<commit_message>
embed transaction code pdf
</commit_message>
<xml_diff>
--- a/design/Design Specification - Capture - CRM Competitor Changes.docx
+++ b/design/Design Specification - Capture - CRM Competitor Changes.docx
@@ -1,6 +1,6 @@
 
 <file path=word/document.xml><?xml version="1.0" encoding="utf-8"?>
-<w:document xmlns:wpc="http://schemas.microsoft.com/office/word/2010/wordprocessingCanvas" xmlns:mc="http://schemas.openxmlformats.org/markup-compatibility/2006" xmlns:o="urn:schemas-microsoft-com:office:office" xmlns:r="http://schemas.openxmlformats.org/officeDocument/2006/relationships" xmlns:m="http://schemas.openxmlformats.org/officeDocument/2006/math" xmlns:v="urn:schemas-microsoft-com:vml" xmlns:wp14="http://schemas.microsoft.com/office/word/2010/wordprocessingDrawing" xmlns:wp="http://schemas.openxmlformats.org/drawingml/2006/wordprocessingDrawing" xmlns:w10="urn:schemas-microsoft-com:office:word" xmlns:w="http://schemas.openxmlformats.org/wordprocessingml/2006/main" xmlns:w14="http://schemas.microsoft.com/office/word/2010/wordml" xmlns:wpg="http://schemas.microsoft.com/office/word/2010/wordprocessingGroup" xmlns:wpi="http://schemas.microsoft.com/office/word/2010/wordprocessingInk" xmlns:wne="http://schemas.microsoft.com/office/word/2006/wordml" xmlns:wps="http://schemas.microsoft.com/office/word/2010/wordprocessingShape" mc:Ignorable="w14 wp14">
+<w:document xmlns:wpc="http://schemas.microsoft.com/office/word/2010/wordprocessingCanvas" xmlns:mc="http://schemas.openxmlformats.org/markup-compatibility/2006" xmlns:o="urn:schemas-microsoft-com:office:office" xmlns:r="http://schemas.openxmlformats.org/officeDocument/2006/relationships" xmlns:m="http://schemas.openxmlformats.org/officeDocument/2006/math" xmlns:v="urn:schemas-microsoft-com:vml" xmlns:wp14="http://schemas.microsoft.com/office/word/2010/wordprocessingDrawing" xmlns:wp="http://schemas.openxmlformats.org/drawingml/2006/wordprocessingDrawing" xmlns:w10="urn:schemas-microsoft-com:office:word" xmlns:w="http://schemas.openxmlformats.org/wordprocessingml/2006/main" xmlns:w14="http://schemas.microsoft.com/office/word/2010/wordml" xmlns:w15="http://schemas.microsoft.com/office/word/2012/wordml" xmlns:wpg="http://schemas.microsoft.com/office/word/2010/wordprocessingGroup" xmlns:wpi="http://schemas.microsoft.com/office/word/2010/wordprocessingInk" xmlns:wne="http://schemas.microsoft.com/office/word/2006/wordml" xmlns:wps="http://schemas.microsoft.com/office/word/2010/wordprocessingShape" mc:Ignorable="w14 w15 wp14">
   <w:body>
     <w:p>
       <w:pPr>
@@ -272,10 +272,10 @@
           <w:rFonts w:asciiTheme="minorHAnsi" w:hAnsiTheme="minorHAnsi" w:cs="Arial"/>
         </w:rPr>
         <w:sectPr>
-          <w:headerReference w:type="default" r:id="rId12"/>
-          <w:footerReference w:type="even" r:id="rId13"/>
-          <w:footerReference w:type="default" r:id="rId14"/>
-          <w:headerReference w:type="first" r:id="rId15"/>
+          <w:headerReference w:type="default" r:id="rId11"/>
+          <w:footerReference w:type="even" r:id="rId12"/>
+          <w:footerReference w:type="default" r:id="rId13"/>
+          <w:headerReference w:type="first" r:id="rId14"/>
           <w:pgSz w:w="12240" w:h="15840"/>
           <w:pgMar w:top="720" w:right="720" w:bottom="720" w:left="720" w:header="720" w:footer="720" w:gutter="0"/>
           <w:pgNumType w:fmt="lowerRoman" w:start="2" w:chapSep="emDash"/>
@@ -967,14 +967,12 @@
                                 <w:rFonts w:ascii="Arial" w:hAnsi="Arial" w:cs="Arial"/>
                               </w:rPr>
                             </w:pPr>
-                            <w:proofErr w:type="gramStart"/>
                             <w:r>
                               <w:rPr>
                                 <w:rFonts w:ascii="Arial" w:hAnsi="Arial" w:cs="Arial"/>
                               </w:rPr>
                               <w:t>© Copyright 2012, Republic Services Inc. - All rights reserved.</w:t>
                             </w:r>
-                            <w:proofErr w:type="gramEnd"/>
                           </w:p>
                           <w:p>
                             <w:pPr>
@@ -1000,7 +998,7 @@
           </mc:Choice>
           <mc:Fallback>
             <w:pict>
-              <v:shapetype id="_x0000_t202" coordsize="21600,21600" o:spt="202" path="m,l,21600r21600,l21600,xe">
+              <v:shapetype w14:anchorId="3CA008B8" id="_x0000_t202" coordsize="21600,21600" o:spt="202" path="m,l,21600r21600,l21600,xe">
                 <v:stroke joinstyle="miter"/>
                 <v:path gradientshapeok="t" o:connecttype="rect"/>
               </v:shapetype>
@@ -1044,14 +1042,12 @@
                           <w:rFonts w:ascii="Arial" w:hAnsi="Arial" w:cs="Arial"/>
                         </w:rPr>
                       </w:pPr>
-                      <w:proofErr w:type="gramStart"/>
                       <w:r>
                         <w:rPr>
                           <w:rFonts w:ascii="Arial" w:hAnsi="Arial" w:cs="Arial"/>
                         </w:rPr>
                         <w:t>© Copyright 2012, Republic Services Inc. - All rights reserved.</w:t>
                       </w:r>
-                      <w:proofErr w:type="gramEnd"/>
                     </w:p>
                     <w:p>
                       <w:pPr>
@@ -2801,7 +2797,19 @@
               <w:rPr>
                 <w:rFonts w:asciiTheme="minorHAnsi" w:hAnsiTheme="minorHAnsi"/>
               </w:rPr>
-              <w:t xml:space="preserve">In the event a quote as multiple </w:t>
+              <w:t xml:space="preserve">In the event a quote </w:t>
+            </w:r>
+            <w:r>
+              <w:rPr>
+                <w:rFonts w:asciiTheme="minorHAnsi" w:hAnsiTheme="minorHAnsi"/>
+              </w:rPr>
+              <w:t>h</w:t>
+            </w:r>
+            <w:r>
+              <w:rPr>
+                <w:rFonts w:asciiTheme="minorHAnsi" w:hAnsiTheme="minorHAnsi"/>
+              </w:rPr>
+              <w:t xml:space="preserve">as multiple </w:t>
             </w:r>
             <w:r>
               <w:rPr>
@@ -2821,21 +2829,27 @@
               <w:rPr>
                 <w:rFonts w:asciiTheme="minorHAnsi" w:hAnsiTheme="minorHAnsi"/>
               </w:rPr>
-              <w:t xml:space="preserve"> of the office use CSA.  A list of </w:t>
+              <w:t xml:space="preserve"> of the office use CSA</w:t>
             </w:r>
-            <w:proofErr w:type="spellStart"/>
+            <w:bookmarkStart w:id="18" w:name="_GoBack"/>
+            <w:bookmarkEnd w:id="18"/>
             <w:r>
               <w:rPr>
                 <w:rFonts w:asciiTheme="minorHAnsi" w:hAnsiTheme="minorHAnsi"/>
               </w:rPr>
-              <w:t>transation</w:t>
+              <w:t>.  A list of transa</w:t>
             </w:r>
-            <w:proofErr w:type="spellEnd"/>
             <w:r>
               <w:rPr>
                 <w:rFonts w:asciiTheme="minorHAnsi" w:hAnsiTheme="minorHAnsi"/>
               </w:rPr>
-              <w:t xml:space="preserve"> reason codes can be found in the attachment.</w:t>
+              <w:t>c</w:t>
+            </w:r>
+            <w:r>
+              <w:rPr>
+                <w:rFonts w:asciiTheme="minorHAnsi" w:hAnsiTheme="minorHAnsi"/>
+              </w:rPr>
+              <w:t>tion reason codes can be found in the attachment.</w:t>
             </w:r>
           </w:p>
           <w:p>
@@ -2845,8 +2859,36 @@
                 <w:rFonts w:asciiTheme="minorHAnsi" w:hAnsiTheme="minorHAnsi"/>
               </w:rPr>
             </w:pPr>
-            <w:bookmarkStart w:id="18" w:name="_GoBack"/>
-            <w:bookmarkEnd w:id="18"/>
+            <w:r>
+              <w:rPr>
+                <w:rFonts w:asciiTheme="minorHAnsi" w:hAnsiTheme="minorHAnsi"/>
+              </w:rPr>
+              <w:object w:dxaOrig="1531" w:dyaOrig="1002" w14:anchorId="277A894D">
+                <v:shapetype id="_x0000_t75" coordsize="21600,21600" o:spt="75" o:preferrelative="t" path="m@4@5l@4@11@9@11@9@5xe" filled="f" stroked="f">
+                  <v:stroke joinstyle="miter"/>
+                  <v:formulas>
+                    <v:f eqn="if lineDrawn pixelLineWidth 0"/>
+                    <v:f eqn="sum @0 1 0"/>
+                    <v:f eqn="sum 0 0 @1"/>
+                    <v:f eqn="prod @2 1 2"/>
+                    <v:f eqn="prod @3 21600 pixelWidth"/>
+                    <v:f eqn="prod @3 21600 pixelHeight"/>
+                    <v:f eqn="sum @0 0 1"/>
+                    <v:f eqn="prod @6 1 2"/>
+                    <v:f eqn="prod @7 21600 pixelWidth"/>
+                    <v:f eqn="sum @8 21600 0"/>
+                    <v:f eqn="prod @7 21600 pixelHeight"/>
+                    <v:f eqn="sum @10 21600 0"/>
+                  </v:formulas>
+                  <v:path o:extrusionok="f" gradientshapeok="t" o:connecttype="rect"/>
+                  <o:lock v:ext="edit" aspectratio="t"/>
+                </v:shapetype>
+                <v:shape id="_x0000_i1025" type="#_x0000_t75" style="width:76.4pt;height:50.1pt" o:ole="">
+                  <v:imagedata r:id="rId15" o:title=""/>
+                </v:shape>
+                <o:OLEObject Type="Embed" ProgID="AcroExch.Document.11" ShapeID="_x0000_i1025" DrawAspect="Icon" ObjectID="_1486973329" r:id="rId16"/>
+              </w:object>
+            </w:r>
           </w:p>
         </w:tc>
       </w:tr>
@@ -3387,6 +3429,7 @@
         <w:rPr>
           <w:rFonts w:asciiTheme="minorHAnsi" w:hAnsiTheme="minorHAnsi"/>
         </w:rPr>
+        <w:lastRenderedPageBreak/>
         <w:t>Close Account functionality on last page</w:t>
       </w:r>
     </w:p>
@@ -3402,7 +3445,6 @@
         <w:rPr>
           <w:rFonts w:asciiTheme="minorHAnsi" w:hAnsiTheme="minorHAnsi"/>
         </w:rPr>
-        <w:lastRenderedPageBreak/>
         <w:t>Technical Design</w:t>
       </w:r>
       <w:bookmarkEnd w:id="22"/>
@@ -3638,7 +3680,7 @@
           </mc:Choice>
           <mc:Fallback>
             <w:pict>
-              <v:shapetype id="_x0000_t62" coordsize="21600,21600" o:spt="62" adj="1350,25920" path="m3600,qx,3600l0@8@12@24,0@9,,18000qy3600,21600l@6,21600@15@27@7,21600,18000,21600qx21600,18000l21600@9@18@30,21600@8,21600,3600qy18000,l@7,0@21@33@6,xe">
+              <v:shapetype w14:anchorId="52147AAD" id="_x0000_t62" coordsize="21600,21600" o:spt="62" adj="1350,25920" path="m3600,qx,3600l0@8@12@24,0@9,,18000qy3600,21600l@6,21600@15@27@7,21600,18000,21600qx21600,18000l21600@9@18@30,21600@8,21600,3600qy18000,l@7,0@21@33@6,xe">
                 <v:stroke joinstyle="miter"/>
                 <v:formulas>
                   <v:f eqn="sum 10800 0 #0"/>
@@ -3791,7 +3833,7 @@
                     <pic:cNvPicPr/>
                   </pic:nvPicPr>
                   <pic:blipFill>
-                    <a:blip r:embed="rId16"/>
+                    <a:blip r:embed="rId17"/>
                     <a:stretch>
                       <a:fillRect/>
                     </a:stretch>
@@ -3941,7 +3983,7 @@
           </mc:Choice>
           <mc:Fallback>
             <w:pict>
-              <v:roundrect id="Rounded Rectangle 19" o:spid="_x0000_s1028" style="position:absolute;left:0;text-align:left;margin-left:-62.4pt;margin-top:11.6pt;width:124.95pt;height:35.1pt;z-index:251663360;visibility:visible;mso-wrap-style:square;mso-width-percent:0;mso-height-percent:0;mso-wrap-distance-left:9pt;mso-wrap-distance-top:0;mso-wrap-distance-right:9pt;mso-wrap-distance-bottom:0;mso-position-horizontal:absolute;mso-position-horizontal-relative:text;mso-position-vertical:absolute;mso-position-vertical-relative:text;mso-width-percent:0;mso-height-percent:0;mso-width-relative:margin;mso-height-relative:margin;v-text-anchor:middle" arcsize="10923f" o:gfxdata="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" fillcolor="white [3212]" strokecolor="red" strokeweight="2pt">
+              <v:roundrect w14:anchorId="3249401C" id="Rounded Rectangle 19" o:spid="_x0000_s1028" style="position:absolute;left:0;text-align:left;margin-left:-62.4pt;margin-top:11.6pt;width:124.95pt;height:35.1pt;z-index:251663360;visibility:visible;mso-wrap-style:square;mso-width-percent:0;mso-height-percent:0;mso-wrap-distance-left:9pt;mso-wrap-distance-top:0;mso-wrap-distance-right:9pt;mso-wrap-distance-bottom:0;mso-position-horizontal:absolute;mso-position-horizontal-relative:text;mso-position-vertical:absolute;mso-position-vertical-relative:text;mso-width-percent:0;mso-height-percent:0;mso-width-relative:margin;mso-height-relative:margin;v-text-anchor:middle" arcsize="10923f" o:gfxdata="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" fillcolor="white [3212]" strokecolor="red" strokeweight="2pt">
                 <v:textbox>
                   <w:txbxContent>
                     <w:p>
@@ -4003,7 +4045,7 @@
                     <pic:cNvPicPr/>
                   </pic:nvPicPr>
                   <pic:blipFill>
-                    <a:blip r:embed="rId17"/>
+                    <a:blip r:embed="rId18"/>
                     <a:stretch>
                       <a:fillRect/>
                     </a:stretch>
@@ -4100,7 +4142,7 @@
           </mc:Choice>
           <mc:Fallback>
             <w:pict>
-              <v:shapetype id="_x0000_t32" coordsize="21600,21600" o:spt="32" o:oned="t" path="m,l21600,21600e" filled="f">
+              <v:shapetype w14:anchorId="4D312E74" id="_x0000_t32" coordsize="21600,21600" o:spt="32" o:oned="t" path="m,l21600,21600e" filled="f">
                 <v:path arrowok="t" fillok="f" o:connecttype="none"/>
                 <o:lock v:ext="edit" shapetype="t"/>
               </v:shapetype>
@@ -4140,7 +4182,7 @@
                     <pic:cNvPicPr/>
                   </pic:nvPicPr>
                   <pic:blipFill>
-                    <a:blip r:embed="rId18"/>
+                    <a:blip r:embed="rId19"/>
                     <a:stretch>
                       <a:fillRect/>
                     </a:stretch>
@@ -4244,11 +4286,7 @@
           </mc:Choice>
           <mc:Fallback>
             <w:pict>
-              <v:shapetype id="_x0000_t32" coordsize="21600,21600" o:spt="32" o:oned="t" path="m,l21600,21600e" filled="f">
-                <v:path arrowok="t" fillok="f" o:connecttype="none"/>
-                <o:lock v:ext="edit" shapetype="t"/>
-              </v:shapetype>
-              <v:shape id="Straight Arrow Connector 20" o:spid="_x0000_s1026" type="#_x0000_t32" style="position:absolute;margin-left:-5.95pt;margin-top:39.85pt;width:42.6pt;height:145.7pt;z-index:251665408;visibility:visible;mso-wrap-style:square;mso-width-percent:0;mso-height-percent:0;mso-wrap-distance-left:9pt;mso-wrap-distance-top:0;mso-wrap-distance-right:9pt;mso-wrap-distance-bottom:0;mso-position-horizontal:absolute;mso-position-horizontal-relative:text;mso-position-vertical:absolute;mso-position-vertical-relative:text;mso-width-percent:0;mso-height-percent:0;mso-width-relative:margin;mso-height-relative:margin" o:gfxdata="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" strokecolor="red" strokeweight="1pt">
+              <v:shape w14:anchorId="3E90FAAA" id="Straight Arrow Connector 20" o:spid="_x0000_s1026" type="#_x0000_t32" style="position:absolute;margin-left:-5.95pt;margin-top:39.85pt;width:42.6pt;height:145.7pt;z-index:251665408;visibility:visible;mso-wrap-style:square;mso-width-percent:0;mso-height-percent:0;mso-wrap-distance-left:9pt;mso-wrap-distance-top:0;mso-wrap-distance-right:9pt;mso-wrap-distance-bottom:0;mso-position-horizontal:absolute;mso-position-horizontal-relative:text;mso-position-vertical:absolute;mso-position-vertical-relative:text;mso-width-percent:0;mso-height-percent:0;mso-width-relative:margin;mso-height-relative:margin" o:gfxdata="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" strokecolor="red" strokeweight="1pt">
                 <v:stroke endarrow="open"/>
               </v:shape>
             </w:pict>
@@ -4375,7 +4413,7 @@
           </mc:Choice>
           <mc:Fallback>
             <w:pict>
-              <v:roundrect id="Rounded Rectangle 17" o:spid="_x0000_s1029" style="position:absolute;margin-left:-62.4pt;margin-top:4.6pt;width:124.95pt;height:35.1pt;z-index:251660288;visibility:visible;mso-wrap-style:square;mso-width-percent:0;mso-height-percent:0;mso-wrap-distance-left:9pt;mso-wrap-distance-top:0;mso-wrap-distance-right:9pt;mso-wrap-distance-bottom:0;mso-position-horizontal:absolute;mso-position-horizontal-relative:text;mso-position-vertical:absolute;mso-position-vertical-relative:text;mso-width-percent:0;mso-height-percent:0;mso-width-relative:margin;mso-height-relative:margin;v-text-anchor:middle" arcsize="10923f" o:gfxdata="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" fillcolor="white [3212]" strokecolor="red" strokeweight="2pt">
+              <v:roundrect w14:anchorId="36DE3FB1" id="Rounded Rectangle 17" o:spid="_x0000_s1029" style="position:absolute;margin-left:-62.4pt;margin-top:4.6pt;width:124.95pt;height:35.1pt;z-index:251660288;visibility:visible;mso-wrap-style:square;mso-width-percent:0;mso-height-percent:0;mso-wrap-distance-left:9pt;mso-wrap-distance-top:0;mso-wrap-distance-right:9pt;mso-wrap-distance-bottom:0;mso-position-horizontal:absolute;mso-position-horizontal-relative:text;mso-position-vertical:absolute;mso-position-vertical-relative:text;mso-width-percent:0;mso-height-percent:0;mso-width-relative:margin;mso-height-relative:margin;v-text-anchor:middle" arcsize="10923f" o:gfxdata="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" fillcolor="white [3212]" strokecolor="red" strokeweight="2pt">
                 <v:textbox>
                   <w:txbxContent>
                     <w:p>
@@ -4444,7 +4482,7 @@
                     <pic:cNvPicPr/>
                   </pic:nvPicPr>
                   <pic:blipFill>
-                    <a:blip r:embed="rId19"/>
+                    <a:blip r:embed="rId20"/>
                     <a:stretch>
                       <a:fillRect/>
                     </a:stretch>
@@ -4629,7 +4667,7 @@
           </mc:Choice>
           <mc:Fallback>
             <w:pict>
-              <v:shape id="Rounded Rectangular Callout 5" o:spid="_x0000_s1030" type="#_x0000_t62" style="position:absolute;margin-left:160.55pt;margin-top:133.65pt;width:149.75pt;height:56.4pt;z-index:251672576;visibility:visible;mso-wrap-style:square;mso-width-percent:0;mso-height-percent:0;mso-wrap-distance-left:9pt;mso-wrap-distance-top:0;mso-wrap-distance-right:9pt;mso-wrap-distance-bottom:0;mso-position-horizontal:absolute;mso-position-horizontal-relative:text;mso-position-vertical:absolute;mso-position-vertical-relative:text;mso-width-percent:0;mso-height-percent:0;mso-width-relative:margin;mso-height-relative:margin;v-text-anchor:middle" o:gfxdata="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" adj="-1758,33663" fillcolor="white [3212]" strokecolor="red" strokeweight="2pt">
+              <v:shape w14:anchorId="4FDC6347" id="Rounded Rectangular Callout 5" o:spid="_x0000_s1030" type="#_x0000_t62" style="position:absolute;margin-left:160.55pt;margin-top:133.65pt;width:149.75pt;height:56.4pt;z-index:251672576;visibility:visible;mso-wrap-style:square;mso-width-percent:0;mso-height-percent:0;mso-wrap-distance-left:9pt;mso-wrap-distance-top:0;mso-wrap-distance-right:9pt;mso-wrap-distance-bottom:0;mso-position-horizontal:absolute;mso-position-horizontal-relative:text;mso-position-vertical:absolute;mso-position-vertical-relative:text;mso-width-percent:0;mso-height-percent:0;mso-width-relative:margin;mso-height-relative:margin;v-text-anchor:middle" o:gfxdata="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" adj="-1758,33663" fillcolor="white [3212]" strokecolor="red" strokeweight="2pt">
                 <v:textbox>
                   <w:txbxContent>
                     <w:p>
@@ -4738,7 +4776,7 @@
           </mc:Choice>
           <mc:Fallback>
             <w:pict>
-              <v:shape id="Straight Arrow Connector 3" o:spid="_x0000_s1026" type="#_x0000_t32" style="position:absolute;margin-left:68.4pt;margin-top:140.55pt;width:77.7pt;height:81.75pt;flip:x y;z-index:251670528;visibility:visible;mso-wrap-style:square;mso-width-percent:0;mso-height-percent:0;mso-wrap-distance-left:9pt;mso-wrap-distance-top:0;mso-wrap-distance-right:9pt;mso-wrap-distance-bottom:0;mso-position-horizontal:absolute;mso-position-horizontal-relative:text;mso-position-vertical:absolute;mso-position-vertical-relative:text;mso-width-percent:0;mso-height-percent:0;mso-width-relative:margin;mso-height-relative:margin" o:gfxdata="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" strokecolor="red" strokeweight="1pt">
+              <v:shape w14:anchorId="18A9519D" id="Straight Arrow Connector 3" o:spid="_x0000_s1026" type="#_x0000_t32" style="position:absolute;margin-left:68.4pt;margin-top:140.55pt;width:77.7pt;height:81.75pt;flip:x y;z-index:251670528;visibility:visible;mso-wrap-style:square;mso-width-percent:0;mso-height-percent:0;mso-wrap-distance-left:9pt;mso-wrap-distance-top:0;mso-wrap-distance-right:9pt;mso-wrap-distance-bottom:0;mso-position-horizontal:absolute;mso-position-horizontal-relative:text;mso-position-vertical:absolute;mso-position-vertical-relative:text;mso-width-percent:0;mso-height-percent:0;mso-width-relative:margin;mso-height-relative:margin" o:gfxdata="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" strokecolor="red" strokeweight="1pt">
                 <v:stroke endarrow="open"/>
               </v:shape>
             </w:pict>
@@ -4820,7 +4858,7 @@
           </mc:Choice>
           <mc:Fallback>
             <w:pict>
-              <v:roundrect id="Rounded Rectangle 2" o:spid="_x0000_s1026" style="position:absolute;margin-left:131.05pt;margin-top:222.35pt;width:75.45pt;height:23.6pt;z-index:251668480;visibility:visible;mso-wrap-style:square;mso-width-percent:0;mso-height-percent:0;mso-wrap-distance-left:9pt;mso-wrap-distance-top:0;mso-wrap-distance-right:9pt;mso-wrap-distance-bottom:0;mso-position-horizontal:absolute;mso-position-horizontal-relative:text;mso-position-vertical:absolute;mso-position-vertical-relative:text;mso-width-percent:0;mso-height-percent:0;mso-width-relative:margin;mso-height-relative:margin;v-text-anchor:middle" arcsize="10923f" o:gfxdata="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" filled="f" strokecolor="red" strokeweight="2pt"/>
+              <v:roundrect w14:anchorId="36FEF173" id="Rounded Rectangle 2" o:spid="_x0000_s1026" style="position:absolute;margin-left:131.05pt;margin-top:222.35pt;width:75.45pt;height:23.6pt;z-index:251668480;visibility:visible;mso-wrap-style:square;mso-width-percent:0;mso-height-percent:0;mso-wrap-distance-left:9pt;mso-wrap-distance-top:0;mso-wrap-distance-right:9pt;mso-wrap-distance-bottom:0;mso-position-horizontal:absolute;mso-position-horizontal-relative:text;mso-position-vertical:absolute;mso-position-vertical-relative:text;mso-width-percent:0;mso-height-percent:0;mso-width-relative:margin;mso-height-relative:margin;v-text-anchor:middle" arcsize="10923f" o:gfxdata="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" filled="f" strokecolor="red" strokeweight="2pt"/>
             </w:pict>
           </mc:Fallback>
         </mc:AlternateContent>
@@ -4845,7 +4883,7 @@
                     <pic:cNvPicPr/>
                   </pic:nvPicPr>
                   <pic:blipFill>
-                    <a:blip r:embed="rId20"/>
+                    <a:blip r:embed="rId21"/>
                     <a:stretch>
                       <a:fillRect/>
                     </a:stretch>
@@ -4979,7 +5017,7 @@
         </w:rPr>
         <w:t xml:space="preserve"> </w:t>
       </w:r>
-      <w:hyperlink r:id="rId21" w:history="1">
+      <w:hyperlink r:id="rId22" w:history="1">
         <w:r>
           <w:rPr>
             <w:rStyle w:val="Hyperlink"/>
@@ -5158,8 +5196,8 @@
       </w:pPr>
     </w:p>
     <w:sectPr>
-      <w:headerReference w:type="default" r:id="rId22"/>
-      <w:footerReference w:type="default" r:id="rId23"/>
+      <w:headerReference w:type="default" r:id="rId23"/>
+      <w:footerReference w:type="default" r:id="rId24"/>
       <w:pgSz w:w="12240" w:h="15840" w:code="1"/>
       <w:pgMar w:top="1440" w:right="1440" w:bottom="1440" w:left="1800" w:header="720" w:footer="720" w:gutter="0"/>
       <w:pgNumType w:start="4"/>
@@ -5171,7 +5209,7 @@
 </file>
 
 <file path=word/endnotes.xml><?xml version="1.0" encoding="utf-8"?>
-<w:endnotes xmlns:wpc="http://schemas.microsoft.com/office/word/2010/wordprocessingCanvas" xmlns:mc="http://schemas.openxmlformats.org/markup-compatibility/2006" xmlns:o="urn:schemas-microsoft-com:office:office" xmlns:r="http://schemas.openxmlformats.org/officeDocument/2006/relationships" xmlns:m="http://schemas.openxmlformats.org/officeDocument/2006/math" xmlns:v="urn:schemas-microsoft-com:vml" xmlns:wp14="http://schemas.microsoft.com/office/word/2010/wordprocessingDrawing" xmlns:wp="http://schemas.openxmlformats.org/drawingml/2006/wordprocessingDrawing" xmlns:w10="urn:schemas-microsoft-com:office:word" xmlns:w="http://schemas.openxmlformats.org/wordprocessingml/2006/main" xmlns:w14="http://schemas.microsoft.com/office/word/2010/wordml" xmlns:wpg="http://schemas.microsoft.com/office/word/2010/wordprocessingGroup" xmlns:wpi="http://schemas.microsoft.com/office/word/2010/wordprocessingInk" xmlns:wne="http://schemas.microsoft.com/office/word/2006/wordml" xmlns:wps="http://schemas.microsoft.com/office/word/2010/wordprocessingShape" mc:Ignorable="w14 wp14">
+<w:endnotes xmlns:wpc="http://schemas.microsoft.com/office/word/2010/wordprocessingCanvas" xmlns:mc="http://schemas.openxmlformats.org/markup-compatibility/2006" xmlns:o="urn:schemas-microsoft-com:office:office" xmlns:r="http://schemas.openxmlformats.org/officeDocument/2006/relationships" xmlns:m="http://schemas.openxmlformats.org/officeDocument/2006/math" xmlns:v="urn:schemas-microsoft-com:vml" xmlns:wp14="http://schemas.microsoft.com/office/word/2010/wordprocessingDrawing" xmlns:wp="http://schemas.openxmlformats.org/drawingml/2006/wordprocessingDrawing" xmlns:w10="urn:schemas-microsoft-com:office:word" xmlns:w="http://schemas.openxmlformats.org/wordprocessingml/2006/main" xmlns:w14="http://schemas.microsoft.com/office/word/2010/wordml" xmlns:w15="http://schemas.microsoft.com/office/word/2012/wordml" xmlns:wpg="http://schemas.microsoft.com/office/word/2010/wordprocessingGroup" xmlns:wpi="http://schemas.microsoft.com/office/word/2010/wordprocessingInk" xmlns:wne="http://schemas.microsoft.com/office/word/2006/wordml" xmlns:wps="http://schemas.microsoft.com/office/word/2010/wordprocessingShape" mc:Ignorable="w14 w15 wp14">
   <w:endnote w:type="separator" w:id="-1">
     <w:p>
       <w:r>
@@ -5193,7 +5231,7 @@
 </file>
 
 <file path=word/footer1.xml><?xml version="1.0" encoding="utf-8"?>
-<w:ftr xmlns:wpc="http://schemas.microsoft.com/office/word/2010/wordprocessingCanvas" xmlns:mc="http://schemas.openxmlformats.org/markup-compatibility/2006" xmlns:o="urn:schemas-microsoft-com:office:office" xmlns:r="http://schemas.openxmlformats.org/officeDocument/2006/relationships" xmlns:m="http://schemas.openxmlformats.org/officeDocument/2006/math" xmlns:v="urn:schemas-microsoft-com:vml" xmlns:wp14="http://schemas.microsoft.com/office/word/2010/wordprocessingDrawing" xmlns:wp="http://schemas.openxmlformats.org/drawingml/2006/wordprocessingDrawing" xmlns:w10="urn:schemas-microsoft-com:office:word" xmlns:w="http://schemas.openxmlformats.org/wordprocessingml/2006/main" xmlns:w14="http://schemas.microsoft.com/office/word/2010/wordml" xmlns:wpg="http://schemas.microsoft.com/office/word/2010/wordprocessingGroup" xmlns:wpi="http://schemas.microsoft.com/office/word/2010/wordprocessingInk" xmlns:wne="http://schemas.microsoft.com/office/word/2006/wordml" xmlns:wps="http://schemas.microsoft.com/office/word/2010/wordprocessingShape" mc:Ignorable="w14 wp14">
+<w:ftr xmlns:wpc="http://schemas.microsoft.com/office/word/2010/wordprocessingCanvas" xmlns:mc="http://schemas.openxmlformats.org/markup-compatibility/2006" xmlns:o="urn:schemas-microsoft-com:office:office" xmlns:r="http://schemas.openxmlformats.org/officeDocument/2006/relationships" xmlns:m="http://schemas.openxmlformats.org/officeDocument/2006/math" xmlns:v="urn:schemas-microsoft-com:vml" xmlns:wp14="http://schemas.microsoft.com/office/word/2010/wordprocessingDrawing" xmlns:wp="http://schemas.openxmlformats.org/drawingml/2006/wordprocessingDrawing" xmlns:w10="urn:schemas-microsoft-com:office:word" xmlns:w="http://schemas.openxmlformats.org/wordprocessingml/2006/main" xmlns:w14="http://schemas.microsoft.com/office/word/2010/wordml" xmlns:w15="http://schemas.microsoft.com/office/word/2012/wordml" xmlns:wpg="http://schemas.microsoft.com/office/word/2010/wordprocessingGroup" xmlns:wpi="http://schemas.microsoft.com/office/word/2010/wordprocessingInk" xmlns:wne="http://schemas.microsoft.com/office/word/2006/wordml" xmlns:wps="http://schemas.microsoft.com/office/word/2010/wordprocessingShape" mc:Ignorable="w14 w15 wp14">
   <w:p>
     <w:pPr>
       <w:pStyle w:val="Footer"/>
@@ -5244,7 +5282,7 @@
 </file>
 
 <file path=word/footer2.xml><?xml version="1.0" encoding="utf-8"?>
-<w:ftr xmlns:wpc="http://schemas.microsoft.com/office/word/2010/wordprocessingCanvas" xmlns:mc="http://schemas.openxmlformats.org/markup-compatibility/2006" xmlns:o="urn:schemas-microsoft-com:office:office" xmlns:r="http://schemas.openxmlformats.org/officeDocument/2006/relationships" xmlns:m="http://schemas.openxmlformats.org/officeDocument/2006/math" xmlns:v="urn:schemas-microsoft-com:vml" xmlns:wp14="http://schemas.microsoft.com/office/word/2010/wordprocessingDrawing" xmlns:wp="http://schemas.openxmlformats.org/drawingml/2006/wordprocessingDrawing" xmlns:w10="urn:schemas-microsoft-com:office:word" xmlns:w="http://schemas.openxmlformats.org/wordprocessingml/2006/main" xmlns:w14="http://schemas.microsoft.com/office/word/2010/wordml" xmlns:wpg="http://schemas.microsoft.com/office/word/2010/wordprocessingGroup" xmlns:wpi="http://schemas.microsoft.com/office/word/2010/wordprocessingInk" xmlns:wne="http://schemas.microsoft.com/office/word/2006/wordml" xmlns:wps="http://schemas.microsoft.com/office/word/2010/wordprocessingShape" mc:Ignorable="w14 wp14">
+<w:ftr xmlns:wpc="http://schemas.microsoft.com/office/word/2010/wordprocessingCanvas" xmlns:mc="http://schemas.openxmlformats.org/markup-compatibility/2006" xmlns:o="urn:schemas-microsoft-com:office:office" xmlns:r="http://schemas.openxmlformats.org/officeDocument/2006/relationships" xmlns:m="http://schemas.openxmlformats.org/officeDocument/2006/math" xmlns:v="urn:schemas-microsoft-com:vml" xmlns:wp14="http://schemas.microsoft.com/office/word/2010/wordprocessingDrawing" xmlns:wp="http://schemas.openxmlformats.org/drawingml/2006/wordprocessingDrawing" xmlns:w10="urn:schemas-microsoft-com:office:word" xmlns:w="http://schemas.openxmlformats.org/wordprocessingml/2006/main" xmlns:w14="http://schemas.microsoft.com/office/word/2010/wordml" xmlns:w15="http://schemas.microsoft.com/office/word/2012/wordml" xmlns:wpg="http://schemas.microsoft.com/office/word/2010/wordprocessingGroup" xmlns:wpi="http://schemas.microsoft.com/office/word/2010/wordprocessingInk" xmlns:wne="http://schemas.microsoft.com/office/word/2006/wordml" xmlns:wps="http://schemas.microsoft.com/office/word/2010/wordprocessingShape" mc:Ignorable="w14 w15 wp14">
   <w:p>
     <w:pPr>
       <w:pStyle w:val="Footer"/>
@@ -5304,7 +5342,7 @@
 </file>
 
 <file path=word/footer3.xml><?xml version="1.0" encoding="utf-8"?>
-<w:ftr xmlns:wpc="http://schemas.microsoft.com/office/word/2010/wordprocessingCanvas" xmlns:mc="http://schemas.openxmlformats.org/markup-compatibility/2006" xmlns:o="urn:schemas-microsoft-com:office:office" xmlns:r="http://schemas.openxmlformats.org/officeDocument/2006/relationships" xmlns:m="http://schemas.openxmlformats.org/officeDocument/2006/math" xmlns:v="urn:schemas-microsoft-com:vml" xmlns:wp14="http://schemas.microsoft.com/office/word/2010/wordprocessingDrawing" xmlns:wp="http://schemas.openxmlformats.org/drawingml/2006/wordprocessingDrawing" xmlns:w10="urn:schemas-microsoft-com:office:word" xmlns:w="http://schemas.openxmlformats.org/wordprocessingml/2006/main" xmlns:w14="http://schemas.microsoft.com/office/word/2010/wordml" xmlns:wpg="http://schemas.microsoft.com/office/word/2010/wordprocessingGroup" xmlns:wpi="http://schemas.microsoft.com/office/word/2010/wordprocessingInk" xmlns:wne="http://schemas.microsoft.com/office/word/2006/wordml" xmlns:wps="http://schemas.microsoft.com/office/word/2010/wordprocessingShape" mc:Ignorable="w14 wp14">
+<w:ftr xmlns:wpc="http://schemas.microsoft.com/office/word/2010/wordprocessingCanvas" xmlns:mc="http://schemas.openxmlformats.org/markup-compatibility/2006" xmlns:o="urn:schemas-microsoft-com:office:office" xmlns:r="http://schemas.openxmlformats.org/officeDocument/2006/relationships" xmlns:m="http://schemas.openxmlformats.org/officeDocument/2006/math" xmlns:v="urn:schemas-microsoft-com:vml" xmlns:wp14="http://schemas.microsoft.com/office/word/2010/wordprocessingDrawing" xmlns:wp="http://schemas.openxmlformats.org/drawingml/2006/wordprocessingDrawing" xmlns:w10="urn:schemas-microsoft-com:office:word" xmlns:w="http://schemas.openxmlformats.org/wordprocessingml/2006/main" xmlns:w14="http://schemas.microsoft.com/office/word/2010/wordml" xmlns:w15="http://schemas.microsoft.com/office/word/2012/wordml" xmlns:wpg="http://schemas.microsoft.com/office/word/2010/wordprocessingGroup" xmlns:wpi="http://schemas.microsoft.com/office/word/2010/wordprocessingInk" xmlns:wne="http://schemas.microsoft.com/office/word/2006/wordml" xmlns:wps="http://schemas.microsoft.com/office/word/2010/wordprocessingShape" mc:Ignorable="w14 w15 wp14">
   <w:p>
     <w:pPr>
       <w:pStyle w:val="Footer"/>
@@ -5351,7 +5389,7 @@
       <w:rPr>
         <w:noProof/>
       </w:rPr>
-      <w:t>3/4/2015 8:17:14 AM</w:t>
+      <w:t>3/4/2015 11:11:05 AM</w:t>
     </w:r>
     <w:r>
       <w:rPr>
@@ -5414,7 +5452,7 @@
         <w:sz w:val="16"/>
         <w:szCs w:val="16"/>
       </w:rPr>
-      <w:t>6</w:t>
+      <w:t>5</w:t>
     </w:r>
     <w:r>
       <w:rPr>
@@ -5432,7 +5470,7 @@
 </file>
 
 <file path=word/footnotes.xml><?xml version="1.0" encoding="utf-8"?>
-<w:footnotes xmlns:wpc="http://schemas.microsoft.com/office/word/2010/wordprocessingCanvas" xmlns:mc="http://schemas.openxmlformats.org/markup-compatibility/2006" xmlns:o="urn:schemas-microsoft-com:office:office" xmlns:r="http://schemas.openxmlformats.org/officeDocument/2006/relationships" xmlns:m="http://schemas.openxmlformats.org/officeDocument/2006/math" xmlns:v="urn:schemas-microsoft-com:vml" xmlns:wp14="http://schemas.microsoft.com/office/word/2010/wordprocessingDrawing" xmlns:wp="http://schemas.openxmlformats.org/drawingml/2006/wordprocessingDrawing" xmlns:w10="urn:schemas-microsoft-com:office:word" xmlns:w="http://schemas.openxmlformats.org/wordprocessingml/2006/main" xmlns:w14="http://schemas.microsoft.com/office/word/2010/wordml" xmlns:wpg="http://schemas.microsoft.com/office/word/2010/wordprocessingGroup" xmlns:wpi="http://schemas.microsoft.com/office/word/2010/wordprocessingInk" xmlns:wne="http://schemas.microsoft.com/office/word/2006/wordml" xmlns:wps="http://schemas.microsoft.com/office/word/2010/wordprocessingShape" mc:Ignorable="w14 wp14">
+<w:footnotes xmlns:wpc="http://schemas.microsoft.com/office/word/2010/wordprocessingCanvas" xmlns:mc="http://schemas.openxmlformats.org/markup-compatibility/2006" xmlns:o="urn:schemas-microsoft-com:office:office" xmlns:r="http://schemas.openxmlformats.org/officeDocument/2006/relationships" xmlns:m="http://schemas.openxmlformats.org/officeDocument/2006/math" xmlns:v="urn:schemas-microsoft-com:vml" xmlns:wp14="http://schemas.microsoft.com/office/word/2010/wordprocessingDrawing" xmlns:wp="http://schemas.openxmlformats.org/drawingml/2006/wordprocessingDrawing" xmlns:w10="urn:schemas-microsoft-com:office:word" xmlns:w="http://schemas.openxmlformats.org/wordprocessingml/2006/main" xmlns:w14="http://schemas.microsoft.com/office/word/2010/wordml" xmlns:w15="http://schemas.microsoft.com/office/word/2012/wordml" xmlns:wpg="http://schemas.microsoft.com/office/word/2010/wordprocessingGroup" xmlns:wpi="http://schemas.microsoft.com/office/word/2010/wordprocessingInk" xmlns:wne="http://schemas.microsoft.com/office/word/2006/wordml" xmlns:wps="http://schemas.microsoft.com/office/word/2010/wordprocessingShape" mc:Ignorable="w14 w15 wp14">
   <w:footnote w:type="separator" w:id="-1">
     <w:p>
       <w:r>
@@ -5454,7 +5492,7 @@
 </file>
 
 <file path=word/header1.xml><?xml version="1.0" encoding="utf-8"?>
-<w:hdr xmlns:wpc="http://schemas.microsoft.com/office/word/2010/wordprocessingCanvas" xmlns:mc="http://schemas.openxmlformats.org/markup-compatibility/2006" xmlns:o="urn:schemas-microsoft-com:office:office" xmlns:r="http://schemas.openxmlformats.org/officeDocument/2006/relationships" xmlns:m="http://schemas.openxmlformats.org/officeDocument/2006/math" xmlns:v="urn:schemas-microsoft-com:vml" xmlns:wp14="http://schemas.microsoft.com/office/word/2010/wordprocessingDrawing" xmlns:wp="http://schemas.openxmlformats.org/drawingml/2006/wordprocessingDrawing" xmlns:w10="urn:schemas-microsoft-com:office:word" xmlns:w="http://schemas.openxmlformats.org/wordprocessingml/2006/main" xmlns:w14="http://schemas.microsoft.com/office/word/2010/wordml" xmlns:wpg="http://schemas.microsoft.com/office/word/2010/wordprocessingGroup" xmlns:wpi="http://schemas.microsoft.com/office/word/2010/wordprocessingInk" xmlns:wne="http://schemas.microsoft.com/office/word/2006/wordml" xmlns:wps="http://schemas.microsoft.com/office/word/2010/wordprocessingShape" mc:Ignorable="w14 wp14">
+<w:hdr xmlns:wpc="http://schemas.microsoft.com/office/word/2010/wordprocessingCanvas" xmlns:mc="http://schemas.openxmlformats.org/markup-compatibility/2006" xmlns:o="urn:schemas-microsoft-com:office:office" xmlns:r="http://schemas.openxmlformats.org/officeDocument/2006/relationships" xmlns:m="http://schemas.openxmlformats.org/officeDocument/2006/math" xmlns:v="urn:schemas-microsoft-com:vml" xmlns:wp14="http://schemas.microsoft.com/office/word/2010/wordprocessingDrawing" xmlns:wp="http://schemas.openxmlformats.org/drawingml/2006/wordprocessingDrawing" xmlns:w10="urn:schemas-microsoft-com:office:word" xmlns:w="http://schemas.openxmlformats.org/wordprocessingml/2006/main" xmlns:w14="http://schemas.microsoft.com/office/word/2010/wordml" xmlns:w15="http://schemas.microsoft.com/office/word/2012/wordml" xmlns:wpg="http://schemas.microsoft.com/office/word/2010/wordprocessingGroup" xmlns:wpi="http://schemas.microsoft.com/office/word/2010/wordprocessingInk" xmlns:wne="http://schemas.microsoft.com/office/word/2006/wordml" xmlns:wps="http://schemas.microsoft.com/office/word/2010/wordprocessingShape" mc:Ignorable="w14 w15 wp14">
   <w:p>
     <w:pPr>
       <w:pStyle w:val="Header"/>
@@ -5518,7 +5556,7 @@
 </file>
 
 <file path=word/header2.xml><?xml version="1.0" encoding="utf-8"?>
-<w:hdr xmlns:wpc="http://schemas.microsoft.com/office/word/2010/wordprocessingCanvas" xmlns:mc="http://schemas.openxmlformats.org/markup-compatibility/2006" xmlns:o="urn:schemas-microsoft-com:office:office" xmlns:r="http://schemas.openxmlformats.org/officeDocument/2006/relationships" xmlns:m="http://schemas.openxmlformats.org/officeDocument/2006/math" xmlns:v="urn:schemas-microsoft-com:vml" xmlns:wp14="http://schemas.microsoft.com/office/word/2010/wordprocessingDrawing" xmlns:wp="http://schemas.openxmlformats.org/drawingml/2006/wordprocessingDrawing" xmlns:w10="urn:schemas-microsoft-com:office:word" xmlns:w="http://schemas.openxmlformats.org/wordprocessingml/2006/main" xmlns:w14="http://schemas.microsoft.com/office/word/2010/wordml" xmlns:wpg="http://schemas.microsoft.com/office/word/2010/wordprocessingGroup" xmlns:wpi="http://schemas.microsoft.com/office/word/2010/wordprocessingInk" xmlns:wne="http://schemas.microsoft.com/office/word/2006/wordml" xmlns:wps="http://schemas.microsoft.com/office/word/2010/wordprocessingShape" mc:Ignorable="w14 wp14">
+<w:hdr xmlns:wpc="http://schemas.microsoft.com/office/word/2010/wordprocessingCanvas" xmlns:mc="http://schemas.openxmlformats.org/markup-compatibility/2006" xmlns:o="urn:schemas-microsoft-com:office:office" xmlns:r="http://schemas.openxmlformats.org/officeDocument/2006/relationships" xmlns:m="http://schemas.openxmlformats.org/officeDocument/2006/math" xmlns:v="urn:schemas-microsoft-com:vml" xmlns:wp14="http://schemas.microsoft.com/office/word/2010/wordprocessingDrawing" xmlns:wp="http://schemas.openxmlformats.org/drawingml/2006/wordprocessingDrawing" xmlns:w10="urn:schemas-microsoft-com:office:word" xmlns:w="http://schemas.openxmlformats.org/wordprocessingml/2006/main" xmlns:w14="http://schemas.microsoft.com/office/word/2010/wordml" xmlns:w15="http://schemas.microsoft.com/office/word/2012/wordml" xmlns:wpg="http://schemas.microsoft.com/office/word/2010/wordprocessingGroup" xmlns:wpi="http://schemas.microsoft.com/office/word/2010/wordprocessingInk" xmlns:wne="http://schemas.microsoft.com/office/word/2006/wordml" xmlns:wps="http://schemas.microsoft.com/office/word/2010/wordprocessingShape" mc:Ignorable="w14 w15 wp14">
   <w:p>
     <w:pPr>
       <w:pStyle w:val="Header"/>
@@ -5645,7 +5683,7 @@
 </file>
 
 <file path=word/header3.xml><?xml version="1.0" encoding="utf-8"?>
-<w:hdr xmlns:wpc="http://schemas.microsoft.com/office/word/2010/wordprocessingCanvas" xmlns:mc="http://schemas.openxmlformats.org/markup-compatibility/2006" xmlns:o="urn:schemas-microsoft-com:office:office" xmlns:r="http://schemas.openxmlformats.org/officeDocument/2006/relationships" xmlns:m="http://schemas.openxmlformats.org/officeDocument/2006/math" xmlns:v="urn:schemas-microsoft-com:vml" xmlns:wp14="http://schemas.microsoft.com/office/word/2010/wordprocessingDrawing" xmlns:wp="http://schemas.openxmlformats.org/drawingml/2006/wordprocessingDrawing" xmlns:w10="urn:schemas-microsoft-com:office:word" xmlns:w="http://schemas.openxmlformats.org/wordprocessingml/2006/main" xmlns:w14="http://schemas.microsoft.com/office/word/2010/wordml" xmlns:wpg="http://schemas.microsoft.com/office/word/2010/wordprocessingGroup" xmlns:wpi="http://schemas.microsoft.com/office/word/2010/wordprocessingInk" xmlns:wne="http://schemas.microsoft.com/office/word/2006/wordml" xmlns:wps="http://schemas.microsoft.com/office/word/2010/wordprocessingShape" mc:Ignorable="w14 wp14">
+<w:hdr xmlns:wpc="http://schemas.microsoft.com/office/word/2010/wordprocessingCanvas" xmlns:mc="http://schemas.openxmlformats.org/markup-compatibility/2006" xmlns:o="urn:schemas-microsoft-com:office:office" xmlns:r="http://schemas.openxmlformats.org/officeDocument/2006/relationships" xmlns:m="http://schemas.openxmlformats.org/officeDocument/2006/math" xmlns:v="urn:schemas-microsoft-com:vml" xmlns:wp14="http://schemas.microsoft.com/office/word/2010/wordprocessingDrawing" xmlns:wp="http://schemas.openxmlformats.org/drawingml/2006/wordprocessingDrawing" xmlns:w10="urn:schemas-microsoft-com:office:word" xmlns:w="http://schemas.openxmlformats.org/wordprocessingml/2006/main" xmlns:w14="http://schemas.microsoft.com/office/word/2010/wordml" xmlns:w15="http://schemas.microsoft.com/office/word/2012/wordml" xmlns:wpg="http://schemas.microsoft.com/office/word/2010/wordprocessingGroup" xmlns:wpi="http://schemas.microsoft.com/office/word/2010/wordprocessingInk" xmlns:wne="http://schemas.microsoft.com/office/word/2006/wordml" xmlns:wps="http://schemas.microsoft.com/office/word/2010/wordprocessingShape" mc:Ignorable="w14 w15 wp14">
   <w:p>
     <w:pPr>
       <w:pStyle w:val="Header"/>
@@ -5721,7 +5759,7 @@
 </file>
 
 <file path=word/numbering.xml><?xml version="1.0" encoding="utf-8"?>
-<w:numbering xmlns:wpc="http://schemas.microsoft.com/office/word/2010/wordprocessingCanvas" xmlns:mc="http://schemas.openxmlformats.org/markup-compatibility/2006" xmlns:o="urn:schemas-microsoft-com:office:office" xmlns:r="http://schemas.openxmlformats.org/officeDocument/2006/relationships" xmlns:m="http://schemas.openxmlformats.org/officeDocument/2006/math" xmlns:v="urn:schemas-microsoft-com:vml" xmlns:wp14="http://schemas.microsoft.com/office/word/2010/wordprocessingDrawing" xmlns:wp="http://schemas.openxmlformats.org/drawingml/2006/wordprocessingDrawing" xmlns:w10="urn:schemas-microsoft-com:office:word" xmlns:w="http://schemas.openxmlformats.org/wordprocessingml/2006/main" xmlns:w14="http://schemas.microsoft.com/office/word/2010/wordml" xmlns:wpg="http://schemas.microsoft.com/office/word/2010/wordprocessingGroup" xmlns:wpi="http://schemas.microsoft.com/office/word/2010/wordprocessingInk" xmlns:wne="http://schemas.microsoft.com/office/word/2006/wordml" xmlns:wps="http://schemas.microsoft.com/office/word/2010/wordprocessingShape" mc:Ignorable="w14 wp14">
+<w:numbering xmlns:wpc="http://schemas.microsoft.com/office/word/2010/wordprocessingCanvas" xmlns:mc="http://schemas.openxmlformats.org/markup-compatibility/2006" xmlns:o="urn:schemas-microsoft-com:office:office" xmlns:r="http://schemas.openxmlformats.org/officeDocument/2006/relationships" xmlns:m="http://schemas.openxmlformats.org/officeDocument/2006/math" xmlns:v="urn:schemas-microsoft-com:vml" xmlns:wp14="http://schemas.microsoft.com/office/word/2010/wordprocessingDrawing" xmlns:wp="http://schemas.openxmlformats.org/drawingml/2006/wordprocessingDrawing" xmlns:w10="urn:schemas-microsoft-com:office:word" xmlns:w="http://schemas.openxmlformats.org/wordprocessingml/2006/main" xmlns:w14="http://schemas.microsoft.com/office/word/2010/wordml" xmlns:w15="http://schemas.microsoft.com/office/word/2012/wordml" xmlns:wpg="http://schemas.microsoft.com/office/word/2010/wordprocessingGroup" xmlns:wpi="http://schemas.microsoft.com/office/word/2010/wordprocessingInk" xmlns:wne="http://schemas.microsoft.com/office/word/2006/wordml" xmlns:wps="http://schemas.microsoft.com/office/word/2010/wordprocessingShape" mc:Ignorable="w14 w15 wp14">
   <w:abstractNum w:abstractNumId="0">
     <w:nsid w:val="02DE2B02"/>
     <w:multiLevelType w:val="hybridMultilevel"/>
@@ -9055,7 +9093,7 @@
 </file>
 
 <file path=word/styles.xml><?xml version="1.0" encoding="utf-8"?>
-<w:styles xmlns:mc="http://schemas.openxmlformats.org/markup-compatibility/2006" xmlns:r="http://schemas.openxmlformats.org/officeDocument/2006/relationships" xmlns:w="http://schemas.openxmlformats.org/wordprocessingml/2006/main" xmlns:w14="http://schemas.microsoft.com/office/word/2010/wordml" mc:Ignorable="w14">
+<w:styles xmlns:mc="http://schemas.openxmlformats.org/markup-compatibility/2006" xmlns:r="http://schemas.openxmlformats.org/officeDocument/2006/relationships" xmlns:w="http://schemas.openxmlformats.org/wordprocessingml/2006/main" xmlns:w14="http://schemas.microsoft.com/office/word/2010/wordml" xmlns:w15="http://schemas.microsoft.com/office/word/2012/wordml" mc:Ignorable="w14 w15">
   <w:docDefaults>
     <w:rPrDefault>
       <w:rPr>
@@ -9065,149 +9103,372 @@
     </w:rPrDefault>
     <w:pPrDefault/>
   </w:docDefaults>
-  <w:latentStyles w:defLockedState="0" w:defUIPriority="0" w:defSemiHidden="1" w:defUnhideWhenUsed="1" w:defQFormat="0" w:count="267">
-    <w:lsdException w:name="Normal" w:semiHidden="0" w:unhideWhenUsed="0" w:qFormat="1"/>
-    <w:lsdException w:name="heading 1" w:semiHidden="0" w:uiPriority="9" w:unhideWhenUsed="0" w:qFormat="1"/>
-    <w:lsdException w:name="heading 2" w:semiHidden="0" w:uiPriority="9" w:unhideWhenUsed="0" w:qFormat="1"/>
-    <w:lsdException w:name="heading 3" w:semiHidden="0" w:uiPriority="9" w:unhideWhenUsed="0" w:qFormat="1"/>
-    <w:lsdException w:name="heading 4" w:semiHidden="0" w:uiPriority="9" w:unhideWhenUsed="0" w:qFormat="1"/>
-    <w:lsdException w:name="heading 5" w:qFormat="1"/>
-    <w:lsdException w:name="heading 6" w:qFormat="1"/>
-    <w:lsdException w:name="heading 7" w:qFormat="1"/>
-    <w:lsdException w:name="heading 8" w:qFormat="1"/>
-    <w:lsdException w:name="heading 9" w:qFormat="1"/>
-    <w:lsdException w:name="toc 1" w:uiPriority="39"/>
-    <w:lsdException w:name="toc 2" w:uiPriority="39"/>
-    <w:lsdException w:name="toc 3" w:uiPriority="39"/>
-    <w:lsdException w:name="caption" w:qFormat="1"/>
-    <w:lsdException w:name="List Number" w:semiHidden="0" w:unhideWhenUsed="0"/>
-    <w:lsdException w:name="List 4" w:semiHidden="0" w:unhideWhenUsed="0"/>
-    <w:lsdException w:name="List 5" w:semiHidden="0" w:unhideWhenUsed="0"/>
-    <w:lsdException w:name="Title" w:semiHidden="0" w:unhideWhenUsed="0" w:qFormat="1"/>
-    <w:lsdException w:name="Default Paragraph Font" w:uiPriority="1"/>
-    <w:lsdException w:name="Subtitle" w:semiHidden="0" w:unhideWhenUsed="0" w:qFormat="1"/>
-    <w:lsdException w:name="Salutation" w:semiHidden="0" w:unhideWhenUsed="0"/>
-    <w:lsdException w:name="Date" w:semiHidden="0" w:unhideWhenUsed="0"/>
-    <w:lsdException w:name="Body Text First Indent" w:semiHidden="0" w:unhideWhenUsed="0"/>
-    <w:lsdException w:name="Hyperlink" w:uiPriority="99"/>
-    <w:lsdException w:name="FollowedHyperlink" w:uiPriority="99"/>
-    <w:lsdException w:name="Strong" w:semiHidden="0" w:unhideWhenUsed="0" w:qFormat="1"/>
-    <w:lsdException w:name="Emphasis" w:semiHidden="0" w:unhideWhenUsed="0" w:qFormat="1"/>
-    <w:lsdException w:name="Normal (Web)" w:uiPriority="99"/>
-    <w:lsdException w:name="HTML Preformatted" w:uiPriority="99"/>
-    <w:lsdException w:name="No List" w:uiPriority="99"/>
-    <w:lsdException w:name="Table Grid" w:semiHidden="0" w:uiPriority="59" w:unhideWhenUsed="0"/>
-    <w:lsdException w:name="Placeholder Text" w:uiPriority="99" w:unhideWhenUsed="0"/>
-    <w:lsdException w:name="No Spacing" w:semiHidden="0" w:uiPriority="1" w:unhideWhenUsed="0" w:qFormat="1"/>
-    <w:lsdException w:name="Light Shading" w:semiHidden="0" w:uiPriority="60" w:unhideWhenUsed="0"/>
-    <w:lsdException w:name="Light List" w:semiHidden="0" w:uiPriority="61" w:unhideWhenUsed="0"/>
-    <w:lsdException w:name="Light Grid" w:semiHidden="0" w:uiPriority="62" w:unhideWhenUsed="0"/>
-    <w:lsdException w:name="Medium Shading 1" w:semiHidden="0" w:uiPriority="63" w:unhideWhenUsed="0"/>
-    <w:lsdException w:name="Medium Shading 2" w:semiHidden="0" w:uiPriority="64" w:unhideWhenUsed="0"/>
-    <w:lsdException w:name="Medium List 1" w:semiHidden="0" w:uiPriority="65" w:unhideWhenUsed="0"/>
-    <w:lsdException w:name="Medium List 2" w:semiHidden="0" w:uiPriority="66" w:unhideWhenUsed="0"/>
-    <w:lsdException w:name="Medium Grid 1" w:semiHidden="0" w:uiPriority="67" w:unhideWhenUsed="0"/>
-    <w:lsdException w:name="Medium Grid 2" w:semiHidden="0" w:uiPriority="68" w:unhideWhenUsed="0"/>
-    <w:lsdException w:name="Medium Grid 3" w:semiHidden="0" w:uiPriority="69" w:unhideWhenUsed="0"/>
-    <w:lsdException w:name="Dark List" w:semiHidden="0" w:uiPriority="70" w:unhideWhenUsed="0"/>
-    <w:lsdException w:name="Colorful Shading" w:semiHidden="0" w:uiPriority="71" w:unhideWhenUsed="0"/>
-    <w:lsdException w:name="Colorful List" w:semiHidden="0" w:uiPriority="72" w:unhideWhenUsed="0"/>
-    <w:lsdException w:name="Colorful Grid" w:semiHidden="0" w:uiPriority="73" w:unhideWhenUsed="0"/>
-    <w:lsdException w:name="Light Shading Accent 1" w:semiHidden="0" w:uiPriority="60" w:unhideWhenUsed="0"/>
-    <w:lsdException w:name="Light List Accent 1" w:semiHidden="0" w:uiPriority="61" w:unhideWhenUsed="0"/>
-    <w:lsdException w:name="Light Grid Accent 1" w:semiHidden="0" w:uiPriority="62" w:unhideWhenUsed="0"/>
-    <w:lsdException w:name="Medium Shading 1 Accent 1" w:semiHidden="0" w:uiPriority="63" w:unhideWhenUsed="0"/>
-    <w:lsdException w:name="Medium Shading 2 Accent 1" w:semiHidden="0" w:uiPriority="64" w:unhideWhenUsed="0"/>
-    <w:lsdException w:name="Medium List 1 Accent 1" w:semiHidden="0" w:uiPriority="65" w:unhideWhenUsed="0"/>
-    <w:lsdException w:name="Revision" w:uiPriority="99" w:unhideWhenUsed="0"/>
-    <w:lsdException w:name="List Paragraph" w:semiHidden="0" w:uiPriority="34" w:unhideWhenUsed="0" w:qFormat="1"/>
-    <w:lsdException w:name="Quote" w:semiHidden="0" w:uiPriority="29" w:unhideWhenUsed="0" w:qFormat="1"/>
-    <w:lsdException w:name="Intense Quote" w:semiHidden="0" w:uiPriority="30" w:unhideWhenUsed="0" w:qFormat="1"/>
-    <w:lsdException w:name="Medium List 2 Accent 1" w:semiHidden="0" w:uiPriority="66" w:unhideWhenUsed="0"/>
-    <w:lsdException w:name="Medium Grid 1 Accent 1" w:semiHidden="0" w:uiPriority="67" w:unhideWhenUsed="0"/>
-    <w:lsdException w:name="Medium Grid 2 Accent 1" w:semiHidden="0" w:uiPriority="68" w:unhideWhenUsed="0"/>
-    <w:lsdException w:name="Medium Grid 3 Accent 1" w:semiHidden="0" w:uiPriority="69" w:unhideWhenUsed="0"/>
-    <w:lsdException w:name="Dark List Accent 1" w:semiHidden="0" w:uiPriority="70" w:unhideWhenUsed="0"/>
-    <w:lsdException w:name="Colorful Shading Accent 1" w:semiHidden="0" w:uiPriority="71" w:unhideWhenUsed="0"/>
-    <w:lsdException w:name="Colorful List Accent 1" w:semiHidden="0" w:uiPriority="72" w:unhideWhenUsed="0"/>
-    <w:lsdException w:name="Colorful Grid Accent 1" w:semiHidden="0" w:uiPriority="73" w:unhideWhenUsed="0"/>
-    <w:lsdException w:name="Light Shading Accent 2" w:semiHidden="0" w:uiPriority="60" w:unhideWhenUsed="0"/>
-    <w:lsdException w:name="Light List Accent 2" w:semiHidden="0" w:uiPriority="61" w:unhideWhenUsed="0"/>
-    <w:lsdException w:name="Light Grid Accent 2" w:semiHidden="0" w:uiPriority="62" w:unhideWhenUsed="0"/>
-    <w:lsdException w:name="Medium Shading 1 Accent 2" w:semiHidden="0" w:uiPriority="63" w:unhideWhenUsed="0"/>
-    <w:lsdException w:name="Medium Shading 2 Accent 2" w:semiHidden="0" w:uiPriority="64" w:unhideWhenUsed="0"/>
-    <w:lsdException w:name="Medium List 1 Accent 2" w:semiHidden="0" w:uiPriority="65" w:unhideWhenUsed="0"/>
-    <w:lsdException w:name="Medium List 2 Accent 2" w:semiHidden="0" w:uiPriority="66" w:unhideWhenUsed="0"/>
-    <w:lsdException w:name="Medium Grid 1 Accent 2" w:semiHidden="0" w:uiPriority="67" w:unhideWhenUsed="0"/>
-    <w:lsdException w:name="Medium Grid 2 Accent 2" w:semiHidden="0" w:uiPriority="68" w:unhideWhenUsed="0"/>
-    <w:lsdException w:name="Medium Grid 3 Accent 2" w:semiHidden="0" w:uiPriority="69" w:unhideWhenUsed="0"/>
-    <w:lsdException w:name="Dark List Accent 2" w:semiHidden="0" w:uiPriority="70" w:unhideWhenUsed="0"/>
-    <w:lsdException w:name="Colorful Shading Accent 2" w:semiHidden="0" w:uiPriority="71" w:unhideWhenUsed="0"/>
-    <w:lsdException w:name="Colorful List Accent 2" w:semiHidden="0" w:uiPriority="72" w:unhideWhenUsed="0"/>
-    <w:lsdException w:name="Colorful Grid Accent 2" w:semiHidden="0" w:uiPriority="73" w:unhideWhenUsed="0"/>
-    <w:lsdException w:name="Light Shading Accent 3" w:semiHidden="0" w:uiPriority="60" w:unhideWhenUsed="0"/>
-    <w:lsdException w:name="Light List Accent 3" w:semiHidden="0" w:uiPriority="61" w:unhideWhenUsed="0"/>
-    <w:lsdException w:name="Light Grid Accent 3" w:semiHidden="0" w:uiPriority="62" w:unhideWhenUsed="0"/>
-    <w:lsdException w:name="Medium Shading 1 Accent 3" w:semiHidden="0" w:uiPriority="63" w:unhideWhenUsed="0"/>
-    <w:lsdException w:name="Medium Shading 2 Accent 3" w:semiHidden="0" w:uiPriority="64" w:unhideWhenUsed="0"/>
-    <w:lsdException w:name="Medium List 1 Accent 3" w:semiHidden="0" w:uiPriority="65" w:unhideWhenUsed="0"/>
-    <w:lsdException w:name="Medium List 2 Accent 3" w:semiHidden="0" w:uiPriority="66" w:unhideWhenUsed="0"/>
-    <w:lsdException w:name="Medium Grid 1 Accent 3" w:semiHidden="0" w:uiPriority="67" w:unhideWhenUsed="0"/>
-    <w:lsdException w:name="Medium Grid 2 Accent 3" w:semiHidden="0" w:uiPriority="68" w:unhideWhenUsed="0"/>
-    <w:lsdException w:name="Medium Grid 3 Accent 3" w:semiHidden="0" w:uiPriority="69" w:unhideWhenUsed="0"/>
-    <w:lsdException w:name="Dark List Accent 3" w:semiHidden="0" w:uiPriority="70" w:unhideWhenUsed="0"/>
-    <w:lsdException w:name="Colorful Shading Accent 3" w:semiHidden="0" w:uiPriority="71" w:unhideWhenUsed="0"/>
-    <w:lsdException w:name="Colorful List Accent 3" w:semiHidden="0" w:uiPriority="72" w:unhideWhenUsed="0"/>
-    <w:lsdException w:name="Colorful Grid Accent 3" w:semiHidden="0" w:uiPriority="73" w:unhideWhenUsed="0"/>
-    <w:lsdException w:name="Light Shading Accent 4" w:semiHidden="0" w:uiPriority="60" w:unhideWhenUsed="0"/>
-    <w:lsdException w:name="Light List Accent 4" w:semiHidden="0" w:uiPriority="61" w:unhideWhenUsed="0"/>
-    <w:lsdException w:name="Light Grid Accent 4" w:semiHidden="0" w:uiPriority="62" w:unhideWhenUsed="0"/>
-    <w:lsdException w:name="Medium Shading 1 Accent 4" w:semiHidden="0" w:uiPriority="63" w:unhideWhenUsed="0"/>
-    <w:lsdException w:name="Medium Shading 2 Accent 4" w:semiHidden="0" w:uiPriority="64" w:unhideWhenUsed="0"/>
-    <w:lsdException w:name="Medium List 1 Accent 4" w:semiHidden="0" w:uiPriority="65" w:unhideWhenUsed="0"/>
-    <w:lsdException w:name="Medium List 2 Accent 4" w:semiHidden="0" w:uiPriority="66" w:unhideWhenUsed="0"/>
-    <w:lsdException w:name="Medium Grid 1 Accent 4" w:semiHidden="0" w:uiPriority="67" w:unhideWhenUsed="0"/>
-    <w:lsdException w:name="Medium Grid 2 Accent 4" w:semiHidden="0" w:uiPriority="68" w:unhideWhenUsed="0"/>
-    <w:lsdException w:name="Medium Grid 3 Accent 4" w:semiHidden="0" w:uiPriority="69" w:unhideWhenUsed="0"/>
-    <w:lsdException w:name="Dark List Accent 4" w:semiHidden="0" w:uiPriority="70" w:unhideWhenUsed="0"/>
-    <w:lsdException w:name="Colorful Shading Accent 4" w:semiHidden="0" w:uiPriority="71" w:unhideWhenUsed="0"/>
-    <w:lsdException w:name="Colorful List Accent 4" w:semiHidden="0" w:uiPriority="72" w:unhideWhenUsed="0"/>
-    <w:lsdException w:name="Colorful Grid Accent 4" w:semiHidden="0" w:uiPriority="73" w:unhideWhenUsed="0"/>
-    <w:lsdException w:name="Light Shading Accent 5" w:semiHidden="0" w:uiPriority="60" w:unhideWhenUsed="0"/>
-    <w:lsdException w:name="Light List Accent 5" w:semiHidden="0" w:uiPriority="61" w:unhideWhenUsed="0"/>
-    <w:lsdException w:name="Light Grid Accent 5" w:semiHidden="0" w:uiPriority="62" w:unhideWhenUsed="0"/>
-    <w:lsdException w:name="Medium Shading 1 Accent 5" w:semiHidden="0" w:uiPriority="63" w:unhideWhenUsed="0"/>
-    <w:lsdException w:name="Medium Shading 2 Accent 5" w:semiHidden="0" w:uiPriority="64" w:unhideWhenUsed="0"/>
-    <w:lsdException w:name="Medium List 1 Accent 5" w:semiHidden="0" w:uiPriority="65" w:unhideWhenUsed="0"/>
-    <w:lsdException w:name="Medium List 2 Accent 5" w:semiHidden="0" w:uiPriority="66" w:unhideWhenUsed="0"/>
-    <w:lsdException w:name="Medium Grid 1 Accent 5" w:semiHidden="0" w:uiPriority="67" w:unhideWhenUsed="0"/>
-    <w:lsdException w:name="Medium Grid 2 Accent 5" w:semiHidden="0" w:uiPriority="68" w:unhideWhenUsed="0"/>
-    <w:lsdException w:name="Medium Grid 3 Accent 5" w:semiHidden="0" w:uiPriority="69" w:unhideWhenUsed="0"/>
-    <w:lsdException w:name="Dark List Accent 5" w:semiHidden="0" w:uiPriority="70" w:unhideWhenUsed="0"/>
-    <w:lsdException w:name="Colorful Shading Accent 5" w:semiHidden="0" w:uiPriority="71" w:unhideWhenUsed="0"/>
-    <w:lsdException w:name="Colorful List Accent 5" w:semiHidden="0" w:uiPriority="72" w:unhideWhenUsed="0"/>
-    <w:lsdException w:name="Colorful Grid Accent 5" w:semiHidden="0" w:uiPriority="73" w:unhideWhenUsed="0"/>
-    <w:lsdException w:name="Light Shading Accent 6" w:semiHidden="0" w:uiPriority="60" w:unhideWhenUsed="0"/>
-    <w:lsdException w:name="Light List Accent 6" w:semiHidden="0" w:uiPriority="61" w:unhideWhenUsed="0"/>
-    <w:lsdException w:name="Light Grid Accent 6" w:semiHidden="0" w:uiPriority="62" w:unhideWhenUsed="0"/>
-    <w:lsdException w:name="Medium Shading 1 Accent 6" w:semiHidden="0" w:uiPriority="63" w:unhideWhenUsed="0"/>
-    <w:lsdException w:name="Medium Shading 2 Accent 6" w:semiHidden="0" w:uiPriority="64" w:unhideWhenUsed="0"/>
-    <w:lsdException w:name="Medium List 1 Accent 6" w:semiHidden="0" w:uiPriority="65" w:unhideWhenUsed="0"/>
-    <w:lsdException w:name="Medium List 2 Accent 6" w:semiHidden="0" w:uiPriority="66" w:unhideWhenUsed="0"/>
-    <w:lsdException w:name="Medium Grid 1 Accent 6" w:semiHidden="0" w:uiPriority="67" w:unhideWhenUsed="0"/>
-    <w:lsdException w:name="Medium Grid 2 Accent 6" w:semiHidden="0" w:uiPriority="68" w:unhideWhenUsed="0"/>
-    <w:lsdException w:name="Medium Grid 3 Accent 6" w:semiHidden="0" w:uiPriority="69" w:unhideWhenUsed="0"/>
-    <w:lsdException w:name="Dark List Accent 6" w:semiHidden="0" w:uiPriority="70" w:unhideWhenUsed="0"/>
-    <w:lsdException w:name="Colorful Shading Accent 6" w:semiHidden="0" w:uiPriority="71" w:unhideWhenUsed="0"/>
-    <w:lsdException w:name="Colorful List Accent 6" w:semiHidden="0" w:uiPriority="72" w:unhideWhenUsed="0"/>
-    <w:lsdException w:name="Colorful Grid Accent 6" w:semiHidden="0" w:uiPriority="73" w:unhideWhenUsed="0"/>
-    <w:lsdException w:name="Subtle Emphasis" w:semiHidden="0" w:uiPriority="19" w:unhideWhenUsed="0" w:qFormat="1"/>
-    <w:lsdException w:name="Intense Emphasis" w:semiHidden="0" w:uiPriority="21" w:unhideWhenUsed="0" w:qFormat="1"/>
-    <w:lsdException w:name="Subtle Reference" w:semiHidden="0" w:uiPriority="31" w:unhideWhenUsed="0" w:qFormat="1"/>
-    <w:lsdException w:name="Intense Reference" w:semiHidden="0" w:uiPriority="32" w:unhideWhenUsed="0" w:qFormat="1"/>
-    <w:lsdException w:name="Book Title" w:semiHidden="0" w:uiPriority="33" w:unhideWhenUsed="0" w:qFormat="1"/>
-    <w:lsdException w:name="Bibliography" w:uiPriority="37"/>
-    <w:lsdException w:name="TOC Heading" w:uiPriority="39" w:qFormat="1"/>
+  <w:latentStyles w:defLockedState="0" w:defUIPriority="0" w:defSemiHidden="0" w:defUnhideWhenUsed="0" w:defQFormat="0" w:count="371">
+    <w:lsdException w:name="Normal" w:qFormat="1"/>
+    <w:lsdException w:name="heading 1" w:uiPriority="9" w:qFormat="1"/>
+    <w:lsdException w:name="heading 2" w:uiPriority="9" w:qFormat="1"/>
+    <w:lsdException w:name="heading 3" w:uiPriority="9" w:qFormat="1"/>
+    <w:lsdException w:name="heading 4" w:uiPriority="9" w:qFormat="1"/>
+    <w:lsdException w:name="heading 5" w:semiHidden="1" w:unhideWhenUsed="1" w:qFormat="1"/>
+    <w:lsdException w:name="heading 6" w:semiHidden="1" w:unhideWhenUsed="1" w:qFormat="1"/>
+    <w:lsdException w:name="heading 7" w:semiHidden="1" w:unhideWhenUsed="1" w:qFormat="1"/>
+    <w:lsdException w:name="heading 8" w:semiHidden="1" w:unhideWhenUsed="1" w:qFormat="1"/>
+    <w:lsdException w:name="heading 9" w:semiHidden="1" w:unhideWhenUsed="1" w:qFormat="1"/>
+    <w:lsdException w:name="index 1" w:semiHidden="1" w:unhideWhenUsed="1"/>
+    <w:lsdException w:name="index 2" w:semiHidden="1" w:unhideWhenUsed="1"/>
+    <w:lsdException w:name="index 3" w:semiHidden="1" w:unhideWhenUsed="1"/>
+    <w:lsdException w:name="index 4" w:semiHidden="1" w:unhideWhenUsed="1"/>
+    <w:lsdException w:name="index 5" w:semiHidden="1" w:unhideWhenUsed="1"/>
+    <w:lsdException w:name="index 6" w:semiHidden="1" w:unhideWhenUsed="1"/>
+    <w:lsdException w:name="index 7" w:semiHidden="1" w:unhideWhenUsed="1"/>
+    <w:lsdException w:name="index 8" w:semiHidden="1" w:unhideWhenUsed="1"/>
+    <w:lsdException w:name="index 9" w:semiHidden="1" w:unhideWhenUsed="1"/>
+    <w:lsdException w:name="toc 1" w:semiHidden="1" w:uiPriority="39" w:unhideWhenUsed="1"/>
+    <w:lsdException w:name="toc 2" w:semiHidden="1" w:uiPriority="39" w:unhideWhenUsed="1"/>
+    <w:lsdException w:name="toc 3" w:semiHidden="1" w:uiPriority="39" w:unhideWhenUsed="1"/>
+    <w:lsdException w:name="toc 4" w:semiHidden="1" w:unhideWhenUsed="1"/>
+    <w:lsdException w:name="toc 5" w:semiHidden="1" w:unhideWhenUsed="1"/>
+    <w:lsdException w:name="toc 6" w:semiHidden="1" w:unhideWhenUsed="1"/>
+    <w:lsdException w:name="toc 7" w:semiHidden="1" w:unhideWhenUsed="1"/>
+    <w:lsdException w:name="toc 8" w:semiHidden="1" w:unhideWhenUsed="1"/>
+    <w:lsdException w:name="toc 9" w:semiHidden="1" w:unhideWhenUsed="1"/>
+    <w:lsdException w:name="Normal Indent" w:semiHidden="1" w:unhideWhenUsed="1"/>
+    <w:lsdException w:name="footnote text" w:semiHidden="1" w:unhideWhenUsed="1"/>
+    <w:lsdException w:name="annotation text" w:semiHidden="1" w:unhideWhenUsed="1"/>
+    <w:lsdException w:name="header" w:semiHidden="1" w:unhideWhenUsed="1"/>
+    <w:lsdException w:name="footer" w:semiHidden="1" w:unhideWhenUsed="1"/>
+    <w:lsdException w:name="index heading" w:semiHidden="1" w:unhideWhenUsed="1"/>
+    <w:lsdException w:name="caption" w:semiHidden="1" w:unhideWhenUsed="1" w:qFormat="1"/>
+    <w:lsdException w:name="table of figures" w:semiHidden="1" w:unhideWhenUsed="1"/>
+    <w:lsdException w:name="envelope address" w:semiHidden="1" w:unhideWhenUsed="1"/>
+    <w:lsdException w:name="envelope return" w:semiHidden="1" w:unhideWhenUsed="1"/>
+    <w:lsdException w:name="footnote reference" w:semiHidden="1" w:unhideWhenUsed="1"/>
+    <w:lsdException w:name="annotation reference" w:semiHidden="1" w:unhideWhenUsed="1"/>
+    <w:lsdException w:name="line number" w:semiHidden="1" w:unhideWhenUsed="1"/>
+    <w:lsdException w:name="page number" w:semiHidden="1" w:unhideWhenUsed="1"/>
+    <w:lsdException w:name="endnote reference" w:semiHidden="1" w:unhideWhenUsed="1"/>
+    <w:lsdException w:name="endnote text" w:semiHidden="1" w:unhideWhenUsed="1"/>
+    <w:lsdException w:name="table of authorities" w:semiHidden="1" w:unhideWhenUsed="1"/>
+    <w:lsdException w:name="macro" w:semiHidden="1" w:unhideWhenUsed="1"/>
+    <w:lsdException w:name="toa heading" w:semiHidden="1" w:unhideWhenUsed="1"/>
+    <w:lsdException w:name="List" w:semiHidden="1" w:unhideWhenUsed="1"/>
+    <w:lsdException w:name="List Bullet" w:semiHidden="1" w:unhideWhenUsed="1"/>
+    <w:lsdException w:name="List 2" w:semiHidden="1" w:unhideWhenUsed="1"/>
+    <w:lsdException w:name="List 3" w:semiHidden="1" w:unhideWhenUsed="1"/>
+    <w:lsdException w:name="List Bullet 2" w:semiHidden="1" w:unhideWhenUsed="1"/>
+    <w:lsdException w:name="List Bullet 3" w:semiHidden="1" w:unhideWhenUsed="1"/>
+    <w:lsdException w:name="List Bullet 4" w:semiHidden="1" w:unhideWhenUsed="1"/>
+    <w:lsdException w:name="List Bullet 5" w:semiHidden="1" w:unhideWhenUsed="1"/>
+    <w:lsdException w:name="List Number 2" w:semiHidden="1" w:unhideWhenUsed="1"/>
+    <w:lsdException w:name="List Number 3" w:semiHidden="1" w:unhideWhenUsed="1"/>
+    <w:lsdException w:name="List Number 4" w:semiHidden="1" w:unhideWhenUsed="1"/>
+    <w:lsdException w:name="List Number 5" w:semiHidden="1" w:unhideWhenUsed="1"/>
+    <w:lsdException w:name="Title" w:qFormat="1"/>
+    <w:lsdException w:name="Closing" w:semiHidden="1" w:unhideWhenUsed="1"/>
+    <w:lsdException w:name="Signature" w:semiHidden="1" w:unhideWhenUsed="1"/>
+    <w:lsdException w:name="Default Paragraph Font" w:semiHidden="1" w:uiPriority="1" w:unhideWhenUsed="1"/>
+    <w:lsdException w:name="Body Text" w:semiHidden="1" w:unhideWhenUsed="1"/>
+    <w:lsdException w:name="Body Text Indent" w:semiHidden="1" w:unhideWhenUsed="1"/>
+    <w:lsdException w:name="List Continue" w:semiHidden="1" w:unhideWhenUsed="1"/>
+    <w:lsdException w:name="List Continue 2" w:semiHidden="1" w:unhideWhenUsed="1"/>
+    <w:lsdException w:name="List Continue 3" w:semiHidden="1" w:unhideWhenUsed="1"/>
+    <w:lsdException w:name="List Continue 4" w:semiHidden="1" w:unhideWhenUsed="1"/>
+    <w:lsdException w:name="List Continue 5" w:semiHidden="1" w:unhideWhenUsed="1"/>
+    <w:lsdException w:name="Message Header" w:semiHidden="1" w:unhideWhenUsed="1"/>
+    <w:lsdException w:name="Subtitle" w:qFormat="1"/>
+    <w:lsdException w:name="Body Text First Indent 2" w:semiHidden="1" w:unhideWhenUsed="1"/>
+    <w:lsdException w:name="Note Heading" w:semiHidden="1" w:unhideWhenUsed="1"/>
+    <w:lsdException w:name="Body Text 2" w:semiHidden="1" w:unhideWhenUsed="1"/>
+    <w:lsdException w:name="Body Text 3" w:semiHidden="1" w:unhideWhenUsed="1"/>
+    <w:lsdException w:name="Body Text Indent 2" w:semiHidden="1" w:unhideWhenUsed="1"/>
+    <w:lsdException w:name="Body Text Indent 3" w:semiHidden="1" w:unhideWhenUsed="1"/>
+    <w:lsdException w:name="Block Text" w:semiHidden="1" w:unhideWhenUsed="1"/>
+    <w:lsdException w:name="Hyperlink" w:semiHidden="1" w:uiPriority="99" w:unhideWhenUsed="1"/>
+    <w:lsdException w:name="FollowedHyperlink" w:semiHidden="1" w:uiPriority="99" w:unhideWhenUsed="1"/>
+    <w:lsdException w:name="Strong" w:qFormat="1"/>
+    <w:lsdException w:name="Emphasis" w:qFormat="1"/>
+    <w:lsdException w:name="Document Map" w:semiHidden="1" w:unhideWhenUsed="1"/>
+    <w:lsdException w:name="Plain Text" w:semiHidden="1" w:unhideWhenUsed="1"/>
+    <w:lsdException w:name="E-mail Signature" w:semiHidden="1" w:unhideWhenUsed="1"/>
+    <w:lsdException w:name="HTML Top of Form" w:semiHidden="1" w:unhideWhenUsed="1"/>
+    <w:lsdException w:name="HTML Bottom of Form" w:semiHidden="1" w:unhideWhenUsed="1"/>
+    <w:lsdException w:name="Normal (Web)" w:semiHidden="1" w:uiPriority="99" w:unhideWhenUsed="1"/>
+    <w:lsdException w:name="HTML Acronym" w:semiHidden="1" w:unhideWhenUsed="1"/>
+    <w:lsdException w:name="HTML Address" w:semiHidden="1" w:unhideWhenUsed="1"/>
+    <w:lsdException w:name="HTML Cite" w:semiHidden="1" w:unhideWhenUsed="1"/>
+    <w:lsdException w:name="HTML Code" w:semiHidden="1" w:unhideWhenUsed="1"/>
+    <w:lsdException w:name="HTML Definition" w:semiHidden="1" w:unhideWhenUsed="1"/>
+    <w:lsdException w:name="HTML Keyboard" w:semiHidden="1" w:unhideWhenUsed="1"/>
+    <w:lsdException w:name="HTML Preformatted" w:semiHidden="1" w:uiPriority="99" w:unhideWhenUsed="1"/>
+    <w:lsdException w:name="HTML Sample" w:semiHidden="1" w:unhideWhenUsed="1"/>
+    <w:lsdException w:name="HTML Typewriter" w:semiHidden="1" w:unhideWhenUsed="1"/>
+    <w:lsdException w:name="HTML Variable" w:semiHidden="1" w:unhideWhenUsed="1"/>
+    <w:lsdException w:name="Normal Table" w:semiHidden="1" w:unhideWhenUsed="1"/>
+    <w:lsdException w:name="annotation subject" w:semiHidden="1" w:unhideWhenUsed="1"/>
+    <w:lsdException w:name="No List" w:semiHidden="1" w:uiPriority="99" w:unhideWhenUsed="1"/>
+    <w:lsdException w:name="Outline List 1" w:semiHidden="1" w:unhideWhenUsed="1"/>
+    <w:lsdException w:name="Outline List 2" w:semiHidden="1" w:unhideWhenUsed="1"/>
+    <w:lsdException w:name="Outline List 3" w:semiHidden="1" w:unhideWhenUsed="1"/>
+    <w:lsdException w:name="Table Simple 1" w:semiHidden="1" w:unhideWhenUsed="1"/>
+    <w:lsdException w:name="Table Simple 2" w:semiHidden="1" w:unhideWhenUsed="1"/>
+    <w:lsdException w:name="Table Simple 3" w:semiHidden="1" w:unhideWhenUsed="1"/>
+    <w:lsdException w:name="Table Classic 1" w:semiHidden="1" w:unhideWhenUsed="1"/>
+    <w:lsdException w:name="Table Classic 2" w:semiHidden="1" w:unhideWhenUsed="1"/>
+    <w:lsdException w:name="Table Classic 3" w:semiHidden="1" w:unhideWhenUsed="1"/>
+    <w:lsdException w:name="Table Classic 4" w:semiHidden="1" w:unhideWhenUsed="1"/>
+    <w:lsdException w:name="Table Colorful 1" w:semiHidden="1" w:unhideWhenUsed="1"/>
+    <w:lsdException w:name="Table Colorful 2" w:semiHidden="1" w:unhideWhenUsed="1"/>
+    <w:lsdException w:name="Table Colorful 3" w:semiHidden="1" w:unhideWhenUsed="1"/>
+    <w:lsdException w:name="Table Columns 1" w:semiHidden="1" w:unhideWhenUsed="1"/>
+    <w:lsdException w:name="Table Columns 2" w:semiHidden="1" w:unhideWhenUsed="1"/>
+    <w:lsdException w:name="Table Columns 3" w:semiHidden="1" w:unhideWhenUsed="1"/>
+    <w:lsdException w:name="Table Columns 4" w:semiHidden="1" w:unhideWhenUsed="1"/>
+    <w:lsdException w:name="Table Columns 5" w:semiHidden="1" w:unhideWhenUsed="1"/>
+    <w:lsdException w:name="Table Grid 1" w:semiHidden="1" w:unhideWhenUsed="1"/>
+    <w:lsdException w:name="Table Grid 2" w:semiHidden="1" w:unhideWhenUsed="1"/>
+    <w:lsdException w:name="Table Grid 3" w:semiHidden="1" w:unhideWhenUsed="1"/>
+    <w:lsdException w:name="Table Grid 4" w:semiHidden="1" w:unhideWhenUsed="1"/>
+    <w:lsdException w:name="Table Grid 5" w:semiHidden="1" w:unhideWhenUsed="1"/>
+    <w:lsdException w:name="Table Grid 6" w:semiHidden="1" w:unhideWhenUsed="1"/>
+    <w:lsdException w:name="Table Grid 7" w:semiHidden="1" w:unhideWhenUsed="1"/>
+    <w:lsdException w:name="Table Grid 8" w:semiHidden="1" w:unhideWhenUsed="1"/>
+    <w:lsdException w:name="Table List 1" w:semiHidden="1" w:unhideWhenUsed="1"/>
+    <w:lsdException w:name="Table List 2" w:semiHidden="1" w:unhideWhenUsed="1"/>
+    <w:lsdException w:name="Table List 3" w:semiHidden="1" w:unhideWhenUsed="1"/>
+    <w:lsdException w:name="Table List 4" w:semiHidden="1" w:unhideWhenUsed="1"/>
+    <w:lsdException w:name="Table List 5" w:semiHidden="1" w:unhideWhenUsed="1"/>
+    <w:lsdException w:name="Table List 6" w:semiHidden="1" w:unhideWhenUsed="1"/>
+    <w:lsdException w:name="Table List 7" w:semiHidden="1" w:unhideWhenUsed="1"/>
+    <w:lsdException w:name="Table List 8" w:semiHidden="1" w:unhideWhenUsed="1"/>
+    <w:lsdException w:name="Table 3D effects 1" w:semiHidden="1" w:unhideWhenUsed="1"/>
+    <w:lsdException w:name="Table 3D effects 2" w:semiHidden="1" w:unhideWhenUsed="1"/>
+    <w:lsdException w:name="Table 3D effects 3" w:semiHidden="1" w:unhideWhenUsed="1"/>
+    <w:lsdException w:name="Table Contemporary" w:semiHidden="1" w:unhideWhenUsed="1"/>
+    <w:lsdException w:name="Table Elegant" w:semiHidden="1" w:unhideWhenUsed="1"/>
+    <w:lsdException w:name="Table Professional" w:semiHidden="1" w:unhideWhenUsed="1"/>
+    <w:lsdException w:name="Table Subtle 1" w:semiHidden="1" w:unhideWhenUsed="1"/>
+    <w:lsdException w:name="Table Subtle 2" w:semiHidden="1" w:unhideWhenUsed="1"/>
+    <w:lsdException w:name="Table Web 1" w:semiHidden="1" w:unhideWhenUsed="1"/>
+    <w:lsdException w:name="Table Web 2" w:semiHidden="1" w:unhideWhenUsed="1"/>
+    <w:lsdException w:name="Table Web 3" w:semiHidden="1" w:unhideWhenUsed="1"/>
+    <w:lsdException w:name="Balloon Text" w:semiHidden="1" w:unhideWhenUsed="1"/>
+    <w:lsdException w:name="Table Grid" w:uiPriority="59"/>
+    <w:lsdException w:name="Table Theme" w:semiHidden="1" w:unhideWhenUsed="1"/>
+    <w:lsdException w:name="Placeholder Text" w:semiHidden="1" w:uiPriority="99"/>
+    <w:lsdException w:name="No Spacing" w:uiPriority="1" w:qFormat="1"/>
+    <w:lsdException w:name="Light Shading" w:uiPriority="60"/>
+    <w:lsdException w:name="Light List" w:uiPriority="61"/>
+    <w:lsdException w:name="Light Grid" w:uiPriority="62"/>
+    <w:lsdException w:name="Medium Shading 1" w:uiPriority="63"/>
+    <w:lsdException w:name="Medium Shading 2" w:uiPriority="64"/>
+    <w:lsdException w:name="Medium List 1" w:uiPriority="65"/>
+    <w:lsdException w:name="Medium List 2" w:uiPriority="66"/>
+    <w:lsdException w:name="Medium Grid 1" w:uiPriority="67"/>
+    <w:lsdException w:name="Medium Grid 2" w:uiPriority="68"/>
+    <w:lsdException w:name="Medium Grid 3" w:uiPriority="69"/>
+    <w:lsdException w:name="Dark List" w:uiPriority="70"/>
+    <w:lsdException w:name="Colorful Shading" w:uiPriority="71"/>
+    <w:lsdException w:name="Colorful List" w:uiPriority="72"/>
+    <w:lsdException w:name="Colorful Grid" w:uiPriority="73"/>
+    <w:lsdException w:name="Light Shading Accent 1" w:uiPriority="60"/>
+    <w:lsdException w:name="Light List Accent 1" w:uiPriority="61"/>
+    <w:lsdException w:name="Light Grid Accent 1" w:uiPriority="62"/>
+    <w:lsdException w:name="Medium Shading 1 Accent 1" w:uiPriority="63"/>
+    <w:lsdException w:name="Medium Shading 2 Accent 1" w:uiPriority="64"/>
+    <w:lsdException w:name="Medium List 1 Accent 1" w:uiPriority="65"/>
+    <w:lsdException w:name="Revision" w:semiHidden="1" w:uiPriority="99"/>
+    <w:lsdException w:name="List Paragraph" w:uiPriority="34" w:qFormat="1"/>
+    <w:lsdException w:name="Quote" w:uiPriority="29" w:qFormat="1"/>
+    <w:lsdException w:name="Intense Quote" w:uiPriority="30" w:qFormat="1"/>
+    <w:lsdException w:name="Medium List 2 Accent 1" w:uiPriority="66"/>
+    <w:lsdException w:name="Medium Grid 1 Accent 1" w:uiPriority="67"/>
+    <w:lsdException w:name="Medium Grid 2 Accent 1" w:uiPriority="68"/>
+    <w:lsdException w:name="Medium Grid 3 Accent 1" w:uiPriority="69"/>
+    <w:lsdException w:name="Dark List Accent 1" w:uiPriority="70"/>
+    <w:lsdException w:name="Colorful Shading Accent 1" w:uiPriority="71"/>
+    <w:lsdException w:name="Colorful List Accent 1" w:uiPriority="72"/>
+    <w:lsdException w:name="Colorful Grid Accent 1" w:uiPriority="73"/>
+    <w:lsdException w:name="Light Shading Accent 2" w:uiPriority="60"/>
+    <w:lsdException w:name="Light List Accent 2" w:uiPriority="61"/>
+    <w:lsdException w:name="Light Grid Accent 2" w:uiPriority="62"/>
+    <w:lsdException w:name="Medium Shading 1 Accent 2" w:uiPriority="63"/>
+    <w:lsdException w:name="Medium Shading 2 Accent 2" w:uiPriority="64"/>
+    <w:lsdException w:name="Medium List 1 Accent 2" w:uiPriority="65"/>
+    <w:lsdException w:name="Medium List 2 Accent 2" w:uiPriority="66"/>
+    <w:lsdException w:name="Medium Grid 1 Accent 2" w:uiPriority="67"/>
+    <w:lsdException w:name="Medium Grid 2 Accent 2" w:uiPriority="68"/>
+    <w:lsdException w:name="Medium Grid 3 Accent 2" w:uiPriority="69"/>
+    <w:lsdException w:name="Dark List Accent 2" w:uiPriority="70"/>
+    <w:lsdException w:name="Colorful Shading Accent 2" w:uiPriority="71"/>
+    <w:lsdException w:name="Colorful List Accent 2" w:uiPriority="72"/>
+    <w:lsdException w:name="Colorful Grid Accent 2" w:uiPriority="73"/>
+    <w:lsdException w:name="Light Shading Accent 3" w:uiPriority="60"/>
+    <w:lsdException w:name="Light List Accent 3" w:uiPriority="61"/>
+    <w:lsdException w:name="Light Grid Accent 3" w:uiPriority="62"/>
+    <w:lsdException w:name="Medium Shading 1 Accent 3" w:uiPriority="63"/>
+    <w:lsdException w:name="Medium Shading 2 Accent 3" w:uiPriority="64"/>
+    <w:lsdException w:name="Medium List 1 Accent 3" w:uiPriority="65"/>
+    <w:lsdException w:name="Medium List 2 Accent 3" w:uiPriority="66"/>
+    <w:lsdException w:name="Medium Grid 1 Accent 3" w:uiPriority="67"/>
+    <w:lsdException w:name="Medium Grid 2 Accent 3" w:uiPriority="68"/>
+    <w:lsdException w:name="Medium Grid 3 Accent 3" w:uiPriority="69"/>
+    <w:lsdException w:name="Dark List Accent 3" w:uiPriority="70"/>
+    <w:lsdException w:name="Colorful Shading Accent 3" w:uiPriority="71"/>
+    <w:lsdException w:name="Colorful List Accent 3" w:uiPriority="72"/>
+    <w:lsdException w:name="Colorful Grid Accent 3" w:uiPriority="73"/>
+    <w:lsdException w:name="Light Shading Accent 4" w:uiPriority="60"/>
+    <w:lsdException w:name="Light List Accent 4" w:uiPriority="61"/>
+    <w:lsdException w:name="Light Grid Accent 4" w:uiPriority="62"/>
+    <w:lsdException w:name="Medium Shading 1 Accent 4" w:uiPriority="63"/>
+    <w:lsdException w:name="Medium Shading 2 Accent 4" w:uiPriority="64"/>
+    <w:lsdException w:name="Medium List 1 Accent 4" w:uiPriority="65"/>
+    <w:lsdException w:name="Medium List 2 Accent 4" w:uiPriority="66"/>
+    <w:lsdException w:name="Medium Grid 1 Accent 4" w:uiPriority="67"/>
+    <w:lsdException w:name="Medium Grid 2 Accent 4" w:uiPriority="68"/>
+    <w:lsdException w:name="Medium Grid 3 Accent 4" w:uiPriority="69"/>
+    <w:lsdException w:name="Dark List Accent 4" w:uiPriority="70"/>
+    <w:lsdException w:name="Colorful Shading Accent 4" w:uiPriority="71"/>
+    <w:lsdException w:name="Colorful List Accent 4" w:uiPriority="72"/>
+    <w:lsdException w:name="Colorful Grid Accent 4" w:uiPriority="73"/>
+    <w:lsdException w:name="Light Shading Accent 5" w:uiPriority="60"/>
+    <w:lsdException w:name="Light List Accent 5" w:uiPriority="61"/>
+    <w:lsdException w:name="Light Grid Accent 5" w:uiPriority="62"/>
+    <w:lsdException w:name="Medium Shading 1 Accent 5" w:uiPriority="63"/>
+    <w:lsdException w:name="Medium Shading 2 Accent 5" w:uiPriority="64"/>
+    <w:lsdException w:name="Medium List 1 Accent 5" w:uiPriority="65"/>
+    <w:lsdException w:name="Medium List 2 Accent 5" w:uiPriority="66"/>
+    <w:lsdException w:name="Medium Grid 1 Accent 5" w:uiPriority="67"/>
+    <w:lsdException w:name="Medium Grid 2 Accent 5" w:uiPriority="68"/>
+    <w:lsdException w:name="Medium Grid 3 Accent 5" w:uiPriority="69"/>
+    <w:lsdException w:name="Dark List Accent 5" w:uiPriority="70"/>
+    <w:lsdException w:name="Colorful Shading Accent 5" w:uiPriority="71"/>
+    <w:lsdException w:name="Colorful List Accent 5" w:uiPriority="72"/>
+    <w:lsdException w:name="Colorful Grid Accent 5" w:uiPriority="73"/>
+    <w:lsdException w:name="Light Shading Accent 6" w:uiPriority="60"/>
+    <w:lsdException w:name="Light List Accent 6" w:uiPriority="61"/>
+    <w:lsdException w:name="Light Grid Accent 6" w:uiPriority="62"/>
+    <w:lsdException w:name="Medium Shading 1 Accent 6" w:uiPriority="63"/>
+    <w:lsdException w:name="Medium Shading 2 Accent 6" w:uiPriority="64"/>
+    <w:lsdException w:name="Medium List 1 Accent 6" w:uiPriority="65"/>
+    <w:lsdException w:name="Medium List 2 Accent 6" w:uiPriority="66"/>
+    <w:lsdException w:name="Medium Grid 1 Accent 6" w:uiPriority="67"/>
+    <w:lsdException w:name="Medium Grid 2 Accent 6" w:uiPriority="68"/>
+    <w:lsdException w:name="Medium Grid 3 Accent 6" w:uiPriority="69"/>
+    <w:lsdException w:name="Dark List Accent 6" w:uiPriority="70"/>
+    <w:lsdException w:name="Colorful Shading Accent 6" w:uiPriority="71"/>
+    <w:lsdException w:name="Colorful List Accent 6" w:uiPriority="72"/>
+    <w:lsdException w:name="Colorful Grid Accent 6" w:uiPriority="73"/>
+    <w:lsdException w:name="Subtle Emphasis" w:uiPriority="19" w:qFormat="1"/>
+    <w:lsdException w:name="Intense Emphasis" w:uiPriority="21" w:qFormat="1"/>
+    <w:lsdException w:name="Subtle Reference" w:uiPriority="31" w:qFormat="1"/>
+    <w:lsdException w:name="Intense Reference" w:uiPriority="32" w:qFormat="1"/>
+    <w:lsdException w:name="Book Title" w:uiPriority="33" w:qFormat="1"/>
+    <w:lsdException w:name="Bibliography" w:semiHidden="1" w:uiPriority="37" w:unhideWhenUsed="1"/>
+    <w:lsdException w:name="TOC Heading" w:semiHidden="1" w:uiPriority="39" w:unhideWhenUsed="1" w:qFormat="1"/>
+    <w:lsdException w:name="Plain Table 1" w:uiPriority="41"/>
+    <w:lsdException w:name="Plain Table 2" w:uiPriority="42"/>
+    <w:lsdException w:name="Plain Table 3" w:uiPriority="43"/>
+    <w:lsdException w:name="Plain Table 4" w:uiPriority="44"/>
+    <w:lsdException w:name="Plain Table 5" w:uiPriority="45"/>
+    <w:lsdException w:name="Grid Table Light" w:uiPriority="40"/>
+    <w:lsdException w:name="Grid Table 1 Light" w:uiPriority="46"/>
+    <w:lsdException w:name="Grid Table 2" w:uiPriority="47"/>
+    <w:lsdException w:name="Grid Table 3" w:uiPriority="48"/>
+    <w:lsdException w:name="Grid Table 4" w:uiPriority="49"/>
+    <w:lsdException w:name="Grid Table 5 Dark" w:uiPriority="50"/>
+    <w:lsdException w:name="Grid Table 6 Colorful" w:uiPriority="51"/>
+    <w:lsdException w:name="Grid Table 7 Colorful" w:uiPriority="52"/>
+    <w:lsdException w:name="Grid Table 1 Light Accent 1" w:uiPriority="46"/>
+    <w:lsdException w:name="Grid Table 2 Accent 1" w:uiPriority="47"/>
+    <w:lsdException w:name="Grid Table 3 Accent 1" w:uiPriority="48"/>
+    <w:lsdException w:name="Grid Table 4 Accent 1" w:uiPriority="49"/>
+    <w:lsdException w:name="Grid Table 5 Dark Accent 1" w:uiPriority="50"/>
+    <w:lsdException w:name="Grid Table 6 Colorful Accent 1" w:uiPriority="51"/>
+    <w:lsdException w:name="Grid Table 7 Colorful Accent 1" w:uiPriority="52"/>
+    <w:lsdException w:name="Grid Table 1 Light Accent 2" w:uiPriority="46"/>
+    <w:lsdException w:name="Grid Table 2 Accent 2" w:uiPriority="47"/>
+    <w:lsdException w:name="Grid Table 3 Accent 2" w:uiPriority="48"/>
+    <w:lsdException w:name="Grid Table 4 Accent 2" w:uiPriority="49"/>
+    <w:lsdException w:name="Grid Table 5 Dark Accent 2" w:uiPriority="50"/>
+    <w:lsdException w:name="Grid Table 6 Colorful Accent 2" w:uiPriority="51"/>
+    <w:lsdException w:name="Grid Table 7 Colorful Accent 2" w:uiPriority="52"/>
+    <w:lsdException w:name="Grid Table 1 Light Accent 3" w:uiPriority="46"/>
+    <w:lsdException w:name="Grid Table 2 Accent 3" w:uiPriority="47"/>
+    <w:lsdException w:name="Grid Table 3 Accent 3" w:uiPriority="48"/>
+    <w:lsdException w:name="Grid Table 4 Accent 3" w:uiPriority="49"/>
+    <w:lsdException w:name="Grid Table 5 Dark Accent 3" w:uiPriority="50"/>
+    <w:lsdException w:name="Grid Table 6 Colorful Accent 3" w:uiPriority="51"/>
+    <w:lsdException w:name="Grid Table 7 Colorful Accent 3" w:uiPriority="52"/>
+    <w:lsdException w:name="Grid Table 1 Light Accent 4" w:uiPriority="46"/>
+    <w:lsdException w:name="Grid Table 2 Accent 4" w:uiPriority="47"/>
+    <w:lsdException w:name="Grid Table 3 Accent 4" w:uiPriority="48"/>
+    <w:lsdException w:name="Grid Table 4 Accent 4" w:uiPriority="49"/>
+    <w:lsdException w:name="Grid Table 5 Dark Accent 4" w:uiPriority="50"/>
+    <w:lsdException w:name="Grid Table 6 Colorful Accent 4" w:uiPriority="51"/>
+    <w:lsdException w:name="Grid Table 7 Colorful Accent 4" w:uiPriority="52"/>
+    <w:lsdException w:name="Grid Table 1 Light Accent 5" w:uiPriority="46"/>
+    <w:lsdException w:name="Grid Table 2 Accent 5" w:uiPriority="47"/>
+    <w:lsdException w:name="Grid Table 3 Accent 5" w:uiPriority="48"/>
+    <w:lsdException w:name="Grid Table 4 Accent 5" w:uiPriority="49"/>
+    <w:lsdException w:name="Grid Table 5 Dark Accent 5" w:uiPriority="50"/>
+    <w:lsdException w:name="Grid Table 6 Colorful Accent 5" w:uiPriority="51"/>
+    <w:lsdException w:name="Grid Table 7 Colorful Accent 5" w:uiPriority="52"/>
+    <w:lsdException w:name="Grid Table 1 Light Accent 6" w:uiPriority="46"/>
+    <w:lsdException w:name="Grid Table 2 Accent 6" w:uiPriority="47"/>
+    <w:lsdException w:name="Grid Table 3 Accent 6" w:uiPriority="48"/>
+    <w:lsdException w:name="Grid Table 4 Accent 6" w:uiPriority="49"/>
+    <w:lsdException w:name="Grid Table 5 Dark Accent 6" w:uiPriority="50"/>
+    <w:lsdException w:name="Grid Table 6 Colorful Accent 6" w:uiPriority="51"/>
+    <w:lsdException w:name="Grid Table 7 Colorful Accent 6" w:uiPriority="52"/>
+    <w:lsdException w:name="List Table 1 Light" w:uiPriority="46"/>
+    <w:lsdException w:name="List Table 2" w:uiPriority="47"/>
+    <w:lsdException w:name="List Table 3" w:uiPriority="48"/>
+    <w:lsdException w:name="List Table 4" w:uiPriority="49"/>
+    <w:lsdException w:name="List Table 5 Dark" w:uiPriority="50"/>
+    <w:lsdException w:name="List Table 6 Colorful" w:uiPriority="51"/>
+    <w:lsdException w:name="List Table 7 Colorful" w:uiPriority="52"/>
+    <w:lsdException w:name="List Table 1 Light Accent 1" w:uiPriority="46"/>
+    <w:lsdException w:name="List Table 2 Accent 1" w:uiPriority="47"/>
+    <w:lsdException w:name="List Table 3 Accent 1" w:uiPriority="48"/>
+    <w:lsdException w:name="List Table 4 Accent 1" w:uiPriority="49"/>
+    <w:lsdException w:name="List Table 5 Dark Accent 1" w:uiPriority="50"/>
+    <w:lsdException w:name="List Table 6 Colorful Accent 1" w:uiPriority="51"/>
+    <w:lsdException w:name="List Table 7 Colorful Accent 1" w:uiPriority="52"/>
+    <w:lsdException w:name="List Table 1 Light Accent 2" w:uiPriority="46"/>
+    <w:lsdException w:name="List Table 2 Accent 2" w:uiPriority="47"/>
+    <w:lsdException w:name="List Table 3 Accent 2" w:uiPriority="48"/>
+    <w:lsdException w:name="List Table 4 Accent 2" w:uiPriority="49"/>
+    <w:lsdException w:name="List Table 5 Dark Accent 2" w:uiPriority="50"/>
+    <w:lsdException w:name="List Table 6 Colorful Accent 2" w:uiPriority="51"/>
+    <w:lsdException w:name="List Table 7 Colorful Accent 2" w:uiPriority="52"/>
+    <w:lsdException w:name="List Table 1 Light Accent 3" w:uiPriority="46"/>
+    <w:lsdException w:name="List Table 2 Accent 3" w:uiPriority="47"/>
+    <w:lsdException w:name="List Table 3 Accent 3" w:uiPriority="48"/>
+    <w:lsdException w:name="List Table 4 Accent 3" w:uiPriority="49"/>
+    <w:lsdException w:name="List Table 5 Dark Accent 3" w:uiPriority="50"/>
+    <w:lsdException w:name="List Table 6 Colorful Accent 3" w:uiPriority="51"/>
+    <w:lsdException w:name="List Table 7 Colorful Accent 3" w:uiPriority="52"/>
+    <w:lsdException w:name="List Table 1 Light Accent 4" w:uiPriority="46"/>
+    <w:lsdException w:name="List Table 2 Accent 4" w:uiPriority="47"/>
+    <w:lsdException w:name="List Table 3 Accent 4" w:uiPriority="48"/>
+    <w:lsdException w:name="List Table 4 Accent 4" w:uiPriority="49"/>
+    <w:lsdException w:name="List Table 5 Dark Accent 4" w:uiPriority="50"/>
+    <w:lsdException w:name="List Table 6 Colorful Accent 4" w:uiPriority="51"/>
+    <w:lsdException w:name="List Table 7 Colorful Accent 4" w:uiPriority="52"/>
+    <w:lsdException w:name="List Table 1 Light Accent 5" w:uiPriority="46"/>
+    <w:lsdException w:name="List Table 2 Accent 5" w:uiPriority="47"/>
+    <w:lsdException w:name="List Table 3 Accent 5" w:uiPriority="48"/>
+    <w:lsdException w:name="List Table 4 Accent 5" w:uiPriority="49"/>
+    <w:lsdException w:name="List Table 5 Dark Accent 5" w:uiPriority="50"/>
+    <w:lsdException w:name="List Table 6 Colorful Accent 5" w:uiPriority="51"/>
+    <w:lsdException w:name="List Table 7 Colorful Accent 5" w:uiPriority="52"/>
+    <w:lsdException w:name="List Table 1 Light Accent 6" w:uiPriority="46"/>
+    <w:lsdException w:name="List Table 2 Accent 6" w:uiPriority="47"/>
+    <w:lsdException w:name="List Table 3 Accent 6" w:uiPriority="48"/>
+    <w:lsdException w:name="List Table 4 Accent 6" w:uiPriority="49"/>
+    <w:lsdException w:name="List Table 5 Dark Accent 6" w:uiPriority="50"/>
+    <w:lsdException w:name="List Table 6 Colorful Accent 6" w:uiPriority="51"/>
+    <w:lsdException w:name="List Table 7 Colorful Accent 6" w:uiPriority="52"/>
   </w:latentStyles>
   <w:style w:type="paragraph" w:default="1" w:styleId="Normal">
     <w:name w:val="Normal"/>
@@ -9540,7 +9801,6 @@
       <w:rFonts w:eastAsiaTheme="minorHAnsi"/>
     </w:rPr>
     <w:tblPr>
-      <w:tblInd w:w="0" w:type="dxa"/>
       <w:tblBorders>
         <w:top w:val="single" w:sz="4" w:space="0" w:color="auto"/>
         <w:left w:val="single" w:sz="4" w:space="0" w:color="auto"/>
@@ -9549,703 +9809,6 @@
         <w:insideH w:val="single" w:sz="4" w:space="0" w:color="auto"/>
         <w:insideV w:val="single" w:sz="4" w:space="0" w:color="auto"/>
       </w:tblBorders>
-      <w:tblCellMar>
-        <w:top w:w="0" w:type="dxa"/>
-        <w:left w:w="108" w:type="dxa"/>
-        <w:bottom w:w="0" w:type="dxa"/>
-        <w:right w:w="108" w:type="dxa"/>
-      </w:tblCellMar>
-    </w:tblPr>
-  </w:style>
-  <w:style w:type="character" w:styleId="Hyperlink">
-    <w:name w:val="Hyperlink"/>
-    <w:basedOn w:val="DefaultParagraphFont"/>
-    <w:uiPriority w:val="99"/>
-    <w:rsid w:val="00F02575"/>
-    <w:rPr>
-      <w:color w:val="0000FF" w:themeColor="hyperlink"/>
-      <w:u w:val="single"/>
-    </w:rPr>
-  </w:style>
-  <w:style w:type="character" w:styleId="FollowedHyperlink">
-    <w:name w:val="FollowedHyperlink"/>
-    <w:basedOn w:val="DefaultParagraphFont"/>
-    <w:uiPriority w:val="99"/>
-    <w:rsid w:val="001B1C30"/>
-    <w:rPr>
-      <w:color w:val="800080" w:themeColor="followedHyperlink"/>
-      <w:u w:val="single"/>
-    </w:rPr>
-  </w:style>
-  <w:style w:type="paragraph" w:styleId="NoSpacing">
-    <w:name w:val="No Spacing"/>
-    <w:uiPriority w:val="1"/>
-    <w:qFormat/>
-    <w:rsid w:val="00D40A84"/>
-  </w:style>
-  <w:style w:type="character" w:customStyle="1" w:styleId="BodyTextChar">
-    <w:name w:val="Body Text Char"/>
-    <w:basedOn w:val="DefaultParagraphFont"/>
-    <w:link w:val="BodyText"/>
-    <w:rsid w:val="0078420B"/>
-  </w:style>
-  <w:style w:type="character" w:styleId="PlaceholderText">
-    <w:name w:val="Placeholder Text"/>
-    <w:basedOn w:val="DefaultParagraphFont"/>
-    <w:uiPriority w:val="99"/>
-    <w:semiHidden/>
-    <w:rsid w:val="003229E0"/>
-    <w:rPr>
-      <w:color w:val="808080"/>
-    </w:rPr>
-  </w:style>
-  <w:style w:type="paragraph" w:styleId="HTMLPreformatted">
-    <w:name w:val="HTML Preformatted"/>
-    <w:basedOn w:val="Normal"/>
-    <w:link w:val="HTMLPreformattedChar"/>
-    <w:uiPriority w:val="99"/>
-    <w:semiHidden/>
-    <w:unhideWhenUsed/>
-    <w:rsid w:val="00855467"/>
-    <w:pPr>
-      <w:tabs>
-        <w:tab w:val="left" w:pos="916"/>
-        <w:tab w:val="left" w:pos="1832"/>
-        <w:tab w:val="left" w:pos="2748"/>
-        <w:tab w:val="left" w:pos="3664"/>
-        <w:tab w:val="left" w:pos="4580"/>
-        <w:tab w:val="left" w:pos="5496"/>
-        <w:tab w:val="left" w:pos="6412"/>
-        <w:tab w:val="left" w:pos="7328"/>
-        <w:tab w:val="left" w:pos="8244"/>
-        <w:tab w:val="left" w:pos="9160"/>
-        <w:tab w:val="left" w:pos="10076"/>
-        <w:tab w:val="left" w:pos="10992"/>
-        <w:tab w:val="left" w:pos="11908"/>
-        <w:tab w:val="left" w:pos="12824"/>
-        <w:tab w:val="left" w:pos="13740"/>
-        <w:tab w:val="left" w:pos="14656"/>
-      </w:tabs>
-    </w:pPr>
-    <w:rPr>
-      <w:rFonts w:ascii="Courier New" w:eastAsiaTheme="minorHAnsi" w:hAnsi="Courier New" w:cs="Courier New"/>
-    </w:rPr>
-  </w:style>
-  <w:style w:type="character" w:customStyle="1" w:styleId="HTMLPreformattedChar">
-    <w:name w:val="HTML Preformatted Char"/>
-    <w:basedOn w:val="DefaultParagraphFont"/>
-    <w:link w:val="HTMLPreformatted"/>
-    <w:uiPriority w:val="99"/>
-    <w:semiHidden/>
-    <w:rsid w:val="00855467"/>
-    <w:rPr>
-      <w:rFonts w:ascii="Courier New" w:eastAsiaTheme="minorHAnsi" w:hAnsi="Courier New" w:cs="Courier New"/>
-    </w:rPr>
-  </w:style>
-  <w:style w:type="character" w:customStyle="1" w:styleId="json-open-bracket">
-    <w:name w:val="json-open-bracket"/>
-    <w:basedOn w:val="DefaultParagraphFont"/>
-    <w:rsid w:val="00855467"/>
-  </w:style>
-  <w:style w:type="character" w:customStyle="1" w:styleId="json-collapse-1">
-    <w:name w:val="json-collapse-1"/>
-    <w:basedOn w:val="DefaultParagraphFont"/>
-    <w:rsid w:val="00855467"/>
-  </w:style>
-  <w:style w:type="character" w:customStyle="1" w:styleId="json-indent">
-    <w:name w:val="json-indent"/>
-    <w:basedOn w:val="DefaultParagraphFont"/>
-    <w:rsid w:val="00855467"/>
-  </w:style>
-  <w:style w:type="character" w:customStyle="1" w:styleId="json-property">
-    <w:name w:val="json-property"/>
-    <w:basedOn w:val="DefaultParagraphFont"/>
-    <w:rsid w:val="00855467"/>
-  </w:style>
-  <w:style w:type="character" w:customStyle="1" w:styleId="json-semi-colon">
-    <w:name w:val="json-semi-colon"/>
-    <w:basedOn w:val="DefaultParagraphFont"/>
-    <w:rsid w:val="00855467"/>
-  </w:style>
-  <w:style w:type="character" w:customStyle="1" w:styleId="json-value">
-    <w:name w:val="json-value"/>
-    <w:basedOn w:val="DefaultParagraphFont"/>
-    <w:rsid w:val="00855467"/>
-  </w:style>
-  <w:style w:type="character" w:customStyle="1" w:styleId="json-comma">
-    <w:name w:val="json-comma"/>
-    <w:basedOn w:val="DefaultParagraphFont"/>
-    <w:rsid w:val="00855467"/>
-  </w:style>
-  <w:style w:type="character" w:customStyle="1" w:styleId="json-collapse-2">
-    <w:name w:val="json-collapse-2"/>
-    <w:basedOn w:val="DefaultParagraphFont"/>
-    <w:rsid w:val="00855467"/>
-  </w:style>
-  <w:style w:type="character" w:customStyle="1" w:styleId="json-close-bracket">
-    <w:name w:val="json-close-bracket"/>
-    <w:basedOn w:val="DefaultParagraphFont"/>
-    <w:rsid w:val="00855467"/>
-  </w:style>
-  <w:style w:type="character" w:customStyle="1" w:styleId="textitem">
-    <w:name w:val="textitem"/>
-    <w:basedOn w:val="DefaultParagraphFont"/>
-    <w:rsid w:val="00E6367F"/>
-  </w:style>
-  <w:style w:type="paragraph" w:styleId="NormalWeb">
-    <w:name w:val="Normal (Web)"/>
-    <w:basedOn w:val="Normal"/>
-    <w:uiPriority w:val="99"/>
-    <w:semiHidden/>
-    <w:unhideWhenUsed/>
-    <w:rsid w:val="00AF1B4B"/>
-    <w:pPr>
-      <w:spacing w:before="100" w:beforeAutospacing="1" w:after="100" w:afterAutospacing="1"/>
-    </w:pPr>
-    <w:rPr>
-      <w:sz w:val="24"/>
-      <w:szCs w:val="24"/>
-    </w:rPr>
-  </w:style>
-  <w:style w:type="character" w:customStyle="1" w:styleId="description">
-    <w:name w:val="description"/>
-    <w:basedOn w:val="DefaultParagraphFont"/>
-    <w:rsid w:val="00541A64"/>
-  </w:style>
-  <w:style w:type="character" w:customStyle="1" w:styleId="emailstyle17">
-    <w:name w:val="emailstyle17"/>
-    <w:basedOn w:val="DefaultParagraphFont"/>
-    <w:semiHidden/>
-    <w:rsid w:val="0062123C"/>
-    <w:rPr>
-      <w:rFonts w:ascii="Calibri" w:hAnsi="Calibri" w:cs="Calibri" w:hint="default"/>
-      <w:color w:val="auto"/>
-    </w:rPr>
-  </w:style>
-  <w:style w:type="character" w:customStyle="1" w:styleId="emailstyle18">
-    <w:name w:val="emailstyle18"/>
-    <w:basedOn w:val="DefaultParagraphFont"/>
-    <w:semiHidden/>
-    <w:rsid w:val="0062123C"/>
-    <w:rPr>
-      <w:rFonts w:ascii="Calibri" w:hAnsi="Calibri" w:cs="Calibri" w:hint="default"/>
-      <w:color w:val="1F497D"/>
-    </w:rPr>
-  </w:style>
-  <w:style w:type="character" w:customStyle="1" w:styleId="webkit-html-tag">
-    <w:name w:val="webkit-html-tag"/>
-    <w:basedOn w:val="DefaultParagraphFont"/>
-    <w:rsid w:val="00346929"/>
-  </w:style>
-  <w:style w:type="character" w:customStyle="1" w:styleId="text">
-    <w:name w:val="text"/>
-    <w:basedOn w:val="DefaultParagraphFont"/>
-    <w:rsid w:val="00346929"/>
-  </w:style>
-</w:styles>
-</file>
-
-<file path=word/stylesWithEffects.xml><?xml version="1.0" encoding="utf-8"?>
-<w:styles xmlns:wpc="http://schemas.microsoft.com/office/word/2010/wordprocessingCanvas" xmlns:mc="http://schemas.openxmlformats.org/markup-compatibility/2006" xmlns:o="urn:schemas-microsoft-com:office:office" xmlns:r="http://schemas.openxmlformats.org/officeDocument/2006/relationships" xmlns:m="http://schemas.openxmlformats.org/officeDocument/2006/math" xmlns:v="urn:schemas-microsoft-com:vml" xmlns:wp14="http://schemas.microsoft.com/office/word/2010/wordprocessingDrawing" xmlns:wp="http://schemas.openxmlformats.org/drawingml/2006/wordprocessingDrawing" xmlns:w10="urn:schemas-microsoft-com:office:word" xmlns:w="http://schemas.openxmlformats.org/wordprocessingml/2006/main" xmlns:w14="http://schemas.microsoft.com/office/word/2010/wordml" xmlns:wpg="http://schemas.microsoft.com/office/word/2010/wordprocessingGroup" xmlns:wpi="http://schemas.microsoft.com/office/word/2010/wordprocessingInk" xmlns:wne="http://schemas.microsoft.com/office/word/2006/wordml" xmlns:wps="http://schemas.microsoft.com/office/word/2010/wordprocessingShape" mc:Ignorable="w14 wp14">
-  <w:docDefaults>
-    <w:rPrDefault>
-      <w:rPr>
-        <w:rFonts w:ascii="Times New Roman" w:eastAsia="Times New Roman" w:hAnsi="Times New Roman" w:cs="Times New Roman"/>
-        <w:lang w:val="en-US" w:eastAsia="en-US" w:bidi="ar-SA"/>
-      </w:rPr>
-    </w:rPrDefault>
-    <w:pPrDefault/>
-  </w:docDefaults>
-  <w:latentStyles w:defLockedState="0" w:defUIPriority="0" w:defSemiHidden="1" w:defUnhideWhenUsed="1" w:defQFormat="0" w:count="267">
-    <w:lsdException w:name="Normal" w:semiHidden="0" w:unhideWhenUsed="0" w:qFormat="1"/>
-    <w:lsdException w:name="heading 1" w:semiHidden="0" w:uiPriority="9" w:unhideWhenUsed="0" w:qFormat="1"/>
-    <w:lsdException w:name="heading 2" w:semiHidden="0" w:uiPriority="9" w:unhideWhenUsed="0" w:qFormat="1"/>
-    <w:lsdException w:name="heading 3" w:semiHidden="0" w:uiPriority="9" w:unhideWhenUsed="0" w:qFormat="1"/>
-    <w:lsdException w:name="heading 4" w:semiHidden="0" w:uiPriority="9" w:unhideWhenUsed="0" w:qFormat="1"/>
-    <w:lsdException w:name="heading 5" w:qFormat="1"/>
-    <w:lsdException w:name="heading 6" w:qFormat="1"/>
-    <w:lsdException w:name="heading 7" w:qFormat="1"/>
-    <w:lsdException w:name="heading 8" w:qFormat="1"/>
-    <w:lsdException w:name="heading 9" w:qFormat="1"/>
-    <w:lsdException w:name="toc 1" w:uiPriority="39"/>
-    <w:lsdException w:name="toc 2" w:uiPriority="39"/>
-    <w:lsdException w:name="toc 3" w:uiPriority="39"/>
-    <w:lsdException w:name="caption" w:qFormat="1"/>
-    <w:lsdException w:name="List Number" w:semiHidden="0" w:unhideWhenUsed="0"/>
-    <w:lsdException w:name="List 4" w:semiHidden="0" w:unhideWhenUsed="0"/>
-    <w:lsdException w:name="List 5" w:semiHidden="0" w:unhideWhenUsed="0"/>
-    <w:lsdException w:name="Title" w:semiHidden="0" w:unhideWhenUsed="0" w:qFormat="1"/>
-    <w:lsdException w:name="Default Paragraph Font" w:uiPriority="1"/>
-    <w:lsdException w:name="Subtitle" w:semiHidden="0" w:unhideWhenUsed="0" w:qFormat="1"/>
-    <w:lsdException w:name="Salutation" w:semiHidden="0" w:unhideWhenUsed="0"/>
-    <w:lsdException w:name="Date" w:semiHidden="0" w:unhideWhenUsed="0"/>
-    <w:lsdException w:name="Body Text First Indent" w:semiHidden="0" w:unhideWhenUsed="0"/>
-    <w:lsdException w:name="Hyperlink" w:uiPriority="99"/>
-    <w:lsdException w:name="FollowedHyperlink" w:uiPriority="99"/>
-    <w:lsdException w:name="Strong" w:semiHidden="0" w:unhideWhenUsed="0" w:qFormat="1"/>
-    <w:lsdException w:name="Emphasis" w:semiHidden="0" w:unhideWhenUsed="0" w:qFormat="1"/>
-    <w:lsdException w:name="Normal (Web)" w:uiPriority="99"/>
-    <w:lsdException w:name="HTML Preformatted" w:uiPriority="99"/>
-    <w:lsdException w:name="No List" w:uiPriority="99"/>
-    <w:lsdException w:name="Table Grid" w:semiHidden="0" w:uiPriority="59" w:unhideWhenUsed="0"/>
-    <w:lsdException w:name="Placeholder Text" w:uiPriority="99" w:unhideWhenUsed="0"/>
-    <w:lsdException w:name="No Spacing" w:semiHidden="0" w:uiPriority="1" w:unhideWhenUsed="0" w:qFormat="1"/>
-    <w:lsdException w:name="Light Shading" w:semiHidden="0" w:uiPriority="60" w:unhideWhenUsed="0"/>
-    <w:lsdException w:name="Light List" w:semiHidden="0" w:uiPriority="61" w:unhideWhenUsed="0"/>
-    <w:lsdException w:name="Light Grid" w:semiHidden="0" w:uiPriority="62" w:unhideWhenUsed="0"/>
-    <w:lsdException w:name="Medium Shading 1" w:semiHidden="0" w:uiPriority="63" w:unhideWhenUsed="0"/>
-    <w:lsdException w:name="Medium Shading 2" w:semiHidden="0" w:uiPriority="64" w:unhideWhenUsed="0"/>
-    <w:lsdException w:name="Medium List 1" w:semiHidden="0" w:uiPriority="65" w:unhideWhenUsed="0"/>
-    <w:lsdException w:name="Medium List 2" w:semiHidden="0" w:uiPriority="66" w:unhideWhenUsed="0"/>
-    <w:lsdException w:name="Medium Grid 1" w:semiHidden="0" w:uiPriority="67" w:unhideWhenUsed="0"/>
-    <w:lsdException w:name="Medium Grid 2" w:semiHidden="0" w:uiPriority="68" w:unhideWhenUsed="0"/>
-    <w:lsdException w:name="Medium Grid 3" w:semiHidden="0" w:uiPriority="69" w:unhideWhenUsed="0"/>
-    <w:lsdException w:name="Dark List" w:semiHidden="0" w:uiPriority="70" w:unhideWhenUsed="0"/>
-    <w:lsdException w:name="Colorful Shading" w:semiHidden="0" w:uiPriority="71" w:unhideWhenUsed="0"/>
-    <w:lsdException w:name="Colorful List" w:semiHidden="0" w:uiPriority="72" w:unhideWhenUsed="0"/>
-    <w:lsdException w:name="Colorful Grid" w:semiHidden="0" w:uiPriority="73" w:unhideWhenUsed="0"/>
-    <w:lsdException w:name="Light Shading Accent 1" w:semiHidden="0" w:uiPriority="60" w:unhideWhenUsed="0"/>
-    <w:lsdException w:name="Light List Accent 1" w:semiHidden="0" w:uiPriority="61" w:unhideWhenUsed="0"/>
-    <w:lsdException w:name="Light Grid Accent 1" w:semiHidden="0" w:uiPriority="62" w:unhideWhenUsed="0"/>
-    <w:lsdException w:name="Medium Shading 1 Accent 1" w:semiHidden="0" w:uiPriority="63" w:unhideWhenUsed="0"/>
-    <w:lsdException w:name="Medium Shading 2 Accent 1" w:semiHidden="0" w:uiPriority="64" w:unhideWhenUsed="0"/>
-    <w:lsdException w:name="Medium List 1 Accent 1" w:semiHidden="0" w:uiPriority="65" w:unhideWhenUsed="0"/>
-    <w:lsdException w:name="Revision" w:uiPriority="99" w:unhideWhenUsed="0"/>
-    <w:lsdException w:name="List Paragraph" w:semiHidden="0" w:uiPriority="34" w:unhideWhenUsed="0" w:qFormat="1"/>
-    <w:lsdException w:name="Quote" w:semiHidden="0" w:uiPriority="29" w:unhideWhenUsed="0" w:qFormat="1"/>
-    <w:lsdException w:name="Intense Quote" w:semiHidden="0" w:uiPriority="30" w:unhideWhenUsed="0" w:qFormat="1"/>
-    <w:lsdException w:name="Medium List 2 Accent 1" w:semiHidden="0" w:uiPriority="66" w:unhideWhenUsed="0"/>
-    <w:lsdException w:name="Medium Grid 1 Accent 1" w:semiHidden="0" w:uiPriority="67" w:unhideWhenUsed="0"/>
-    <w:lsdException w:name="Medium Grid 2 Accent 1" w:semiHidden="0" w:uiPriority="68" w:unhideWhenUsed="0"/>
-    <w:lsdException w:name="Medium Grid 3 Accent 1" w:semiHidden="0" w:uiPriority="69" w:unhideWhenUsed="0"/>
-    <w:lsdException w:name="Dark List Accent 1" w:semiHidden="0" w:uiPriority="70" w:unhideWhenUsed="0"/>
-    <w:lsdException w:name="Colorful Shading Accent 1" w:semiHidden="0" w:uiPriority="71" w:unhideWhenUsed="0"/>
-    <w:lsdException w:name="Colorful List Accent 1" w:semiHidden="0" w:uiPriority="72" w:unhideWhenUsed="0"/>
-    <w:lsdException w:name="Colorful Grid Accent 1" w:semiHidden="0" w:uiPriority="73" w:unhideWhenUsed="0"/>
-    <w:lsdException w:name="Light Shading Accent 2" w:semiHidden="0" w:uiPriority="60" w:unhideWhenUsed="0"/>
-    <w:lsdException w:name="Light List Accent 2" w:semiHidden="0" w:uiPriority="61" w:unhideWhenUsed="0"/>
-    <w:lsdException w:name="Light Grid Accent 2" w:semiHidden="0" w:uiPriority="62" w:unhideWhenUsed="0"/>
-    <w:lsdException w:name="Medium Shading 1 Accent 2" w:semiHidden="0" w:uiPriority="63" w:unhideWhenUsed="0"/>
-    <w:lsdException w:name="Medium Shading 2 Accent 2" w:semiHidden="0" w:uiPriority="64" w:unhideWhenUsed="0"/>
-    <w:lsdException w:name="Medium List 1 Accent 2" w:semiHidden="0" w:uiPriority="65" w:unhideWhenUsed="0"/>
-    <w:lsdException w:name="Medium List 2 Accent 2" w:semiHidden="0" w:uiPriority="66" w:unhideWhenUsed="0"/>
-    <w:lsdException w:name="Medium Grid 1 Accent 2" w:semiHidden="0" w:uiPriority="67" w:unhideWhenUsed="0"/>
-    <w:lsdException w:name="Medium Grid 2 Accent 2" w:semiHidden="0" w:uiPriority="68" w:unhideWhenUsed="0"/>
-    <w:lsdException w:name="Medium Grid 3 Accent 2" w:semiHidden="0" w:uiPriority="69" w:unhideWhenUsed="0"/>
-    <w:lsdException w:name="Dark List Accent 2" w:semiHidden="0" w:uiPriority="70" w:unhideWhenUsed="0"/>
-    <w:lsdException w:name="Colorful Shading Accent 2" w:semiHidden="0" w:uiPriority="71" w:unhideWhenUsed="0"/>
-    <w:lsdException w:name="Colorful List Accent 2" w:semiHidden="0" w:uiPriority="72" w:unhideWhenUsed="0"/>
-    <w:lsdException w:name="Colorful Grid Accent 2" w:semiHidden="0" w:uiPriority="73" w:unhideWhenUsed="0"/>
-    <w:lsdException w:name="Light Shading Accent 3" w:semiHidden="0" w:uiPriority="60" w:unhideWhenUsed="0"/>
-    <w:lsdException w:name="Light List Accent 3" w:semiHidden="0" w:uiPriority="61" w:unhideWhenUsed="0"/>
-    <w:lsdException w:name="Light Grid Accent 3" w:semiHidden="0" w:uiPriority="62" w:unhideWhenUsed="0"/>
-    <w:lsdException w:name="Medium Shading 1 Accent 3" w:semiHidden="0" w:uiPriority="63" w:unhideWhenUsed="0"/>
-    <w:lsdException w:name="Medium Shading 2 Accent 3" w:semiHidden="0" w:uiPriority="64" w:unhideWhenUsed="0"/>
-    <w:lsdException w:name="Medium List 1 Accent 3" w:semiHidden="0" w:uiPriority="65" w:unhideWhenUsed="0"/>
-    <w:lsdException w:name="Medium List 2 Accent 3" w:semiHidden="0" w:uiPriority="66" w:unhideWhenUsed="0"/>
-    <w:lsdException w:name="Medium Grid 1 Accent 3" w:semiHidden="0" w:uiPriority="67" w:unhideWhenUsed="0"/>
-    <w:lsdException w:name="Medium Grid 2 Accent 3" w:semiHidden="0" w:uiPriority="68" w:unhideWhenUsed="0"/>
-    <w:lsdException w:name="Medium Grid 3 Accent 3" w:semiHidden="0" w:uiPriority="69" w:unhideWhenUsed="0"/>
-    <w:lsdException w:name="Dark List Accent 3" w:semiHidden="0" w:uiPriority="70" w:unhideWhenUsed="0"/>
-    <w:lsdException w:name="Colorful Shading Accent 3" w:semiHidden="0" w:uiPriority="71" w:unhideWhenUsed="0"/>
-    <w:lsdException w:name="Colorful List Accent 3" w:semiHidden="0" w:uiPriority="72" w:unhideWhenUsed="0"/>
-    <w:lsdException w:name="Colorful Grid Accent 3" w:semiHidden="0" w:uiPriority="73" w:unhideWhenUsed="0"/>
-    <w:lsdException w:name="Light Shading Accent 4" w:semiHidden="0" w:uiPriority="60" w:unhideWhenUsed="0"/>
-    <w:lsdException w:name="Light List Accent 4" w:semiHidden="0" w:uiPriority="61" w:unhideWhenUsed="0"/>
-    <w:lsdException w:name="Light Grid Accent 4" w:semiHidden="0" w:uiPriority="62" w:unhideWhenUsed="0"/>
-    <w:lsdException w:name="Medium Shading 1 Accent 4" w:semiHidden="0" w:uiPriority="63" w:unhideWhenUsed="0"/>
-    <w:lsdException w:name="Medium Shading 2 Accent 4" w:semiHidden="0" w:uiPriority="64" w:unhideWhenUsed="0"/>
-    <w:lsdException w:name="Medium List 1 Accent 4" w:semiHidden="0" w:uiPriority="65" w:unhideWhenUsed="0"/>
-    <w:lsdException w:name="Medium List 2 Accent 4" w:semiHidden="0" w:uiPriority="66" w:unhideWhenUsed="0"/>
-    <w:lsdException w:name="Medium Grid 1 Accent 4" w:semiHidden="0" w:uiPriority="67" w:unhideWhenUsed="0"/>
-    <w:lsdException w:name="Medium Grid 2 Accent 4" w:semiHidden="0" w:uiPriority="68" w:unhideWhenUsed="0"/>
-    <w:lsdException w:name="Medium Grid 3 Accent 4" w:semiHidden="0" w:uiPriority="69" w:unhideWhenUsed="0"/>
-    <w:lsdException w:name="Dark List Accent 4" w:semiHidden="0" w:uiPriority="70" w:unhideWhenUsed="0"/>
-    <w:lsdException w:name="Colorful Shading Accent 4" w:semiHidden="0" w:uiPriority="71" w:unhideWhenUsed="0"/>
-    <w:lsdException w:name="Colorful List Accent 4" w:semiHidden="0" w:uiPriority="72" w:unhideWhenUsed="0"/>
-    <w:lsdException w:name="Colorful Grid Accent 4" w:semiHidden="0" w:uiPriority="73" w:unhideWhenUsed="0"/>
-    <w:lsdException w:name="Light Shading Accent 5" w:semiHidden="0" w:uiPriority="60" w:unhideWhenUsed="0"/>
-    <w:lsdException w:name="Light List Accent 5" w:semiHidden="0" w:uiPriority="61" w:unhideWhenUsed="0"/>
-    <w:lsdException w:name="Light Grid Accent 5" w:semiHidden="0" w:uiPriority="62" w:unhideWhenUsed="0"/>
-    <w:lsdException w:name="Medium Shading 1 Accent 5" w:semiHidden="0" w:uiPriority="63" w:unhideWhenUsed="0"/>
-    <w:lsdException w:name="Medium Shading 2 Accent 5" w:semiHidden="0" w:uiPriority="64" w:unhideWhenUsed="0"/>
-    <w:lsdException w:name="Medium List 1 Accent 5" w:semiHidden="0" w:uiPriority="65" w:unhideWhenUsed="0"/>
-    <w:lsdException w:name="Medium List 2 Accent 5" w:semiHidden="0" w:uiPriority="66" w:unhideWhenUsed="0"/>
-    <w:lsdException w:name="Medium Grid 1 Accent 5" w:semiHidden="0" w:uiPriority="67" w:unhideWhenUsed="0"/>
-    <w:lsdException w:name="Medium Grid 2 Accent 5" w:semiHidden="0" w:uiPriority="68" w:unhideWhenUsed="0"/>
-    <w:lsdException w:name="Medium Grid 3 Accent 5" w:semiHidden="0" w:uiPriority="69" w:unhideWhenUsed="0"/>
-    <w:lsdException w:name="Dark List Accent 5" w:semiHidden="0" w:uiPriority="70" w:unhideWhenUsed="0"/>
-    <w:lsdException w:name="Colorful Shading Accent 5" w:semiHidden="0" w:uiPriority="71" w:unhideWhenUsed="0"/>
-    <w:lsdException w:name="Colorful List Accent 5" w:semiHidden="0" w:uiPriority="72" w:unhideWhenUsed="0"/>
-    <w:lsdException w:name="Colorful Grid Accent 5" w:semiHidden="0" w:uiPriority="73" w:unhideWhenUsed="0"/>
-    <w:lsdException w:name="Light Shading Accent 6" w:semiHidden="0" w:uiPriority="60" w:unhideWhenUsed="0"/>
-    <w:lsdException w:name="Light List Accent 6" w:semiHidden="0" w:uiPriority="61" w:unhideWhenUsed="0"/>
-    <w:lsdException w:name="Light Grid Accent 6" w:semiHidden="0" w:uiPriority="62" w:unhideWhenUsed="0"/>
-    <w:lsdException w:name="Medium Shading 1 Accent 6" w:semiHidden="0" w:uiPriority="63" w:unhideWhenUsed="0"/>
-    <w:lsdException w:name="Medium Shading 2 Accent 6" w:semiHidden="0" w:uiPriority="64" w:unhideWhenUsed="0"/>
-    <w:lsdException w:name="Medium List 1 Accent 6" w:semiHidden="0" w:uiPriority="65" w:unhideWhenUsed="0"/>
-    <w:lsdException w:name="Medium List 2 Accent 6" w:semiHidden="0" w:uiPriority="66" w:unhideWhenUsed="0"/>
-    <w:lsdException w:name="Medium Grid 1 Accent 6" w:semiHidden="0" w:uiPriority="67" w:unhideWhenUsed="0"/>
-    <w:lsdException w:name="Medium Grid 2 Accent 6" w:semiHidden="0" w:uiPriority="68" w:unhideWhenUsed="0"/>
-    <w:lsdException w:name="Medium Grid 3 Accent 6" w:semiHidden="0" w:uiPriority="69" w:unhideWhenUsed="0"/>
-    <w:lsdException w:name="Dark List Accent 6" w:semiHidden="0" w:uiPriority="70" w:unhideWhenUsed="0"/>
-    <w:lsdException w:name="Colorful Shading Accent 6" w:semiHidden="0" w:uiPriority="71" w:unhideWhenUsed="0"/>
-    <w:lsdException w:name="Colorful List Accent 6" w:semiHidden="0" w:uiPriority="72" w:unhideWhenUsed="0"/>
-    <w:lsdException w:name="Colorful Grid Accent 6" w:semiHidden="0" w:uiPriority="73" w:unhideWhenUsed="0"/>
-    <w:lsdException w:name="Subtle Emphasis" w:semiHidden="0" w:uiPriority="19" w:unhideWhenUsed="0" w:qFormat="1"/>
-    <w:lsdException w:name="Intense Emphasis" w:semiHidden="0" w:uiPriority="21" w:unhideWhenUsed="0" w:qFormat="1"/>
-    <w:lsdException w:name="Subtle Reference" w:semiHidden="0" w:uiPriority="31" w:unhideWhenUsed="0" w:qFormat="1"/>
-    <w:lsdException w:name="Intense Reference" w:semiHidden="0" w:uiPriority="32" w:unhideWhenUsed="0" w:qFormat="1"/>
-    <w:lsdException w:name="Book Title" w:semiHidden="0" w:uiPriority="33" w:unhideWhenUsed="0" w:qFormat="1"/>
-    <w:lsdException w:name="Bibliography" w:uiPriority="37"/>
-    <w:lsdException w:name="TOC Heading" w:uiPriority="39" w:qFormat="1"/>
-  </w:latentStyles>
-  <w:style w:type="paragraph" w:default="1" w:styleId="Normal">
-    <w:name w:val="Normal"/>
-    <w:qFormat/>
-    <w:rsid w:val="002D420E"/>
-  </w:style>
-  <w:style w:type="paragraph" w:styleId="Heading1">
-    <w:name w:val="heading 1"/>
-    <w:basedOn w:val="Normal"/>
-    <w:next w:val="BodyText"/>
-    <w:uiPriority w:val="9"/>
-    <w:qFormat/>
-    <w:rsid w:val="002D420E"/>
-    <w:pPr>
-      <w:keepNext/>
-      <w:numPr>
-        <w:numId w:val="1"/>
-      </w:numPr>
-      <w:spacing w:before="240" w:after="120"/>
-      <w:outlineLvl w:val="0"/>
-    </w:pPr>
-    <w:rPr>
-      <w:rFonts w:ascii="Arial" w:hAnsi="Arial"/>
-      <w:b/>
-      <w:kern w:val="28"/>
-      <w:sz w:val="36"/>
-    </w:rPr>
-  </w:style>
-  <w:style w:type="paragraph" w:styleId="Heading2">
-    <w:name w:val="heading 2"/>
-    <w:basedOn w:val="Normal"/>
-    <w:next w:val="BodyText"/>
-    <w:uiPriority w:val="9"/>
-    <w:qFormat/>
-    <w:rsid w:val="002D420E"/>
-    <w:pPr>
-      <w:keepNext/>
-      <w:numPr>
-        <w:ilvl w:val="1"/>
-        <w:numId w:val="1"/>
-      </w:numPr>
-      <w:spacing w:before="160" w:after="120"/>
-      <w:outlineLvl w:val="1"/>
-    </w:pPr>
-    <w:rPr>
-      <w:rFonts w:ascii="Arial" w:hAnsi="Arial"/>
-      <w:b/>
-      <w:i/>
-      <w:kern w:val="28"/>
-      <w:sz w:val="28"/>
-    </w:rPr>
-  </w:style>
-  <w:style w:type="paragraph" w:styleId="Heading3">
-    <w:name w:val="heading 3"/>
-    <w:basedOn w:val="Normal"/>
-    <w:next w:val="BodyText"/>
-    <w:uiPriority w:val="9"/>
-    <w:qFormat/>
-    <w:rsid w:val="00A16533"/>
-    <w:pPr>
-      <w:keepNext/>
-      <w:numPr>
-        <w:ilvl w:val="2"/>
-        <w:numId w:val="1"/>
-      </w:numPr>
-      <w:spacing w:before="120" w:after="80"/>
-      <w:outlineLvl w:val="2"/>
-    </w:pPr>
-    <w:rPr>
-      <w:b/>
-      <w:kern w:val="28"/>
-      <w:sz w:val="24"/>
-    </w:rPr>
-  </w:style>
-  <w:style w:type="paragraph" w:styleId="Heading4">
-    <w:name w:val="heading 4"/>
-    <w:basedOn w:val="Normal"/>
-    <w:next w:val="BodyText"/>
-    <w:uiPriority w:val="9"/>
-    <w:qFormat/>
-    <w:rsid w:val="002D420E"/>
-    <w:pPr>
-      <w:keepNext/>
-      <w:numPr>
-        <w:ilvl w:val="3"/>
-        <w:numId w:val="1"/>
-      </w:numPr>
-      <w:spacing w:before="120" w:after="80"/>
-      <w:outlineLvl w:val="3"/>
-    </w:pPr>
-    <w:rPr>
-      <w:b/>
-      <w:i/>
-      <w:kern w:val="28"/>
-      <w:sz w:val="24"/>
-    </w:rPr>
-  </w:style>
-  <w:style w:type="character" w:default="1" w:styleId="DefaultParagraphFont">
-    <w:name w:val="Default Paragraph Font"/>
-    <w:uiPriority w:val="1"/>
-    <w:semiHidden/>
-    <w:unhideWhenUsed/>
-  </w:style>
-  <w:style w:type="table" w:default="1" w:styleId="TableNormal">
-    <w:name w:val="Normal Table"/>
-    <w:uiPriority w:val="99"/>
-    <w:semiHidden/>
-    <w:unhideWhenUsed/>
-    <w:tblPr>
-      <w:tblInd w:w="0" w:type="dxa"/>
-      <w:tblCellMar>
-        <w:top w:w="0" w:type="dxa"/>
-        <w:left w:w="108" w:type="dxa"/>
-        <w:bottom w:w="0" w:type="dxa"/>
-        <w:right w:w="108" w:type="dxa"/>
-      </w:tblCellMar>
-    </w:tblPr>
-  </w:style>
-  <w:style w:type="numbering" w:default="1" w:styleId="NoList">
-    <w:name w:val="No List"/>
-    <w:uiPriority w:val="99"/>
-    <w:semiHidden/>
-    <w:unhideWhenUsed/>
-  </w:style>
-  <w:style w:type="paragraph" w:styleId="BodyText">
-    <w:name w:val="Body Text"/>
-    <w:basedOn w:val="Normal"/>
-    <w:link w:val="BodyTextChar"/>
-    <w:rsid w:val="002D420E"/>
-    <w:pPr>
-      <w:spacing w:after="160"/>
-    </w:pPr>
-  </w:style>
-  <w:style w:type="paragraph" w:styleId="Header">
-    <w:name w:val="header"/>
-    <w:basedOn w:val="Normal"/>
-    <w:rsid w:val="002D420E"/>
-    <w:pPr>
-      <w:keepLines/>
-      <w:tabs>
-        <w:tab w:val="center" w:pos="4320"/>
-        <w:tab w:val="right" w:pos="8640"/>
-      </w:tabs>
-    </w:pPr>
-  </w:style>
-  <w:style w:type="paragraph" w:styleId="Footer">
-    <w:name w:val="footer"/>
-    <w:basedOn w:val="Normal"/>
-    <w:rsid w:val="002D420E"/>
-    <w:pPr>
-      <w:keepLines/>
-      <w:tabs>
-        <w:tab w:val="center" w:pos="4320"/>
-        <w:tab w:val="right" w:pos="8640"/>
-      </w:tabs>
-    </w:pPr>
-  </w:style>
-  <w:style w:type="character" w:styleId="PageNumber">
-    <w:name w:val="page number"/>
-    <w:rsid w:val="002D420E"/>
-    <w:rPr>
-      <w:b/>
-    </w:rPr>
-  </w:style>
-  <w:style w:type="paragraph" w:styleId="TOC1">
-    <w:name w:val="toc 1"/>
-    <w:basedOn w:val="Normal"/>
-    <w:uiPriority w:val="39"/>
-    <w:rsid w:val="002D420E"/>
-    <w:pPr>
-      <w:tabs>
-        <w:tab w:val="right" w:leader="dot" w:pos="9000"/>
-      </w:tabs>
-      <w:spacing w:before="120" w:after="120"/>
-    </w:pPr>
-    <w:rPr>
-      <w:b/>
-      <w:caps/>
-    </w:rPr>
-  </w:style>
-  <w:style w:type="paragraph" w:styleId="TOC2">
-    <w:name w:val="toc 2"/>
-    <w:basedOn w:val="Normal"/>
-    <w:uiPriority w:val="39"/>
-    <w:rsid w:val="002D420E"/>
-    <w:pPr>
-      <w:tabs>
-        <w:tab w:val="right" w:leader="dot" w:pos="9000"/>
-      </w:tabs>
-      <w:ind w:left="200"/>
-    </w:pPr>
-    <w:rPr>
-      <w:smallCaps/>
-    </w:rPr>
-  </w:style>
-  <w:style w:type="paragraph" w:styleId="Title">
-    <w:name w:val="Title"/>
-    <w:basedOn w:val="Normal"/>
-    <w:qFormat/>
-    <w:rsid w:val="002D420E"/>
-    <w:pPr>
-      <w:keepNext/>
-      <w:keepLines/>
-      <w:spacing w:before="360" w:after="160"/>
-      <w:jc w:val="center"/>
-    </w:pPr>
-    <w:rPr>
-      <w:rFonts w:ascii="Arial" w:hAnsi="Arial"/>
-      <w:b/>
-      <w:kern w:val="28"/>
-      <w:sz w:val="40"/>
-    </w:rPr>
-  </w:style>
-  <w:style w:type="paragraph" w:customStyle="1" w:styleId="Paragraph1">
-    <w:name w:val="Paragraph1"/>
-    <w:basedOn w:val="Normal"/>
-    <w:rsid w:val="002D420E"/>
-    <w:pPr>
-      <w:widowControl w:val="0"/>
-      <w:spacing w:before="80"/>
-      <w:jc w:val="both"/>
-    </w:pPr>
-  </w:style>
-  <w:style w:type="paragraph" w:customStyle="1" w:styleId="RevHistory">
-    <w:name w:val="RevHistory"/>
-    <w:basedOn w:val="Normal"/>
-    <w:rsid w:val="002D420E"/>
-    <w:pPr>
-      <w:pageBreakBefore/>
-      <w:widowControl w:val="0"/>
-      <w:spacing w:before="1280"/>
-      <w:jc w:val="center"/>
-    </w:pPr>
-    <w:rPr>
-      <w:sz w:val="36"/>
-    </w:rPr>
-  </w:style>
-  <w:style w:type="paragraph" w:customStyle="1" w:styleId="TableText">
-    <w:name w:val="Table Text"/>
-    <w:rsid w:val="002D420E"/>
-    <w:pPr>
-      <w:widowControl w:val="0"/>
-      <w:spacing w:before="40" w:after="40"/>
-    </w:pPr>
-  </w:style>
-  <w:style w:type="paragraph" w:customStyle="1" w:styleId="Paragraph2">
-    <w:name w:val="Paragraph2"/>
-    <w:basedOn w:val="Paragraph1"/>
-    <w:rsid w:val="002D420E"/>
-    <w:pPr>
-      <w:widowControl/>
-      <w:ind w:left="720"/>
-    </w:pPr>
-    <w:rPr>
-      <w:color w:val="000080"/>
-    </w:rPr>
-  </w:style>
-  <w:style w:type="paragraph" w:customStyle="1" w:styleId="Paragraph3">
-    <w:name w:val="Paragraph3"/>
-    <w:basedOn w:val="Paragraph1"/>
-    <w:rsid w:val="002D420E"/>
-    <w:pPr>
-      <w:ind w:left="1530"/>
-    </w:pPr>
-  </w:style>
-  <w:style w:type="paragraph" w:customStyle="1" w:styleId="Paragraph4">
-    <w:name w:val="Paragraph4"/>
-    <w:basedOn w:val="Paragraph1"/>
-    <w:rsid w:val="002D420E"/>
-    <w:pPr>
-      <w:ind w:left="2250"/>
-    </w:pPr>
-  </w:style>
-  <w:style w:type="paragraph" w:customStyle="1" w:styleId="Bullet1">
-    <w:name w:val="Bullet1"/>
-    <w:basedOn w:val="Normal"/>
-    <w:rsid w:val="002D420E"/>
-    <w:pPr>
-      <w:widowControl w:val="0"/>
-      <w:ind w:left="720" w:hanging="432"/>
-    </w:pPr>
-  </w:style>
-  <w:style w:type="paragraph" w:customStyle="1" w:styleId="Bullet2">
-    <w:name w:val="Bullet2"/>
-    <w:basedOn w:val="Bullet1"/>
-    <w:rsid w:val="002D420E"/>
-    <w:pPr>
-      <w:ind w:left="1440" w:hanging="360"/>
-    </w:pPr>
-  </w:style>
-  <w:style w:type="paragraph" w:styleId="TOC3">
-    <w:name w:val="toc 3"/>
-    <w:basedOn w:val="Normal"/>
-    <w:next w:val="Normal"/>
-    <w:autoRedefine/>
-    <w:uiPriority w:val="39"/>
-    <w:rsid w:val="002D420E"/>
-    <w:pPr>
-      <w:ind w:left="400"/>
-    </w:pPr>
-  </w:style>
-  <w:style w:type="paragraph" w:styleId="BalloonText">
-    <w:name w:val="Balloon Text"/>
-    <w:basedOn w:val="Normal"/>
-    <w:semiHidden/>
-    <w:rsid w:val="002D420E"/>
-    <w:rPr>
-      <w:rFonts w:ascii="Tahoma" w:hAnsi="Tahoma" w:cs="Tahoma"/>
-      <w:sz w:val="16"/>
-      <w:szCs w:val="16"/>
-    </w:rPr>
-  </w:style>
-  <w:style w:type="paragraph" w:styleId="ListParagraph">
-    <w:name w:val="List Paragraph"/>
-    <w:basedOn w:val="Normal"/>
-    <w:uiPriority w:val="34"/>
-    <w:qFormat/>
-    <w:rsid w:val="00A16533"/>
-    <w:pPr>
-      <w:ind w:left="720"/>
-      <w:contextualSpacing/>
-    </w:pPr>
-  </w:style>
-  <w:style w:type="table" w:styleId="TableGrid">
-    <w:name w:val="Table Grid"/>
-    <w:basedOn w:val="TableNormal"/>
-    <w:uiPriority w:val="59"/>
-    <w:rsid w:val="00A16533"/>
-    <w:rPr>
-      <w:rFonts w:eastAsiaTheme="minorHAnsi"/>
-    </w:rPr>
-    <w:tblPr>
-      <w:tblInd w:w="0" w:type="dxa"/>
-      <w:tblBorders>
-        <w:top w:val="single" w:sz="4" w:space="0" w:color="auto"/>
-        <w:left w:val="single" w:sz="4" w:space="0" w:color="auto"/>
-        <w:bottom w:val="single" w:sz="4" w:space="0" w:color="auto"/>
-        <w:right w:val="single" w:sz="4" w:space="0" w:color="auto"/>
-        <w:insideH w:val="single" w:sz="4" w:space="0" w:color="auto"/>
-        <w:insideV w:val="single" w:sz="4" w:space="0" w:color="auto"/>
-      </w:tblBorders>
-      <w:tblCellMar>
-        <w:top w:w="0" w:type="dxa"/>
-        <w:left w:w="108" w:type="dxa"/>
-        <w:bottom w:w="0" w:type="dxa"/>
-        <w:right w:w="108" w:type="dxa"/>
-      </w:tblCellMar>
     </w:tblPr>
   </w:style>
   <w:style w:type="character" w:styleId="Hyperlink">
@@ -10720,6 +10283,21 @@
 </file>
 
 <file path=customXml/item1.xml><?xml version="1.0" encoding="utf-8"?>
+<?mso-contentType ?>
+<FormTemplates xmlns="http://schemas.microsoft.com/sharepoint/v3/contenttype/forms">
+  <Display>DocumentLibraryForm</Display>
+  <Edit>DocumentLibraryForm</Edit>
+  <New>DocumentLibraryForm</New>
+</FormTemplates>
+</file>
+
+<file path=customXml/item2.xml><?xml version="1.0" encoding="utf-8"?>
+<p:properties xmlns:p="http://schemas.microsoft.com/office/2006/metadata/properties" xmlns:xsi="http://www.w3.org/2001/XMLSchema-instance">
+  <documentManagement/>
+</p:properties>
+</file>
+
+<file path=customXml/item3.xml><?xml version="1.0" encoding="utf-8"?>
 <ct:contentTypeSchema xmlns:ct="http://schemas.microsoft.com/office/2006/metadata/contentType" xmlns:ma="http://schemas.microsoft.com/office/2006/metadata/properties/metaAttributes" ct:_="" ma:_="" ma:contentTypeName="Document" ma:contentTypeID="0x01010018842DDE8D4CC842BB0697CEAAF48470" ma:contentTypeVersion="0" ma:contentTypeDescription="Create a new document." ma:contentTypeScope="" ma:versionID="334a666bd13a236186a4d4f22b8d93ec">
   <xsd:schema xmlns:xsd="http://www.w3.org/2001/XMLSchema" xmlns:xs="http://www.w3.org/2001/XMLSchema" xmlns:p="http://schemas.microsoft.com/office/2006/metadata/properties" targetNamespace="http://schemas.microsoft.com/office/2006/metadata/properties" ma:root="true" ma:fieldsID="1b05d82d297216baf5b26c55225140df">
     <xsd:element name="properties">
@@ -10833,26 +10411,27 @@
 </ct:contentTypeSchema>
 </file>
 
-<file path=customXml/item2.xml><?xml version="1.0" encoding="utf-8"?>
-<p:properties xmlns:p="http://schemas.microsoft.com/office/2006/metadata/properties" xmlns:xsi="http://www.w3.org/2001/XMLSchema-instance">
-  <documentManagement/>
-</p:properties>
-</file>
-
-<file path=customXml/item3.xml><?xml version="1.0" encoding="utf-8"?>
-<?mso-contentType ?>
-<FormTemplates xmlns="http://schemas.microsoft.com/sharepoint/v3/contenttype/forms">
-  <Display>DocumentLibraryForm</Display>
-  <Edit>DocumentLibraryForm</Edit>
-  <New>DocumentLibraryForm</New>
-</FormTemplates>
-</file>
-
 <file path=customXml/item4.xml><?xml version="1.0" encoding="utf-8"?>
 <b:Sources xmlns:b="http://schemas.openxmlformats.org/officeDocument/2006/bibliography" xmlns="http://schemas.openxmlformats.org/officeDocument/2006/bibliography" SelectedStyle="\APA.XSL" StyleName="APA"/>
 </file>
 
 <file path=customXml/itemProps1.xml><?xml version="1.0" encoding="utf-8"?>
+<ds:datastoreItem xmlns:ds="http://schemas.openxmlformats.org/officeDocument/2006/customXml" ds:itemID="{3CBB50F0-8F85-42BF-AC23-9DA2DC66E259}">
+  <ds:schemaRefs>
+    <ds:schemaRef ds:uri="http://schemas.microsoft.com/sharepoint/v3/contenttype/forms"/>
+  </ds:schemaRefs>
+</ds:datastoreItem>
+</file>
+
+<file path=customXml/itemProps2.xml><?xml version="1.0" encoding="utf-8"?>
+<ds:datastoreItem xmlns:ds="http://schemas.openxmlformats.org/officeDocument/2006/customXml" ds:itemID="{E5265DE5-3E8E-4120-8280-8EC419E03148}">
+  <ds:schemaRefs>
+    <ds:schemaRef ds:uri="http://schemas.microsoft.com/office/2006/metadata/properties"/>
+  </ds:schemaRefs>
+</ds:datastoreItem>
+</file>
+
+<file path=customXml/itemProps3.xml><?xml version="1.0" encoding="utf-8"?>
 <ds:datastoreItem xmlns:ds="http://schemas.openxmlformats.org/officeDocument/2006/customXml" ds:itemID="{265BF5E8-36F6-469F-8D42-3ABE6D2744B7}">
   <ds:schemaRefs>
     <ds:schemaRef ds:uri="http://schemas.microsoft.com/office/2006/metadata/contentType"/>
@@ -10868,24 +10447,8 @@
 </ds:datastoreItem>
 </file>
 
-<file path=customXml/itemProps2.xml><?xml version="1.0" encoding="utf-8"?>
-<ds:datastoreItem xmlns:ds="http://schemas.openxmlformats.org/officeDocument/2006/customXml" ds:itemID="{E5265DE5-3E8E-4120-8280-8EC419E03148}">
-  <ds:schemaRefs>
-    <ds:schemaRef ds:uri="http://schemas.microsoft.com/office/2006/metadata/properties"/>
-  </ds:schemaRefs>
-</ds:datastoreItem>
-</file>
-
-<file path=customXml/itemProps3.xml><?xml version="1.0" encoding="utf-8"?>
-<ds:datastoreItem xmlns:ds="http://schemas.openxmlformats.org/officeDocument/2006/customXml" ds:itemID="{3CBB50F0-8F85-42BF-AC23-9DA2DC66E259}">
-  <ds:schemaRefs>
-    <ds:schemaRef ds:uri="http://schemas.microsoft.com/sharepoint/v3/contenttype/forms"/>
-  </ds:schemaRefs>
-</ds:datastoreItem>
-</file>
-
 <file path=customXml/itemProps4.xml><?xml version="1.0" encoding="utf-8"?>
-<ds:datastoreItem xmlns:ds="http://schemas.openxmlformats.org/officeDocument/2006/customXml" ds:itemID="{3608415D-3FE0-4751-86A1-43446ACFC0A3}">
+<ds:datastoreItem xmlns:ds="http://schemas.openxmlformats.org/officeDocument/2006/customXml" ds:itemID="{D2755779-AEC8-4153-9388-401D0C883AC1}">
   <ds:schemaRefs>
     <ds:schemaRef ds:uri="http://schemas.openxmlformats.org/officeDocument/2006/bibliography"/>
   </ds:schemaRefs>

</xml_diff>

<commit_message>
add service change to technical reqs
</commit_message>
<xml_diff>
--- a/design/Design Specification - Capture - CRM Competitor Changes.docx
+++ b/design/Design Specification - Capture - CRM Competitor Changes.docx
@@ -199,6 +199,15 @@
           <w:sz w:val="40"/>
         </w:rPr>
         <w:t>CR</w:t>
+      </w:r>
+      <w:r>
+        <w:rPr>
+          <w:rFonts w:asciiTheme="minorHAnsi" w:hAnsiTheme="minorHAnsi"/>
+          <w:b/>
+          <w:kern w:val="28"/>
+          <w:sz w:val="40"/>
+        </w:rPr>
+        <w:t xml:space="preserve"> 13634</w:t>
       </w:r>
     </w:p>
     <w:p>
@@ -1418,7 +1427,7 @@
         <w:rPr>
           <w:noProof/>
         </w:rPr>
-        <w:instrText xml:space="preserve"> PAGEREF _Toc413164607 \h </w:instrText>
+        <w:instrText xml:space="preserve"> PAGEREF _Toc413411228 \h </w:instrText>
       </w:r>
       <w:r>
         <w:rPr>
@@ -1498,7 +1507,7 @@
         <w:rPr>
           <w:noProof/>
         </w:rPr>
-        <w:instrText xml:space="preserve"> PAGEREF _Toc413164608 \h </w:instrText>
+        <w:instrText xml:space="preserve"> PAGEREF _Toc413411229 \h </w:instrText>
       </w:r>
       <w:r>
         <w:rPr>
@@ -1577,7 +1586,7 @@
         <w:rPr>
           <w:noProof/>
         </w:rPr>
-        <w:instrText xml:space="preserve"> PAGEREF _Toc413164609 \h </w:instrText>
+        <w:instrText xml:space="preserve"> PAGEREF _Toc413411230 \h </w:instrText>
       </w:r>
       <w:r>
         <w:rPr>
@@ -1656,7 +1665,7 @@
         <w:rPr>
           <w:noProof/>
         </w:rPr>
-        <w:instrText xml:space="preserve"> PAGEREF _Toc413164610 \h </w:instrText>
+        <w:instrText xml:space="preserve"> PAGEREF _Toc413411231 \h </w:instrText>
       </w:r>
       <w:r>
         <w:rPr>
@@ -1673,7 +1682,7 @@
         <w:rPr>
           <w:noProof/>
         </w:rPr>
-        <w:t>6</w:t>
+        <w:t>7</w:t>
       </w:r>
       <w:r>
         <w:rPr>
@@ -1738,7 +1747,7 @@
         <w:rPr>
           <w:noProof/>
         </w:rPr>
-        <w:instrText xml:space="preserve"> PAGEREF _Toc413164611 \h </w:instrText>
+        <w:instrText xml:space="preserve"> PAGEREF _Toc413411232 \h </w:instrText>
       </w:r>
       <w:r>
         <w:rPr>
@@ -1755,7 +1764,7 @@
         <w:rPr>
           <w:noProof/>
         </w:rPr>
-        <w:t>6</w:t>
+        <w:t>9</w:t>
       </w:r>
       <w:r>
         <w:rPr>
@@ -1820,7 +1829,7 @@
         <w:rPr>
           <w:noProof/>
         </w:rPr>
-        <w:instrText xml:space="preserve"> PAGEREF _Toc413164612 \h </w:instrText>
+        <w:instrText xml:space="preserve"> PAGEREF _Toc413411233 \h </w:instrText>
       </w:r>
       <w:r>
         <w:rPr>
@@ -1837,7 +1846,7 @@
         <w:rPr>
           <w:noProof/>
         </w:rPr>
-        <w:t>6</w:t>
+        <w:t>9</w:t>
       </w:r>
       <w:r>
         <w:rPr>
@@ -1900,7 +1909,7 @@
         <w:rPr>
           <w:noProof/>
         </w:rPr>
-        <w:instrText xml:space="preserve"> PAGEREF _Toc413164613 \h </w:instrText>
+        <w:instrText xml:space="preserve"> PAGEREF _Toc413411234 \h </w:instrText>
       </w:r>
       <w:r>
         <w:rPr>
@@ -1917,7 +1926,7 @@
         <w:rPr>
           <w:noProof/>
         </w:rPr>
-        <w:t>6</w:t>
+        <w:t>9</w:t>
       </w:r>
       <w:r>
         <w:rPr>
@@ -1980,7 +1989,7 @@
         <w:rPr>
           <w:noProof/>
         </w:rPr>
-        <w:instrText xml:space="preserve"> PAGEREF _Toc413164614 \h </w:instrText>
+        <w:instrText xml:space="preserve"> PAGEREF _Toc413411235 \h </w:instrText>
       </w:r>
       <w:r>
         <w:rPr>
@@ -1997,7 +2006,7 @@
         <w:rPr>
           <w:noProof/>
         </w:rPr>
-        <w:t>7</w:t>
+        <w:t>9</w:t>
       </w:r>
       <w:r>
         <w:rPr>
@@ -2060,7 +2069,7 @@
         <w:rPr>
           <w:noProof/>
         </w:rPr>
-        <w:instrText xml:space="preserve"> PAGEREF _Toc413164615 \h </w:instrText>
+        <w:instrText xml:space="preserve"> PAGEREF _Toc413411236 \h </w:instrText>
       </w:r>
       <w:r>
         <w:rPr>
@@ -2077,7 +2086,7 @@
         <w:rPr>
           <w:noProof/>
         </w:rPr>
-        <w:t>9</w:t>
+        <w:t>11</w:t>
       </w:r>
       <w:r>
         <w:rPr>
@@ -2140,7 +2149,7 @@
         <w:rPr>
           <w:noProof/>
         </w:rPr>
-        <w:instrText xml:space="preserve"> PAGEREF _Toc413164616 \h </w:instrText>
+        <w:instrText xml:space="preserve"> PAGEREF _Toc413411237 \h </w:instrText>
       </w:r>
       <w:r>
         <w:rPr>
@@ -2157,7 +2166,7 @@
         <w:rPr>
           <w:noProof/>
         </w:rPr>
-        <w:t>9</w:t>
+        <w:t>11</w:t>
       </w:r>
       <w:r>
         <w:rPr>
@@ -2220,7 +2229,7 @@
         <w:rPr>
           <w:noProof/>
         </w:rPr>
-        <w:instrText xml:space="preserve"> PAGEREF _Toc413164617 \h </w:instrText>
+        <w:instrText xml:space="preserve"> PAGEREF _Toc413411238 \h </w:instrText>
       </w:r>
       <w:r>
         <w:rPr>
@@ -2237,7 +2246,7 @@
         <w:rPr>
           <w:noProof/>
         </w:rPr>
-        <w:t>9</w:t>
+        <w:t>12</w:t>
       </w:r>
       <w:r>
         <w:rPr>
@@ -2302,7 +2311,7 @@
         <w:rPr>
           <w:noProof/>
         </w:rPr>
-        <w:instrText xml:space="preserve"> PAGEREF _Toc413164618 \h </w:instrText>
+        <w:instrText xml:space="preserve"> PAGEREF _Toc413411239 \h </w:instrText>
       </w:r>
       <w:r>
         <w:rPr>
@@ -2319,7 +2328,7 @@
         <w:rPr>
           <w:noProof/>
         </w:rPr>
-        <w:t>9</w:t>
+        <w:t>12</w:t>
       </w:r>
       <w:r>
         <w:rPr>
@@ -2384,7 +2393,7 @@
         <w:rPr>
           <w:noProof/>
         </w:rPr>
-        <w:instrText xml:space="preserve"> PAGEREF _Toc413164619 \h </w:instrText>
+        <w:instrText xml:space="preserve"> PAGEREF _Toc413411240 \h </w:instrText>
       </w:r>
       <w:r>
         <w:rPr>
@@ -2401,7 +2410,7 @@
         <w:rPr>
           <w:noProof/>
         </w:rPr>
-        <w:t>9</w:t>
+        <w:t>12</w:t>
       </w:r>
       <w:r>
         <w:rPr>
@@ -2446,7 +2455,7 @@
           <w:rFonts w:asciiTheme="minorHAnsi" w:hAnsiTheme="minorHAnsi"/>
         </w:rPr>
       </w:pPr>
-      <w:bookmarkStart w:id="6" w:name="_Toc413164607"/>
+      <w:bookmarkStart w:id="6" w:name="_Toc413411228"/>
       <w:bookmarkEnd w:id="0"/>
       <w:bookmarkEnd w:id="1"/>
       <w:bookmarkEnd w:id="2"/>
@@ -2473,7 +2482,7 @@
       <w:bookmarkStart w:id="7" w:name="_Toc342757859"/>
       <w:bookmarkStart w:id="8" w:name="_Toc346297767"/>
       <w:bookmarkStart w:id="9" w:name="_Toc404134497"/>
-      <w:bookmarkStart w:id="10" w:name="_Toc413164608"/>
+      <w:bookmarkStart w:id="10" w:name="_Toc413411229"/>
       <w:r>
         <w:rPr>
           <w:rFonts w:asciiTheme="minorHAnsi" w:hAnsiTheme="minorHAnsi"/>
@@ -2548,10 +2557,10 @@
           <w:rFonts w:asciiTheme="minorHAnsi" w:hAnsiTheme="minorHAnsi"/>
         </w:rPr>
       </w:pPr>
-      <w:bookmarkStart w:id="11" w:name="_Toc413164609"/>
-      <w:bookmarkStart w:id="12" w:name="_Toc342757861"/>
-      <w:bookmarkStart w:id="13" w:name="_Toc346297769"/>
-      <w:bookmarkStart w:id="14" w:name="_Toc404134499"/>
+      <w:bookmarkStart w:id="11" w:name="_Toc342757861"/>
+      <w:bookmarkStart w:id="12" w:name="_Toc346297769"/>
+      <w:bookmarkStart w:id="13" w:name="_Toc404134499"/>
+      <w:bookmarkStart w:id="14" w:name="_Toc413411230"/>
       <w:r>
         <w:rPr>
           <w:rFonts w:asciiTheme="minorHAnsi" w:hAnsiTheme="minorHAnsi"/>
@@ -2564,7 +2573,7 @@
         </w:rPr>
         <w:t xml:space="preserve"> / Configuration</w:t>
       </w:r>
-      <w:bookmarkEnd w:id="11"/>
+      <w:bookmarkEnd w:id="14"/>
     </w:p>
     <w:p>
       <w:pPr>
@@ -2976,9 +2985,9 @@
             <w:bookmarkStart w:id="15" w:name="_Toc342757862"/>
             <w:bookmarkStart w:id="16" w:name="_Toc346297770"/>
             <w:bookmarkStart w:id="17" w:name="_Toc404134500"/>
+            <w:bookmarkEnd w:id="11"/>
             <w:bookmarkEnd w:id="12"/>
             <w:bookmarkEnd w:id="13"/>
-            <w:bookmarkEnd w:id="14"/>
           </w:p>
           <w:p>
             <w:pPr>
@@ -3162,7 +3171,7 @@
                 <v:shape id="_x0000_i1025" type="#_x0000_t75" style="width:102.1pt;height:66.65pt" o:ole="">
                   <v:imagedata r:id="rId15" o:title=""/>
                 </v:shape>
-                <o:OLEObject Type="Embed" ProgID="AcroExch.Document.11" ShapeID="_x0000_i1025" DrawAspect="Icon" ObjectID="_1487087039" r:id="rId16"/>
+                <o:OLEObject Type="Embed" ProgID="AcroExch.Document.11" ShapeID="_x0000_i1025" DrawAspect="Icon" ObjectID="_1487153411" r:id="rId16"/>
               </w:object>
             </w:r>
           </w:p>
@@ -3232,6 +3241,25 @@
               <w:rPr>
                 <w:rFonts w:asciiTheme="minorHAnsi" w:hAnsiTheme="minorHAnsi"/>
               </w:rPr>
+              <w:t>For existing customers, competitors are used in:</w:t>
+            </w:r>
+          </w:p>
+          <w:p>
+            <w:pPr>
+              <w:pStyle w:val="ListParagraph"/>
+              <w:numPr>
+                <w:ilvl w:val="0"/>
+                <w:numId w:val="45"/>
+              </w:numPr>
+              <w:spacing w:line="276" w:lineRule="auto"/>
+              <w:rPr>
+                <w:rFonts w:asciiTheme="minorHAnsi" w:hAnsiTheme="minorHAnsi"/>
+              </w:rPr>
+            </w:pPr>
+            <w:r>
+              <w:rPr>
+                <w:rFonts w:asciiTheme="minorHAnsi" w:hAnsiTheme="minorHAnsi"/>
+              </w:rPr>
               <w:t xml:space="preserve">Rate Adjustment – Rollback due to </w:t>
             </w:r>
             <w:proofErr w:type="spellStart"/>
@@ -3247,6 +3275,44 @@
                 <w:rFonts w:asciiTheme="minorHAnsi" w:hAnsiTheme="minorHAnsi"/>
               </w:rPr>
               <w:t xml:space="preserve"> Bid</w:t>
+            </w:r>
+          </w:p>
+          <w:p>
+            <w:pPr>
+              <w:pStyle w:val="ListParagraph"/>
+              <w:numPr>
+                <w:ilvl w:val="0"/>
+                <w:numId w:val="45"/>
+              </w:numPr>
+              <w:spacing w:line="276" w:lineRule="auto"/>
+              <w:rPr>
+                <w:rFonts w:asciiTheme="minorHAnsi" w:hAnsiTheme="minorHAnsi"/>
+              </w:rPr>
+            </w:pPr>
+            <w:r>
+              <w:rPr>
+                <w:rFonts w:asciiTheme="minorHAnsi" w:hAnsiTheme="minorHAnsi"/>
+              </w:rPr>
+              <w:t>Close Container Group – 02 – Lost to Competitor</w:t>
+            </w:r>
+          </w:p>
+          <w:p>
+            <w:pPr>
+              <w:pStyle w:val="ListParagraph"/>
+              <w:numPr>
+                <w:ilvl w:val="0"/>
+                <w:numId w:val="45"/>
+              </w:numPr>
+              <w:spacing w:line="276" w:lineRule="auto"/>
+              <w:rPr>
+                <w:rFonts w:asciiTheme="minorHAnsi" w:hAnsiTheme="minorHAnsi"/>
+              </w:rPr>
+            </w:pPr>
+            <w:r>
+              <w:rPr>
+                <w:rFonts w:asciiTheme="minorHAnsi" w:hAnsiTheme="minorHAnsi"/>
+              </w:rPr>
+              <w:t>Close Container Group – 56 –Competitor Pricing</w:t>
             </w:r>
           </w:p>
           <w:p>
@@ -3260,7 +3326,7 @@
               <w:rPr>
                 <w:rFonts w:asciiTheme="minorHAnsi" w:hAnsiTheme="minorHAnsi"/>
               </w:rPr>
-              <w:t>Close Container Group – 02 – Lost to Competitor</w:t>
+              <w:t>As each of these items is at the container level, the same competitor attribute will be used and the appropriate transaction/reason codes will populate on the corresponding line items.</w:t>
             </w:r>
           </w:p>
           <w:p>
@@ -3270,30 +3336,6 @@
                 <w:rFonts w:asciiTheme="minorHAnsi" w:hAnsiTheme="minorHAnsi"/>
               </w:rPr>
             </w:pPr>
-            <w:r>
-              <w:rPr>
-                <w:rFonts w:asciiTheme="minorHAnsi" w:hAnsiTheme="minorHAnsi"/>
-              </w:rPr>
-              <w:t>Close Container Group –</w:t>
-            </w:r>
-            <w:r>
-              <w:rPr>
-                <w:rFonts w:asciiTheme="minorHAnsi" w:hAnsiTheme="minorHAnsi"/>
-              </w:rPr>
-              <w:t xml:space="preserve"> 56</w:t>
-            </w:r>
-            <w:r>
-              <w:rPr>
-                <w:rFonts w:asciiTheme="minorHAnsi" w:hAnsiTheme="minorHAnsi"/>
-              </w:rPr>
-              <w:t xml:space="preserve"> –Competitor</w:t>
-            </w:r>
-            <w:r>
-              <w:rPr>
-                <w:rFonts w:asciiTheme="minorHAnsi" w:hAnsiTheme="minorHAnsi"/>
-              </w:rPr>
-              <w:t xml:space="preserve"> Pricing</w:t>
-            </w:r>
           </w:p>
         </w:tc>
       </w:tr>
@@ -3332,7 +3374,7 @@
           <w:rFonts w:asciiTheme="minorHAnsi" w:hAnsiTheme="minorHAnsi"/>
         </w:rPr>
       </w:pPr>
-      <w:bookmarkStart w:id="18" w:name="_Toc413164610"/>
+      <w:bookmarkStart w:id="18" w:name="_Toc413411231"/>
       <w:r>
         <w:rPr>
           <w:rFonts w:asciiTheme="minorHAnsi" w:hAnsiTheme="minorHAnsi"/>
@@ -3584,17 +3626,17 @@
               <w:rPr>
                 <w:rFonts w:asciiTheme="minorHAnsi" w:hAnsiTheme="minorHAnsi"/>
               </w:rPr>
-            </w:r>
-            <w:r>
-              <w:rPr>
-                <w:rFonts w:asciiTheme="minorHAnsi" w:hAnsiTheme="minorHAnsi"/>
-              </w:rPr>
               <w:instrText xml:space="preserve"> \* MERGEFORMAT </w:instrText>
             </w:r>
             <w:r>
               <w:rPr>
                 <w:rFonts w:asciiTheme="minorHAnsi" w:hAnsiTheme="minorHAnsi"/>
               </w:rPr>
+            </w:r>
+            <w:r>
+              <w:rPr>
+                <w:rFonts w:asciiTheme="minorHAnsi" w:hAnsiTheme="minorHAnsi"/>
+              </w:rPr>
               <w:fldChar w:fldCharType="separate"/>
             </w:r>
             <w:r>
@@ -3665,12 +3707,12 @@
               <w:rPr>
                 <w:rFonts w:asciiTheme="minorHAnsi" w:hAnsiTheme="minorHAnsi"/>
               </w:rPr>
-            </w:r>
-            <w:r>
-              <w:rPr>
-                <w:rFonts w:asciiTheme="minorHAnsi" w:hAnsiTheme="minorHAnsi"/>
-              </w:rPr>
               <w:instrText xml:space="preserve"> \* MERGEFORMAT </w:instrText>
+            </w:r>
+            <w:r>
+              <w:rPr>
+                <w:rFonts w:asciiTheme="minorHAnsi" w:hAnsiTheme="minorHAnsi"/>
+              </w:rPr>
             </w:r>
             <w:r>
               <w:rPr>
@@ -3967,12 +4009,12 @@
               <w:rPr>
                 <w:rFonts w:asciiTheme="minorHAnsi" w:hAnsiTheme="minorHAnsi"/>
               </w:rPr>
-            </w:r>
-            <w:r>
-              <w:rPr>
-                <w:rFonts w:asciiTheme="minorHAnsi" w:hAnsiTheme="minorHAnsi"/>
-              </w:rPr>
               <w:instrText xml:space="preserve"> \* MERGEFORMAT </w:instrText>
+            </w:r>
+            <w:r>
+              <w:rPr>
+                <w:rFonts w:asciiTheme="minorHAnsi" w:hAnsiTheme="minorHAnsi"/>
+              </w:rPr>
             </w:r>
             <w:r>
               <w:rPr>
@@ -4250,12 +4292,12 @@
               <w:rPr>
                 <w:rFonts w:asciiTheme="minorHAnsi" w:hAnsiTheme="minorHAnsi"/>
               </w:rPr>
-            </w:r>
-            <w:r>
-              <w:rPr>
-                <w:rFonts w:asciiTheme="minorHAnsi" w:hAnsiTheme="minorHAnsi"/>
-              </w:rPr>
               <w:instrText xml:space="preserve"> \* MERGEFORMAT </w:instrText>
+            </w:r>
+            <w:r>
+              <w:rPr>
+                <w:rFonts w:asciiTheme="minorHAnsi" w:hAnsiTheme="minorHAnsi"/>
+              </w:rPr>
             </w:r>
             <w:r>
               <w:rPr>
@@ -4317,7 +4359,19 @@
               <w:rPr>
                 <w:rFonts w:asciiTheme="minorHAnsi" w:hAnsiTheme="minorHAnsi"/>
               </w:rPr>
-              <w:t>Replace ‘Period Rate’ column heading with TC/RC CMP.  Column should only be visible for the Office Use CSA.</w:t>
+              <w:t xml:space="preserve">Replace ‘Period Rate’ column heading with TC/RC CMP.  Column should only be </w:t>
+            </w:r>
+            <w:r>
+              <w:rPr>
+                <w:rFonts w:asciiTheme="minorHAnsi" w:hAnsiTheme="minorHAnsi"/>
+              </w:rPr>
+              <w:t>populated</w:t>
+            </w:r>
+            <w:r>
+              <w:rPr>
+                <w:rFonts w:asciiTheme="minorHAnsi" w:hAnsiTheme="minorHAnsi"/>
+              </w:rPr>
+              <w:t xml:space="preserve"> for the Office Use CSA.</w:t>
             </w:r>
           </w:p>
           <w:p>
@@ -4362,15 +4416,7 @@
               <w:rPr>
                 <w:rFonts w:asciiTheme="minorHAnsi" w:hAnsiTheme="minorHAnsi"/>
               </w:rPr>
-              <w:t>re</w:t>
-            </w:r>
-            <w:bookmarkStart w:id="19" w:name="_GoBack"/>
-            <w:bookmarkEnd w:id="19"/>
-            <w:r>
-              <w:rPr>
-                <w:rFonts w:asciiTheme="minorHAnsi" w:hAnsiTheme="minorHAnsi"/>
-              </w:rPr>
-              <w:t>asonCode_line</w:t>
+              <w:t>reasonCode_line</w:t>
             </w:r>
             <w:proofErr w:type="spellEnd"/>
             <w:r>
@@ -4403,8 +4449,34 @@
               <w:rPr>
                 <w:rFonts w:asciiTheme="minorHAnsi" w:hAnsiTheme="minorHAnsi"/>
               </w:rPr>
-              <w:t>Remove from the Office Use CSA box the fields: TRANS CODE, REASON CODE, COMPETITOR CODE</w:t>
-            </w:r>
+              <w:t xml:space="preserve">For </w:t>
+            </w:r>
+            <w:r>
+              <w:rPr>
+                <w:rFonts w:asciiTheme="minorHAnsi" w:hAnsiTheme="minorHAnsi"/>
+              </w:rPr>
+              <w:t>the Office Use CSA box</w:t>
+            </w:r>
+            <w:r>
+              <w:rPr>
+                <w:rFonts w:asciiTheme="minorHAnsi" w:hAnsiTheme="minorHAnsi"/>
+              </w:rPr>
+              <w:t>, the fields</w:t>
+            </w:r>
+            <w:r>
+              <w:rPr>
+                <w:rFonts w:asciiTheme="minorHAnsi" w:hAnsiTheme="minorHAnsi"/>
+              </w:rPr>
+              <w:t xml:space="preserve"> TRANS CODE, REASON CODE, COMPETITOR CODE</w:t>
+            </w:r>
+            <w:r>
+              <w:rPr>
+                <w:rFonts w:asciiTheme="minorHAnsi" w:hAnsiTheme="minorHAnsi"/>
+              </w:rPr>
+              <w:t xml:space="preserve"> should be blank except in the case where quote level codes are necessary (Close Account or Close Site)</w:t>
+            </w:r>
+            <w:bookmarkStart w:id="19" w:name="_GoBack"/>
+            <w:bookmarkEnd w:id="19"/>
           </w:p>
           <w:p>
             <w:pPr>
@@ -4569,11 +4641,104 @@
           </w:tcPr>
           <w:p>
             <w:pPr>
-              <w:rPr>
-                <w:rFonts w:asciiTheme="minorHAnsi" w:hAnsiTheme="minorHAnsi"/>
-                <w:color w:val="1F497D"/>
+              <w:pStyle w:val="ListParagraph"/>
+              <w:ind w:left="252"/>
+              <w:rPr>
+                <w:rFonts w:asciiTheme="minorHAnsi" w:hAnsiTheme="minorHAnsi"/>
+                <w:b/>
               </w:rPr>
             </w:pPr>
+            <w:r>
+              <w:rPr>
+                <w:rFonts w:asciiTheme="minorHAnsi" w:hAnsiTheme="minorHAnsi"/>
+                <w:b/>
+              </w:rPr>
+              <w:t>Added Attributes</w:t>
+            </w:r>
+          </w:p>
+          <w:p>
+            <w:pPr>
+              <w:pStyle w:val="ListParagraph"/>
+              <w:numPr>
+                <w:ilvl w:val="0"/>
+                <w:numId w:val="39"/>
+              </w:numPr>
+              <w:rPr>
+                <w:rFonts w:asciiTheme="minorHAnsi" w:hAnsiTheme="minorHAnsi"/>
+              </w:rPr>
+            </w:pPr>
+            <w:proofErr w:type="spellStart"/>
+            <w:r>
+              <w:rPr>
+                <w:rFonts w:asciiTheme="minorHAnsi" w:hAnsiTheme="minorHAnsi"/>
+              </w:rPr>
+              <w:t>transactionCode_line</w:t>
+            </w:r>
+            <w:proofErr w:type="spellEnd"/>
+            <w:r>
+              <w:rPr>
+                <w:rFonts w:asciiTheme="minorHAnsi" w:hAnsiTheme="minorHAnsi"/>
+              </w:rPr>
+              <w:t xml:space="preserve"> – 2 character transaction code</w:t>
+            </w:r>
+          </w:p>
+          <w:p>
+            <w:pPr>
+              <w:pStyle w:val="ListParagraph"/>
+              <w:numPr>
+                <w:ilvl w:val="0"/>
+                <w:numId w:val="39"/>
+              </w:numPr>
+              <w:rPr>
+                <w:rFonts w:asciiTheme="minorHAnsi" w:hAnsiTheme="minorHAnsi"/>
+              </w:rPr>
+            </w:pPr>
+            <w:proofErr w:type="spellStart"/>
+            <w:r>
+              <w:rPr>
+                <w:rFonts w:asciiTheme="minorHAnsi" w:hAnsiTheme="minorHAnsi"/>
+              </w:rPr>
+              <w:t>reasonCode_lin</w:t>
+            </w:r>
+            <w:r>
+              <w:rPr>
+                <w:rFonts w:asciiTheme="minorHAnsi" w:hAnsiTheme="minorHAnsi"/>
+              </w:rPr>
+              <w:t>e</w:t>
+            </w:r>
+            <w:proofErr w:type="spellEnd"/>
+            <w:r>
+              <w:rPr>
+                <w:rFonts w:asciiTheme="minorHAnsi" w:hAnsiTheme="minorHAnsi"/>
+              </w:rPr>
+              <w:t xml:space="preserve"> – 2 character reason code</w:t>
+            </w:r>
+          </w:p>
+          <w:p>
+            <w:pPr>
+              <w:pStyle w:val="ListParagraph"/>
+              <w:numPr>
+                <w:ilvl w:val="0"/>
+                <w:numId w:val="39"/>
+              </w:numPr>
+              <w:rPr>
+                <w:rFonts w:asciiTheme="minorHAnsi" w:hAnsiTheme="minorHAnsi"/>
+              </w:rPr>
+            </w:pPr>
+            <w:proofErr w:type="spellStart"/>
+            <w:r>
+              <w:rPr>
+                <w:rFonts w:asciiTheme="minorHAnsi" w:hAnsiTheme="minorHAnsi"/>
+              </w:rPr>
+              <w:t>competitorCode_line</w:t>
+            </w:r>
+            <w:proofErr w:type="spellEnd"/>
+            <w:r>
+              <w:rPr>
+                <w:rFonts w:asciiTheme="minorHAnsi" w:hAnsiTheme="minorHAnsi"/>
+              </w:rPr>
+              <w:t xml:space="preserve"> – 3 character competitor code</w:t>
+            </w:r>
           </w:p>
         </w:tc>
       </w:tr>
@@ -4737,127 +4902,7 @@
               <w:rPr>
                 <w:rFonts w:asciiTheme="minorHAnsi" w:hAnsiTheme="minorHAnsi"/>
               </w:rPr>
-              <w:t xml:space="preserve"> Region letter (</w:t>
-            </w:r>
-            <w:r>
-              <w:rPr>
-                <w:rFonts w:asciiTheme="minorHAnsi" w:hAnsiTheme="minorHAnsi"/>
-              </w:rPr>
-              <w:t>A</w:t>
-            </w:r>
-            <w:r>
-              <w:rPr>
-                <w:rFonts w:asciiTheme="minorHAnsi" w:hAnsiTheme="minorHAnsi"/>
-              </w:rPr>
-              <w:t>,</w:t>
-            </w:r>
-            <w:r>
-              <w:rPr>
-                <w:rFonts w:asciiTheme="minorHAnsi" w:hAnsiTheme="minorHAnsi"/>
-              </w:rPr>
-              <w:t>E</w:t>
-            </w:r>
-            <w:r>
-              <w:rPr>
-                <w:rFonts w:asciiTheme="minorHAnsi" w:hAnsiTheme="minorHAnsi"/>
-              </w:rPr>
-              <w:t>,</w:t>
-            </w:r>
-            <w:r>
-              <w:rPr>
-                <w:rFonts w:asciiTheme="minorHAnsi" w:hAnsiTheme="minorHAnsi"/>
-              </w:rPr>
-              <w:t>F</w:t>
-            </w:r>
-            <w:r>
-              <w:rPr>
-                <w:rFonts w:asciiTheme="minorHAnsi" w:hAnsiTheme="minorHAnsi"/>
-              </w:rPr>
-              <w:t>,</w:t>
-            </w:r>
-            <w:r>
-              <w:rPr>
-                <w:rFonts w:asciiTheme="minorHAnsi" w:hAnsiTheme="minorHAnsi"/>
-              </w:rPr>
-              <w:t>M</w:t>
-            </w:r>
-            <w:r>
-              <w:rPr>
-                <w:rFonts w:asciiTheme="minorHAnsi" w:hAnsiTheme="minorHAnsi"/>
-              </w:rPr>
-              <w:t>,</w:t>
-            </w:r>
-            <w:r>
-              <w:rPr>
-                <w:rFonts w:asciiTheme="minorHAnsi" w:hAnsiTheme="minorHAnsi"/>
-              </w:rPr>
-              <w:t>N</w:t>
-            </w:r>
-            <w:r>
-              <w:rPr>
-                <w:rFonts w:asciiTheme="minorHAnsi" w:hAnsiTheme="minorHAnsi"/>
-              </w:rPr>
-              <w:t>,</w:t>
-            </w:r>
-            <w:r>
-              <w:rPr>
-                <w:rFonts w:asciiTheme="minorHAnsi" w:hAnsiTheme="minorHAnsi"/>
-              </w:rPr>
-              <w:t>O</w:t>
-            </w:r>
-            <w:r>
-              <w:rPr>
-                <w:rFonts w:asciiTheme="minorHAnsi" w:hAnsiTheme="minorHAnsi"/>
-              </w:rPr>
-              <w:t>,</w:t>
-            </w:r>
-            <w:r>
-              <w:rPr>
-                <w:rFonts w:asciiTheme="minorHAnsi" w:hAnsiTheme="minorHAnsi"/>
-              </w:rPr>
-              <w:t>R</w:t>
-            </w:r>
-            <w:r>
-              <w:rPr>
-                <w:rFonts w:asciiTheme="minorHAnsi" w:hAnsiTheme="minorHAnsi"/>
-              </w:rPr>
-              <w:t>,</w:t>
-            </w:r>
-            <w:r>
-              <w:rPr>
-                <w:rFonts w:asciiTheme="minorHAnsi" w:hAnsiTheme="minorHAnsi"/>
-              </w:rPr>
-              <w:t>S</w:t>
-            </w:r>
-            <w:r>
-              <w:rPr>
-                <w:rFonts w:asciiTheme="minorHAnsi" w:hAnsiTheme="minorHAnsi"/>
-              </w:rPr>
-              <w:t>,</w:t>
-            </w:r>
-            <w:r>
-              <w:rPr>
-                <w:rFonts w:asciiTheme="minorHAnsi" w:hAnsiTheme="minorHAnsi"/>
-              </w:rPr>
-              <w:t>V</w:t>
-            </w:r>
-            <w:r>
-              <w:rPr>
-                <w:rFonts w:asciiTheme="minorHAnsi" w:hAnsiTheme="minorHAnsi"/>
-              </w:rPr>
-              <w:t>,</w:t>
-            </w:r>
-            <w:r>
-              <w:rPr>
-                <w:rFonts w:asciiTheme="minorHAnsi" w:hAnsiTheme="minorHAnsi"/>
-              </w:rPr>
-              <w:t>W</w:t>
-            </w:r>
-            <w:r>
-              <w:rPr>
-                <w:rFonts w:asciiTheme="minorHAnsi" w:hAnsiTheme="minorHAnsi"/>
-              </w:rPr>
-              <w:t>)</w:t>
+              <w:t xml:space="preserve"> Region letter (A,E,F,M,N,O,R,S,V,W)</w:t>
             </w:r>
           </w:p>
           <w:p>
@@ -4918,6 +4963,112 @@
               <w:t xml:space="preserve"> data table</w:t>
             </w:r>
           </w:p>
+          <w:p>
+            <w:pPr>
+              <w:pStyle w:val="ListParagraph"/>
+              <w:numPr>
+                <w:ilvl w:val="0"/>
+                <w:numId w:val="41"/>
+              </w:numPr>
+              <w:rPr>
+                <w:rFonts w:asciiTheme="minorHAnsi" w:hAnsiTheme="minorHAnsi"/>
+              </w:rPr>
+            </w:pPr>
+            <w:r>
+              <w:rPr>
+                <w:rFonts w:asciiTheme="minorHAnsi" w:hAnsiTheme="minorHAnsi"/>
+              </w:rPr>
+              <w:t>The R ETL process needs to be modified to populate the region column.</w:t>
+            </w:r>
+          </w:p>
+          <w:p>
+            <w:pPr>
+              <w:pStyle w:val="ListParagraph"/>
+              <w:numPr>
+                <w:ilvl w:val="0"/>
+                <w:numId w:val="41"/>
+              </w:numPr>
+              <w:rPr>
+                <w:rFonts w:asciiTheme="minorHAnsi" w:hAnsiTheme="minorHAnsi"/>
+              </w:rPr>
+            </w:pPr>
+            <w:r>
+              <w:rPr>
+                <w:rFonts w:asciiTheme="minorHAnsi" w:hAnsiTheme="minorHAnsi"/>
+              </w:rPr>
+              <w:t xml:space="preserve">The R ETL process should validate all </w:t>
+            </w:r>
+            <w:proofErr w:type="spellStart"/>
+            <w:r>
+              <w:rPr>
+                <w:rFonts w:asciiTheme="minorHAnsi" w:hAnsiTheme="minorHAnsi"/>
+              </w:rPr>
+              <w:t>Competitor_Cd</w:t>
+            </w:r>
+            <w:proofErr w:type="spellEnd"/>
+            <w:r>
+              <w:rPr>
+                <w:rFonts w:asciiTheme="minorHAnsi" w:hAnsiTheme="minorHAnsi"/>
+              </w:rPr>
+              <w:t xml:space="preserve"> values against what is in </w:t>
+            </w:r>
+            <w:proofErr w:type="spellStart"/>
+            <w:r>
+              <w:rPr>
+                <w:rFonts w:asciiTheme="minorHAnsi" w:hAnsiTheme="minorHAnsi"/>
+              </w:rPr>
+              <w:t>InfoPro</w:t>
+            </w:r>
+            <w:proofErr w:type="spellEnd"/>
+            <w:r>
+              <w:rPr>
+                <w:rFonts w:asciiTheme="minorHAnsi" w:hAnsiTheme="minorHAnsi"/>
+              </w:rPr>
+              <w:t xml:space="preserve"> before populating </w:t>
+            </w:r>
+            <w:proofErr w:type="spellStart"/>
+            <w:r>
+              <w:rPr>
+                <w:rFonts w:asciiTheme="minorHAnsi" w:hAnsiTheme="minorHAnsi"/>
+              </w:rPr>
+              <w:t>div_competitor_adj</w:t>
+            </w:r>
+            <w:proofErr w:type="spellEnd"/>
+            <w:r>
+              <w:rPr>
+                <w:rFonts w:asciiTheme="minorHAnsi" w:hAnsiTheme="minorHAnsi"/>
+              </w:rPr>
+              <w:t xml:space="preserve">.  Check against BI </w:t>
+            </w:r>
+            <w:proofErr w:type="spellStart"/>
+            <w:r>
+              <w:rPr>
+                <w:rFonts w:asciiTheme="minorHAnsi" w:hAnsiTheme="minorHAnsi"/>
+              </w:rPr>
+              <w:t>DWCORE.Dim_Competitor</w:t>
+            </w:r>
+            <w:proofErr w:type="spellEnd"/>
+            <w:r>
+              <w:rPr>
+                <w:rFonts w:asciiTheme="minorHAnsi" w:hAnsiTheme="minorHAnsi"/>
+              </w:rPr>
+              <w:t xml:space="preserve">.  This should prevent invalid </w:t>
+            </w:r>
+            <w:proofErr w:type="spellStart"/>
+            <w:r>
+              <w:rPr>
+                <w:rFonts w:asciiTheme="minorHAnsi" w:hAnsiTheme="minorHAnsi"/>
+              </w:rPr>
+              <w:t>competitor_cd</w:t>
+            </w:r>
+            <w:proofErr w:type="spellEnd"/>
+            <w:r>
+              <w:rPr>
+                <w:rFonts w:asciiTheme="minorHAnsi" w:hAnsiTheme="minorHAnsi"/>
+              </w:rPr>
+              <w:t xml:space="preserve"> value within Capture.</w:t>
+            </w:r>
+          </w:p>
         </w:tc>
       </w:tr>
     </w:tbl>
@@ -4939,7 +5090,6 @@
         </w:rPr>
       </w:pPr>
       <w:bookmarkStart w:id="20" w:name="_Toc379450809"/>
-      <w:bookmarkStart w:id="21" w:name="_Toc413164611"/>
       <w:r>
         <w:rPr>
           <w:rFonts w:asciiTheme="minorHAnsi" w:hAnsiTheme="minorHAnsi"/>
@@ -4954,6 +5104,7 @@
           <w:rFonts w:asciiTheme="minorHAnsi" w:hAnsiTheme="minorHAnsi"/>
         </w:rPr>
       </w:pPr>
+      <w:bookmarkStart w:id="21" w:name="_Toc413411232"/>
       <w:r>
         <w:rPr>
           <w:rFonts w:asciiTheme="minorHAnsi" w:hAnsiTheme="minorHAnsi"/>
@@ -5000,7 +5151,70 @@
         <w:rPr>
           <w:rFonts w:asciiTheme="minorHAnsi" w:hAnsiTheme="minorHAnsi"/>
         </w:rPr>
-        <w:t>Close Account functionality on last page</w:t>
+        <w:t>Close Account</w:t>
+      </w:r>
+      <w:r>
+        <w:rPr>
+          <w:rFonts w:asciiTheme="minorHAnsi" w:hAnsiTheme="minorHAnsi"/>
+        </w:rPr>
+        <w:t xml:space="preserve"> and Close Site</w:t>
+      </w:r>
+      <w:r>
+        <w:rPr>
+          <w:rFonts w:asciiTheme="minorHAnsi" w:hAnsiTheme="minorHAnsi"/>
+        </w:rPr>
+        <w:t xml:space="preserve"> functionality on last page</w:t>
+      </w:r>
+      <w:r>
+        <w:rPr>
+          <w:rFonts w:asciiTheme="minorHAnsi" w:hAnsiTheme="minorHAnsi"/>
+        </w:rPr>
+        <w:t xml:space="preserve"> will remain the same with quote level values continuing to be populated as is.</w:t>
+      </w:r>
+      <w:r>
+        <w:rPr>
+          <w:rFonts w:asciiTheme="minorHAnsi" w:hAnsiTheme="minorHAnsi"/>
+        </w:rPr>
+        <w:t xml:space="preserve">  In the case where we are not closing an account or site, those fields should be blank.</w:t>
+      </w:r>
+    </w:p>
+    <w:p>
+      <w:pPr>
+        <w:pStyle w:val="BodyText"/>
+        <w:ind w:left="360"/>
+        <w:rPr>
+          <w:rFonts w:asciiTheme="minorHAnsi" w:hAnsiTheme="minorHAnsi"/>
+        </w:rPr>
+      </w:pPr>
+      <w:r>
+        <w:rPr>
+          <w:rFonts w:asciiTheme="minorHAnsi" w:hAnsiTheme="minorHAnsi"/>
+        </w:rPr>
+        <w:t>The following items are identified as risks</w:t>
+      </w:r>
+      <w:r>
+        <w:rPr>
+          <w:rFonts w:asciiTheme="minorHAnsi" w:hAnsiTheme="minorHAnsi"/>
+        </w:rPr>
+        <w:t xml:space="preserve"> related to these competitor changes:</w:t>
+      </w:r>
+    </w:p>
+    <w:p>
+      <w:pPr>
+        <w:pStyle w:val="BodyText"/>
+        <w:numPr>
+          <w:ilvl w:val="0"/>
+          <w:numId w:val="43"/>
+        </w:numPr>
+        <w:rPr>
+          <w:rFonts w:asciiTheme="minorHAnsi" w:hAnsiTheme="minorHAnsi"/>
+        </w:rPr>
+      </w:pPr>
+      <w:r>
+        <w:rPr>
+          <w:rFonts w:asciiTheme="minorHAnsi" w:hAnsiTheme="minorHAnsi"/>
+        </w:rPr>
+        <w:t>SFDC integration</w:t>
       </w:r>
     </w:p>
     <w:p>
@@ -5010,7 +5224,7 @@
           <w:rFonts w:asciiTheme="minorHAnsi" w:hAnsiTheme="minorHAnsi"/>
         </w:rPr>
       </w:pPr>
-      <w:bookmarkStart w:id="22" w:name="_Toc413164612"/>
+      <w:bookmarkStart w:id="22" w:name="_Toc413411233"/>
       <w:r>
         <w:rPr>
           <w:rFonts w:asciiTheme="minorHAnsi" w:hAnsiTheme="minorHAnsi"/>
@@ -5027,7 +5241,7 @@
           <w:rFonts w:asciiTheme="minorHAnsi" w:hAnsiTheme="minorHAnsi"/>
         </w:rPr>
       </w:pPr>
-      <w:bookmarkStart w:id="23" w:name="_Toc413164613"/>
+      <w:bookmarkStart w:id="23" w:name="_Toc413411234"/>
       <w:r>
         <w:rPr>
           <w:rFonts w:asciiTheme="minorHAnsi" w:hAnsiTheme="minorHAnsi"/>
@@ -5063,7 +5277,7 @@
           <w:rFonts w:asciiTheme="minorHAnsi" w:hAnsiTheme="minorHAnsi"/>
         </w:rPr>
       </w:pPr>
-      <w:bookmarkStart w:id="24" w:name="_Toc413164614"/>
+      <w:bookmarkStart w:id="24" w:name="_Toc413411235"/>
       <w:r>
         <w:rPr>
           <w:rFonts w:asciiTheme="minorHAnsi" w:hAnsiTheme="minorHAnsi"/>
@@ -5075,6 +5289,76 @@
     <w:p>
       <w:pPr>
         <w:pStyle w:val="BodyText"/>
+      </w:pPr>
+    </w:p>
+    <w:p>
+      <w:pPr>
+        <w:pStyle w:val="Caption"/>
+        <w:keepNext/>
+      </w:pPr>
+      <w:bookmarkStart w:id="25" w:name="_Ref413330272"/>
+      <w:r>
+        <w:t xml:space="preserve">Figure </w:t>
+      </w:r>
+      <w:r>
+        <w:fldChar w:fldCharType="begin"/>
+      </w:r>
+      <w:r>
+        <w:instrText xml:space="preserve"> STYLEREF 1 \s </w:instrText>
+      </w:r>
+      <w:r>
+        <w:fldChar w:fldCharType="separate"/>
+      </w:r>
+      <w:r>
+        <w:rPr>
+          <w:noProof/>
+        </w:rPr>
+        <w:t>3</w:t>
+      </w:r>
+      <w:r>
+        <w:rPr>
+          <w:noProof/>
+        </w:rPr>
+        <w:fldChar w:fldCharType="end"/>
+      </w:r>
+      <w:r>
+        <w:noBreakHyphen/>
+      </w:r>
+      <w:r>
+        <w:fldChar w:fldCharType="begin"/>
+      </w:r>
+      <w:r>
+        <w:instrText xml:space="preserve"> SEQ Figure \* ARABIC \s 1 </w:instrText>
+      </w:r>
+      <w:r>
+        <w:fldChar w:fldCharType="separate"/>
+      </w:r>
+      <w:r>
+        <w:rPr>
+          <w:noProof/>
+        </w:rPr>
+        <w:t>1</w:t>
+      </w:r>
+      <w:r>
+        <w:rPr>
+          <w:noProof/>
+        </w:rPr>
+        <w:fldChar w:fldCharType="end"/>
+      </w:r>
+      <w:r>
+        <w:t xml:space="preserve">- </w:t>
+      </w:r>
+      <w:bookmarkEnd w:id="25"/>
+      <w:r>
+        <w:t>Start New Quote Page Updates</w:t>
+      </w:r>
+    </w:p>
+    <w:p>
+      <w:pPr>
+        <w:pStyle w:val="BodyText"/>
+        <w:rPr>
+          <w:rFonts w:asciiTheme="minorHAnsi" w:hAnsiTheme="minorHAnsi"/>
+        </w:rPr>
       </w:pPr>
       <w:r>
         <w:rPr>
@@ -5083,13 +5367,13 @@
         <mc:AlternateContent>
           <mc:Choice Requires="wps">
             <w:drawing>
-              <wp:anchor distT="0" distB="0" distL="114300" distR="114300" simplePos="0" relativeHeight="251642368" behindDoc="0" locked="0" layoutInCell="1" allowOverlap="1" wp14:anchorId="52147AAD" wp14:editId="71AD521E">
+              <wp:anchor distT="0" distB="0" distL="114300" distR="114300" simplePos="0" relativeHeight="251653632" behindDoc="0" locked="0" layoutInCell="1" allowOverlap="1" wp14:anchorId="52147AAD" wp14:editId="26A0802C">
                 <wp:simplePos x="0" y="0"/>
                 <wp:positionH relativeFrom="column">
-                  <wp:posOffset>4781550</wp:posOffset>
+                  <wp:posOffset>4679192</wp:posOffset>
                 </wp:positionH>
                 <wp:positionV relativeFrom="paragraph">
-                  <wp:posOffset>835025</wp:posOffset>
+                  <wp:posOffset>711068</wp:posOffset>
                 </wp:positionV>
                 <wp:extent cx="1733550" cy="1257300"/>
                 <wp:effectExtent l="228600" t="0" r="19050" b="266700"/>
@@ -5284,7 +5568,7 @@
                   <v:h position="#0,#1"/>
                 </v:handles>
               </v:shapetype>
-              <v:shape id="Rounded Rectangular Callout 16" o:spid="_x0000_s1027" type="#_x0000_t62" style="position:absolute;margin-left:376.5pt;margin-top:65.75pt;width:136.5pt;height:99pt;z-index:251642368;visibility:visible;mso-wrap-style:square;mso-width-percent:0;mso-height-percent:0;mso-wrap-distance-left:9pt;mso-wrap-distance-top:0;mso-wrap-distance-right:9pt;mso-wrap-distance-bottom:0;mso-position-horizontal:absolute;mso-position-horizontal-relative:text;mso-position-vertical:absolute;mso-position-vertical-relative:text;mso-width-percent:0;mso-height-percent:0;mso-width-relative:margin;mso-height-relative:margin;v-text-anchor:middle" o:gfxdata="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" adj="-2838,25721" fillcolor="white [3212]" strokecolor="red" strokeweight="2pt">
+              <v:shape id="Rounded Rectangular Callout 16" o:spid="_x0000_s1027" type="#_x0000_t62" style="position:absolute;margin-left:368.45pt;margin-top:56pt;width:136.5pt;height:99pt;z-index:251653632;visibility:visible;mso-wrap-style:square;mso-width-percent:0;mso-height-percent:0;mso-wrap-distance-left:9pt;mso-wrap-distance-top:0;mso-wrap-distance-right:9pt;mso-wrap-distance-bottom:0;mso-position-horizontal:absolute;mso-position-horizontal-relative:text;mso-position-vertical:absolute;mso-position-vertical-relative:text;mso-width-percent:0;mso-height-percent:0;mso-width-relative:margin;mso-height-relative:margin;v-text-anchor:middle" o:gfxdata="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" adj="-2838,25721" fillcolor="white [3212]" strokecolor="red" strokeweight="2pt">
                 <v:textbox>
                   <w:txbxContent>
                     <w:p>
@@ -5372,50 +5656,6 @@
           </mc:Fallback>
         </mc:AlternateContent>
       </w:r>
-    </w:p>
-    <w:p>
-      <w:pPr>
-        <w:pStyle w:val="Caption"/>
-        <w:keepNext/>
-      </w:pPr>
-      <w:bookmarkStart w:id="25" w:name="_Ref413330272"/>
-      <w:r>
-        <w:t xml:space="preserve">Figure </w:t>
-      </w:r>
-      <w:fldSimple w:instr=" STYLEREF 1 \s ">
-        <w:r>
-          <w:rPr>
-            <w:noProof/>
-          </w:rPr>
-          <w:t>3</w:t>
-        </w:r>
-      </w:fldSimple>
-      <w:r>
-        <w:noBreakHyphen/>
-      </w:r>
-      <w:fldSimple w:instr=" SEQ Figure \* ARABIC \s 1 ">
-        <w:r>
-          <w:rPr>
-            <w:noProof/>
-          </w:rPr>
-          <w:t>1</w:t>
-        </w:r>
-      </w:fldSimple>
-      <w:r>
-        <w:t xml:space="preserve">- </w:t>
-      </w:r>
-      <w:bookmarkEnd w:id="25"/>
-      <w:r>
-        <w:t>Start New Quote Page Updates</w:t>
-      </w:r>
-    </w:p>
-    <w:p>
-      <w:pPr>
-        <w:pStyle w:val="BodyText"/>
-        <w:rPr>
-          <w:rFonts w:asciiTheme="minorHAnsi" w:hAnsiTheme="minorHAnsi"/>
-        </w:rPr>
-      </w:pPr>
       <w:r>
         <w:rPr>
           <w:noProof/>
@@ -5479,25 +5719,51 @@
         <w:lastRenderedPageBreak/>
         <w:t xml:space="preserve">Figure </w:t>
       </w:r>
-      <w:fldSimple w:instr=" STYLEREF 1 \s ">
-        <w:r>
-          <w:rPr>
-            <w:noProof/>
-          </w:rPr>
-          <w:t>3</w:t>
-        </w:r>
-      </w:fldSimple>
+      <w:r>
+        <w:fldChar w:fldCharType="begin"/>
+      </w:r>
+      <w:r>
+        <w:instrText xml:space="preserve"> STYLEREF 1 \s </w:instrText>
+      </w:r>
+      <w:r>
+        <w:fldChar w:fldCharType="separate"/>
+      </w:r>
+      <w:r>
+        <w:rPr>
+          <w:noProof/>
+        </w:rPr>
+        <w:t>3</w:t>
+      </w:r>
+      <w:r>
+        <w:rPr>
+          <w:noProof/>
+        </w:rPr>
+        <w:fldChar w:fldCharType="end"/>
+      </w:r>
       <w:r>
         <w:noBreakHyphen/>
       </w:r>
-      <w:fldSimple w:instr=" SEQ Figure \* ARABIC \s 1 ">
-        <w:r>
-          <w:rPr>
-            <w:noProof/>
-          </w:rPr>
-          <w:t>2</w:t>
-        </w:r>
-      </w:fldSimple>
+      <w:r>
+        <w:fldChar w:fldCharType="begin"/>
+      </w:r>
+      <w:r>
+        <w:instrText xml:space="preserve"> SEQ Figure \* ARABIC \s 1 </w:instrText>
+      </w:r>
+      <w:r>
+        <w:fldChar w:fldCharType="separate"/>
+      </w:r>
+      <w:r>
+        <w:rPr>
+          <w:noProof/>
+        </w:rPr>
+        <w:t>2</w:t>
+      </w:r>
+      <w:r>
+        <w:rPr>
+          <w:noProof/>
+        </w:rPr>
+        <w:fldChar w:fldCharType="end"/>
+      </w:r>
       <w:r>
         <w:t xml:space="preserve"> - Competitor dropdown</w:t>
       </w:r>
@@ -5564,25 +5830,51 @@
       <w:r>
         <w:t xml:space="preserve">Figure </w:t>
       </w:r>
-      <w:fldSimple w:instr=" STYLEREF 1 \s ">
-        <w:r>
-          <w:rPr>
-            <w:noProof/>
-          </w:rPr>
-          <w:t>3</w:t>
-        </w:r>
-      </w:fldSimple>
+      <w:r>
+        <w:fldChar w:fldCharType="begin"/>
+      </w:r>
+      <w:r>
+        <w:instrText xml:space="preserve"> STYLEREF 1 \s </w:instrText>
+      </w:r>
+      <w:r>
+        <w:fldChar w:fldCharType="separate"/>
+      </w:r>
+      <w:r>
+        <w:rPr>
+          <w:noProof/>
+        </w:rPr>
+        <w:t>3</w:t>
+      </w:r>
+      <w:r>
+        <w:rPr>
+          <w:noProof/>
+        </w:rPr>
+        <w:fldChar w:fldCharType="end"/>
+      </w:r>
       <w:r>
         <w:noBreakHyphen/>
       </w:r>
-      <w:fldSimple w:instr=" SEQ Figure \* ARABIC \s 1 ">
-        <w:r>
-          <w:rPr>
-            <w:noProof/>
-          </w:rPr>
-          <w:t>3</w:t>
-        </w:r>
-      </w:fldSimple>
+      <w:r>
+        <w:fldChar w:fldCharType="begin"/>
+      </w:r>
+      <w:r>
+        <w:instrText xml:space="preserve"> SEQ Figure \* ARABIC \s 1 </w:instrText>
+      </w:r>
+      <w:r>
+        <w:fldChar w:fldCharType="separate"/>
+      </w:r>
+      <w:r>
+        <w:rPr>
+          <w:noProof/>
+        </w:rPr>
+        <w:t>3</w:t>
+      </w:r>
+      <w:r>
+        <w:rPr>
+          <w:noProof/>
+        </w:rPr>
+        <w:fldChar w:fldCharType="end"/>
+      </w:r>
       <w:r>
         <w:t xml:space="preserve">- Small Container </w:t>
       </w:r>
@@ -5607,7 +5899,7 @@
         <mc:AlternateContent>
           <mc:Choice Requires="wps">
             <w:drawing>
-              <wp:anchor distT="0" distB="0" distL="114300" distR="114300" simplePos="0" relativeHeight="251675136" behindDoc="0" locked="0" layoutInCell="1" allowOverlap="1" wp14:anchorId="7FEACDB1" wp14:editId="4186028D">
+              <wp:anchor distT="0" distB="0" distL="114300" distR="114300" simplePos="0" relativeHeight="251662848" behindDoc="0" locked="0" layoutInCell="1" allowOverlap="1" wp14:anchorId="7FEACDB1" wp14:editId="4186028D">
                 <wp:simplePos x="0" y="0"/>
                 <wp:positionH relativeFrom="column">
                   <wp:posOffset>412845</wp:posOffset>
@@ -5659,11 +5951,11 @@
           </mc:Choice>
           <mc:Fallback>
             <w:pict>
-              <v:shapetype w14:anchorId="164FCD2B" id="_x0000_t32" coordsize="21600,21600" o:spt="32" o:oned="t" path="m,l21600,21600e" filled="f">
+              <v:shapetype w14:anchorId="7C711AAD" id="_x0000_t32" coordsize="21600,21600" o:spt="32" o:oned="t" path="m,l21600,21600e" filled="f">
                 <v:path arrowok="t" fillok="f" o:connecttype="none"/>
                 <o:lock v:ext="edit" shapetype="t"/>
               </v:shapetype>
-              <v:shape id="Straight Arrow Connector 3" o:spid="_x0000_s1026" type="#_x0000_t32" style="position:absolute;margin-left:32.5pt;margin-top:56pt;width:18.25pt;height:96.55pt;z-index:251675136;visibility:visible;mso-wrap-style:square;mso-wrap-distance-left:9pt;mso-wrap-distance-top:0;mso-wrap-distance-right:9pt;mso-wrap-distance-bottom:0;mso-position-horizontal:absolute;mso-position-horizontal-relative:text;mso-position-vertical:absolute;mso-position-vertical-relative:text" o:gfxdata="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" strokecolor="#c0504d [3205]" strokeweight="2pt">
+              <v:shape id="Straight Arrow Connector 3" o:spid="_x0000_s1026" type="#_x0000_t32" style="position:absolute;margin-left:32.5pt;margin-top:56pt;width:18.25pt;height:96.55pt;z-index:251662848;visibility:visible;mso-wrap-style:square;mso-wrap-distance-left:9pt;mso-wrap-distance-top:0;mso-wrap-distance-right:9pt;mso-wrap-distance-bottom:0;mso-position-horizontal:absolute;mso-position-horizontal-relative:text;mso-position-vertical:absolute;mso-position-vertical-relative:text" o:gfxdata="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" strokecolor="#c0504d [3205]" strokeweight="2pt">
                 <v:stroke endarrow="block"/>
                 <v:shadow on="t" color="black" opacity="24903f" origin=",.5" offset="0,.55556mm"/>
               </v:shape>
@@ -5678,7 +5970,7 @@
         <mc:AlternateContent>
           <mc:Choice Requires="wps">
             <w:drawing>
-              <wp:anchor distT="0" distB="0" distL="114300" distR="114300" simplePos="0" relativeHeight="251663872" behindDoc="0" locked="0" layoutInCell="1" allowOverlap="1" wp14:anchorId="3249401C" wp14:editId="4D1CC159">
+              <wp:anchor distT="0" distB="0" distL="114300" distR="114300" simplePos="0" relativeHeight="251655680" behindDoc="0" locked="0" layoutInCell="1" allowOverlap="1" wp14:anchorId="3249401C" wp14:editId="4D1CC159">
                 <wp:simplePos x="0" y="0"/>
                 <wp:positionH relativeFrom="column">
                   <wp:posOffset>-489765</wp:posOffset>
@@ -5796,7 +6088,7 @@
           </mc:Choice>
           <mc:Fallback>
             <w:pict>
-              <v:roundrect w14:anchorId="3249401C" id="Rounded Rectangle 19" o:spid="_x0000_s1028" style="position:absolute;margin-left:-38.55pt;margin-top:16.35pt;width:142.7pt;height:39.4pt;z-index:251663872;visibility:visible;mso-wrap-style:square;mso-width-percent:0;mso-height-percent:0;mso-wrap-distance-left:9pt;mso-wrap-distance-top:0;mso-wrap-distance-right:9pt;mso-wrap-distance-bottom:0;mso-position-horizontal:absolute;mso-position-horizontal-relative:text;mso-position-vertical:absolute;mso-position-vertical-relative:text;mso-width-percent:0;mso-height-percent:0;mso-width-relative:margin;mso-height-relative:margin;v-text-anchor:middle" arcsize="10923f" o:gfxdata="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" fillcolor="white [3212]" strokecolor="red" strokeweight="2pt">
+              <v:roundrect w14:anchorId="3249401C" id="Rounded Rectangle 19" o:spid="_x0000_s1028" style="position:absolute;margin-left:-38.55pt;margin-top:16.35pt;width:142.7pt;height:39.4pt;z-index:251655680;visibility:visible;mso-wrap-style:square;mso-width-percent:0;mso-height-percent:0;mso-wrap-distance-left:9pt;mso-wrap-distance-top:0;mso-wrap-distance-right:9pt;mso-wrap-distance-bottom:0;mso-position-horizontal:absolute;mso-position-horizontal-relative:text;mso-position-vertical:absolute;mso-position-vertical-relative:text;mso-width-percent:0;mso-height-percent:0;mso-width-relative:margin;mso-height-relative:margin;v-text-anchor:middle" arcsize="10923f" o:gfxdata="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" fillcolor="white [3212]" strokecolor="red" strokeweight="2pt">
                 <v:textbox>
                   <w:txbxContent>
                     <w:p>
@@ -5905,25 +6197,51 @@
       <w:r>
         <w:t xml:space="preserve">Figure </w:t>
       </w:r>
-      <w:fldSimple w:instr=" STYLEREF 1 \s ">
-        <w:r>
-          <w:rPr>
-            <w:noProof/>
-          </w:rPr>
-          <w:t>3</w:t>
-        </w:r>
-      </w:fldSimple>
+      <w:r>
+        <w:fldChar w:fldCharType="begin"/>
+      </w:r>
+      <w:r>
+        <w:instrText xml:space="preserve"> STYLEREF 1 \s </w:instrText>
+      </w:r>
+      <w:r>
+        <w:fldChar w:fldCharType="separate"/>
+      </w:r>
+      <w:r>
+        <w:rPr>
+          <w:noProof/>
+        </w:rPr>
+        <w:t>3</w:t>
+      </w:r>
+      <w:r>
+        <w:rPr>
+          <w:noProof/>
+        </w:rPr>
+        <w:fldChar w:fldCharType="end"/>
+      </w:r>
       <w:r>
         <w:noBreakHyphen/>
       </w:r>
-      <w:fldSimple w:instr=" SEQ Figure \* ARABIC \s 1 ">
-        <w:r>
-          <w:rPr>
-            <w:noProof/>
-          </w:rPr>
-          <w:t>4</w:t>
-        </w:r>
-      </w:fldSimple>
+      <w:r>
+        <w:fldChar w:fldCharType="begin"/>
+      </w:r>
+      <w:r>
+        <w:instrText xml:space="preserve"> SEQ Figure \* ARABIC \s 1 </w:instrText>
+      </w:r>
+      <w:r>
+        <w:fldChar w:fldCharType="separate"/>
+      </w:r>
+      <w:r>
+        <w:rPr>
+          <w:noProof/>
+        </w:rPr>
+        <w:t>4</w:t>
+      </w:r>
+      <w:r>
+        <w:rPr>
+          <w:noProof/>
+        </w:rPr>
+        <w:fldChar w:fldCharType="end"/>
+      </w:r>
       <w:r>
         <w:t xml:space="preserve">- Large Container </w:t>
       </w:r>
@@ -5948,7 +6266,7 @@
         <mc:AlternateContent>
           <mc:Choice Requires="wps">
             <w:drawing>
-              <wp:anchor distT="0" distB="0" distL="114300" distR="114300" simplePos="0" relativeHeight="251667968" behindDoc="0" locked="0" layoutInCell="1" allowOverlap="1" wp14:anchorId="441EA329" wp14:editId="1F175C82">
+              <wp:anchor distT="0" distB="0" distL="114300" distR="114300" simplePos="0" relativeHeight="251656704" behindDoc="0" locked="0" layoutInCell="1" allowOverlap="1" wp14:anchorId="441EA329" wp14:editId="1F175C82">
                 <wp:simplePos x="0" y="0"/>
                 <wp:positionH relativeFrom="column">
                   <wp:posOffset>822278</wp:posOffset>
@@ -6009,7 +6327,7 @@
           </mc:Choice>
           <mc:Fallback>
             <w:pict>
-              <v:shape w14:anchorId="0D4813E2" id="Straight Arrow Connector 20" o:spid="_x0000_s1026" type="#_x0000_t32" style="position:absolute;margin-left:64.75pt;margin-top:48.45pt;width:65.7pt;height:136.95pt;z-index:251667968;visibility:visible;mso-wrap-style:square;mso-width-percent:0;mso-height-percent:0;mso-wrap-distance-left:9pt;mso-wrap-distance-top:0;mso-wrap-distance-right:9pt;mso-wrap-distance-bottom:0;mso-position-horizontal:absolute;mso-position-horizontal-relative:text;mso-position-vertical:absolute;mso-position-vertical-relative:text;mso-width-percent:0;mso-height-percent:0;mso-width-relative:margin;mso-height-relative:margin" o:gfxdata="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" strokecolor="red" strokeweight="1pt">
+              <v:shape w14:anchorId="166DE36B" id="Straight Arrow Connector 20" o:spid="_x0000_s1026" type="#_x0000_t32" style="position:absolute;margin-left:64.75pt;margin-top:48.45pt;width:65.7pt;height:136.95pt;z-index:251656704;visibility:visible;mso-wrap-style:square;mso-width-percent:0;mso-height-percent:0;mso-wrap-distance-left:9pt;mso-wrap-distance-top:0;mso-wrap-distance-right:9pt;mso-wrap-distance-bottom:0;mso-position-horizontal:absolute;mso-position-horizontal-relative:text;mso-position-vertical:absolute;mso-position-vertical-relative:text;mso-width-percent:0;mso-height-percent:0;mso-width-relative:margin;mso-height-relative:margin" o:gfxdata="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" strokecolor="red" strokeweight="1pt">
                 <v:stroke endarrow="open"/>
               </v:shape>
             </w:pict>
@@ -6023,7 +6341,7 @@
         <mc:AlternateContent>
           <mc:Choice Requires="wps">
             <w:drawing>
-              <wp:anchor distT="0" distB="0" distL="114300" distR="114300" simplePos="0" relativeHeight="251647488" behindDoc="0" locked="0" layoutInCell="1" allowOverlap="1" wp14:anchorId="36DE3FB1" wp14:editId="5E44A62A">
+              <wp:anchor distT="0" distB="0" distL="114300" distR="114300" simplePos="0" relativeHeight="251654656" behindDoc="0" locked="0" layoutInCell="1" allowOverlap="1" wp14:anchorId="36DE3FB1" wp14:editId="5E44A62A">
                 <wp:simplePos x="0" y="0"/>
                 <wp:positionH relativeFrom="column">
                   <wp:posOffset>-177696</wp:posOffset>
@@ -6141,7 +6459,7 @@
           </mc:Choice>
           <mc:Fallback>
             <w:pict>
-              <v:roundrect w14:anchorId="36DE3FB1" id="Rounded Rectangle 17" o:spid="_x0000_s1029" style="position:absolute;margin-left:-14pt;margin-top:13.65pt;width:124.95pt;height:35.1pt;z-index:251647488;visibility:visible;mso-wrap-style:square;mso-width-percent:0;mso-height-percent:0;mso-wrap-distance-left:9pt;mso-wrap-distance-top:0;mso-wrap-distance-right:9pt;mso-wrap-distance-bottom:0;mso-position-horizontal:absolute;mso-position-horizontal-relative:text;mso-position-vertical:absolute;mso-position-vertical-relative:text;mso-width-percent:0;mso-height-percent:0;mso-width-relative:margin;mso-height-relative:margin;v-text-anchor:middle" arcsize="10923f" o:gfxdata="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" fillcolor="white [3212]" strokecolor="red" strokeweight="2pt">
+              <v:roundrect w14:anchorId="36DE3FB1" id="Rounded Rectangle 17" o:spid="_x0000_s1029" style="position:absolute;margin-left:-14pt;margin-top:13.65pt;width:124.95pt;height:35.1pt;z-index:251654656;visibility:visible;mso-wrap-style:square;mso-width-percent:0;mso-height-percent:0;mso-wrap-distance-left:9pt;mso-wrap-distance-top:0;mso-wrap-distance-right:9pt;mso-wrap-distance-bottom:0;mso-position-horizontal:absolute;mso-position-horizontal-relative:text;mso-position-vertical:absolute;mso-position-vertical-relative:text;mso-width-percent:0;mso-height-percent:0;mso-width-relative:margin;mso-height-relative:margin;v-text-anchor:middle" arcsize="10923f" o:gfxdata="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" fillcolor="white [3212]" strokecolor="red" strokeweight="2pt">
                 <v:textbox>
                   <w:txbxContent>
                     <w:p>
@@ -6286,25 +6604,51 @@
       <w:r>
         <w:t xml:space="preserve">Figure </w:t>
       </w:r>
-      <w:fldSimple w:instr=" STYLEREF 1 \s ">
-        <w:r>
-          <w:rPr>
-            <w:noProof/>
-          </w:rPr>
-          <w:t>3</w:t>
-        </w:r>
-      </w:fldSimple>
+      <w:r>
+        <w:fldChar w:fldCharType="begin"/>
+      </w:r>
+      <w:r>
+        <w:instrText xml:space="preserve"> STYLEREF 1 \s </w:instrText>
+      </w:r>
+      <w:r>
+        <w:fldChar w:fldCharType="separate"/>
+      </w:r>
+      <w:r>
+        <w:rPr>
+          <w:noProof/>
+        </w:rPr>
+        <w:t>3</w:t>
+      </w:r>
+      <w:r>
+        <w:rPr>
+          <w:noProof/>
+        </w:rPr>
+        <w:fldChar w:fldCharType="end"/>
+      </w:r>
       <w:r>
         <w:noBreakHyphen/>
       </w:r>
-      <w:fldSimple w:instr=" SEQ Figure \* ARABIC \s 1 ">
-        <w:r>
-          <w:rPr>
-            <w:noProof/>
-          </w:rPr>
-          <w:t>5</w:t>
-        </w:r>
-      </w:fldSimple>
+      <w:r>
+        <w:fldChar w:fldCharType="begin"/>
+      </w:r>
+      <w:r>
+        <w:instrText xml:space="preserve"> SEQ Figure \* ARABIC \s 1 </w:instrText>
+      </w:r>
+      <w:r>
+        <w:fldChar w:fldCharType="separate"/>
+      </w:r>
+      <w:r>
+        <w:rPr>
+          <w:noProof/>
+        </w:rPr>
+        <w:t>5</w:t>
+      </w:r>
+      <w:r>
+        <w:rPr>
+          <w:noProof/>
+        </w:rPr>
+        <w:fldChar w:fldCharType="end"/>
+      </w:r>
       <w:r>
         <w:t>- Office Use CSA</w:t>
       </w:r>
@@ -6319,14 +6663,172 @@
       </w:pPr>
       <w:r>
         <w:rPr>
-          <w:rFonts w:asciiTheme="minorHAnsi" w:hAnsiTheme="minorHAnsi"/>
-          <w:noProof/>
-          <w:color w:val="1F497D"/>
+          <w:noProof/>
         </w:rPr>
         <mc:AlternateContent>
           <mc:Choice Requires="wps">
             <w:drawing>
-              <wp:anchor distT="0" distB="0" distL="114300" distR="114300" simplePos="0" relativeHeight="251672064" behindDoc="0" locked="0" layoutInCell="1" allowOverlap="1" wp14:anchorId="4D7D1BD6" wp14:editId="584A3179">
+              <wp:anchor distT="0" distB="0" distL="114300" distR="114300" simplePos="0" relativeHeight="251659776" behindDoc="0" locked="0" layoutInCell="1" allowOverlap="1" wp14:anchorId="4FDC6347" wp14:editId="17330C9C">
+                <wp:simplePos x="0" y="0"/>
+                <wp:positionH relativeFrom="column">
+                  <wp:posOffset>2862125</wp:posOffset>
+                </wp:positionH>
+                <wp:positionV relativeFrom="paragraph">
+                  <wp:posOffset>1970916</wp:posOffset>
+                </wp:positionV>
+                <wp:extent cx="2361063" cy="641321"/>
+                <wp:effectExtent l="209550" t="0" r="20320" b="387985"/>
+                <wp:wrapNone/>
+                <wp:docPr id="5" name="Rounded Rectangular Callout 5"/>
+                <wp:cNvGraphicFramePr/>
+                <a:graphic xmlns:a="http://schemas.openxmlformats.org/drawingml/2006/main">
+                  <a:graphicData uri="http://schemas.microsoft.com/office/word/2010/wordprocessingShape">
+                    <wps:wsp>
+                      <wps:cNvSpPr/>
+                      <wps:spPr>
+                        <a:xfrm>
+                          <a:off x="0" y="0"/>
+                          <a:ext cx="2361063" cy="641321"/>
+                        </a:xfrm>
+                        <a:prstGeom prst="wedgeRoundRectCallout">
+                          <a:avLst>
+                            <a:gd name="adj1" fmla="val -58141"/>
+                            <a:gd name="adj2" fmla="val 105845"/>
+                            <a:gd name="adj3" fmla="val 16667"/>
+                          </a:avLst>
+                        </a:prstGeom>
+                        <a:ln/>
+                      </wps:spPr>
+                      <wps:style>
+                        <a:lnRef idx="2">
+                          <a:schemeClr val="accent2"/>
+                        </a:lnRef>
+                        <a:fillRef idx="1">
+                          <a:schemeClr val="lt1"/>
+                        </a:fillRef>
+                        <a:effectRef idx="0">
+                          <a:schemeClr val="accent2"/>
+                        </a:effectRef>
+                        <a:fontRef idx="minor">
+                          <a:schemeClr val="dk1"/>
+                        </a:fontRef>
+                      </wps:style>
+                      <wps:txbx>
+                        <w:txbxContent>
+                          <w:p>
+                            <w:pPr>
+                              <w:rPr>
+                                <w:rFonts w:asciiTheme="minorHAnsi" w:hAnsiTheme="minorHAnsi" w:cstheme="minorHAnsi"/>
+                                <w:color w:val="000000" w:themeColor="text1"/>
+                              </w:rPr>
+                            </w:pPr>
+                            <w:r>
+                              <w:rPr>
+                                <w:rFonts w:asciiTheme="minorHAnsi" w:hAnsiTheme="minorHAnsi" w:cstheme="minorHAnsi"/>
+                                <w:color w:val="000000" w:themeColor="text1"/>
+                              </w:rPr>
+                              <w:t xml:space="preserve">Quote level </w:t>
+                            </w:r>
+                            <w:r>
+                              <w:rPr>
+                                <w:rFonts w:asciiTheme="minorHAnsi" w:hAnsiTheme="minorHAnsi" w:cstheme="minorHAnsi"/>
+                                <w:color w:val="000000" w:themeColor="text1"/>
+                              </w:rPr>
+                              <w:t xml:space="preserve">Trans Code, Reason Code, Competitor Code </w:t>
+                            </w:r>
+                            <w:r>
+                              <w:rPr>
+                                <w:rFonts w:asciiTheme="minorHAnsi" w:hAnsiTheme="minorHAnsi" w:cstheme="minorHAnsi"/>
+                                <w:color w:val="000000" w:themeColor="text1"/>
+                              </w:rPr>
+                              <w:t>will only populate for Close Account or Close Site</w:t>
+                            </w:r>
+                            <w:r>
+                              <w:rPr>
+                                <w:rFonts w:asciiTheme="minorHAnsi" w:hAnsiTheme="minorHAnsi" w:cstheme="minorHAnsi"/>
+                                <w:color w:val="000000" w:themeColor="text1"/>
+                              </w:rPr>
+                              <w:t>.</w:t>
+                            </w:r>
+                          </w:p>
+                        </w:txbxContent>
+                      </wps:txbx>
+                      <wps:bodyPr rot="0" spcFirstLastPara="0" vertOverflow="overflow" horzOverflow="overflow" vert="horz" wrap="square" lIns="91440" tIns="45720" rIns="91440" bIns="45720" numCol="1" spcCol="0" rtlCol="0" fromWordArt="0" anchor="ctr" anchorCtr="0" forceAA="0" compatLnSpc="1">
+                        <a:prstTxWarp prst="textNoShape">
+                          <a:avLst/>
+                        </a:prstTxWarp>
+                        <a:noAutofit/>
+                      </wps:bodyPr>
+                    </wps:wsp>
+                  </a:graphicData>
+                </a:graphic>
+                <wp14:sizeRelH relativeFrom="margin">
+                  <wp14:pctWidth>0</wp14:pctWidth>
+                </wp14:sizeRelH>
+                <wp14:sizeRelV relativeFrom="margin">
+                  <wp14:pctHeight>0</wp14:pctHeight>
+                </wp14:sizeRelV>
+              </wp:anchor>
+            </w:drawing>
+          </mc:Choice>
+          <mc:Fallback>
+            <w:pict>
+              <v:shape w14:anchorId="4FDC6347" id="Rounded Rectangular Callout 5" o:spid="_x0000_s1030" type="#_x0000_t62" style="position:absolute;margin-left:225.35pt;margin-top:155.2pt;width:185.9pt;height:50.5pt;z-index:251659776;visibility:visible;mso-wrap-style:square;mso-width-percent:0;mso-height-percent:0;mso-wrap-distance-left:9pt;mso-wrap-distance-top:0;mso-wrap-distance-right:9pt;mso-wrap-distance-bottom:0;mso-position-horizontal:absolute;mso-position-horizontal-relative:text;mso-position-vertical:absolute;mso-position-vertical-relative:text;mso-width-percent:0;mso-height-percent:0;mso-width-relative:margin;mso-height-relative:margin;v-text-anchor:middle" o:gfxdata="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" adj="-1758,33663" fillcolor="white [3201]" strokecolor="#c0504d [3205]" strokeweight="2pt">
+                <v:textbox>
+                  <w:txbxContent>
+                    <w:p>
+                      <w:pPr>
+                        <w:rPr>
+                          <w:rFonts w:asciiTheme="minorHAnsi" w:hAnsiTheme="minorHAnsi" w:cstheme="minorHAnsi"/>
+                          <w:color w:val="000000" w:themeColor="text1"/>
+                        </w:rPr>
+                      </w:pPr>
+                      <w:r>
+                        <w:rPr>
+                          <w:rFonts w:asciiTheme="minorHAnsi" w:hAnsiTheme="minorHAnsi" w:cstheme="minorHAnsi"/>
+                          <w:color w:val="000000" w:themeColor="text1"/>
+                        </w:rPr>
+                        <w:t xml:space="preserve">Quote level </w:t>
+                      </w:r>
+                      <w:r>
+                        <w:rPr>
+                          <w:rFonts w:asciiTheme="minorHAnsi" w:hAnsiTheme="minorHAnsi" w:cstheme="minorHAnsi"/>
+                          <w:color w:val="000000" w:themeColor="text1"/>
+                        </w:rPr>
+                        <w:t xml:space="preserve">Trans Code, Reason Code, Competitor Code </w:t>
+                      </w:r>
+                      <w:r>
+                        <w:rPr>
+                          <w:rFonts w:asciiTheme="minorHAnsi" w:hAnsiTheme="minorHAnsi" w:cstheme="minorHAnsi"/>
+                          <w:color w:val="000000" w:themeColor="text1"/>
+                        </w:rPr>
+                        <w:t>will only populate for Close Account or Close Site</w:t>
+                      </w:r>
+                      <w:r>
+                        <w:rPr>
+                          <w:rFonts w:asciiTheme="minorHAnsi" w:hAnsiTheme="minorHAnsi" w:cstheme="minorHAnsi"/>
+                          <w:color w:val="000000" w:themeColor="text1"/>
+                        </w:rPr>
+                        <w:t>.</w:t>
+                      </w:r>
+                    </w:p>
+                  </w:txbxContent>
+                </v:textbox>
+              </v:shape>
+            </w:pict>
+          </mc:Fallback>
+        </mc:AlternateContent>
+      </w:r>
+      <w:r>
+        <w:rPr>
+          <w:rFonts w:asciiTheme="minorHAnsi" w:hAnsiTheme="minorHAnsi"/>
+          <w:noProof/>
+          <w:color w:val="1F497D"/>
+        </w:rPr>
+        <mc:AlternateContent>
+          <mc:Choice Requires="wps">
+            <w:drawing>
+              <wp:anchor distT="0" distB="0" distL="114300" distR="114300" simplePos="0" relativeHeight="251661824" behindDoc="0" locked="0" layoutInCell="1" allowOverlap="1" wp14:anchorId="4D7D1BD6" wp14:editId="3F1B778F">
                 <wp:simplePos x="0" y="0"/>
                 <wp:positionH relativeFrom="column">
                   <wp:posOffset>2642719</wp:posOffset>
@@ -6425,13 +6927,13 @@
                               <w:rPr>
                                 <w:rFonts w:asciiTheme="minorHAnsi" w:hAnsiTheme="minorHAnsi"/>
                               </w:rPr>
-                              <w:t xml:space="preserve">Make column </w:t>
+                              <w:t>Populate fields</w:t>
                             </w:r>
                             <w:r>
                               <w:rPr>
                                 <w:rFonts w:asciiTheme="minorHAnsi" w:hAnsiTheme="minorHAnsi"/>
                               </w:rPr>
-                              <w:t xml:space="preserve">visible </w:t>
+                              <w:t xml:space="preserve"> </w:t>
                             </w:r>
                             <w:r>
                               <w:rPr>
@@ -6525,7 +7027,7 @@
                   <v:h position="#0,#1"/>
                 </v:handles>
               </v:shapetype>
-              <v:shape id="Rectangular Callout 6" o:spid="_x0000_s1030" type="#_x0000_t61" style="position:absolute;margin-left:208.1pt;margin-top:68.55pt;width:265.4pt;height:60.7pt;z-index:251672064;visibility:visible;mso-wrap-style:square;mso-width-percent:0;mso-height-percent:0;mso-wrap-distance-left:9pt;mso-wrap-distance-top:0;mso-wrap-distance-right:9pt;mso-wrap-distance-bottom:0;mso-position-horizontal:absolute;mso-position-horizontal-relative:text;mso-position-vertical:absolute;mso-position-vertical-relative:text;mso-width-percent:0;mso-height-percent:0;mso-width-relative:margin;mso-height-relative:margin;v-text-anchor:middle" o:gfxdata="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" adj="18478,-19283" fillcolor="white [3201]" strokecolor="#c0504d [3205]" strokeweight="2pt">
+              <v:shape id="Rectangular Callout 6" o:spid="_x0000_s1031" type="#_x0000_t61" style="position:absolute;margin-left:208.1pt;margin-top:68.55pt;width:265.4pt;height:60.7pt;z-index:251661824;visibility:visible;mso-wrap-style:square;mso-width-percent:0;mso-height-percent:0;mso-wrap-distance-left:9pt;mso-wrap-distance-top:0;mso-wrap-distance-right:9pt;mso-wrap-distance-bottom:0;mso-position-horizontal:absolute;mso-position-horizontal-relative:text;mso-position-vertical:absolute;mso-position-vertical-relative:text;mso-width-percent:0;mso-height-percent:0;mso-width-relative:margin;mso-height-relative:margin;v-text-anchor:middle" o:gfxdata="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" adj="18478,-19283" fillcolor="white [3201]" strokecolor="#c0504d [3205]" strokeweight="2pt">
                 <v:textbox>
                   <w:txbxContent>
                     <w:p>
@@ -6582,13 +7084,13 @@
                         <w:rPr>
                           <w:rFonts w:asciiTheme="minorHAnsi" w:hAnsiTheme="minorHAnsi"/>
                         </w:rPr>
-                        <w:t xml:space="preserve">Make column </w:t>
+                        <w:t>Populate fields</w:t>
                       </w:r>
                       <w:r>
                         <w:rPr>
                           <w:rFonts w:asciiTheme="minorHAnsi" w:hAnsiTheme="minorHAnsi"/>
                         </w:rPr>
-                        <w:t xml:space="preserve">visible </w:t>
+                        <w:t xml:space="preserve"> </w:t>
                       </w:r>
                       <w:r>
                         <w:rPr>
@@ -6629,155 +7131,7 @@
         <mc:AlternateContent>
           <mc:Choice Requires="wps">
             <w:drawing>
-              <wp:anchor distT="0" distB="0" distL="114300" distR="114300" simplePos="0" relativeHeight="251671040" behindDoc="0" locked="0" layoutInCell="1" allowOverlap="1" wp14:anchorId="4FDC6347" wp14:editId="3158D024">
-                <wp:simplePos x="0" y="0"/>
-                <wp:positionH relativeFrom="column">
-                  <wp:posOffset>2468889</wp:posOffset>
-                </wp:positionH>
-                <wp:positionV relativeFrom="paragraph">
-                  <wp:posOffset>1701658</wp:posOffset>
-                </wp:positionV>
-                <wp:extent cx="1901825" cy="716280"/>
-                <wp:effectExtent l="171450" t="0" r="22225" b="445770"/>
-                <wp:wrapNone/>
-                <wp:docPr id="5" name="Rounded Rectangular Callout 5"/>
-                <wp:cNvGraphicFramePr/>
-                <a:graphic xmlns:a="http://schemas.openxmlformats.org/drawingml/2006/main">
-                  <a:graphicData uri="http://schemas.microsoft.com/office/word/2010/wordprocessingShape">
-                    <wps:wsp>
-                      <wps:cNvSpPr/>
-                      <wps:spPr>
-                        <a:xfrm>
-                          <a:off x="0" y="0"/>
-                          <a:ext cx="1901825" cy="716280"/>
-                        </a:xfrm>
-                        <a:prstGeom prst="wedgeRoundRectCallout">
-                          <a:avLst>
-                            <a:gd name="adj1" fmla="val -58141"/>
-                            <a:gd name="adj2" fmla="val 105845"/>
-                            <a:gd name="adj3" fmla="val 16667"/>
-                          </a:avLst>
-                        </a:prstGeom>
-                        <a:ln/>
-                      </wps:spPr>
-                      <wps:style>
-                        <a:lnRef idx="2">
-                          <a:schemeClr val="accent2"/>
-                        </a:lnRef>
-                        <a:fillRef idx="1">
-                          <a:schemeClr val="lt1"/>
-                        </a:fillRef>
-                        <a:effectRef idx="0">
-                          <a:schemeClr val="accent2"/>
-                        </a:effectRef>
-                        <a:fontRef idx="minor">
-                          <a:schemeClr val="dk1"/>
-                        </a:fontRef>
-                      </wps:style>
-                      <wps:txbx>
-                        <w:txbxContent>
-                          <w:p>
-                            <w:pPr>
-                              <w:rPr>
-                                <w:rFonts w:asciiTheme="minorHAnsi" w:hAnsiTheme="minorHAnsi" w:cstheme="minorHAnsi"/>
-                                <w:color w:val="000000" w:themeColor="text1"/>
-                              </w:rPr>
-                            </w:pPr>
-                            <w:r>
-                              <w:rPr>
-                                <w:rFonts w:asciiTheme="minorHAnsi" w:hAnsiTheme="minorHAnsi" w:cstheme="minorHAnsi"/>
-                                <w:color w:val="000000" w:themeColor="text1"/>
-                              </w:rPr>
-                              <w:t xml:space="preserve">Remove Trans Code, Reason Code, </w:t>
-                            </w:r>
-                            <w:proofErr w:type="gramStart"/>
-                            <w:r>
-                              <w:rPr>
-                                <w:rFonts w:asciiTheme="minorHAnsi" w:hAnsiTheme="minorHAnsi" w:cstheme="minorHAnsi"/>
-                                <w:color w:val="000000" w:themeColor="text1"/>
-                              </w:rPr>
-                              <w:t>Competitor</w:t>
-                            </w:r>
-                            <w:proofErr w:type="gramEnd"/>
-                            <w:r>
-                              <w:rPr>
-                                <w:rFonts w:asciiTheme="minorHAnsi" w:hAnsiTheme="minorHAnsi" w:cstheme="minorHAnsi"/>
-                                <w:color w:val="000000" w:themeColor="text1"/>
-                              </w:rPr>
-                              <w:t xml:space="preserve"> Code from Office Use Only section.</w:t>
-                            </w:r>
-                          </w:p>
-                        </w:txbxContent>
-                      </wps:txbx>
-                      <wps:bodyPr rot="0" spcFirstLastPara="0" vertOverflow="overflow" horzOverflow="overflow" vert="horz" wrap="square" lIns="91440" tIns="45720" rIns="91440" bIns="45720" numCol="1" spcCol="0" rtlCol="0" fromWordArt="0" anchor="ctr" anchorCtr="0" forceAA="0" compatLnSpc="1">
-                        <a:prstTxWarp prst="textNoShape">
-                          <a:avLst/>
-                        </a:prstTxWarp>
-                        <a:noAutofit/>
-                      </wps:bodyPr>
-                    </wps:wsp>
-                  </a:graphicData>
-                </a:graphic>
-                <wp14:sizeRelH relativeFrom="margin">
-                  <wp14:pctWidth>0</wp14:pctWidth>
-                </wp14:sizeRelH>
-                <wp14:sizeRelV relativeFrom="margin">
-                  <wp14:pctHeight>0</wp14:pctHeight>
-                </wp14:sizeRelV>
-              </wp:anchor>
-            </w:drawing>
-          </mc:Choice>
-          <mc:Fallback>
-            <w:pict>
-              <v:shape w14:anchorId="4FDC6347" id="Rounded Rectangular Callout 5" o:spid="_x0000_s1031" type="#_x0000_t62" style="position:absolute;margin-left:194.4pt;margin-top:134pt;width:149.75pt;height:56.4pt;z-index:251671040;visibility:visible;mso-wrap-style:square;mso-width-percent:0;mso-height-percent:0;mso-wrap-distance-left:9pt;mso-wrap-distance-top:0;mso-wrap-distance-right:9pt;mso-wrap-distance-bottom:0;mso-position-horizontal:absolute;mso-position-horizontal-relative:text;mso-position-vertical:absolute;mso-position-vertical-relative:text;mso-width-percent:0;mso-height-percent:0;mso-width-relative:margin;mso-height-relative:margin;v-text-anchor:middle" o:gfxdata="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" adj="-1758,33663" fillcolor="white [3201]" strokecolor="#c0504d [3205]" strokeweight="2pt">
-                <v:textbox>
-                  <w:txbxContent>
-                    <w:p>
-                      <w:pPr>
-                        <w:rPr>
-                          <w:rFonts w:asciiTheme="minorHAnsi" w:hAnsiTheme="minorHAnsi" w:cstheme="minorHAnsi"/>
-                          <w:color w:val="000000" w:themeColor="text1"/>
-                        </w:rPr>
-                      </w:pPr>
-                      <w:r>
-                        <w:rPr>
-                          <w:rFonts w:asciiTheme="minorHAnsi" w:hAnsiTheme="minorHAnsi" w:cstheme="minorHAnsi"/>
-                          <w:color w:val="000000" w:themeColor="text1"/>
-                        </w:rPr>
-                        <w:t xml:space="preserve">Remove Trans Code, Reason Code, </w:t>
-                      </w:r>
-                      <w:proofErr w:type="gramStart"/>
-                      <w:r>
-                        <w:rPr>
-                          <w:rFonts w:asciiTheme="minorHAnsi" w:hAnsiTheme="minorHAnsi" w:cstheme="minorHAnsi"/>
-                          <w:color w:val="000000" w:themeColor="text1"/>
-                        </w:rPr>
-                        <w:t>Competitor</w:t>
-                      </w:r>
-                      <w:proofErr w:type="gramEnd"/>
-                      <w:r>
-                        <w:rPr>
-                          <w:rFonts w:asciiTheme="minorHAnsi" w:hAnsiTheme="minorHAnsi" w:cstheme="minorHAnsi"/>
-                          <w:color w:val="000000" w:themeColor="text1"/>
-                        </w:rPr>
-                        <w:t xml:space="preserve"> Code from Office Use Only section.</w:t>
-                      </w:r>
-                    </w:p>
-                  </w:txbxContent>
-                </v:textbox>
-              </v:shape>
-            </w:pict>
-          </mc:Fallback>
-        </mc:AlternateContent>
-      </w:r>
-      <w:r>
-        <w:rPr>
-          <w:noProof/>
-        </w:rPr>
-        <mc:AlternateContent>
-          <mc:Choice Requires="wps">
-            <w:drawing>
-              <wp:anchor distT="0" distB="0" distL="114300" distR="114300" simplePos="0" relativeHeight="251670016" behindDoc="0" locked="0" layoutInCell="1" allowOverlap="1" wp14:anchorId="552D342C" wp14:editId="3735BF1C">
+              <wp:anchor distT="0" distB="0" distL="114300" distR="114300" simplePos="0" relativeHeight="251657728" behindDoc="0" locked="0" layoutInCell="1" allowOverlap="1" wp14:anchorId="552D342C" wp14:editId="3735BF1C">
                 <wp:simplePos x="0" y="0"/>
                 <wp:positionH relativeFrom="column">
                   <wp:posOffset>1712102</wp:posOffset>
@@ -6845,7 +7199,7 @@
           </mc:Choice>
           <mc:Fallback>
             <w:pict>
-              <v:roundrect w14:anchorId="3E730054" id="Rounded Rectangle 2" o:spid="_x0000_s1026" style="position:absolute;margin-left:134.8pt;margin-top:222.15pt;width:75.45pt;height:23.6pt;z-index:251670016;visibility:visible;mso-wrap-style:square;mso-width-percent:0;mso-height-percent:0;mso-wrap-distance-left:9pt;mso-wrap-distance-top:0;mso-wrap-distance-right:9pt;mso-wrap-distance-bottom:0;mso-position-horizontal:absolute;mso-position-horizontal-relative:text;mso-position-vertical:absolute;mso-position-vertical-relative:text;mso-width-percent:0;mso-height-percent:0;mso-width-relative:margin;mso-height-relative:margin;v-text-anchor:middle" arcsize="10923f" o:gfxdata="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" filled="f" strokecolor="red" strokeweight="2pt"/>
+              <v:roundrect w14:anchorId="7592D1B7" id="Rounded Rectangle 2" o:spid="_x0000_s1026" style="position:absolute;margin-left:134.8pt;margin-top:222.15pt;width:75.45pt;height:23.6pt;z-index:251657728;visibility:visible;mso-wrap-style:square;mso-width-percent:0;mso-height-percent:0;mso-wrap-distance-left:9pt;mso-wrap-distance-top:0;mso-wrap-distance-right:9pt;mso-wrap-distance-bottom:0;mso-position-horizontal:absolute;mso-position-horizontal-relative:text;mso-position-vertical:absolute;mso-position-vertical-relative:text;mso-width-percent:0;mso-height-percent:0;mso-width-relative:margin;mso-height-relative:margin;v-text-anchor:middle" arcsize="10923f" o:gfxdata="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" filled="f" strokecolor="red" strokeweight="2pt"/>
             </w:pict>
           </mc:Fallback>
         </mc:AlternateContent>
@@ -6916,7 +7270,7 @@
           <w:rFonts w:asciiTheme="minorHAnsi" w:hAnsiTheme="minorHAnsi"/>
         </w:rPr>
       </w:pPr>
-      <w:bookmarkStart w:id="29" w:name="_Toc413164615"/>
+      <w:bookmarkStart w:id="29" w:name="_Toc413411236"/>
       <w:r>
         <w:rPr>
           <w:rFonts w:asciiTheme="minorHAnsi" w:hAnsiTheme="minorHAnsi"/>
@@ -6960,7 +7314,7 @@
           <w:rFonts w:asciiTheme="minorHAnsi" w:hAnsiTheme="minorHAnsi"/>
         </w:rPr>
       </w:pPr>
-      <w:bookmarkStart w:id="30" w:name="_Toc413164616"/>
+      <w:bookmarkStart w:id="30" w:name="_Toc413411237"/>
       <w:r>
         <w:rPr>
           <w:rFonts w:asciiTheme="minorHAnsi" w:hAnsiTheme="minorHAnsi"/>
@@ -7062,7 +7416,6 @@
           <w:sz w:val="28"/>
         </w:rPr>
       </w:pPr>
-      <w:bookmarkStart w:id="31" w:name="_Toc413164617"/>
       <w:r>
         <w:rPr>
           <w:rFonts w:asciiTheme="minorHAnsi" w:hAnsiTheme="minorHAnsi"/>
@@ -7078,6 +7431,7 @@
           <w:rFonts w:asciiTheme="minorHAnsi" w:hAnsiTheme="minorHAnsi"/>
         </w:rPr>
       </w:pPr>
+      <w:bookmarkStart w:id="31" w:name="_Toc413411238"/>
       <w:proofErr w:type="spellStart"/>
       <w:r>
         <w:rPr>
@@ -7323,7 +7677,7 @@
           <w:rFonts w:asciiTheme="minorHAnsi" w:hAnsiTheme="minorHAnsi"/>
         </w:rPr>
       </w:pPr>
-      <w:bookmarkStart w:id="32" w:name="_Toc413164618"/>
+      <w:bookmarkStart w:id="32" w:name="_Toc413411239"/>
       <w:r>
         <w:rPr>
           <w:rFonts w:asciiTheme="minorHAnsi" w:hAnsiTheme="minorHAnsi"/>
@@ -7354,7 +7708,7 @@
           <w:rFonts w:asciiTheme="minorHAnsi" w:hAnsiTheme="minorHAnsi"/>
         </w:rPr>
       </w:pPr>
-      <w:bookmarkStart w:id="33" w:name="_Toc413164619"/>
+      <w:bookmarkStart w:id="33" w:name="_Toc413411240"/>
       <w:r>
         <w:rPr>
           <w:rFonts w:asciiTheme="minorHAnsi" w:hAnsiTheme="minorHAnsi"/>
@@ -7574,7 +7928,7 @@
       <w:rPr>
         <w:noProof/>
       </w:rPr>
-      <w:t>3/5/2015 7:20:51 AM</w:t>
+      <w:t>3/6/2015 10:17:05 AM</w:t>
     </w:r>
     <w:r>
       <w:rPr>
@@ -7637,7 +7991,7 @@
         <w:sz w:val="16"/>
         <w:szCs w:val="16"/>
       </w:rPr>
-      <w:t>12</w:t>
+      <w:t>4</w:t>
     </w:r>
     <w:r>
       <w:rPr>
@@ -9475,7 +9829,7 @@
   <w:abstractNum w:abstractNumId="14">
     <w:nsid w:val="28975971"/>
     <w:multiLevelType w:val="hybridMultilevel"/>
-    <w:tmpl w:val="0464EE78"/>
+    <w:tmpl w:val="E4D456F6"/>
     <w:lvl w:ilvl="0" w:tplc="04090001">
       <w:start w:val="1"/>
       <w:numFmt w:val="bullet"/>
@@ -10018,6 +10372,119 @@
     </w:lvl>
   </w:abstractNum>
   <w:abstractNum w:abstractNumId="19">
+    <w:nsid w:val="39010CFF"/>
+    <w:multiLevelType w:val="hybridMultilevel"/>
+    <w:tmpl w:val="97EA5D56"/>
+    <w:lvl w:ilvl="0" w:tplc="04090001">
+      <w:start w:val="1"/>
+      <w:numFmt w:val="bullet"/>
+      <w:lvlText w:val=""/>
+      <w:lvlJc w:val="left"/>
+      <w:pPr>
+        <w:ind w:left="360" w:hanging="360"/>
+      </w:pPr>
+      <w:rPr>
+        <w:rFonts w:ascii="Symbol" w:hAnsi="Symbol" w:hint="default"/>
+      </w:rPr>
+    </w:lvl>
+    <w:lvl w:ilvl="1" w:tplc="04090003" w:tentative="1">
+      <w:start w:val="1"/>
+      <w:numFmt w:val="bullet"/>
+      <w:lvlText w:val="o"/>
+      <w:lvlJc w:val="left"/>
+      <w:pPr>
+        <w:ind w:left="1080" w:hanging="360"/>
+      </w:pPr>
+      <w:rPr>
+        <w:rFonts w:ascii="Courier New" w:hAnsi="Courier New" w:cs="Courier New" w:hint="default"/>
+      </w:rPr>
+    </w:lvl>
+    <w:lvl w:ilvl="2" w:tplc="04090005" w:tentative="1">
+      <w:start w:val="1"/>
+      <w:numFmt w:val="bullet"/>
+      <w:lvlText w:val=""/>
+      <w:lvlJc w:val="left"/>
+      <w:pPr>
+        <w:ind w:left="1800" w:hanging="360"/>
+      </w:pPr>
+      <w:rPr>
+        <w:rFonts w:ascii="Wingdings" w:hAnsi="Wingdings" w:hint="default"/>
+      </w:rPr>
+    </w:lvl>
+    <w:lvl w:ilvl="3" w:tplc="04090001" w:tentative="1">
+      <w:start w:val="1"/>
+      <w:numFmt w:val="bullet"/>
+      <w:lvlText w:val=""/>
+      <w:lvlJc w:val="left"/>
+      <w:pPr>
+        <w:ind w:left="2520" w:hanging="360"/>
+      </w:pPr>
+      <w:rPr>
+        <w:rFonts w:ascii="Symbol" w:hAnsi="Symbol" w:hint="default"/>
+      </w:rPr>
+    </w:lvl>
+    <w:lvl w:ilvl="4" w:tplc="04090003" w:tentative="1">
+      <w:start w:val="1"/>
+      <w:numFmt w:val="bullet"/>
+      <w:lvlText w:val="o"/>
+      <w:lvlJc w:val="left"/>
+      <w:pPr>
+        <w:ind w:left="3240" w:hanging="360"/>
+      </w:pPr>
+      <w:rPr>
+        <w:rFonts w:ascii="Courier New" w:hAnsi="Courier New" w:cs="Courier New" w:hint="default"/>
+      </w:rPr>
+    </w:lvl>
+    <w:lvl w:ilvl="5" w:tplc="04090005" w:tentative="1">
+      <w:start w:val="1"/>
+      <w:numFmt w:val="bullet"/>
+      <w:lvlText w:val=""/>
+      <w:lvlJc w:val="left"/>
+      <w:pPr>
+        <w:ind w:left="3960" w:hanging="360"/>
+      </w:pPr>
+      <w:rPr>
+        <w:rFonts w:ascii="Wingdings" w:hAnsi="Wingdings" w:hint="default"/>
+      </w:rPr>
+    </w:lvl>
+    <w:lvl w:ilvl="6" w:tplc="04090001" w:tentative="1">
+      <w:start w:val="1"/>
+      <w:numFmt w:val="bullet"/>
+      <w:lvlText w:val=""/>
+      <w:lvlJc w:val="left"/>
+      <w:pPr>
+        <w:ind w:left="4680" w:hanging="360"/>
+      </w:pPr>
+      <w:rPr>
+        <w:rFonts w:ascii="Symbol" w:hAnsi="Symbol" w:hint="default"/>
+      </w:rPr>
+    </w:lvl>
+    <w:lvl w:ilvl="7" w:tplc="04090003" w:tentative="1">
+      <w:start w:val="1"/>
+      <w:numFmt w:val="bullet"/>
+      <w:lvlText w:val="o"/>
+      <w:lvlJc w:val="left"/>
+      <w:pPr>
+        <w:ind w:left="5400" w:hanging="360"/>
+      </w:pPr>
+      <w:rPr>
+        <w:rFonts w:ascii="Courier New" w:hAnsi="Courier New" w:cs="Courier New" w:hint="default"/>
+      </w:rPr>
+    </w:lvl>
+    <w:lvl w:ilvl="8" w:tplc="04090005" w:tentative="1">
+      <w:start w:val="1"/>
+      <w:numFmt w:val="bullet"/>
+      <w:lvlText w:val=""/>
+      <w:lvlJc w:val="left"/>
+      <w:pPr>
+        <w:ind w:left="6120" w:hanging="360"/>
+      </w:pPr>
+      <w:rPr>
+        <w:rFonts w:ascii="Wingdings" w:hAnsi="Wingdings" w:hint="default"/>
+      </w:rPr>
+    </w:lvl>
+  </w:abstractNum>
+  <w:abstractNum w:abstractNumId="20">
     <w:nsid w:val="3E16129D"/>
     <w:multiLevelType w:val="hybridMultilevel"/>
     <w:tmpl w:val="8A426B1E"/>
@@ -10130,7 +10597,7 @@
       </w:rPr>
     </w:lvl>
   </w:abstractNum>
-  <w:abstractNum w:abstractNumId="20">
+  <w:abstractNum w:abstractNumId="21">
     <w:nsid w:val="3EBC02B8"/>
     <w:multiLevelType w:val="hybridMultilevel"/>
     <w:tmpl w:val="D3DE9498"/>
@@ -10243,7 +10710,7 @@
       </w:rPr>
     </w:lvl>
   </w:abstractNum>
-  <w:abstractNum w:abstractNumId="21">
+  <w:abstractNum w:abstractNumId="22">
     <w:nsid w:val="3F61352B"/>
     <w:multiLevelType w:val="hybridMultilevel"/>
     <w:tmpl w:val="AB6CCC4C"/>
@@ -10356,7 +10823,7 @@
       </w:rPr>
     </w:lvl>
   </w:abstractNum>
-  <w:abstractNum w:abstractNumId="22">
+  <w:abstractNum w:abstractNumId="23">
     <w:nsid w:val="3FB842AC"/>
     <w:multiLevelType w:val="hybridMultilevel"/>
     <w:tmpl w:val="E15C03BA"/>
@@ -10469,7 +10936,7 @@
       </w:rPr>
     </w:lvl>
   </w:abstractNum>
-  <w:abstractNum w:abstractNumId="23">
+  <w:abstractNum w:abstractNumId="24">
     <w:nsid w:val="44FE07C8"/>
     <w:multiLevelType w:val="hybridMultilevel"/>
     <w:tmpl w:val="C202664C"/>
@@ -10584,7 +11051,7 @@
       </w:pPr>
     </w:lvl>
   </w:abstractNum>
-  <w:abstractNum w:abstractNumId="24">
+  <w:abstractNum w:abstractNumId="25">
     <w:nsid w:val="498A6E5F"/>
     <w:multiLevelType w:val="hybridMultilevel"/>
     <w:tmpl w:val="F648ED00"/>
@@ -10697,7 +11164,7 @@
       </w:rPr>
     </w:lvl>
   </w:abstractNum>
-  <w:abstractNum w:abstractNumId="25">
+  <w:abstractNum w:abstractNumId="26">
     <w:nsid w:val="4AE031C0"/>
     <w:multiLevelType w:val="hybridMultilevel"/>
     <w:tmpl w:val="7284C9C4"/>
@@ -10786,7 +11253,7 @@
       </w:pPr>
     </w:lvl>
   </w:abstractNum>
-  <w:abstractNum w:abstractNumId="26">
+  <w:abstractNum w:abstractNumId="27">
     <w:nsid w:val="50FF1D9D"/>
     <w:multiLevelType w:val="hybridMultilevel"/>
     <w:tmpl w:val="7DD4ADD0"/>
@@ -10899,7 +11366,7 @@
       </w:rPr>
     </w:lvl>
   </w:abstractNum>
-  <w:abstractNum w:abstractNumId="27">
+  <w:abstractNum w:abstractNumId="28">
     <w:nsid w:val="53202AD5"/>
     <w:multiLevelType w:val="hybridMultilevel"/>
     <w:tmpl w:val="F45E79F8"/>
@@ -11012,7 +11479,7 @@
       </w:rPr>
     </w:lvl>
   </w:abstractNum>
-  <w:abstractNum w:abstractNumId="28">
+  <w:abstractNum w:abstractNumId="29">
     <w:nsid w:val="62731739"/>
     <w:multiLevelType w:val="hybridMultilevel"/>
     <w:tmpl w:val="E538323E"/>
@@ -11127,7 +11594,7 @@
       </w:pPr>
     </w:lvl>
   </w:abstractNum>
-  <w:abstractNum w:abstractNumId="29">
+  <w:abstractNum w:abstractNumId="30">
     <w:nsid w:val="64B300E3"/>
     <w:multiLevelType w:val="hybridMultilevel"/>
     <w:tmpl w:val="822AFA90"/>
@@ -11240,7 +11707,7 @@
       </w:rPr>
     </w:lvl>
   </w:abstractNum>
-  <w:abstractNum w:abstractNumId="30">
+  <w:abstractNum w:abstractNumId="31">
     <w:nsid w:val="6C5D6E81"/>
     <w:multiLevelType w:val="hybridMultilevel"/>
     <w:tmpl w:val="DC2E5970"/>
@@ -11353,7 +11820,7 @@
       </w:rPr>
     </w:lvl>
   </w:abstractNum>
-  <w:abstractNum w:abstractNumId="31">
+  <w:abstractNum w:abstractNumId="32">
     <w:nsid w:val="6E9A4BF6"/>
     <w:multiLevelType w:val="hybridMultilevel"/>
     <w:tmpl w:val="D2EC38A4"/>
@@ -11466,7 +11933,7 @@
       </w:rPr>
     </w:lvl>
   </w:abstractNum>
-  <w:abstractNum w:abstractNumId="32">
+  <w:abstractNum w:abstractNumId="33">
     <w:nsid w:val="76922076"/>
     <w:multiLevelType w:val="hybridMultilevel"/>
     <w:tmpl w:val="B34AB972"/>
@@ -11556,7 +12023,7 @@
       </w:pPr>
     </w:lvl>
   </w:abstractNum>
-  <w:abstractNum w:abstractNumId="33">
+  <w:abstractNum w:abstractNumId="34">
     <w:nsid w:val="774A154F"/>
     <w:multiLevelType w:val="hybridMultilevel"/>
     <w:tmpl w:val="647AF3B8"/>
@@ -11669,10 +12136,10 @@
       </w:rPr>
     </w:lvl>
   </w:abstractNum>
-  <w:abstractNum w:abstractNumId="34">
+  <w:abstractNum w:abstractNumId="35">
     <w:nsid w:val="782564EF"/>
     <w:multiLevelType w:val="hybridMultilevel"/>
-    <w:tmpl w:val="BC64C988"/>
+    <w:tmpl w:val="71FEACA4"/>
     <w:lvl w:ilvl="0" w:tplc="04090001">
       <w:start w:val="1"/>
       <w:numFmt w:val="bullet"/>
@@ -11782,7 +12249,7 @@
       </w:rPr>
     </w:lvl>
   </w:abstractNum>
-  <w:abstractNum w:abstractNumId="35">
+  <w:abstractNum w:abstractNumId="36">
     <w:nsid w:val="7A706B20"/>
     <w:multiLevelType w:val="hybridMultilevel"/>
     <w:tmpl w:val="EBF81660"/>
@@ -11868,7 +12335,7 @@
       </w:pPr>
     </w:lvl>
   </w:abstractNum>
-  <w:abstractNum w:abstractNumId="36">
+  <w:abstractNum w:abstractNumId="37">
     <w:nsid w:val="7AA42BA4"/>
     <w:multiLevelType w:val="hybridMultilevel"/>
     <w:tmpl w:val="28243534"/>
@@ -11981,7 +12448,7 @@
       </w:rPr>
     </w:lvl>
   </w:abstractNum>
-  <w:abstractNum w:abstractNumId="37">
+  <w:abstractNum w:abstractNumId="38">
     <w:nsid w:val="7E805677"/>
     <w:multiLevelType w:val="hybridMultilevel"/>
     <w:tmpl w:val="B5CCE06A"/>
@@ -12098,7 +12565,7 @@
     <w:abstractNumId w:val="17"/>
   </w:num>
   <w:num w:numId="2">
-    <w:abstractNumId w:val="23"/>
+    <w:abstractNumId w:val="24"/>
   </w:num>
   <w:num w:numId="3">
     <w:abstractNumId w:val="18"/>
@@ -12107,16 +12574,16 @@
     <w:abstractNumId w:val="17"/>
   </w:num>
   <w:num w:numId="5">
-    <w:abstractNumId w:val="28"/>
+    <w:abstractNumId w:val="29"/>
   </w:num>
   <w:num w:numId="6">
-    <w:abstractNumId w:val="32"/>
+    <w:abstractNumId w:val="33"/>
   </w:num>
   <w:num w:numId="7">
-    <w:abstractNumId w:val="30"/>
+    <w:abstractNumId w:val="31"/>
   </w:num>
   <w:num w:numId="8">
-    <w:abstractNumId w:val="35"/>
+    <w:abstractNumId w:val="36"/>
   </w:num>
   <w:num w:numId="9">
     <w:abstractNumId w:val="17"/>
@@ -12176,22 +12643,22 @@
     <w:abstractNumId w:val="3"/>
   </w:num>
   <w:num w:numId="16">
-    <w:abstractNumId w:val="21"/>
+    <w:abstractNumId w:val="22"/>
   </w:num>
   <w:num w:numId="17">
     <w:abstractNumId w:val="9"/>
   </w:num>
   <w:num w:numId="18">
-    <w:abstractNumId w:val="19"/>
+    <w:abstractNumId w:val="20"/>
   </w:num>
   <w:num w:numId="19">
-    <w:abstractNumId w:val="22"/>
+    <w:abstractNumId w:val="23"/>
   </w:num>
   <w:num w:numId="20">
-    <w:abstractNumId w:val="26"/>
+    <w:abstractNumId w:val="27"/>
   </w:num>
   <w:num w:numId="21">
-    <w:abstractNumId w:val="20"/>
+    <w:abstractNumId w:val="21"/>
   </w:num>
   <w:num w:numId="22">
     <w:abstractNumId w:val="8"/>
@@ -12257,40 +12724,43 @@
     <w:abstractNumId w:val="11"/>
   </w:num>
   <w:num w:numId="33">
-    <w:abstractNumId w:val="37"/>
+    <w:abstractNumId w:val="38"/>
   </w:num>
   <w:num w:numId="34">
     <w:abstractNumId w:val="15"/>
   </w:num>
   <w:num w:numId="35">
-    <w:abstractNumId w:val="31"/>
+    <w:abstractNumId w:val="32"/>
   </w:num>
   <w:num w:numId="36">
-    <w:abstractNumId w:val="33"/>
+    <w:abstractNumId w:val="34"/>
   </w:num>
   <w:num w:numId="37">
-    <w:abstractNumId w:val="36"/>
+    <w:abstractNumId w:val="37"/>
   </w:num>
   <w:num w:numId="38">
-    <w:abstractNumId w:val="24"/>
+    <w:abstractNumId w:val="25"/>
   </w:num>
   <w:num w:numId="39">
     <w:abstractNumId w:val="14"/>
   </w:num>
   <w:num w:numId="40">
-    <w:abstractNumId w:val="29"/>
+    <w:abstractNumId w:val="30"/>
   </w:num>
   <w:num w:numId="41">
     <w:abstractNumId w:val="0"/>
   </w:num>
   <w:num w:numId="42">
-    <w:abstractNumId w:val="25"/>
+    <w:abstractNumId w:val="26"/>
   </w:num>
   <w:num w:numId="43">
-    <w:abstractNumId w:val="34"/>
+    <w:abstractNumId w:val="35"/>
   </w:num>
   <w:num w:numId="44">
-    <w:abstractNumId w:val="27"/>
+    <w:abstractNumId w:val="28"/>
+  </w:num>
+  <w:num w:numId="45">
+    <w:abstractNumId w:val="19"/>
   </w:num>
   <w:numIdMacAtCleanup w:val="7"/>
 </w:numbering>
@@ -13506,6 +13976,21 @@
 </file>
 
 <file path=customXml/item1.xml><?xml version="1.0" encoding="utf-8"?>
+<?mso-contentType ?>
+<FormTemplates xmlns="http://schemas.microsoft.com/sharepoint/v3/contenttype/forms">
+  <Display>DocumentLibraryForm</Display>
+  <Edit>DocumentLibraryForm</Edit>
+  <New>DocumentLibraryForm</New>
+</FormTemplates>
+</file>
+
+<file path=customXml/item2.xml><?xml version="1.0" encoding="utf-8"?>
+<p:properties xmlns:p="http://schemas.microsoft.com/office/2006/metadata/properties" xmlns:xsi="http://www.w3.org/2001/XMLSchema-instance">
+  <documentManagement/>
+</p:properties>
+</file>
+
+<file path=customXml/item3.xml><?xml version="1.0" encoding="utf-8"?>
 <ct:contentTypeSchema xmlns:ct="http://schemas.microsoft.com/office/2006/metadata/contentType" xmlns:ma="http://schemas.microsoft.com/office/2006/metadata/properties/metaAttributes" ct:_="" ma:_="" ma:contentTypeName="Document" ma:contentTypeID="0x01010018842DDE8D4CC842BB0697CEAAF48470" ma:contentTypeVersion="0" ma:contentTypeDescription="Create a new document." ma:contentTypeScope="" ma:versionID="334a666bd13a236186a4d4f22b8d93ec">
   <xsd:schema xmlns:xsd="http://www.w3.org/2001/XMLSchema" xmlns:xs="http://www.w3.org/2001/XMLSchema" xmlns:p="http://schemas.microsoft.com/office/2006/metadata/properties" targetNamespace="http://schemas.microsoft.com/office/2006/metadata/properties" ma:root="true" ma:fieldsID="1b05d82d297216baf5b26c55225140df">
     <xsd:element name="properties">
@@ -13619,26 +14104,27 @@
 </ct:contentTypeSchema>
 </file>
 
-<file path=customXml/item2.xml><?xml version="1.0" encoding="utf-8"?>
-<p:properties xmlns:p="http://schemas.microsoft.com/office/2006/metadata/properties" xmlns:xsi="http://www.w3.org/2001/XMLSchema-instance">
-  <documentManagement/>
-</p:properties>
-</file>
-
-<file path=customXml/item3.xml><?xml version="1.0" encoding="utf-8"?>
-<?mso-contentType ?>
-<FormTemplates xmlns="http://schemas.microsoft.com/sharepoint/v3/contenttype/forms">
-  <Display>DocumentLibraryForm</Display>
-  <Edit>DocumentLibraryForm</Edit>
-  <New>DocumentLibraryForm</New>
-</FormTemplates>
-</file>
-
 <file path=customXml/item4.xml><?xml version="1.0" encoding="utf-8"?>
 <b:Sources xmlns:b="http://schemas.openxmlformats.org/officeDocument/2006/bibliography" xmlns="http://schemas.openxmlformats.org/officeDocument/2006/bibliography" SelectedStyle="\APA.XSL" StyleName="APA"/>
 </file>
 
 <file path=customXml/itemProps1.xml><?xml version="1.0" encoding="utf-8"?>
+<ds:datastoreItem xmlns:ds="http://schemas.openxmlformats.org/officeDocument/2006/customXml" ds:itemID="{3CBB50F0-8F85-42BF-AC23-9DA2DC66E259}">
+  <ds:schemaRefs>
+    <ds:schemaRef ds:uri="http://schemas.microsoft.com/sharepoint/v3/contenttype/forms"/>
+  </ds:schemaRefs>
+</ds:datastoreItem>
+</file>
+
+<file path=customXml/itemProps2.xml><?xml version="1.0" encoding="utf-8"?>
+<ds:datastoreItem xmlns:ds="http://schemas.openxmlformats.org/officeDocument/2006/customXml" ds:itemID="{E5265DE5-3E8E-4120-8280-8EC419E03148}">
+  <ds:schemaRefs>
+    <ds:schemaRef ds:uri="http://schemas.microsoft.com/office/2006/metadata/properties"/>
+  </ds:schemaRefs>
+</ds:datastoreItem>
+</file>
+
+<file path=customXml/itemProps3.xml><?xml version="1.0" encoding="utf-8"?>
 <ds:datastoreItem xmlns:ds="http://schemas.openxmlformats.org/officeDocument/2006/customXml" ds:itemID="{265BF5E8-36F6-469F-8D42-3ABE6D2744B7}">
   <ds:schemaRefs>
     <ds:schemaRef ds:uri="http://schemas.microsoft.com/office/2006/metadata/contentType"/>
@@ -13654,24 +14140,8 @@
 </ds:datastoreItem>
 </file>
 
-<file path=customXml/itemProps2.xml><?xml version="1.0" encoding="utf-8"?>
-<ds:datastoreItem xmlns:ds="http://schemas.openxmlformats.org/officeDocument/2006/customXml" ds:itemID="{E5265DE5-3E8E-4120-8280-8EC419E03148}">
-  <ds:schemaRefs>
-    <ds:schemaRef ds:uri="http://schemas.microsoft.com/office/2006/metadata/properties"/>
-  </ds:schemaRefs>
-</ds:datastoreItem>
-</file>
-
-<file path=customXml/itemProps3.xml><?xml version="1.0" encoding="utf-8"?>
-<ds:datastoreItem xmlns:ds="http://schemas.openxmlformats.org/officeDocument/2006/customXml" ds:itemID="{3CBB50F0-8F85-42BF-AC23-9DA2DC66E259}">
-  <ds:schemaRefs>
-    <ds:schemaRef ds:uri="http://schemas.microsoft.com/sharepoint/v3/contenttype/forms"/>
-  </ds:schemaRefs>
-</ds:datastoreItem>
-</file>
-
 <file path=customXml/itemProps4.xml><?xml version="1.0" encoding="utf-8"?>
-<ds:datastoreItem xmlns:ds="http://schemas.openxmlformats.org/officeDocument/2006/customXml" ds:itemID="{8FBE92DB-CE70-4D83-85A5-B9CCFF0FD34B}">
+<ds:datastoreItem xmlns:ds="http://schemas.openxmlformats.org/officeDocument/2006/customXml" ds:itemID="{6DDEF734-E71E-443E-AE89-F089A8E00677}">
   <ds:schemaRefs>
     <ds:schemaRef ds:uri="http://schemas.openxmlformats.org/officeDocument/2006/bibliography"/>
   </ds:schemaRefs>

</xml_diff>

<commit_message>
updated CRM competitor doc for service change
</commit_message>
<xml_diff>
--- a/design/Design Specification - Capture - CRM Competitor Changes.docx
+++ b/design/Design Specification - Capture - CRM Competitor Changes.docx
@@ -609,21 +609,7 @@
               <w:rPr>
                 <w:rFonts w:asciiTheme="minorHAnsi" w:hAnsiTheme="minorHAnsi"/>
               </w:rPr>
-              <w:t xml:space="preserve">Completed the </w:t>
-            </w:r>
-            <w:proofErr w:type="spellStart"/>
-            <w:r>
-              <w:rPr>
-                <w:rFonts w:asciiTheme="minorHAnsi" w:hAnsiTheme="minorHAnsi"/>
-              </w:rPr>
-              <w:t>InfoPro</w:t>
-            </w:r>
-            <w:proofErr w:type="spellEnd"/>
-            <w:r>
-              <w:rPr>
-                <w:rFonts w:asciiTheme="minorHAnsi" w:hAnsiTheme="minorHAnsi"/>
-              </w:rPr>
-              <w:t xml:space="preserve"> interface section</w:t>
+              <w:t>Completed the InfoPro interface section</w:t>
             </w:r>
           </w:p>
         </w:tc>
@@ -743,6 +729,12 @@
                 <w:rFonts w:asciiTheme="minorHAnsi" w:hAnsiTheme="minorHAnsi"/>
               </w:rPr>
             </w:pPr>
+            <w:r>
+              <w:rPr>
+                <w:rFonts w:asciiTheme="minorHAnsi" w:hAnsiTheme="minorHAnsi"/>
+              </w:rPr>
+              <w:t>3/9/2015</w:t>
+            </w:r>
           </w:p>
         </w:tc>
         <w:tc>
@@ -757,6 +749,12 @@
                 <w:rFonts w:asciiTheme="minorHAnsi" w:hAnsiTheme="minorHAnsi"/>
               </w:rPr>
             </w:pPr>
+            <w:r>
+              <w:rPr>
+                <w:rFonts w:asciiTheme="minorHAnsi" w:hAnsiTheme="minorHAnsi"/>
+              </w:rPr>
+              <w:t>1.3</w:t>
+            </w:r>
           </w:p>
         </w:tc>
         <w:tc>
@@ -770,6 +768,12 @@
                 <w:rFonts w:asciiTheme="minorHAnsi" w:hAnsiTheme="minorHAnsi"/>
               </w:rPr>
             </w:pPr>
+            <w:r>
+              <w:rPr>
+                <w:rFonts w:asciiTheme="minorHAnsi" w:hAnsiTheme="minorHAnsi"/>
+              </w:rPr>
+              <w:t>Updates for service change</w:t>
+            </w:r>
           </w:p>
         </w:tc>
         <w:tc>
@@ -784,6 +788,14 @@
                 <w:rFonts w:asciiTheme="minorHAnsi" w:hAnsiTheme="minorHAnsi"/>
               </w:rPr>
             </w:pPr>
+            <w:r>
+              <w:rPr>
+                <w:rFonts w:asciiTheme="minorHAnsi" w:hAnsiTheme="minorHAnsi"/>
+              </w:rPr>
+              <w:t>John Palubinskas</w:t>
+            </w:r>
+            <w:bookmarkStart w:id="0" w:name="_GoBack"/>
+            <w:bookmarkEnd w:id="0"/>
           </w:p>
         </w:tc>
       </w:tr>
@@ -1427,7 +1439,7 @@
         <w:rPr>
           <w:noProof/>
         </w:rPr>
-        <w:instrText xml:space="preserve"> PAGEREF _Toc413411228 \h </w:instrText>
+        <w:instrText xml:space="preserve"> PAGEREF _Toc413667981 \h </w:instrText>
       </w:r>
       <w:r>
         <w:rPr>
@@ -1507,7 +1519,7 @@
         <w:rPr>
           <w:noProof/>
         </w:rPr>
-        <w:instrText xml:space="preserve"> PAGEREF _Toc413411229 \h </w:instrText>
+        <w:instrText xml:space="preserve"> PAGEREF _Toc413667982 \h </w:instrText>
       </w:r>
       <w:r>
         <w:rPr>
@@ -1586,7 +1598,7 @@
         <w:rPr>
           <w:noProof/>
         </w:rPr>
-        <w:instrText xml:space="preserve"> PAGEREF _Toc413411230 \h </w:instrText>
+        <w:instrText xml:space="preserve"> PAGEREF _Toc413667983 \h </w:instrText>
       </w:r>
       <w:r>
         <w:rPr>
@@ -1665,7 +1677,7 @@
         <w:rPr>
           <w:noProof/>
         </w:rPr>
-        <w:instrText xml:space="preserve"> PAGEREF _Toc413411231 \h </w:instrText>
+        <w:instrText xml:space="preserve"> PAGEREF _Toc413667984 \h </w:instrText>
       </w:r>
       <w:r>
         <w:rPr>
@@ -1682,7 +1694,7 @@
         <w:rPr>
           <w:noProof/>
         </w:rPr>
-        <w:t>7</w:t>
+        <w:t>8</w:t>
       </w:r>
       <w:r>
         <w:rPr>
@@ -1747,7 +1759,7 @@
         <w:rPr>
           <w:noProof/>
         </w:rPr>
-        <w:instrText xml:space="preserve"> PAGEREF _Toc413411232 \h </w:instrText>
+        <w:instrText xml:space="preserve"> PAGEREF _Toc413667985 \h </w:instrText>
       </w:r>
       <w:r>
         <w:rPr>
@@ -1764,7 +1776,7 @@
         <w:rPr>
           <w:noProof/>
         </w:rPr>
-        <w:t>9</w:t>
+        <w:t>10</w:t>
       </w:r>
       <w:r>
         <w:rPr>
@@ -1829,7 +1841,7 @@
         <w:rPr>
           <w:noProof/>
         </w:rPr>
-        <w:instrText xml:space="preserve"> PAGEREF _Toc413411233 \h </w:instrText>
+        <w:instrText xml:space="preserve"> PAGEREF _Toc413667986 \h </w:instrText>
       </w:r>
       <w:r>
         <w:rPr>
@@ -1846,7 +1858,7 @@
         <w:rPr>
           <w:noProof/>
         </w:rPr>
-        <w:t>9</w:t>
+        <w:t>10</w:t>
       </w:r>
       <w:r>
         <w:rPr>
@@ -1909,7 +1921,7 @@
         <w:rPr>
           <w:noProof/>
         </w:rPr>
-        <w:instrText xml:space="preserve"> PAGEREF _Toc413411234 \h </w:instrText>
+        <w:instrText xml:space="preserve"> PAGEREF _Toc413667987 \h </w:instrText>
       </w:r>
       <w:r>
         <w:rPr>
@@ -1926,7 +1938,7 @@
         <w:rPr>
           <w:noProof/>
         </w:rPr>
-        <w:t>9</w:t>
+        <w:t>10</w:t>
       </w:r>
       <w:r>
         <w:rPr>
@@ -1989,7 +2001,7 @@
         <w:rPr>
           <w:noProof/>
         </w:rPr>
-        <w:instrText xml:space="preserve"> PAGEREF _Toc413411235 \h </w:instrText>
+        <w:instrText xml:space="preserve"> PAGEREF _Toc413667988 \h </w:instrText>
       </w:r>
       <w:r>
         <w:rPr>
@@ -2006,7 +2018,7 @@
         <w:rPr>
           <w:noProof/>
         </w:rPr>
-        <w:t>9</w:t>
+        <w:t>10</w:t>
       </w:r>
       <w:r>
         <w:rPr>
@@ -2069,7 +2081,7 @@
         <w:rPr>
           <w:noProof/>
         </w:rPr>
-        <w:instrText xml:space="preserve"> PAGEREF _Toc413411236 \h </w:instrText>
+        <w:instrText xml:space="preserve"> PAGEREF _Toc413667989 \h </w:instrText>
       </w:r>
       <w:r>
         <w:rPr>
@@ -2086,7 +2098,7 @@
         <w:rPr>
           <w:noProof/>
         </w:rPr>
-        <w:t>11</w:t>
+        <w:t>12</w:t>
       </w:r>
       <w:r>
         <w:rPr>
@@ -2149,7 +2161,7 @@
         <w:rPr>
           <w:noProof/>
         </w:rPr>
-        <w:instrText xml:space="preserve"> PAGEREF _Toc413411237 \h </w:instrText>
+        <w:instrText xml:space="preserve"> PAGEREF _Toc413667990 \h </w:instrText>
       </w:r>
       <w:r>
         <w:rPr>
@@ -2166,7 +2178,7 @@
         <w:rPr>
           <w:noProof/>
         </w:rPr>
-        <w:t>11</w:t>
+        <w:t>12</w:t>
       </w:r>
       <w:r>
         <w:rPr>
@@ -2229,7 +2241,7 @@
         <w:rPr>
           <w:noProof/>
         </w:rPr>
-        <w:instrText xml:space="preserve"> PAGEREF _Toc413411238 \h </w:instrText>
+        <w:instrText xml:space="preserve"> PAGEREF _Toc413667991 \h </w:instrText>
       </w:r>
       <w:r>
         <w:rPr>
@@ -2246,7 +2258,7 @@
         <w:rPr>
           <w:noProof/>
         </w:rPr>
-        <w:t>12</w:t>
+        <w:t>13</w:t>
       </w:r>
       <w:r>
         <w:rPr>
@@ -2311,7 +2323,7 @@
         <w:rPr>
           <w:noProof/>
         </w:rPr>
-        <w:instrText xml:space="preserve"> PAGEREF _Toc413411239 \h </w:instrText>
+        <w:instrText xml:space="preserve"> PAGEREF _Toc413667992 \h </w:instrText>
       </w:r>
       <w:r>
         <w:rPr>
@@ -2328,7 +2340,7 @@
         <w:rPr>
           <w:noProof/>
         </w:rPr>
-        <w:t>12</w:t>
+        <w:t>13</w:t>
       </w:r>
       <w:r>
         <w:rPr>
@@ -2393,7 +2405,7 @@
         <w:rPr>
           <w:noProof/>
         </w:rPr>
-        <w:instrText xml:space="preserve"> PAGEREF _Toc413411240 \h </w:instrText>
+        <w:instrText xml:space="preserve"> PAGEREF _Toc413667993 \h </w:instrText>
       </w:r>
       <w:r>
         <w:rPr>
@@ -2410,7 +2422,7 @@
         <w:rPr>
           <w:noProof/>
         </w:rPr>
-        <w:t>12</w:t>
+        <w:t>13</w:t>
       </w:r>
       <w:r>
         <w:rPr>
@@ -2433,12 +2445,12 @@
         </w:rPr>
         <w:fldChar w:fldCharType="end"/>
       </w:r>
-      <w:bookmarkStart w:id="0" w:name="_Toc314721060"/>
-      <w:bookmarkStart w:id="1" w:name="_Toc314721188"/>
-      <w:bookmarkStart w:id="2" w:name="_Toc314721491"/>
-      <w:bookmarkStart w:id="3" w:name="_Toc314823104"/>
-      <w:bookmarkStart w:id="4" w:name="_Toc314827285"/>
-      <w:bookmarkStart w:id="5" w:name="_Toc420970829"/>
+      <w:bookmarkStart w:id="1" w:name="_Toc314721060"/>
+      <w:bookmarkStart w:id="2" w:name="_Toc314721188"/>
+      <w:bookmarkStart w:id="3" w:name="_Toc314721491"/>
+      <w:bookmarkStart w:id="4" w:name="_Toc314823104"/>
+      <w:bookmarkStart w:id="5" w:name="_Toc314827285"/>
+      <w:bookmarkStart w:id="6" w:name="_Toc420970829"/>
       <w:r>
         <w:rPr>
           <w:rFonts w:asciiTheme="minorHAnsi" w:hAnsiTheme="minorHAnsi"/>
@@ -2455,13 +2467,13 @@
           <w:rFonts w:asciiTheme="minorHAnsi" w:hAnsiTheme="minorHAnsi"/>
         </w:rPr>
       </w:pPr>
-      <w:bookmarkStart w:id="6" w:name="_Toc413411228"/>
-      <w:bookmarkEnd w:id="0"/>
+      <w:bookmarkStart w:id="7" w:name="_Toc413667981"/>
       <w:bookmarkEnd w:id="1"/>
       <w:bookmarkEnd w:id="2"/>
       <w:bookmarkEnd w:id="3"/>
       <w:bookmarkEnd w:id="4"/>
       <w:bookmarkEnd w:id="5"/>
+      <w:bookmarkEnd w:id="6"/>
       <w:r>
         <w:rPr>
           <w:rFonts w:asciiTheme="minorHAnsi" w:hAnsiTheme="minorHAnsi"/>
@@ -2469,7 +2481,7 @@
         <w:lastRenderedPageBreak/>
         <w:t>Business Requirements</w:t>
       </w:r>
-      <w:bookmarkEnd w:id="6"/>
+      <w:bookmarkEnd w:id="7"/>
     </w:p>
     <w:p>
       <w:pPr>
@@ -2479,26 +2491,26 @@
           <w:rFonts w:asciiTheme="minorHAnsi" w:hAnsiTheme="minorHAnsi"/>
         </w:rPr>
       </w:pPr>
-      <w:bookmarkStart w:id="7" w:name="_Toc342757859"/>
-      <w:bookmarkStart w:id="8" w:name="_Toc346297767"/>
-      <w:bookmarkStart w:id="9" w:name="_Toc404134497"/>
-      <w:bookmarkStart w:id="10" w:name="_Toc413411229"/>
+      <w:bookmarkStart w:id="8" w:name="_Toc342757859"/>
+      <w:bookmarkStart w:id="9" w:name="_Toc346297767"/>
+      <w:bookmarkStart w:id="10" w:name="_Toc404134497"/>
+      <w:bookmarkStart w:id="11" w:name="_Toc413667982"/>
       <w:r>
         <w:rPr>
           <w:rFonts w:asciiTheme="minorHAnsi" w:hAnsiTheme="minorHAnsi"/>
         </w:rPr>
         <w:t xml:space="preserve">Purpose of the </w:t>
       </w:r>
-      <w:bookmarkEnd w:id="7"/>
       <w:bookmarkEnd w:id="8"/>
       <w:bookmarkEnd w:id="9"/>
+      <w:bookmarkEnd w:id="10"/>
       <w:r>
         <w:rPr>
           <w:rFonts w:asciiTheme="minorHAnsi" w:hAnsiTheme="minorHAnsi"/>
         </w:rPr>
         <w:t>Design Specification</w:t>
       </w:r>
-      <w:bookmarkEnd w:id="10"/>
+      <w:bookmarkEnd w:id="11"/>
     </w:p>
     <w:p>
       <w:pPr>
@@ -2557,10 +2569,10 @@
           <w:rFonts w:asciiTheme="minorHAnsi" w:hAnsiTheme="minorHAnsi"/>
         </w:rPr>
       </w:pPr>
-      <w:bookmarkStart w:id="11" w:name="_Toc342757861"/>
-      <w:bookmarkStart w:id="12" w:name="_Toc346297769"/>
-      <w:bookmarkStart w:id="13" w:name="_Toc404134499"/>
-      <w:bookmarkStart w:id="14" w:name="_Toc413411230"/>
+      <w:bookmarkStart w:id="12" w:name="_Toc342757861"/>
+      <w:bookmarkStart w:id="13" w:name="_Toc346297769"/>
+      <w:bookmarkStart w:id="14" w:name="_Toc404134499"/>
+      <w:bookmarkStart w:id="15" w:name="_Toc413667983"/>
       <w:r>
         <w:rPr>
           <w:rFonts w:asciiTheme="minorHAnsi" w:hAnsiTheme="minorHAnsi"/>
@@ -2573,7 +2585,7 @@
         </w:rPr>
         <w:t xml:space="preserve"> / Configuration</w:t>
       </w:r>
-      <w:bookmarkEnd w:id="14"/>
+      <w:bookmarkEnd w:id="15"/>
     </w:p>
     <w:p>
       <w:pPr>
@@ -2762,21 +2774,7 @@
               <w:rPr>
                 <w:rFonts w:asciiTheme="minorHAnsi" w:hAnsiTheme="minorHAnsi"/>
               </w:rPr>
-              <w:t xml:space="preserve">On the </w:t>
-            </w:r>
-            <w:proofErr w:type="spellStart"/>
-            <w:r>
-              <w:rPr>
-                <w:rFonts w:asciiTheme="minorHAnsi" w:hAnsiTheme="minorHAnsi"/>
-              </w:rPr>
-              <w:t>config</w:t>
-            </w:r>
-            <w:proofErr w:type="spellEnd"/>
-            <w:r>
-              <w:rPr>
-                <w:rFonts w:asciiTheme="minorHAnsi" w:hAnsiTheme="minorHAnsi"/>
-              </w:rPr>
-              <w:t xml:space="preserve"> page display a dropdown list of the competitors for that division</w:t>
+              <w:t>On the config page display a dropdown list of the competitors for that division</w:t>
             </w:r>
             <w:r>
               <w:rPr>
@@ -2909,6 +2907,26 @@
               <w:rPr>
                 <w:rFonts w:asciiTheme="minorHAnsi" w:hAnsiTheme="minorHAnsi"/>
               </w:rPr>
+              <w:t>- On the Start New quote page, the Sales Activity types should be:  New, Existing Customer, and Change of Owner</w:t>
+            </w:r>
+          </w:p>
+          <w:p>
+            <w:pPr>
+              <w:spacing w:line="276" w:lineRule="auto"/>
+              <w:rPr>
+                <w:rFonts w:asciiTheme="minorHAnsi" w:hAnsiTheme="minorHAnsi"/>
+              </w:rPr>
+            </w:pPr>
+            <w:r>
+              <w:rPr>
+                <w:rFonts w:asciiTheme="minorHAnsi" w:hAnsiTheme="minorHAnsi"/>
+              </w:rPr>
+              <w:t xml:space="preserve">- </w:t>
+            </w:r>
+            <w:r>
+              <w:rPr>
+                <w:rFonts w:asciiTheme="minorHAnsi" w:hAnsiTheme="minorHAnsi"/>
+              </w:rPr>
               <w:t xml:space="preserve">Current pricing formulas should not change. Currently only New/New and Waste Management have applied </w:t>
             </w:r>
             <w:r>
@@ -2982,12 +3000,12 @@
                 <w:rFonts w:asciiTheme="minorHAnsi" w:hAnsiTheme="minorHAnsi"/>
               </w:rPr>
             </w:pPr>
-            <w:bookmarkStart w:id="15" w:name="_Toc342757862"/>
-            <w:bookmarkStart w:id="16" w:name="_Toc346297770"/>
-            <w:bookmarkStart w:id="17" w:name="_Toc404134500"/>
-            <w:bookmarkEnd w:id="11"/>
+            <w:bookmarkStart w:id="16" w:name="_Toc342757862"/>
+            <w:bookmarkStart w:id="17" w:name="_Toc346297770"/>
+            <w:bookmarkStart w:id="18" w:name="_Toc404134500"/>
             <w:bookmarkEnd w:id="12"/>
             <w:bookmarkEnd w:id="13"/>
+            <w:bookmarkEnd w:id="14"/>
           </w:p>
           <w:p>
             <w:pPr>
@@ -3141,7 +3159,7 @@
             <w:pPr>
               <w:spacing w:line="276" w:lineRule="auto"/>
               <w:rPr>
-                <w:rFonts w:asciiTheme="minorHAnsi" w:hAnsiTheme="minorHAnsi"/>
+                <w:rFonts w:asciiTheme="minorHAnsi" w:eastAsia="Times New Roman" w:hAnsiTheme="minorHAnsi"/>
               </w:rPr>
             </w:pPr>
             <w:r>
@@ -3168,12 +3186,70 @@
                   <v:path o:extrusionok="f" gradientshapeok="t" o:connecttype="rect"/>
                   <o:lock v:ext="edit" aspectratio="t"/>
                 </v:shapetype>
-                <v:shape id="_x0000_i1025" type="#_x0000_t75" style="width:102.1pt;height:66.65pt" o:ole="">
+                <v:shape id="_x0000_i1025" type="#_x0000_t75" style="width:102pt;height:66.5pt" o:ole="">
                   <v:imagedata r:id="rId15" o:title=""/>
                 </v:shape>
-                <o:OLEObject Type="Embed" ProgID="AcroExch.Document.11" ShapeID="_x0000_i1025" DrawAspect="Icon" ObjectID="_1487153411" r:id="rId16"/>
+                <o:OLEObject Type="Embed" ProgID="AcroExch.Document.11" ShapeID="_x0000_i1025" DrawAspect="Icon" ObjectID="_1487410020" r:id="rId16"/>
               </w:object>
             </w:r>
+          </w:p>
+          <w:p>
+            <w:pPr>
+              <w:spacing w:line="276" w:lineRule="auto"/>
+              <w:rPr>
+                <w:rFonts w:asciiTheme="minorHAnsi" w:hAnsiTheme="minorHAnsi"/>
+              </w:rPr>
+            </w:pPr>
+            <w:r>
+              <w:rPr>
+                <w:rFonts w:asciiTheme="minorHAnsi" w:hAnsiTheme="minorHAnsi"/>
+              </w:rPr>
+              <w:t>The trans/reason and competitor code boxes will be removed from the office use CSA.  W</w:t>
+            </w:r>
+            <w:r>
+              <w:rPr>
+                <w:rFonts w:asciiTheme="minorHAnsi" w:hAnsiTheme="minorHAnsi"/>
+              </w:rPr>
+              <w:t>e</w:t>
+            </w:r>
+            <w:r>
+              <w:rPr>
+                <w:rFonts w:asciiTheme="minorHAnsi" w:hAnsiTheme="minorHAnsi"/>
+              </w:rPr>
+              <w:t xml:space="preserve"> need to will</w:t>
+            </w:r>
+            <w:r>
+              <w:rPr>
+                <w:rFonts w:asciiTheme="minorHAnsi" w:hAnsiTheme="minorHAnsi"/>
+              </w:rPr>
+              <w:t xml:space="preserve"> display </w:t>
+            </w:r>
+            <w:r>
+              <w:rPr>
+                <w:rFonts w:asciiTheme="minorHAnsi" w:hAnsiTheme="minorHAnsi"/>
+              </w:rPr>
+              <w:t>a line item</w:t>
+            </w:r>
+            <w:r>
+              <w:rPr>
+                <w:rFonts w:asciiTheme="minorHAnsi" w:hAnsiTheme="minorHAnsi"/>
+              </w:rPr>
+              <w:t xml:space="preserve"> on a Close Account or Close Site</w:t>
+            </w:r>
+            <w:r>
+              <w:rPr>
+                <w:rFonts w:asciiTheme="minorHAnsi" w:hAnsiTheme="minorHAnsi"/>
+              </w:rPr>
+              <w:t xml:space="preserve"> CSA, in order to display the trans/reason codes for those activities.</w:t>
+            </w:r>
+          </w:p>
+          <w:p>
+            <w:pPr>
+              <w:spacing w:line="276" w:lineRule="auto"/>
+              <w:rPr>
+                <w:rFonts w:asciiTheme="minorHAnsi" w:hAnsiTheme="minorHAnsi"/>
+              </w:rPr>
+            </w:pPr>
           </w:p>
         </w:tc>
       </w:tr>
@@ -3260,21 +3336,7 @@
               <w:rPr>
                 <w:rFonts w:asciiTheme="minorHAnsi" w:hAnsiTheme="minorHAnsi"/>
               </w:rPr>
-              <w:t xml:space="preserve">Rate Adjustment – Rollback due to </w:t>
-            </w:r>
-            <w:proofErr w:type="spellStart"/>
-            <w:r>
-              <w:rPr>
-                <w:rFonts w:asciiTheme="minorHAnsi" w:hAnsiTheme="minorHAnsi"/>
-              </w:rPr>
-              <w:t>Competitve</w:t>
-            </w:r>
-            <w:proofErr w:type="spellEnd"/>
-            <w:r>
-              <w:rPr>
-                <w:rFonts w:asciiTheme="minorHAnsi" w:hAnsiTheme="minorHAnsi"/>
-              </w:rPr>
-              <w:t xml:space="preserve"> Bid</w:t>
+              <w:t>Rate Adjustment – Rollback due to Competitve Bid</w:t>
             </w:r>
           </w:p>
           <w:p>
@@ -3326,7 +3388,115 @@
               <w:rPr>
                 <w:rFonts w:asciiTheme="minorHAnsi" w:hAnsiTheme="minorHAnsi"/>
               </w:rPr>
-              <w:t>As each of these items is at the container level, the same competitor attribute will be used and the appropriate transaction/reason codes will populate on the corresponding line items.</w:t>
+              <w:t xml:space="preserve">As each of these items is </w:t>
+            </w:r>
+            <w:r>
+              <w:rPr>
+                <w:rFonts w:asciiTheme="minorHAnsi" w:hAnsiTheme="minorHAnsi"/>
+              </w:rPr>
+              <w:t xml:space="preserve">reported on </w:t>
+            </w:r>
+            <w:r>
+              <w:rPr>
+                <w:rFonts w:asciiTheme="minorHAnsi" w:hAnsiTheme="minorHAnsi"/>
+              </w:rPr>
+              <w:t xml:space="preserve">at the </w:t>
+            </w:r>
+            <w:r>
+              <w:rPr>
+                <w:rFonts w:asciiTheme="minorHAnsi" w:hAnsiTheme="minorHAnsi"/>
+              </w:rPr>
+              <w:t xml:space="preserve">quote </w:t>
+            </w:r>
+            <w:r>
+              <w:rPr>
+                <w:rFonts w:asciiTheme="minorHAnsi" w:hAnsiTheme="minorHAnsi"/>
+              </w:rPr>
+              <w:t xml:space="preserve">level, the same competitor attribute will be used and the appropriate transaction/reason codes will </w:t>
+            </w:r>
+            <w:r>
+              <w:rPr>
+                <w:rFonts w:asciiTheme="minorHAnsi" w:hAnsiTheme="minorHAnsi"/>
+              </w:rPr>
+              <w:t>be copied to the corresponding container line level attribute</w:t>
+            </w:r>
+            <w:r>
+              <w:rPr>
+                <w:rFonts w:asciiTheme="minorHAnsi" w:hAnsiTheme="minorHAnsi"/>
+              </w:rPr>
+              <w:t>.</w:t>
+            </w:r>
+          </w:p>
+          <w:p>
+            <w:pPr>
+              <w:spacing w:line="276" w:lineRule="auto"/>
+              <w:rPr>
+                <w:rFonts w:asciiTheme="minorHAnsi" w:hAnsiTheme="minorHAnsi"/>
+              </w:rPr>
+            </w:pPr>
+          </w:p>
+          <w:p>
+            <w:pPr>
+              <w:spacing w:line="276" w:lineRule="auto"/>
+              <w:rPr>
+                <w:rFonts w:asciiTheme="minorHAnsi" w:hAnsiTheme="minorHAnsi"/>
+              </w:rPr>
+            </w:pPr>
+            <w:r>
+              <w:rPr>
+                <w:rFonts w:asciiTheme="minorHAnsi" w:hAnsiTheme="minorHAnsi"/>
+              </w:rPr>
+              <w:t>For a service change, to determine the trans/reason code, we will loo</w:t>
+            </w:r>
+            <w:r>
+              <w:rPr>
+                <w:rFonts w:asciiTheme="minorHAnsi" w:hAnsiTheme="minorHAnsi"/>
+              </w:rPr>
+              <w:t>k at the units before and after to tell whether it should be coded as a 02-58 (service increase) or a 05-58 (service decrease.)</w:t>
+            </w:r>
+          </w:p>
+          <w:p>
+            <w:pPr>
+              <w:spacing w:line="276" w:lineRule="auto"/>
+              <w:rPr>
+                <w:rFonts w:asciiTheme="minorHAnsi" w:hAnsiTheme="minorHAnsi"/>
+              </w:rPr>
+            </w:pPr>
+          </w:p>
+          <w:p>
+            <w:pPr>
+              <w:spacing w:line="276" w:lineRule="auto"/>
+              <w:rPr>
+                <w:rFonts w:asciiTheme="minorHAnsi" w:hAnsiTheme="minorHAnsi"/>
+              </w:rPr>
+            </w:pPr>
+            <w:r>
+              <w:rPr>
+                <w:rFonts w:asciiTheme="minorHAnsi" w:hAnsiTheme="minorHAnsi"/>
+              </w:rPr>
+              <w:t>TBD: what do we code if overall units do not change, but service levels are adjusted? (Brittany waiting on confirmation from STR reporting)</w:t>
+            </w:r>
+          </w:p>
+          <w:p>
+            <w:pPr>
+              <w:spacing w:line="276" w:lineRule="auto"/>
+              <w:rPr>
+                <w:rFonts w:asciiTheme="minorHAnsi" w:hAnsiTheme="minorHAnsi"/>
+              </w:rPr>
+            </w:pPr>
+          </w:p>
+          <w:p>
+            <w:pPr>
+              <w:spacing w:line="276" w:lineRule="auto"/>
+              <w:rPr>
+                <w:rFonts w:asciiTheme="minorHAnsi" w:hAnsiTheme="minorHAnsi"/>
+              </w:rPr>
+            </w:pPr>
+            <w:r>
+              <w:rPr>
+                <w:rFonts w:asciiTheme="minorHAnsi" w:hAnsiTheme="minorHAnsi"/>
+              </w:rPr>
+              <w:t>For a Close Account or Close Site, the appropriate trans/reason code will be copied to the line item level for all containers on the quote.</w:t>
             </w:r>
           </w:p>
           <w:p>
@@ -3346,13 +3516,6 @@
           <w:rFonts w:asciiTheme="minorHAnsi" w:hAnsiTheme="minorHAnsi"/>
         </w:rPr>
       </w:pPr>
-    </w:p>
-    <w:p>
-      <w:pPr>
-        <w:rPr>
-          <w:rFonts w:asciiTheme="minorHAnsi" w:hAnsiTheme="minorHAnsi"/>
-        </w:rPr>
-      </w:pPr>
       <w:r>
         <w:rPr>
           <w:rFonts w:asciiTheme="minorHAnsi" w:hAnsiTheme="minorHAnsi"/>
@@ -3374,14 +3537,14 @@
           <w:rFonts w:asciiTheme="minorHAnsi" w:hAnsiTheme="minorHAnsi"/>
         </w:rPr>
       </w:pPr>
-      <w:bookmarkStart w:id="18" w:name="_Toc413411231"/>
+      <w:bookmarkStart w:id="19" w:name="_Toc413667984"/>
       <w:r>
         <w:rPr>
           <w:rFonts w:asciiTheme="minorHAnsi" w:hAnsiTheme="minorHAnsi"/>
         </w:rPr>
         <w:t>Technical Design Requirements</w:t>
       </w:r>
-      <w:bookmarkEnd w:id="18"/>
+      <w:bookmarkEnd w:id="19"/>
       <w:r>
         <w:rPr>
           <w:rFonts w:asciiTheme="minorHAnsi" w:hAnsiTheme="minorHAnsi"/>
@@ -3515,7 +3678,6 @@
                 <w:rFonts w:asciiTheme="minorHAnsi" w:hAnsiTheme="minorHAnsi"/>
               </w:rPr>
             </w:pPr>
-            <w:proofErr w:type="spellStart"/>
             <w:r>
               <w:rPr>
                 <w:rFonts w:asciiTheme="minorHAnsi" w:hAnsiTheme="minorHAnsi"/>
@@ -3528,7 +3690,6 @@
               </w:rPr>
               <w:t>ig</w:t>
             </w:r>
-            <w:proofErr w:type="spellEnd"/>
           </w:p>
         </w:tc>
         <w:tc>
@@ -3594,21 +3755,7 @@
               <w:rPr>
                 <w:rFonts w:asciiTheme="minorHAnsi" w:hAnsiTheme="minorHAnsi"/>
               </w:rPr>
-              <w:t xml:space="preserve">to small and large container </w:t>
-            </w:r>
-            <w:proofErr w:type="spellStart"/>
-            <w:r>
-              <w:rPr>
-                <w:rFonts w:asciiTheme="minorHAnsi" w:hAnsiTheme="minorHAnsi"/>
-              </w:rPr>
-              <w:t>configs</w:t>
-            </w:r>
-            <w:proofErr w:type="spellEnd"/>
-            <w:r>
-              <w:rPr>
-                <w:rFonts w:asciiTheme="minorHAnsi" w:hAnsiTheme="minorHAnsi"/>
-              </w:rPr>
-              <w:t xml:space="preserve"> per </w:t>
+              <w:t xml:space="preserve">to small and large container configs per </w:t>
             </w:r>
             <w:r>
               <w:rPr>
@@ -3669,16 +3816,8 @@
               <w:rPr>
                 <w:rFonts w:asciiTheme="minorHAnsi" w:hAnsiTheme="minorHAnsi"/>
               </w:rPr>
-              <w:t xml:space="preserve">- Small Container </w:t>
-            </w:r>
-            <w:proofErr w:type="spellStart"/>
-            <w:r>
-              <w:rPr>
-                <w:rFonts w:asciiTheme="minorHAnsi" w:hAnsiTheme="minorHAnsi"/>
-              </w:rPr>
-              <w:t>Config</w:t>
-            </w:r>
-            <w:proofErr w:type="spellEnd"/>
+              <w:t>- Small Container Config</w:t>
+            </w:r>
             <w:r>
               <w:rPr>
                 <w:rFonts w:asciiTheme="minorHAnsi" w:hAnsiTheme="minorHAnsi"/>
@@ -3750,16 +3889,8 @@
               <w:rPr>
                 <w:rFonts w:asciiTheme="minorHAnsi" w:hAnsiTheme="minorHAnsi"/>
               </w:rPr>
-              <w:t xml:space="preserve">- Large Container </w:t>
-            </w:r>
-            <w:proofErr w:type="spellStart"/>
-            <w:r>
-              <w:rPr>
-                <w:rFonts w:asciiTheme="minorHAnsi" w:hAnsiTheme="minorHAnsi"/>
-              </w:rPr>
-              <w:t>Config</w:t>
-            </w:r>
-            <w:proofErr w:type="spellEnd"/>
+              <w:t>- Large Container Config</w:t>
+            </w:r>
             <w:r>
               <w:rPr>
                 <w:rFonts w:asciiTheme="minorHAnsi" w:hAnsiTheme="minorHAnsi"/>
@@ -3790,35 +3921,7 @@
               <w:rPr>
                 <w:rFonts w:asciiTheme="minorHAnsi" w:hAnsiTheme="minorHAnsi"/>
               </w:rPr>
-              <w:t xml:space="preserve">Modify any constraint rules based on the </w:t>
-            </w:r>
-            <w:proofErr w:type="spellStart"/>
-            <w:r>
-              <w:rPr>
-                <w:rFonts w:asciiTheme="minorHAnsi" w:hAnsiTheme="minorHAnsi"/>
-              </w:rPr>
-              <w:t>Area_Competitor</w:t>
-            </w:r>
-            <w:proofErr w:type="spellEnd"/>
-            <w:r>
-              <w:rPr>
-                <w:rFonts w:asciiTheme="minorHAnsi" w:hAnsiTheme="minorHAnsi"/>
-              </w:rPr>
-              <w:t xml:space="preserve"> table to use </w:t>
-            </w:r>
-            <w:proofErr w:type="spellStart"/>
-            <w:r>
-              <w:rPr>
-                <w:rFonts w:asciiTheme="minorHAnsi" w:hAnsiTheme="minorHAnsi"/>
-              </w:rPr>
-              <w:t>div_competitor_adj</w:t>
-            </w:r>
-            <w:proofErr w:type="spellEnd"/>
-            <w:r>
-              <w:rPr>
-                <w:rFonts w:asciiTheme="minorHAnsi" w:hAnsiTheme="minorHAnsi"/>
-              </w:rPr>
-              <w:t xml:space="preserve"> where needed.</w:t>
+              <w:t>Modify any constraint rules based on the Area_Competitor table to use div_competitor_adj where needed.</w:t>
             </w:r>
           </w:p>
           <w:p>
@@ -3838,21 +3941,7 @@
               <w:rPr>
                 <w:rFonts w:asciiTheme="minorHAnsi" w:hAnsiTheme="minorHAnsi"/>
               </w:rPr>
-              <w:t>Constrain the competitor dropdown to only display competitors based on the selected division for the quote (</w:t>
-            </w:r>
-            <w:proofErr w:type="spellStart"/>
-            <w:r>
-              <w:rPr>
-                <w:rFonts w:asciiTheme="minorHAnsi" w:hAnsiTheme="minorHAnsi"/>
-              </w:rPr>
-              <w:t>division_quote</w:t>
-            </w:r>
-            <w:proofErr w:type="spellEnd"/>
-            <w:r>
-              <w:rPr>
-                <w:rFonts w:asciiTheme="minorHAnsi" w:hAnsiTheme="minorHAnsi"/>
-              </w:rPr>
-              <w:t>)</w:t>
+              <w:t>Constrain the competitor dropdown to only display competitors based on the selected division for the quote (division_quote)</w:t>
             </w:r>
           </w:p>
           <w:p>
@@ -3872,30 +3961,8 @@
               <w:rPr>
                 <w:rFonts w:asciiTheme="minorHAnsi" w:hAnsiTheme="minorHAnsi"/>
               </w:rPr>
-              <w:t>Update all competitor menu items to be the Displayed Text (</w:t>
-            </w:r>
-            <w:proofErr w:type="spellStart"/>
-            <w:r>
-              <w:rPr>
-                <w:rFonts w:asciiTheme="minorHAnsi" w:hAnsiTheme="minorHAnsi"/>
-              </w:rPr>
-              <w:t>Competitor_Nm</w:t>
-            </w:r>
-            <w:proofErr w:type="spellEnd"/>
-            <w:r>
-              <w:rPr>
-                <w:rFonts w:asciiTheme="minorHAnsi" w:hAnsiTheme="minorHAnsi"/>
-              </w:rPr>
-              <w:t>) and Variable Name (</w:t>
-            </w:r>
-            <w:proofErr w:type="spellStart"/>
-            <w:r>
-              <w:rPr>
-                <w:rFonts w:asciiTheme="minorHAnsi" w:hAnsiTheme="minorHAnsi"/>
-              </w:rPr>
-              <w:t>Competitor_Cd</w:t>
-            </w:r>
-            <w:proofErr w:type="spellEnd"/>
+              <w:t>Update all competitor menu items to be the Displayed Text (Competitor_Nm) and Variable Name (Competitor_Cd</w:t>
+            </w:r>
             <w:r>
               <w:rPr>
                 <w:rFonts w:asciiTheme="minorHAnsi" w:hAnsiTheme="minorHAnsi"/>
@@ -4091,13 +4158,7 @@
               <w:rPr>
                 <w:rFonts w:asciiTheme="minorHAnsi" w:hAnsiTheme="minorHAnsi"/>
               </w:rPr>
-              <w:t xml:space="preserve">Remove </w:t>
-            </w:r>
-            <w:r>
-              <w:rPr>
-                <w:rFonts w:asciiTheme="minorHAnsi" w:hAnsiTheme="minorHAnsi"/>
-              </w:rPr>
-              <w:t>existing competitor dropdown list</w:t>
+              <w:t>Replace the Sales Activity ‘New/New’ with ‘New’</w:t>
             </w:r>
           </w:p>
           <w:p>
@@ -4116,7 +4177,13 @@
               <w:rPr>
                 <w:rFonts w:asciiTheme="minorHAnsi" w:hAnsiTheme="minorHAnsi"/>
               </w:rPr>
-              <w:t>Remove all constraint rules pertaining to the competitor dropdown list</w:t>
+              <w:t xml:space="preserve">Remove </w:t>
+            </w:r>
+            <w:r>
+              <w:rPr>
+                <w:rFonts w:asciiTheme="minorHAnsi" w:hAnsiTheme="minorHAnsi"/>
+              </w:rPr>
+              <w:t>existing competitor dropdown list</w:t>
             </w:r>
           </w:p>
           <w:p>
@@ -4135,7 +4202,103 @@
               <w:rPr>
                 <w:rFonts w:asciiTheme="minorHAnsi" w:hAnsiTheme="minorHAnsi"/>
               </w:rPr>
+              <w:t>Remove all constraint rules pertaining to the competitor dropdown list</w:t>
+            </w:r>
+          </w:p>
+          <w:p>
+            <w:pPr>
+              <w:pStyle w:val="ListParagraph"/>
+              <w:numPr>
+                <w:ilvl w:val="0"/>
+                <w:numId w:val="27"/>
+              </w:numPr>
+              <w:ind w:left="252" w:hanging="252"/>
+              <w:rPr>
+                <w:rFonts w:asciiTheme="minorHAnsi" w:hAnsiTheme="minorHAnsi"/>
+              </w:rPr>
+            </w:pPr>
+            <w:r>
+              <w:rPr>
+                <w:rFonts w:asciiTheme="minorHAnsi" w:hAnsiTheme="minorHAnsi"/>
+              </w:rPr>
               <w:t>Modify all commerce transition rules that reference ‘new from competitor’ as needed (do a BML search on ‘competitor’).</w:t>
+            </w:r>
+          </w:p>
+          <w:p>
+            <w:pPr>
+              <w:pStyle w:val="ListParagraph"/>
+              <w:numPr>
+                <w:ilvl w:val="0"/>
+                <w:numId w:val="27"/>
+              </w:numPr>
+              <w:ind w:left="252" w:hanging="252"/>
+              <w:rPr>
+                <w:rFonts w:asciiTheme="minorHAnsi" w:hAnsiTheme="minorHAnsi"/>
+              </w:rPr>
+            </w:pPr>
+            <w:r>
+              <w:rPr>
+                <w:rFonts w:asciiTheme="minorHAnsi" w:hAnsiTheme="minorHAnsi"/>
+              </w:rPr>
+              <w:t xml:space="preserve">Modify all commerce functions </w:t>
+            </w:r>
+            <w:r>
+              <w:rPr>
+                <w:rFonts w:asciiTheme="minorHAnsi" w:hAnsiTheme="minorHAnsi"/>
+              </w:rPr>
+              <w:t>that refrerence ‘New/New’ as needed</w:t>
+            </w:r>
+          </w:p>
+          <w:p>
+            <w:pPr>
+              <w:pStyle w:val="ListParagraph"/>
+              <w:ind w:left="252"/>
+              <w:rPr>
+                <w:rFonts w:asciiTheme="minorHAnsi" w:hAnsiTheme="minorHAnsi"/>
+              </w:rPr>
+            </w:pPr>
+          </w:p>
+          <w:p>
+            <w:pPr>
+              <w:pStyle w:val="ListParagraph"/>
+              <w:ind w:left="252"/>
+              <w:rPr>
+                <w:rFonts w:asciiTheme="minorHAnsi" w:hAnsiTheme="minorHAnsi"/>
+                <w:b/>
+              </w:rPr>
+            </w:pPr>
+            <w:r>
+              <w:rPr>
+                <w:rFonts w:asciiTheme="minorHAnsi" w:hAnsiTheme="minorHAnsi"/>
+                <w:b/>
+              </w:rPr>
+              <w:t>Finalize Quote Page</w:t>
+            </w:r>
+          </w:p>
+          <w:p>
+            <w:pPr>
+              <w:pStyle w:val="ListParagraph"/>
+              <w:numPr>
+                <w:ilvl w:val="0"/>
+                <w:numId w:val="27"/>
+              </w:numPr>
+              <w:ind w:left="252"/>
+              <w:rPr>
+                <w:rFonts w:asciiTheme="minorHAnsi" w:hAnsiTheme="minorHAnsi"/>
+                <w:b/>
+              </w:rPr>
+            </w:pPr>
+            <w:r>
+              <w:rPr>
+                <w:rFonts w:asciiTheme="minorHAnsi" w:hAnsiTheme="minorHAnsi"/>
+              </w:rPr>
+              <w:t>For Opportunity Status ‘Close Account’ and ‘Close Site’</w:t>
+            </w:r>
+            <w:r>
+              <w:rPr>
+                <w:rFonts w:asciiTheme="minorHAnsi" w:hAnsiTheme="minorHAnsi"/>
+              </w:rPr>
+              <w:t>, the quote level transaction code, reason code and competitor code will be copied to the line item of the container used to create the quote.</w:t>
             </w:r>
           </w:p>
         </w:tc>
@@ -4371,7 +4534,19 @@
               <w:rPr>
                 <w:rFonts w:asciiTheme="minorHAnsi" w:hAnsiTheme="minorHAnsi"/>
               </w:rPr>
-              <w:t xml:space="preserve"> for the Office Use CSA.</w:t>
+              <w:t xml:space="preserve"> for the Office Use CSA</w:t>
+            </w:r>
+            <w:r>
+              <w:rPr>
+                <w:rFonts w:asciiTheme="minorHAnsi" w:hAnsiTheme="minorHAnsi"/>
+              </w:rPr>
+              <w:t>; blank otherwise</w:t>
+            </w:r>
+            <w:r>
+              <w:rPr>
+                <w:rFonts w:asciiTheme="minorHAnsi" w:hAnsiTheme="minorHAnsi"/>
+              </w:rPr>
+              <w:t>.</w:t>
             </w:r>
           </w:p>
           <w:p>
@@ -4395,44 +4570,8 @@
               <w:rPr>
                 <w:rFonts w:asciiTheme="minorHAnsi" w:hAnsiTheme="minorHAnsi"/>
               </w:rPr>
-              <w:t xml:space="preserve"> the </w:t>
-            </w:r>
-            <w:proofErr w:type="spellStart"/>
-            <w:r>
-              <w:rPr>
-                <w:rFonts w:asciiTheme="minorHAnsi" w:hAnsiTheme="minorHAnsi"/>
-              </w:rPr>
-              <w:t>transactionCode_line</w:t>
-            </w:r>
-            <w:proofErr w:type="spellEnd"/>
-            <w:r>
-              <w:rPr>
-                <w:rFonts w:asciiTheme="minorHAnsi" w:hAnsiTheme="minorHAnsi"/>
-              </w:rPr>
-              <w:t xml:space="preserve">, </w:t>
-            </w:r>
-            <w:proofErr w:type="spellStart"/>
-            <w:r>
-              <w:rPr>
-                <w:rFonts w:asciiTheme="minorHAnsi" w:hAnsiTheme="minorHAnsi"/>
-              </w:rPr>
-              <w:t>reasonCode_line</w:t>
-            </w:r>
-            <w:proofErr w:type="spellEnd"/>
-            <w:r>
-              <w:rPr>
-                <w:rFonts w:asciiTheme="minorHAnsi" w:hAnsiTheme="minorHAnsi"/>
-              </w:rPr>
-              <w:t xml:space="preserve">, </w:t>
-            </w:r>
-            <w:proofErr w:type="spellStart"/>
-            <w:r>
-              <w:rPr>
-                <w:rFonts w:asciiTheme="minorHAnsi" w:hAnsiTheme="minorHAnsi"/>
-              </w:rPr>
-              <w:t>competitorCode_line</w:t>
-            </w:r>
-            <w:proofErr w:type="spellEnd"/>
+              <w:t xml:space="preserve"> the transactionCode_line, reasonCode_line, competitorCode_line</w:t>
+            </w:r>
           </w:p>
           <w:p>
             <w:pPr>
@@ -4473,10 +4612,14 @@
               <w:rPr>
                 <w:rFonts w:asciiTheme="minorHAnsi" w:hAnsiTheme="minorHAnsi"/>
               </w:rPr>
-              <w:t xml:space="preserve"> should be blank except in the case where quote level codes are necessary (Close Account or Close Site)</w:t>
-            </w:r>
-            <w:bookmarkStart w:id="19" w:name="_GoBack"/>
-            <w:bookmarkEnd w:id="19"/>
+              <w:t xml:space="preserve"> should be </w:t>
+            </w:r>
+            <w:r>
+              <w:rPr>
+                <w:rFonts w:asciiTheme="minorHAnsi" w:hAnsiTheme="minorHAnsi"/>
+              </w:rPr>
+              <w:t>removed completely and blanked out.</w:t>
+            </w:r>
           </w:p>
           <w:p>
             <w:pPr>
@@ -4601,19 +4744,11 @@
                 <w:rFonts w:asciiTheme="minorHAnsi" w:hAnsiTheme="minorHAnsi"/>
               </w:rPr>
             </w:pPr>
-            <w:proofErr w:type="spellStart"/>
-            <w:r>
-              <w:rPr>
-                <w:rFonts w:asciiTheme="minorHAnsi" w:hAnsiTheme="minorHAnsi"/>
-              </w:rPr>
-              <w:t>InfoPro</w:t>
-            </w:r>
-            <w:proofErr w:type="spellEnd"/>
-            <w:r>
-              <w:rPr>
-                <w:rFonts w:asciiTheme="minorHAnsi" w:hAnsiTheme="minorHAnsi"/>
-              </w:rPr>
-              <w:t xml:space="preserve"> Interf</w:t>
+            <w:r>
+              <w:rPr>
+                <w:rFonts w:asciiTheme="minorHAnsi" w:hAnsiTheme="minorHAnsi"/>
+              </w:rPr>
+              <w:t>InfoPro Interf</w:t>
             </w:r>
             <w:r>
               <w:rPr>
@@ -4667,14 +4802,12 @@
                 <w:rFonts w:asciiTheme="minorHAnsi" w:hAnsiTheme="minorHAnsi"/>
               </w:rPr>
             </w:pPr>
-            <w:proofErr w:type="spellStart"/>
             <w:r>
               <w:rPr>
                 <w:rFonts w:asciiTheme="minorHAnsi" w:hAnsiTheme="minorHAnsi"/>
               </w:rPr>
               <w:t>transactionCode_line</w:t>
             </w:r>
-            <w:proofErr w:type="spellEnd"/>
             <w:r>
               <w:rPr>
                 <w:rFonts w:asciiTheme="minorHAnsi" w:hAnsiTheme="minorHAnsi"/>
@@ -4693,20 +4826,12 @@
                 <w:rFonts w:asciiTheme="minorHAnsi" w:hAnsiTheme="minorHAnsi"/>
               </w:rPr>
             </w:pPr>
-            <w:proofErr w:type="spellStart"/>
-            <w:r>
-              <w:rPr>
-                <w:rFonts w:asciiTheme="minorHAnsi" w:hAnsiTheme="minorHAnsi"/>
-              </w:rPr>
-              <w:t>reasonCode_lin</w:t>
-            </w:r>
-            <w:r>
-              <w:rPr>
-                <w:rFonts w:asciiTheme="minorHAnsi" w:hAnsiTheme="minorHAnsi"/>
-              </w:rPr>
-              <w:t>e</w:t>
-            </w:r>
-            <w:proofErr w:type="spellEnd"/>
+            <w:r>
+              <w:rPr>
+                <w:rFonts w:asciiTheme="minorHAnsi" w:hAnsiTheme="minorHAnsi"/>
+              </w:rPr>
+              <w:t>reasonCode_line</w:t>
+            </w:r>
             <w:r>
               <w:rPr>
                 <w:rFonts w:asciiTheme="minorHAnsi" w:hAnsiTheme="minorHAnsi"/>
@@ -4725,14 +4850,12 @@
                 <w:rFonts w:asciiTheme="minorHAnsi" w:hAnsiTheme="minorHAnsi"/>
               </w:rPr>
             </w:pPr>
-            <w:proofErr w:type="spellStart"/>
             <w:r>
               <w:rPr>
                 <w:rFonts w:asciiTheme="minorHAnsi" w:hAnsiTheme="minorHAnsi"/>
               </w:rPr>
               <w:t>competitorCode_line</w:t>
             </w:r>
-            <w:proofErr w:type="spellEnd"/>
             <w:r>
               <w:rPr>
                 <w:rFonts w:asciiTheme="minorHAnsi" w:hAnsiTheme="minorHAnsi"/>
@@ -4810,35 +4933,7 @@
               <w:rPr>
                 <w:rFonts w:asciiTheme="minorHAnsi" w:hAnsiTheme="minorHAnsi"/>
               </w:rPr>
-              <w:t xml:space="preserve">As competitors are now based on the divisional table </w:t>
-            </w:r>
-            <w:proofErr w:type="spellStart"/>
-            <w:r>
-              <w:rPr>
-                <w:rFonts w:asciiTheme="minorHAnsi" w:hAnsiTheme="minorHAnsi"/>
-              </w:rPr>
-              <w:t>div_competitor_adj</w:t>
-            </w:r>
-            <w:proofErr w:type="spellEnd"/>
-            <w:r>
-              <w:rPr>
-                <w:rFonts w:asciiTheme="minorHAnsi" w:hAnsiTheme="minorHAnsi"/>
-              </w:rPr>
-              <w:t xml:space="preserve">, the </w:t>
-            </w:r>
-            <w:proofErr w:type="spellStart"/>
-            <w:r>
-              <w:rPr>
-                <w:rFonts w:asciiTheme="minorHAnsi" w:hAnsiTheme="minorHAnsi"/>
-              </w:rPr>
-              <w:t>Area_Competitors</w:t>
-            </w:r>
-            <w:proofErr w:type="spellEnd"/>
-            <w:r>
-              <w:rPr>
-                <w:rFonts w:asciiTheme="minorHAnsi" w:hAnsiTheme="minorHAnsi"/>
-              </w:rPr>
-              <w:t xml:space="preserve"> </w:t>
+              <w:t xml:space="preserve">As competitors are now based on the divisional table div_competitor_adj, the Area_Competitors </w:t>
             </w:r>
             <w:r>
               <w:rPr>
@@ -4876,33 +4971,11 @@
                 <w:rFonts w:asciiTheme="minorHAnsi" w:hAnsiTheme="minorHAnsi"/>
               </w:rPr>
             </w:pPr>
-            <w:proofErr w:type="spellStart"/>
-            <w:r>
-              <w:rPr>
-                <w:rFonts w:asciiTheme="minorHAnsi" w:hAnsiTheme="minorHAnsi"/>
-              </w:rPr>
-              <w:t>Div_competitor_adj</w:t>
-            </w:r>
-            <w:proofErr w:type="spellEnd"/>
-            <w:r>
-              <w:rPr>
-                <w:rFonts w:asciiTheme="minorHAnsi" w:hAnsiTheme="minorHAnsi"/>
-              </w:rPr>
-              <w:t xml:space="preserve"> requires a new String column ‘region’ populated with the </w:t>
-            </w:r>
-            <w:proofErr w:type="spellStart"/>
-            <w:r>
-              <w:rPr>
-                <w:rFonts w:asciiTheme="minorHAnsi" w:hAnsiTheme="minorHAnsi"/>
-              </w:rPr>
-              <w:t>InfoPro</w:t>
-            </w:r>
-            <w:proofErr w:type="spellEnd"/>
-            <w:r>
-              <w:rPr>
-                <w:rFonts w:asciiTheme="minorHAnsi" w:hAnsiTheme="minorHAnsi"/>
-              </w:rPr>
-              <w:t xml:space="preserve"> Region letter (A,E,F,M,N,O,R,S,V,W)</w:t>
+            <w:r>
+              <w:rPr>
+                <w:rFonts w:asciiTheme="minorHAnsi" w:hAnsiTheme="minorHAnsi"/>
+              </w:rPr>
+              <w:t>Div_competitor_adj requires a new String column ‘region’ populated with the InfoPro Region letter (A,E,F,M,N,O,R,S,V,W)</w:t>
             </w:r>
           </w:p>
           <w:p>
@@ -4932,35 +5005,7 @@
               <w:rPr>
                 <w:rFonts w:asciiTheme="minorHAnsi" w:hAnsiTheme="minorHAnsi"/>
               </w:rPr>
-              <w:t xml:space="preserve"> </w:t>
-            </w:r>
-            <w:proofErr w:type="spellStart"/>
-            <w:r>
-              <w:rPr>
-                <w:rFonts w:asciiTheme="minorHAnsi" w:hAnsiTheme="minorHAnsi"/>
-              </w:rPr>
-              <w:t>Competitor_Cd</w:t>
-            </w:r>
-            <w:proofErr w:type="spellEnd"/>
-            <w:r>
-              <w:rPr>
-                <w:rFonts w:asciiTheme="minorHAnsi" w:hAnsiTheme="minorHAnsi"/>
-              </w:rPr>
-              <w:t xml:space="preserve">) should be specified on the </w:t>
-            </w:r>
-            <w:proofErr w:type="spellStart"/>
-            <w:r>
-              <w:rPr>
-                <w:rFonts w:asciiTheme="minorHAnsi" w:hAnsiTheme="minorHAnsi"/>
-              </w:rPr>
-              <w:t>div_competitor_adj</w:t>
-            </w:r>
-            <w:proofErr w:type="spellEnd"/>
-            <w:r>
-              <w:rPr>
-                <w:rFonts w:asciiTheme="minorHAnsi" w:hAnsiTheme="minorHAnsi"/>
-              </w:rPr>
-              <w:t xml:space="preserve"> data table</w:t>
+              <w:t xml:space="preserve"> Competitor_Cd) should be specified on the div_competitor_adj data table</w:t>
             </w:r>
           </w:p>
           <w:p>
@@ -4996,77 +5041,7 @@
               <w:rPr>
                 <w:rFonts w:asciiTheme="minorHAnsi" w:hAnsiTheme="minorHAnsi"/>
               </w:rPr>
-              <w:t xml:space="preserve">The R ETL process should validate all </w:t>
-            </w:r>
-            <w:proofErr w:type="spellStart"/>
-            <w:r>
-              <w:rPr>
-                <w:rFonts w:asciiTheme="minorHAnsi" w:hAnsiTheme="minorHAnsi"/>
-              </w:rPr>
-              <w:t>Competitor_Cd</w:t>
-            </w:r>
-            <w:proofErr w:type="spellEnd"/>
-            <w:r>
-              <w:rPr>
-                <w:rFonts w:asciiTheme="minorHAnsi" w:hAnsiTheme="minorHAnsi"/>
-              </w:rPr>
-              <w:t xml:space="preserve"> values against what is in </w:t>
-            </w:r>
-            <w:proofErr w:type="spellStart"/>
-            <w:r>
-              <w:rPr>
-                <w:rFonts w:asciiTheme="minorHAnsi" w:hAnsiTheme="minorHAnsi"/>
-              </w:rPr>
-              <w:t>InfoPro</w:t>
-            </w:r>
-            <w:proofErr w:type="spellEnd"/>
-            <w:r>
-              <w:rPr>
-                <w:rFonts w:asciiTheme="minorHAnsi" w:hAnsiTheme="minorHAnsi"/>
-              </w:rPr>
-              <w:t xml:space="preserve"> before populating </w:t>
-            </w:r>
-            <w:proofErr w:type="spellStart"/>
-            <w:r>
-              <w:rPr>
-                <w:rFonts w:asciiTheme="minorHAnsi" w:hAnsiTheme="minorHAnsi"/>
-              </w:rPr>
-              <w:t>div_competitor_adj</w:t>
-            </w:r>
-            <w:proofErr w:type="spellEnd"/>
-            <w:r>
-              <w:rPr>
-                <w:rFonts w:asciiTheme="minorHAnsi" w:hAnsiTheme="minorHAnsi"/>
-              </w:rPr>
-              <w:t xml:space="preserve">.  Check against BI </w:t>
-            </w:r>
-            <w:proofErr w:type="spellStart"/>
-            <w:r>
-              <w:rPr>
-                <w:rFonts w:asciiTheme="minorHAnsi" w:hAnsiTheme="minorHAnsi"/>
-              </w:rPr>
-              <w:t>DWCORE.Dim_Competitor</w:t>
-            </w:r>
-            <w:proofErr w:type="spellEnd"/>
-            <w:r>
-              <w:rPr>
-                <w:rFonts w:asciiTheme="minorHAnsi" w:hAnsiTheme="minorHAnsi"/>
-              </w:rPr>
-              <w:t xml:space="preserve">.  This should prevent invalid </w:t>
-            </w:r>
-            <w:proofErr w:type="spellStart"/>
-            <w:r>
-              <w:rPr>
-                <w:rFonts w:asciiTheme="minorHAnsi" w:hAnsiTheme="minorHAnsi"/>
-              </w:rPr>
-              <w:t>competitor_cd</w:t>
-            </w:r>
-            <w:proofErr w:type="spellEnd"/>
-            <w:r>
-              <w:rPr>
-                <w:rFonts w:asciiTheme="minorHAnsi" w:hAnsiTheme="minorHAnsi"/>
-              </w:rPr>
-              <w:t xml:space="preserve"> value within Capture.</w:t>
+              <w:t>The R ETL process should validate all Competitor_Cd values against what is in InfoPro before populating div_competitor_adj.  Check against BI DWCORE.Dim_Competitor.  This should prevent invalid competitor_cd value within Capture.</w:t>
             </w:r>
           </w:p>
         </w:tc>
@@ -5104,7 +5079,7 @@
           <w:rFonts w:asciiTheme="minorHAnsi" w:hAnsiTheme="minorHAnsi"/>
         </w:rPr>
       </w:pPr>
-      <w:bookmarkStart w:id="21" w:name="_Toc413411232"/>
+      <w:bookmarkStart w:id="21" w:name="_Toc413667985"/>
       <w:r>
         <w:rPr>
           <w:rFonts w:asciiTheme="minorHAnsi" w:hAnsiTheme="minorHAnsi"/>
@@ -5224,7 +5199,7 @@
           <w:rFonts w:asciiTheme="minorHAnsi" w:hAnsiTheme="minorHAnsi"/>
         </w:rPr>
       </w:pPr>
-      <w:bookmarkStart w:id="22" w:name="_Toc413411233"/>
+      <w:bookmarkStart w:id="22" w:name="_Toc413667986"/>
       <w:r>
         <w:rPr>
           <w:rFonts w:asciiTheme="minorHAnsi" w:hAnsiTheme="minorHAnsi"/>
@@ -5241,7 +5216,7 @@
           <w:rFonts w:asciiTheme="minorHAnsi" w:hAnsiTheme="minorHAnsi"/>
         </w:rPr>
       </w:pPr>
-      <w:bookmarkStart w:id="23" w:name="_Toc413411234"/>
+      <w:bookmarkStart w:id="23" w:name="_Toc413667987"/>
       <w:r>
         <w:rPr>
           <w:rFonts w:asciiTheme="minorHAnsi" w:hAnsiTheme="minorHAnsi"/>
@@ -5277,7 +5252,7 @@
           <w:rFonts w:asciiTheme="minorHAnsi" w:hAnsiTheme="minorHAnsi"/>
         </w:rPr>
       </w:pPr>
-      <w:bookmarkStart w:id="24" w:name="_Toc413411235"/>
+      <w:bookmarkStart w:id="24" w:name="_Toc413667988"/>
       <w:r>
         <w:rPr>
           <w:rFonts w:asciiTheme="minorHAnsi" w:hAnsiTheme="minorHAnsi"/>
@@ -5300,51 +5275,25 @@
       <w:r>
         <w:t xml:space="preserve">Figure </w:t>
       </w:r>
-      <w:r>
-        <w:fldChar w:fldCharType="begin"/>
-      </w:r>
-      <w:r>
-        <w:instrText xml:space="preserve"> STYLEREF 1 \s </w:instrText>
-      </w:r>
-      <w:r>
-        <w:fldChar w:fldCharType="separate"/>
-      </w:r>
-      <w:r>
-        <w:rPr>
-          <w:noProof/>
-        </w:rPr>
-        <w:t>3</w:t>
-      </w:r>
-      <w:r>
-        <w:rPr>
-          <w:noProof/>
-        </w:rPr>
-        <w:fldChar w:fldCharType="end"/>
-      </w:r>
+      <w:fldSimple w:instr=" STYLEREF 1 \s ">
+        <w:r>
+          <w:rPr>
+            <w:noProof/>
+          </w:rPr>
+          <w:t>3</w:t>
+        </w:r>
+      </w:fldSimple>
       <w:r>
         <w:noBreakHyphen/>
       </w:r>
-      <w:r>
-        <w:fldChar w:fldCharType="begin"/>
-      </w:r>
-      <w:r>
-        <w:instrText xml:space="preserve"> SEQ Figure \* ARABIC \s 1 </w:instrText>
-      </w:r>
-      <w:r>
-        <w:fldChar w:fldCharType="separate"/>
-      </w:r>
-      <w:r>
-        <w:rPr>
-          <w:noProof/>
-        </w:rPr>
-        <w:t>1</w:t>
-      </w:r>
-      <w:r>
-        <w:rPr>
-          <w:noProof/>
-        </w:rPr>
-        <w:fldChar w:fldCharType="end"/>
-      </w:r>
+      <w:fldSimple w:instr=" SEQ Figure \* ARABIC \s 1 ">
+        <w:r>
+          <w:rPr>
+            <w:noProof/>
+          </w:rPr>
+          <w:t>1</w:t>
+        </w:r>
+      </w:fldSimple>
       <w:r>
         <w:t xml:space="preserve">- </w:t>
       </w:r>
@@ -5367,16 +5316,16 @@
         <mc:AlternateContent>
           <mc:Choice Requires="wps">
             <w:drawing>
-              <wp:anchor distT="0" distB="0" distL="114300" distR="114300" simplePos="0" relativeHeight="251653632" behindDoc="0" locked="0" layoutInCell="1" allowOverlap="1" wp14:anchorId="52147AAD" wp14:editId="26A0802C">
+              <wp:anchor distT="0" distB="0" distL="114300" distR="114300" simplePos="0" relativeHeight="251653632" behindDoc="0" locked="0" layoutInCell="1" allowOverlap="1" wp14:anchorId="52147AAD" wp14:editId="25599457">
                 <wp:simplePos x="0" y="0"/>
                 <wp:positionH relativeFrom="column">
-                  <wp:posOffset>4679192</wp:posOffset>
+                  <wp:posOffset>4565650</wp:posOffset>
                 </wp:positionH>
                 <wp:positionV relativeFrom="paragraph">
-                  <wp:posOffset>711068</wp:posOffset>
+                  <wp:posOffset>248285</wp:posOffset>
                 </wp:positionV>
-                <wp:extent cx="1733550" cy="1257300"/>
-                <wp:effectExtent l="228600" t="0" r="19050" b="266700"/>
+                <wp:extent cx="1981200" cy="1720850"/>
+                <wp:effectExtent l="266700" t="0" r="19050" b="355600"/>
                 <wp:wrapNone/>
                 <wp:docPr id="16" name="Rounded Rectangular Callout 16"/>
                 <wp:cNvGraphicFramePr/>
@@ -5387,7 +5336,7 @@
                       <wps:spPr>
                         <a:xfrm>
                           <a:off x="0" y="0"/>
-                          <a:ext cx="1733550" cy="1257300"/>
+                          <a:ext cx="1981200" cy="1720850"/>
                         </a:xfrm>
                         <a:prstGeom prst="wedgeRoundRectCallout">
                           <a:avLst>
@@ -5501,6 +5450,23 @@
                               <w:t>Validation Rule</w:t>
                             </w:r>
                           </w:p>
+                          <w:p>
+                            <w:pPr>
+                              <w:pStyle w:val="ListParagraph"/>
+                              <w:ind w:left="0"/>
+                              <w:rPr>
+                                <w:rFonts w:asciiTheme="minorHAnsi" w:hAnsiTheme="minorHAnsi" w:cstheme="minorHAnsi"/>
+                                <w:color w:val="000000" w:themeColor="text1"/>
+                              </w:rPr>
+                            </w:pPr>
+                            <w:r>
+                              <w:rPr>
+                                <w:rFonts w:asciiTheme="minorHAnsi" w:hAnsiTheme="minorHAnsi" w:cstheme="minorHAnsi"/>
+                                <w:color w:val="000000" w:themeColor="text1"/>
+                              </w:rPr>
+                              <w:t>Rename “New/New” to “New”</w:t>
+                            </w:r>
+                          </w:p>
                         </w:txbxContent>
                       </wps:txbx>
                       <wps:bodyPr rot="0" spcFirstLastPara="0" vertOverflow="overflow" horzOverflow="overflow" vert="horz" wrap="square" lIns="91440" tIns="45720" rIns="91440" bIns="45720" numCol="1" spcCol="0" rtlCol="0" fromWordArt="0" anchor="ctr" anchorCtr="0" forceAA="0" compatLnSpc="1">
@@ -5568,7 +5534,7 @@
                   <v:h position="#0,#1"/>
                 </v:handles>
               </v:shapetype>
-              <v:shape id="Rounded Rectangular Callout 16" o:spid="_x0000_s1027" type="#_x0000_t62" style="position:absolute;margin-left:368.45pt;margin-top:56pt;width:136.5pt;height:99pt;z-index:251653632;visibility:visible;mso-wrap-style:square;mso-width-percent:0;mso-height-percent:0;mso-wrap-distance-left:9pt;mso-wrap-distance-top:0;mso-wrap-distance-right:9pt;mso-wrap-distance-bottom:0;mso-position-horizontal:absolute;mso-position-horizontal-relative:text;mso-position-vertical:absolute;mso-position-vertical-relative:text;mso-width-percent:0;mso-height-percent:0;mso-width-relative:margin;mso-height-relative:margin;v-text-anchor:middle" o:gfxdata="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" adj="-2838,25721" fillcolor="white [3212]" strokecolor="red" strokeweight="2pt">
+              <v:shape id="Rounded Rectangular Callout 16" o:spid="_x0000_s1027" type="#_x0000_t62" style="position:absolute;margin-left:359.5pt;margin-top:19.55pt;width:156pt;height:135.5pt;z-index:251653632;visibility:visible;mso-wrap-style:square;mso-width-percent:0;mso-height-percent:0;mso-wrap-distance-left:9pt;mso-wrap-distance-top:0;mso-wrap-distance-right:9pt;mso-wrap-distance-bottom:0;mso-position-horizontal:absolute;mso-position-horizontal-relative:text;mso-position-vertical:absolute;mso-position-vertical-relative:text;mso-width-percent:0;mso-height-percent:0;mso-width-relative:margin;mso-height-relative:margin;v-text-anchor:middle" o:gfxdata="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" adj="-2838,25721" fillcolor="white [3212]" strokecolor="red" strokeweight="2pt">
                 <v:textbox>
                   <w:txbxContent>
                     <w:p>
@@ -5649,6 +5615,23 @@
                         <w:t>Validation Rule</w:t>
                       </w:r>
                     </w:p>
+                    <w:p>
+                      <w:pPr>
+                        <w:pStyle w:val="ListParagraph"/>
+                        <w:ind w:left="0"/>
+                        <w:rPr>
+                          <w:rFonts w:asciiTheme="minorHAnsi" w:hAnsiTheme="minorHAnsi" w:cstheme="minorHAnsi"/>
+                          <w:color w:val="000000" w:themeColor="text1"/>
+                        </w:rPr>
+                      </w:pPr>
+                      <w:r>
+                        <w:rPr>
+                          <w:rFonts w:asciiTheme="minorHAnsi" w:hAnsiTheme="minorHAnsi" w:cstheme="minorHAnsi"/>
+                          <w:color w:val="000000" w:themeColor="text1"/>
+                        </w:rPr>
+                        <w:t>Rename “New/New” to “New”</w:t>
+                      </w:r>
+                    </w:p>
                   </w:txbxContent>
                 </v:textbox>
               </v:shape>
@@ -5719,51 +5702,25 @@
         <w:lastRenderedPageBreak/>
         <w:t xml:space="preserve">Figure </w:t>
       </w:r>
-      <w:r>
-        <w:fldChar w:fldCharType="begin"/>
-      </w:r>
-      <w:r>
-        <w:instrText xml:space="preserve"> STYLEREF 1 \s </w:instrText>
-      </w:r>
-      <w:r>
-        <w:fldChar w:fldCharType="separate"/>
-      </w:r>
-      <w:r>
-        <w:rPr>
-          <w:noProof/>
-        </w:rPr>
-        <w:t>3</w:t>
-      </w:r>
-      <w:r>
-        <w:rPr>
-          <w:noProof/>
-        </w:rPr>
-        <w:fldChar w:fldCharType="end"/>
-      </w:r>
+      <w:fldSimple w:instr=" STYLEREF 1 \s ">
+        <w:r>
+          <w:rPr>
+            <w:noProof/>
+          </w:rPr>
+          <w:t>3</w:t>
+        </w:r>
+      </w:fldSimple>
       <w:r>
         <w:noBreakHyphen/>
       </w:r>
-      <w:r>
-        <w:fldChar w:fldCharType="begin"/>
-      </w:r>
-      <w:r>
-        <w:instrText xml:space="preserve"> SEQ Figure \* ARABIC \s 1 </w:instrText>
-      </w:r>
-      <w:r>
-        <w:fldChar w:fldCharType="separate"/>
-      </w:r>
-      <w:r>
-        <w:rPr>
-          <w:noProof/>
-        </w:rPr>
-        <w:t>2</w:t>
-      </w:r>
-      <w:r>
-        <w:rPr>
-          <w:noProof/>
-        </w:rPr>
-        <w:fldChar w:fldCharType="end"/>
-      </w:r>
+      <w:fldSimple w:instr=" SEQ Figure \* ARABIC \s 1 ">
+        <w:r>
+          <w:rPr>
+            <w:noProof/>
+          </w:rPr>
+          <w:t>2</w:t>
+        </w:r>
+      </w:fldSimple>
       <w:r>
         <w:t xml:space="preserve"> - Competitor dropdown</w:t>
       </w:r>
@@ -5830,60 +5787,29 @@
       <w:r>
         <w:t xml:space="preserve">Figure </w:t>
       </w:r>
-      <w:r>
-        <w:fldChar w:fldCharType="begin"/>
-      </w:r>
-      <w:r>
-        <w:instrText xml:space="preserve"> STYLEREF 1 \s </w:instrText>
-      </w:r>
-      <w:r>
-        <w:fldChar w:fldCharType="separate"/>
-      </w:r>
-      <w:r>
-        <w:rPr>
-          <w:noProof/>
-        </w:rPr>
-        <w:t>3</w:t>
-      </w:r>
-      <w:r>
-        <w:rPr>
-          <w:noProof/>
-        </w:rPr>
-        <w:fldChar w:fldCharType="end"/>
-      </w:r>
+      <w:fldSimple w:instr=" STYLEREF 1 \s ">
+        <w:r>
+          <w:rPr>
+            <w:noProof/>
+          </w:rPr>
+          <w:t>3</w:t>
+        </w:r>
+      </w:fldSimple>
       <w:r>
         <w:noBreakHyphen/>
       </w:r>
-      <w:r>
-        <w:fldChar w:fldCharType="begin"/>
-      </w:r>
-      <w:r>
-        <w:instrText xml:space="preserve"> SEQ Figure \* ARABIC \s 1 </w:instrText>
-      </w:r>
-      <w:r>
-        <w:fldChar w:fldCharType="separate"/>
-      </w:r>
-      <w:r>
-        <w:rPr>
-          <w:noProof/>
-        </w:rPr>
-        <w:t>3</w:t>
-      </w:r>
-      <w:r>
-        <w:rPr>
-          <w:noProof/>
-        </w:rPr>
-        <w:fldChar w:fldCharType="end"/>
-      </w:r>
-      <w:r>
-        <w:t xml:space="preserve">- Small Container </w:t>
-      </w:r>
-      <w:proofErr w:type="spellStart"/>
-      <w:r>
-        <w:t>Config</w:t>
+      <w:fldSimple w:instr=" SEQ Figure \* ARABIC \s 1 ">
+        <w:r>
+          <w:rPr>
+            <w:noProof/>
+          </w:rPr>
+          <w:t>3</w:t>
+        </w:r>
+      </w:fldSimple>
+      <w:r>
+        <w:t>- Small Container Config</w:t>
       </w:r>
       <w:bookmarkEnd w:id="26"/>
-      <w:proofErr w:type="spellEnd"/>
     </w:p>
     <w:p>
       <w:pPr>
@@ -5899,7 +5825,7 @@
         <mc:AlternateContent>
           <mc:Choice Requires="wps">
             <w:drawing>
-              <wp:anchor distT="0" distB="0" distL="114300" distR="114300" simplePos="0" relativeHeight="251662848" behindDoc="0" locked="0" layoutInCell="1" allowOverlap="1" wp14:anchorId="7FEACDB1" wp14:editId="4186028D">
+              <wp:anchor distT="0" distB="0" distL="114300" distR="114300" simplePos="0" relativeHeight="251661824" behindDoc="0" locked="0" layoutInCell="1" allowOverlap="1" wp14:anchorId="7FEACDB1" wp14:editId="4186028D">
                 <wp:simplePos x="0" y="0"/>
                 <wp:positionH relativeFrom="column">
                   <wp:posOffset>412845</wp:posOffset>
@@ -5951,11 +5877,11 @@
           </mc:Choice>
           <mc:Fallback>
             <w:pict>
-              <v:shapetype w14:anchorId="7C711AAD" id="_x0000_t32" coordsize="21600,21600" o:spt="32" o:oned="t" path="m,l21600,21600e" filled="f">
+              <v:shapetype w14:anchorId="724528CF" id="_x0000_t32" coordsize="21600,21600" o:spt="32" o:oned="t" path="m,l21600,21600e" filled="f">
                 <v:path arrowok="t" fillok="f" o:connecttype="none"/>
                 <o:lock v:ext="edit" shapetype="t"/>
               </v:shapetype>
-              <v:shape id="Straight Arrow Connector 3" o:spid="_x0000_s1026" type="#_x0000_t32" style="position:absolute;margin-left:32.5pt;margin-top:56pt;width:18.25pt;height:96.55pt;z-index:251662848;visibility:visible;mso-wrap-style:square;mso-wrap-distance-left:9pt;mso-wrap-distance-top:0;mso-wrap-distance-right:9pt;mso-wrap-distance-bottom:0;mso-position-horizontal:absolute;mso-position-horizontal-relative:text;mso-position-vertical:absolute;mso-position-vertical-relative:text" o:gfxdata="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" strokecolor="#c0504d [3205]" strokeweight="2pt">
+              <v:shape id="Straight Arrow Connector 3" o:spid="_x0000_s1026" type="#_x0000_t32" style="position:absolute;margin-left:32.5pt;margin-top:56pt;width:18.25pt;height:96.55pt;z-index:251661824;visibility:visible;mso-wrap-style:square;mso-wrap-distance-left:9pt;mso-wrap-distance-top:0;mso-wrap-distance-right:9pt;mso-wrap-distance-bottom:0;mso-position-horizontal:absolute;mso-position-horizontal-relative:text;mso-position-vertical:absolute;mso-position-vertical-relative:text" o:gfxdata="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" strokecolor="#c0504d [3205]" strokeweight="2pt">
                 <v:stroke endarrow="block"/>
                 <v:shadow on="t" color="black" opacity="24903f" origin=",.5" offset="0,.55556mm"/>
               </v:shape>
@@ -5970,7 +5896,7 @@
         <mc:AlternateContent>
           <mc:Choice Requires="wps">
             <w:drawing>
-              <wp:anchor distT="0" distB="0" distL="114300" distR="114300" simplePos="0" relativeHeight="251655680" behindDoc="0" locked="0" layoutInCell="1" allowOverlap="1" wp14:anchorId="3249401C" wp14:editId="4D1CC159">
+              <wp:anchor distT="0" distB="0" distL="114300" distR="114300" simplePos="0" relativeHeight="251656704" behindDoc="0" locked="0" layoutInCell="1" allowOverlap="1" wp14:anchorId="3249401C" wp14:editId="4D1CC159">
                 <wp:simplePos x="0" y="0"/>
                 <wp:positionH relativeFrom="column">
                   <wp:posOffset>-489765</wp:posOffset>
@@ -6088,7 +6014,7 @@
           </mc:Choice>
           <mc:Fallback>
             <w:pict>
-              <v:roundrect w14:anchorId="3249401C" id="Rounded Rectangle 19" o:spid="_x0000_s1028" style="position:absolute;margin-left:-38.55pt;margin-top:16.35pt;width:142.7pt;height:39.4pt;z-index:251655680;visibility:visible;mso-wrap-style:square;mso-width-percent:0;mso-height-percent:0;mso-wrap-distance-left:9pt;mso-wrap-distance-top:0;mso-wrap-distance-right:9pt;mso-wrap-distance-bottom:0;mso-position-horizontal:absolute;mso-position-horizontal-relative:text;mso-position-vertical:absolute;mso-position-vertical-relative:text;mso-width-percent:0;mso-height-percent:0;mso-width-relative:margin;mso-height-relative:margin;v-text-anchor:middle" arcsize="10923f" o:gfxdata="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" fillcolor="white [3212]" strokecolor="red" strokeweight="2pt">
+              <v:roundrect w14:anchorId="3249401C" id="Rounded Rectangle 19" o:spid="_x0000_s1028" style="position:absolute;margin-left:-38.55pt;margin-top:16.35pt;width:142.7pt;height:39.4pt;z-index:251656704;visibility:visible;mso-wrap-style:square;mso-width-percent:0;mso-height-percent:0;mso-wrap-distance-left:9pt;mso-wrap-distance-top:0;mso-wrap-distance-right:9pt;mso-wrap-distance-bottom:0;mso-position-horizontal:absolute;mso-position-horizontal-relative:text;mso-position-vertical:absolute;mso-position-vertical-relative:text;mso-width-percent:0;mso-height-percent:0;mso-width-relative:margin;mso-height-relative:margin;v-text-anchor:middle" arcsize="10923f" o:gfxdata="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" fillcolor="white [3212]" strokecolor="red" strokeweight="2pt">
                 <v:textbox>
                   <w:txbxContent>
                     <w:p>
@@ -6197,60 +6123,29 @@
       <w:r>
         <w:t xml:space="preserve">Figure </w:t>
       </w:r>
-      <w:r>
-        <w:fldChar w:fldCharType="begin"/>
-      </w:r>
-      <w:r>
-        <w:instrText xml:space="preserve"> STYLEREF 1 \s </w:instrText>
-      </w:r>
-      <w:r>
-        <w:fldChar w:fldCharType="separate"/>
-      </w:r>
-      <w:r>
-        <w:rPr>
-          <w:noProof/>
-        </w:rPr>
-        <w:t>3</w:t>
-      </w:r>
-      <w:r>
-        <w:rPr>
-          <w:noProof/>
-        </w:rPr>
-        <w:fldChar w:fldCharType="end"/>
-      </w:r>
+      <w:fldSimple w:instr=" STYLEREF 1 \s ">
+        <w:r>
+          <w:rPr>
+            <w:noProof/>
+          </w:rPr>
+          <w:t>3</w:t>
+        </w:r>
+      </w:fldSimple>
       <w:r>
         <w:noBreakHyphen/>
       </w:r>
-      <w:r>
-        <w:fldChar w:fldCharType="begin"/>
-      </w:r>
-      <w:r>
-        <w:instrText xml:space="preserve"> SEQ Figure \* ARABIC \s 1 </w:instrText>
-      </w:r>
-      <w:r>
-        <w:fldChar w:fldCharType="separate"/>
-      </w:r>
-      <w:r>
-        <w:rPr>
-          <w:noProof/>
-        </w:rPr>
-        <w:t>4</w:t>
-      </w:r>
-      <w:r>
-        <w:rPr>
-          <w:noProof/>
-        </w:rPr>
-        <w:fldChar w:fldCharType="end"/>
-      </w:r>
-      <w:r>
-        <w:t xml:space="preserve">- Large Container </w:t>
-      </w:r>
-      <w:proofErr w:type="spellStart"/>
-      <w:r>
-        <w:t>Config</w:t>
+      <w:fldSimple w:instr=" SEQ Figure \* ARABIC \s 1 ">
+        <w:r>
+          <w:rPr>
+            <w:noProof/>
+          </w:rPr>
+          <w:t>4</w:t>
+        </w:r>
+      </w:fldSimple>
+      <w:r>
+        <w:t>- Large Container Config</w:t>
       </w:r>
       <w:bookmarkEnd w:id="27"/>
-      <w:proofErr w:type="spellEnd"/>
     </w:p>
     <w:p>
       <w:pPr>
@@ -6266,7 +6161,7 @@
         <mc:AlternateContent>
           <mc:Choice Requires="wps">
             <w:drawing>
-              <wp:anchor distT="0" distB="0" distL="114300" distR="114300" simplePos="0" relativeHeight="251656704" behindDoc="0" locked="0" layoutInCell="1" allowOverlap="1" wp14:anchorId="441EA329" wp14:editId="1F175C82">
+              <wp:anchor distT="0" distB="0" distL="114300" distR="114300" simplePos="0" relativeHeight="251657728" behindDoc="0" locked="0" layoutInCell="1" allowOverlap="1" wp14:anchorId="441EA329" wp14:editId="1F175C82">
                 <wp:simplePos x="0" y="0"/>
                 <wp:positionH relativeFrom="column">
                   <wp:posOffset>822278</wp:posOffset>
@@ -6327,7 +6222,7 @@
           </mc:Choice>
           <mc:Fallback>
             <w:pict>
-              <v:shape w14:anchorId="166DE36B" id="Straight Arrow Connector 20" o:spid="_x0000_s1026" type="#_x0000_t32" style="position:absolute;margin-left:64.75pt;margin-top:48.45pt;width:65.7pt;height:136.95pt;z-index:251656704;visibility:visible;mso-wrap-style:square;mso-width-percent:0;mso-height-percent:0;mso-wrap-distance-left:9pt;mso-wrap-distance-top:0;mso-wrap-distance-right:9pt;mso-wrap-distance-bottom:0;mso-position-horizontal:absolute;mso-position-horizontal-relative:text;mso-position-vertical:absolute;mso-position-vertical-relative:text;mso-width-percent:0;mso-height-percent:0;mso-width-relative:margin;mso-height-relative:margin" o:gfxdata="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" strokecolor="red" strokeweight="1pt">
+              <v:shape w14:anchorId="30B27FF1" id="Straight Arrow Connector 20" o:spid="_x0000_s1026" type="#_x0000_t32" style="position:absolute;margin-left:64.75pt;margin-top:48.45pt;width:65.7pt;height:136.95pt;z-index:251657728;visibility:visible;mso-wrap-style:square;mso-width-percent:0;mso-height-percent:0;mso-wrap-distance-left:9pt;mso-wrap-distance-top:0;mso-wrap-distance-right:9pt;mso-wrap-distance-bottom:0;mso-position-horizontal:absolute;mso-position-horizontal-relative:text;mso-position-vertical:absolute;mso-position-vertical-relative:text;mso-width-percent:0;mso-height-percent:0;mso-width-relative:margin;mso-height-relative:margin" o:gfxdata="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" strokecolor="red" strokeweight="1pt">
                 <v:stroke endarrow="open"/>
               </v:shape>
             </w:pict>
@@ -6341,7 +6236,7 @@
         <mc:AlternateContent>
           <mc:Choice Requires="wps">
             <w:drawing>
-              <wp:anchor distT="0" distB="0" distL="114300" distR="114300" simplePos="0" relativeHeight="251654656" behindDoc="0" locked="0" layoutInCell="1" allowOverlap="1" wp14:anchorId="36DE3FB1" wp14:editId="5E44A62A">
+              <wp:anchor distT="0" distB="0" distL="114300" distR="114300" simplePos="0" relativeHeight="251655680" behindDoc="0" locked="0" layoutInCell="1" allowOverlap="1" wp14:anchorId="36DE3FB1" wp14:editId="5E44A62A">
                 <wp:simplePos x="0" y="0"/>
                 <wp:positionH relativeFrom="column">
                   <wp:posOffset>-177696</wp:posOffset>
@@ -6459,7 +6354,7 @@
           </mc:Choice>
           <mc:Fallback>
             <w:pict>
-              <v:roundrect w14:anchorId="36DE3FB1" id="Rounded Rectangle 17" o:spid="_x0000_s1029" style="position:absolute;margin-left:-14pt;margin-top:13.65pt;width:124.95pt;height:35.1pt;z-index:251654656;visibility:visible;mso-wrap-style:square;mso-width-percent:0;mso-height-percent:0;mso-wrap-distance-left:9pt;mso-wrap-distance-top:0;mso-wrap-distance-right:9pt;mso-wrap-distance-bottom:0;mso-position-horizontal:absolute;mso-position-horizontal-relative:text;mso-position-vertical:absolute;mso-position-vertical-relative:text;mso-width-percent:0;mso-height-percent:0;mso-width-relative:margin;mso-height-relative:margin;v-text-anchor:middle" arcsize="10923f" o:gfxdata="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" fillcolor="white [3212]" strokecolor="red" strokeweight="2pt">
+              <v:roundrect w14:anchorId="36DE3FB1" id="Rounded Rectangle 17" o:spid="_x0000_s1029" style="position:absolute;margin-left:-14pt;margin-top:13.65pt;width:124.95pt;height:35.1pt;z-index:251655680;visibility:visible;mso-wrap-style:square;mso-width-percent:0;mso-height-percent:0;mso-wrap-distance-left:9pt;mso-wrap-distance-top:0;mso-wrap-distance-right:9pt;mso-wrap-distance-bottom:0;mso-position-horizontal:absolute;mso-position-horizontal-relative:text;mso-position-vertical:absolute;mso-position-vertical-relative:text;mso-width-percent:0;mso-height-percent:0;mso-width-relative:margin;mso-height-relative:margin;v-text-anchor:middle" arcsize="10923f" o:gfxdata="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" fillcolor="white [3212]" strokecolor="red" strokeweight="2pt">
                 <v:textbox>
                   <w:txbxContent>
                     <w:p>
@@ -6604,51 +6499,25 @@
       <w:r>
         <w:t xml:space="preserve">Figure </w:t>
       </w:r>
-      <w:r>
-        <w:fldChar w:fldCharType="begin"/>
-      </w:r>
-      <w:r>
-        <w:instrText xml:space="preserve"> STYLEREF 1 \s </w:instrText>
-      </w:r>
-      <w:r>
-        <w:fldChar w:fldCharType="separate"/>
-      </w:r>
-      <w:r>
-        <w:rPr>
-          <w:noProof/>
-        </w:rPr>
-        <w:t>3</w:t>
-      </w:r>
-      <w:r>
-        <w:rPr>
-          <w:noProof/>
-        </w:rPr>
-        <w:fldChar w:fldCharType="end"/>
-      </w:r>
+      <w:fldSimple w:instr=" STYLEREF 1 \s ">
+        <w:r>
+          <w:rPr>
+            <w:noProof/>
+          </w:rPr>
+          <w:t>3</w:t>
+        </w:r>
+      </w:fldSimple>
       <w:r>
         <w:noBreakHyphen/>
       </w:r>
-      <w:r>
-        <w:fldChar w:fldCharType="begin"/>
-      </w:r>
-      <w:r>
-        <w:instrText xml:space="preserve"> SEQ Figure \* ARABIC \s 1 </w:instrText>
-      </w:r>
-      <w:r>
-        <w:fldChar w:fldCharType="separate"/>
-      </w:r>
-      <w:r>
-        <w:rPr>
-          <w:noProof/>
-        </w:rPr>
-        <w:t>5</w:t>
-      </w:r>
-      <w:r>
-        <w:rPr>
-          <w:noProof/>
-        </w:rPr>
-        <w:fldChar w:fldCharType="end"/>
-      </w:r>
+      <w:fldSimple w:instr=" SEQ Figure \* ARABIC \s 1 ">
+        <w:r>
+          <w:rPr>
+            <w:noProof/>
+          </w:rPr>
+          <w:t>5</w:t>
+        </w:r>
+      </w:fldSimple>
       <w:r>
         <w:t>- Office Use CSA</w:t>
       </w:r>
@@ -6741,7 +6610,14 @@
                                 <w:rFonts w:asciiTheme="minorHAnsi" w:hAnsiTheme="minorHAnsi" w:cstheme="minorHAnsi"/>
                                 <w:color w:val="000000" w:themeColor="text1"/>
                               </w:rPr>
-                              <w:t>will only populate for Close Account or Close Site</w:t>
+                              <w:t xml:space="preserve">will </w:t>
+                            </w:r>
+                            <w:r>
+                              <w:rPr>
+                                <w:rFonts w:asciiTheme="minorHAnsi" w:hAnsiTheme="minorHAnsi" w:cstheme="minorHAnsi"/>
+                                <w:color w:val="000000" w:themeColor="text1"/>
+                              </w:rPr>
+                              <w:t>removed</w:t>
                             </w:r>
                             <w:r>
                               <w:rPr>
@@ -6802,7 +6678,14 @@
                           <w:rFonts w:asciiTheme="minorHAnsi" w:hAnsiTheme="minorHAnsi" w:cstheme="minorHAnsi"/>
                           <w:color w:val="000000" w:themeColor="text1"/>
                         </w:rPr>
-                        <w:t>will only populate for Close Account or Close Site</w:t>
+                        <w:t xml:space="preserve">will </w:t>
+                      </w:r>
+                      <w:r>
+                        <w:rPr>
+                          <w:rFonts w:asciiTheme="minorHAnsi" w:hAnsiTheme="minorHAnsi" w:cstheme="minorHAnsi"/>
+                          <w:color w:val="000000" w:themeColor="text1"/>
+                        </w:rPr>
+                        <w:t>removed</w:t>
                       </w:r>
                       <w:r>
                         <w:rPr>
@@ -6828,7 +6711,7 @@
         <mc:AlternateContent>
           <mc:Choice Requires="wps">
             <w:drawing>
-              <wp:anchor distT="0" distB="0" distL="114300" distR="114300" simplePos="0" relativeHeight="251661824" behindDoc="0" locked="0" layoutInCell="1" allowOverlap="1" wp14:anchorId="4D7D1BD6" wp14:editId="3F1B778F">
+              <wp:anchor distT="0" distB="0" distL="114300" distR="114300" simplePos="0" relativeHeight="251660800" behindDoc="0" locked="0" layoutInCell="1" allowOverlap="1" wp14:anchorId="4D7D1BD6" wp14:editId="3F1B778F">
                 <wp:simplePos x="0" y="0"/>
                 <wp:positionH relativeFrom="column">
                   <wp:posOffset>2642719</wp:posOffset>
@@ -6914,7 +6797,13 @@
                               <w:rPr>
                                 <w:rFonts w:asciiTheme="minorHAnsi" w:hAnsiTheme="minorHAnsi"/>
                               </w:rPr>
-                              <w:t xml:space="preserve">For each line item, include applicable transaction/reason codes and competitor code.  </w:t>
+                              <w:t>For each line item, include applicable transaction/rea</w:t>
+                            </w:r>
+                            <w:r>
+                              <w:rPr>
+                                <w:rFonts w:asciiTheme="minorHAnsi" w:hAnsiTheme="minorHAnsi"/>
+                              </w:rPr>
+                              <w:t>son codes and competitor code.</w:t>
                             </w:r>
                           </w:p>
                           <w:p>
@@ -7027,7 +6916,7 @@
                   <v:h position="#0,#1"/>
                 </v:handles>
               </v:shapetype>
-              <v:shape id="Rectangular Callout 6" o:spid="_x0000_s1031" type="#_x0000_t61" style="position:absolute;margin-left:208.1pt;margin-top:68.55pt;width:265.4pt;height:60.7pt;z-index:251661824;visibility:visible;mso-wrap-style:square;mso-width-percent:0;mso-height-percent:0;mso-wrap-distance-left:9pt;mso-wrap-distance-top:0;mso-wrap-distance-right:9pt;mso-wrap-distance-bottom:0;mso-position-horizontal:absolute;mso-position-horizontal-relative:text;mso-position-vertical:absolute;mso-position-vertical-relative:text;mso-width-percent:0;mso-height-percent:0;mso-width-relative:margin;mso-height-relative:margin;v-text-anchor:middle" o:gfxdata="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" adj="18478,-19283" fillcolor="white [3201]" strokecolor="#c0504d [3205]" strokeweight="2pt">
+              <v:shape id="Rectangular Callout 6" o:spid="_x0000_s1031" type="#_x0000_t61" style="position:absolute;margin-left:208.1pt;margin-top:68.55pt;width:265.4pt;height:60.7pt;z-index:251660800;visibility:visible;mso-wrap-style:square;mso-width-percent:0;mso-height-percent:0;mso-wrap-distance-left:9pt;mso-wrap-distance-top:0;mso-wrap-distance-right:9pt;mso-wrap-distance-bottom:0;mso-position-horizontal:absolute;mso-position-horizontal-relative:text;mso-position-vertical:absolute;mso-position-vertical-relative:text;mso-width-percent:0;mso-height-percent:0;mso-width-relative:margin;mso-height-relative:margin;v-text-anchor:middle" o:gfxdata="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" adj="18478,-19283" fillcolor="white [3201]" strokecolor="#c0504d [3205]" strokeweight="2pt">
                 <v:textbox>
                   <w:txbxContent>
                     <w:p>
@@ -7071,7 +6960,13 @@
                         <w:rPr>
                           <w:rFonts w:asciiTheme="minorHAnsi" w:hAnsiTheme="minorHAnsi"/>
                         </w:rPr>
-                        <w:t xml:space="preserve">For each line item, include applicable transaction/reason codes and competitor code.  </w:t>
+                        <w:t>For each line item, include applicable transaction/rea</w:t>
+                      </w:r>
+                      <w:r>
+                        <w:rPr>
+                          <w:rFonts w:asciiTheme="minorHAnsi" w:hAnsiTheme="minorHAnsi"/>
+                        </w:rPr>
+                        <w:t>son codes and competitor code.</w:t>
                       </w:r>
                     </w:p>
                     <w:p>
@@ -7131,7 +7026,7 @@
         <mc:AlternateContent>
           <mc:Choice Requires="wps">
             <w:drawing>
-              <wp:anchor distT="0" distB="0" distL="114300" distR="114300" simplePos="0" relativeHeight="251657728" behindDoc="0" locked="0" layoutInCell="1" allowOverlap="1" wp14:anchorId="552D342C" wp14:editId="3735BF1C">
+              <wp:anchor distT="0" distB="0" distL="114300" distR="114300" simplePos="0" relativeHeight="251658752" behindDoc="0" locked="0" layoutInCell="1" allowOverlap="1" wp14:anchorId="552D342C" wp14:editId="3735BF1C">
                 <wp:simplePos x="0" y="0"/>
                 <wp:positionH relativeFrom="column">
                   <wp:posOffset>1712102</wp:posOffset>
@@ -7199,7 +7094,7 @@
           </mc:Choice>
           <mc:Fallback>
             <w:pict>
-              <v:roundrect w14:anchorId="7592D1B7" id="Rounded Rectangle 2" o:spid="_x0000_s1026" style="position:absolute;margin-left:134.8pt;margin-top:222.15pt;width:75.45pt;height:23.6pt;z-index:251657728;visibility:visible;mso-wrap-style:square;mso-width-percent:0;mso-height-percent:0;mso-wrap-distance-left:9pt;mso-wrap-distance-top:0;mso-wrap-distance-right:9pt;mso-wrap-distance-bottom:0;mso-position-horizontal:absolute;mso-position-horizontal-relative:text;mso-position-vertical:absolute;mso-position-vertical-relative:text;mso-width-percent:0;mso-height-percent:0;mso-width-relative:margin;mso-height-relative:margin;v-text-anchor:middle" arcsize="10923f" o:gfxdata="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" filled="f" strokecolor="red" strokeweight="2pt"/>
+              <v:roundrect w14:anchorId="4BF85C7D" id="Rounded Rectangle 2" o:spid="_x0000_s1026" style="position:absolute;margin-left:134.8pt;margin-top:222.15pt;width:75.45pt;height:23.6pt;z-index:251658752;visibility:visible;mso-wrap-style:square;mso-width-percent:0;mso-height-percent:0;mso-wrap-distance-left:9pt;mso-wrap-distance-top:0;mso-wrap-distance-right:9pt;mso-wrap-distance-bottom:0;mso-position-horizontal:absolute;mso-position-horizontal-relative:text;mso-position-vertical:absolute;mso-position-vertical-relative:text;mso-width-percent:0;mso-height-percent:0;mso-width-relative:margin;mso-height-relative:margin;v-text-anchor:middle" arcsize="10923f" o:gfxdata="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" filled="f" strokecolor="red" strokeweight="2pt"/>
             </w:pict>
           </mc:Fallback>
         </mc:AlternateContent>
@@ -7270,7 +7165,7 @@
           <w:rFonts w:asciiTheme="minorHAnsi" w:hAnsiTheme="minorHAnsi"/>
         </w:rPr>
       </w:pPr>
-      <w:bookmarkStart w:id="29" w:name="_Toc413411236"/>
+      <w:bookmarkStart w:id="29" w:name="_Toc413667989"/>
       <w:r>
         <w:rPr>
           <w:rFonts w:asciiTheme="minorHAnsi" w:hAnsiTheme="minorHAnsi"/>
@@ -7314,7 +7209,7 @@
           <w:rFonts w:asciiTheme="minorHAnsi" w:hAnsiTheme="minorHAnsi"/>
         </w:rPr>
       </w:pPr>
-      <w:bookmarkStart w:id="30" w:name="_Toc413411237"/>
+      <w:bookmarkStart w:id="30" w:name="_Toc413667990"/>
       <w:r>
         <w:rPr>
           <w:rFonts w:asciiTheme="minorHAnsi" w:hAnsiTheme="minorHAnsi"/>
@@ -7431,21 +7326,13 @@
           <w:rFonts w:asciiTheme="minorHAnsi" w:hAnsiTheme="minorHAnsi"/>
         </w:rPr>
       </w:pPr>
-      <w:bookmarkStart w:id="31" w:name="_Toc413411238"/>
-      <w:proofErr w:type="spellStart"/>
+      <w:bookmarkStart w:id="31" w:name="_Toc413667991"/>
       <w:r>
         <w:rPr>
           <w:rFonts w:asciiTheme="minorHAnsi" w:hAnsiTheme="minorHAnsi"/>
         </w:rPr>
         <w:lastRenderedPageBreak/>
-        <w:t>InfoPro</w:t>
-      </w:r>
-      <w:proofErr w:type="spellEnd"/>
-      <w:r>
-        <w:rPr>
-          <w:rFonts w:asciiTheme="minorHAnsi" w:hAnsiTheme="minorHAnsi"/>
-        </w:rPr>
-        <w:t xml:space="preserve"> </w:t>
+        <w:t xml:space="preserve">InfoPro </w:t>
       </w:r>
       <w:r>
         <w:rPr>
@@ -7600,15 +7487,7 @@
         <w:spacing w:after="200" w:line="276" w:lineRule="auto"/>
       </w:pPr>
       <w:r>
-        <w:t xml:space="preserve">Remap the new tags – This will require updates by </w:t>
-      </w:r>
-      <w:proofErr w:type="spellStart"/>
-      <w:r>
-        <w:t>Tibco</w:t>
-      </w:r>
-      <w:proofErr w:type="spellEnd"/>
-      <w:r>
-        <w:t xml:space="preserve"> and the AAE development team.  The development effort will be approximately 8 hours total.  </w:t>
+        <w:t xml:space="preserve">Remap the new tags – This will require updates by Tibco and the AAE development team.  The development effort will be approximately 8 hours total.  </w:t>
       </w:r>
     </w:p>
     <w:p>
@@ -7677,7 +7556,7 @@
           <w:rFonts w:asciiTheme="minorHAnsi" w:hAnsiTheme="minorHAnsi"/>
         </w:rPr>
       </w:pPr>
-      <w:bookmarkStart w:id="32" w:name="_Toc413411239"/>
+      <w:bookmarkStart w:id="32" w:name="_Toc413667992"/>
       <w:r>
         <w:rPr>
           <w:rFonts w:asciiTheme="minorHAnsi" w:hAnsiTheme="minorHAnsi"/>
@@ -7708,7 +7587,7 @@
           <w:rFonts w:asciiTheme="minorHAnsi" w:hAnsiTheme="minorHAnsi"/>
         </w:rPr>
       </w:pPr>
-      <w:bookmarkStart w:id="33" w:name="_Toc413411240"/>
+      <w:bookmarkStart w:id="33" w:name="_Toc413667993"/>
       <w:r>
         <w:rPr>
           <w:rFonts w:asciiTheme="minorHAnsi" w:hAnsiTheme="minorHAnsi"/>
@@ -7723,9 +7602,9 @@
         <w:t xml:space="preserve"> </w:t>
       </w:r>
     </w:p>
-    <w:bookmarkEnd w:id="15"/>
     <w:bookmarkEnd w:id="16"/>
     <w:bookmarkEnd w:id="17"/>
+    <w:bookmarkEnd w:id="18"/>
     <w:p>
       <w:pPr>
         <w:jc w:val="both"/>
@@ -7928,7 +7807,7 @@
       <w:rPr>
         <w:noProof/>
       </w:rPr>
-      <w:t>3/6/2015 10:17:05 AM</w:t>
+      <w:t>3/9/2015 10:08:15 AM</w:t>
     </w:r>
     <w:r>
       <w:rPr>
@@ -7991,7 +7870,7 @@
         <w:sz w:val="16"/>
         <w:szCs w:val="16"/>
       </w:rPr>
-      <w:t>4</w:t>
+      <w:t>13</w:t>
     </w:r>
     <w:r>
       <w:rPr>
@@ -9066,7 +8945,7 @@
   <w:abstractNum w:abstractNumId="7">
     <w:nsid w:val="18326621"/>
     <w:multiLevelType w:val="hybridMultilevel"/>
-    <w:tmpl w:val="84F2D652"/>
+    <w:tmpl w:val="A6744042"/>
     <w:lvl w:ilvl="0" w:tplc="04090001">
       <w:start w:val="1"/>
       <w:numFmt w:val="bullet"/>
@@ -13976,21 +13855,6 @@
 </file>
 
 <file path=customXml/item1.xml><?xml version="1.0" encoding="utf-8"?>
-<?mso-contentType ?>
-<FormTemplates xmlns="http://schemas.microsoft.com/sharepoint/v3/contenttype/forms">
-  <Display>DocumentLibraryForm</Display>
-  <Edit>DocumentLibraryForm</Edit>
-  <New>DocumentLibraryForm</New>
-</FormTemplates>
-</file>
-
-<file path=customXml/item2.xml><?xml version="1.0" encoding="utf-8"?>
-<p:properties xmlns:p="http://schemas.microsoft.com/office/2006/metadata/properties" xmlns:xsi="http://www.w3.org/2001/XMLSchema-instance">
-  <documentManagement/>
-</p:properties>
-</file>
-
-<file path=customXml/item3.xml><?xml version="1.0" encoding="utf-8"?>
 <ct:contentTypeSchema xmlns:ct="http://schemas.microsoft.com/office/2006/metadata/contentType" xmlns:ma="http://schemas.microsoft.com/office/2006/metadata/properties/metaAttributes" ct:_="" ma:_="" ma:contentTypeName="Document" ma:contentTypeID="0x01010018842DDE8D4CC842BB0697CEAAF48470" ma:contentTypeVersion="0" ma:contentTypeDescription="Create a new document." ma:contentTypeScope="" ma:versionID="334a666bd13a236186a4d4f22b8d93ec">
   <xsd:schema xmlns:xsd="http://www.w3.org/2001/XMLSchema" xmlns:xs="http://www.w3.org/2001/XMLSchema" xmlns:p="http://schemas.microsoft.com/office/2006/metadata/properties" targetNamespace="http://schemas.microsoft.com/office/2006/metadata/properties" ma:root="true" ma:fieldsID="1b05d82d297216baf5b26c55225140df">
     <xsd:element name="properties">
@@ -14104,27 +13968,26 @@
 </ct:contentTypeSchema>
 </file>
 
+<file path=customXml/item2.xml><?xml version="1.0" encoding="utf-8"?>
+<p:properties xmlns:p="http://schemas.microsoft.com/office/2006/metadata/properties" xmlns:xsi="http://www.w3.org/2001/XMLSchema-instance">
+  <documentManagement/>
+</p:properties>
+</file>
+
+<file path=customXml/item3.xml><?xml version="1.0" encoding="utf-8"?>
+<?mso-contentType ?>
+<FormTemplates xmlns="http://schemas.microsoft.com/sharepoint/v3/contenttype/forms">
+  <Display>DocumentLibraryForm</Display>
+  <Edit>DocumentLibraryForm</Edit>
+  <New>DocumentLibraryForm</New>
+</FormTemplates>
+</file>
+
 <file path=customXml/item4.xml><?xml version="1.0" encoding="utf-8"?>
 <b:Sources xmlns:b="http://schemas.openxmlformats.org/officeDocument/2006/bibliography" xmlns="http://schemas.openxmlformats.org/officeDocument/2006/bibliography" SelectedStyle="\APA.XSL" StyleName="APA"/>
 </file>
 
 <file path=customXml/itemProps1.xml><?xml version="1.0" encoding="utf-8"?>
-<ds:datastoreItem xmlns:ds="http://schemas.openxmlformats.org/officeDocument/2006/customXml" ds:itemID="{3CBB50F0-8F85-42BF-AC23-9DA2DC66E259}">
-  <ds:schemaRefs>
-    <ds:schemaRef ds:uri="http://schemas.microsoft.com/sharepoint/v3/contenttype/forms"/>
-  </ds:schemaRefs>
-</ds:datastoreItem>
-</file>
-
-<file path=customXml/itemProps2.xml><?xml version="1.0" encoding="utf-8"?>
-<ds:datastoreItem xmlns:ds="http://schemas.openxmlformats.org/officeDocument/2006/customXml" ds:itemID="{E5265DE5-3E8E-4120-8280-8EC419E03148}">
-  <ds:schemaRefs>
-    <ds:schemaRef ds:uri="http://schemas.microsoft.com/office/2006/metadata/properties"/>
-  </ds:schemaRefs>
-</ds:datastoreItem>
-</file>
-
-<file path=customXml/itemProps3.xml><?xml version="1.0" encoding="utf-8"?>
 <ds:datastoreItem xmlns:ds="http://schemas.openxmlformats.org/officeDocument/2006/customXml" ds:itemID="{265BF5E8-36F6-469F-8D42-3ABE6D2744B7}">
   <ds:schemaRefs>
     <ds:schemaRef ds:uri="http://schemas.microsoft.com/office/2006/metadata/contentType"/>
@@ -14140,8 +14003,24 @@
 </ds:datastoreItem>
 </file>
 
+<file path=customXml/itemProps2.xml><?xml version="1.0" encoding="utf-8"?>
+<ds:datastoreItem xmlns:ds="http://schemas.openxmlformats.org/officeDocument/2006/customXml" ds:itemID="{E5265DE5-3E8E-4120-8280-8EC419E03148}">
+  <ds:schemaRefs>
+    <ds:schemaRef ds:uri="http://schemas.microsoft.com/office/2006/metadata/properties"/>
+  </ds:schemaRefs>
+</ds:datastoreItem>
+</file>
+
+<file path=customXml/itemProps3.xml><?xml version="1.0" encoding="utf-8"?>
+<ds:datastoreItem xmlns:ds="http://schemas.openxmlformats.org/officeDocument/2006/customXml" ds:itemID="{3CBB50F0-8F85-42BF-AC23-9DA2DC66E259}">
+  <ds:schemaRefs>
+    <ds:schemaRef ds:uri="http://schemas.microsoft.com/sharepoint/v3/contenttype/forms"/>
+  </ds:schemaRefs>
+</ds:datastoreItem>
+</file>
+
 <file path=customXml/itemProps4.xml><?xml version="1.0" encoding="utf-8"?>
-<ds:datastoreItem xmlns:ds="http://schemas.openxmlformats.org/officeDocument/2006/customXml" ds:itemID="{6DDEF734-E71E-443E-AE89-F089A8E00677}">
+<ds:datastoreItem xmlns:ds="http://schemas.openxmlformats.org/officeDocument/2006/customXml" ds:itemID="{352BAE44-8606-4245-9570-AD85DD7AD85E}">
   <ds:schemaRefs>
     <ds:schemaRef ds:uri="http://schemas.openxmlformats.org/officeDocument/2006/bibliography"/>
   </ds:schemaRefs>

</xml_diff>

<commit_message>
Competitor changes that will affect InfoPro
</commit_message>
<xml_diff>
--- a/design/Design Specification - Capture - CRM Competitor Changes.docx
+++ b/design/Design Specification - Capture - CRM Competitor Changes.docx
@@ -1,6 +1,6 @@
 
 <file path=word/document.xml><?xml version="1.0" encoding="utf-8"?>
-<w:document xmlns:wpc="http://schemas.microsoft.com/office/word/2010/wordprocessingCanvas" xmlns:mc="http://schemas.openxmlformats.org/markup-compatibility/2006" xmlns:o="urn:schemas-microsoft-com:office:office" xmlns:r="http://schemas.openxmlformats.org/officeDocument/2006/relationships" xmlns:m="http://schemas.openxmlformats.org/officeDocument/2006/math" xmlns:v="urn:schemas-microsoft-com:vml" xmlns:wp14="http://schemas.microsoft.com/office/word/2010/wordprocessingDrawing" xmlns:wp="http://schemas.openxmlformats.org/drawingml/2006/wordprocessingDrawing" xmlns:w10="urn:schemas-microsoft-com:office:word" xmlns:w="http://schemas.openxmlformats.org/wordprocessingml/2006/main" xmlns:w14="http://schemas.microsoft.com/office/word/2010/wordml" xmlns:w15="http://schemas.microsoft.com/office/word/2012/wordml" xmlns:wpg="http://schemas.microsoft.com/office/word/2010/wordprocessingGroup" xmlns:wpi="http://schemas.microsoft.com/office/word/2010/wordprocessingInk" xmlns:wne="http://schemas.microsoft.com/office/word/2006/wordml" xmlns:wps="http://schemas.microsoft.com/office/word/2010/wordprocessingShape" mc:Ignorable="w14 w15 wp14">
+<w:document xmlns:wpc="http://schemas.microsoft.com/office/word/2010/wordprocessingCanvas" xmlns:mc="http://schemas.openxmlformats.org/markup-compatibility/2006" xmlns:o="urn:schemas-microsoft-com:office:office" xmlns:r="http://schemas.openxmlformats.org/officeDocument/2006/relationships" xmlns:m="http://schemas.openxmlformats.org/officeDocument/2006/math" xmlns:v="urn:schemas-microsoft-com:vml" xmlns:wp14="http://schemas.microsoft.com/office/word/2010/wordprocessingDrawing" xmlns:wp="http://schemas.openxmlformats.org/drawingml/2006/wordprocessingDrawing" xmlns:w10="urn:schemas-microsoft-com:office:word" xmlns:w="http://schemas.openxmlformats.org/wordprocessingml/2006/main" xmlns:w14="http://schemas.microsoft.com/office/word/2010/wordml" xmlns:wpg="http://schemas.microsoft.com/office/word/2010/wordprocessingGroup" xmlns:wpi="http://schemas.microsoft.com/office/word/2010/wordprocessingInk" xmlns:wne="http://schemas.microsoft.com/office/word/2006/wordml" xmlns:wps="http://schemas.microsoft.com/office/word/2010/wordprocessingShape" mc:Ignorable="w14 wp14">
   <w:body>
     <w:p>
       <w:pPr>
@@ -281,10 +281,10 @@
           <w:rFonts w:asciiTheme="minorHAnsi" w:hAnsiTheme="minorHAnsi" w:cs="Arial"/>
         </w:rPr>
         <w:sectPr>
-          <w:headerReference w:type="default" r:id="rId11"/>
-          <w:footerReference w:type="even" r:id="rId12"/>
-          <w:footerReference w:type="default" r:id="rId13"/>
-          <w:headerReference w:type="first" r:id="rId14"/>
+          <w:headerReference w:type="default" r:id="rId12"/>
+          <w:footerReference w:type="even" r:id="rId13"/>
+          <w:footerReference w:type="default" r:id="rId14"/>
+          <w:headerReference w:type="first" r:id="rId15"/>
           <w:pgSz w:w="12240" w:h="15840"/>
           <w:pgMar w:top="720" w:right="720" w:bottom="720" w:left="720" w:header="720" w:footer="720" w:gutter="0"/>
           <w:pgNumType w:fmt="lowerRoman" w:start="2" w:chapSep="emDash"/>
@@ -609,7 +609,21 @@
               <w:rPr>
                 <w:rFonts w:asciiTheme="minorHAnsi" w:hAnsiTheme="minorHAnsi"/>
               </w:rPr>
-              <w:t>Completed the InfoPro interface section</w:t>
+              <w:t xml:space="preserve">Completed the </w:t>
+            </w:r>
+            <w:proofErr w:type="spellStart"/>
+            <w:r>
+              <w:rPr>
+                <w:rFonts w:asciiTheme="minorHAnsi" w:hAnsiTheme="minorHAnsi"/>
+              </w:rPr>
+              <w:t>InfoPro</w:t>
+            </w:r>
+            <w:proofErr w:type="spellEnd"/>
+            <w:r>
+              <w:rPr>
+                <w:rFonts w:asciiTheme="minorHAnsi" w:hAnsiTheme="minorHAnsi"/>
+              </w:rPr>
+              <w:t xml:space="preserve"> interface section</w:t>
             </w:r>
           </w:p>
         </w:tc>
@@ -794,8 +808,6 @@
               </w:rPr>
               <w:t>John Palubinskas</w:t>
             </w:r>
-            <w:bookmarkStart w:id="0" w:name="_GoBack"/>
-            <w:bookmarkEnd w:id="0"/>
           </w:p>
         </w:tc>
       </w:tr>
@@ -1050,6 +1062,7 @@
                                 <w:rFonts w:ascii="Arial" w:hAnsi="Arial" w:cs="Arial"/>
                               </w:rPr>
                             </w:pPr>
+                            <w:proofErr w:type="gramStart"/>
                             <w:r>
                               <w:rPr>
                                 <w:rFonts w:ascii="Arial" w:hAnsi="Arial" w:cs="Arial"/>
@@ -1062,6 +1075,7 @@
                               </w:rPr>
                               <w:t>, Republic Services Inc. - All rights reserved.</w:t>
                             </w:r>
+                            <w:proofErr w:type="gramEnd"/>
                           </w:p>
                           <w:p>
                             <w:pPr>
@@ -1085,7 +1099,7 @@
               </wp:anchor>
             </w:drawing>
           </mc:Choice>
-          <mc:Fallback>
+          <mc:Fallback xmlns:w15="http://schemas.microsoft.com/office/word/2012/wordml">
             <w:pict>
               <v:shapetype w14:anchorId="3CA008B8" id="_x0000_t202" coordsize="21600,21600" o:spt="202" path="m,l,21600r21600,l21600,xe">
                 <v:stroke joinstyle="miter"/>
@@ -2445,12 +2459,12 @@
         </w:rPr>
         <w:fldChar w:fldCharType="end"/>
       </w:r>
-      <w:bookmarkStart w:id="1" w:name="_Toc314721060"/>
-      <w:bookmarkStart w:id="2" w:name="_Toc314721188"/>
-      <w:bookmarkStart w:id="3" w:name="_Toc314721491"/>
-      <w:bookmarkStart w:id="4" w:name="_Toc314823104"/>
-      <w:bookmarkStart w:id="5" w:name="_Toc314827285"/>
-      <w:bookmarkStart w:id="6" w:name="_Toc420970829"/>
+      <w:bookmarkStart w:id="0" w:name="_Toc314721060"/>
+      <w:bookmarkStart w:id="1" w:name="_Toc314721188"/>
+      <w:bookmarkStart w:id="2" w:name="_Toc314721491"/>
+      <w:bookmarkStart w:id="3" w:name="_Toc314823104"/>
+      <w:bookmarkStart w:id="4" w:name="_Toc314827285"/>
+      <w:bookmarkStart w:id="5" w:name="_Toc420970829"/>
       <w:r>
         <w:rPr>
           <w:rFonts w:asciiTheme="minorHAnsi" w:hAnsiTheme="minorHAnsi"/>
@@ -2467,13 +2481,13 @@
           <w:rFonts w:asciiTheme="minorHAnsi" w:hAnsiTheme="minorHAnsi"/>
         </w:rPr>
       </w:pPr>
-      <w:bookmarkStart w:id="7" w:name="_Toc413667981"/>
+      <w:bookmarkStart w:id="6" w:name="_Toc413667981"/>
+      <w:bookmarkEnd w:id="0"/>
       <w:bookmarkEnd w:id="1"/>
       <w:bookmarkEnd w:id="2"/>
       <w:bookmarkEnd w:id="3"/>
       <w:bookmarkEnd w:id="4"/>
       <w:bookmarkEnd w:id="5"/>
-      <w:bookmarkEnd w:id="6"/>
       <w:r>
         <w:rPr>
           <w:rFonts w:asciiTheme="minorHAnsi" w:hAnsiTheme="minorHAnsi"/>
@@ -2481,7 +2495,7 @@
         <w:lastRenderedPageBreak/>
         <w:t>Business Requirements</w:t>
       </w:r>
-      <w:bookmarkEnd w:id="7"/>
+      <w:bookmarkEnd w:id="6"/>
     </w:p>
     <w:p>
       <w:pPr>
@@ -2491,26 +2505,26 @@
           <w:rFonts w:asciiTheme="minorHAnsi" w:hAnsiTheme="minorHAnsi"/>
         </w:rPr>
       </w:pPr>
-      <w:bookmarkStart w:id="8" w:name="_Toc342757859"/>
-      <w:bookmarkStart w:id="9" w:name="_Toc346297767"/>
-      <w:bookmarkStart w:id="10" w:name="_Toc404134497"/>
-      <w:bookmarkStart w:id="11" w:name="_Toc413667982"/>
+      <w:bookmarkStart w:id="7" w:name="_Toc342757859"/>
+      <w:bookmarkStart w:id="8" w:name="_Toc346297767"/>
+      <w:bookmarkStart w:id="9" w:name="_Toc404134497"/>
+      <w:bookmarkStart w:id="10" w:name="_Toc413667982"/>
       <w:r>
         <w:rPr>
           <w:rFonts w:asciiTheme="minorHAnsi" w:hAnsiTheme="minorHAnsi"/>
         </w:rPr>
         <w:t xml:space="preserve">Purpose of the </w:t>
       </w:r>
+      <w:bookmarkEnd w:id="7"/>
       <w:bookmarkEnd w:id="8"/>
       <w:bookmarkEnd w:id="9"/>
+      <w:r>
+        <w:rPr>
+          <w:rFonts w:asciiTheme="minorHAnsi" w:hAnsiTheme="minorHAnsi"/>
+        </w:rPr>
+        <w:t>Design Specification</w:t>
+      </w:r>
       <w:bookmarkEnd w:id="10"/>
-      <w:r>
-        <w:rPr>
-          <w:rFonts w:asciiTheme="minorHAnsi" w:hAnsiTheme="minorHAnsi"/>
-        </w:rPr>
-        <w:t>Design Specification</w:t>
-      </w:r>
-      <w:bookmarkEnd w:id="11"/>
     </w:p>
     <w:p>
       <w:pPr>
@@ -2569,10 +2583,10 @@
           <w:rFonts w:asciiTheme="minorHAnsi" w:hAnsiTheme="minorHAnsi"/>
         </w:rPr>
       </w:pPr>
+      <w:bookmarkStart w:id="11" w:name="_Toc413667983"/>
       <w:bookmarkStart w:id="12" w:name="_Toc342757861"/>
       <w:bookmarkStart w:id="13" w:name="_Toc346297769"/>
       <w:bookmarkStart w:id="14" w:name="_Toc404134499"/>
-      <w:bookmarkStart w:id="15" w:name="_Toc413667983"/>
       <w:r>
         <w:rPr>
           <w:rFonts w:asciiTheme="minorHAnsi" w:hAnsiTheme="minorHAnsi"/>
@@ -2585,7 +2599,7 @@
         </w:rPr>
         <w:t xml:space="preserve"> / Configuration</w:t>
       </w:r>
-      <w:bookmarkEnd w:id="15"/>
+      <w:bookmarkEnd w:id="11"/>
     </w:p>
     <w:p>
       <w:pPr>
@@ -2774,7 +2788,21 @@
               <w:rPr>
                 <w:rFonts w:asciiTheme="minorHAnsi" w:hAnsiTheme="minorHAnsi"/>
               </w:rPr>
-              <w:t>On the config page display a dropdown list of the competitors for that division</w:t>
+              <w:t xml:space="preserve">On the </w:t>
+            </w:r>
+            <w:proofErr w:type="spellStart"/>
+            <w:r>
+              <w:rPr>
+                <w:rFonts w:asciiTheme="minorHAnsi" w:hAnsiTheme="minorHAnsi"/>
+              </w:rPr>
+              <w:t>config</w:t>
+            </w:r>
+            <w:proofErr w:type="spellEnd"/>
+            <w:r>
+              <w:rPr>
+                <w:rFonts w:asciiTheme="minorHAnsi" w:hAnsiTheme="minorHAnsi"/>
+              </w:rPr>
+              <w:t xml:space="preserve"> page display a dropdown list of the competitors for that division</w:t>
             </w:r>
             <w:r>
               <w:rPr>
@@ -3000,9 +3028,9 @@
                 <w:rFonts w:asciiTheme="minorHAnsi" w:hAnsiTheme="minorHAnsi"/>
               </w:rPr>
             </w:pPr>
-            <w:bookmarkStart w:id="16" w:name="_Toc342757862"/>
-            <w:bookmarkStart w:id="17" w:name="_Toc346297770"/>
-            <w:bookmarkStart w:id="18" w:name="_Toc404134500"/>
+            <w:bookmarkStart w:id="15" w:name="_Toc342757862"/>
+            <w:bookmarkStart w:id="16" w:name="_Toc346297770"/>
+            <w:bookmarkStart w:id="17" w:name="_Toc404134500"/>
             <w:bookmarkEnd w:id="12"/>
             <w:bookmarkEnd w:id="13"/>
             <w:bookmarkEnd w:id="14"/>
@@ -3186,10 +3214,10 @@
                   <v:path o:extrusionok="f" gradientshapeok="t" o:connecttype="rect"/>
                   <o:lock v:ext="edit" aspectratio="t"/>
                 </v:shapetype>
-                <v:shape id="_x0000_i1025" type="#_x0000_t75" style="width:102pt;height:66.5pt" o:ole="">
-                  <v:imagedata r:id="rId15" o:title=""/>
+                <v:shape id="_x0000_i1025" type="#_x0000_t75" style="width:102.1pt;height:66.65pt" o:ole="">
+                  <v:imagedata r:id="rId16" o:title=""/>
                 </v:shape>
-                <o:OLEObject Type="Embed" ProgID="AcroExch.Document.11" ShapeID="_x0000_i1025" DrawAspect="Icon" ObjectID="_1487410020" r:id="rId16"/>
+                <o:OLEObject Type="Embed" ProgID="AcroExch.Document.7" ShapeID="_x0000_i1025" DrawAspect="Icon" ObjectID="_1487426126" r:id="rId17"/>
               </w:object>
             </w:r>
           </w:p>
@@ -3204,43 +3232,7 @@
               <w:rPr>
                 <w:rFonts w:asciiTheme="minorHAnsi" w:hAnsiTheme="minorHAnsi"/>
               </w:rPr>
-              <w:t>The trans/reason and competitor code boxes will be removed from the office use CSA.  W</w:t>
-            </w:r>
-            <w:r>
-              <w:rPr>
-                <w:rFonts w:asciiTheme="minorHAnsi" w:hAnsiTheme="minorHAnsi"/>
-              </w:rPr>
-              <w:t>e</w:t>
-            </w:r>
-            <w:r>
-              <w:rPr>
-                <w:rFonts w:asciiTheme="minorHAnsi" w:hAnsiTheme="minorHAnsi"/>
-              </w:rPr>
-              <w:t xml:space="preserve"> need to will</w:t>
-            </w:r>
-            <w:r>
-              <w:rPr>
-                <w:rFonts w:asciiTheme="minorHAnsi" w:hAnsiTheme="minorHAnsi"/>
-              </w:rPr>
-              <w:t xml:space="preserve"> display </w:t>
-            </w:r>
-            <w:r>
-              <w:rPr>
-                <w:rFonts w:asciiTheme="minorHAnsi" w:hAnsiTheme="minorHAnsi"/>
-              </w:rPr>
-              <w:t>a line item</w:t>
-            </w:r>
-            <w:r>
-              <w:rPr>
-                <w:rFonts w:asciiTheme="minorHAnsi" w:hAnsiTheme="minorHAnsi"/>
-              </w:rPr>
-              <w:t xml:space="preserve"> on a Close Account or Close Site</w:t>
-            </w:r>
-            <w:r>
-              <w:rPr>
-                <w:rFonts w:asciiTheme="minorHAnsi" w:hAnsiTheme="minorHAnsi"/>
-              </w:rPr>
-              <w:t xml:space="preserve"> CSA, in order to display the trans/reason codes for those activities.</w:t>
+              <w:t>The trans/reason and competitor code boxes will be removed from the office use CSA.  We need to will display a line item on a Close Account or Close Site CSA, in order to display the trans/reason codes for those activities.</w:t>
             </w:r>
           </w:p>
           <w:p>
@@ -3336,7 +3328,21 @@
               <w:rPr>
                 <w:rFonts w:asciiTheme="minorHAnsi" w:hAnsiTheme="minorHAnsi"/>
               </w:rPr>
-              <w:t>Rate Adjustment – Rollback due to Competitve Bid</w:t>
+              <w:t xml:space="preserve">Rate Adjustment – Rollback due to </w:t>
+            </w:r>
+            <w:proofErr w:type="spellStart"/>
+            <w:r>
+              <w:rPr>
+                <w:rFonts w:asciiTheme="minorHAnsi" w:hAnsiTheme="minorHAnsi"/>
+              </w:rPr>
+              <w:t>Competitve</w:t>
+            </w:r>
+            <w:proofErr w:type="spellEnd"/>
+            <w:r>
+              <w:rPr>
+                <w:rFonts w:asciiTheme="minorHAnsi" w:hAnsiTheme="minorHAnsi"/>
+              </w:rPr>
+              <w:t xml:space="preserve"> Bid</w:t>
             </w:r>
           </w:p>
           <w:p>
@@ -3537,14 +3543,14 @@
           <w:rFonts w:asciiTheme="minorHAnsi" w:hAnsiTheme="minorHAnsi"/>
         </w:rPr>
       </w:pPr>
-      <w:bookmarkStart w:id="19" w:name="_Toc413667984"/>
+      <w:bookmarkStart w:id="18" w:name="_Toc413667984"/>
       <w:r>
         <w:rPr>
           <w:rFonts w:asciiTheme="minorHAnsi" w:hAnsiTheme="minorHAnsi"/>
         </w:rPr>
         <w:t>Technical Design Requirements</w:t>
       </w:r>
-      <w:bookmarkEnd w:id="19"/>
+      <w:bookmarkEnd w:id="18"/>
       <w:r>
         <w:rPr>
           <w:rFonts w:asciiTheme="minorHAnsi" w:hAnsiTheme="minorHAnsi"/>
@@ -3678,6 +3684,7 @@
                 <w:rFonts w:asciiTheme="minorHAnsi" w:hAnsiTheme="minorHAnsi"/>
               </w:rPr>
             </w:pPr>
+            <w:proofErr w:type="spellStart"/>
             <w:r>
               <w:rPr>
                 <w:rFonts w:asciiTheme="minorHAnsi" w:hAnsiTheme="minorHAnsi"/>
@@ -3690,6 +3697,7 @@
               </w:rPr>
               <w:t>ig</w:t>
             </w:r>
+            <w:proofErr w:type="spellEnd"/>
           </w:p>
         </w:tc>
         <w:tc>
@@ -3755,7 +3763,21 @@
               <w:rPr>
                 <w:rFonts w:asciiTheme="minorHAnsi" w:hAnsiTheme="minorHAnsi"/>
               </w:rPr>
-              <w:t xml:space="preserve">to small and large container configs per </w:t>
+              <w:t xml:space="preserve">to small and large container </w:t>
+            </w:r>
+            <w:proofErr w:type="spellStart"/>
+            <w:r>
+              <w:rPr>
+                <w:rFonts w:asciiTheme="minorHAnsi" w:hAnsiTheme="minorHAnsi"/>
+              </w:rPr>
+              <w:t>configs</w:t>
+            </w:r>
+            <w:proofErr w:type="spellEnd"/>
+            <w:r>
+              <w:rPr>
+                <w:rFonts w:asciiTheme="minorHAnsi" w:hAnsiTheme="minorHAnsi"/>
+              </w:rPr>
+              <w:t xml:space="preserve"> per </w:t>
             </w:r>
             <w:r>
               <w:rPr>
@@ -3816,8 +3838,16 @@
               <w:rPr>
                 <w:rFonts w:asciiTheme="minorHAnsi" w:hAnsiTheme="minorHAnsi"/>
               </w:rPr>
-              <w:t>- Small Container Config</w:t>
-            </w:r>
+              <w:t xml:space="preserve">- Small Container </w:t>
+            </w:r>
+            <w:proofErr w:type="spellStart"/>
+            <w:r>
+              <w:rPr>
+                <w:rFonts w:asciiTheme="minorHAnsi" w:hAnsiTheme="minorHAnsi"/>
+              </w:rPr>
+              <w:t>Config</w:t>
+            </w:r>
+            <w:proofErr w:type="spellEnd"/>
             <w:r>
               <w:rPr>
                 <w:rFonts w:asciiTheme="minorHAnsi" w:hAnsiTheme="minorHAnsi"/>
@@ -3889,8 +3919,16 @@
               <w:rPr>
                 <w:rFonts w:asciiTheme="minorHAnsi" w:hAnsiTheme="minorHAnsi"/>
               </w:rPr>
-              <w:t>- Large Container Config</w:t>
-            </w:r>
+              <w:t xml:space="preserve">- Large Container </w:t>
+            </w:r>
+            <w:proofErr w:type="spellStart"/>
+            <w:r>
+              <w:rPr>
+                <w:rFonts w:asciiTheme="minorHAnsi" w:hAnsiTheme="minorHAnsi"/>
+              </w:rPr>
+              <w:t>Config</w:t>
+            </w:r>
+            <w:proofErr w:type="spellEnd"/>
             <w:r>
               <w:rPr>
                 <w:rFonts w:asciiTheme="minorHAnsi" w:hAnsiTheme="minorHAnsi"/>
@@ -3921,7 +3959,35 @@
               <w:rPr>
                 <w:rFonts w:asciiTheme="minorHAnsi" w:hAnsiTheme="minorHAnsi"/>
               </w:rPr>
-              <w:t>Modify any constraint rules based on the Area_Competitor table to use div_competitor_adj where needed.</w:t>
+              <w:t xml:space="preserve">Modify any constraint rules based on the </w:t>
+            </w:r>
+            <w:proofErr w:type="spellStart"/>
+            <w:r>
+              <w:rPr>
+                <w:rFonts w:asciiTheme="minorHAnsi" w:hAnsiTheme="minorHAnsi"/>
+              </w:rPr>
+              <w:t>Area_Competitor</w:t>
+            </w:r>
+            <w:proofErr w:type="spellEnd"/>
+            <w:r>
+              <w:rPr>
+                <w:rFonts w:asciiTheme="minorHAnsi" w:hAnsiTheme="minorHAnsi"/>
+              </w:rPr>
+              <w:t xml:space="preserve"> table to use </w:t>
+            </w:r>
+            <w:proofErr w:type="spellStart"/>
+            <w:r>
+              <w:rPr>
+                <w:rFonts w:asciiTheme="minorHAnsi" w:hAnsiTheme="minorHAnsi"/>
+              </w:rPr>
+              <w:t>div_competitor_adj</w:t>
+            </w:r>
+            <w:proofErr w:type="spellEnd"/>
+            <w:r>
+              <w:rPr>
+                <w:rFonts w:asciiTheme="minorHAnsi" w:hAnsiTheme="minorHAnsi"/>
+              </w:rPr>
+              <w:t xml:space="preserve"> where needed.</w:t>
             </w:r>
           </w:p>
           <w:p>
@@ -3941,7 +4007,21 @@
               <w:rPr>
                 <w:rFonts w:asciiTheme="minorHAnsi" w:hAnsiTheme="minorHAnsi"/>
               </w:rPr>
-              <w:t>Constrain the competitor dropdown to only display competitors based on the selected division for the quote (division_quote)</w:t>
+              <w:t>Constrain the competitor dropdown to only display competitors based on the selected division for the quote (</w:t>
+            </w:r>
+            <w:proofErr w:type="spellStart"/>
+            <w:r>
+              <w:rPr>
+                <w:rFonts w:asciiTheme="minorHAnsi" w:hAnsiTheme="minorHAnsi"/>
+              </w:rPr>
+              <w:t>division_quote</w:t>
+            </w:r>
+            <w:proofErr w:type="spellEnd"/>
+            <w:r>
+              <w:rPr>
+                <w:rFonts w:asciiTheme="minorHAnsi" w:hAnsiTheme="minorHAnsi"/>
+              </w:rPr>
+              <w:t>)</w:t>
             </w:r>
           </w:p>
           <w:p>
@@ -3961,8 +4041,30 @@
               <w:rPr>
                 <w:rFonts w:asciiTheme="minorHAnsi" w:hAnsiTheme="minorHAnsi"/>
               </w:rPr>
-              <w:t>Update all competitor menu items to be the Displayed Text (Competitor_Nm) and Variable Name (Competitor_Cd</w:t>
-            </w:r>
+              <w:t>Update all competitor menu items to be the Displayed Text (</w:t>
+            </w:r>
+            <w:proofErr w:type="spellStart"/>
+            <w:r>
+              <w:rPr>
+                <w:rFonts w:asciiTheme="minorHAnsi" w:hAnsiTheme="minorHAnsi"/>
+              </w:rPr>
+              <w:t>Competitor_Nm</w:t>
+            </w:r>
+            <w:proofErr w:type="spellEnd"/>
+            <w:r>
+              <w:rPr>
+                <w:rFonts w:asciiTheme="minorHAnsi" w:hAnsiTheme="minorHAnsi"/>
+              </w:rPr>
+              <w:t>) and Variable Name (</w:t>
+            </w:r>
+            <w:proofErr w:type="spellStart"/>
+            <w:r>
+              <w:rPr>
+                <w:rFonts w:asciiTheme="minorHAnsi" w:hAnsiTheme="minorHAnsi"/>
+              </w:rPr>
+              <w:t>Competitor_Cd</w:t>
+            </w:r>
+            <w:proofErr w:type="spellEnd"/>
             <w:r>
               <w:rPr>
                 <w:rFonts w:asciiTheme="minorHAnsi" w:hAnsiTheme="minorHAnsi"/>
@@ -4246,7 +4348,21 @@
               <w:rPr>
                 <w:rFonts w:asciiTheme="minorHAnsi" w:hAnsiTheme="minorHAnsi"/>
               </w:rPr>
-              <w:t>that refrerence ‘New/New’ as needed</w:t>
+              <w:t xml:space="preserve">that </w:t>
+            </w:r>
+            <w:proofErr w:type="spellStart"/>
+            <w:r>
+              <w:rPr>
+                <w:rFonts w:asciiTheme="minorHAnsi" w:hAnsiTheme="minorHAnsi"/>
+              </w:rPr>
+              <w:t>refrerence</w:t>
+            </w:r>
+            <w:proofErr w:type="spellEnd"/>
+            <w:r>
+              <w:rPr>
+                <w:rFonts w:asciiTheme="minorHAnsi" w:hAnsiTheme="minorHAnsi"/>
+              </w:rPr>
+              <w:t xml:space="preserve"> ‘New/New’ as needed</w:t>
             </w:r>
           </w:p>
           <w:p>
@@ -4570,8 +4686,44 @@
               <w:rPr>
                 <w:rFonts w:asciiTheme="minorHAnsi" w:hAnsiTheme="minorHAnsi"/>
               </w:rPr>
-              <w:t xml:space="preserve"> the transactionCode_line, reasonCode_line, competitorCode_line</w:t>
-            </w:r>
+              <w:t xml:space="preserve"> the </w:t>
+            </w:r>
+            <w:proofErr w:type="spellStart"/>
+            <w:r>
+              <w:rPr>
+                <w:rFonts w:asciiTheme="minorHAnsi" w:hAnsiTheme="minorHAnsi"/>
+              </w:rPr>
+              <w:t>transactionCode_line</w:t>
+            </w:r>
+            <w:proofErr w:type="spellEnd"/>
+            <w:r>
+              <w:rPr>
+                <w:rFonts w:asciiTheme="minorHAnsi" w:hAnsiTheme="minorHAnsi"/>
+              </w:rPr>
+              <w:t xml:space="preserve">, </w:t>
+            </w:r>
+            <w:proofErr w:type="spellStart"/>
+            <w:r>
+              <w:rPr>
+                <w:rFonts w:asciiTheme="minorHAnsi" w:hAnsiTheme="minorHAnsi"/>
+              </w:rPr>
+              <w:t>reasonCode_line</w:t>
+            </w:r>
+            <w:proofErr w:type="spellEnd"/>
+            <w:r>
+              <w:rPr>
+                <w:rFonts w:asciiTheme="minorHAnsi" w:hAnsiTheme="minorHAnsi"/>
+              </w:rPr>
+              <w:t xml:space="preserve">, </w:t>
+            </w:r>
+            <w:proofErr w:type="spellStart"/>
+            <w:r>
+              <w:rPr>
+                <w:rFonts w:asciiTheme="minorHAnsi" w:hAnsiTheme="minorHAnsi"/>
+              </w:rPr>
+              <w:t>competitorCode_line</w:t>
+            </w:r>
+            <w:proofErr w:type="spellEnd"/>
           </w:p>
           <w:p>
             <w:pPr>
@@ -4744,11 +4896,19 @@
                 <w:rFonts w:asciiTheme="minorHAnsi" w:hAnsiTheme="minorHAnsi"/>
               </w:rPr>
             </w:pPr>
-            <w:r>
-              <w:rPr>
-                <w:rFonts w:asciiTheme="minorHAnsi" w:hAnsiTheme="minorHAnsi"/>
-              </w:rPr>
-              <w:t>InfoPro Interf</w:t>
+            <w:proofErr w:type="spellStart"/>
+            <w:r>
+              <w:rPr>
+                <w:rFonts w:asciiTheme="minorHAnsi" w:hAnsiTheme="minorHAnsi"/>
+              </w:rPr>
+              <w:t>InfoPro</w:t>
+            </w:r>
+            <w:proofErr w:type="spellEnd"/>
+            <w:r>
+              <w:rPr>
+                <w:rFonts w:asciiTheme="minorHAnsi" w:hAnsiTheme="minorHAnsi"/>
+              </w:rPr>
+              <w:t xml:space="preserve"> Interf</w:t>
             </w:r>
             <w:r>
               <w:rPr>
@@ -4800,17 +4960,24 @@
               </w:numPr>
               <w:rPr>
                 <w:rFonts w:asciiTheme="minorHAnsi" w:hAnsiTheme="minorHAnsi"/>
+                <w:highlight w:val="yellow"/>
               </w:rPr>
             </w:pPr>
-            <w:r>
-              <w:rPr>
-                <w:rFonts w:asciiTheme="minorHAnsi" w:hAnsiTheme="minorHAnsi"/>
+            <w:bookmarkStart w:id="19" w:name="_GoBack"/>
+            <w:bookmarkEnd w:id="19"/>
+            <w:proofErr w:type="spellStart"/>
+            <w:r>
+              <w:rPr>
+                <w:rFonts w:asciiTheme="minorHAnsi" w:hAnsiTheme="minorHAnsi"/>
+                <w:highlight w:val="yellow"/>
               </w:rPr>
               <w:t>transactionCode_line</w:t>
             </w:r>
-            <w:r>
-              <w:rPr>
-                <w:rFonts w:asciiTheme="minorHAnsi" w:hAnsiTheme="minorHAnsi"/>
+            <w:proofErr w:type="spellEnd"/>
+            <w:r>
+              <w:rPr>
+                <w:rFonts w:asciiTheme="minorHAnsi" w:hAnsiTheme="minorHAnsi"/>
+                <w:highlight w:val="yellow"/>
               </w:rPr>
               <w:t xml:space="preserve"> – 2 character transaction code</w:t>
             </w:r>
@@ -4824,17 +4991,22 @@
               </w:numPr>
               <w:rPr>
                 <w:rFonts w:asciiTheme="minorHAnsi" w:hAnsiTheme="minorHAnsi"/>
+                <w:highlight w:val="yellow"/>
               </w:rPr>
             </w:pPr>
-            <w:r>
-              <w:rPr>
-                <w:rFonts w:asciiTheme="minorHAnsi" w:hAnsiTheme="minorHAnsi"/>
+            <w:proofErr w:type="spellStart"/>
+            <w:r>
+              <w:rPr>
+                <w:rFonts w:asciiTheme="minorHAnsi" w:hAnsiTheme="minorHAnsi"/>
+                <w:highlight w:val="yellow"/>
               </w:rPr>
               <w:t>reasonCode_line</w:t>
             </w:r>
-            <w:r>
-              <w:rPr>
-                <w:rFonts w:asciiTheme="minorHAnsi" w:hAnsiTheme="minorHAnsi"/>
+            <w:proofErr w:type="spellEnd"/>
+            <w:r>
+              <w:rPr>
+                <w:rFonts w:asciiTheme="minorHAnsi" w:hAnsiTheme="minorHAnsi"/>
+                <w:highlight w:val="yellow"/>
               </w:rPr>
               <w:t xml:space="preserve"> – 2 character reason code</w:t>
             </w:r>
@@ -4850,15 +5022,19 @@
                 <w:rFonts w:asciiTheme="minorHAnsi" w:hAnsiTheme="minorHAnsi"/>
               </w:rPr>
             </w:pPr>
-            <w:r>
-              <w:rPr>
-                <w:rFonts w:asciiTheme="minorHAnsi" w:hAnsiTheme="minorHAnsi"/>
+            <w:proofErr w:type="spellStart"/>
+            <w:r>
+              <w:rPr>
+                <w:rFonts w:asciiTheme="minorHAnsi" w:hAnsiTheme="minorHAnsi"/>
+                <w:highlight w:val="yellow"/>
               </w:rPr>
               <w:t>competitorCode_line</w:t>
             </w:r>
-            <w:r>
-              <w:rPr>
-                <w:rFonts w:asciiTheme="minorHAnsi" w:hAnsiTheme="minorHAnsi"/>
+            <w:proofErr w:type="spellEnd"/>
+            <w:r>
+              <w:rPr>
+                <w:rFonts w:asciiTheme="minorHAnsi" w:hAnsiTheme="minorHAnsi"/>
+                <w:highlight w:val="yellow"/>
               </w:rPr>
               <w:t xml:space="preserve"> – 3 character competitor code</w:t>
             </w:r>
@@ -4933,7 +5109,35 @@
               <w:rPr>
                 <w:rFonts w:asciiTheme="minorHAnsi" w:hAnsiTheme="minorHAnsi"/>
               </w:rPr>
-              <w:t xml:space="preserve">As competitors are now based on the divisional table div_competitor_adj, the Area_Competitors </w:t>
+              <w:t xml:space="preserve">As competitors are now based on the divisional table </w:t>
+            </w:r>
+            <w:proofErr w:type="spellStart"/>
+            <w:r>
+              <w:rPr>
+                <w:rFonts w:asciiTheme="minorHAnsi" w:hAnsiTheme="minorHAnsi"/>
+              </w:rPr>
+              <w:t>div_competitor_adj</w:t>
+            </w:r>
+            <w:proofErr w:type="spellEnd"/>
+            <w:r>
+              <w:rPr>
+                <w:rFonts w:asciiTheme="minorHAnsi" w:hAnsiTheme="minorHAnsi"/>
+              </w:rPr>
+              <w:t xml:space="preserve">, the </w:t>
+            </w:r>
+            <w:proofErr w:type="spellStart"/>
+            <w:r>
+              <w:rPr>
+                <w:rFonts w:asciiTheme="minorHAnsi" w:hAnsiTheme="minorHAnsi"/>
+              </w:rPr>
+              <w:t>Area_Competitors</w:t>
+            </w:r>
+            <w:proofErr w:type="spellEnd"/>
+            <w:r>
+              <w:rPr>
+                <w:rFonts w:asciiTheme="minorHAnsi" w:hAnsiTheme="minorHAnsi"/>
+              </w:rPr>
+              <w:t xml:space="preserve"> </w:t>
             </w:r>
             <w:r>
               <w:rPr>
@@ -4971,11 +5175,33 @@
                 <w:rFonts w:asciiTheme="minorHAnsi" w:hAnsiTheme="minorHAnsi"/>
               </w:rPr>
             </w:pPr>
-            <w:r>
-              <w:rPr>
-                <w:rFonts w:asciiTheme="minorHAnsi" w:hAnsiTheme="minorHAnsi"/>
-              </w:rPr>
-              <w:t>Div_competitor_adj requires a new String column ‘region’ populated with the InfoPro Region letter (A,E,F,M,N,O,R,S,V,W)</w:t>
+            <w:proofErr w:type="spellStart"/>
+            <w:r>
+              <w:rPr>
+                <w:rFonts w:asciiTheme="minorHAnsi" w:hAnsiTheme="minorHAnsi"/>
+              </w:rPr>
+              <w:t>Div_competitor_adj</w:t>
+            </w:r>
+            <w:proofErr w:type="spellEnd"/>
+            <w:r>
+              <w:rPr>
+                <w:rFonts w:asciiTheme="minorHAnsi" w:hAnsiTheme="minorHAnsi"/>
+              </w:rPr>
+              <w:t xml:space="preserve"> requires a new String column ‘region’ populated with the </w:t>
+            </w:r>
+            <w:proofErr w:type="spellStart"/>
+            <w:r>
+              <w:rPr>
+                <w:rFonts w:asciiTheme="minorHAnsi" w:hAnsiTheme="minorHAnsi"/>
+              </w:rPr>
+              <w:t>InfoPro</w:t>
+            </w:r>
+            <w:proofErr w:type="spellEnd"/>
+            <w:r>
+              <w:rPr>
+                <w:rFonts w:asciiTheme="minorHAnsi" w:hAnsiTheme="minorHAnsi"/>
+              </w:rPr>
+              <w:t xml:space="preserve"> Region letter (A,E,F,M,N,O,R,S,V,W)</w:t>
             </w:r>
           </w:p>
           <w:p>
@@ -5005,7 +5231,35 @@
               <w:rPr>
                 <w:rFonts w:asciiTheme="minorHAnsi" w:hAnsiTheme="minorHAnsi"/>
               </w:rPr>
-              <w:t xml:space="preserve"> Competitor_Cd) should be specified on the div_competitor_adj data table</w:t>
+              <w:t xml:space="preserve"> </w:t>
+            </w:r>
+            <w:proofErr w:type="spellStart"/>
+            <w:r>
+              <w:rPr>
+                <w:rFonts w:asciiTheme="minorHAnsi" w:hAnsiTheme="minorHAnsi"/>
+              </w:rPr>
+              <w:t>Competitor_Cd</w:t>
+            </w:r>
+            <w:proofErr w:type="spellEnd"/>
+            <w:r>
+              <w:rPr>
+                <w:rFonts w:asciiTheme="minorHAnsi" w:hAnsiTheme="minorHAnsi"/>
+              </w:rPr>
+              <w:t xml:space="preserve">) should be specified on the </w:t>
+            </w:r>
+            <w:proofErr w:type="spellStart"/>
+            <w:r>
+              <w:rPr>
+                <w:rFonts w:asciiTheme="minorHAnsi" w:hAnsiTheme="minorHAnsi"/>
+              </w:rPr>
+              <w:t>div_competitor_adj</w:t>
+            </w:r>
+            <w:proofErr w:type="spellEnd"/>
+            <w:r>
+              <w:rPr>
+                <w:rFonts w:asciiTheme="minorHAnsi" w:hAnsiTheme="minorHAnsi"/>
+              </w:rPr>
+              <w:t xml:space="preserve"> data table</w:t>
             </w:r>
           </w:p>
           <w:p>
@@ -5041,7 +5295,77 @@
               <w:rPr>
                 <w:rFonts w:asciiTheme="minorHAnsi" w:hAnsiTheme="minorHAnsi"/>
               </w:rPr>
-              <w:t>The R ETL process should validate all Competitor_Cd values against what is in InfoPro before populating div_competitor_adj.  Check against BI DWCORE.Dim_Competitor.  This should prevent invalid competitor_cd value within Capture.</w:t>
+              <w:t xml:space="preserve">The R ETL process should validate all </w:t>
+            </w:r>
+            <w:proofErr w:type="spellStart"/>
+            <w:r>
+              <w:rPr>
+                <w:rFonts w:asciiTheme="minorHAnsi" w:hAnsiTheme="minorHAnsi"/>
+              </w:rPr>
+              <w:t>Competitor_Cd</w:t>
+            </w:r>
+            <w:proofErr w:type="spellEnd"/>
+            <w:r>
+              <w:rPr>
+                <w:rFonts w:asciiTheme="minorHAnsi" w:hAnsiTheme="minorHAnsi"/>
+              </w:rPr>
+              <w:t xml:space="preserve"> values against what is in </w:t>
+            </w:r>
+            <w:proofErr w:type="spellStart"/>
+            <w:r>
+              <w:rPr>
+                <w:rFonts w:asciiTheme="minorHAnsi" w:hAnsiTheme="minorHAnsi"/>
+              </w:rPr>
+              <w:t>InfoPro</w:t>
+            </w:r>
+            <w:proofErr w:type="spellEnd"/>
+            <w:r>
+              <w:rPr>
+                <w:rFonts w:asciiTheme="minorHAnsi" w:hAnsiTheme="minorHAnsi"/>
+              </w:rPr>
+              <w:t xml:space="preserve"> before populating </w:t>
+            </w:r>
+            <w:proofErr w:type="spellStart"/>
+            <w:r>
+              <w:rPr>
+                <w:rFonts w:asciiTheme="minorHAnsi" w:hAnsiTheme="minorHAnsi"/>
+              </w:rPr>
+              <w:t>div_competitor_adj</w:t>
+            </w:r>
+            <w:proofErr w:type="spellEnd"/>
+            <w:r>
+              <w:rPr>
+                <w:rFonts w:asciiTheme="minorHAnsi" w:hAnsiTheme="minorHAnsi"/>
+              </w:rPr>
+              <w:t xml:space="preserve">.  Check against BI </w:t>
+            </w:r>
+            <w:proofErr w:type="spellStart"/>
+            <w:r>
+              <w:rPr>
+                <w:rFonts w:asciiTheme="minorHAnsi" w:hAnsiTheme="minorHAnsi"/>
+              </w:rPr>
+              <w:t>DWCORE.Dim_Competitor</w:t>
+            </w:r>
+            <w:proofErr w:type="spellEnd"/>
+            <w:r>
+              <w:rPr>
+                <w:rFonts w:asciiTheme="minorHAnsi" w:hAnsiTheme="minorHAnsi"/>
+              </w:rPr>
+              <w:t xml:space="preserve">.  This should prevent invalid </w:t>
+            </w:r>
+            <w:proofErr w:type="spellStart"/>
+            <w:r>
+              <w:rPr>
+                <w:rFonts w:asciiTheme="minorHAnsi" w:hAnsiTheme="minorHAnsi"/>
+              </w:rPr>
+              <w:t>competitor_cd</w:t>
+            </w:r>
+            <w:proofErr w:type="spellEnd"/>
+            <w:r>
+              <w:rPr>
+                <w:rFonts w:asciiTheme="minorHAnsi" w:hAnsiTheme="minorHAnsi"/>
+              </w:rPr>
+              <w:t xml:space="preserve"> value within Capture.</w:t>
             </w:r>
           </w:p>
         </w:tc>
@@ -5275,25 +5599,51 @@
       <w:r>
         <w:t xml:space="preserve">Figure </w:t>
       </w:r>
-      <w:fldSimple w:instr=" STYLEREF 1 \s ">
-        <w:r>
-          <w:rPr>
-            <w:noProof/>
-          </w:rPr>
-          <w:t>3</w:t>
-        </w:r>
-      </w:fldSimple>
+      <w:r>
+        <w:fldChar w:fldCharType="begin"/>
+      </w:r>
+      <w:r>
+        <w:instrText xml:space="preserve"> STYLEREF 1 \s </w:instrText>
+      </w:r>
+      <w:r>
+        <w:fldChar w:fldCharType="separate"/>
+      </w:r>
+      <w:r>
+        <w:rPr>
+          <w:noProof/>
+        </w:rPr>
+        <w:t>3</w:t>
+      </w:r>
+      <w:r>
+        <w:rPr>
+          <w:noProof/>
+        </w:rPr>
+        <w:fldChar w:fldCharType="end"/>
+      </w:r>
       <w:r>
         <w:noBreakHyphen/>
       </w:r>
-      <w:fldSimple w:instr=" SEQ Figure \* ARABIC \s 1 ">
-        <w:r>
-          <w:rPr>
-            <w:noProof/>
-          </w:rPr>
-          <w:t>1</w:t>
-        </w:r>
-      </w:fldSimple>
+      <w:r>
+        <w:fldChar w:fldCharType="begin"/>
+      </w:r>
+      <w:r>
+        <w:instrText xml:space="preserve"> SEQ Figure \* ARABIC \s 1 </w:instrText>
+      </w:r>
+      <w:r>
+        <w:fldChar w:fldCharType="separate"/>
+      </w:r>
+      <w:r>
+        <w:rPr>
+          <w:noProof/>
+        </w:rPr>
+        <w:t>1</w:t>
+      </w:r>
+      <w:r>
+        <w:rPr>
+          <w:noProof/>
+        </w:rPr>
+        <w:fldChar w:fldCharType="end"/>
+      </w:r>
       <w:r>
         <w:t xml:space="preserve">- </w:t>
       </w:r>
@@ -5487,7 +5837,7 @@
               </wp:anchor>
             </w:drawing>
           </mc:Choice>
-          <mc:Fallback>
+          <mc:Fallback xmlns:w15="http://schemas.microsoft.com/office/word/2012/wordml">
             <w:pict>
               <v:shapetype w14:anchorId="52147AAD" id="_x0000_t62" coordsize="21600,21600" o:spt="62" adj="1350,25920" path="m3600,qx,3600l0@8@12@24,0@9,,18000qy3600,21600l@6,21600@15@27@7,21600,18000,21600qx21600,18000l21600@9@18@30,21600@8,21600,3600qy18000,l@7,0@21@33@6,xe">
                 <v:stroke joinstyle="miter"/>
@@ -5659,7 +6009,7 @@
                     <pic:cNvPicPr/>
                   </pic:nvPicPr>
                   <pic:blipFill>
-                    <a:blip r:embed="rId17"/>
+                    <a:blip r:embed="rId18"/>
                     <a:stretch>
                       <a:fillRect/>
                     </a:stretch>
@@ -5702,25 +6052,51 @@
         <w:lastRenderedPageBreak/>
         <w:t xml:space="preserve">Figure </w:t>
       </w:r>
-      <w:fldSimple w:instr=" STYLEREF 1 \s ">
-        <w:r>
-          <w:rPr>
-            <w:noProof/>
-          </w:rPr>
-          <w:t>3</w:t>
-        </w:r>
-      </w:fldSimple>
+      <w:r>
+        <w:fldChar w:fldCharType="begin"/>
+      </w:r>
+      <w:r>
+        <w:instrText xml:space="preserve"> STYLEREF 1 \s </w:instrText>
+      </w:r>
+      <w:r>
+        <w:fldChar w:fldCharType="separate"/>
+      </w:r>
+      <w:r>
+        <w:rPr>
+          <w:noProof/>
+        </w:rPr>
+        <w:t>3</w:t>
+      </w:r>
+      <w:r>
+        <w:rPr>
+          <w:noProof/>
+        </w:rPr>
+        <w:fldChar w:fldCharType="end"/>
+      </w:r>
       <w:r>
         <w:noBreakHyphen/>
       </w:r>
-      <w:fldSimple w:instr=" SEQ Figure \* ARABIC \s 1 ">
-        <w:r>
-          <w:rPr>
-            <w:noProof/>
-          </w:rPr>
-          <w:t>2</w:t>
-        </w:r>
-      </w:fldSimple>
+      <w:r>
+        <w:fldChar w:fldCharType="begin"/>
+      </w:r>
+      <w:r>
+        <w:instrText xml:space="preserve"> SEQ Figure \* ARABIC \s 1 </w:instrText>
+      </w:r>
+      <w:r>
+        <w:fldChar w:fldCharType="separate"/>
+      </w:r>
+      <w:r>
+        <w:rPr>
+          <w:noProof/>
+        </w:rPr>
+        <w:t>2</w:t>
+      </w:r>
+      <w:r>
+        <w:rPr>
+          <w:noProof/>
+        </w:rPr>
+        <w:fldChar w:fldCharType="end"/>
+      </w:r>
       <w:r>
         <w:t xml:space="preserve"> - Competitor dropdown</w:t>
       </w:r>
@@ -5752,7 +6128,7 @@
                     <pic:cNvPicPr/>
                   </pic:nvPicPr>
                   <pic:blipFill>
-                    <a:blip r:embed="rId18"/>
+                    <a:blip r:embed="rId19"/>
                     <a:stretch>
                       <a:fillRect/>
                     </a:stretch>
@@ -5787,29 +6163,60 @@
       <w:r>
         <w:t xml:space="preserve">Figure </w:t>
       </w:r>
-      <w:fldSimple w:instr=" STYLEREF 1 \s ">
-        <w:r>
-          <w:rPr>
-            <w:noProof/>
-          </w:rPr>
-          <w:t>3</w:t>
-        </w:r>
-      </w:fldSimple>
+      <w:r>
+        <w:fldChar w:fldCharType="begin"/>
+      </w:r>
+      <w:r>
+        <w:instrText xml:space="preserve"> STYLEREF 1 \s </w:instrText>
+      </w:r>
+      <w:r>
+        <w:fldChar w:fldCharType="separate"/>
+      </w:r>
+      <w:r>
+        <w:rPr>
+          <w:noProof/>
+        </w:rPr>
+        <w:t>3</w:t>
+      </w:r>
+      <w:r>
+        <w:rPr>
+          <w:noProof/>
+        </w:rPr>
+        <w:fldChar w:fldCharType="end"/>
+      </w:r>
       <w:r>
         <w:noBreakHyphen/>
       </w:r>
-      <w:fldSimple w:instr=" SEQ Figure \* ARABIC \s 1 ">
-        <w:r>
-          <w:rPr>
-            <w:noProof/>
-          </w:rPr>
-          <w:t>3</w:t>
-        </w:r>
-      </w:fldSimple>
-      <w:r>
-        <w:t>- Small Container Config</w:t>
+      <w:r>
+        <w:fldChar w:fldCharType="begin"/>
+      </w:r>
+      <w:r>
+        <w:instrText xml:space="preserve"> SEQ Figure \* ARABIC \s 1 </w:instrText>
+      </w:r>
+      <w:r>
+        <w:fldChar w:fldCharType="separate"/>
+      </w:r>
+      <w:r>
+        <w:rPr>
+          <w:noProof/>
+        </w:rPr>
+        <w:t>3</w:t>
+      </w:r>
+      <w:r>
+        <w:rPr>
+          <w:noProof/>
+        </w:rPr>
+        <w:fldChar w:fldCharType="end"/>
+      </w:r>
+      <w:r>
+        <w:t xml:space="preserve">- Small Container </w:t>
+      </w:r>
+      <w:proofErr w:type="spellStart"/>
+      <w:r>
+        <w:t>Config</w:t>
       </w:r>
       <w:bookmarkEnd w:id="26"/>
+      <w:proofErr w:type="spellEnd"/>
     </w:p>
     <w:p>
       <w:pPr>
@@ -5875,7 +6282,7 @@
               </wp:anchor>
             </w:drawing>
           </mc:Choice>
-          <mc:Fallback>
+          <mc:Fallback xmlns:w15="http://schemas.microsoft.com/office/word/2012/wordml">
             <w:pict>
               <v:shapetype w14:anchorId="724528CF" id="_x0000_t32" coordsize="21600,21600" o:spt="32" o:oned="t" path="m,l21600,21600e" filled="f">
                 <v:path arrowok="t" fillok="f" o:connecttype="none"/>
@@ -6012,7 +6419,7 @@
               </wp:anchor>
             </w:drawing>
           </mc:Choice>
-          <mc:Fallback>
+          <mc:Fallback xmlns:w15="http://schemas.microsoft.com/office/word/2012/wordml">
             <w:pict>
               <v:roundrect w14:anchorId="3249401C" id="Rounded Rectangle 19" o:spid="_x0000_s1028" style="position:absolute;margin-left:-38.55pt;margin-top:16.35pt;width:142.7pt;height:39.4pt;z-index:251656704;visibility:visible;mso-wrap-style:square;mso-width-percent:0;mso-height-percent:0;mso-wrap-distance-left:9pt;mso-wrap-distance-top:0;mso-wrap-distance-right:9pt;mso-wrap-distance-bottom:0;mso-position-horizontal:absolute;mso-position-horizontal-relative:text;mso-position-vertical:absolute;mso-position-vertical-relative:text;mso-width-percent:0;mso-height-percent:0;mso-width-relative:margin;mso-height-relative:margin;v-text-anchor:middle" arcsize="10923f" o:gfxdata="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" fillcolor="white [3212]" strokecolor="red" strokeweight="2pt">
                 <v:textbox>
@@ -6088,7 +6495,7 @@
                     <pic:cNvPicPr/>
                   </pic:nvPicPr>
                   <pic:blipFill>
-                    <a:blip r:embed="rId19"/>
+                    <a:blip r:embed="rId20"/>
                     <a:stretch>
                       <a:fillRect/>
                     </a:stretch>
@@ -6123,29 +6530,60 @@
       <w:r>
         <w:t xml:space="preserve">Figure </w:t>
       </w:r>
-      <w:fldSimple w:instr=" STYLEREF 1 \s ">
-        <w:r>
-          <w:rPr>
-            <w:noProof/>
-          </w:rPr>
-          <w:t>3</w:t>
-        </w:r>
-      </w:fldSimple>
+      <w:r>
+        <w:fldChar w:fldCharType="begin"/>
+      </w:r>
+      <w:r>
+        <w:instrText xml:space="preserve"> STYLEREF 1 \s </w:instrText>
+      </w:r>
+      <w:r>
+        <w:fldChar w:fldCharType="separate"/>
+      </w:r>
+      <w:r>
+        <w:rPr>
+          <w:noProof/>
+        </w:rPr>
+        <w:t>3</w:t>
+      </w:r>
+      <w:r>
+        <w:rPr>
+          <w:noProof/>
+        </w:rPr>
+        <w:fldChar w:fldCharType="end"/>
+      </w:r>
       <w:r>
         <w:noBreakHyphen/>
       </w:r>
-      <w:fldSimple w:instr=" SEQ Figure \* ARABIC \s 1 ">
-        <w:r>
-          <w:rPr>
-            <w:noProof/>
-          </w:rPr>
-          <w:t>4</w:t>
-        </w:r>
-      </w:fldSimple>
-      <w:r>
-        <w:t>- Large Container Config</w:t>
+      <w:r>
+        <w:fldChar w:fldCharType="begin"/>
+      </w:r>
+      <w:r>
+        <w:instrText xml:space="preserve"> SEQ Figure \* ARABIC \s 1 </w:instrText>
+      </w:r>
+      <w:r>
+        <w:fldChar w:fldCharType="separate"/>
+      </w:r>
+      <w:r>
+        <w:rPr>
+          <w:noProof/>
+        </w:rPr>
+        <w:t>4</w:t>
+      </w:r>
+      <w:r>
+        <w:rPr>
+          <w:noProof/>
+        </w:rPr>
+        <w:fldChar w:fldCharType="end"/>
+      </w:r>
+      <w:r>
+        <w:t xml:space="preserve">- Large Container </w:t>
+      </w:r>
+      <w:proofErr w:type="spellStart"/>
+      <w:r>
+        <w:t>Config</w:t>
       </w:r>
       <w:bookmarkEnd w:id="27"/>
+      <w:proofErr w:type="spellEnd"/>
     </w:p>
     <w:p>
       <w:pPr>
@@ -6220,7 +6658,7 @@
               </wp:anchor>
             </w:drawing>
           </mc:Choice>
-          <mc:Fallback>
+          <mc:Fallback xmlns:w15="http://schemas.microsoft.com/office/word/2012/wordml">
             <w:pict>
               <v:shape w14:anchorId="30B27FF1" id="Straight Arrow Connector 20" o:spid="_x0000_s1026" type="#_x0000_t32" style="position:absolute;margin-left:64.75pt;margin-top:48.45pt;width:65.7pt;height:136.95pt;z-index:251657728;visibility:visible;mso-wrap-style:square;mso-width-percent:0;mso-height-percent:0;mso-wrap-distance-left:9pt;mso-wrap-distance-top:0;mso-wrap-distance-right:9pt;mso-wrap-distance-bottom:0;mso-position-horizontal:absolute;mso-position-horizontal-relative:text;mso-position-vertical:absolute;mso-position-vertical-relative:text;mso-width-percent:0;mso-height-percent:0;mso-width-relative:margin;mso-height-relative:margin" o:gfxdata="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" strokecolor="red" strokeweight="1pt">
                 <v:stroke endarrow="open"/>
@@ -6352,7 +6790,7 @@
               </wp:anchor>
             </w:drawing>
           </mc:Choice>
-          <mc:Fallback>
+          <mc:Fallback xmlns:w15="http://schemas.microsoft.com/office/word/2012/wordml">
             <w:pict>
               <v:roundrect w14:anchorId="36DE3FB1" id="Rounded Rectangle 17" o:spid="_x0000_s1029" style="position:absolute;margin-left:-14pt;margin-top:13.65pt;width:124.95pt;height:35.1pt;z-index:251655680;visibility:visible;mso-wrap-style:square;mso-width-percent:0;mso-height-percent:0;mso-wrap-distance-left:9pt;mso-wrap-distance-top:0;mso-wrap-distance-right:9pt;mso-wrap-distance-bottom:0;mso-position-horizontal:absolute;mso-position-horizontal-relative:text;mso-position-vertical:absolute;mso-position-vertical-relative:text;mso-width-percent:0;mso-height-percent:0;mso-width-relative:margin;mso-height-relative:margin;v-text-anchor:middle" arcsize="10923f" o:gfxdata="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" fillcolor="white [3212]" strokecolor="red" strokeweight="2pt">
                 <v:textbox>
@@ -6428,7 +6866,7 @@
                     <pic:cNvPicPr/>
                   </pic:nvPicPr>
                   <pic:blipFill>
-                    <a:blip r:embed="rId20"/>
+                    <a:blip r:embed="rId21"/>
                     <a:stretch>
                       <a:fillRect/>
                     </a:stretch>
@@ -6499,25 +6937,51 @@
       <w:r>
         <w:t xml:space="preserve">Figure </w:t>
       </w:r>
-      <w:fldSimple w:instr=" STYLEREF 1 \s ">
-        <w:r>
-          <w:rPr>
-            <w:noProof/>
-          </w:rPr>
-          <w:t>3</w:t>
-        </w:r>
-      </w:fldSimple>
+      <w:r>
+        <w:fldChar w:fldCharType="begin"/>
+      </w:r>
+      <w:r>
+        <w:instrText xml:space="preserve"> STYLEREF 1 \s </w:instrText>
+      </w:r>
+      <w:r>
+        <w:fldChar w:fldCharType="separate"/>
+      </w:r>
+      <w:r>
+        <w:rPr>
+          <w:noProof/>
+        </w:rPr>
+        <w:t>3</w:t>
+      </w:r>
+      <w:r>
+        <w:rPr>
+          <w:noProof/>
+        </w:rPr>
+        <w:fldChar w:fldCharType="end"/>
+      </w:r>
       <w:r>
         <w:noBreakHyphen/>
       </w:r>
-      <w:fldSimple w:instr=" SEQ Figure \* ARABIC \s 1 ">
-        <w:r>
-          <w:rPr>
-            <w:noProof/>
-          </w:rPr>
-          <w:t>5</w:t>
-        </w:r>
-      </w:fldSimple>
+      <w:r>
+        <w:fldChar w:fldCharType="begin"/>
+      </w:r>
+      <w:r>
+        <w:instrText xml:space="preserve"> SEQ Figure \* ARABIC \s 1 </w:instrText>
+      </w:r>
+      <w:r>
+        <w:fldChar w:fldCharType="separate"/>
+      </w:r>
+      <w:r>
+        <w:rPr>
+          <w:noProof/>
+        </w:rPr>
+        <w:t>5</w:t>
+      </w:r>
+      <w:r>
+        <w:rPr>
+          <w:noProof/>
+        </w:rPr>
+        <w:fldChar w:fldCharType="end"/>
+      </w:r>
       <w:r>
         <w:t>- Office Use CSA</w:t>
       </w:r>
@@ -6612,6 +7076,7 @@
                               </w:rPr>
                               <w:t xml:space="preserve">will </w:t>
                             </w:r>
+                            <w:proofErr w:type="gramStart"/>
                             <w:r>
                               <w:rPr>
                                 <w:rFonts w:asciiTheme="minorHAnsi" w:hAnsiTheme="minorHAnsi" w:cstheme="minorHAnsi"/>
@@ -6619,6 +7084,7 @@
                               </w:rPr>
                               <w:t>removed</w:t>
                             </w:r>
+                            <w:proofErr w:type="gramEnd"/>
                             <w:r>
                               <w:rPr>
                                 <w:rFonts w:asciiTheme="minorHAnsi" w:hAnsiTheme="minorHAnsi" w:cstheme="minorHAnsi"/>
@@ -6647,7 +7113,7 @@
               </wp:anchor>
             </w:drawing>
           </mc:Choice>
-          <mc:Fallback>
+          <mc:Fallback xmlns:w15="http://schemas.microsoft.com/office/word/2012/wordml">
             <w:pict>
               <v:shape w14:anchorId="4FDC6347" id="Rounded Rectangular Callout 5" o:spid="_x0000_s1030" type="#_x0000_t62" style="position:absolute;margin-left:225.35pt;margin-top:155.2pt;width:185.9pt;height:50.5pt;z-index:251659776;visibility:visible;mso-wrap-style:square;mso-width-percent:0;mso-height-percent:0;mso-wrap-distance-left:9pt;mso-wrap-distance-top:0;mso-wrap-distance-right:9pt;mso-wrap-distance-bottom:0;mso-position-horizontal:absolute;mso-position-horizontal-relative:text;mso-position-vertical:absolute;mso-position-vertical-relative:text;mso-width-percent:0;mso-height-percent:0;mso-width-relative:margin;mso-height-relative:margin;v-text-anchor:middle" o:gfxdata="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" adj="-1758,33663" fillcolor="white [3201]" strokecolor="#c0504d [3205]" strokeweight="2pt">
                 <v:textbox>
@@ -6869,7 +7335,7 @@
               </wp:anchor>
             </w:drawing>
           </mc:Choice>
-          <mc:Fallback>
+          <mc:Fallback xmlns:w15="http://schemas.microsoft.com/office/word/2012/wordml">
             <w:pict>
               <v:shapetype w14:anchorId="4D7D1BD6" id="_x0000_t61" coordsize="21600,21600" o:spt="61" adj="1350,25920" path="m,l0@8@12@24,0@9,,21600@6,21600@15@27@7,21600,21600,21600,21600@9@18@30,21600@8,21600,0@7,0@21@33@6,xe">
                 <v:stroke joinstyle="miter"/>
@@ -7092,7 +7558,7 @@
               </wp:anchor>
             </w:drawing>
           </mc:Choice>
-          <mc:Fallback>
+          <mc:Fallback xmlns:w15="http://schemas.microsoft.com/office/word/2012/wordml">
             <w:pict>
               <v:roundrect w14:anchorId="4BF85C7D" id="Rounded Rectangle 2" o:spid="_x0000_s1026" style="position:absolute;margin-left:134.8pt;margin-top:222.15pt;width:75.45pt;height:23.6pt;z-index:251658752;visibility:visible;mso-wrap-style:square;mso-width-percent:0;mso-height-percent:0;mso-wrap-distance-left:9pt;mso-wrap-distance-top:0;mso-wrap-distance-right:9pt;mso-wrap-distance-bottom:0;mso-position-horizontal:absolute;mso-position-horizontal-relative:text;mso-position-vertical:absolute;mso-position-vertical-relative:text;mso-width-percent:0;mso-height-percent:0;mso-width-relative:margin;mso-height-relative:margin;v-text-anchor:middle" arcsize="10923f" o:gfxdata="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" filled="f" strokecolor="red" strokeweight="2pt"/>
             </w:pict>
@@ -7119,7 +7585,7 @@
                     <pic:cNvPicPr/>
                   </pic:nvPicPr>
                   <pic:blipFill>
-                    <a:blip r:embed="rId21"/>
+                    <a:blip r:embed="rId22"/>
                     <a:stretch>
                       <a:fillRect/>
                     </a:stretch>
@@ -7253,7 +7719,7 @@
         </w:rPr>
         <w:t xml:space="preserve"> </w:t>
       </w:r>
-      <w:hyperlink r:id="rId22" w:history="1">
+      <w:hyperlink r:id="rId23" w:history="1">
         <w:r>
           <w:rPr>
             <w:rStyle w:val="Hyperlink"/>
@@ -7327,12 +7793,20 @@
         </w:rPr>
       </w:pPr>
       <w:bookmarkStart w:id="31" w:name="_Toc413667991"/>
+      <w:proofErr w:type="spellStart"/>
       <w:r>
         <w:rPr>
           <w:rFonts w:asciiTheme="minorHAnsi" w:hAnsiTheme="minorHAnsi"/>
         </w:rPr>
         <w:lastRenderedPageBreak/>
-        <w:t xml:space="preserve">InfoPro </w:t>
+        <w:t>InfoPro</w:t>
+      </w:r>
+      <w:proofErr w:type="spellEnd"/>
+      <w:r>
+        <w:rPr>
+          <w:rFonts w:asciiTheme="minorHAnsi" w:hAnsiTheme="minorHAnsi"/>
+        </w:rPr>
+        <w:t xml:space="preserve"> </w:t>
       </w:r>
       <w:r>
         <w:rPr>
@@ -7487,7 +7961,15 @@
         <w:spacing w:after="200" w:line="276" w:lineRule="auto"/>
       </w:pPr>
       <w:r>
-        <w:t xml:space="preserve">Remap the new tags – This will require updates by Tibco and the AAE development team.  The development effort will be approximately 8 hours total.  </w:t>
+        <w:t xml:space="preserve">Remap the new tags – This will require updates by </w:t>
+      </w:r>
+      <w:proofErr w:type="spellStart"/>
+      <w:r>
+        <w:t>Tibco</w:t>
+      </w:r>
+      <w:proofErr w:type="spellEnd"/>
+      <w:r>
+        <w:t xml:space="preserve"> and the AAE development team.  The development effort will be approximately 8 hours total.  </w:t>
       </w:r>
     </w:p>
     <w:p>
@@ -7602,9 +8084,9 @@
         <w:t xml:space="preserve"> </w:t>
       </w:r>
     </w:p>
+    <w:bookmarkEnd w:id="15"/>
     <w:bookmarkEnd w:id="16"/>
     <w:bookmarkEnd w:id="17"/>
-    <w:bookmarkEnd w:id="18"/>
     <w:p>
       <w:pPr>
         <w:jc w:val="both"/>
@@ -7614,8 +8096,8 @@
       </w:pPr>
     </w:p>
     <w:sectPr>
-      <w:headerReference w:type="default" r:id="rId23"/>
-      <w:footerReference w:type="default" r:id="rId24"/>
+      <w:headerReference w:type="default" r:id="rId24"/>
+      <w:footerReference w:type="default" r:id="rId25"/>
       <w:pgSz w:w="12240" w:h="15840" w:code="1"/>
       <w:pgMar w:top="1440" w:right="1440" w:bottom="1440" w:left="1800" w:header="720" w:footer="720" w:gutter="0"/>
       <w:pgNumType w:start="4"/>
@@ -7627,7 +8109,7 @@
 </file>
 
 <file path=word/endnotes.xml><?xml version="1.0" encoding="utf-8"?>
-<w:endnotes xmlns:wpc="http://schemas.microsoft.com/office/word/2010/wordprocessingCanvas" xmlns:mc="http://schemas.openxmlformats.org/markup-compatibility/2006" xmlns:o="urn:schemas-microsoft-com:office:office" xmlns:r="http://schemas.openxmlformats.org/officeDocument/2006/relationships" xmlns:m="http://schemas.openxmlformats.org/officeDocument/2006/math" xmlns:v="urn:schemas-microsoft-com:vml" xmlns:wp14="http://schemas.microsoft.com/office/word/2010/wordprocessingDrawing" xmlns:wp="http://schemas.openxmlformats.org/drawingml/2006/wordprocessingDrawing" xmlns:w10="urn:schemas-microsoft-com:office:word" xmlns:w="http://schemas.openxmlformats.org/wordprocessingml/2006/main" xmlns:w14="http://schemas.microsoft.com/office/word/2010/wordml" xmlns:w15="http://schemas.microsoft.com/office/word/2012/wordml" xmlns:wpg="http://schemas.microsoft.com/office/word/2010/wordprocessingGroup" xmlns:wpi="http://schemas.microsoft.com/office/word/2010/wordprocessingInk" xmlns:wne="http://schemas.microsoft.com/office/word/2006/wordml" xmlns:wps="http://schemas.microsoft.com/office/word/2010/wordprocessingShape" mc:Ignorable="w14 w15 wp14">
+<w:endnotes xmlns:wpc="http://schemas.microsoft.com/office/word/2010/wordprocessingCanvas" xmlns:mc="http://schemas.openxmlformats.org/markup-compatibility/2006" xmlns:o="urn:schemas-microsoft-com:office:office" xmlns:r="http://schemas.openxmlformats.org/officeDocument/2006/relationships" xmlns:m="http://schemas.openxmlformats.org/officeDocument/2006/math" xmlns:v="urn:schemas-microsoft-com:vml" xmlns:wp14="http://schemas.microsoft.com/office/word/2010/wordprocessingDrawing" xmlns:wp="http://schemas.openxmlformats.org/drawingml/2006/wordprocessingDrawing" xmlns:w10="urn:schemas-microsoft-com:office:word" xmlns:w="http://schemas.openxmlformats.org/wordprocessingml/2006/main" xmlns:w14="http://schemas.microsoft.com/office/word/2010/wordml" xmlns:wpg="http://schemas.microsoft.com/office/word/2010/wordprocessingGroup" xmlns:wpi="http://schemas.microsoft.com/office/word/2010/wordprocessingInk" xmlns:wne="http://schemas.microsoft.com/office/word/2006/wordml" xmlns:wps="http://schemas.microsoft.com/office/word/2010/wordprocessingShape" mc:Ignorable="w14 wp14">
   <w:endnote w:type="separator" w:id="-1">
     <w:p>
       <w:r>
@@ -7649,7 +8131,7 @@
 </file>
 
 <file path=word/footer1.xml><?xml version="1.0" encoding="utf-8"?>
-<w:ftr xmlns:wpc="http://schemas.microsoft.com/office/word/2010/wordprocessingCanvas" xmlns:mc="http://schemas.openxmlformats.org/markup-compatibility/2006" xmlns:o="urn:schemas-microsoft-com:office:office" xmlns:r="http://schemas.openxmlformats.org/officeDocument/2006/relationships" xmlns:m="http://schemas.openxmlformats.org/officeDocument/2006/math" xmlns:v="urn:schemas-microsoft-com:vml" xmlns:wp14="http://schemas.microsoft.com/office/word/2010/wordprocessingDrawing" xmlns:wp="http://schemas.openxmlformats.org/drawingml/2006/wordprocessingDrawing" xmlns:w10="urn:schemas-microsoft-com:office:word" xmlns:w="http://schemas.openxmlformats.org/wordprocessingml/2006/main" xmlns:w14="http://schemas.microsoft.com/office/word/2010/wordml" xmlns:w15="http://schemas.microsoft.com/office/word/2012/wordml" xmlns:wpg="http://schemas.microsoft.com/office/word/2010/wordprocessingGroup" xmlns:wpi="http://schemas.microsoft.com/office/word/2010/wordprocessingInk" xmlns:wne="http://schemas.microsoft.com/office/word/2006/wordml" xmlns:wps="http://schemas.microsoft.com/office/word/2010/wordprocessingShape" mc:Ignorable="w14 w15 wp14">
+<w:ftr xmlns:wpc="http://schemas.microsoft.com/office/word/2010/wordprocessingCanvas" xmlns:mc="http://schemas.openxmlformats.org/markup-compatibility/2006" xmlns:o="urn:schemas-microsoft-com:office:office" xmlns:r="http://schemas.openxmlformats.org/officeDocument/2006/relationships" xmlns:m="http://schemas.openxmlformats.org/officeDocument/2006/math" xmlns:v="urn:schemas-microsoft-com:vml" xmlns:wp14="http://schemas.microsoft.com/office/word/2010/wordprocessingDrawing" xmlns:wp="http://schemas.openxmlformats.org/drawingml/2006/wordprocessingDrawing" xmlns:w10="urn:schemas-microsoft-com:office:word" xmlns:w="http://schemas.openxmlformats.org/wordprocessingml/2006/main" xmlns:w14="http://schemas.microsoft.com/office/word/2010/wordml" xmlns:wpg="http://schemas.microsoft.com/office/word/2010/wordprocessingGroup" xmlns:wpi="http://schemas.microsoft.com/office/word/2010/wordprocessingInk" xmlns:wne="http://schemas.microsoft.com/office/word/2006/wordml" xmlns:wps="http://schemas.microsoft.com/office/word/2010/wordprocessingShape" mc:Ignorable="w14 wp14">
   <w:p>
     <w:pPr>
       <w:pStyle w:val="Footer"/>
@@ -7700,7 +8182,7 @@
 </file>
 
 <file path=word/footer2.xml><?xml version="1.0" encoding="utf-8"?>
-<w:ftr xmlns:wpc="http://schemas.microsoft.com/office/word/2010/wordprocessingCanvas" xmlns:mc="http://schemas.openxmlformats.org/markup-compatibility/2006" xmlns:o="urn:schemas-microsoft-com:office:office" xmlns:r="http://schemas.openxmlformats.org/officeDocument/2006/relationships" xmlns:m="http://schemas.openxmlformats.org/officeDocument/2006/math" xmlns:v="urn:schemas-microsoft-com:vml" xmlns:wp14="http://schemas.microsoft.com/office/word/2010/wordprocessingDrawing" xmlns:wp="http://schemas.openxmlformats.org/drawingml/2006/wordprocessingDrawing" xmlns:w10="urn:schemas-microsoft-com:office:word" xmlns:w="http://schemas.openxmlformats.org/wordprocessingml/2006/main" xmlns:w14="http://schemas.microsoft.com/office/word/2010/wordml" xmlns:w15="http://schemas.microsoft.com/office/word/2012/wordml" xmlns:wpg="http://schemas.microsoft.com/office/word/2010/wordprocessingGroup" xmlns:wpi="http://schemas.microsoft.com/office/word/2010/wordprocessingInk" xmlns:wne="http://schemas.microsoft.com/office/word/2006/wordml" xmlns:wps="http://schemas.microsoft.com/office/word/2010/wordprocessingShape" mc:Ignorable="w14 w15 wp14">
+<w:ftr xmlns:wpc="http://schemas.microsoft.com/office/word/2010/wordprocessingCanvas" xmlns:mc="http://schemas.openxmlformats.org/markup-compatibility/2006" xmlns:o="urn:schemas-microsoft-com:office:office" xmlns:r="http://schemas.openxmlformats.org/officeDocument/2006/relationships" xmlns:m="http://schemas.openxmlformats.org/officeDocument/2006/math" xmlns:v="urn:schemas-microsoft-com:vml" xmlns:wp14="http://schemas.microsoft.com/office/word/2010/wordprocessingDrawing" xmlns:wp="http://schemas.openxmlformats.org/drawingml/2006/wordprocessingDrawing" xmlns:w10="urn:schemas-microsoft-com:office:word" xmlns:w="http://schemas.openxmlformats.org/wordprocessingml/2006/main" xmlns:w14="http://schemas.microsoft.com/office/word/2010/wordml" xmlns:wpg="http://schemas.microsoft.com/office/word/2010/wordprocessingGroup" xmlns:wpi="http://schemas.microsoft.com/office/word/2010/wordprocessingInk" xmlns:wne="http://schemas.microsoft.com/office/word/2006/wordml" xmlns:wps="http://schemas.microsoft.com/office/word/2010/wordprocessingShape" mc:Ignorable="w14 wp14">
   <w:p>
     <w:pPr>
       <w:pStyle w:val="Footer"/>
@@ -7760,7 +8242,7 @@
 </file>
 
 <file path=word/footer3.xml><?xml version="1.0" encoding="utf-8"?>
-<w:ftr xmlns:wpc="http://schemas.microsoft.com/office/word/2010/wordprocessingCanvas" xmlns:mc="http://schemas.openxmlformats.org/markup-compatibility/2006" xmlns:o="urn:schemas-microsoft-com:office:office" xmlns:r="http://schemas.openxmlformats.org/officeDocument/2006/relationships" xmlns:m="http://schemas.openxmlformats.org/officeDocument/2006/math" xmlns:v="urn:schemas-microsoft-com:vml" xmlns:wp14="http://schemas.microsoft.com/office/word/2010/wordprocessingDrawing" xmlns:wp="http://schemas.openxmlformats.org/drawingml/2006/wordprocessingDrawing" xmlns:w10="urn:schemas-microsoft-com:office:word" xmlns:w="http://schemas.openxmlformats.org/wordprocessingml/2006/main" xmlns:w14="http://schemas.microsoft.com/office/word/2010/wordml" xmlns:w15="http://schemas.microsoft.com/office/word/2012/wordml" xmlns:wpg="http://schemas.microsoft.com/office/word/2010/wordprocessingGroup" xmlns:wpi="http://schemas.microsoft.com/office/word/2010/wordprocessingInk" xmlns:wne="http://schemas.microsoft.com/office/word/2006/wordml" xmlns:wps="http://schemas.microsoft.com/office/word/2010/wordprocessingShape" mc:Ignorable="w14 w15 wp14">
+<w:ftr xmlns:wpc="http://schemas.microsoft.com/office/word/2010/wordprocessingCanvas" xmlns:mc="http://schemas.openxmlformats.org/markup-compatibility/2006" xmlns:o="urn:schemas-microsoft-com:office:office" xmlns:r="http://schemas.openxmlformats.org/officeDocument/2006/relationships" xmlns:m="http://schemas.openxmlformats.org/officeDocument/2006/math" xmlns:v="urn:schemas-microsoft-com:vml" xmlns:wp14="http://schemas.microsoft.com/office/word/2010/wordprocessingDrawing" xmlns:wp="http://schemas.openxmlformats.org/drawingml/2006/wordprocessingDrawing" xmlns:w10="urn:schemas-microsoft-com:office:word" xmlns:w="http://schemas.openxmlformats.org/wordprocessingml/2006/main" xmlns:w14="http://schemas.microsoft.com/office/word/2010/wordml" xmlns:wpg="http://schemas.microsoft.com/office/word/2010/wordprocessingGroup" xmlns:wpi="http://schemas.microsoft.com/office/word/2010/wordprocessingInk" xmlns:wne="http://schemas.microsoft.com/office/word/2006/wordml" xmlns:wps="http://schemas.microsoft.com/office/word/2010/wordprocessingShape" mc:Ignorable="w14 wp14">
   <w:p>
     <w:pPr>
       <w:pStyle w:val="Footer"/>
@@ -7807,7 +8289,7 @@
       <w:rPr>
         <w:noProof/>
       </w:rPr>
-      <w:t>3/9/2015 10:08:15 AM</w:t>
+      <w:t>3/9/2015 3:46:56 PM</w:t>
     </w:r>
     <w:r>
       <w:rPr>
@@ -7870,7 +8352,7 @@
         <w:sz w:val="16"/>
         <w:szCs w:val="16"/>
       </w:rPr>
-      <w:t>13</w:t>
+      <w:t>9</w:t>
     </w:r>
     <w:r>
       <w:rPr>
@@ -7888,7 +8370,7 @@
 </file>
 
 <file path=word/footnotes.xml><?xml version="1.0" encoding="utf-8"?>
-<w:footnotes xmlns:wpc="http://schemas.microsoft.com/office/word/2010/wordprocessingCanvas" xmlns:mc="http://schemas.openxmlformats.org/markup-compatibility/2006" xmlns:o="urn:schemas-microsoft-com:office:office" xmlns:r="http://schemas.openxmlformats.org/officeDocument/2006/relationships" xmlns:m="http://schemas.openxmlformats.org/officeDocument/2006/math" xmlns:v="urn:schemas-microsoft-com:vml" xmlns:wp14="http://schemas.microsoft.com/office/word/2010/wordprocessingDrawing" xmlns:wp="http://schemas.openxmlformats.org/drawingml/2006/wordprocessingDrawing" xmlns:w10="urn:schemas-microsoft-com:office:word" xmlns:w="http://schemas.openxmlformats.org/wordprocessingml/2006/main" xmlns:w14="http://schemas.microsoft.com/office/word/2010/wordml" xmlns:w15="http://schemas.microsoft.com/office/word/2012/wordml" xmlns:wpg="http://schemas.microsoft.com/office/word/2010/wordprocessingGroup" xmlns:wpi="http://schemas.microsoft.com/office/word/2010/wordprocessingInk" xmlns:wne="http://schemas.microsoft.com/office/word/2006/wordml" xmlns:wps="http://schemas.microsoft.com/office/word/2010/wordprocessingShape" mc:Ignorable="w14 w15 wp14">
+<w:footnotes xmlns:wpc="http://schemas.microsoft.com/office/word/2010/wordprocessingCanvas" xmlns:mc="http://schemas.openxmlformats.org/markup-compatibility/2006" xmlns:o="urn:schemas-microsoft-com:office:office" xmlns:r="http://schemas.openxmlformats.org/officeDocument/2006/relationships" xmlns:m="http://schemas.openxmlformats.org/officeDocument/2006/math" xmlns:v="urn:schemas-microsoft-com:vml" xmlns:wp14="http://schemas.microsoft.com/office/word/2010/wordprocessingDrawing" xmlns:wp="http://schemas.openxmlformats.org/drawingml/2006/wordprocessingDrawing" xmlns:w10="urn:schemas-microsoft-com:office:word" xmlns:w="http://schemas.openxmlformats.org/wordprocessingml/2006/main" xmlns:w14="http://schemas.microsoft.com/office/word/2010/wordml" xmlns:wpg="http://schemas.microsoft.com/office/word/2010/wordprocessingGroup" xmlns:wpi="http://schemas.microsoft.com/office/word/2010/wordprocessingInk" xmlns:wne="http://schemas.microsoft.com/office/word/2006/wordml" xmlns:wps="http://schemas.microsoft.com/office/word/2010/wordprocessingShape" mc:Ignorable="w14 wp14">
   <w:footnote w:type="separator" w:id="-1">
     <w:p>
       <w:r>
@@ -7910,7 +8392,7 @@
 </file>
 
 <file path=word/header1.xml><?xml version="1.0" encoding="utf-8"?>
-<w:hdr xmlns:wpc="http://schemas.microsoft.com/office/word/2010/wordprocessingCanvas" xmlns:mc="http://schemas.openxmlformats.org/markup-compatibility/2006" xmlns:o="urn:schemas-microsoft-com:office:office" xmlns:r="http://schemas.openxmlformats.org/officeDocument/2006/relationships" xmlns:m="http://schemas.openxmlformats.org/officeDocument/2006/math" xmlns:v="urn:schemas-microsoft-com:vml" xmlns:wp14="http://schemas.microsoft.com/office/word/2010/wordprocessingDrawing" xmlns:wp="http://schemas.openxmlformats.org/drawingml/2006/wordprocessingDrawing" xmlns:w10="urn:schemas-microsoft-com:office:word" xmlns:w="http://schemas.openxmlformats.org/wordprocessingml/2006/main" xmlns:w14="http://schemas.microsoft.com/office/word/2010/wordml" xmlns:w15="http://schemas.microsoft.com/office/word/2012/wordml" xmlns:wpg="http://schemas.microsoft.com/office/word/2010/wordprocessingGroup" xmlns:wpi="http://schemas.microsoft.com/office/word/2010/wordprocessingInk" xmlns:wne="http://schemas.microsoft.com/office/word/2006/wordml" xmlns:wps="http://schemas.microsoft.com/office/word/2010/wordprocessingShape" mc:Ignorable="w14 w15 wp14">
+<w:hdr xmlns:wpc="http://schemas.microsoft.com/office/word/2010/wordprocessingCanvas" xmlns:mc="http://schemas.openxmlformats.org/markup-compatibility/2006" xmlns:o="urn:schemas-microsoft-com:office:office" xmlns:r="http://schemas.openxmlformats.org/officeDocument/2006/relationships" xmlns:m="http://schemas.openxmlformats.org/officeDocument/2006/math" xmlns:v="urn:schemas-microsoft-com:vml" xmlns:wp14="http://schemas.microsoft.com/office/word/2010/wordprocessingDrawing" xmlns:wp="http://schemas.openxmlformats.org/drawingml/2006/wordprocessingDrawing" xmlns:w10="urn:schemas-microsoft-com:office:word" xmlns:w="http://schemas.openxmlformats.org/wordprocessingml/2006/main" xmlns:w14="http://schemas.microsoft.com/office/word/2010/wordml" xmlns:wpg="http://schemas.microsoft.com/office/word/2010/wordprocessingGroup" xmlns:wpi="http://schemas.microsoft.com/office/word/2010/wordprocessingInk" xmlns:wne="http://schemas.microsoft.com/office/word/2006/wordml" xmlns:wps="http://schemas.microsoft.com/office/word/2010/wordprocessingShape" mc:Ignorable="w14 wp14">
   <w:p>
     <w:pPr>
       <w:pStyle w:val="Header"/>
@@ -7974,7 +8456,7 @@
 </file>
 
 <file path=word/header2.xml><?xml version="1.0" encoding="utf-8"?>
-<w:hdr xmlns:wpc="http://schemas.microsoft.com/office/word/2010/wordprocessingCanvas" xmlns:mc="http://schemas.openxmlformats.org/markup-compatibility/2006" xmlns:o="urn:schemas-microsoft-com:office:office" xmlns:r="http://schemas.openxmlformats.org/officeDocument/2006/relationships" xmlns:m="http://schemas.openxmlformats.org/officeDocument/2006/math" xmlns:v="urn:schemas-microsoft-com:vml" xmlns:wp14="http://schemas.microsoft.com/office/word/2010/wordprocessingDrawing" xmlns:wp="http://schemas.openxmlformats.org/drawingml/2006/wordprocessingDrawing" xmlns:w10="urn:schemas-microsoft-com:office:word" xmlns:w="http://schemas.openxmlformats.org/wordprocessingml/2006/main" xmlns:w14="http://schemas.microsoft.com/office/word/2010/wordml" xmlns:w15="http://schemas.microsoft.com/office/word/2012/wordml" xmlns:wpg="http://schemas.microsoft.com/office/word/2010/wordprocessingGroup" xmlns:wpi="http://schemas.microsoft.com/office/word/2010/wordprocessingInk" xmlns:wne="http://schemas.microsoft.com/office/word/2006/wordml" xmlns:wps="http://schemas.microsoft.com/office/word/2010/wordprocessingShape" mc:Ignorable="w14 w15 wp14">
+<w:hdr xmlns:wpc="http://schemas.microsoft.com/office/word/2010/wordprocessingCanvas" xmlns:mc="http://schemas.openxmlformats.org/markup-compatibility/2006" xmlns:o="urn:schemas-microsoft-com:office:office" xmlns:r="http://schemas.openxmlformats.org/officeDocument/2006/relationships" xmlns:m="http://schemas.openxmlformats.org/officeDocument/2006/math" xmlns:v="urn:schemas-microsoft-com:vml" xmlns:wp14="http://schemas.microsoft.com/office/word/2010/wordprocessingDrawing" xmlns:wp="http://schemas.openxmlformats.org/drawingml/2006/wordprocessingDrawing" xmlns:w10="urn:schemas-microsoft-com:office:word" xmlns:w="http://schemas.openxmlformats.org/wordprocessingml/2006/main" xmlns:w14="http://schemas.microsoft.com/office/word/2010/wordml" xmlns:wpg="http://schemas.microsoft.com/office/word/2010/wordprocessingGroup" xmlns:wpi="http://schemas.microsoft.com/office/word/2010/wordprocessingInk" xmlns:wne="http://schemas.microsoft.com/office/word/2006/wordml" xmlns:wps="http://schemas.microsoft.com/office/word/2010/wordprocessingShape" mc:Ignorable="w14 wp14">
   <w:p>
     <w:pPr>
       <w:pStyle w:val="Header"/>
@@ -8101,7 +8583,7 @@
 </file>
 
 <file path=word/header3.xml><?xml version="1.0" encoding="utf-8"?>
-<w:hdr xmlns:wpc="http://schemas.microsoft.com/office/word/2010/wordprocessingCanvas" xmlns:mc="http://schemas.openxmlformats.org/markup-compatibility/2006" xmlns:o="urn:schemas-microsoft-com:office:office" xmlns:r="http://schemas.openxmlformats.org/officeDocument/2006/relationships" xmlns:m="http://schemas.openxmlformats.org/officeDocument/2006/math" xmlns:v="urn:schemas-microsoft-com:vml" xmlns:wp14="http://schemas.microsoft.com/office/word/2010/wordprocessingDrawing" xmlns:wp="http://schemas.openxmlformats.org/drawingml/2006/wordprocessingDrawing" xmlns:w10="urn:schemas-microsoft-com:office:word" xmlns:w="http://schemas.openxmlformats.org/wordprocessingml/2006/main" xmlns:w14="http://schemas.microsoft.com/office/word/2010/wordml" xmlns:w15="http://schemas.microsoft.com/office/word/2012/wordml" xmlns:wpg="http://schemas.microsoft.com/office/word/2010/wordprocessingGroup" xmlns:wpi="http://schemas.microsoft.com/office/word/2010/wordprocessingInk" xmlns:wne="http://schemas.microsoft.com/office/word/2006/wordml" xmlns:wps="http://schemas.microsoft.com/office/word/2010/wordprocessingShape" mc:Ignorable="w14 w15 wp14">
+<w:hdr xmlns:wpc="http://schemas.microsoft.com/office/word/2010/wordprocessingCanvas" xmlns:mc="http://schemas.openxmlformats.org/markup-compatibility/2006" xmlns:o="urn:schemas-microsoft-com:office:office" xmlns:r="http://schemas.openxmlformats.org/officeDocument/2006/relationships" xmlns:m="http://schemas.openxmlformats.org/officeDocument/2006/math" xmlns:v="urn:schemas-microsoft-com:vml" xmlns:wp14="http://schemas.microsoft.com/office/word/2010/wordprocessingDrawing" xmlns:wp="http://schemas.openxmlformats.org/drawingml/2006/wordprocessingDrawing" xmlns:w10="urn:schemas-microsoft-com:office:word" xmlns:w="http://schemas.openxmlformats.org/wordprocessingml/2006/main" xmlns:w14="http://schemas.microsoft.com/office/word/2010/wordml" xmlns:wpg="http://schemas.microsoft.com/office/word/2010/wordprocessingGroup" xmlns:wpi="http://schemas.microsoft.com/office/word/2010/wordprocessingInk" xmlns:wne="http://schemas.microsoft.com/office/word/2006/wordml" xmlns:wps="http://schemas.microsoft.com/office/word/2010/wordprocessingShape" mc:Ignorable="w14 wp14">
   <w:p>
     <w:pPr>
       <w:pStyle w:val="Header"/>
@@ -8177,7 +8659,7 @@
 </file>
 
 <file path=word/numbering.xml><?xml version="1.0" encoding="utf-8"?>
-<w:numbering xmlns:wpc="http://schemas.microsoft.com/office/word/2010/wordprocessingCanvas" xmlns:mc="http://schemas.openxmlformats.org/markup-compatibility/2006" xmlns:o="urn:schemas-microsoft-com:office:office" xmlns:r="http://schemas.openxmlformats.org/officeDocument/2006/relationships" xmlns:m="http://schemas.openxmlformats.org/officeDocument/2006/math" xmlns:v="urn:schemas-microsoft-com:vml" xmlns:wp14="http://schemas.microsoft.com/office/word/2010/wordprocessingDrawing" xmlns:wp="http://schemas.openxmlformats.org/drawingml/2006/wordprocessingDrawing" xmlns:w10="urn:schemas-microsoft-com:office:word" xmlns:w="http://schemas.openxmlformats.org/wordprocessingml/2006/main" xmlns:w14="http://schemas.microsoft.com/office/word/2010/wordml" xmlns:w15="http://schemas.microsoft.com/office/word/2012/wordml" xmlns:wpg="http://schemas.microsoft.com/office/word/2010/wordprocessingGroup" xmlns:wpi="http://schemas.microsoft.com/office/word/2010/wordprocessingInk" xmlns:wne="http://schemas.microsoft.com/office/word/2006/wordml" xmlns:wps="http://schemas.microsoft.com/office/word/2010/wordprocessingShape" mc:Ignorable="w14 w15 wp14">
+<w:numbering xmlns:wpc="http://schemas.microsoft.com/office/word/2010/wordprocessingCanvas" xmlns:mc="http://schemas.openxmlformats.org/markup-compatibility/2006" xmlns:o="urn:schemas-microsoft-com:office:office" xmlns:r="http://schemas.openxmlformats.org/officeDocument/2006/relationships" xmlns:m="http://schemas.openxmlformats.org/officeDocument/2006/math" xmlns:v="urn:schemas-microsoft-com:vml" xmlns:wp14="http://schemas.microsoft.com/office/word/2010/wordprocessingDrawing" xmlns:wp="http://schemas.openxmlformats.org/drawingml/2006/wordprocessingDrawing" xmlns:w10="urn:schemas-microsoft-com:office:word" xmlns:w="http://schemas.openxmlformats.org/wordprocessingml/2006/main" xmlns:w14="http://schemas.microsoft.com/office/word/2010/wordml" xmlns:wpg="http://schemas.microsoft.com/office/word/2010/wordprocessingGroup" xmlns:wpi="http://schemas.microsoft.com/office/word/2010/wordprocessingInk" xmlns:wne="http://schemas.microsoft.com/office/word/2006/wordml" xmlns:wps="http://schemas.microsoft.com/office/word/2010/wordprocessingShape" mc:Ignorable="w14 wp14">
   <w:abstractNum w:abstractNumId="0">
     <w:nsid w:val="004A51E2"/>
     <w:multiLevelType w:val="hybridMultilevel"/>
@@ -12646,7 +13128,7 @@
 </file>
 
 <file path=word/styles.xml><?xml version="1.0" encoding="utf-8"?>
-<w:styles xmlns:mc="http://schemas.openxmlformats.org/markup-compatibility/2006" xmlns:r="http://schemas.openxmlformats.org/officeDocument/2006/relationships" xmlns:w="http://schemas.openxmlformats.org/wordprocessingml/2006/main" xmlns:w14="http://schemas.microsoft.com/office/word/2010/wordml" xmlns:w15="http://schemas.microsoft.com/office/word/2012/wordml" mc:Ignorable="w14 w15">
+<w:styles xmlns:mc="http://schemas.openxmlformats.org/markup-compatibility/2006" xmlns:r="http://schemas.openxmlformats.org/officeDocument/2006/relationships" xmlns:w="http://schemas.openxmlformats.org/wordprocessingml/2006/main" xmlns:w14="http://schemas.microsoft.com/office/word/2010/wordml" mc:Ignorable="w14">
   <w:docDefaults>
     <w:rPrDefault>
       <w:rPr>
@@ -12656,372 +13138,149 @@
     </w:rPrDefault>
     <w:pPrDefault/>
   </w:docDefaults>
-  <w:latentStyles w:defLockedState="0" w:defUIPriority="0" w:defSemiHidden="0" w:defUnhideWhenUsed="0" w:defQFormat="0" w:count="371">
-    <w:lsdException w:name="Normal" w:qFormat="1"/>
-    <w:lsdException w:name="heading 1" w:uiPriority="9" w:qFormat="1"/>
-    <w:lsdException w:name="heading 2" w:uiPriority="9" w:qFormat="1"/>
-    <w:lsdException w:name="heading 3" w:uiPriority="9" w:qFormat="1"/>
-    <w:lsdException w:name="heading 4" w:uiPriority="9" w:qFormat="1"/>
-    <w:lsdException w:name="heading 5" w:semiHidden="1" w:unhideWhenUsed="1" w:qFormat="1"/>
-    <w:lsdException w:name="heading 6" w:semiHidden="1" w:unhideWhenUsed="1" w:qFormat="1"/>
-    <w:lsdException w:name="heading 7" w:semiHidden="1" w:unhideWhenUsed="1" w:qFormat="1"/>
-    <w:lsdException w:name="heading 8" w:semiHidden="1" w:unhideWhenUsed="1" w:qFormat="1"/>
-    <w:lsdException w:name="heading 9" w:semiHidden="1" w:unhideWhenUsed="1" w:qFormat="1"/>
-    <w:lsdException w:name="index 1" w:semiHidden="1" w:unhideWhenUsed="1"/>
-    <w:lsdException w:name="index 2" w:semiHidden="1" w:unhideWhenUsed="1"/>
-    <w:lsdException w:name="index 3" w:semiHidden="1" w:unhideWhenUsed="1"/>
-    <w:lsdException w:name="index 4" w:semiHidden="1" w:unhideWhenUsed="1"/>
-    <w:lsdException w:name="index 5" w:semiHidden="1" w:unhideWhenUsed="1"/>
-    <w:lsdException w:name="index 6" w:semiHidden="1" w:unhideWhenUsed="1"/>
-    <w:lsdException w:name="index 7" w:semiHidden="1" w:unhideWhenUsed="1"/>
-    <w:lsdException w:name="index 8" w:semiHidden="1" w:unhideWhenUsed="1"/>
-    <w:lsdException w:name="index 9" w:semiHidden="1" w:unhideWhenUsed="1"/>
-    <w:lsdException w:name="toc 1" w:semiHidden="1" w:uiPriority="39" w:unhideWhenUsed="1"/>
-    <w:lsdException w:name="toc 2" w:semiHidden="1" w:uiPriority="39" w:unhideWhenUsed="1"/>
-    <w:lsdException w:name="toc 3" w:semiHidden="1" w:uiPriority="39" w:unhideWhenUsed="1"/>
-    <w:lsdException w:name="toc 4" w:semiHidden="1" w:unhideWhenUsed="1"/>
-    <w:lsdException w:name="toc 5" w:semiHidden="1" w:unhideWhenUsed="1"/>
-    <w:lsdException w:name="toc 6" w:semiHidden="1" w:unhideWhenUsed="1"/>
-    <w:lsdException w:name="toc 7" w:semiHidden="1" w:unhideWhenUsed="1"/>
-    <w:lsdException w:name="toc 8" w:semiHidden="1" w:unhideWhenUsed="1"/>
-    <w:lsdException w:name="toc 9" w:semiHidden="1" w:unhideWhenUsed="1"/>
-    <w:lsdException w:name="Normal Indent" w:semiHidden="1" w:unhideWhenUsed="1"/>
-    <w:lsdException w:name="footnote text" w:semiHidden="1" w:unhideWhenUsed="1"/>
-    <w:lsdException w:name="annotation text" w:semiHidden="1" w:unhideWhenUsed="1"/>
-    <w:lsdException w:name="header" w:semiHidden="1" w:unhideWhenUsed="1"/>
-    <w:lsdException w:name="footer" w:semiHidden="1" w:unhideWhenUsed="1"/>
-    <w:lsdException w:name="index heading" w:semiHidden="1" w:unhideWhenUsed="1"/>
-    <w:lsdException w:name="caption" w:semiHidden="1" w:unhideWhenUsed="1" w:qFormat="1"/>
-    <w:lsdException w:name="table of figures" w:semiHidden="1" w:unhideWhenUsed="1"/>
-    <w:lsdException w:name="envelope address" w:semiHidden="1" w:unhideWhenUsed="1"/>
-    <w:lsdException w:name="envelope return" w:semiHidden="1" w:unhideWhenUsed="1"/>
-    <w:lsdException w:name="footnote reference" w:semiHidden="1" w:unhideWhenUsed="1"/>
-    <w:lsdException w:name="annotation reference" w:semiHidden="1" w:unhideWhenUsed="1"/>
-    <w:lsdException w:name="line number" w:semiHidden="1" w:unhideWhenUsed="1"/>
-    <w:lsdException w:name="page number" w:semiHidden="1" w:unhideWhenUsed="1"/>
-    <w:lsdException w:name="endnote reference" w:semiHidden="1" w:unhideWhenUsed="1"/>
-    <w:lsdException w:name="endnote text" w:semiHidden="1" w:unhideWhenUsed="1"/>
-    <w:lsdException w:name="table of authorities" w:semiHidden="1" w:unhideWhenUsed="1"/>
-    <w:lsdException w:name="macro" w:semiHidden="1" w:unhideWhenUsed="1"/>
-    <w:lsdException w:name="toa heading" w:semiHidden="1" w:unhideWhenUsed="1"/>
-    <w:lsdException w:name="List" w:semiHidden="1" w:unhideWhenUsed="1"/>
-    <w:lsdException w:name="List Bullet" w:semiHidden="1" w:unhideWhenUsed="1"/>
-    <w:lsdException w:name="List 2" w:semiHidden="1" w:unhideWhenUsed="1"/>
-    <w:lsdException w:name="List 3" w:semiHidden="1" w:unhideWhenUsed="1"/>
-    <w:lsdException w:name="List Bullet 2" w:semiHidden="1" w:unhideWhenUsed="1"/>
-    <w:lsdException w:name="List Bullet 3" w:semiHidden="1" w:unhideWhenUsed="1"/>
-    <w:lsdException w:name="List Bullet 4" w:semiHidden="1" w:unhideWhenUsed="1"/>
-    <w:lsdException w:name="List Bullet 5" w:semiHidden="1" w:unhideWhenUsed="1"/>
-    <w:lsdException w:name="List Number 2" w:semiHidden="1" w:unhideWhenUsed="1"/>
-    <w:lsdException w:name="List Number 3" w:semiHidden="1" w:unhideWhenUsed="1"/>
-    <w:lsdException w:name="List Number 4" w:semiHidden="1" w:unhideWhenUsed="1"/>
-    <w:lsdException w:name="List Number 5" w:semiHidden="1" w:unhideWhenUsed="1"/>
-    <w:lsdException w:name="Title" w:qFormat="1"/>
-    <w:lsdException w:name="Closing" w:semiHidden="1" w:unhideWhenUsed="1"/>
-    <w:lsdException w:name="Signature" w:semiHidden="1" w:unhideWhenUsed="1"/>
-    <w:lsdException w:name="Default Paragraph Font" w:semiHidden="1" w:uiPriority="1" w:unhideWhenUsed="1"/>
-    <w:lsdException w:name="Body Text" w:semiHidden="1" w:unhideWhenUsed="1"/>
-    <w:lsdException w:name="Body Text Indent" w:semiHidden="1" w:unhideWhenUsed="1"/>
-    <w:lsdException w:name="List Continue" w:semiHidden="1" w:unhideWhenUsed="1"/>
-    <w:lsdException w:name="List Continue 2" w:semiHidden="1" w:unhideWhenUsed="1"/>
-    <w:lsdException w:name="List Continue 3" w:semiHidden="1" w:unhideWhenUsed="1"/>
-    <w:lsdException w:name="List Continue 4" w:semiHidden="1" w:unhideWhenUsed="1"/>
-    <w:lsdException w:name="List Continue 5" w:semiHidden="1" w:unhideWhenUsed="1"/>
-    <w:lsdException w:name="Message Header" w:semiHidden="1" w:unhideWhenUsed="1"/>
-    <w:lsdException w:name="Subtitle" w:qFormat="1"/>
-    <w:lsdException w:name="Body Text First Indent 2" w:semiHidden="1" w:unhideWhenUsed="1"/>
-    <w:lsdException w:name="Note Heading" w:semiHidden="1" w:unhideWhenUsed="1"/>
-    <w:lsdException w:name="Body Text 2" w:semiHidden="1" w:unhideWhenUsed="1"/>
-    <w:lsdException w:name="Body Text 3" w:semiHidden="1" w:unhideWhenUsed="1"/>
-    <w:lsdException w:name="Body Text Indent 2" w:semiHidden="1" w:unhideWhenUsed="1"/>
-    <w:lsdException w:name="Body Text Indent 3" w:semiHidden="1" w:unhideWhenUsed="1"/>
-    <w:lsdException w:name="Block Text" w:semiHidden="1" w:unhideWhenUsed="1"/>
-    <w:lsdException w:name="Hyperlink" w:semiHidden="1" w:uiPriority="99" w:unhideWhenUsed="1"/>
-    <w:lsdException w:name="FollowedHyperlink" w:semiHidden="1" w:uiPriority="99" w:unhideWhenUsed="1"/>
-    <w:lsdException w:name="Strong" w:qFormat="1"/>
-    <w:lsdException w:name="Emphasis" w:qFormat="1"/>
-    <w:lsdException w:name="Document Map" w:semiHidden="1" w:unhideWhenUsed="1"/>
-    <w:lsdException w:name="Plain Text" w:semiHidden="1" w:unhideWhenUsed="1"/>
-    <w:lsdException w:name="E-mail Signature" w:semiHidden="1" w:unhideWhenUsed="1"/>
-    <w:lsdException w:name="HTML Top of Form" w:semiHidden="1" w:unhideWhenUsed="1"/>
-    <w:lsdException w:name="HTML Bottom of Form" w:semiHidden="1" w:unhideWhenUsed="1"/>
-    <w:lsdException w:name="Normal (Web)" w:semiHidden="1" w:uiPriority="99" w:unhideWhenUsed="1"/>
-    <w:lsdException w:name="HTML Acronym" w:semiHidden="1" w:unhideWhenUsed="1"/>
-    <w:lsdException w:name="HTML Address" w:semiHidden="1" w:unhideWhenUsed="1"/>
-    <w:lsdException w:name="HTML Cite" w:semiHidden="1" w:unhideWhenUsed="1"/>
-    <w:lsdException w:name="HTML Code" w:semiHidden="1" w:unhideWhenUsed="1"/>
-    <w:lsdException w:name="HTML Definition" w:semiHidden="1" w:unhideWhenUsed="1"/>
-    <w:lsdException w:name="HTML Keyboard" w:semiHidden="1" w:unhideWhenUsed="1"/>
-    <w:lsdException w:name="HTML Preformatted" w:semiHidden="1" w:uiPriority="99" w:unhideWhenUsed="1"/>
-    <w:lsdException w:name="HTML Sample" w:semiHidden="1" w:unhideWhenUsed="1"/>
-    <w:lsdException w:name="HTML Typewriter" w:semiHidden="1" w:unhideWhenUsed="1"/>
-    <w:lsdException w:name="HTML Variable" w:semiHidden="1" w:unhideWhenUsed="1"/>
-    <w:lsdException w:name="Normal Table" w:semiHidden="1" w:unhideWhenUsed="1"/>
-    <w:lsdException w:name="annotation subject" w:semiHidden="1" w:unhideWhenUsed="1"/>
-    <w:lsdException w:name="No List" w:semiHidden="1" w:uiPriority="99" w:unhideWhenUsed="1"/>
-    <w:lsdException w:name="Outline List 1" w:semiHidden="1" w:unhideWhenUsed="1"/>
-    <w:lsdException w:name="Outline List 2" w:semiHidden="1" w:unhideWhenUsed="1"/>
-    <w:lsdException w:name="Outline List 3" w:semiHidden="1" w:unhideWhenUsed="1"/>
-    <w:lsdException w:name="Table Simple 1" w:semiHidden="1" w:unhideWhenUsed="1"/>
-    <w:lsdException w:name="Table Simple 2" w:semiHidden="1" w:unhideWhenUsed="1"/>
-    <w:lsdException w:name="Table Simple 3" w:semiHidden="1" w:unhideWhenUsed="1"/>
-    <w:lsdException w:name="Table Classic 1" w:semiHidden="1" w:unhideWhenUsed="1"/>
-    <w:lsdException w:name="Table Classic 2" w:semiHidden="1" w:unhideWhenUsed="1"/>
-    <w:lsdException w:name="Table Classic 3" w:semiHidden="1" w:unhideWhenUsed="1"/>
-    <w:lsdException w:name="Table Classic 4" w:semiHidden="1" w:unhideWhenUsed="1"/>
-    <w:lsdException w:name="Table Colorful 1" w:semiHidden="1" w:unhideWhenUsed="1"/>
-    <w:lsdException w:name="Table Colorful 2" w:semiHidden="1" w:unhideWhenUsed="1"/>
-    <w:lsdException w:name="Table Colorful 3" w:semiHidden="1" w:unhideWhenUsed="1"/>
-    <w:lsdException w:name="Table Columns 1" w:semiHidden="1" w:unhideWhenUsed="1"/>
-    <w:lsdException w:name="Table Columns 2" w:semiHidden="1" w:unhideWhenUsed="1"/>
-    <w:lsdException w:name="Table Columns 3" w:semiHidden="1" w:unhideWhenUsed="1"/>
-    <w:lsdException w:name="Table Columns 4" w:semiHidden="1" w:unhideWhenUsed="1"/>
-    <w:lsdException w:name="Table Columns 5" w:semiHidden="1" w:unhideWhenUsed="1"/>
-    <w:lsdException w:name="Table Grid 1" w:semiHidden="1" w:unhideWhenUsed="1"/>
-    <w:lsdException w:name="Table Grid 2" w:semiHidden="1" w:unhideWhenUsed="1"/>
-    <w:lsdException w:name="Table Grid 3" w:semiHidden="1" w:unhideWhenUsed="1"/>
-    <w:lsdException w:name="Table Grid 4" w:semiHidden="1" w:unhideWhenUsed="1"/>
-    <w:lsdException w:name="Table Grid 5" w:semiHidden="1" w:unhideWhenUsed="1"/>
-    <w:lsdException w:name="Table Grid 6" w:semiHidden="1" w:unhideWhenUsed="1"/>
-    <w:lsdException w:name="Table Grid 7" w:semiHidden="1" w:unhideWhenUsed="1"/>
-    <w:lsdException w:name="Table Grid 8" w:semiHidden="1" w:unhideWhenUsed="1"/>
-    <w:lsdException w:name="Table List 1" w:semiHidden="1" w:unhideWhenUsed="1"/>
-    <w:lsdException w:name="Table List 2" w:semiHidden="1" w:unhideWhenUsed="1"/>
-    <w:lsdException w:name="Table List 3" w:semiHidden="1" w:unhideWhenUsed="1"/>
-    <w:lsdException w:name="Table List 4" w:semiHidden="1" w:unhideWhenUsed="1"/>
-    <w:lsdException w:name="Table List 5" w:semiHidden="1" w:unhideWhenUsed="1"/>
-    <w:lsdException w:name="Table List 6" w:semiHidden="1" w:unhideWhenUsed="1"/>
-    <w:lsdException w:name="Table List 7" w:semiHidden="1" w:unhideWhenUsed="1"/>
-    <w:lsdException w:name="Table List 8" w:semiHidden="1" w:unhideWhenUsed="1"/>
-    <w:lsdException w:name="Table 3D effects 1" w:semiHidden="1" w:unhideWhenUsed="1"/>
-    <w:lsdException w:name="Table 3D effects 2" w:semiHidden="1" w:unhideWhenUsed="1"/>
-    <w:lsdException w:name="Table 3D effects 3" w:semiHidden="1" w:unhideWhenUsed="1"/>
-    <w:lsdException w:name="Table Contemporary" w:semiHidden="1" w:unhideWhenUsed="1"/>
-    <w:lsdException w:name="Table Elegant" w:semiHidden="1" w:unhideWhenUsed="1"/>
-    <w:lsdException w:name="Table Professional" w:semiHidden="1" w:unhideWhenUsed="1"/>
-    <w:lsdException w:name="Table Subtle 1" w:semiHidden="1" w:unhideWhenUsed="1"/>
-    <w:lsdException w:name="Table Subtle 2" w:semiHidden="1" w:unhideWhenUsed="1"/>
-    <w:lsdException w:name="Table Web 1" w:semiHidden="1" w:unhideWhenUsed="1"/>
-    <w:lsdException w:name="Table Web 2" w:semiHidden="1" w:unhideWhenUsed="1"/>
-    <w:lsdException w:name="Table Web 3" w:semiHidden="1" w:unhideWhenUsed="1"/>
-    <w:lsdException w:name="Balloon Text" w:semiHidden="1" w:unhideWhenUsed="1"/>
-    <w:lsdException w:name="Table Grid" w:uiPriority="59"/>
-    <w:lsdException w:name="Table Theme" w:semiHidden="1" w:unhideWhenUsed="1"/>
-    <w:lsdException w:name="Placeholder Text" w:semiHidden="1" w:uiPriority="99"/>
-    <w:lsdException w:name="No Spacing" w:uiPriority="1" w:qFormat="1"/>
-    <w:lsdException w:name="Light Shading" w:uiPriority="60"/>
-    <w:lsdException w:name="Light List" w:uiPriority="61"/>
-    <w:lsdException w:name="Light Grid" w:uiPriority="62"/>
-    <w:lsdException w:name="Medium Shading 1" w:uiPriority="63"/>
-    <w:lsdException w:name="Medium Shading 2" w:uiPriority="64"/>
-    <w:lsdException w:name="Medium List 1" w:uiPriority="65"/>
-    <w:lsdException w:name="Medium List 2" w:uiPriority="66"/>
-    <w:lsdException w:name="Medium Grid 1" w:uiPriority="67"/>
-    <w:lsdException w:name="Medium Grid 2" w:uiPriority="68"/>
-    <w:lsdException w:name="Medium Grid 3" w:uiPriority="69"/>
-    <w:lsdException w:name="Dark List" w:uiPriority="70"/>
-    <w:lsdException w:name="Colorful Shading" w:uiPriority="71"/>
-    <w:lsdException w:name="Colorful List" w:uiPriority="72"/>
-    <w:lsdException w:name="Colorful Grid" w:uiPriority="73"/>
-    <w:lsdException w:name="Light Shading Accent 1" w:uiPriority="60"/>
-    <w:lsdException w:name="Light List Accent 1" w:uiPriority="61"/>
-    <w:lsdException w:name="Light Grid Accent 1" w:uiPriority="62"/>
-    <w:lsdException w:name="Medium Shading 1 Accent 1" w:uiPriority="63"/>
-    <w:lsdException w:name="Medium Shading 2 Accent 1" w:uiPriority="64"/>
-    <w:lsdException w:name="Medium List 1 Accent 1" w:uiPriority="65"/>
-    <w:lsdException w:name="Revision" w:semiHidden="1" w:uiPriority="99"/>
-    <w:lsdException w:name="List Paragraph" w:uiPriority="34" w:qFormat="1"/>
-    <w:lsdException w:name="Quote" w:uiPriority="29" w:qFormat="1"/>
-    <w:lsdException w:name="Intense Quote" w:uiPriority="30" w:qFormat="1"/>
-    <w:lsdException w:name="Medium List 2 Accent 1" w:uiPriority="66"/>
-    <w:lsdException w:name="Medium Grid 1 Accent 1" w:uiPriority="67"/>
-    <w:lsdException w:name="Medium Grid 2 Accent 1" w:uiPriority="68"/>
-    <w:lsdException w:name="Medium Grid 3 Accent 1" w:uiPriority="69"/>
-    <w:lsdException w:name="Dark List Accent 1" w:uiPriority="70"/>
-    <w:lsdException w:name="Colorful Shading Accent 1" w:uiPriority="71"/>
-    <w:lsdException w:name="Colorful List Accent 1" w:uiPriority="72"/>
-    <w:lsdException w:name="Colorful Grid Accent 1" w:uiPriority="73"/>
-    <w:lsdException w:name="Light Shading Accent 2" w:uiPriority="60"/>
-    <w:lsdException w:name="Light List Accent 2" w:uiPriority="61"/>
-    <w:lsdException w:name="Light Grid Accent 2" w:uiPriority="62"/>
-    <w:lsdException w:name="Medium Shading 1 Accent 2" w:uiPriority="63"/>
-    <w:lsdException w:name="Medium Shading 2 Accent 2" w:uiPriority="64"/>
-    <w:lsdException w:name="Medium List 1 Accent 2" w:uiPriority="65"/>
-    <w:lsdException w:name="Medium List 2 Accent 2" w:uiPriority="66"/>
-    <w:lsdException w:name="Medium Grid 1 Accent 2" w:uiPriority="67"/>
-    <w:lsdException w:name="Medium Grid 2 Accent 2" w:uiPriority="68"/>
-    <w:lsdException w:name="Medium Grid 3 Accent 2" w:uiPriority="69"/>
-    <w:lsdException w:name="Dark List Accent 2" w:uiPriority="70"/>
-    <w:lsdException w:name="Colorful Shading Accent 2" w:uiPriority="71"/>
-    <w:lsdException w:name="Colorful List Accent 2" w:uiPriority="72"/>
-    <w:lsdException w:name="Colorful Grid Accent 2" w:uiPriority="73"/>
-    <w:lsdException w:name="Light Shading Accent 3" w:uiPriority="60"/>
-    <w:lsdException w:name="Light List Accent 3" w:uiPriority="61"/>
-    <w:lsdException w:name="Light Grid Accent 3" w:uiPriority="62"/>
-    <w:lsdException w:name="Medium Shading 1 Accent 3" w:uiPriority="63"/>
-    <w:lsdException w:name="Medium Shading 2 Accent 3" w:uiPriority="64"/>
-    <w:lsdException w:name="Medium List 1 Accent 3" w:uiPriority="65"/>
-    <w:lsdException w:name="Medium List 2 Accent 3" w:uiPriority="66"/>
-    <w:lsdException w:name="Medium Grid 1 Accent 3" w:uiPriority="67"/>
-    <w:lsdException w:name="Medium Grid 2 Accent 3" w:uiPriority="68"/>
-    <w:lsdException w:name="Medium Grid 3 Accent 3" w:uiPriority="69"/>
-    <w:lsdException w:name="Dark List Accent 3" w:uiPriority="70"/>
-    <w:lsdException w:name="Colorful Shading Accent 3" w:uiPriority="71"/>
-    <w:lsdException w:name="Colorful List Accent 3" w:uiPriority="72"/>
-    <w:lsdException w:name="Colorful Grid Accent 3" w:uiPriority="73"/>
-    <w:lsdException w:name="Light Shading Accent 4" w:uiPriority="60"/>
-    <w:lsdException w:name="Light List Accent 4" w:uiPriority="61"/>
-    <w:lsdException w:name="Light Grid Accent 4" w:uiPriority="62"/>
-    <w:lsdException w:name="Medium Shading 1 Accent 4" w:uiPriority="63"/>
-    <w:lsdException w:name="Medium Shading 2 Accent 4" w:uiPriority="64"/>
-    <w:lsdException w:name="Medium List 1 Accent 4" w:uiPriority="65"/>
-    <w:lsdException w:name="Medium List 2 Accent 4" w:uiPriority="66"/>
-    <w:lsdException w:name="Medium Grid 1 Accent 4" w:uiPriority="67"/>
-    <w:lsdException w:name="Medium Grid 2 Accent 4" w:uiPriority="68"/>
-    <w:lsdException w:name="Medium Grid 3 Accent 4" w:uiPriority="69"/>
-    <w:lsdException w:name="Dark List Accent 4" w:uiPriority="70"/>
-    <w:lsdException w:name="Colorful Shading Accent 4" w:uiPriority="71"/>
-    <w:lsdException w:name="Colorful List Accent 4" w:uiPriority="72"/>
-    <w:lsdException w:name="Colorful Grid Accent 4" w:uiPriority="73"/>
-    <w:lsdException w:name="Light Shading Accent 5" w:uiPriority="60"/>
-    <w:lsdException w:name="Light List Accent 5" w:uiPriority="61"/>
-    <w:lsdException w:name="Light Grid Accent 5" w:uiPriority="62"/>
-    <w:lsdException w:name="Medium Shading 1 Accent 5" w:uiPriority="63"/>
-    <w:lsdException w:name="Medium Shading 2 Accent 5" w:uiPriority="64"/>
-    <w:lsdException w:name="Medium List 1 Accent 5" w:uiPriority="65"/>
-    <w:lsdException w:name="Medium List 2 Accent 5" w:uiPriority="66"/>
-    <w:lsdException w:name="Medium Grid 1 Accent 5" w:uiPriority="67"/>
-    <w:lsdException w:name="Medium Grid 2 Accent 5" w:uiPriority="68"/>
-    <w:lsdException w:name="Medium Grid 3 Accent 5" w:uiPriority="69"/>
-    <w:lsdException w:name="Dark List Accent 5" w:uiPriority="70"/>
-    <w:lsdException w:name="Colorful Shading Accent 5" w:uiPriority="71"/>
-    <w:lsdException w:name="Colorful List Accent 5" w:uiPriority="72"/>
-    <w:lsdException w:name="Colorful Grid Accent 5" w:uiPriority="73"/>
-    <w:lsdException w:name="Light Shading Accent 6" w:uiPriority="60"/>
-    <w:lsdException w:name="Light List Accent 6" w:uiPriority="61"/>
-    <w:lsdException w:name="Light Grid Accent 6" w:uiPriority="62"/>
-    <w:lsdException w:name="Medium Shading 1 Accent 6" w:uiPriority="63"/>
-    <w:lsdException w:name="Medium Shading 2 Accent 6" w:uiPriority="64"/>
-    <w:lsdException w:name="Medium List 1 Accent 6" w:uiPriority="65"/>
-    <w:lsdException w:name="Medium List 2 Accent 6" w:uiPriority="66"/>
-    <w:lsdException w:name="Medium Grid 1 Accent 6" w:uiPriority="67"/>
-    <w:lsdException w:name="Medium Grid 2 Accent 6" w:uiPriority="68"/>
-    <w:lsdException w:name="Medium Grid 3 Accent 6" w:uiPriority="69"/>
-    <w:lsdException w:name="Dark List Accent 6" w:uiPriority="70"/>
-    <w:lsdException w:name="Colorful Shading Accent 6" w:uiPriority="71"/>
-    <w:lsdException w:name="Colorful List Accent 6" w:uiPriority="72"/>
-    <w:lsdException w:name="Colorful Grid Accent 6" w:uiPriority="73"/>
-    <w:lsdException w:name="Subtle Emphasis" w:uiPriority="19" w:qFormat="1"/>
-    <w:lsdException w:name="Intense Emphasis" w:uiPriority="21" w:qFormat="1"/>
-    <w:lsdException w:name="Subtle Reference" w:uiPriority="31" w:qFormat="1"/>
-    <w:lsdException w:name="Intense Reference" w:uiPriority="32" w:qFormat="1"/>
-    <w:lsdException w:name="Book Title" w:uiPriority="33" w:qFormat="1"/>
-    <w:lsdException w:name="Bibliography" w:semiHidden="1" w:uiPriority="37" w:unhideWhenUsed="1"/>
-    <w:lsdException w:name="TOC Heading" w:semiHidden="1" w:uiPriority="39" w:unhideWhenUsed="1" w:qFormat="1"/>
-    <w:lsdException w:name="Plain Table 1" w:uiPriority="41"/>
-    <w:lsdException w:name="Plain Table 2" w:uiPriority="42"/>
-    <w:lsdException w:name="Plain Table 3" w:uiPriority="43"/>
-    <w:lsdException w:name="Plain Table 4" w:uiPriority="44"/>
-    <w:lsdException w:name="Plain Table 5" w:uiPriority="45"/>
-    <w:lsdException w:name="Grid Table Light" w:uiPriority="40"/>
-    <w:lsdException w:name="Grid Table 1 Light" w:uiPriority="46"/>
-    <w:lsdException w:name="Grid Table 2" w:uiPriority="47"/>
-    <w:lsdException w:name="Grid Table 3" w:uiPriority="48"/>
-    <w:lsdException w:name="Grid Table 4" w:uiPriority="49"/>
-    <w:lsdException w:name="Grid Table 5 Dark" w:uiPriority="50"/>
-    <w:lsdException w:name="Grid Table 6 Colorful" w:uiPriority="51"/>
-    <w:lsdException w:name="Grid Table 7 Colorful" w:uiPriority="52"/>
-    <w:lsdException w:name="Grid Table 1 Light Accent 1" w:uiPriority="46"/>
-    <w:lsdException w:name="Grid Table 2 Accent 1" w:uiPriority="47"/>
-    <w:lsdException w:name="Grid Table 3 Accent 1" w:uiPriority="48"/>
-    <w:lsdException w:name="Grid Table 4 Accent 1" w:uiPriority="49"/>
-    <w:lsdException w:name="Grid Table 5 Dark Accent 1" w:uiPriority="50"/>
-    <w:lsdException w:name="Grid Table 6 Colorful Accent 1" w:uiPriority="51"/>
-    <w:lsdException w:name="Grid Table 7 Colorful Accent 1" w:uiPriority="52"/>
-    <w:lsdException w:name="Grid Table 1 Light Accent 2" w:uiPriority="46"/>
-    <w:lsdException w:name="Grid Table 2 Accent 2" w:uiPriority="47"/>
-    <w:lsdException w:name="Grid Table 3 Accent 2" w:uiPriority="48"/>
-    <w:lsdException w:name="Grid Table 4 Accent 2" w:uiPriority="49"/>
-    <w:lsdException w:name="Grid Table 5 Dark Accent 2" w:uiPriority="50"/>
-    <w:lsdException w:name="Grid Table 6 Colorful Accent 2" w:uiPriority="51"/>
-    <w:lsdException w:name="Grid Table 7 Colorful Accent 2" w:uiPriority="52"/>
-    <w:lsdException w:name="Grid Table 1 Light Accent 3" w:uiPriority="46"/>
-    <w:lsdException w:name="Grid Table 2 Accent 3" w:uiPriority="47"/>
-    <w:lsdException w:name="Grid Table 3 Accent 3" w:uiPriority="48"/>
-    <w:lsdException w:name="Grid Table 4 Accent 3" w:uiPriority="49"/>
-    <w:lsdException w:name="Grid Table 5 Dark Accent 3" w:uiPriority="50"/>
-    <w:lsdException w:name="Grid Table 6 Colorful Accent 3" w:uiPriority="51"/>
-    <w:lsdException w:name="Grid Table 7 Colorful Accent 3" w:uiPriority="52"/>
-    <w:lsdException w:name="Grid Table 1 Light Accent 4" w:uiPriority="46"/>
-    <w:lsdException w:name="Grid Table 2 Accent 4" w:uiPriority="47"/>
-    <w:lsdException w:name="Grid Table 3 Accent 4" w:uiPriority="48"/>
-    <w:lsdException w:name="Grid Table 4 Accent 4" w:uiPriority="49"/>
-    <w:lsdException w:name="Grid Table 5 Dark Accent 4" w:uiPriority="50"/>
-    <w:lsdException w:name="Grid Table 6 Colorful Accent 4" w:uiPriority="51"/>
-    <w:lsdException w:name="Grid Table 7 Colorful Accent 4" w:uiPriority="52"/>
-    <w:lsdException w:name="Grid Table 1 Light Accent 5" w:uiPriority="46"/>
-    <w:lsdException w:name="Grid Table 2 Accent 5" w:uiPriority="47"/>
-    <w:lsdException w:name="Grid Table 3 Accent 5" w:uiPriority="48"/>
-    <w:lsdException w:name="Grid Table 4 Accent 5" w:uiPriority="49"/>
-    <w:lsdException w:name="Grid Table 5 Dark Accent 5" w:uiPriority="50"/>
-    <w:lsdException w:name="Grid Table 6 Colorful Accent 5" w:uiPriority="51"/>
-    <w:lsdException w:name="Grid Table 7 Colorful Accent 5" w:uiPriority="52"/>
-    <w:lsdException w:name="Grid Table 1 Light Accent 6" w:uiPriority="46"/>
-    <w:lsdException w:name="Grid Table 2 Accent 6" w:uiPriority="47"/>
-    <w:lsdException w:name="Grid Table 3 Accent 6" w:uiPriority="48"/>
-    <w:lsdException w:name="Grid Table 4 Accent 6" w:uiPriority="49"/>
-    <w:lsdException w:name="Grid Table 5 Dark Accent 6" w:uiPriority="50"/>
-    <w:lsdException w:name="Grid Table 6 Colorful Accent 6" w:uiPriority="51"/>
-    <w:lsdException w:name="Grid Table 7 Colorful Accent 6" w:uiPriority="52"/>
-    <w:lsdException w:name="List Table 1 Light" w:uiPriority="46"/>
-    <w:lsdException w:name="List Table 2" w:uiPriority="47"/>
-    <w:lsdException w:name="List Table 3" w:uiPriority="48"/>
-    <w:lsdException w:name="List Table 4" w:uiPriority="49"/>
-    <w:lsdException w:name="List Table 5 Dark" w:uiPriority="50"/>
-    <w:lsdException w:name="List Table 6 Colorful" w:uiPriority="51"/>
-    <w:lsdException w:name="List Table 7 Colorful" w:uiPriority="52"/>
-    <w:lsdException w:name="List Table 1 Light Accent 1" w:uiPriority="46"/>
-    <w:lsdException w:name="List Table 2 Accent 1" w:uiPriority="47"/>
-    <w:lsdException w:name="List Table 3 Accent 1" w:uiPriority="48"/>
-    <w:lsdException w:name="List Table 4 Accent 1" w:uiPriority="49"/>
-    <w:lsdException w:name="List Table 5 Dark Accent 1" w:uiPriority="50"/>
-    <w:lsdException w:name="List Table 6 Colorful Accent 1" w:uiPriority="51"/>
-    <w:lsdException w:name="List Table 7 Colorful Accent 1" w:uiPriority="52"/>
-    <w:lsdException w:name="List Table 1 Light Accent 2" w:uiPriority="46"/>
-    <w:lsdException w:name="List Table 2 Accent 2" w:uiPriority="47"/>
-    <w:lsdException w:name="List Table 3 Accent 2" w:uiPriority="48"/>
-    <w:lsdException w:name="List Table 4 Accent 2" w:uiPriority="49"/>
-    <w:lsdException w:name="List Table 5 Dark Accent 2" w:uiPriority="50"/>
-    <w:lsdException w:name="List Table 6 Colorful Accent 2" w:uiPriority="51"/>
-    <w:lsdException w:name="List Table 7 Colorful Accent 2" w:uiPriority="52"/>
-    <w:lsdException w:name="List Table 1 Light Accent 3" w:uiPriority="46"/>
-    <w:lsdException w:name="List Table 2 Accent 3" w:uiPriority="47"/>
-    <w:lsdException w:name="List Table 3 Accent 3" w:uiPriority="48"/>
-    <w:lsdException w:name="List Table 4 Accent 3" w:uiPriority="49"/>
-    <w:lsdException w:name="List Table 5 Dark Accent 3" w:uiPriority="50"/>
-    <w:lsdException w:name="List Table 6 Colorful Accent 3" w:uiPriority="51"/>
-    <w:lsdException w:name="List Table 7 Colorful Accent 3" w:uiPriority="52"/>
-    <w:lsdException w:name="List Table 1 Light Accent 4" w:uiPriority="46"/>
-    <w:lsdException w:name="List Table 2 Accent 4" w:uiPriority="47"/>
-    <w:lsdException w:name="List Table 3 Accent 4" w:uiPriority="48"/>
-    <w:lsdException w:name="List Table 4 Accent 4" w:uiPriority="49"/>
-    <w:lsdException w:name="List Table 5 Dark Accent 4" w:uiPriority="50"/>
-    <w:lsdException w:name="List Table 6 Colorful Accent 4" w:uiPriority="51"/>
-    <w:lsdException w:name="List Table 7 Colorful Accent 4" w:uiPriority="52"/>
-    <w:lsdException w:name="List Table 1 Light Accent 5" w:uiPriority="46"/>
-    <w:lsdException w:name="List Table 2 Accent 5" w:uiPriority="47"/>
-    <w:lsdException w:name="List Table 3 Accent 5" w:uiPriority="48"/>
-    <w:lsdException w:name="List Table 4 Accent 5" w:uiPriority="49"/>
-    <w:lsdException w:name="List Table 5 Dark Accent 5" w:uiPriority="50"/>
-    <w:lsdException w:name="List Table 6 Colorful Accent 5" w:uiPriority="51"/>
-    <w:lsdException w:name="List Table 7 Colorful Accent 5" w:uiPriority="52"/>
-    <w:lsdException w:name="List Table 1 Light Accent 6" w:uiPriority="46"/>
-    <w:lsdException w:name="List Table 2 Accent 6" w:uiPriority="47"/>
-    <w:lsdException w:name="List Table 3 Accent 6" w:uiPriority="48"/>
-    <w:lsdException w:name="List Table 4 Accent 6" w:uiPriority="49"/>
-    <w:lsdException w:name="List Table 5 Dark Accent 6" w:uiPriority="50"/>
-    <w:lsdException w:name="List Table 6 Colorful Accent 6" w:uiPriority="51"/>
-    <w:lsdException w:name="List Table 7 Colorful Accent 6" w:uiPriority="52"/>
+  <w:latentStyles w:defLockedState="0" w:defUIPriority="0" w:defSemiHidden="1" w:defUnhideWhenUsed="1" w:defQFormat="0" w:count="267">
+    <w:lsdException w:name="Normal" w:semiHidden="0" w:unhideWhenUsed="0" w:qFormat="1"/>
+    <w:lsdException w:name="heading 1" w:semiHidden="0" w:uiPriority="9" w:unhideWhenUsed="0" w:qFormat="1"/>
+    <w:lsdException w:name="heading 2" w:semiHidden="0" w:uiPriority="9" w:unhideWhenUsed="0" w:qFormat="1"/>
+    <w:lsdException w:name="heading 3" w:semiHidden="0" w:uiPriority="9" w:unhideWhenUsed="0" w:qFormat="1"/>
+    <w:lsdException w:name="heading 4" w:semiHidden="0" w:uiPriority="9" w:unhideWhenUsed="0" w:qFormat="1"/>
+    <w:lsdException w:name="heading 5" w:qFormat="1"/>
+    <w:lsdException w:name="heading 6" w:qFormat="1"/>
+    <w:lsdException w:name="heading 7" w:qFormat="1"/>
+    <w:lsdException w:name="heading 8" w:qFormat="1"/>
+    <w:lsdException w:name="heading 9" w:qFormat="1"/>
+    <w:lsdException w:name="toc 1" w:uiPriority="39"/>
+    <w:lsdException w:name="toc 2" w:uiPriority="39"/>
+    <w:lsdException w:name="toc 3" w:uiPriority="39"/>
+    <w:lsdException w:name="caption" w:qFormat="1"/>
+    <w:lsdException w:name="List Number" w:semiHidden="0" w:unhideWhenUsed="0"/>
+    <w:lsdException w:name="List 4" w:semiHidden="0" w:unhideWhenUsed="0"/>
+    <w:lsdException w:name="List 5" w:semiHidden="0" w:unhideWhenUsed="0"/>
+    <w:lsdException w:name="Title" w:semiHidden="0" w:unhideWhenUsed="0" w:qFormat="1"/>
+    <w:lsdException w:name="Default Paragraph Font" w:uiPriority="1"/>
+    <w:lsdException w:name="Subtitle" w:semiHidden="0" w:unhideWhenUsed="0" w:qFormat="1"/>
+    <w:lsdException w:name="Salutation" w:semiHidden="0" w:unhideWhenUsed="0"/>
+    <w:lsdException w:name="Date" w:semiHidden="0" w:unhideWhenUsed="0"/>
+    <w:lsdException w:name="Body Text First Indent" w:semiHidden="0" w:unhideWhenUsed="0"/>
+    <w:lsdException w:name="Hyperlink" w:uiPriority="99"/>
+    <w:lsdException w:name="FollowedHyperlink" w:uiPriority="99"/>
+    <w:lsdException w:name="Strong" w:semiHidden="0" w:unhideWhenUsed="0" w:qFormat="1"/>
+    <w:lsdException w:name="Emphasis" w:semiHidden="0" w:unhideWhenUsed="0" w:qFormat="1"/>
+    <w:lsdException w:name="Normal (Web)" w:uiPriority="99"/>
+    <w:lsdException w:name="HTML Preformatted" w:uiPriority="99"/>
+    <w:lsdException w:name="No List" w:uiPriority="99"/>
+    <w:lsdException w:name="Table Grid" w:semiHidden="0" w:uiPriority="59" w:unhideWhenUsed="0"/>
+    <w:lsdException w:name="Placeholder Text" w:uiPriority="99" w:unhideWhenUsed="0"/>
+    <w:lsdException w:name="No Spacing" w:semiHidden="0" w:uiPriority="1" w:unhideWhenUsed="0" w:qFormat="1"/>
+    <w:lsdException w:name="Light Shading" w:semiHidden="0" w:uiPriority="60" w:unhideWhenUsed="0"/>
+    <w:lsdException w:name="Light List" w:semiHidden="0" w:uiPriority="61" w:unhideWhenUsed="0"/>
+    <w:lsdException w:name="Light Grid" w:semiHidden="0" w:uiPriority="62" w:unhideWhenUsed="0"/>
+    <w:lsdException w:name="Medium Shading 1" w:semiHidden="0" w:uiPriority="63" w:unhideWhenUsed="0"/>
+    <w:lsdException w:name="Medium Shading 2" w:semiHidden="0" w:uiPriority="64" w:unhideWhenUsed="0"/>
+    <w:lsdException w:name="Medium List 1" w:semiHidden="0" w:uiPriority="65" w:unhideWhenUsed="0"/>
+    <w:lsdException w:name="Medium List 2" w:semiHidden="0" w:uiPriority="66" w:unhideWhenUsed="0"/>
+    <w:lsdException w:name="Medium Grid 1" w:semiHidden="0" w:uiPriority="67" w:unhideWhenUsed="0"/>
+    <w:lsdException w:name="Medium Grid 2" w:semiHidden="0" w:uiPriority="68" w:unhideWhenUsed="0"/>
+    <w:lsdException w:name="Medium Grid 3" w:semiHidden="0" w:uiPriority="69" w:unhideWhenUsed="0"/>
+    <w:lsdException w:name="Dark List" w:semiHidden="0" w:uiPriority="70" w:unhideWhenUsed="0"/>
+    <w:lsdException w:name="Colorful Shading" w:semiHidden="0" w:uiPriority="71" w:unhideWhenUsed="0"/>
+    <w:lsdException w:name="Colorful List" w:semiHidden="0" w:uiPriority="72" w:unhideWhenUsed="0"/>
+    <w:lsdException w:name="Colorful Grid" w:semiHidden="0" w:uiPriority="73" w:unhideWhenUsed="0"/>
+    <w:lsdException w:name="Light Shading Accent 1" w:semiHidden="0" w:uiPriority="60" w:unhideWhenUsed="0"/>
+    <w:lsdException w:name="Light List Accent 1" w:semiHidden="0" w:uiPriority="61" w:unhideWhenUsed="0"/>
+    <w:lsdException w:name="Light Grid Accent 1" w:semiHidden="0" w:uiPriority="62" w:unhideWhenUsed="0"/>
+    <w:lsdException w:name="Medium Shading 1 Accent 1" w:semiHidden="0" w:uiPriority="63" w:unhideWhenUsed="0"/>
+    <w:lsdException w:name="Medium Shading 2 Accent 1" w:semiHidden="0" w:uiPriority="64" w:unhideWhenUsed="0"/>
+    <w:lsdException w:name="Medium List 1 Accent 1" w:semiHidden="0" w:uiPriority="65" w:unhideWhenUsed="0"/>
+    <w:lsdException w:name="Revision" w:uiPriority="99" w:unhideWhenUsed="0"/>
+    <w:lsdException w:name="List Paragraph" w:semiHidden="0" w:uiPriority="34" w:unhideWhenUsed="0" w:qFormat="1"/>
+    <w:lsdException w:name="Quote" w:semiHidden="0" w:uiPriority="29" w:unhideWhenUsed="0" w:qFormat="1"/>
+    <w:lsdException w:name="Intense Quote" w:semiHidden="0" w:uiPriority="30" w:unhideWhenUsed="0" w:qFormat="1"/>
+    <w:lsdException w:name="Medium List 2 Accent 1" w:semiHidden="0" w:uiPriority="66" w:unhideWhenUsed="0"/>
+    <w:lsdException w:name="Medium Grid 1 Accent 1" w:semiHidden="0" w:uiPriority="67" w:unhideWhenUsed="0"/>
+    <w:lsdException w:name="Medium Grid 2 Accent 1" w:semiHidden="0" w:uiPriority="68" w:unhideWhenUsed="0"/>
+    <w:lsdException w:name="Medium Grid 3 Accent 1" w:semiHidden="0" w:uiPriority="69" w:unhideWhenUsed="0"/>
+    <w:lsdException w:name="Dark List Accent 1" w:semiHidden="0" w:uiPriority="70" w:unhideWhenUsed="0"/>
+    <w:lsdException w:name="Colorful Shading Accent 1" w:semiHidden="0" w:uiPriority="71" w:unhideWhenUsed="0"/>
+    <w:lsdException w:name="Colorful List Accent 1" w:semiHidden="0" w:uiPriority="72" w:unhideWhenUsed="0"/>
+    <w:lsdException w:name="Colorful Grid Accent 1" w:semiHidden="0" w:uiPriority="73" w:unhideWhenUsed="0"/>
+    <w:lsdException w:name="Light Shading Accent 2" w:semiHidden="0" w:uiPriority="60" w:unhideWhenUsed="0"/>
+    <w:lsdException w:name="Light List Accent 2" w:semiHidden="0" w:uiPriority="61" w:unhideWhenUsed="0"/>
+    <w:lsdException w:name="Light Grid Accent 2" w:semiHidden="0" w:uiPriority="62" w:unhideWhenUsed="0"/>
+    <w:lsdException w:name="Medium Shading 1 Accent 2" w:semiHidden="0" w:uiPriority="63" w:unhideWhenUsed="0"/>
+    <w:lsdException w:name="Medium Shading 2 Accent 2" w:semiHidden="0" w:uiPriority="64" w:unhideWhenUsed="0"/>
+    <w:lsdException w:name="Medium List 1 Accent 2" w:semiHidden="0" w:uiPriority="65" w:unhideWhenUsed="0"/>
+    <w:lsdException w:name="Medium List 2 Accent 2" w:semiHidden="0" w:uiPriority="66" w:unhideWhenUsed="0"/>
+    <w:lsdException w:name="Medium Grid 1 Accent 2" w:semiHidden="0" w:uiPriority="67" w:unhideWhenUsed="0"/>
+    <w:lsdException w:name="Medium Grid 2 Accent 2" w:semiHidden="0" w:uiPriority="68" w:unhideWhenUsed="0"/>
+    <w:lsdException w:name="Medium Grid 3 Accent 2" w:semiHidden="0" w:uiPriority="69" w:unhideWhenUsed="0"/>
+    <w:lsdException w:name="Dark List Accent 2" w:semiHidden="0" w:uiPriority="70" w:unhideWhenUsed="0"/>
+    <w:lsdException w:name="Colorful Shading Accent 2" w:semiHidden="0" w:uiPriority="71" w:unhideWhenUsed="0"/>
+    <w:lsdException w:name="Colorful List Accent 2" w:semiHidden="0" w:uiPriority="72" w:unhideWhenUsed="0"/>
+    <w:lsdException w:name="Colorful Grid Accent 2" w:semiHidden="0" w:uiPriority="73" w:unhideWhenUsed="0"/>
+    <w:lsdException w:name="Light Shading Accent 3" w:semiHidden="0" w:uiPriority="60" w:unhideWhenUsed="0"/>
+    <w:lsdException w:name="Light List Accent 3" w:semiHidden="0" w:uiPriority="61" w:unhideWhenUsed="0"/>
+    <w:lsdException w:name="Light Grid Accent 3" w:semiHidden="0" w:uiPriority="62" w:unhideWhenUsed="0"/>
+    <w:lsdException w:name="Medium Shading 1 Accent 3" w:semiHidden="0" w:uiPriority="63" w:unhideWhenUsed="0"/>
+    <w:lsdException w:name="Medium Shading 2 Accent 3" w:semiHidden="0" w:uiPriority="64" w:unhideWhenUsed="0"/>
+    <w:lsdException w:name="Medium List 1 Accent 3" w:semiHidden="0" w:uiPriority="65" w:unhideWhenUsed="0"/>
+    <w:lsdException w:name="Medium List 2 Accent 3" w:semiHidden="0" w:uiPriority="66" w:unhideWhenUsed="0"/>
+    <w:lsdException w:name="Medium Grid 1 Accent 3" w:semiHidden="0" w:uiPriority="67" w:unhideWhenUsed="0"/>
+    <w:lsdException w:name="Medium Grid 2 Accent 3" w:semiHidden="0" w:uiPriority="68" w:unhideWhenUsed="0"/>
+    <w:lsdException w:name="Medium Grid 3 Accent 3" w:semiHidden="0" w:uiPriority="69" w:unhideWhenUsed="0"/>
+    <w:lsdException w:name="Dark List Accent 3" w:semiHidden="0" w:uiPriority="70" w:unhideWhenUsed="0"/>
+    <w:lsdException w:name="Colorful Shading Accent 3" w:semiHidden="0" w:uiPriority="71" w:unhideWhenUsed="0"/>
+    <w:lsdException w:name="Colorful List Accent 3" w:semiHidden="0" w:uiPriority="72" w:unhideWhenUsed="0"/>
+    <w:lsdException w:name="Colorful Grid Accent 3" w:semiHidden="0" w:uiPriority="73" w:unhideWhenUsed="0"/>
+    <w:lsdException w:name="Light Shading Accent 4" w:semiHidden="0" w:uiPriority="60" w:unhideWhenUsed="0"/>
+    <w:lsdException w:name="Light List Accent 4" w:semiHidden="0" w:uiPriority="61" w:unhideWhenUsed="0"/>
+    <w:lsdException w:name="Light Grid Accent 4" w:semiHidden="0" w:uiPriority="62" w:unhideWhenUsed="0"/>
+    <w:lsdException w:name="Medium Shading 1 Accent 4" w:semiHidden="0" w:uiPriority="63" w:unhideWhenUsed="0"/>
+    <w:lsdException w:name="Medium Shading 2 Accent 4" w:semiHidden="0" w:uiPriority="64" w:unhideWhenUsed="0"/>
+    <w:lsdException w:name="Medium List 1 Accent 4" w:semiHidden="0" w:uiPriority="65" w:unhideWhenUsed="0"/>
+    <w:lsdException w:name="Medium List 2 Accent 4" w:semiHidden="0" w:uiPriority="66" w:unhideWhenUsed="0"/>
+    <w:lsdException w:name="Medium Grid 1 Accent 4" w:semiHidden="0" w:uiPriority="67" w:unhideWhenUsed="0"/>
+    <w:lsdException w:name="Medium Grid 2 Accent 4" w:semiHidden="0" w:uiPriority="68" w:unhideWhenUsed="0"/>
+    <w:lsdException w:name="Medium Grid 3 Accent 4" w:semiHidden="0" w:uiPriority="69" w:unhideWhenUsed="0"/>
+    <w:lsdException w:name="Dark List Accent 4" w:semiHidden="0" w:uiPriority="70" w:unhideWhenUsed="0"/>
+    <w:lsdException w:name="Colorful Shading Accent 4" w:semiHidden="0" w:uiPriority="71" w:unhideWhenUsed="0"/>
+    <w:lsdException w:name="Colorful List Accent 4" w:semiHidden="0" w:uiPriority="72" w:unhideWhenUsed="0"/>
+    <w:lsdException w:name="Colorful Grid Accent 4" w:semiHidden="0" w:uiPriority="73" w:unhideWhenUsed="0"/>
+    <w:lsdException w:name="Light Shading Accent 5" w:semiHidden="0" w:uiPriority="60" w:unhideWhenUsed="0"/>
+    <w:lsdException w:name="Light List Accent 5" w:semiHidden="0" w:uiPriority="61" w:unhideWhenUsed="0"/>
+    <w:lsdException w:name="Light Grid Accent 5" w:semiHidden="0" w:uiPriority="62" w:unhideWhenUsed="0"/>
+    <w:lsdException w:name="Medium Shading 1 Accent 5" w:semiHidden="0" w:uiPriority="63" w:unhideWhenUsed="0"/>
+    <w:lsdException w:name="Medium Shading 2 Accent 5" w:semiHidden="0" w:uiPriority="64" w:unhideWhenUsed="0"/>
+    <w:lsdException w:name="Medium List 1 Accent 5" w:semiHidden="0" w:uiPriority="65" w:unhideWhenUsed="0"/>
+    <w:lsdException w:name="Medium List 2 Accent 5" w:semiHidden="0" w:uiPriority="66" w:unhideWhenUsed="0"/>
+    <w:lsdException w:name="Medium Grid 1 Accent 5" w:semiHidden="0" w:uiPriority="67" w:unhideWhenUsed="0"/>
+    <w:lsdException w:name="Medium Grid 2 Accent 5" w:semiHidden="0" w:uiPriority="68" w:unhideWhenUsed="0"/>
+    <w:lsdException w:name="Medium Grid 3 Accent 5" w:semiHidden="0" w:uiPriority="69" w:unhideWhenUsed="0"/>
+    <w:lsdException w:name="Dark List Accent 5" w:semiHidden="0" w:uiPriority="70" w:unhideWhenUsed="0"/>
+    <w:lsdException w:name="Colorful Shading Accent 5" w:semiHidden="0" w:uiPriority="71" w:unhideWhenUsed="0"/>
+    <w:lsdException w:name="Colorful List Accent 5" w:semiHidden="0" w:uiPriority="72" w:unhideWhenUsed="0"/>
+    <w:lsdException w:name="Colorful Grid Accent 5" w:semiHidden="0" w:uiPriority="73" w:unhideWhenUsed="0"/>
+    <w:lsdException w:name="Light Shading Accent 6" w:semiHidden="0" w:uiPriority="60" w:unhideWhenUsed="0"/>
+    <w:lsdException w:name="Light List Accent 6" w:semiHidden="0" w:uiPriority="61" w:unhideWhenUsed="0"/>
+    <w:lsdException w:name="Light Grid Accent 6" w:semiHidden="0" w:uiPriority="62" w:unhideWhenUsed="0"/>
+    <w:lsdException w:name="Medium Shading 1 Accent 6" w:semiHidden="0" w:uiPriority="63" w:unhideWhenUsed="0"/>
+    <w:lsdException w:name="Medium Shading 2 Accent 6" w:semiHidden="0" w:uiPriority="64" w:unhideWhenUsed="0"/>
+    <w:lsdException w:name="Medium List 1 Accent 6" w:semiHidden="0" w:uiPriority="65" w:unhideWhenUsed="0"/>
+    <w:lsdException w:name="Medium List 2 Accent 6" w:semiHidden="0" w:uiPriority="66" w:unhideWhenUsed="0"/>
+    <w:lsdException w:name="Medium Grid 1 Accent 6" w:semiHidden="0" w:uiPriority="67" w:unhideWhenUsed="0"/>
+    <w:lsdException w:name="Medium Grid 2 Accent 6" w:semiHidden="0" w:uiPriority="68" w:unhideWhenUsed="0"/>
+    <w:lsdException w:name="Medium Grid 3 Accent 6" w:semiHidden="0" w:uiPriority="69" w:unhideWhenUsed="0"/>
+    <w:lsdException w:name="Dark List Accent 6" w:semiHidden="0" w:uiPriority="70" w:unhideWhenUsed="0"/>
+    <w:lsdException w:name="Colorful Shading Accent 6" w:semiHidden="0" w:uiPriority="71" w:unhideWhenUsed="0"/>
+    <w:lsdException w:name="Colorful List Accent 6" w:semiHidden="0" w:uiPriority="72" w:unhideWhenUsed="0"/>
+    <w:lsdException w:name="Colorful Grid Accent 6" w:semiHidden="0" w:uiPriority="73" w:unhideWhenUsed="0"/>
+    <w:lsdException w:name="Subtle Emphasis" w:semiHidden="0" w:uiPriority="19" w:unhideWhenUsed="0" w:qFormat="1"/>
+    <w:lsdException w:name="Intense Emphasis" w:semiHidden="0" w:uiPriority="21" w:unhideWhenUsed="0" w:qFormat="1"/>
+    <w:lsdException w:name="Subtle Reference" w:semiHidden="0" w:uiPriority="31" w:unhideWhenUsed="0" w:qFormat="1"/>
+    <w:lsdException w:name="Intense Reference" w:semiHidden="0" w:uiPriority="32" w:unhideWhenUsed="0" w:qFormat="1"/>
+    <w:lsdException w:name="Book Title" w:semiHidden="0" w:uiPriority="33" w:unhideWhenUsed="0" w:qFormat="1"/>
+    <w:lsdException w:name="Bibliography" w:uiPriority="37"/>
+    <w:lsdException w:name="TOC Heading" w:uiPriority="39" w:qFormat="1"/>
   </w:latentStyles>
   <w:style w:type="paragraph" w:default="1" w:styleId="Normal">
     <w:name w:val="Normal"/>
@@ -13354,6 +13613,7 @@
       <w:rFonts w:eastAsiaTheme="minorHAnsi"/>
     </w:rPr>
     <w:tblPr>
+      <w:tblInd w:w="0" w:type="dxa"/>
       <w:tblBorders>
         <w:top w:val="single" w:sz="4" w:space="0" w:color="auto"/>
         <w:left w:val="single" w:sz="4" w:space="0" w:color="auto"/>
@@ -13362,6 +13622,722 @@
         <w:insideH w:val="single" w:sz="4" w:space="0" w:color="auto"/>
         <w:insideV w:val="single" w:sz="4" w:space="0" w:color="auto"/>
       </w:tblBorders>
+      <w:tblCellMar>
+        <w:top w:w="0" w:type="dxa"/>
+        <w:left w:w="108" w:type="dxa"/>
+        <w:bottom w:w="0" w:type="dxa"/>
+        <w:right w:w="108" w:type="dxa"/>
+      </w:tblCellMar>
+    </w:tblPr>
+  </w:style>
+  <w:style w:type="character" w:styleId="Hyperlink">
+    <w:name w:val="Hyperlink"/>
+    <w:basedOn w:val="DefaultParagraphFont"/>
+    <w:uiPriority w:val="99"/>
+    <w:rsid w:val="00F02575"/>
+    <w:rPr>
+      <w:color w:val="0000FF" w:themeColor="hyperlink"/>
+      <w:u w:val="single"/>
+    </w:rPr>
+  </w:style>
+  <w:style w:type="character" w:styleId="FollowedHyperlink">
+    <w:name w:val="FollowedHyperlink"/>
+    <w:basedOn w:val="DefaultParagraphFont"/>
+    <w:uiPriority w:val="99"/>
+    <w:rsid w:val="001B1C30"/>
+    <w:rPr>
+      <w:color w:val="800080" w:themeColor="followedHyperlink"/>
+      <w:u w:val="single"/>
+    </w:rPr>
+  </w:style>
+  <w:style w:type="paragraph" w:styleId="NoSpacing">
+    <w:name w:val="No Spacing"/>
+    <w:uiPriority w:val="1"/>
+    <w:qFormat/>
+    <w:rsid w:val="00D40A84"/>
+  </w:style>
+  <w:style w:type="character" w:customStyle="1" w:styleId="BodyTextChar">
+    <w:name w:val="Body Text Char"/>
+    <w:basedOn w:val="DefaultParagraphFont"/>
+    <w:link w:val="BodyText"/>
+    <w:rsid w:val="0078420B"/>
+  </w:style>
+  <w:style w:type="character" w:styleId="PlaceholderText">
+    <w:name w:val="Placeholder Text"/>
+    <w:basedOn w:val="DefaultParagraphFont"/>
+    <w:uiPriority w:val="99"/>
+    <w:semiHidden/>
+    <w:rsid w:val="003229E0"/>
+    <w:rPr>
+      <w:color w:val="808080"/>
+    </w:rPr>
+  </w:style>
+  <w:style w:type="paragraph" w:styleId="HTMLPreformatted">
+    <w:name w:val="HTML Preformatted"/>
+    <w:basedOn w:val="Normal"/>
+    <w:link w:val="HTMLPreformattedChar"/>
+    <w:uiPriority w:val="99"/>
+    <w:semiHidden/>
+    <w:unhideWhenUsed/>
+    <w:rsid w:val="00855467"/>
+    <w:pPr>
+      <w:tabs>
+        <w:tab w:val="left" w:pos="916"/>
+        <w:tab w:val="left" w:pos="1832"/>
+        <w:tab w:val="left" w:pos="2748"/>
+        <w:tab w:val="left" w:pos="3664"/>
+        <w:tab w:val="left" w:pos="4580"/>
+        <w:tab w:val="left" w:pos="5496"/>
+        <w:tab w:val="left" w:pos="6412"/>
+        <w:tab w:val="left" w:pos="7328"/>
+        <w:tab w:val="left" w:pos="8244"/>
+        <w:tab w:val="left" w:pos="9160"/>
+        <w:tab w:val="left" w:pos="10076"/>
+        <w:tab w:val="left" w:pos="10992"/>
+        <w:tab w:val="left" w:pos="11908"/>
+        <w:tab w:val="left" w:pos="12824"/>
+        <w:tab w:val="left" w:pos="13740"/>
+        <w:tab w:val="left" w:pos="14656"/>
+      </w:tabs>
+    </w:pPr>
+    <w:rPr>
+      <w:rFonts w:ascii="Courier New" w:eastAsiaTheme="minorHAnsi" w:hAnsi="Courier New" w:cs="Courier New"/>
+    </w:rPr>
+  </w:style>
+  <w:style w:type="character" w:customStyle="1" w:styleId="HTMLPreformattedChar">
+    <w:name w:val="HTML Preformatted Char"/>
+    <w:basedOn w:val="DefaultParagraphFont"/>
+    <w:link w:val="HTMLPreformatted"/>
+    <w:uiPriority w:val="99"/>
+    <w:semiHidden/>
+    <w:rsid w:val="00855467"/>
+    <w:rPr>
+      <w:rFonts w:ascii="Courier New" w:eastAsiaTheme="minorHAnsi" w:hAnsi="Courier New" w:cs="Courier New"/>
+    </w:rPr>
+  </w:style>
+  <w:style w:type="character" w:customStyle="1" w:styleId="json-open-bracket">
+    <w:name w:val="json-open-bracket"/>
+    <w:basedOn w:val="DefaultParagraphFont"/>
+    <w:rsid w:val="00855467"/>
+  </w:style>
+  <w:style w:type="character" w:customStyle="1" w:styleId="json-collapse-1">
+    <w:name w:val="json-collapse-1"/>
+    <w:basedOn w:val="DefaultParagraphFont"/>
+    <w:rsid w:val="00855467"/>
+  </w:style>
+  <w:style w:type="character" w:customStyle="1" w:styleId="json-indent">
+    <w:name w:val="json-indent"/>
+    <w:basedOn w:val="DefaultParagraphFont"/>
+    <w:rsid w:val="00855467"/>
+  </w:style>
+  <w:style w:type="character" w:customStyle="1" w:styleId="json-property">
+    <w:name w:val="json-property"/>
+    <w:basedOn w:val="DefaultParagraphFont"/>
+    <w:rsid w:val="00855467"/>
+  </w:style>
+  <w:style w:type="character" w:customStyle="1" w:styleId="json-semi-colon">
+    <w:name w:val="json-semi-colon"/>
+    <w:basedOn w:val="DefaultParagraphFont"/>
+    <w:rsid w:val="00855467"/>
+  </w:style>
+  <w:style w:type="character" w:customStyle="1" w:styleId="json-value">
+    <w:name w:val="json-value"/>
+    <w:basedOn w:val="DefaultParagraphFont"/>
+    <w:rsid w:val="00855467"/>
+  </w:style>
+  <w:style w:type="character" w:customStyle="1" w:styleId="json-comma">
+    <w:name w:val="json-comma"/>
+    <w:basedOn w:val="DefaultParagraphFont"/>
+    <w:rsid w:val="00855467"/>
+  </w:style>
+  <w:style w:type="character" w:customStyle="1" w:styleId="json-collapse-2">
+    <w:name w:val="json-collapse-2"/>
+    <w:basedOn w:val="DefaultParagraphFont"/>
+    <w:rsid w:val="00855467"/>
+  </w:style>
+  <w:style w:type="character" w:customStyle="1" w:styleId="json-close-bracket">
+    <w:name w:val="json-close-bracket"/>
+    <w:basedOn w:val="DefaultParagraphFont"/>
+    <w:rsid w:val="00855467"/>
+  </w:style>
+  <w:style w:type="character" w:customStyle="1" w:styleId="textitem">
+    <w:name w:val="textitem"/>
+    <w:basedOn w:val="DefaultParagraphFont"/>
+    <w:rsid w:val="00E6367F"/>
+  </w:style>
+  <w:style w:type="paragraph" w:styleId="NormalWeb">
+    <w:name w:val="Normal (Web)"/>
+    <w:basedOn w:val="Normal"/>
+    <w:uiPriority w:val="99"/>
+    <w:semiHidden/>
+    <w:unhideWhenUsed/>
+    <w:rsid w:val="00AF1B4B"/>
+    <w:pPr>
+      <w:spacing w:before="100" w:beforeAutospacing="1" w:after="100" w:afterAutospacing="1"/>
+    </w:pPr>
+    <w:rPr>
+      <w:sz w:val="24"/>
+      <w:szCs w:val="24"/>
+    </w:rPr>
+  </w:style>
+  <w:style w:type="character" w:customStyle="1" w:styleId="description">
+    <w:name w:val="description"/>
+    <w:basedOn w:val="DefaultParagraphFont"/>
+    <w:rsid w:val="00541A64"/>
+  </w:style>
+  <w:style w:type="character" w:customStyle="1" w:styleId="emailstyle17">
+    <w:name w:val="emailstyle17"/>
+    <w:basedOn w:val="DefaultParagraphFont"/>
+    <w:semiHidden/>
+    <w:rsid w:val="0062123C"/>
+    <w:rPr>
+      <w:rFonts w:ascii="Calibri" w:hAnsi="Calibri" w:cs="Calibri" w:hint="default"/>
+      <w:color w:val="auto"/>
+    </w:rPr>
+  </w:style>
+  <w:style w:type="character" w:customStyle="1" w:styleId="emailstyle18">
+    <w:name w:val="emailstyle18"/>
+    <w:basedOn w:val="DefaultParagraphFont"/>
+    <w:semiHidden/>
+    <w:rsid w:val="0062123C"/>
+    <w:rPr>
+      <w:rFonts w:ascii="Calibri" w:hAnsi="Calibri" w:cs="Calibri" w:hint="default"/>
+      <w:color w:val="1F497D"/>
+    </w:rPr>
+  </w:style>
+  <w:style w:type="character" w:customStyle="1" w:styleId="webkit-html-tag">
+    <w:name w:val="webkit-html-tag"/>
+    <w:basedOn w:val="DefaultParagraphFont"/>
+    <w:rsid w:val="00346929"/>
+  </w:style>
+  <w:style w:type="character" w:customStyle="1" w:styleId="text">
+    <w:name w:val="text"/>
+    <w:basedOn w:val="DefaultParagraphFont"/>
+    <w:rsid w:val="00346929"/>
+  </w:style>
+  <w:style w:type="paragraph" w:styleId="Caption">
+    <w:name w:val="caption"/>
+    <w:basedOn w:val="Normal"/>
+    <w:next w:val="Normal"/>
+    <w:semiHidden/>
+    <w:unhideWhenUsed/>
+    <w:qFormat/>
+    <w:rsid w:val="00186E26"/>
+    <w:pPr>
+      <w:spacing w:after="200"/>
+    </w:pPr>
+    <w:rPr>
+      <w:i/>
+      <w:iCs/>
+      <w:color w:val="1F497D" w:themeColor="text2"/>
+      <w:sz w:val="18"/>
+      <w:szCs w:val="18"/>
+    </w:rPr>
+  </w:style>
+</w:styles>
+</file>
+
+<file path=word/stylesWithEffects.xml><?xml version="1.0" encoding="utf-8"?>
+<w:styles xmlns:wpc="http://schemas.microsoft.com/office/word/2010/wordprocessingCanvas" xmlns:mc="http://schemas.openxmlformats.org/markup-compatibility/2006" xmlns:o="urn:schemas-microsoft-com:office:office" xmlns:r="http://schemas.openxmlformats.org/officeDocument/2006/relationships" xmlns:m="http://schemas.openxmlformats.org/officeDocument/2006/math" xmlns:v="urn:schemas-microsoft-com:vml" xmlns:wp14="http://schemas.microsoft.com/office/word/2010/wordprocessingDrawing" xmlns:wp="http://schemas.openxmlformats.org/drawingml/2006/wordprocessingDrawing" xmlns:w10="urn:schemas-microsoft-com:office:word" xmlns:w="http://schemas.openxmlformats.org/wordprocessingml/2006/main" xmlns:w14="http://schemas.microsoft.com/office/word/2010/wordml" xmlns:wpg="http://schemas.microsoft.com/office/word/2010/wordprocessingGroup" xmlns:wpi="http://schemas.microsoft.com/office/word/2010/wordprocessingInk" xmlns:wne="http://schemas.microsoft.com/office/word/2006/wordml" xmlns:wps="http://schemas.microsoft.com/office/word/2010/wordprocessingShape" mc:Ignorable="w14 wp14">
+  <w:docDefaults>
+    <w:rPrDefault>
+      <w:rPr>
+        <w:rFonts w:ascii="Times New Roman" w:eastAsia="Times New Roman" w:hAnsi="Times New Roman" w:cs="Times New Roman"/>
+        <w:lang w:val="en-US" w:eastAsia="en-US" w:bidi="ar-SA"/>
+      </w:rPr>
+    </w:rPrDefault>
+    <w:pPrDefault/>
+  </w:docDefaults>
+  <w:latentStyles w:defLockedState="0" w:defUIPriority="0" w:defSemiHidden="1" w:defUnhideWhenUsed="1" w:defQFormat="0" w:count="267">
+    <w:lsdException w:name="Normal" w:semiHidden="0" w:unhideWhenUsed="0" w:qFormat="1"/>
+    <w:lsdException w:name="heading 1" w:semiHidden="0" w:uiPriority="9" w:unhideWhenUsed="0" w:qFormat="1"/>
+    <w:lsdException w:name="heading 2" w:semiHidden="0" w:uiPriority="9" w:unhideWhenUsed="0" w:qFormat="1"/>
+    <w:lsdException w:name="heading 3" w:semiHidden="0" w:uiPriority="9" w:unhideWhenUsed="0" w:qFormat="1"/>
+    <w:lsdException w:name="heading 4" w:semiHidden="0" w:uiPriority="9" w:unhideWhenUsed="0" w:qFormat="1"/>
+    <w:lsdException w:name="heading 5" w:qFormat="1"/>
+    <w:lsdException w:name="heading 6" w:qFormat="1"/>
+    <w:lsdException w:name="heading 7" w:qFormat="1"/>
+    <w:lsdException w:name="heading 8" w:qFormat="1"/>
+    <w:lsdException w:name="heading 9" w:qFormat="1"/>
+    <w:lsdException w:name="toc 1" w:uiPriority="39"/>
+    <w:lsdException w:name="toc 2" w:uiPriority="39"/>
+    <w:lsdException w:name="toc 3" w:uiPriority="39"/>
+    <w:lsdException w:name="caption" w:qFormat="1"/>
+    <w:lsdException w:name="List Number" w:semiHidden="0" w:unhideWhenUsed="0"/>
+    <w:lsdException w:name="List 4" w:semiHidden="0" w:unhideWhenUsed="0"/>
+    <w:lsdException w:name="List 5" w:semiHidden="0" w:unhideWhenUsed="0"/>
+    <w:lsdException w:name="Title" w:semiHidden="0" w:unhideWhenUsed="0" w:qFormat="1"/>
+    <w:lsdException w:name="Default Paragraph Font" w:uiPriority="1"/>
+    <w:lsdException w:name="Subtitle" w:semiHidden="0" w:unhideWhenUsed="0" w:qFormat="1"/>
+    <w:lsdException w:name="Salutation" w:semiHidden="0" w:unhideWhenUsed="0"/>
+    <w:lsdException w:name="Date" w:semiHidden="0" w:unhideWhenUsed="0"/>
+    <w:lsdException w:name="Body Text First Indent" w:semiHidden="0" w:unhideWhenUsed="0"/>
+    <w:lsdException w:name="Hyperlink" w:uiPriority="99"/>
+    <w:lsdException w:name="FollowedHyperlink" w:uiPriority="99"/>
+    <w:lsdException w:name="Strong" w:semiHidden="0" w:unhideWhenUsed="0" w:qFormat="1"/>
+    <w:lsdException w:name="Emphasis" w:semiHidden="0" w:unhideWhenUsed="0" w:qFormat="1"/>
+    <w:lsdException w:name="Normal (Web)" w:uiPriority="99"/>
+    <w:lsdException w:name="HTML Preformatted" w:uiPriority="99"/>
+    <w:lsdException w:name="No List" w:uiPriority="99"/>
+    <w:lsdException w:name="Table Grid" w:semiHidden="0" w:uiPriority="59" w:unhideWhenUsed="0"/>
+    <w:lsdException w:name="Placeholder Text" w:uiPriority="99" w:unhideWhenUsed="0"/>
+    <w:lsdException w:name="No Spacing" w:semiHidden="0" w:uiPriority="1" w:unhideWhenUsed="0" w:qFormat="1"/>
+    <w:lsdException w:name="Light Shading" w:semiHidden="0" w:uiPriority="60" w:unhideWhenUsed="0"/>
+    <w:lsdException w:name="Light List" w:semiHidden="0" w:uiPriority="61" w:unhideWhenUsed="0"/>
+    <w:lsdException w:name="Light Grid" w:semiHidden="0" w:uiPriority="62" w:unhideWhenUsed="0"/>
+    <w:lsdException w:name="Medium Shading 1" w:semiHidden="0" w:uiPriority="63" w:unhideWhenUsed="0"/>
+    <w:lsdException w:name="Medium Shading 2" w:semiHidden="0" w:uiPriority="64" w:unhideWhenUsed="0"/>
+    <w:lsdException w:name="Medium List 1" w:semiHidden="0" w:uiPriority="65" w:unhideWhenUsed="0"/>
+    <w:lsdException w:name="Medium List 2" w:semiHidden="0" w:uiPriority="66" w:unhideWhenUsed="0"/>
+    <w:lsdException w:name="Medium Grid 1" w:semiHidden="0" w:uiPriority="67" w:unhideWhenUsed="0"/>
+    <w:lsdException w:name="Medium Grid 2" w:semiHidden="0" w:uiPriority="68" w:unhideWhenUsed="0"/>
+    <w:lsdException w:name="Medium Grid 3" w:semiHidden="0" w:uiPriority="69" w:unhideWhenUsed="0"/>
+    <w:lsdException w:name="Dark List" w:semiHidden="0" w:uiPriority="70" w:unhideWhenUsed="0"/>
+    <w:lsdException w:name="Colorful Shading" w:semiHidden="0" w:uiPriority="71" w:unhideWhenUsed="0"/>
+    <w:lsdException w:name="Colorful List" w:semiHidden="0" w:uiPriority="72" w:unhideWhenUsed="0"/>
+    <w:lsdException w:name="Colorful Grid" w:semiHidden="0" w:uiPriority="73" w:unhideWhenUsed="0"/>
+    <w:lsdException w:name="Light Shading Accent 1" w:semiHidden="0" w:uiPriority="60" w:unhideWhenUsed="0"/>
+    <w:lsdException w:name="Light List Accent 1" w:semiHidden="0" w:uiPriority="61" w:unhideWhenUsed="0"/>
+    <w:lsdException w:name="Light Grid Accent 1" w:semiHidden="0" w:uiPriority="62" w:unhideWhenUsed="0"/>
+    <w:lsdException w:name="Medium Shading 1 Accent 1" w:semiHidden="0" w:uiPriority="63" w:unhideWhenUsed="0"/>
+    <w:lsdException w:name="Medium Shading 2 Accent 1" w:semiHidden="0" w:uiPriority="64" w:unhideWhenUsed="0"/>
+    <w:lsdException w:name="Medium List 1 Accent 1" w:semiHidden="0" w:uiPriority="65" w:unhideWhenUsed="0"/>
+    <w:lsdException w:name="Revision" w:uiPriority="99" w:unhideWhenUsed="0"/>
+    <w:lsdException w:name="List Paragraph" w:semiHidden="0" w:uiPriority="34" w:unhideWhenUsed="0" w:qFormat="1"/>
+    <w:lsdException w:name="Quote" w:semiHidden="0" w:uiPriority="29" w:unhideWhenUsed="0" w:qFormat="1"/>
+    <w:lsdException w:name="Intense Quote" w:semiHidden="0" w:uiPriority="30" w:unhideWhenUsed="0" w:qFormat="1"/>
+    <w:lsdException w:name="Medium List 2 Accent 1" w:semiHidden="0" w:uiPriority="66" w:unhideWhenUsed="0"/>
+    <w:lsdException w:name="Medium Grid 1 Accent 1" w:semiHidden="0" w:uiPriority="67" w:unhideWhenUsed="0"/>
+    <w:lsdException w:name="Medium Grid 2 Accent 1" w:semiHidden="0" w:uiPriority="68" w:unhideWhenUsed="0"/>
+    <w:lsdException w:name="Medium Grid 3 Accent 1" w:semiHidden="0" w:uiPriority="69" w:unhideWhenUsed="0"/>
+    <w:lsdException w:name="Dark List Accent 1" w:semiHidden="0" w:uiPriority="70" w:unhideWhenUsed="0"/>
+    <w:lsdException w:name="Colorful Shading Accent 1" w:semiHidden="0" w:uiPriority="71" w:unhideWhenUsed="0"/>
+    <w:lsdException w:name="Colorful List Accent 1" w:semiHidden="0" w:uiPriority="72" w:unhideWhenUsed="0"/>
+    <w:lsdException w:name="Colorful Grid Accent 1" w:semiHidden="0" w:uiPriority="73" w:unhideWhenUsed="0"/>
+    <w:lsdException w:name="Light Shading Accent 2" w:semiHidden="0" w:uiPriority="60" w:unhideWhenUsed="0"/>
+    <w:lsdException w:name="Light List Accent 2" w:semiHidden="0" w:uiPriority="61" w:unhideWhenUsed="0"/>
+    <w:lsdException w:name="Light Grid Accent 2" w:semiHidden="0" w:uiPriority="62" w:unhideWhenUsed="0"/>
+    <w:lsdException w:name="Medium Shading 1 Accent 2" w:semiHidden="0" w:uiPriority="63" w:unhideWhenUsed="0"/>
+    <w:lsdException w:name="Medium Shading 2 Accent 2" w:semiHidden="0" w:uiPriority="64" w:unhideWhenUsed="0"/>
+    <w:lsdException w:name="Medium List 1 Accent 2" w:semiHidden="0" w:uiPriority="65" w:unhideWhenUsed="0"/>
+    <w:lsdException w:name="Medium List 2 Accent 2" w:semiHidden="0" w:uiPriority="66" w:unhideWhenUsed="0"/>
+    <w:lsdException w:name="Medium Grid 1 Accent 2" w:semiHidden="0" w:uiPriority="67" w:unhideWhenUsed="0"/>
+    <w:lsdException w:name="Medium Grid 2 Accent 2" w:semiHidden="0" w:uiPriority="68" w:unhideWhenUsed="0"/>
+    <w:lsdException w:name="Medium Grid 3 Accent 2" w:semiHidden="0" w:uiPriority="69" w:unhideWhenUsed="0"/>
+    <w:lsdException w:name="Dark List Accent 2" w:semiHidden="0" w:uiPriority="70" w:unhideWhenUsed="0"/>
+    <w:lsdException w:name="Colorful Shading Accent 2" w:semiHidden="0" w:uiPriority="71" w:unhideWhenUsed="0"/>
+    <w:lsdException w:name="Colorful List Accent 2" w:semiHidden="0" w:uiPriority="72" w:unhideWhenUsed="0"/>
+    <w:lsdException w:name="Colorful Grid Accent 2" w:semiHidden="0" w:uiPriority="73" w:unhideWhenUsed="0"/>
+    <w:lsdException w:name="Light Shading Accent 3" w:semiHidden="0" w:uiPriority="60" w:unhideWhenUsed="0"/>
+    <w:lsdException w:name="Light List Accent 3" w:semiHidden="0" w:uiPriority="61" w:unhideWhenUsed="0"/>
+    <w:lsdException w:name="Light Grid Accent 3" w:semiHidden="0" w:uiPriority="62" w:unhideWhenUsed="0"/>
+    <w:lsdException w:name="Medium Shading 1 Accent 3" w:semiHidden="0" w:uiPriority="63" w:unhideWhenUsed="0"/>
+    <w:lsdException w:name="Medium Shading 2 Accent 3" w:semiHidden="0" w:uiPriority="64" w:unhideWhenUsed="0"/>
+    <w:lsdException w:name="Medium List 1 Accent 3" w:semiHidden="0" w:uiPriority="65" w:unhideWhenUsed="0"/>
+    <w:lsdException w:name="Medium List 2 Accent 3" w:semiHidden="0" w:uiPriority="66" w:unhideWhenUsed="0"/>
+    <w:lsdException w:name="Medium Grid 1 Accent 3" w:semiHidden="0" w:uiPriority="67" w:unhideWhenUsed="0"/>
+    <w:lsdException w:name="Medium Grid 2 Accent 3" w:semiHidden="0" w:uiPriority="68" w:unhideWhenUsed="0"/>
+    <w:lsdException w:name="Medium Grid 3 Accent 3" w:semiHidden="0" w:uiPriority="69" w:unhideWhenUsed="0"/>
+    <w:lsdException w:name="Dark List Accent 3" w:semiHidden="0" w:uiPriority="70" w:unhideWhenUsed="0"/>
+    <w:lsdException w:name="Colorful Shading Accent 3" w:semiHidden="0" w:uiPriority="71" w:unhideWhenUsed="0"/>
+    <w:lsdException w:name="Colorful List Accent 3" w:semiHidden="0" w:uiPriority="72" w:unhideWhenUsed="0"/>
+    <w:lsdException w:name="Colorful Grid Accent 3" w:semiHidden="0" w:uiPriority="73" w:unhideWhenUsed="0"/>
+    <w:lsdException w:name="Light Shading Accent 4" w:semiHidden="0" w:uiPriority="60" w:unhideWhenUsed="0"/>
+    <w:lsdException w:name="Light List Accent 4" w:semiHidden="0" w:uiPriority="61" w:unhideWhenUsed="0"/>
+    <w:lsdException w:name="Light Grid Accent 4" w:semiHidden="0" w:uiPriority="62" w:unhideWhenUsed="0"/>
+    <w:lsdException w:name="Medium Shading 1 Accent 4" w:semiHidden="0" w:uiPriority="63" w:unhideWhenUsed="0"/>
+    <w:lsdException w:name="Medium Shading 2 Accent 4" w:semiHidden="0" w:uiPriority="64" w:unhideWhenUsed="0"/>
+    <w:lsdException w:name="Medium List 1 Accent 4" w:semiHidden="0" w:uiPriority="65" w:unhideWhenUsed="0"/>
+    <w:lsdException w:name="Medium List 2 Accent 4" w:semiHidden="0" w:uiPriority="66" w:unhideWhenUsed="0"/>
+    <w:lsdException w:name="Medium Grid 1 Accent 4" w:semiHidden="0" w:uiPriority="67" w:unhideWhenUsed="0"/>
+    <w:lsdException w:name="Medium Grid 2 Accent 4" w:semiHidden="0" w:uiPriority="68" w:unhideWhenUsed="0"/>
+    <w:lsdException w:name="Medium Grid 3 Accent 4" w:semiHidden="0" w:uiPriority="69" w:unhideWhenUsed="0"/>
+    <w:lsdException w:name="Dark List Accent 4" w:semiHidden="0" w:uiPriority="70" w:unhideWhenUsed="0"/>
+    <w:lsdException w:name="Colorful Shading Accent 4" w:semiHidden="0" w:uiPriority="71" w:unhideWhenUsed="0"/>
+    <w:lsdException w:name="Colorful List Accent 4" w:semiHidden="0" w:uiPriority="72" w:unhideWhenUsed="0"/>
+    <w:lsdException w:name="Colorful Grid Accent 4" w:semiHidden="0" w:uiPriority="73" w:unhideWhenUsed="0"/>
+    <w:lsdException w:name="Light Shading Accent 5" w:semiHidden="0" w:uiPriority="60" w:unhideWhenUsed="0"/>
+    <w:lsdException w:name="Light List Accent 5" w:semiHidden="0" w:uiPriority="61" w:unhideWhenUsed="0"/>
+    <w:lsdException w:name="Light Grid Accent 5" w:semiHidden="0" w:uiPriority="62" w:unhideWhenUsed="0"/>
+    <w:lsdException w:name="Medium Shading 1 Accent 5" w:semiHidden="0" w:uiPriority="63" w:unhideWhenUsed="0"/>
+    <w:lsdException w:name="Medium Shading 2 Accent 5" w:semiHidden="0" w:uiPriority="64" w:unhideWhenUsed="0"/>
+    <w:lsdException w:name="Medium List 1 Accent 5" w:semiHidden="0" w:uiPriority="65" w:unhideWhenUsed="0"/>
+    <w:lsdException w:name="Medium List 2 Accent 5" w:semiHidden="0" w:uiPriority="66" w:unhideWhenUsed="0"/>
+    <w:lsdException w:name="Medium Grid 1 Accent 5" w:semiHidden="0" w:uiPriority="67" w:unhideWhenUsed="0"/>
+    <w:lsdException w:name="Medium Grid 2 Accent 5" w:semiHidden="0" w:uiPriority="68" w:unhideWhenUsed="0"/>
+    <w:lsdException w:name="Medium Grid 3 Accent 5" w:semiHidden="0" w:uiPriority="69" w:unhideWhenUsed="0"/>
+    <w:lsdException w:name="Dark List Accent 5" w:semiHidden="0" w:uiPriority="70" w:unhideWhenUsed="0"/>
+    <w:lsdException w:name="Colorful Shading Accent 5" w:semiHidden="0" w:uiPriority="71" w:unhideWhenUsed="0"/>
+    <w:lsdException w:name="Colorful List Accent 5" w:semiHidden="0" w:uiPriority="72" w:unhideWhenUsed="0"/>
+    <w:lsdException w:name="Colorful Grid Accent 5" w:semiHidden="0" w:uiPriority="73" w:unhideWhenUsed="0"/>
+    <w:lsdException w:name="Light Shading Accent 6" w:semiHidden="0" w:uiPriority="60" w:unhideWhenUsed="0"/>
+    <w:lsdException w:name="Light List Accent 6" w:semiHidden="0" w:uiPriority="61" w:unhideWhenUsed="0"/>
+    <w:lsdException w:name="Light Grid Accent 6" w:semiHidden="0" w:uiPriority="62" w:unhideWhenUsed="0"/>
+    <w:lsdException w:name="Medium Shading 1 Accent 6" w:semiHidden="0" w:uiPriority="63" w:unhideWhenUsed="0"/>
+    <w:lsdException w:name="Medium Shading 2 Accent 6" w:semiHidden="0" w:uiPriority="64" w:unhideWhenUsed="0"/>
+    <w:lsdException w:name="Medium List 1 Accent 6" w:semiHidden="0" w:uiPriority="65" w:unhideWhenUsed="0"/>
+    <w:lsdException w:name="Medium List 2 Accent 6" w:semiHidden="0" w:uiPriority="66" w:unhideWhenUsed="0"/>
+    <w:lsdException w:name="Medium Grid 1 Accent 6" w:semiHidden="0" w:uiPriority="67" w:unhideWhenUsed="0"/>
+    <w:lsdException w:name="Medium Grid 2 Accent 6" w:semiHidden="0" w:uiPriority="68" w:unhideWhenUsed="0"/>
+    <w:lsdException w:name="Medium Grid 3 Accent 6" w:semiHidden="0" w:uiPriority="69" w:unhideWhenUsed="0"/>
+    <w:lsdException w:name="Dark List Accent 6" w:semiHidden="0" w:uiPriority="70" w:unhideWhenUsed="0"/>
+    <w:lsdException w:name="Colorful Shading Accent 6" w:semiHidden="0" w:uiPriority="71" w:unhideWhenUsed="0"/>
+    <w:lsdException w:name="Colorful List Accent 6" w:semiHidden="0" w:uiPriority="72" w:unhideWhenUsed="0"/>
+    <w:lsdException w:name="Colorful Grid Accent 6" w:semiHidden="0" w:uiPriority="73" w:unhideWhenUsed="0"/>
+    <w:lsdException w:name="Subtle Emphasis" w:semiHidden="0" w:uiPriority="19" w:unhideWhenUsed="0" w:qFormat="1"/>
+    <w:lsdException w:name="Intense Emphasis" w:semiHidden="0" w:uiPriority="21" w:unhideWhenUsed="0" w:qFormat="1"/>
+    <w:lsdException w:name="Subtle Reference" w:semiHidden="0" w:uiPriority="31" w:unhideWhenUsed="0" w:qFormat="1"/>
+    <w:lsdException w:name="Intense Reference" w:semiHidden="0" w:uiPriority="32" w:unhideWhenUsed="0" w:qFormat="1"/>
+    <w:lsdException w:name="Book Title" w:semiHidden="0" w:uiPriority="33" w:unhideWhenUsed="0" w:qFormat="1"/>
+    <w:lsdException w:name="Bibliography" w:uiPriority="37"/>
+    <w:lsdException w:name="TOC Heading" w:uiPriority="39" w:qFormat="1"/>
+  </w:latentStyles>
+  <w:style w:type="paragraph" w:default="1" w:styleId="Normal">
+    <w:name w:val="Normal"/>
+    <w:qFormat/>
+    <w:rsid w:val="002D420E"/>
+  </w:style>
+  <w:style w:type="paragraph" w:styleId="Heading1">
+    <w:name w:val="heading 1"/>
+    <w:basedOn w:val="Normal"/>
+    <w:next w:val="BodyText"/>
+    <w:uiPriority w:val="9"/>
+    <w:qFormat/>
+    <w:rsid w:val="002D420E"/>
+    <w:pPr>
+      <w:keepNext/>
+      <w:numPr>
+        <w:numId w:val="1"/>
+      </w:numPr>
+      <w:spacing w:before="240" w:after="120"/>
+      <w:outlineLvl w:val="0"/>
+    </w:pPr>
+    <w:rPr>
+      <w:rFonts w:ascii="Arial" w:hAnsi="Arial"/>
+      <w:b/>
+      <w:kern w:val="28"/>
+      <w:sz w:val="36"/>
+    </w:rPr>
+  </w:style>
+  <w:style w:type="paragraph" w:styleId="Heading2">
+    <w:name w:val="heading 2"/>
+    <w:basedOn w:val="Normal"/>
+    <w:next w:val="BodyText"/>
+    <w:uiPriority w:val="9"/>
+    <w:qFormat/>
+    <w:rsid w:val="002D420E"/>
+    <w:pPr>
+      <w:keepNext/>
+      <w:numPr>
+        <w:ilvl w:val="1"/>
+        <w:numId w:val="1"/>
+      </w:numPr>
+      <w:spacing w:before="160" w:after="120"/>
+      <w:outlineLvl w:val="1"/>
+    </w:pPr>
+    <w:rPr>
+      <w:rFonts w:ascii="Arial" w:hAnsi="Arial"/>
+      <w:b/>
+      <w:i/>
+      <w:kern w:val="28"/>
+      <w:sz w:val="28"/>
+    </w:rPr>
+  </w:style>
+  <w:style w:type="paragraph" w:styleId="Heading3">
+    <w:name w:val="heading 3"/>
+    <w:basedOn w:val="Normal"/>
+    <w:next w:val="BodyText"/>
+    <w:uiPriority w:val="9"/>
+    <w:qFormat/>
+    <w:rsid w:val="00A16533"/>
+    <w:pPr>
+      <w:keepNext/>
+      <w:numPr>
+        <w:ilvl w:val="2"/>
+        <w:numId w:val="1"/>
+      </w:numPr>
+      <w:spacing w:before="120" w:after="80"/>
+      <w:outlineLvl w:val="2"/>
+    </w:pPr>
+    <w:rPr>
+      <w:b/>
+      <w:kern w:val="28"/>
+      <w:sz w:val="24"/>
+    </w:rPr>
+  </w:style>
+  <w:style w:type="paragraph" w:styleId="Heading4">
+    <w:name w:val="heading 4"/>
+    <w:basedOn w:val="Normal"/>
+    <w:next w:val="BodyText"/>
+    <w:uiPriority w:val="9"/>
+    <w:qFormat/>
+    <w:rsid w:val="002D420E"/>
+    <w:pPr>
+      <w:keepNext/>
+      <w:numPr>
+        <w:ilvl w:val="3"/>
+        <w:numId w:val="1"/>
+      </w:numPr>
+      <w:spacing w:before="120" w:after="80"/>
+      <w:outlineLvl w:val="3"/>
+    </w:pPr>
+    <w:rPr>
+      <w:b/>
+      <w:i/>
+      <w:kern w:val="28"/>
+      <w:sz w:val="24"/>
+    </w:rPr>
+  </w:style>
+  <w:style w:type="character" w:default="1" w:styleId="DefaultParagraphFont">
+    <w:name w:val="Default Paragraph Font"/>
+    <w:uiPriority w:val="1"/>
+    <w:semiHidden/>
+    <w:unhideWhenUsed/>
+  </w:style>
+  <w:style w:type="table" w:default="1" w:styleId="TableNormal">
+    <w:name w:val="Normal Table"/>
+    <w:uiPriority w:val="99"/>
+    <w:semiHidden/>
+    <w:unhideWhenUsed/>
+    <w:tblPr>
+      <w:tblInd w:w="0" w:type="dxa"/>
+      <w:tblCellMar>
+        <w:top w:w="0" w:type="dxa"/>
+        <w:left w:w="108" w:type="dxa"/>
+        <w:bottom w:w="0" w:type="dxa"/>
+        <w:right w:w="108" w:type="dxa"/>
+      </w:tblCellMar>
+    </w:tblPr>
+  </w:style>
+  <w:style w:type="numbering" w:default="1" w:styleId="NoList">
+    <w:name w:val="No List"/>
+    <w:uiPriority w:val="99"/>
+    <w:semiHidden/>
+    <w:unhideWhenUsed/>
+  </w:style>
+  <w:style w:type="paragraph" w:styleId="BodyText">
+    <w:name w:val="Body Text"/>
+    <w:basedOn w:val="Normal"/>
+    <w:link w:val="BodyTextChar"/>
+    <w:rsid w:val="002D420E"/>
+    <w:pPr>
+      <w:spacing w:after="160"/>
+    </w:pPr>
+  </w:style>
+  <w:style w:type="paragraph" w:styleId="Header">
+    <w:name w:val="header"/>
+    <w:basedOn w:val="Normal"/>
+    <w:rsid w:val="002D420E"/>
+    <w:pPr>
+      <w:keepLines/>
+      <w:tabs>
+        <w:tab w:val="center" w:pos="4320"/>
+        <w:tab w:val="right" w:pos="8640"/>
+      </w:tabs>
+    </w:pPr>
+  </w:style>
+  <w:style w:type="paragraph" w:styleId="Footer">
+    <w:name w:val="footer"/>
+    <w:basedOn w:val="Normal"/>
+    <w:rsid w:val="002D420E"/>
+    <w:pPr>
+      <w:keepLines/>
+      <w:tabs>
+        <w:tab w:val="center" w:pos="4320"/>
+        <w:tab w:val="right" w:pos="8640"/>
+      </w:tabs>
+    </w:pPr>
+  </w:style>
+  <w:style w:type="character" w:styleId="PageNumber">
+    <w:name w:val="page number"/>
+    <w:rsid w:val="002D420E"/>
+    <w:rPr>
+      <w:b/>
+    </w:rPr>
+  </w:style>
+  <w:style w:type="paragraph" w:styleId="TOC1">
+    <w:name w:val="toc 1"/>
+    <w:basedOn w:val="Normal"/>
+    <w:uiPriority w:val="39"/>
+    <w:rsid w:val="002D420E"/>
+    <w:pPr>
+      <w:tabs>
+        <w:tab w:val="right" w:leader="dot" w:pos="9000"/>
+      </w:tabs>
+      <w:spacing w:before="120" w:after="120"/>
+    </w:pPr>
+    <w:rPr>
+      <w:b/>
+      <w:caps/>
+    </w:rPr>
+  </w:style>
+  <w:style w:type="paragraph" w:styleId="TOC2">
+    <w:name w:val="toc 2"/>
+    <w:basedOn w:val="Normal"/>
+    <w:uiPriority w:val="39"/>
+    <w:rsid w:val="002D420E"/>
+    <w:pPr>
+      <w:tabs>
+        <w:tab w:val="right" w:leader="dot" w:pos="9000"/>
+      </w:tabs>
+      <w:ind w:left="200"/>
+    </w:pPr>
+    <w:rPr>
+      <w:smallCaps/>
+    </w:rPr>
+  </w:style>
+  <w:style w:type="paragraph" w:styleId="Title">
+    <w:name w:val="Title"/>
+    <w:basedOn w:val="Normal"/>
+    <w:qFormat/>
+    <w:rsid w:val="002D420E"/>
+    <w:pPr>
+      <w:keepNext/>
+      <w:keepLines/>
+      <w:spacing w:before="360" w:after="160"/>
+      <w:jc w:val="center"/>
+    </w:pPr>
+    <w:rPr>
+      <w:rFonts w:ascii="Arial" w:hAnsi="Arial"/>
+      <w:b/>
+      <w:kern w:val="28"/>
+      <w:sz w:val="40"/>
+    </w:rPr>
+  </w:style>
+  <w:style w:type="paragraph" w:customStyle="1" w:styleId="Paragraph1">
+    <w:name w:val="Paragraph1"/>
+    <w:basedOn w:val="Normal"/>
+    <w:rsid w:val="002D420E"/>
+    <w:pPr>
+      <w:widowControl w:val="0"/>
+      <w:spacing w:before="80"/>
+      <w:jc w:val="both"/>
+    </w:pPr>
+  </w:style>
+  <w:style w:type="paragraph" w:customStyle="1" w:styleId="RevHistory">
+    <w:name w:val="RevHistory"/>
+    <w:basedOn w:val="Normal"/>
+    <w:rsid w:val="002D420E"/>
+    <w:pPr>
+      <w:pageBreakBefore/>
+      <w:widowControl w:val="0"/>
+      <w:spacing w:before="1280"/>
+      <w:jc w:val="center"/>
+    </w:pPr>
+    <w:rPr>
+      <w:sz w:val="36"/>
+    </w:rPr>
+  </w:style>
+  <w:style w:type="paragraph" w:customStyle="1" w:styleId="TableText">
+    <w:name w:val="Table Text"/>
+    <w:rsid w:val="002D420E"/>
+    <w:pPr>
+      <w:widowControl w:val="0"/>
+      <w:spacing w:before="40" w:after="40"/>
+    </w:pPr>
+  </w:style>
+  <w:style w:type="paragraph" w:customStyle="1" w:styleId="Paragraph2">
+    <w:name w:val="Paragraph2"/>
+    <w:basedOn w:val="Paragraph1"/>
+    <w:rsid w:val="002D420E"/>
+    <w:pPr>
+      <w:widowControl/>
+      <w:ind w:left="720"/>
+    </w:pPr>
+    <w:rPr>
+      <w:color w:val="000080"/>
+    </w:rPr>
+  </w:style>
+  <w:style w:type="paragraph" w:customStyle="1" w:styleId="Paragraph3">
+    <w:name w:val="Paragraph3"/>
+    <w:basedOn w:val="Paragraph1"/>
+    <w:rsid w:val="002D420E"/>
+    <w:pPr>
+      <w:ind w:left="1530"/>
+    </w:pPr>
+  </w:style>
+  <w:style w:type="paragraph" w:customStyle="1" w:styleId="Paragraph4">
+    <w:name w:val="Paragraph4"/>
+    <w:basedOn w:val="Paragraph1"/>
+    <w:rsid w:val="002D420E"/>
+    <w:pPr>
+      <w:ind w:left="2250"/>
+    </w:pPr>
+  </w:style>
+  <w:style w:type="paragraph" w:customStyle="1" w:styleId="Bullet1">
+    <w:name w:val="Bullet1"/>
+    <w:basedOn w:val="Normal"/>
+    <w:rsid w:val="002D420E"/>
+    <w:pPr>
+      <w:widowControl w:val="0"/>
+      <w:ind w:left="720" w:hanging="432"/>
+    </w:pPr>
+  </w:style>
+  <w:style w:type="paragraph" w:customStyle="1" w:styleId="Bullet2">
+    <w:name w:val="Bullet2"/>
+    <w:basedOn w:val="Bullet1"/>
+    <w:rsid w:val="002D420E"/>
+    <w:pPr>
+      <w:ind w:left="1440" w:hanging="360"/>
+    </w:pPr>
+  </w:style>
+  <w:style w:type="paragraph" w:styleId="TOC3">
+    <w:name w:val="toc 3"/>
+    <w:basedOn w:val="Normal"/>
+    <w:next w:val="Normal"/>
+    <w:autoRedefine/>
+    <w:uiPriority w:val="39"/>
+    <w:rsid w:val="002D420E"/>
+    <w:pPr>
+      <w:ind w:left="400"/>
+    </w:pPr>
+  </w:style>
+  <w:style w:type="paragraph" w:styleId="BalloonText">
+    <w:name w:val="Balloon Text"/>
+    <w:basedOn w:val="Normal"/>
+    <w:semiHidden/>
+    <w:rsid w:val="002D420E"/>
+    <w:rPr>
+      <w:rFonts w:ascii="Tahoma" w:hAnsi="Tahoma" w:cs="Tahoma"/>
+      <w:sz w:val="16"/>
+      <w:szCs w:val="16"/>
+    </w:rPr>
+  </w:style>
+  <w:style w:type="paragraph" w:styleId="ListParagraph">
+    <w:name w:val="List Paragraph"/>
+    <w:basedOn w:val="Normal"/>
+    <w:uiPriority w:val="34"/>
+    <w:qFormat/>
+    <w:rsid w:val="00A16533"/>
+    <w:pPr>
+      <w:ind w:left="720"/>
+      <w:contextualSpacing/>
+    </w:pPr>
+  </w:style>
+  <w:style w:type="table" w:styleId="TableGrid">
+    <w:name w:val="Table Grid"/>
+    <w:basedOn w:val="TableNormal"/>
+    <w:uiPriority w:val="59"/>
+    <w:rsid w:val="00A16533"/>
+    <w:rPr>
+      <w:rFonts w:eastAsiaTheme="minorHAnsi"/>
+    </w:rPr>
+    <w:tblPr>
+      <w:tblInd w:w="0" w:type="dxa"/>
+      <w:tblBorders>
+        <w:top w:val="single" w:sz="4" w:space="0" w:color="auto"/>
+        <w:left w:val="single" w:sz="4" w:space="0" w:color="auto"/>
+        <w:bottom w:val="single" w:sz="4" w:space="0" w:color="auto"/>
+        <w:right w:val="single" w:sz="4" w:space="0" w:color="auto"/>
+        <w:insideH w:val="single" w:sz="4" w:space="0" w:color="auto"/>
+        <w:insideV w:val="single" w:sz="4" w:space="0" w:color="auto"/>
+      </w:tblBorders>
+      <w:tblCellMar>
+        <w:top w:w="0" w:type="dxa"/>
+        <w:left w:w="108" w:type="dxa"/>
+        <w:bottom w:w="0" w:type="dxa"/>
+        <w:right w:w="108" w:type="dxa"/>
+      </w:tblCellMar>
     </w:tblPr>
   </w:style>
   <w:style w:type="character" w:styleId="Hyperlink">
@@ -13855,6 +14831,21 @@
 </file>
 
 <file path=customXml/item1.xml><?xml version="1.0" encoding="utf-8"?>
+<?mso-contentType ?>
+<FormTemplates xmlns="http://schemas.microsoft.com/sharepoint/v3/contenttype/forms">
+  <Display>DocumentLibraryForm</Display>
+  <Edit>DocumentLibraryForm</Edit>
+  <New>DocumentLibraryForm</New>
+</FormTemplates>
+</file>
+
+<file path=customXml/item2.xml><?xml version="1.0" encoding="utf-8"?>
+<p:properties xmlns:p="http://schemas.microsoft.com/office/2006/metadata/properties" xmlns:xsi="http://www.w3.org/2001/XMLSchema-instance">
+  <documentManagement/>
+</p:properties>
+</file>
+
+<file path=customXml/item3.xml><?xml version="1.0" encoding="utf-8"?>
 <ct:contentTypeSchema xmlns:ct="http://schemas.microsoft.com/office/2006/metadata/contentType" xmlns:ma="http://schemas.microsoft.com/office/2006/metadata/properties/metaAttributes" ct:_="" ma:_="" ma:contentTypeName="Document" ma:contentTypeID="0x01010018842DDE8D4CC842BB0697CEAAF48470" ma:contentTypeVersion="0" ma:contentTypeDescription="Create a new document." ma:contentTypeScope="" ma:versionID="334a666bd13a236186a4d4f22b8d93ec">
   <xsd:schema xmlns:xsd="http://www.w3.org/2001/XMLSchema" xmlns:xs="http://www.w3.org/2001/XMLSchema" xmlns:p="http://schemas.microsoft.com/office/2006/metadata/properties" targetNamespace="http://schemas.microsoft.com/office/2006/metadata/properties" ma:root="true" ma:fieldsID="1b05d82d297216baf5b26c55225140df">
     <xsd:element name="properties">
@@ -13968,26 +14959,27 @@
 </ct:contentTypeSchema>
 </file>
 
-<file path=customXml/item2.xml><?xml version="1.0" encoding="utf-8"?>
-<p:properties xmlns:p="http://schemas.microsoft.com/office/2006/metadata/properties" xmlns:xsi="http://www.w3.org/2001/XMLSchema-instance">
-  <documentManagement/>
-</p:properties>
-</file>
-
-<file path=customXml/item3.xml><?xml version="1.0" encoding="utf-8"?>
-<?mso-contentType ?>
-<FormTemplates xmlns="http://schemas.microsoft.com/sharepoint/v3/contenttype/forms">
-  <Display>DocumentLibraryForm</Display>
-  <Edit>DocumentLibraryForm</Edit>
-  <New>DocumentLibraryForm</New>
-</FormTemplates>
-</file>
-
 <file path=customXml/item4.xml><?xml version="1.0" encoding="utf-8"?>
 <b:Sources xmlns:b="http://schemas.openxmlformats.org/officeDocument/2006/bibliography" xmlns="http://schemas.openxmlformats.org/officeDocument/2006/bibliography" SelectedStyle="\APA.XSL" StyleName="APA"/>
 </file>
 
 <file path=customXml/itemProps1.xml><?xml version="1.0" encoding="utf-8"?>
+<ds:datastoreItem xmlns:ds="http://schemas.openxmlformats.org/officeDocument/2006/customXml" ds:itemID="{3CBB50F0-8F85-42BF-AC23-9DA2DC66E259}">
+  <ds:schemaRefs>
+    <ds:schemaRef ds:uri="http://schemas.microsoft.com/sharepoint/v3/contenttype/forms"/>
+  </ds:schemaRefs>
+</ds:datastoreItem>
+</file>
+
+<file path=customXml/itemProps2.xml><?xml version="1.0" encoding="utf-8"?>
+<ds:datastoreItem xmlns:ds="http://schemas.openxmlformats.org/officeDocument/2006/customXml" ds:itemID="{E5265DE5-3E8E-4120-8280-8EC419E03148}">
+  <ds:schemaRefs>
+    <ds:schemaRef ds:uri="http://schemas.microsoft.com/office/2006/metadata/properties"/>
+  </ds:schemaRefs>
+</ds:datastoreItem>
+</file>
+
+<file path=customXml/itemProps3.xml><?xml version="1.0" encoding="utf-8"?>
 <ds:datastoreItem xmlns:ds="http://schemas.openxmlformats.org/officeDocument/2006/customXml" ds:itemID="{265BF5E8-36F6-469F-8D42-3ABE6D2744B7}">
   <ds:schemaRefs>
     <ds:schemaRef ds:uri="http://schemas.microsoft.com/office/2006/metadata/contentType"/>
@@ -14003,24 +14995,8 @@
 </ds:datastoreItem>
 </file>
 
-<file path=customXml/itemProps2.xml><?xml version="1.0" encoding="utf-8"?>
-<ds:datastoreItem xmlns:ds="http://schemas.openxmlformats.org/officeDocument/2006/customXml" ds:itemID="{E5265DE5-3E8E-4120-8280-8EC419E03148}">
-  <ds:schemaRefs>
-    <ds:schemaRef ds:uri="http://schemas.microsoft.com/office/2006/metadata/properties"/>
-  </ds:schemaRefs>
-</ds:datastoreItem>
-</file>
-
-<file path=customXml/itemProps3.xml><?xml version="1.0" encoding="utf-8"?>
-<ds:datastoreItem xmlns:ds="http://schemas.openxmlformats.org/officeDocument/2006/customXml" ds:itemID="{3CBB50F0-8F85-42BF-AC23-9DA2DC66E259}">
-  <ds:schemaRefs>
-    <ds:schemaRef ds:uri="http://schemas.microsoft.com/sharepoint/v3/contenttype/forms"/>
-  </ds:schemaRefs>
-</ds:datastoreItem>
-</file>
-
 <file path=customXml/itemProps4.xml><?xml version="1.0" encoding="utf-8"?>
-<ds:datastoreItem xmlns:ds="http://schemas.openxmlformats.org/officeDocument/2006/customXml" ds:itemID="{352BAE44-8606-4245-9570-AD85DD7AD85E}">
+<ds:datastoreItem xmlns:ds="http://schemas.openxmlformats.org/officeDocument/2006/customXml" ds:itemID="{F535B91B-E3AA-400D-84A0-2558B5BB4B10}">
   <ds:schemaRefs>
     <ds:schemaRef ds:uri="http://schemas.openxmlformats.org/officeDocument/2006/bibliography"/>
   </ds:schemaRefs>

</xml_diff>

<commit_message>
#449 update CRM competitor design after review
</commit_message>
<xml_diff>
--- a/design/Design Specification - Capture - CRM Competitor Changes.docx
+++ b/design/Design Specification - Capture - CRM Competitor Changes.docx
@@ -1,6 +1,6 @@
 
 <file path=word/document.xml><?xml version="1.0" encoding="utf-8"?>
-<w:document xmlns:wpc="http://schemas.microsoft.com/office/word/2010/wordprocessingCanvas" xmlns:mc="http://schemas.openxmlformats.org/markup-compatibility/2006" xmlns:o="urn:schemas-microsoft-com:office:office" xmlns:r="http://schemas.openxmlformats.org/officeDocument/2006/relationships" xmlns:m="http://schemas.openxmlformats.org/officeDocument/2006/math" xmlns:v="urn:schemas-microsoft-com:vml" xmlns:wp14="http://schemas.microsoft.com/office/word/2010/wordprocessingDrawing" xmlns:wp="http://schemas.openxmlformats.org/drawingml/2006/wordprocessingDrawing" xmlns:w10="urn:schemas-microsoft-com:office:word" xmlns:w="http://schemas.openxmlformats.org/wordprocessingml/2006/main" xmlns:w14="http://schemas.microsoft.com/office/word/2010/wordml" xmlns:wpg="http://schemas.microsoft.com/office/word/2010/wordprocessingGroup" xmlns:wpi="http://schemas.microsoft.com/office/word/2010/wordprocessingInk" xmlns:wne="http://schemas.microsoft.com/office/word/2006/wordml" xmlns:wps="http://schemas.microsoft.com/office/word/2010/wordprocessingShape" mc:Ignorable="w14 wp14">
+<w:document xmlns:wpc="http://schemas.microsoft.com/office/word/2010/wordprocessingCanvas" xmlns:mc="http://schemas.openxmlformats.org/markup-compatibility/2006" xmlns:o="urn:schemas-microsoft-com:office:office" xmlns:r="http://schemas.openxmlformats.org/officeDocument/2006/relationships" xmlns:m="http://schemas.openxmlformats.org/officeDocument/2006/math" xmlns:v="urn:schemas-microsoft-com:vml" xmlns:wp14="http://schemas.microsoft.com/office/word/2010/wordprocessingDrawing" xmlns:wp="http://schemas.openxmlformats.org/drawingml/2006/wordprocessingDrawing" xmlns:w10="urn:schemas-microsoft-com:office:word" xmlns:w="http://schemas.openxmlformats.org/wordprocessingml/2006/main" xmlns:w14="http://schemas.microsoft.com/office/word/2010/wordml" xmlns:w15="http://schemas.microsoft.com/office/word/2012/wordml" xmlns:wpg="http://schemas.microsoft.com/office/word/2010/wordprocessingGroup" xmlns:wpi="http://schemas.microsoft.com/office/word/2010/wordprocessingInk" xmlns:wne="http://schemas.microsoft.com/office/word/2006/wordml" xmlns:wps="http://schemas.microsoft.com/office/word/2010/wordprocessingShape" mc:Ignorable="w14 w15 wp14">
   <w:body>
     <w:p>
       <w:pPr>
@@ -281,10 +281,10 @@
           <w:rFonts w:asciiTheme="minorHAnsi" w:hAnsiTheme="minorHAnsi" w:cs="Arial"/>
         </w:rPr>
         <w:sectPr>
-          <w:headerReference w:type="default" r:id="rId12"/>
-          <w:footerReference w:type="even" r:id="rId13"/>
-          <w:footerReference w:type="default" r:id="rId14"/>
-          <w:headerReference w:type="first" r:id="rId15"/>
+          <w:headerReference w:type="default" r:id="rId11"/>
+          <w:footerReference w:type="even" r:id="rId12"/>
+          <w:footerReference w:type="default" r:id="rId13"/>
+          <w:headerReference w:type="first" r:id="rId14"/>
           <w:pgSz w:w="12240" w:h="15840"/>
           <w:pgMar w:top="720" w:right="720" w:bottom="720" w:left="720" w:header="720" w:footer="720" w:gutter="0"/>
           <w:pgNumType w:fmt="lowerRoman" w:start="2" w:chapSep="emDash"/>
@@ -824,6 +824,12 @@
                 <w:rFonts w:asciiTheme="minorHAnsi" w:hAnsiTheme="minorHAnsi"/>
               </w:rPr>
             </w:pPr>
+            <w:r>
+              <w:rPr>
+                <w:rFonts w:asciiTheme="minorHAnsi" w:hAnsiTheme="minorHAnsi"/>
+              </w:rPr>
+              <w:t>3/10/2015</w:t>
+            </w:r>
           </w:p>
         </w:tc>
         <w:tc>
@@ -838,6 +844,12 @@
                 <w:rFonts w:asciiTheme="minorHAnsi" w:hAnsiTheme="minorHAnsi"/>
               </w:rPr>
             </w:pPr>
+            <w:r>
+              <w:rPr>
+                <w:rFonts w:asciiTheme="minorHAnsi" w:hAnsiTheme="minorHAnsi"/>
+              </w:rPr>
+              <w:t>1.4</w:t>
+            </w:r>
           </w:p>
         </w:tc>
         <w:tc>
@@ -851,6 +863,12 @@
                 <w:rFonts w:asciiTheme="minorHAnsi" w:hAnsiTheme="minorHAnsi"/>
               </w:rPr>
             </w:pPr>
+            <w:r>
+              <w:rPr>
+                <w:rFonts w:asciiTheme="minorHAnsi" w:hAnsiTheme="minorHAnsi"/>
+              </w:rPr>
+              <w:t>Updated TDR-004 based on design review</w:t>
+            </w:r>
           </w:p>
         </w:tc>
         <w:tc>
@@ -865,6 +883,12 @@
                 <w:rFonts w:asciiTheme="minorHAnsi" w:hAnsiTheme="minorHAnsi"/>
               </w:rPr>
             </w:pPr>
+            <w:r>
+              <w:rPr>
+                <w:rFonts w:asciiTheme="minorHAnsi" w:hAnsiTheme="minorHAnsi"/>
+              </w:rPr>
+              <w:t>John Palubinskas</w:t>
+            </w:r>
           </w:p>
         </w:tc>
       </w:tr>
@@ -1062,7 +1086,6 @@
                                 <w:rFonts w:ascii="Arial" w:hAnsi="Arial" w:cs="Arial"/>
                               </w:rPr>
                             </w:pPr>
-                            <w:proofErr w:type="gramStart"/>
                             <w:r>
                               <w:rPr>
                                 <w:rFonts w:ascii="Arial" w:hAnsi="Arial" w:cs="Arial"/>
@@ -1075,7 +1098,6 @@
                               </w:rPr>
                               <w:t>, Republic Services Inc. - All rights reserved.</w:t>
                             </w:r>
-                            <w:proofErr w:type="gramEnd"/>
                           </w:p>
                           <w:p>
                             <w:pPr>
@@ -1099,7 +1121,7 @@
               </wp:anchor>
             </w:drawing>
           </mc:Choice>
-          <mc:Fallback xmlns:w15="http://schemas.microsoft.com/office/word/2012/wordml">
+          <mc:Fallback>
             <w:pict>
               <v:shapetype w14:anchorId="3CA008B8" id="_x0000_t202" coordsize="21600,21600" o:spt="202" path="m,l,21600r21600,l21600,xe">
                 <v:stroke joinstyle="miter"/>
@@ -3214,10 +3236,10 @@
                   <v:path o:extrusionok="f" gradientshapeok="t" o:connecttype="rect"/>
                   <o:lock v:ext="edit" aspectratio="t"/>
                 </v:shapetype>
-                <v:shape id="_x0000_i1025" type="#_x0000_t75" style="width:102.1pt;height:66.65pt" o:ole="">
-                  <v:imagedata r:id="rId16" o:title=""/>
+                <v:shape id="_x0000_i1025" type="#_x0000_t75" style="width:102pt;height:66.75pt" o:ole="">
+                  <v:imagedata r:id="rId15" o:title=""/>
                 </v:shape>
-                <o:OLEObject Type="Embed" ProgID="AcroExch.Document.7" ShapeID="_x0000_i1025" DrawAspect="Icon" ObjectID="_1487426126" r:id="rId17"/>
+                <o:OLEObject Type="Embed" ProgID="AcroExch.Document.11" ShapeID="_x0000_i1025" DrawAspect="Icon" ObjectID="_1487502528" r:id="rId16"/>
               </w:object>
             </w:r>
           </w:p>
@@ -3232,7 +3254,21 @@
               <w:rPr>
                 <w:rFonts w:asciiTheme="minorHAnsi" w:hAnsiTheme="minorHAnsi"/>
               </w:rPr>
-              <w:t>The trans/reason and competitor code boxes will be removed from the office use CSA.  We need to will display a line item on a Close Account or Close Site CSA, in order to display the trans/reason codes for those activities.</w:t>
+              <w:t xml:space="preserve">The trans/reason and competitor code boxes will be removed from the office use CSA.  </w:t>
+            </w:r>
+          </w:p>
+          <w:p>
+            <w:pPr>
+              <w:spacing w:line="276" w:lineRule="auto"/>
+              <w:rPr>
+                <w:rFonts w:asciiTheme="minorHAnsi" w:hAnsiTheme="minorHAnsi"/>
+              </w:rPr>
+            </w:pPr>
+            <w:r>
+              <w:rPr>
+                <w:rFonts w:asciiTheme="minorHAnsi" w:hAnsiTheme="minorHAnsi"/>
+              </w:rPr>
+              <w:t>We need to will display a line item on a Close Account or Close Site CSA, in order to display the trans/reason codes for those activities.</w:t>
             </w:r>
           </w:p>
           <w:p>
@@ -4398,7 +4434,7 @@
                 <w:ilvl w:val="0"/>
                 <w:numId w:val="27"/>
               </w:numPr>
-              <w:ind w:left="252"/>
+              <w:ind w:left="252" w:hanging="252"/>
               <w:rPr>
                 <w:rFonts w:asciiTheme="minorHAnsi" w:hAnsiTheme="minorHAnsi"/>
                 <w:b/>
@@ -4408,7 +4444,15 @@
               <w:rPr>
                 <w:rFonts w:asciiTheme="minorHAnsi" w:hAnsiTheme="minorHAnsi"/>
               </w:rPr>
-              <w:t>For Opportunity Status ‘Close Account’ and ‘Close Site’</w:t>
+              <w:t xml:space="preserve">For Opportunity Status ‘Close </w:t>
+            </w:r>
+            <w:bookmarkStart w:id="19" w:name="_GoBack"/>
+            <w:bookmarkEnd w:id="19"/>
+            <w:r>
+              <w:rPr>
+                <w:rFonts w:asciiTheme="minorHAnsi" w:hAnsiTheme="minorHAnsi"/>
+              </w:rPr>
+              <w:t>Account’ and ‘Close Site’</w:t>
             </w:r>
             <w:r>
               <w:rPr>
@@ -4960,16 +5004,12 @@
               </w:numPr>
               <w:rPr>
                 <w:rFonts w:asciiTheme="minorHAnsi" w:hAnsiTheme="minorHAnsi"/>
-                <w:highlight w:val="yellow"/>
               </w:rPr>
             </w:pPr>
-            <w:bookmarkStart w:id="19" w:name="_GoBack"/>
-            <w:bookmarkEnd w:id="19"/>
             <w:proofErr w:type="spellStart"/>
             <w:r>
               <w:rPr>
                 <w:rFonts w:asciiTheme="minorHAnsi" w:hAnsiTheme="minorHAnsi"/>
-                <w:highlight w:val="yellow"/>
               </w:rPr>
               <w:t>transactionCode_line</w:t>
             </w:r>
@@ -4977,7 +5017,6 @@
             <w:r>
               <w:rPr>
                 <w:rFonts w:asciiTheme="minorHAnsi" w:hAnsiTheme="minorHAnsi"/>
-                <w:highlight w:val="yellow"/>
               </w:rPr>
               <w:t xml:space="preserve"> – 2 character transaction code</w:t>
             </w:r>
@@ -4991,14 +5030,12 @@
               </w:numPr>
               <w:rPr>
                 <w:rFonts w:asciiTheme="minorHAnsi" w:hAnsiTheme="minorHAnsi"/>
-                <w:highlight w:val="yellow"/>
               </w:rPr>
             </w:pPr>
             <w:proofErr w:type="spellStart"/>
             <w:r>
               <w:rPr>
                 <w:rFonts w:asciiTheme="minorHAnsi" w:hAnsiTheme="minorHAnsi"/>
-                <w:highlight w:val="yellow"/>
               </w:rPr>
               <w:t>reasonCode_line</w:t>
             </w:r>
@@ -5006,7 +5043,6 @@
             <w:r>
               <w:rPr>
                 <w:rFonts w:asciiTheme="minorHAnsi" w:hAnsiTheme="minorHAnsi"/>
-                <w:highlight w:val="yellow"/>
               </w:rPr>
               <w:t xml:space="preserve"> – 2 character reason code</w:t>
             </w:r>
@@ -5026,7 +5062,6 @@
             <w:r>
               <w:rPr>
                 <w:rFonts w:asciiTheme="minorHAnsi" w:hAnsiTheme="minorHAnsi"/>
-                <w:highlight w:val="yellow"/>
               </w:rPr>
               <w:t>competitorCode_line</w:t>
             </w:r>
@@ -5034,10 +5069,119 @@
             <w:r>
               <w:rPr>
                 <w:rFonts w:asciiTheme="minorHAnsi" w:hAnsiTheme="minorHAnsi"/>
-                <w:highlight w:val="yellow"/>
               </w:rPr>
               <w:t xml:space="preserve"> – 3 character competitor code</w:t>
             </w:r>
+          </w:p>
+          <w:p>
+            <w:pPr>
+              <w:pStyle w:val="ListParagraph"/>
+              <w:ind w:left="360"/>
+              <w:rPr>
+                <w:rFonts w:asciiTheme="minorHAnsi" w:hAnsiTheme="minorHAnsi"/>
+              </w:rPr>
+            </w:pPr>
+          </w:p>
+          <w:p>
+            <w:pPr>
+              <w:pStyle w:val="ListParagraph"/>
+              <w:ind w:left="252"/>
+              <w:rPr>
+                <w:rFonts w:asciiTheme="minorHAnsi" w:hAnsiTheme="minorHAnsi"/>
+                <w:b/>
+              </w:rPr>
+            </w:pPr>
+            <w:r>
+              <w:rPr>
+                <w:rFonts w:asciiTheme="minorHAnsi" w:hAnsiTheme="minorHAnsi"/>
+                <w:b/>
+              </w:rPr>
+              <w:t>Retired Attributes</w:t>
+            </w:r>
+          </w:p>
+          <w:p>
+            <w:pPr>
+              <w:pStyle w:val="ListParagraph"/>
+              <w:ind w:left="360"/>
+              <w:rPr>
+                <w:rFonts w:asciiTheme="minorHAnsi" w:hAnsiTheme="minorHAnsi"/>
+              </w:rPr>
+            </w:pPr>
+            <w:r>
+              <w:rPr>
+                <w:rFonts w:asciiTheme="minorHAnsi" w:hAnsiTheme="minorHAnsi"/>
+              </w:rPr>
+              <w:t>For this release, we will populate the existing attributes below with the corresponding line item attributes from the first line item.  Note that this is temporary.  In a future release, these attributes will be retained but blanked out.</w:t>
+            </w:r>
+          </w:p>
+          <w:p>
+            <w:pPr>
+              <w:pStyle w:val="ListParagraph"/>
+              <w:numPr>
+                <w:ilvl w:val="0"/>
+                <w:numId w:val="39"/>
+              </w:numPr>
+              <w:rPr>
+                <w:rFonts w:asciiTheme="minorHAnsi" w:hAnsiTheme="minorHAnsi"/>
+              </w:rPr>
+            </w:pPr>
+            <w:proofErr w:type="spellStart"/>
+            <w:r>
+              <w:rPr>
+                <w:rFonts w:asciiTheme="minorHAnsi" w:hAnsiTheme="minorHAnsi"/>
+              </w:rPr>
+              <w:t>transactionCode_quote</w:t>
+            </w:r>
+            <w:proofErr w:type="spellEnd"/>
+          </w:p>
+          <w:p>
+            <w:pPr>
+              <w:pStyle w:val="ListParagraph"/>
+              <w:numPr>
+                <w:ilvl w:val="0"/>
+                <w:numId w:val="39"/>
+              </w:numPr>
+              <w:rPr>
+                <w:rFonts w:asciiTheme="minorHAnsi" w:hAnsiTheme="minorHAnsi"/>
+              </w:rPr>
+            </w:pPr>
+            <w:proofErr w:type="spellStart"/>
+            <w:r>
+              <w:rPr>
+                <w:rFonts w:asciiTheme="minorHAnsi" w:hAnsiTheme="minorHAnsi"/>
+              </w:rPr>
+              <w:t>reasonCode_quote</w:t>
+            </w:r>
+            <w:proofErr w:type="spellEnd"/>
+          </w:p>
+          <w:p>
+            <w:pPr>
+              <w:pStyle w:val="ListParagraph"/>
+              <w:numPr>
+                <w:ilvl w:val="0"/>
+                <w:numId w:val="39"/>
+              </w:numPr>
+              <w:rPr>
+                <w:rFonts w:asciiTheme="minorHAnsi" w:hAnsiTheme="minorHAnsi"/>
+              </w:rPr>
+            </w:pPr>
+            <w:proofErr w:type="spellStart"/>
+            <w:r>
+              <w:rPr>
+                <w:rFonts w:asciiTheme="minorHAnsi" w:hAnsiTheme="minorHAnsi"/>
+              </w:rPr>
+              <w:t>competitorCode_quote</w:t>
+            </w:r>
+            <w:proofErr w:type="spellEnd"/>
+          </w:p>
+          <w:p>
+            <w:pPr>
+              <w:pStyle w:val="ListParagraph"/>
+              <w:ind w:left="360"/>
+              <w:rPr>
+                <w:rFonts w:asciiTheme="minorHAnsi" w:hAnsiTheme="minorHAnsi"/>
+              </w:rPr>
+            </w:pPr>
           </w:p>
         </w:tc>
       </w:tr>
@@ -5599,51 +5743,25 @@
       <w:r>
         <w:t xml:space="preserve">Figure </w:t>
       </w:r>
-      <w:r>
-        <w:fldChar w:fldCharType="begin"/>
-      </w:r>
-      <w:r>
-        <w:instrText xml:space="preserve"> STYLEREF 1 \s </w:instrText>
-      </w:r>
-      <w:r>
-        <w:fldChar w:fldCharType="separate"/>
-      </w:r>
-      <w:r>
-        <w:rPr>
-          <w:noProof/>
-        </w:rPr>
-        <w:t>3</w:t>
-      </w:r>
-      <w:r>
-        <w:rPr>
-          <w:noProof/>
-        </w:rPr>
-        <w:fldChar w:fldCharType="end"/>
-      </w:r>
+      <w:fldSimple w:instr=" STYLEREF 1 \s ">
+        <w:r>
+          <w:rPr>
+            <w:noProof/>
+          </w:rPr>
+          <w:t>3</w:t>
+        </w:r>
+      </w:fldSimple>
       <w:r>
         <w:noBreakHyphen/>
       </w:r>
-      <w:r>
-        <w:fldChar w:fldCharType="begin"/>
-      </w:r>
-      <w:r>
-        <w:instrText xml:space="preserve"> SEQ Figure \* ARABIC \s 1 </w:instrText>
-      </w:r>
-      <w:r>
-        <w:fldChar w:fldCharType="separate"/>
-      </w:r>
-      <w:r>
-        <w:rPr>
-          <w:noProof/>
-        </w:rPr>
-        <w:t>1</w:t>
-      </w:r>
-      <w:r>
-        <w:rPr>
-          <w:noProof/>
-        </w:rPr>
-        <w:fldChar w:fldCharType="end"/>
-      </w:r>
+      <w:fldSimple w:instr=" SEQ Figure \* ARABIC \s 1 ">
+        <w:r>
+          <w:rPr>
+            <w:noProof/>
+          </w:rPr>
+          <w:t>1</w:t>
+        </w:r>
+      </w:fldSimple>
       <w:r>
         <w:t xml:space="preserve">- </w:t>
       </w:r>
@@ -5837,7 +5955,7 @@
               </wp:anchor>
             </w:drawing>
           </mc:Choice>
-          <mc:Fallback xmlns:w15="http://schemas.microsoft.com/office/word/2012/wordml">
+          <mc:Fallback>
             <w:pict>
               <v:shapetype w14:anchorId="52147AAD" id="_x0000_t62" coordsize="21600,21600" o:spt="62" adj="1350,25920" path="m3600,qx,3600l0@8@12@24,0@9,,18000qy3600,21600l@6,21600@15@27@7,21600,18000,21600qx21600,18000l21600@9@18@30,21600@8,21600,3600qy18000,l@7,0@21@33@6,xe">
                 <v:stroke joinstyle="miter"/>
@@ -6009,7 +6127,7 @@
                     <pic:cNvPicPr/>
                   </pic:nvPicPr>
                   <pic:blipFill>
-                    <a:blip r:embed="rId18"/>
+                    <a:blip r:embed="rId17"/>
                     <a:stretch>
                       <a:fillRect/>
                     </a:stretch>
@@ -6052,51 +6170,25 @@
         <w:lastRenderedPageBreak/>
         <w:t xml:space="preserve">Figure </w:t>
       </w:r>
-      <w:r>
-        <w:fldChar w:fldCharType="begin"/>
-      </w:r>
-      <w:r>
-        <w:instrText xml:space="preserve"> STYLEREF 1 \s </w:instrText>
-      </w:r>
-      <w:r>
-        <w:fldChar w:fldCharType="separate"/>
-      </w:r>
-      <w:r>
-        <w:rPr>
-          <w:noProof/>
-        </w:rPr>
-        <w:t>3</w:t>
-      </w:r>
-      <w:r>
-        <w:rPr>
-          <w:noProof/>
-        </w:rPr>
-        <w:fldChar w:fldCharType="end"/>
-      </w:r>
+      <w:fldSimple w:instr=" STYLEREF 1 \s ">
+        <w:r>
+          <w:rPr>
+            <w:noProof/>
+          </w:rPr>
+          <w:t>3</w:t>
+        </w:r>
+      </w:fldSimple>
       <w:r>
         <w:noBreakHyphen/>
       </w:r>
-      <w:r>
-        <w:fldChar w:fldCharType="begin"/>
-      </w:r>
-      <w:r>
-        <w:instrText xml:space="preserve"> SEQ Figure \* ARABIC \s 1 </w:instrText>
-      </w:r>
-      <w:r>
-        <w:fldChar w:fldCharType="separate"/>
-      </w:r>
-      <w:r>
-        <w:rPr>
-          <w:noProof/>
-        </w:rPr>
-        <w:t>2</w:t>
-      </w:r>
-      <w:r>
-        <w:rPr>
-          <w:noProof/>
-        </w:rPr>
-        <w:fldChar w:fldCharType="end"/>
-      </w:r>
+      <w:fldSimple w:instr=" SEQ Figure \* ARABIC \s 1 ">
+        <w:r>
+          <w:rPr>
+            <w:noProof/>
+          </w:rPr>
+          <w:t>2</w:t>
+        </w:r>
+      </w:fldSimple>
       <w:r>
         <w:t xml:space="preserve"> - Competitor dropdown</w:t>
       </w:r>
@@ -6128,7 +6220,7 @@
                     <pic:cNvPicPr/>
                   </pic:nvPicPr>
                   <pic:blipFill>
-                    <a:blip r:embed="rId19"/>
+                    <a:blip r:embed="rId18"/>
                     <a:stretch>
                       <a:fillRect/>
                     </a:stretch>
@@ -6163,51 +6255,25 @@
       <w:r>
         <w:t xml:space="preserve">Figure </w:t>
       </w:r>
-      <w:r>
-        <w:fldChar w:fldCharType="begin"/>
-      </w:r>
-      <w:r>
-        <w:instrText xml:space="preserve"> STYLEREF 1 \s </w:instrText>
-      </w:r>
-      <w:r>
-        <w:fldChar w:fldCharType="separate"/>
-      </w:r>
-      <w:r>
-        <w:rPr>
-          <w:noProof/>
-        </w:rPr>
-        <w:t>3</w:t>
-      </w:r>
-      <w:r>
-        <w:rPr>
-          <w:noProof/>
-        </w:rPr>
-        <w:fldChar w:fldCharType="end"/>
-      </w:r>
+      <w:fldSimple w:instr=" STYLEREF 1 \s ">
+        <w:r>
+          <w:rPr>
+            <w:noProof/>
+          </w:rPr>
+          <w:t>3</w:t>
+        </w:r>
+      </w:fldSimple>
       <w:r>
         <w:noBreakHyphen/>
       </w:r>
-      <w:r>
-        <w:fldChar w:fldCharType="begin"/>
-      </w:r>
-      <w:r>
-        <w:instrText xml:space="preserve"> SEQ Figure \* ARABIC \s 1 </w:instrText>
-      </w:r>
-      <w:r>
-        <w:fldChar w:fldCharType="separate"/>
-      </w:r>
-      <w:r>
-        <w:rPr>
-          <w:noProof/>
-        </w:rPr>
-        <w:t>3</w:t>
-      </w:r>
-      <w:r>
-        <w:rPr>
-          <w:noProof/>
-        </w:rPr>
-        <w:fldChar w:fldCharType="end"/>
-      </w:r>
+      <w:fldSimple w:instr=" SEQ Figure \* ARABIC \s 1 ">
+        <w:r>
+          <w:rPr>
+            <w:noProof/>
+          </w:rPr>
+          <w:t>3</w:t>
+        </w:r>
+      </w:fldSimple>
       <w:r>
         <w:t xml:space="preserve">- Small Container </w:t>
       </w:r>
@@ -6282,9 +6348,9 @@
               </wp:anchor>
             </w:drawing>
           </mc:Choice>
-          <mc:Fallback xmlns:w15="http://schemas.microsoft.com/office/word/2012/wordml">
+          <mc:Fallback>
             <w:pict>
-              <v:shapetype w14:anchorId="724528CF" id="_x0000_t32" coordsize="21600,21600" o:spt="32" o:oned="t" path="m,l21600,21600e" filled="f">
+              <v:shapetype w14:anchorId="278BA3A8" id="_x0000_t32" coordsize="21600,21600" o:spt="32" o:oned="t" path="m,l21600,21600e" filled="f">
                 <v:path arrowok="t" fillok="f" o:connecttype="none"/>
                 <o:lock v:ext="edit" shapetype="t"/>
               </v:shapetype>
@@ -6419,7 +6485,7 @@
               </wp:anchor>
             </w:drawing>
           </mc:Choice>
-          <mc:Fallback xmlns:w15="http://schemas.microsoft.com/office/word/2012/wordml">
+          <mc:Fallback>
             <w:pict>
               <v:roundrect w14:anchorId="3249401C" id="Rounded Rectangle 19" o:spid="_x0000_s1028" style="position:absolute;margin-left:-38.55pt;margin-top:16.35pt;width:142.7pt;height:39.4pt;z-index:251656704;visibility:visible;mso-wrap-style:square;mso-width-percent:0;mso-height-percent:0;mso-wrap-distance-left:9pt;mso-wrap-distance-top:0;mso-wrap-distance-right:9pt;mso-wrap-distance-bottom:0;mso-position-horizontal:absolute;mso-position-horizontal-relative:text;mso-position-vertical:absolute;mso-position-vertical-relative:text;mso-width-percent:0;mso-height-percent:0;mso-width-relative:margin;mso-height-relative:margin;v-text-anchor:middle" arcsize="10923f" o:gfxdata="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" fillcolor="white [3212]" strokecolor="red" strokeweight="2pt">
                 <v:textbox>
@@ -6495,7 +6561,7 @@
                     <pic:cNvPicPr/>
                   </pic:nvPicPr>
                   <pic:blipFill>
-                    <a:blip r:embed="rId20"/>
+                    <a:blip r:embed="rId19"/>
                     <a:stretch>
                       <a:fillRect/>
                     </a:stretch>
@@ -6530,51 +6596,25 @@
       <w:r>
         <w:t xml:space="preserve">Figure </w:t>
       </w:r>
-      <w:r>
-        <w:fldChar w:fldCharType="begin"/>
-      </w:r>
-      <w:r>
-        <w:instrText xml:space="preserve"> STYLEREF 1 \s </w:instrText>
-      </w:r>
-      <w:r>
-        <w:fldChar w:fldCharType="separate"/>
-      </w:r>
-      <w:r>
-        <w:rPr>
-          <w:noProof/>
-        </w:rPr>
-        <w:t>3</w:t>
-      </w:r>
-      <w:r>
-        <w:rPr>
-          <w:noProof/>
-        </w:rPr>
-        <w:fldChar w:fldCharType="end"/>
-      </w:r>
+      <w:fldSimple w:instr=" STYLEREF 1 \s ">
+        <w:r>
+          <w:rPr>
+            <w:noProof/>
+          </w:rPr>
+          <w:t>3</w:t>
+        </w:r>
+      </w:fldSimple>
       <w:r>
         <w:noBreakHyphen/>
       </w:r>
-      <w:r>
-        <w:fldChar w:fldCharType="begin"/>
-      </w:r>
-      <w:r>
-        <w:instrText xml:space="preserve"> SEQ Figure \* ARABIC \s 1 </w:instrText>
-      </w:r>
-      <w:r>
-        <w:fldChar w:fldCharType="separate"/>
-      </w:r>
-      <w:r>
-        <w:rPr>
-          <w:noProof/>
-        </w:rPr>
-        <w:t>4</w:t>
-      </w:r>
-      <w:r>
-        <w:rPr>
-          <w:noProof/>
-        </w:rPr>
-        <w:fldChar w:fldCharType="end"/>
-      </w:r>
+      <w:fldSimple w:instr=" SEQ Figure \* ARABIC \s 1 ">
+        <w:r>
+          <w:rPr>
+            <w:noProof/>
+          </w:rPr>
+          <w:t>4</w:t>
+        </w:r>
+      </w:fldSimple>
       <w:r>
         <w:t xml:space="preserve">- Large Container </w:t>
       </w:r>
@@ -6658,9 +6698,9 @@
               </wp:anchor>
             </w:drawing>
           </mc:Choice>
-          <mc:Fallback xmlns:w15="http://schemas.microsoft.com/office/word/2012/wordml">
+          <mc:Fallback>
             <w:pict>
-              <v:shape w14:anchorId="30B27FF1" id="Straight Arrow Connector 20" o:spid="_x0000_s1026" type="#_x0000_t32" style="position:absolute;margin-left:64.75pt;margin-top:48.45pt;width:65.7pt;height:136.95pt;z-index:251657728;visibility:visible;mso-wrap-style:square;mso-width-percent:0;mso-height-percent:0;mso-wrap-distance-left:9pt;mso-wrap-distance-top:0;mso-wrap-distance-right:9pt;mso-wrap-distance-bottom:0;mso-position-horizontal:absolute;mso-position-horizontal-relative:text;mso-position-vertical:absolute;mso-position-vertical-relative:text;mso-width-percent:0;mso-height-percent:0;mso-width-relative:margin;mso-height-relative:margin" o:gfxdata="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" strokecolor="red" strokeweight="1pt">
+              <v:shape w14:anchorId="28FC9FA6" id="Straight Arrow Connector 20" o:spid="_x0000_s1026" type="#_x0000_t32" style="position:absolute;margin-left:64.75pt;margin-top:48.45pt;width:65.7pt;height:136.95pt;z-index:251657728;visibility:visible;mso-wrap-style:square;mso-width-percent:0;mso-height-percent:0;mso-wrap-distance-left:9pt;mso-wrap-distance-top:0;mso-wrap-distance-right:9pt;mso-wrap-distance-bottom:0;mso-position-horizontal:absolute;mso-position-horizontal-relative:text;mso-position-vertical:absolute;mso-position-vertical-relative:text;mso-width-percent:0;mso-height-percent:0;mso-width-relative:margin;mso-height-relative:margin" o:gfxdata="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" strokecolor="red" strokeweight="1pt">
                 <v:stroke endarrow="open"/>
               </v:shape>
             </w:pict>
@@ -6790,7 +6830,7 @@
               </wp:anchor>
             </w:drawing>
           </mc:Choice>
-          <mc:Fallback xmlns:w15="http://schemas.microsoft.com/office/word/2012/wordml">
+          <mc:Fallback>
             <w:pict>
               <v:roundrect w14:anchorId="36DE3FB1" id="Rounded Rectangle 17" o:spid="_x0000_s1029" style="position:absolute;margin-left:-14pt;margin-top:13.65pt;width:124.95pt;height:35.1pt;z-index:251655680;visibility:visible;mso-wrap-style:square;mso-width-percent:0;mso-height-percent:0;mso-wrap-distance-left:9pt;mso-wrap-distance-top:0;mso-wrap-distance-right:9pt;mso-wrap-distance-bottom:0;mso-position-horizontal:absolute;mso-position-horizontal-relative:text;mso-position-vertical:absolute;mso-position-vertical-relative:text;mso-width-percent:0;mso-height-percent:0;mso-width-relative:margin;mso-height-relative:margin;v-text-anchor:middle" arcsize="10923f" o:gfxdata="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" fillcolor="white [3212]" strokecolor="red" strokeweight="2pt">
                 <v:textbox>
@@ -6866,7 +6906,7 @@
                     <pic:cNvPicPr/>
                   </pic:nvPicPr>
                   <pic:blipFill>
-                    <a:blip r:embed="rId21"/>
+                    <a:blip r:embed="rId20"/>
                     <a:stretch>
                       <a:fillRect/>
                     </a:stretch>
@@ -6937,51 +6977,25 @@
       <w:r>
         <w:t xml:space="preserve">Figure </w:t>
       </w:r>
-      <w:r>
-        <w:fldChar w:fldCharType="begin"/>
-      </w:r>
-      <w:r>
-        <w:instrText xml:space="preserve"> STYLEREF 1 \s </w:instrText>
-      </w:r>
-      <w:r>
-        <w:fldChar w:fldCharType="separate"/>
-      </w:r>
-      <w:r>
-        <w:rPr>
-          <w:noProof/>
-        </w:rPr>
-        <w:t>3</w:t>
-      </w:r>
-      <w:r>
-        <w:rPr>
-          <w:noProof/>
-        </w:rPr>
-        <w:fldChar w:fldCharType="end"/>
-      </w:r>
+      <w:fldSimple w:instr=" STYLEREF 1 \s ">
+        <w:r>
+          <w:rPr>
+            <w:noProof/>
+          </w:rPr>
+          <w:t>3</w:t>
+        </w:r>
+      </w:fldSimple>
       <w:r>
         <w:noBreakHyphen/>
       </w:r>
-      <w:r>
-        <w:fldChar w:fldCharType="begin"/>
-      </w:r>
-      <w:r>
-        <w:instrText xml:space="preserve"> SEQ Figure \* ARABIC \s 1 </w:instrText>
-      </w:r>
-      <w:r>
-        <w:fldChar w:fldCharType="separate"/>
-      </w:r>
-      <w:r>
-        <w:rPr>
-          <w:noProof/>
-        </w:rPr>
-        <w:t>5</w:t>
-      </w:r>
-      <w:r>
-        <w:rPr>
-          <w:noProof/>
-        </w:rPr>
-        <w:fldChar w:fldCharType="end"/>
-      </w:r>
+      <w:fldSimple w:instr=" SEQ Figure \* ARABIC \s 1 ">
+        <w:r>
+          <w:rPr>
+            <w:noProof/>
+          </w:rPr>
+          <w:t>5</w:t>
+        </w:r>
+      </w:fldSimple>
       <w:r>
         <w:t>- Office Use CSA</w:t>
       </w:r>
@@ -7076,7 +7090,6 @@
                               </w:rPr>
                               <w:t xml:space="preserve">will </w:t>
                             </w:r>
-                            <w:proofErr w:type="gramStart"/>
                             <w:r>
                               <w:rPr>
                                 <w:rFonts w:asciiTheme="minorHAnsi" w:hAnsiTheme="minorHAnsi" w:cstheme="minorHAnsi"/>
@@ -7084,7 +7097,6 @@
                               </w:rPr>
                               <w:t>removed</w:t>
                             </w:r>
-                            <w:proofErr w:type="gramEnd"/>
                             <w:r>
                               <w:rPr>
                                 <w:rFonts w:asciiTheme="minorHAnsi" w:hAnsiTheme="minorHAnsi" w:cstheme="minorHAnsi"/>
@@ -7113,7 +7125,7 @@
               </wp:anchor>
             </w:drawing>
           </mc:Choice>
-          <mc:Fallback xmlns:w15="http://schemas.microsoft.com/office/word/2012/wordml">
+          <mc:Fallback>
             <w:pict>
               <v:shape w14:anchorId="4FDC6347" id="Rounded Rectangular Callout 5" o:spid="_x0000_s1030" type="#_x0000_t62" style="position:absolute;margin-left:225.35pt;margin-top:155.2pt;width:185.9pt;height:50.5pt;z-index:251659776;visibility:visible;mso-wrap-style:square;mso-width-percent:0;mso-height-percent:0;mso-wrap-distance-left:9pt;mso-wrap-distance-top:0;mso-wrap-distance-right:9pt;mso-wrap-distance-bottom:0;mso-position-horizontal:absolute;mso-position-horizontal-relative:text;mso-position-vertical:absolute;mso-position-vertical-relative:text;mso-width-percent:0;mso-height-percent:0;mso-width-relative:margin;mso-height-relative:margin;v-text-anchor:middle" o:gfxdata="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" adj="-1758,33663" fillcolor="white [3201]" strokecolor="#c0504d [3205]" strokeweight="2pt">
                 <v:textbox>
@@ -7335,7 +7347,7 @@
               </wp:anchor>
             </w:drawing>
           </mc:Choice>
-          <mc:Fallback xmlns:w15="http://schemas.microsoft.com/office/word/2012/wordml">
+          <mc:Fallback>
             <w:pict>
               <v:shapetype w14:anchorId="4D7D1BD6" id="_x0000_t61" coordsize="21600,21600" o:spt="61" adj="1350,25920" path="m,l0@8@12@24,0@9,,21600@6,21600@15@27@7,21600,21600,21600,21600@9@18@30,21600@8,21600,0@7,0@21@33@6,xe">
                 <v:stroke joinstyle="miter"/>
@@ -7558,9 +7570,9 @@
               </wp:anchor>
             </w:drawing>
           </mc:Choice>
-          <mc:Fallback xmlns:w15="http://schemas.microsoft.com/office/word/2012/wordml">
+          <mc:Fallback>
             <w:pict>
-              <v:roundrect w14:anchorId="4BF85C7D" id="Rounded Rectangle 2" o:spid="_x0000_s1026" style="position:absolute;margin-left:134.8pt;margin-top:222.15pt;width:75.45pt;height:23.6pt;z-index:251658752;visibility:visible;mso-wrap-style:square;mso-width-percent:0;mso-height-percent:0;mso-wrap-distance-left:9pt;mso-wrap-distance-top:0;mso-wrap-distance-right:9pt;mso-wrap-distance-bottom:0;mso-position-horizontal:absolute;mso-position-horizontal-relative:text;mso-position-vertical:absolute;mso-position-vertical-relative:text;mso-width-percent:0;mso-height-percent:0;mso-width-relative:margin;mso-height-relative:margin;v-text-anchor:middle" arcsize="10923f" o:gfxdata="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" filled="f" strokecolor="red" strokeweight="2pt"/>
+              <v:roundrect w14:anchorId="640261E0" id="Rounded Rectangle 2" o:spid="_x0000_s1026" style="position:absolute;margin-left:134.8pt;margin-top:222.15pt;width:75.45pt;height:23.6pt;z-index:251658752;visibility:visible;mso-wrap-style:square;mso-width-percent:0;mso-height-percent:0;mso-wrap-distance-left:9pt;mso-wrap-distance-top:0;mso-wrap-distance-right:9pt;mso-wrap-distance-bottom:0;mso-position-horizontal:absolute;mso-position-horizontal-relative:text;mso-position-vertical:absolute;mso-position-vertical-relative:text;mso-width-percent:0;mso-height-percent:0;mso-width-relative:margin;mso-height-relative:margin;v-text-anchor:middle" arcsize="10923f" o:gfxdata="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" filled="f" strokecolor="red" strokeweight="2pt"/>
             </w:pict>
           </mc:Fallback>
         </mc:AlternateContent>
@@ -7585,7 +7597,7 @@
                     <pic:cNvPicPr/>
                   </pic:nvPicPr>
                   <pic:blipFill>
-                    <a:blip r:embed="rId22"/>
+                    <a:blip r:embed="rId21"/>
                     <a:stretch>
                       <a:fillRect/>
                     </a:stretch>
@@ -7719,7 +7731,7 @@
         </w:rPr>
         <w:t xml:space="preserve"> </w:t>
       </w:r>
-      <w:hyperlink r:id="rId23" w:history="1">
+      <w:hyperlink r:id="rId22" w:history="1">
         <w:r>
           <w:rPr>
             <w:rStyle w:val="Hyperlink"/>
@@ -8096,8 +8108,8 @@
       </w:pPr>
     </w:p>
     <w:sectPr>
-      <w:headerReference w:type="default" r:id="rId24"/>
-      <w:footerReference w:type="default" r:id="rId25"/>
+      <w:headerReference w:type="default" r:id="rId23"/>
+      <w:footerReference w:type="default" r:id="rId24"/>
       <w:pgSz w:w="12240" w:h="15840" w:code="1"/>
       <w:pgMar w:top="1440" w:right="1440" w:bottom="1440" w:left="1800" w:header="720" w:footer="720" w:gutter="0"/>
       <w:pgNumType w:start="4"/>
@@ -8109,7 +8121,7 @@
 </file>
 
 <file path=word/endnotes.xml><?xml version="1.0" encoding="utf-8"?>
-<w:endnotes xmlns:wpc="http://schemas.microsoft.com/office/word/2010/wordprocessingCanvas" xmlns:mc="http://schemas.openxmlformats.org/markup-compatibility/2006" xmlns:o="urn:schemas-microsoft-com:office:office" xmlns:r="http://schemas.openxmlformats.org/officeDocument/2006/relationships" xmlns:m="http://schemas.openxmlformats.org/officeDocument/2006/math" xmlns:v="urn:schemas-microsoft-com:vml" xmlns:wp14="http://schemas.microsoft.com/office/word/2010/wordprocessingDrawing" xmlns:wp="http://schemas.openxmlformats.org/drawingml/2006/wordprocessingDrawing" xmlns:w10="urn:schemas-microsoft-com:office:word" xmlns:w="http://schemas.openxmlformats.org/wordprocessingml/2006/main" xmlns:w14="http://schemas.microsoft.com/office/word/2010/wordml" xmlns:wpg="http://schemas.microsoft.com/office/word/2010/wordprocessingGroup" xmlns:wpi="http://schemas.microsoft.com/office/word/2010/wordprocessingInk" xmlns:wne="http://schemas.microsoft.com/office/word/2006/wordml" xmlns:wps="http://schemas.microsoft.com/office/word/2010/wordprocessingShape" mc:Ignorable="w14 wp14">
+<w:endnotes xmlns:wpc="http://schemas.microsoft.com/office/word/2010/wordprocessingCanvas" xmlns:mc="http://schemas.openxmlformats.org/markup-compatibility/2006" xmlns:o="urn:schemas-microsoft-com:office:office" xmlns:r="http://schemas.openxmlformats.org/officeDocument/2006/relationships" xmlns:m="http://schemas.openxmlformats.org/officeDocument/2006/math" xmlns:v="urn:schemas-microsoft-com:vml" xmlns:wp14="http://schemas.microsoft.com/office/word/2010/wordprocessingDrawing" xmlns:wp="http://schemas.openxmlformats.org/drawingml/2006/wordprocessingDrawing" xmlns:w10="urn:schemas-microsoft-com:office:word" xmlns:w="http://schemas.openxmlformats.org/wordprocessingml/2006/main" xmlns:w14="http://schemas.microsoft.com/office/word/2010/wordml" xmlns:w15="http://schemas.microsoft.com/office/word/2012/wordml" xmlns:wpg="http://schemas.microsoft.com/office/word/2010/wordprocessingGroup" xmlns:wpi="http://schemas.microsoft.com/office/word/2010/wordprocessingInk" xmlns:wne="http://schemas.microsoft.com/office/word/2006/wordml" xmlns:wps="http://schemas.microsoft.com/office/word/2010/wordprocessingShape" mc:Ignorable="w14 w15 wp14">
   <w:endnote w:type="separator" w:id="-1">
     <w:p>
       <w:r>
@@ -8131,7 +8143,7 @@
 </file>
 
 <file path=word/footer1.xml><?xml version="1.0" encoding="utf-8"?>
-<w:ftr xmlns:wpc="http://schemas.microsoft.com/office/word/2010/wordprocessingCanvas" xmlns:mc="http://schemas.openxmlformats.org/markup-compatibility/2006" xmlns:o="urn:schemas-microsoft-com:office:office" xmlns:r="http://schemas.openxmlformats.org/officeDocument/2006/relationships" xmlns:m="http://schemas.openxmlformats.org/officeDocument/2006/math" xmlns:v="urn:schemas-microsoft-com:vml" xmlns:wp14="http://schemas.microsoft.com/office/word/2010/wordprocessingDrawing" xmlns:wp="http://schemas.openxmlformats.org/drawingml/2006/wordprocessingDrawing" xmlns:w10="urn:schemas-microsoft-com:office:word" xmlns:w="http://schemas.openxmlformats.org/wordprocessingml/2006/main" xmlns:w14="http://schemas.microsoft.com/office/word/2010/wordml" xmlns:wpg="http://schemas.microsoft.com/office/word/2010/wordprocessingGroup" xmlns:wpi="http://schemas.microsoft.com/office/word/2010/wordprocessingInk" xmlns:wne="http://schemas.microsoft.com/office/word/2006/wordml" xmlns:wps="http://schemas.microsoft.com/office/word/2010/wordprocessingShape" mc:Ignorable="w14 wp14">
+<w:ftr xmlns:wpc="http://schemas.microsoft.com/office/word/2010/wordprocessingCanvas" xmlns:mc="http://schemas.openxmlformats.org/markup-compatibility/2006" xmlns:o="urn:schemas-microsoft-com:office:office" xmlns:r="http://schemas.openxmlformats.org/officeDocument/2006/relationships" xmlns:m="http://schemas.openxmlformats.org/officeDocument/2006/math" xmlns:v="urn:schemas-microsoft-com:vml" xmlns:wp14="http://schemas.microsoft.com/office/word/2010/wordprocessingDrawing" xmlns:wp="http://schemas.openxmlformats.org/drawingml/2006/wordprocessingDrawing" xmlns:w10="urn:schemas-microsoft-com:office:word" xmlns:w="http://schemas.openxmlformats.org/wordprocessingml/2006/main" xmlns:w14="http://schemas.microsoft.com/office/word/2010/wordml" xmlns:w15="http://schemas.microsoft.com/office/word/2012/wordml" xmlns:wpg="http://schemas.microsoft.com/office/word/2010/wordprocessingGroup" xmlns:wpi="http://schemas.microsoft.com/office/word/2010/wordprocessingInk" xmlns:wne="http://schemas.microsoft.com/office/word/2006/wordml" xmlns:wps="http://schemas.microsoft.com/office/word/2010/wordprocessingShape" mc:Ignorable="w14 w15 wp14">
   <w:p>
     <w:pPr>
       <w:pStyle w:val="Footer"/>
@@ -8182,7 +8194,7 @@
 </file>
 
 <file path=word/footer2.xml><?xml version="1.0" encoding="utf-8"?>
-<w:ftr xmlns:wpc="http://schemas.microsoft.com/office/word/2010/wordprocessingCanvas" xmlns:mc="http://schemas.openxmlformats.org/markup-compatibility/2006" xmlns:o="urn:schemas-microsoft-com:office:office" xmlns:r="http://schemas.openxmlformats.org/officeDocument/2006/relationships" xmlns:m="http://schemas.openxmlformats.org/officeDocument/2006/math" xmlns:v="urn:schemas-microsoft-com:vml" xmlns:wp14="http://schemas.microsoft.com/office/word/2010/wordprocessingDrawing" xmlns:wp="http://schemas.openxmlformats.org/drawingml/2006/wordprocessingDrawing" xmlns:w10="urn:schemas-microsoft-com:office:word" xmlns:w="http://schemas.openxmlformats.org/wordprocessingml/2006/main" xmlns:w14="http://schemas.microsoft.com/office/word/2010/wordml" xmlns:wpg="http://schemas.microsoft.com/office/word/2010/wordprocessingGroup" xmlns:wpi="http://schemas.microsoft.com/office/word/2010/wordprocessingInk" xmlns:wne="http://schemas.microsoft.com/office/word/2006/wordml" xmlns:wps="http://schemas.microsoft.com/office/word/2010/wordprocessingShape" mc:Ignorable="w14 wp14">
+<w:ftr xmlns:wpc="http://schemas.microsoft.com/office/word/2010/wordprocessingCanvas" xmlns:mc="http://schemas.openxmlformats.org/markup-compatibility/2006" xmlns:o="urn:schemas-microsoft-com:office:office" xmlns:r="http://schemas.openxmlformats.org/officeDocument/2006/relationships" xmlns:m="http://schemas.openxmlformats.org/officeDocument/2006/math" xmlns:v="urn:schemas-microsoft-com:vml" xmlns:wp14="http://schemas.microsoft.com/office/word/2010/wordprocessingDrawing" xmlns:wp="http://schemas.openxmlformats.org/drawingml/2006/wordprocessingDrawing" xmlns:w10="urn:schemas-microsoft-com:office:word" xmlns:w="http://schemas.openxmlformats.org/wordprocessingml/2006/main" xmlns:w14="http://schemas.microsoft.com/office/word/2010/wordml" xmlns:w15="http://schemas.microsoft.com/office/word/2012/wordml" xmlns:wpg="http://schemas.microsoft.com/office/word/2010/wordprocessingGroup" xmlns:wpi="http://schemas.microsoft.com/office/word/2010/wordprocessingInk" xmlns:wne="http://schemas.microsoft.com/office/word/2006/wordml" xmlns:wps="http://schemas.microsoft.com/office/word/2010/wordprocessingShape" mc:Ignorable="w14 w15 wp14">
   <w:p>
     <w:pPr>
       <w:pStyle w:val="Footer"/>
@@ -8242,7 +8254,7 @@
 </file>
 
 <file path=word/footer3.xml><?xml version="1.0" encoding="utf-8"?>
-<w:ftr xmlns:wpc="http://schemas.microsoft.com/office/word/2010/wordprocessingCanvas" xmlns:mc="http://schemas.openxmlformats.org/markup-compatibility/2006" xmlns:o="urn:schemas-microsoft-com:office:office" xmlns:r="http://schemas.openxmlformats.org/officeDocument/2006/relationships" xmlns:m="http://schemas.openxmlformats.org/officeDocument/2006/math" xmlns:v="urn:schemas-microsoft-com:vml" xmlns:wp14="http://schemas.microsoft.com/office/word/2010/wordprocessingDrawing" xmlns:wp="http://schemas.openxmlformats.org/drawingml/2006/wordprocessingDrawing" xmlns:w10="urn:schemas-microsoft-com:office:word" xmlns:w="http://schemas.openxmlformats.org/wordprocessingml/2006/main" xmlns:w14="http://schemas.microsoft.com/office/word/2010/wordml" xmlns:wpg="http://schemas.microsoft.com/office/word/2010/wordprocessingGroup" xmlns:wpi="http://schemas.microsoft.com/office/word/2010/wordprocessingInk" xmlns:wne="http://schemas.microsoft.com/office/word/2006/wordml" xmlns:wps="http://schemas.microsoft.com/office/word/2010/wordprocessingShape" mc:Ignorable="w14 wp14">
+<w:ftr xmlns:wpc="http://schemas.microsoft.com/office/word/2010/wordprocessingCanvas" xmlns:mc="http://schemas.openxmlformats.org/markup-compatibility/2006" xmlns:o="urn:schemas-microsoft-com:office:office" xmlns:r="http://schemas.openxmlformats.org/officeDocument/2006/relationships" xmlns:m="http://schemas.openxmlformats.org/officeDocument/2006/math" xmlns:v="urn:schemas-microsoft-com:vml" xmlns:wp14="http://schemas.microsoft.com/office/word/2010/wordprocessingDrawing" xmlns:wp="http://schemas.openxmlformats.org/drawingml/2006/wordprocessingDrawing" xmlns:w10="urn:schemas-microsoft-com:office:word" xmlns:w="http://schemas.openxmlformats.org/wordprocessingml/2006/main" xmlns:w14="http://schemas.microsoft.com/office/word/2010/wordml" xmlns:w15="http://schemas.microsoft.com/office/word/2012/wordml" xmlns:wpg="http://schemas.microsoft.com/office/word/2010/wordprocessingGroup" xmlns:wpi="http://schemas.microsoft.com/office/word/2010/wordprocessingInk" xmlns:wne="http://schemas.microsoft.com/office/word/2006/wordml" xmlns:wps="http://schemas.microsoft.com/office/word/2010/wordprocessingShape" mc:Ignorable="w14 w15 wp14">
   <w:p>
     <w:pPr>
       <w:pStyle w:val="Footer"/>
@@ -8289,7 +8301,7 @@
       <w:rPr>
         <w:noProof/>
       </w:rPr>
-      <w:t>3/9/2015 3:46:56 PM</w:t>
+      <w:t>3/10/2015 1:26:15 PM</w:t>
     </w:r>
     <w:r>
       <w:rPr>
@@ -8352,7 +8364,7 @@
         <w:sz w:val="16"/>
         <w:szCs w:val="16"/>
       </w:rPr>
-      <w:t>9</w:t>
+      <w:t>13</w:t>
     </w:r>
     <w:r>
       <w:rPr>
@@ -8370,7 +8382,7 @@
 </file>
 
 <file path=word/footnotes.xml><?xml version="1.0" encoding="utf-8"?>
-<w:footnotes xmlns:wpc="http://schemas.microsoft.com/office/word/2010/wordprocessingCanvas" xmlns:mc="http://schemas.openxmlformats.org/markup-compatibility/2006" xmlns:o="urn:schemas-microsoft-com:office:office" xmlns:r="http://schemas.openxmlformats.org/officeDocument/2006/relationships" xmlns:m="http://schemas.openxmlformats.org/officeDocument/2006/math" xmlns:v="urn:schemas-microsoft-com:vml" xmlns:wp14="http://schemas.microsoft.com/office/word/2010/wordprocessingDrawing" xmlns:wp="http://schemas.openxmlformats.org/drawingml/2006/wordprocessingDrawing" xmlns:w10="urn:schemas-microsoft-com:office:word" xmlns:w="http://schemas.openxmlformats.org/wordprocessingml/2006/main" xmlns:w14="http://schemas.microsoft.com/office/word/2010/wordml" xmlns:wpg="http://schemas.microsoft.com/office/word/2010/wordprocessingGroup" xmlns:wpi="http://schemas.microsoft.com/office/word/2010/wordprocessingInk" xmlns:wne="http://schemas.microsoft.com/office/word/2006/wordml" xmlns:wps="http://schemas.microsoft.com/office/word/2010/wordprocessingShape" mc:Ignorable="w14 wp14">
+<w:footnotes xmlns:wpc="http://schemas.microsoft.com/office/word/2010/wordprocessingCanvas" xmlns:mc="http://schemas.openxmlformats.org/markup-compatibility/2006" xmlns:o="urn:schemas-microsoft-com:office:office" xmlns:r="http://schemas.openxmlformats.org/officeDocument/2006/relationships" xmlns:m="http://schemas.openxmlformats.org/officeDocument/2006/math" xmlns:v="urn:schemas-microsoft-com:vml" xmlns:wp14="http://schemas.microsoft.com/office/word/2010/wordprocessingDrawing" xmlns:wp="http://schemas.openxmlformats.org/drawingml/2006/wordprocessingDrawing" xmlns:w10="urn:schemas-microsoft-com:office:word" xmlns:w="http://schemas.openxmlformats.org/wordprocessingml/2006/main" xmlns:w14="http://schemas.microsoft.com/office/word/2010/wordml" xmlns:w15="http://schemas.microsoft.com/office/word/2012/wordml" xmlns:wpg="http://schemas.microsoft.com/office/word/2010/wordprocessingGroup" xmlns:wpi="http://schemas.microsoft.com/office/word/2010/wordprocessingInk" xmlns:wne="http://schemas.microsoft.com/office/word/2006/wordml" xmlns:wps="http://schemas.microsoft.com/office/word/2010/wordprocessingShape" mc:Ignorable="w14 w15 wp14">
   <w:footnote w:type="separator" w:id="-1">
     <w:p>
       <w:r>
@@ -8392,7 +8404,7 @@
 </file>
 
 <file path=word/header1.xml><?xml version="1.0" encoding="utf-8"?>
-<w:hdr xmlns:wpc="http://schemas.microsoft.com/office/word/2010/wordprocessingCanvas" xmlns:mc="http://schemas.openxmlformats.org/markup-compatibility/2006" xmlns:o="urn:schemas-microsoft-com:office:office" xmlns:r="http://schemas.openxmlformats.org/officeDocument/2006/relationships" xmlns:m="http://schemas.openxmlformats.org/officeDocument/2006/math" xmlns:v="urn:schemas-microsoft-com:vml" xmlns:wp14="http://schemas.microsoft.com/office/word/2010/wordprocessingDrawing" xmlns:wp="http://schemas.openxmlformats.org/drawingml/2006/wordprocessingDrawing" xmlns:w10="urn:schemas-microsoft-com:office:word" xmlns:w="http://schemas.openxmlformats.org/wordprocessingml/2006/main" xmlns:w14="http://schemas.microsoft.com/office/word/2010/wordml" xmlns:wpg="http://schemas.microsoft.com/office/word/2010/wordprocessingGroup" xmlns:wpi="http://schemas.microsoft.com/office/word/2010/wordprocessingInk" xmlns:wne="http://schemas.microsoft.com/office/word/2006/wordml" xmlns:wps="http://schemas.microsoft.com/office/word/2010/wordprocessingShape" mc:Ignorable="w14 wp14">
+<w:hdr xmlns:wpc="http://schemas.microsoft.com/office/word/2010/wordprocessingCanvas" xmlns:mc="http://schemas.openxmlformats.org/markup-compatibility/2006" xmlns:o="urn:schemas-microsoft-com:office:office" xmlns:r="http://schemas.openxmlformats.org/officeDocument/2006/relationships" xmlns:m="http://schemas.openxmlformats.org/officeDocument/2006/math" xmlns:v="urn:schemas-microsoft-com:vml" xmlns:wp14="http://schemas.microsoft.com/office/word/2010/wordprocessingDrawing" xmlns:wp="http://schemas.openxmlformats.org/drawingml/2006/wordprocessingDrawing" xmlns:w10="urn:schemas-microsoft-com:office:word" xmlns:w="http://schemas.openxmlformats.org/wordprocessingml/2006/main" xmlns:w14="http://schemas.microsoft.com/office/word/2010/wordml" xmlns:w15="http://schemas.microsoft.com/office/word/2012/wordml" xmlns:wpg="http://schemas.microsoft.com/office/word/2010/wordprocessingGroup" xmlns:wpi="http://schemas.microsoft.com/office/word/2010/wordprocessingInk" xmlns:wne="http://schemas.microsoft.com/office/word/2006/wordml" xmlns:wps="http://schemas.microsoft.com/office/word/2010/wordprocessingShape" mc:Ignorable="w14 w15 wp14">
   <w:p>
     <w:pPr>
       <w:pStyle w:val="Header"/>
@@ -8456,7 +8468,7 @@
 </file>
 
 <file path=word/header2.xml><?xml version="1.0" encoding="utf-8"?>
-<w:hdr xmlns:wpc="http://schemas.microsoft.com/office/word/2010/wordprocessingCanvas" xmlns:mc="http://schemas.openxmlformats.org/markup-compatibility/2006" xmlns:o="urn:schemas-microsoft-com:office:office" xmlns:r="http://schemas.openxmlformats.org/officeDocument/2006/relationships" xmlns:m="http://schemas.openxmlformats.org/officeDocument/2006/math" xmlns:v="urn:schemas-microsoft-com:vml" xmlns:wp14="http://schemas.microsoft.com/office/word/2010/wordprocessingDrawing" xmlns:wp="http://schemas.openxmlformats.org/drawingml/2006/wordprocessingDrawing" xmlns:w10="urn:schemas-microsoft-com:office:word" xmlns:w="http://schemas.openxmlformats.org/wordprocessingml/2006/main" xmlns:w14="http://schemas.microsoft.com/office/word/2010/wordml" xmlns:wpg="http://schemas.microsoft.com/office/word/2010/wordprocessingGroup" xmlns:wpi="http://schemas.microsoft.com/office/word/2010/wordprocessingInk" xmlns:wne="http://schemas.microsoft.com/office/word/2006/wordml" xmlns:wps="http://schemas.microsoft.com/office/word/2010/wordprocessingShape" mc:Ignorable="w14 wp14">
+<w:hdr xmlns:wpc="http://schemas.microsoft.com/office/word/2010/wordprocessingCanvas" xmlns:mc="http://schemas.openxmlformats.org/markup-compatibility/2006" xmlns:o="urn:schemas-microsoft-com:office:office" xmlns:r="http://schemas.openxmlformats.org/officeDocument/2006/relationships" xmlns:m="http://schemas.openxmlformats.org/officeDocument/2006/math" xmlns:v="urn:schemas-microsoft-com:vml" xmlns:wp14="http://schemas.microsoft.com/office/word/2010/wordprocessingDrawing" xmlns:wp="http://schemas.openxmlformats.org/drawingml/2006/wordprocessingDrawing" xmlns:w10="urn:schemas-microsoft-com:office:word" xmlns:w="http://schemas.openxmlformats.org/wordprocessingml/2006/main" xmlns:w14="http://schemas.microsoft.com/office/word/2010/wordml" xmlns:w15="http://schemas.microsoft.com/office/word/2012/wordml" xmlns:wpg="http://schemas.microsoft.com/office/word/2010/wordprocessingGroup" xmlns:wpi="http://schemas.microsoft.com/office/word/2010/wordprocessingInk" xmlns:wne="http://schemas.microsoft.com/office/word/2006/wordml" xmlns:wps="http://schemas.microsoft.com/office/word/2010/wordprocessingShape" mc:Ignorable="w14 w15 wp14">
   <w:p>
     <w:pPr>
       <w:pStyle w:val="Header"/>
@@ -8583,7 +8595,7 @@
 </file>
 
 <file path=word/header3.xml><?xml version="1.0" encoding="utf-8"?>
-<w:hdr xmlns:wpc="http://schemas.microsoft.com/office/word/2010/wordprocessingCanvas" xmlns:mc="http://schemas.openxmlformats.org/markup-compatibility/2006" xmlns:o="urn:schemas-microsoft-com:office:office" xmlns:r="http://schemas.openxmlformats.org/officeDocument/2006/relationships" xmlns:m="http://schemas.openxmlformats.org/officeDocument/2006/math" xmlns:v="urn:schemas-microsoft-com:vml" xmlns:wp14="http://schemas.microsoft.com/office/word/2010/wordprocessingDrawing" xmlns:wp="http://schemas.openxmlformats.org/drawingml/2006/wordprocessingDrawing" xmlns:w10="urn:schemas-microsoft-com:office:word" xmlns:w="http://schemas.openxmlformats.org/wordprocessingml/2006/main" xmlns:w14="http://schemas.microsoft.com/office/word/2010/wordml" xmlns:wpg="http://schemas.microsoft.com/office/word/2010/wordprocessingGroup" xmlns:wpi="http://schemas.microsoft.com/office/word/2010/wordprocessingInk" xmlns:wne="http://schemas.microsoft.com/office/word/2006/wordml" xmlns:wps="http://schemas.microsoft.com/office/word/2010/wordprocessingShape" mc:Ignorable="w14 wp14">
+<w:hdr xmlns:wpc="http://schemas.microsoft.com/office/word/2010/wordprocessingCanvas" xmlns:mc="http://schemas.openxmlformats.org/markup-compatibility/2006" xmlns:o="urn:schemas-microsoft-com:office:office" xmlns:r="http://schemas.openxmlformats.org/officeDocument/2006/relationships" xmlns:m="http://schemas.openxmlformats.org/officeDocument/2006/math" xmlns:v="urn:schemas-microsoft-com:vml" xmlns:wp14="http://schemas.microsoft.com/office/word/2010/wordprocessingDrawing" xmlns:wp="http://schemas.openxmlformats.org/drawingml/2006/wordprocessingDrawing" xmlns:w10="urn:schemas-microsoft-com:office:word" xmlns:w="http://schemas.openxmlformats.org/wordprocessingml/2006/main" xmlns:w14="http://schemas.microsoft.com/office/word/2010/wordml" xmlns:w15="http://schemas.microsoft.com/office/word/2012/wordml" xmlns:wpg="http://schemas.microsoft.com/office/word/2010/wordprocessingGroup" xmlns:wpi="http://schemas.microsoft.com/office/word/2010/wordprocessingInk" xmlns:wne="http://schemas.microsoft.com/office/word/2006/wordml" xmlns:wps="http://schemas.microsoft.com/office/word/2010/wordprocessingShape" mc:Ignorable="w14 w15 wp14">
   <w:p>
     <w:pPr>
       <w:pStyle w:val="Header"/>
@@ -8659,7 +8671,7 @@
 </file>
 
 <file path=word/numbering.xml><?xml version="1.0" encoding="utf-8"?>
-<w:numbering xmlns:wpc="http://schemas.microsoft.com/office/word/2010/wordprocessingCanvas" xmlns:mc="http://schemas.openxmlformats.org/markup-compatibility/2006" xmlns:o="urn:schemas-microsoft-com:office:office" xmlns:r="http://schemas.openxmlformats.org/officeDocument/2006/relationships" xmlns:m="http://schemas.openxmlformats.org/officeDocument/2006/math" xmlns:v="urn:schemas-microsoft-com:vml" xmlns:wp14="http://schemas.microsoft.com/office/word/2010/wordprocessingDrawing" xmlns:wp="http://schemas.openxmlformats.org/drawingml/2006/wordprocessingDrawing" xmlns:w10="urn:schemas-microsoft-com:office:word" xmlns:w="http://schemas.openxmlformats.org/wordprocessingml/2006/main" xmlns:w14="http://schemas.microsoft.com/office/word/2010/wordml" xmlns:wpg="http://schemas.microsoft.com/office/word/2010/wordprocessingGroup" xmlns:wpi="http://schemas.microsoft.com/office/word/2010/wordprocessingInk" xmlns:wne="http://schemas.microsoft.com/office/word/2006/wordml" xmlns:wps="http://schemas.microsoft.com/office/word/2010/wordprocessingShape" mc:Ignorable="w14 wp14">
+<w:numbering xmlns:wpc="http://schemas.microsoft.com/office/word/2010/wordprocessingCanvas" xmlns:mc="http://schemas.openxmlformats.org/markup-compatibility/2006" xmlns:o="urn:schemas-microsoft-com:office:office" xmlns:r="http://schemas.openxmlformats.org/officeDocument/2006/relationships" xmlns:m="http://schemas.openxmlformats.org/officeDocument/2006/math" xmlns:v="urn:schemas-microsoft-com:vml" xmlns:wp14="http://schemas.microsoft.com/office/word/2010/wordprocessingDrawing" xmlns:wp="http://schemas.openxmlformats.org/drawingml/2006/wordprocessingDrawing" xmlns:w10="urn:schemas-microsoft-com:office:word" xmlns:w="http://schemas.openxmlformats.org/wordprocessingml/2006/main" xmlns:w14="http://schemas.microsoft.com/office/word/2010/wordml" xmlns:w15="http://schemas.microsoft.com/office/word/2012/wordml" xmlns:wpg="http://schemas.microsoft.com/office/word/2010/wordprocessingGroup" xmlns:wpi="http://schemas.microsoft.com/office/word/2010/wordprocessingInk" xmlns:wne="http://schemas.microsoft.com/office/word/2006/wordml" xmlns:wps="http://schemas.microsoft.com/office/word/2010/wordprocessingShape" mc:Ignorable="w14 w15 wp14">
   <w:abstractNum w:abstractNumId="0">
     <w:nsid w:val="004A51E2"/>
     <w:multiLevelType w:val="hybridMultilevel"/>
@@ -10190,7 +10202,7 @@
   <w:abstractNum w:abstractNumId="14">
     <w:nsid w:val="28975971"/>
     <w:multiLevelType w:val="hybridMultilevel"/>
-    <w:tmpl w:val="E4D456F6"/>
+    <w:tmpl w:val="455A23AE"/>
     <w:lvl w:ilvl="0" w:tplc="04090001">
       <w:start w:val="1"/>
       <w:numFmt w:val="bullet"/>
@@ -13128,7 +13140,7 @@
 </file>
 
 <file path=word/styles.xml><?xml version="1.0" encoding="utf-8"?>
-<w:styles xmlns:mc="http://schemas.openxmlformats.org/markup-compatibility/2006" xmlns:r="http://schemas.openxmlformats.org/officeDocument/2006/relationships" xmlns:w="http://schemas.openxmlformats.org/wordprocessingml/2006/main" xmlns:w14="http://schemas.microsoft.com/office/word/2010/wordml" mc:Ignorable="w14">
+<w:styles xmlns:mc="http://schemas.openxmlformats.org/markup-compatibility/2006" xmlns:r="http://schemas.openxmlformats.org/officeDocument/2006/relationships" xmlns:w="http://schemas.openxmlformats.org/wordprocessingml/2006/main" xmlns:w14="http://schemas.microsoft.com/office/word/2010/wordml" xmlns:w15="http://schemas.microsoft.com/office/word/2012/wordml" mc:Ignorable="w14 w15">
   <w:docDefaults>
     <w:rPrDefault>
       <w:rPr>
@@ -13138,149 +13150,372 @@
     </w:rPrDefault>
     <w:pPrDefault/>
   </w:docDefaults>
-  <w:latentStyles w:defLockedState="0" w:defUIPriority="0" w:defSemiHidden="1" w:defUnhideWhenUsed="1" w:defQFormat="0" w:count="267">
-    <w:lsdException w:name="Normal" w:semiHidden="0" w:unhideWhenUsed="0" w:qFormat="1"/>
-    <w:lsdException w:name="heading 1" w:semiHidden="0" w:uiPriority="9" w:unhideWhenUsed="0" w:qFormat="1"/>
-    <w:lsdException w:name="heading 2" w:semiHidden="0" w:uiPriority="9" w:unhideWhenUsed="0" w:qFormat="1"/>
-    <w:lsdException w:name="heading 3" w:semiHidden="0" w:uiPriority="9" w:unhideWhenUsed="0" w:qFormat="1"/>
-    <w:lsdException w:name="heading 4" w:semiHidden="0" w:uiPriority="9" w:unhideWhenUsed="0" w:qFormat="1"/>
-    <w:lsdException w:name="heading 5" w:qFormat="1"/>
-    <w:lsdException w:name="heading 6" w:qFormat="1"/>
-    <w:lsdException w:name="heading 7" w:qFormat="1"/>
-    <w:lsdException w:name="heading 8" w:qFormat="1"/>
-    <w:lsdException w:name="heading 9" w:qFormat="1"/>
-    <w:lsdException w:name="toc 1" w:uiPriority="39"/>
-    <w:lsdException w:name="toc 2" w:uiPriority="39"/>
-    <w:lsdException w:name="toc 3" w:uiPriority="39"/>
-    <w:lsdException w:name="caption" w:qFormat="1"/>
-    <w:lsdException w:name="List Number" w:semiHidden="0" w:unhideWhenUsed="0"/>
-    <w:lsdException w:name="List 4" w:semiHidden="0" w:unhideWhenUsed="0"/>
-    <w:lsdException w:name="List 5" w:semiHidden="0" w:unhideWhenUsed="0"/>
-    <w:lsdException w:name="Title" w:semiHidden="0" w:unhideWhenUsed="0" w:qFormat="1"/>
-    <w:lsdException w:name="Default Paragraph Font" w:uiPriority="1"/>
-    <w:lsdException w:name="Subtitle" w:semiHidden="0" w:unhideWhenUsed="0" w:qFormat="1"/>
-    <w:lsdException w:name="Salutation" w:semiHidden="0" w:unhideWhenUsed="0"/>
-    <w:lsdException w:name="Date" w:semiHidden="0" w:unhideWhenUsed="0"/>
-    <w:lsdException w:name="Body Text First Indent" w:semiHidden="0" w:unhideWhenUsed="0"/>
-    <w:lsdException w:name="Hyperlink" w:uiPriority="99"/>
-    <w:lsdException w:name="FollowedHyperlink" w:uiPriority="99"/>
-    <w:lsdException w:name="Strong" w:semiHidden="0" w:unhideWhenUsed="0" w:qFormat="1"/>
-    <w:lsdException w:name="Emphasis" w:semiHidden="0" w:unhideWhenUsed="0" w:qFormat="1"/>
-    <w:lsdException w:name="Normal (Web)" w:uiPriority="99"/>
-    <w:lsdException w:name="HTML Preformatted" w:uiPriority="99"/>
-    <w:lsdException w:name="No List" w:uiPriority="99"/>
-    <w:lsdException w:name="Table Grid" w:semiHidden="0" w:uiPriority="59" w:unhideWhenUsed="0"/>
-    <w:lsdException w:name="Placeholder Text" w:uiPriority="99" w:unhideWhenUsed="0"/>
-    <w:lsdException w:name="No Spacing" w:semiHidden="0" w:uiPriority="1" w:unhideWhenUsed="0" w:qFormat="1"/>
-    <w:lsdException w:name="Light Shading" w:semiHidden="0" w:uiPriority="60" w:unhideWhenUsed="0"/>
-    <w:lsdException w:name="Light List" w:semiHidden="0" w:uiPriority="61" w:unhideWhenUsed="0"/>
-    <w:lsdException w:name="Light Grid" w:semiHidden="0" w:uiPriority="62" w:unhideWhenUsed="0"/>
-    <w:lsdException w:name="Medium Shading 1" w:semiHidden="0" w:uiPriority="63" w:unhideWhenUsed="0"/>
-    <w:lsdException w:name="Medium Shading 2" w:semiHidden="0" w:uiPriority="64" w:unhideWhenUsed="0"/>
-    <w:lsdException w:name="Medium List 1" w:semiHidden="0" w:uiPriority="65" w:unhideWhenUsed="0"/>
-    <w:lsdException w:name="Medium List 2" w:semiHidden="0" w:uiPriority="66" w:unhideWhenUsed="0"/>
-    <w:lsdException w:name="Medium Grid 1" w:semiHidden="0" w:uiPriority="67" w:unhideWhenUsed="0"/>
-    <w:lsdException w:name="Medium Grid 2" w:semiHidden="0" w:uiPriority="68" w:unhideWhenUsed="0"/>
-    <w:lsdException w:name="Medium Grid 3" w:semiHidden="0" w:uiPriority="69" w:unhideWhenUsed="0"/>
-    <w:lsdException w:name="Dark List" w:semiHidden="0" w:uiPriority="70" w:unhideWhenUsed="0"/>
-    <w:lsdException w:name="Colorful Shading" w:semiHidden="0" w:uiPriority="71" w:unhideWhenUsed="0"/>
-    <w:lsdException w:name="Colorful List" w:semiHidden="0" w:uiPriority="72" w:unhideWhenUsed="0"/>
-    <w:lsdException w:name="Colorful Grid" w:semiHidden="0" w:uiPriority="73" w:unhideWhenUsed="0"/>
-    <w:lsdException w:name="Light Shading Accent 1" w:semiHidden="0" w:uiPriority="60" w:unhideWhenUsed="0"/>
-    <w:lsdException w:name="Light List Accent 1" w:semiHidden="0" w:uiPriority="61" w:unhideWhenUsed="0"/>
-    <w:lsdException w:name="Light Grid Accent 1" w:semiHidden="0" w:uiPriority="62" w:unhideWhenUsed="0"/>
-    <w:lsdException w:name="Medium Shading 1 Accent 1" w:semiHidden="0" w:uiPriority="63" w:unhideWhenUsed="0"/>
-    <w:lsdException w:name="Medium Shading 2 Accent 1" w:semiHidden="0" w:uiPriority="64" w:unhideWhenUsed="0"/>
-    <w:lsdException w:name="Medium List 1 Accent 1" w:semiHidden="0" w:uiPriority="65" w:unhideWhenUsed="0"/>
-    <w:lsdException w:name="Revision" w:uiPriority="99" w:unhideWhenUsed="0"/>
-    <w:lsdException w:name="List Paragraph" w:semiHidden="0" w:uiPriority="34" w:unhideWhenUsed="0" w:qFormat="1"/>
-    <w:lsdException w:name="Quote" w:semiHidden="0" w:uiPriority="29" w:unhideWhenUsed="0" w:qFormat="1"/>
-    <w:lsdException w:name="Intense Quote" w:semiHidden="0" w:uiPriority="30" w:unhideWhenUsed="0" w:qFormat="1"/>
-    <w:lsdException w:name="Medium List 2 Accent 1" w:semiHidden="0" w:uiPriority="66" w:unhideWhenUsed="0"/>
-    <w:lsdException w:name="Medium Grid 1 Accent 1" w:semiHidden="0" w:uiPriority="67" w:unhideWhenUsed="0"/>
-    <w:lsdException w:name="Medium Grid 2 Accent 1" w:semiHidden="0" w:uiPriority="68" w:unhideWhenUsed="0"/>
-    <w:lsdException w:name="Medium Grid 3 Accent 1" w:semiHidden="0" w:uiPriority="69" w:unhideWhenUsed="0"/>
-    <w:lsdException w:name="Dark List Accent 1" w:semiHidden="0" w:uiPriority="70" w:unhideWhenUsed="0"/>
-    <w:lsdException w:name="Colorful Shading Accent 1" w:semiHidden="0" w:uiPriority="71" w:unhideWhenUsed="0"/>
-    <w:lsdException w:name="Colorful List Accent 1" w:semiHidden="0" w:uiPriority="72" w:unhideWhenUsed="0"/>
-    <w:lsdException w:name="Colorful Grid Accent 1" w:semiHidden="0" w:uiPriority="73" w:unhideWhenUsed="0"/>
-    <w:lsdException w:name="Light Shading Accent 2" w:semiHidden="0" w:uiPriority="60" w:unhideWhenUsed="0"/>
-    <w:lsdException w:name="Light List Accent 2" w:semiHidden="0" w:uiPriority="61" w:unhideWhenUsed="0"/>
-    <w:lsdException w:name="Light Grid Accent 2" w:semiHidden="0" w:uiPriority="62" w:unhideWhenUsed="0"/>
-    <w:lsdException w:name="Medium Shading 1 Accent 2" w:semiHidden="0" w:uiPriority="63" w:unhideWhenUsed="0"/>
-    <w:lsdException w:name="Medium Shading 2 Accent 2" w:semiHidden="0" w:uiPriority="64" w:unhideWhenUsed="0"/>
-    <w:lsdException w:name="Medium List 1 Accent 2" w:semiHidden="0" w:uiPriority="65" w:unhideWhenUsed="0"/>
-    <w:lsdException w:name="Medium List 2 Accent 2" w:semiHidden="0" w:uiPriority="66" w:unhideWhenUsed="0"/>
-    <w:lsdException w:name="Medium Grid 1 Accent 2" w:semiHidden="0" w:uiPriority="67" w:unhideWhenUsed="0"/>
-    <w:lsdException w:name="Medium Grid 2 Accent 2" w:semiHidden="0" w:uiPriority="68" w:unhideWhenUsed="0"/>
-    <w:lsdException w:name="Medium Grid 3 Accent 2" w:semiHidden="0" w:uiPriority="69" w:unhideWhenUsed="0"/>
-    <w:lsdException w:name="Dark List Accent 2" w:semiHidden="0" w:uiPriority="70" w:unhideWhenUsed="0"/>
-    <w:lsdException w:name="Colorful Shading Accent 2" w:semiHidden="0" w:uiPriority="71" w:unhideWhenUsed="0"/>
-    <w:lsdException w:name="Colorful List Accent 2" w:semiHidden="0" w:uiPriority="72" w:unhideWhenUsed="0"/>
-    <w:lsdException w:name="Colorful Grid Accent 2" w:semiHidden="0" w:uiPriority="73" w:unhideWhenUsed="0"/>
-    <w:lsdException w:name="Light Shading Accent 3" w:semiHidden="0" w:uiPriority="60" w:unhideWhenUsed="0"/>
-    <w:lsdException w:name="Light List Accent 3" w:semiHidden="0" w:uiPriority="61" w:unhideWhenUsed="0"/>
-    <w:lsdException w:name="Light Grid Accent 3" w:semiHidden="0" w:uiPriority="62" w:unhideWhenUsed="0"/>
-    <w:lsdException w:name="Medium Shading 1 Accent 3" w:semiHidden="0" w:uiPriority="63" w:unhideWhenUsed="0"/>
-    <w:lsdException w:name="Medium Shading 2 Accent 3" w:semiHidden="0" w:uiPriority="64" w:unhideWhenUsed="0"/>
-    <w:lsdException w:name="Medium List 1 Accent 3" w:semiHidden="0" w:uiPriority="65" w:unhideWhenUsed="0"/>
-    <w:lsdException w:name="Medium List 2 Accent 3" w:semiHidden="0" w:uiPriority="66" w:unhideWhenUsed="0"/>
-    <w:lsdException w:name="Medium Grid 1 Accent 3" w:semiHidden="0" w:uiPriority="67" w:unhideWhenUsed="0"/>
-    <w:lsdException w:name="Medium Grid 2 Accent 3" w:semiHidden="0" w:uiPriority="68" w:unhideWhenUsed="0"/>
-    <w:lsdException w:name="Medium Grid 3 Accent 3" w:semiHidden="0" w:uiPriority="69" w:unhideWhenUsed="0"/>
-    <w:lsdException w:name="Dark List Accent 3" w:semiHidden="0" w:uiPriority="70" w:unhideWhenUsed="0"/>
-    <w:lsdException w:name="Colorful Shading Accent 3" w:semiHidden="0" w:uiPriority="71" w:unhideWhenUsed="0"/>
-    <w:lsdException w:name="Colorful List Accent 3" w:semiHidden="0" w:uiPriority="72" w:unhideWhenUsed="0"/>
-    <w:lsdException w:name="Colorful Grid Accent 3" w:semiHidden="0" w:uiPriority="73" w:unhideWhenUsed="0"/>
-    <w:lsdException w:name="Light Shading Accent 4" w:semiHidden="0" w:uiPriority="60" w:unhideWhenUsed="0"/>
-    <w:lsdException w:name="Light List Accent 4" w:semiHidden="0" w:uiPriority="61" w:unhideWhenUsed="0"/>
-    <w:lsdException w:name="Light Grid Accent 4" w:semiHidden="0" w:uiPriority="62" w:unhideWhenUsed="0"/>
-    <w:lsdException w:name="Medium Shading 1 Accent 4" w:semiHidden="0" w:uiPriority="63" w:unhideWhenUsed="0"/>
-    <w:lsdException w:name="Medium Shading 2 Accent 4" w:semiHidden="0" w:uiPriority="64" w:unhideWhenUsed="0"/>
-    <w:lsdException w:name="Medium List 1 Accent 4" w:semiHidden="0" w:uiPriority="65" w:unhideWhenUsed="0"/>
-    <w:lsdException w:name="Medium List 2 Accent 4" w:semiHidden="0" w:uiPriority="66" w:unhideWhenUsed="0"/>
-    <w:lsdException w:name="Medium Grid 1 Accent 4" w:semiHidden="0" w:uiPriority="67" w:unhideWhenUsed="0"/>
-    <w:lsdException w:name="Medium Grid 2 Accent 4" w:semiHidden="0" w:uiPriority="68" w:unhideWhenUsed="0"/>
-    <w:lsdException w:name="Medium Grid 3 Accent 4" w:semiHidden="0" w:uiPriority="69" w:unhideWhenUsed="0"/>
-    <w:lsdException w:name="Dark List Accent 4" w:semiHidden="0" w:uiPriority="70" w:unhideWhenUsed="0"/>
-    <w:lsdException w:name="Colorful Shading Accent 4" w:semiHidden="0" w:uiPriority="71" w:unhideWhenUsed="0"/>
-    <w:lsdException w:name="Colorful List Accent 4" w:semiHidden="0" w:uiPriority="72" w:unhideWhenUsed="0"/>
-    <w:lsdException w:name="Colorful Grid Accent 4" w:semiHidden="0" w:uiPriority="73" w:unhideWhenUsed="0"/>
-    <w:lsdException w:name="Light Shading Accent 5" w:semiHidden="0" w:uiPriority="60" w:unhideWhenUsed="0"/>
-    <w:lsdException w:name="Light List Accent 5" w:semiHidden="0" w:uiPriority="61" w:unhideWhenUsed="0"/>
-    <w:lsdException w:name="Light Grid Accent 5" w:semiHidden="0" w:uiPriority="62" w:unhideWhenUsed="0"/>
-    <w:lsdException w:name="Medium Shading 1 Accent 5" w:semiHidden="0" w:uiPriority="63" w:unhideWhenUsed="0"/>
-    <w:lsdException w:name="Medium Shading 2 Accent 5" w:semiHidden="0" w:uiPriority="64" w:unhideWhenUsed="0"/>
-    <w:lsdException w:name="Medium List 1 Accent 5" w:semiHidden="0" w:uiPriority="65" w:unhideWhenUsed="0"/>
-    <w:lsdException w:name="Medium List 2 Accent 5" w:semiHidden="0" w:uiPriority="66" w:unhideWhenUsed="0"/>
-    <w:lsdException w:name="Medium Grid 1 Accent 5" w:semiHidden="0" w:uiPriority="67" w:unhideWhenUsed="0"/>
-    <w:lsdException w:name="Medium Grid 2 Accent 5" w:semiHidden="0" w:uiPriority="68" w:unhideWhenUsed="0"/>
-    <w:lsdException w:name="Medium Grid 3 Accent 5" w:semiHidden="0" w:uiPriority="69" w:unhideWhenUsed="0"/>
-    <w:lsdException w:name="Dark List Accent 5" w:semiHidden="0" w:uiPriority="70" w:unhideWhenUsed="0"/>
-    <w:lsdException w:name="Colorful Shading Accent 5" w:semiHidden="0" w:uiPriority="71" w:unhideWhenUsed="0"/>
-    <w:lsdException w:name="Colorful List Accent 5" w:semiHidden="0" w:uiPriority="72" w:unhideWhenUsed="0"/>
-    <w:lsdException w:name="Colorful Grid Accent 5" w:semiHidden="0" w:uiPriority="73" w:unhideWhenUsed="0"/>
-    <w:lsdException w:name="Light Shading Accent 6" w:semiHidden="0" w:uiPriority="60" w:unhideWhenUsed="0"/>
-    <w:lsdException w:name="Light List Accent 6" w:semiHidden="0" w:uiPriority="61" w:unhideWhenUsed="0"/>
-    <w:lsdException w:name="Light Grid Accent 6" w:semiHidden="0" w:uiPriority="62" w:unhideWhenUsed="0"/>
-    <w:lsdException w:name="Medium Shading 1 Accent 6" w:semiHidden="0" w:uiPriority="63" w:unhideWhenUsed="0"/>
-    <w:lsdException w:name="Medium Shading 2 Accent 6" w:semiHidden="0" w:uiPriority="64" w:unhideWhenUsed="0"/>
-    <w:lsdException w:name="Medium List 1 Accent 6" w:semiHidden="0" w:uiPriority="65" w:unhideWhenUsed="0"/>
-    <w:lsdException w:name="Medium List 2 Accent 6" w:semiHidden="0" w:uiPriority="66" w:unhideWhenUsed="0"/>
-    <w:lsdException w:name="Medium Grid 1 Accent 6" w:semiHidden="0" w:uiPriority="67" w:unhideWhenUsed="0"/>
-    <w:lsdException w:name="Medium Grid 2 Accent 6" w:semiHidden="0" w:uiPriority="68" w:unhideWhenUsed="0"/>
-    <w:lsdException w:name="Medium Grid 3 Accent 6" w:semiHidden="0" w:uiPriority="69" w:unhideWhenUsed="0"/>
-    <w:lsdException w:name="Dark List Accent 6" w:semiHidden="0" w:uiPriority="70" w:unhideWhenUsed="0"/>
-    <w:lsdException w:name="Colorful Shading Accent 6" w:semiHidden="0" w:uiPriority="71" w:unhideWhenUsed="0"/>
-    <w:lsdException w:name="Colorful List Accent 6" w:semiHidden="0" w:uiPriority="72" w:unhideWhenUsed="0"/>
-    <w:lsdException w:name="Colorful Grid Accent 6" w:semiHidden="0" w:uiPriority="73" w:unhideWhenUsed="0"/>
-    <w:lsdException w:name="Subtle Emphasis" w:semiHidden="0" w:uiPriority="19" w:unhideWhenUsed="0" w:qFormat="1"/>
-    <w:lsdException w:name="Intense Emphasis" w:semiHidden="0" w:uiPriority="21" w:unhideWhenUsed="0" w:qFormat="1"/>
-    <w:lsdException w:name="Subtle Reference" w:semiHidden="0" w:uiPriority="31" w:unhideWhenUsed="0" w:qFormat="1"/>
-    <w:lsdException w:name="Intense Reference" w:semiHidden="0" w:uiPriority="32" w:unhideWhenUsed="0" w:qFormat="1"/>
-    <w:lsdException w:name="Book Title" w:semiHidden="0" w:uiPriority="33" w:unhideWhenUsed="0" w:qFormat="1"/>
-    <w:lsdException w:name="Bibliography" w:uiPriority="37"/>
-    <w:lsdException w:name="TOC Heading" w:uiPriority="39" w:qFormat="1"/>
+  <w:latentStyles w:defLockedState="0" w:defUIPriority="0" w:defSemiHidden="0" w:defUnhideWhenUsed="0" w:defQFormat="0" w:count="371">
+    <w:lsdException w:name="Normal" w:qFormat="1"/>
+    <w:lsdException w:name="heading 1" w:uiPriority="9" w:qFormat="1"/>
+    <w:lsdException w:name="heading 2" w:uiPriority="9" w:qFormat="1"/>
+    <w:lsdException w:name="heading 3" w:uiPriority="9" w:qFormat="1"/>
+    <w:lsdException w:name="heading 4" w:uiPriority="9" w:qFormat="1"/>
+    <w:lsdException w:name="heading 5" w:semiHidden="1" w:unhideWhenUsed="1" w:qFormat="1"/>
+    <w:lsdException w:name="heading 6" w:semiHidden="1" w:unhideWhenUsed="1" w:qFormat="1"/>
+    <w:lsdException w:name="heading 7" w:semiHidden="1" w:unhideWhenUsed="1" w:qFormat="1"/>
+    <w:lsdException w:name="heading 8" w:semiHidden="1" w:unhideWhenUsed="1" w:qFormat="1"/>
+    <w:lsdException w:name="heading 9" w:semiHidden="1" w:unhideWhenUsed="1" w:qFormat="1"/>
+    <w:lsdException w:name="index 1" w:semiHidden="1" w:unhideWhenUsed="1"/>
+    <w:lsdException w:name="index 2" w:semiHidden="1" w:unhideWhenUsed="1"/>
+    <w:lsdException w:name="index 3" w:semiHidden="1" w:unhideWhenUsed="1"/>
+    <w:lsdException w:name="index 4" w:semiHidden="1" w:unhideWhenUsed="1"/>
+    <w:lsdException w:name="index 5" w:semiHidden="1" w:unhideWhenUsed="1"/>
+    <w:lsdException w:name="index 6" w:semiHidden="1" w:unhideWhenUsed="1"/>
+    <w:lsdException w:name="index 7" w:semiHidden="1" w:unhideWhenUsed="1"/>
+    <w:lsdException w:name="index 8" w:semiHidden="1" w:unhideWhenUsed="1"/>
+    <w:lsdException w:name="index 9" w:semiHidden="1" w:unhideWhenUsed="1"/>
+    <w:lsdException w:name="toc 1" w:semiHidden="1" w:uiPriority="39" w:unhideWhenUsed="1"/>
+    <w:lsdException w:name="toc 2" w:semiHidden="1" w:uiPriority="39" w:unhideWhenUsed="1"/>
+    <w:lsdException w:name="toc 3" w:semiHidden="1" w:uiPriority="39" w:unhideWhenUsed="1"/>
+    <w:lsdException w:name="toc 4" w:semiHidden="1" w:unhideWhenUsed="1"/>
+    <w:lsdException w:name="toc 5" w:semiHidden="1" w:unhideWhenUsed="1"/>
+    <w:lsdException w:name="toc 6" w:semiHidden="1" w:unhideWhenUsed="1"/>
+    <w:lsdException w:name="toc 7" w:semiHidden="1" w:unhideWhenUsed="1"/>
+    <w:lsdException w:name="toc 8" w:semiHidden="1" w:unhideWhenUsed="1"/>
+    <w:lsdException w:name="toc 9" w:semiHidden="1" w:unhideWhenUsed="1"/>
+    <w:lsdException w:name="Normal Indent" w:semiHidden="1" w:unhideWhenUsed="1"/>
+    <w:lsdException w:name="footnote text" w:semiHidden="1" w:unhideWhenUsed="1"/>
+    <w:lsdException w:name="annotation text" w:semiHidden="1" w:unhideWhenUsed="1"/>
+    <w:lsdException w:name="header" w:semiHidden="1" w:unhideWhenUsed="1"/>
+    <w:lsdException w:name="footer" w:semiHidden="1" w:unhideWhenUsed="1"/>
+    <w:lsdException w:name="index heading" w:semiHidden="1" w:unhideWhenUsed="1"/>
+    <w:lsdException w:name="caption" w:semiHidden="1" w:unhideWhenUsed="1" w:qFormat="1"/>
+    <w:lsdException w:name="table of figures" w:semiHidden="1" w:unhideWhenUsed="1"/>
+    <w:lsdException w:name="envelope address" w:semiHidden="1" w:unhideWhenUsed="1"/>
+    <w:lsdException w:name="envelope return" w:semiHidden="1" w:unhideWhenUsed="1"/>
+    <w:lsdException w:name="footnote reference" w:semiHidden="1" w:unhideWhenUsed="1"/>
+    <w:lsdException w:name="annotation reference" w:semiHidden="1" w:unhideWhenUsed="1"/>
+    <w:lsdException w:name="line number" w:semiHidden="1" w:unhideWhenUsed="1"/>
+    <w:lsdException w:name="page number" w:semiHidden="1" w:unhideWhenUsed="1"/>
+    <w:lsdException w:name="endnote reference" w:semiHidden="1" w:unhideWhenUsed="1"/>
+    <w:lsdException w:name="endnote text" w:semiHidden="1" w:unhideWhenUsed="1"/>
+    <w:lsdException w:name="table of authorities" w:semiHidden="1" w:unhideWhenUsed="1"/>
+    <w:lsdException w:name="macro" w:semiHidden="1" w:unhideWhenUsed="1"/>
+    <w:lsdException w:name="toa heading" w:semiHidden="1" w:unhideWhenUsed="1"/>
+    <w:lsdException w:name="List" w:semiHidden="1" w:unhideWhenUsed="1"/>
+    <w:lsdException w:name="List Bullet" w:semiHidden="1" w:unhideWhenUsed="1"/>
+    <w:lsdException w:name="List 2" w:semiHidden="1" w:unhideWhenUsed="1"/>
+    <w:lsdException w:name="List 3" w:semiHidden="1" w:unhideWhenUsed="1"/>
+    <w:lsdException w:name="List Bullet 2" w:semiHidden="1" w:unhideWhenUsed="1"/>
+    <w:lsdException w:name="List Bullet 3" w:semiHidden="1" w:unhideWhenUsed="1"/>
+    <w:lsdException w:name="List Bullet 4" w:semiHidden="1" w:unhideWhenUsed="1"/>
+    <w:lsdException w:name="List Bullet 5" w:semiHidden="1" w:unhideWhenUsed="1"/>
+    <w:lsdException w:name="List Number 2" w:semiHidden="1" w:unhideWhenUsed="1"/>
+    <w:lsdException w:name="List Number 3" w:semiHidden="1" w:unhideWhenUsed="1"/>
+    <w:lsdException w:name="List Number 4" w:semiHidden="1" w:unhideWhenUsed="1"/>
+    <w:lsdException w:name="List Number 5" w:semiHidden="1" w:unhideWhenUsed="1"/>
+    <w:lsdException w:name="Title" w:qFormat="1"/>
+    <w:lsdException w:name="Closing" w:semiHidden="1" w:unhideWhenUsed="1"/>
+    <w:lsdException w:name="Signature" w:semiHidden="1" w:unhideWhenUsed="1"/>
+    <w:lsdException w:name="Default Paragraph Font" w:semiHidden="1" w:uiPriority="1" w:unhideWhenUsed="1"/>
+    <w:lsdException w:name="Body Text" w:semiHidden="1" w:unhideWhenUsed="1"/>
+    <w:lsdException w:name="Body Text Indent" w:semiHidden="1" w:unhideWhenUsed="1"/>
+    <w:lsdException w:name="List Continue" w:semiHidden="1" w:unhideWhenUsed="1"/>
+    <w:lsdException w:name="List Continue 2" w:semiHidden="1" w:unhideWhenUsed="1"/>
+    <w:lsdException w:name="List Continue 3" w:semiHidden="1" w:unhideWhenUsed="1"/>
+    <w:lsdException w:name="List Continue 4" w:semiHidden="1" w:unhideWhenUsed="1"/>
+    <w:lsdException w:name="List Continue 5" w:semiHidden="1" w:unhideWhenUsed="1"/>
+    <w:lsdException w:name="Message Header" w:semiHidden="1" w:unhideWhenUsed="1"/>
+    <w:lsdException w:name="Subtitle" w:qFormat="1"/>
+    <w:lsdException w:name="Body Text First Indent 2" w:semiHidden="1" w:unhideWhenUsed="1"/>
+    <w:lsdException w:name="Note Heading" w:semiHidden="1" w:unhideWhenUsed="1"/>
+    <w:lsdException w:name="Body Text 2" w:semiHidden="1" w:unhideWhenUsed="1"/>
+    <w:lsdException w:name="Body Text 3" w:semiHidden="1" w:unhideWhenUsed="1"/>
+    <w:lsdException w:name="Body Text Indent 2" w:semiHidden="1" w:unhideWhenUsed="1"/>
+    <w:lsdException w:name="Body Text Indent 3" w:semiHidden="1" w:unhideWhenUsed="1"/>
+    <w:lsdException w:name="Block Text" w:semiHidden="1" w:unhideWhenUsed="1"/>
+    <w:lsdException w:name="Hyperlink" w:semiHidden="1" w:uiPriority="99" w:unhideWhenUsed="1"/>
+    <w:lsdException w:name="FollowedHyperlink" w:semiHidden="1" w:uiPriority="99" w:unhideWhenUsed="1"/>
+    <w:lsdException w:name="Strong" w:qFormat="1"/>
+    <w:lsdException w:name="Emphasis" w:qFormat="1"/>
+    <w:lsdException w:name="Document Map" w:semiHidden="1" w:unhideWhenUsed="1"/>
+    <w:lsdException w:name="Plain Text" w:semiHidden="1" w:unhideWhenUsed="1"/>
+    <w:lsdException w:name="E-mail Signature" w:semiHidden="1" w:unhideWhenUsed="1"/>
+    <w:lsdException w:name="HTML Top of Form" w:semiHidden="1" w:unhideWhenUsed="1"/>
+    <w:lsdException w:name="HTML Bottom of Form" w:semiHidden="1" w:unhideWhenUsed="1"/>
+    <w:lsdException w:name="Normal (Web)" w:semiHidden="1" w:uiPriority="99" w:unhideWhenUsed="1"/>
+    <w:lsdException w:name="HTML Acronym" w:semiHidden="1" w:unhideWhenUsed="1"/>
+    <w:lsdException w:name="HTML Address" w:semiHidden="1" w:unhideWhenUsed="1"/>
+    <w:lsdException w:name="HTML Cite" w:semiHidden="1" w:unhideWhenUsed="1"/>
+    <w:lsdException w:name="HTML Code" w:semiHidden="1" w:unhideWhenUsed="1"/>
+    <w:lsdException w:name="HTML Definition" w:semiHidden="1" w:unhideWhenUsed="1"/>
+    <w:lsdException w:name="HTML Keyboard" w:semiHidden="1" w:unhideWhenUsed="1"/>
+    <w:lsdException w:name="HTML Preformatted" w:semiHidden="1" w:uiPriority="99" w:unhideWhenUsed="1"/>
+    <w:lsdException w:name="HTML Sample" w:semiHidden="1" w:unhideWhenUsed="1"/>
+    <w:lsdException w:name="HTML Typewriter" w:semiHidden="1" w:unhideWhenUsed="1"/>
+    <w:lsdException w:name="HTML Variable" w:semiHidden="1" w:unhideWhenUsed="1"/>
+    <w:lsdException w:name="Normal Table" w:semiHidden="1" w:unhideWhenUsed="1"/>
+    <w:lsdException w:name="annotation subject" w:semiHidden="1" w:unhideWhenUsed="1"/>
+    <w:lsdException w:name="No List" w:semiHidden="1" w:uiPriority="99" w:unhideWhenUsed="1"/>
+    <w:lsdException w:name="Outline List 1" w:semiHidden="1" w:unhideWhenUsed="1"/>
+    <w:lsdException w:name="Outline List 2" w:semiHidden="1" w:unhideWhenUsed="1"/>
+    <w:lsdException w:name="Outline List 3" w:semiHidden="1" w:unhideWhenUsed="1"/>
+    <w:lsdException w:name="Table Simple 1" w:semiHidden="1" w:unhideWhenUsed="1"/>
+    <w:lsdException w:name="Table Simple 2" w:semiHidden="1" w:unhideWhenUsed="1"/>
+    <w:lsdException w:name="Table Simple 3" w:semiHidden="1" w:unhideWhenUsed="1"/>
+    <w:lsdException w:name="Table Classic 1" w:semiHidden="1" w:unhideWhenUsed="1"/>
+    <w:lsdException w:name="Table Classic 2" w:semiHidden="1" w:unhideWhenUsed="1"/>
+    <w:lsdException w:name="Table Classic 3" w:semiHidden="1" w:unhideWhenUsed="1"/>
+    <w:lsdException w:name="Table Classic 4" w:semiHidden="1" w:unhideWhenUsed="1"/>
+    <w:lsdException w:name="Table Colorful 1" w:semiHidden="1" w:unhideWhenUsed="1"/>
+    <w:lsdException w:name="Table Colorful 2" w:semiHidden="1" w:unhideWhenUsed="1"/>
+    <w:lsdException w:name="Table Colorful 3" w:semiHidden="1" w:unhideWhenUsed="1"/>
+    <w:lsdException w:name="Table Columns 1" w:semiHidden="1" w:unhideWhenUsed="1"/>
+    <w:lsdException w:name="Table Columns 2" w:semiHidden="1" w:unhideWhenUsed="1"/>
+    <w:lsdException w:name="Table Columns 3" w:semiHidden="1" w:unhideWhenUsed="1"/>
+    <w:lsdException w:name="Table Columns 4" w:semiHidden="1" w:unhideWhenUsed="1"/>
+    <w:lsdException w:name="Table Columns 5" w:semiHidden="1" w:unhideWhenUsed="1"/>
+    <w:lsdException w:name="Table Grid 1" w:semiHidden="1" w:unhideWhenUsed="1"/>
+    <w:lsdException w:name="Table Grid 2" w:semiHidden="1" w:unhideWhenUsed="1"/>
+    <w:lsdException w:name="Table Grid 3" w:semiHidden="1" w:unhideWhenUsed="1"/>
+    <w:lsdException w:name="Table Grid 4" w:semiHidden="1" w:unhideWhenUsed="1"/>
+    <w:lsdException w:name="Table Grid 5" w:semiHidden="1" w:unhideWhenUsed="1"/>
+    <w:lsdException w:name="Table Grid 6" w:semiHidden="1" w:unhideWhenUsed="1"/>
+    <w:lsdException w:name="Table Grid 7" w:semiHidden="1" w:unhideWhenUsed="1"/>
+    <w:lsdException w:name="Table Grid 8" w:semiHidden="1" w:unhideWhenUsed="1"/>
+    <w:lsdException w:name="Table List 1" w:semiHidden="1" w:unhideWhenUsed="1"/>
+    <w:lsdException w:name="Table List 2" w:semiHidden="1" w:unhideWhenUsed="1"/>
+    <w:lsdException w:name="Table List 3" w:semiHidden="1" w:unhideWhenUsed="1"/>
+    <w:lsdException w:name="Table List 4" w:semiHidden="1" w:unhideWhenUsed="1"/>
+    <w:lsdException w:name="Table List 5" w:semiHidden="1" w:unhideWhenUsed="1"/>
+    <w:lsdException w:name="Table List 6" w:semiHidden="1" w:unhideWhenUsed="1"/>
+    <w:lsdException w:name="Table List 7" w:semiHidden="1" w:unhideWhenUsed="1"/>
+    <w:lsdException w:name="Table List 8" w:semiHidden="1" w:unhideWhenUsed="1"/>
+    <w:lsdException w:name="Table 3D effects 1" w:semiHidden="1" w:unhideWhenUsed="1"/>
+    <w:lsdException w:name="Table 3D effects 2" w:semiHidden="1" w:unhideWhenUsed="1"/>
+    <w:lsdException w:name="Table 3D effects 3" w:semiHidden="1" w:unhideWhenUsed="1"/>
+    <w:lsdException w:name="Table Contemporary" w:semiHidden="1" w:unhideWhenUsed="1"/>
+    <w:lsdException w:name="Table Elegant" w:semiHidden="1" w:unhideWhenUsed="1"/>
+    <w:lsdException w:name="Table Professional" w:semiHidden="1" w:unhideWhenUsed="1"/>
+    <w:lsdException w:name="Table Subtle 1" w:semiHidden="1" w:unhideWhenUsed="1"/>
+    <w:lsdException w:name="Table Subtle 2" w:semiHidden="1" w:unhideWhenUsed="1"/>
+    <w:lsdException w:name="Table Web 1" w:semiHidden="1" w:unhideWhenUsed="1"/>
+    <w:lsdException w:name="Table Web 2" w:semiHidden="1" w:unhideWhenUsed="1"/>
+    <w:lsdException w:name="Table Web 3" w:semiHidden="1" w:unhideWhenUsed="1"/>
+    <w:lsdException w:name="Balloon Text" w:semiHidden="1" w:unhideWhenUsed="1"/>
+    <w:lsdException w:name="Table Grid" w:uiPriority="59"/>
+    <w:lsdException w:name="Table Theme" w:semiHidden="1" w:unhideWhenUsed="1"/>
+    <w:lsdException w:name="Placeholder Text" w:semiHidden="1" w:uiPriority="99"/>
+    <w:lsdException w:name="No Spacing" w:uiPriority="1" w:qFormat="1"/>
+    <w:lsdException w:name="Light Shading" w:uiPriority="60"/>
+    <w:lsdException w:name="Light List" w:uiPriority="61"/>
+    <w:lsdException w:name="Light Grid" w:uiPriority="62"/>
+    <w:lsdException w:name="Medium Shading 1" w:uiPriority="63"/>
+    <w:lsdException w:name="Medium Shading 2" w:uiPriority="64"/>
+    <w:lsdException w:name="Medium List 1" w:uiPriority="65"/>
+    <w:lsdException w:name="Medium List 2" w:uiPriority="66"/>
+    <w:lsdException w:name="Medium Grid 1" w:uiPriority="67"/>
+    <w:lsdException w:name="Medium Grid 2" w:uiPriority="68"/>
+    <w:lsdException w:name="Medium Grid 3" w:uiPriority="69"/>
+    <w:lsdException w:name="Dark List" w:uiPriority="70"/>
+    <w:lsdException w:name="Colorful Shading" w:uiPriority="71"/>
+    <w:lsdException w:name="Colorful List" w:uiPriority="72"/>
+    <w:lsdException w:name="Colorful Grid" w:uiPriority="73"/>
+    <w:lsdException w:name="Light Shading Accent 1" w:uiPriority="60"/>
+    <w:lsdException w:name="Light List Accent 1" w:uiPriority="61"/>
+    <w:lsdException w:name="Light Grid Accent 1" w:uiPriority="62"/>
+    <w:lsdException w:name="Medium Shading 1 Accent 1" w:uiPriority="63"/>
+    <w:lsdException w:name="Medium Shading 2 Accent 1" w:uiPriority="64"/>
+    <w:lsdException w:name="Medium List 1 Accent 1" w:uiPriority="65"/>
+    <w:lsdException w:name="Revision" w:semiHidden="1" w:uiPriority="99"/>
+    <w:lsdException w:name="List Paragraph" w:uiPriority="34" w:qFormat="1"/>
+    <w:lsdException w:name="Quote" w:uiPriority="29" w:qFormat="1"/>
+    <w:lsdException w:name="Intense Quote" w:uiPriority="30" w:qFormat="1"/>
+    <w:lsdException w:name="Medium List 2 Accent 1" w:uiPriority="66"/>
+    <w:lsdException w:name="Medium Grid 1 Accent 1" w:uiPriority="67"/>
+    <w:lsdException w:name="Medium Grid 2 Accent 1" w:uiPriority="68"/>
+    <w:lsdException w:name="Medium Grid 3 Accent 1" w:uiPriority="69"/>
+    <w:lsdException w:name="Dark List Accent 1" w:uiPriority="70"/>
+    <w:lsdException w:name="Colorful Shading Accent 1" w:uiPriority="71"/>
+    <w:lsdException w:name="Colorful List Accent 1" w:uiPriority="72"/>
+    <w:lsdException w:name="Colorful Grid Accent 1" w:uiPriority="73"/>
+    <w:lsdException w:name="Light Shading Accent 2" w:uiPriority="60"/>
+    <w:lsdException w:name="Light List Accent 2" w:uiPriority="61"/>
+    <w:lsdException w:name="Light Grid Accent 2" w:uiPriority="62"/>
+    <w:lsdException w:name="Medium Shading 1 Accent 2" w:uiPriority="63"/>
+    <w:lsdException w:name="Medium Shading 2 Accent 2" w:uiPriority="64"/>
+    <w:lsdException w:name="Medium List 1 Accent 2" w:uiPriority="65"/>
+    <w:lsdException w:name="Medium List 2 Accent 2" w:uiPriority="66"/>
+    <w:lsdException w:name="Medium Grid 1 Accent 2" w:uiPriority="67"/>
+    <w:lsdException w:name="Medium Grid 2 Accent 2" w:uiPriority="68"/>
+    <w:lsdException w:name="Medium Grid 3 Accent 2" w:uiPriority="69"/>
+    <w:lsdException w:name="Dark List Accent 2" w:uiPriority="70"/>
+    <w:lsdException w:name="Colorful Shading Accent 2" w:uiPriority="71"/>
+    <w:lsdException w:name="Colorful List Accent 2" w:uiPriority="72"/>
+    <w:lsdException w:name="Colorful Grid Accent 2" w:uiPriority="73"/>
+    <w:lsdException w:name="Light Shading Accent 3" w:uiPriority="60"/>
+    <w:lsdException w:name="Light List Accent 3" w:uiPriority="61"/>
+    <w:lsdException w:name="Light Grid Accent 3" w:uiPriority="62"/>
+    <w:lsdException w:name="Medium Shading 1 Accent 3" w:uiPriority="63"/>
+    <w:lsdException w:name="Medium Shading 2 Accent 3" w:uiPriority="64"/>
+    <w:lsdException w:name="Medium List 1 Accent 3" w:uiPriority="65"/>
+    <w:lsdException w:name="Medium List 2 Accent 3" w:uiPriority="66"/>
+    <w:lsdException w:name="Medium Grid 1 Accent 3" w:uiPriority="67"/>
+    <w:lsdException w:name="Medium Grid 2 Accent 3" w:uiPriority="68"/>
+    <w:lsdException w:name="Medium Grid 3 Accent 3" w:uiPriority="69"/>
+    <w:lsdException w:name="Dark List Accent 3" w:uiPriority="70"/>
+    <w:lsdException w:name="Colorful Shading Accent 3" w:uiPriority="71"/>
+    <w:lsdException w:name="Colorful List Accent 3" w:uiPriority="72"/>
+    <w:lsdException w:name="Colorful Grid Accent 3" w:uiPriority="73"/>
+    <w:lsdException w:name="Light Shading Accent 4" w:uiPriority="60"/>
+    <w:lsdException w:name="Light List Accent 4" w:uiPriority="61"/>
+    <w:lsdException w:name="Light Grid Accent 4" w:uiPriority="62"/>
+    <w:lsdException w:name="Medium Shading 1 Accent 4" w:uiPriority="63"/>
+    <w:lsdException w:name="Medium Shading 2 Accent 4" w:uiPriority="64"/>
+    <w:lsdException w:name="Medium List 1 Accent 4" w:uiPriority="65"/>
+    <w:lsdException w:name="Medium List 2 Accent 4" w:uiPriority="66"/>
+    <w:lsdException w:name="Medium Grid 1 Accent 4" w:uiPriority="67"/>
+    <w:lsdException w:name="Medium Grid 2 Accent 4" w:uiPriority="68"/>
+    <w:lsdException w:name="Medium Grid 3 Accent 4" w:uiPriority="69"/>
+    <w:lsdException w:name="Dark List Accent 4" w:uiPriority="70"/>
+    <w:lsdException w:name="Colorful Shading Accent 4" w:uiPriority="71"/>
+    <w:lsdException w:name="Colorful List Accent 4" w:uiPriority="72"/>
+    <w:lsdException w:name="Colorful Grid Accent 4" w:uiPriority="73"/>
+    <w:lsdException w:name="Light Shading Accent 5" w:uiPriority="60"/>
+    <w:lsdException w:name="Light List Accent 5" w:uiPriority="61"/>
+    <w:lsdException w:name="Light Grid Accent 5" w:uiPriority="62"/>
+    <w:lsdException w:name="Medium Shading 1 Accent 5" w:uiPriority="63"/>
+    <w:lsdException w:name="Medium Shading 2 Accent 5" w:uiPriority="64"/>
+    <w:lsdException w:name="Medium List 1 Accent 5" w:uiPriority="65"/>
+    <w:lsdException w:name="Medium List 2 Accent 5" w:uiPriority="66"/>
+    <w:lsdException w:name="Medium Grid 1 Accent 5" w:uiPriority="67"/>
+    <w:lsdException w:name="Medium Grid 2 Accent 5" w:uiPriority="68"/>
+    <w:lsdException w:name="Medium Grid 3 Accent 5" w:uiPriority="69"/>
+    <w:lsdException w:name="Dark List Accent 5" w:uiPriority="70"/>
+    <w:lsdException w:name="Colorful Shading Accent 5" w:uiPriority="71"/>
+    <w:lsdException w:name="Colorful List Accent 5" w:uiPriority="72"/>
+    <w:lsdException w:name="Colorful Grid Accent 5" w:uiPriority="73"/>
+    <w:lsdException w:name="Light Shading Accent 6" w:uiPriority="60"/>
+    <w:lsdException w:name="Light List Accent 6" w:uiPriority="61"/>
+    <w:lsdException w:name="Light Grid Accent 6" w:uiPriority="62"/>
+    <w:lsdException w:name="Medium Shading 1 Accent 6" w:uiPriority="63"/>
+    <w:lsdException w:name="Medium Shading 2 Accent 6" w:uiPriority="64"/>
+    <w:lsdException w:name="Medium List 1 Accent 6" w:uiPriority="65"/>
+    <w:lsdException w:name="Medium List 2 Accent 6" w:uiPriority="66"/>
+    <w:lsdException w:name="Medium Grid 1 Accent 6" w:uiPriority="67"/>
+    <w:lsdException w:name="Medium Grid 2 Accent 6" w:uiPriority="68"/>
+    <w:lsdException w:name="Medium Grid 3 Accent 6" w:uiPriority="69"/>
+    <w:lsdException w:name="Dark List Accent 6" w:uiPriority="70"/>
+    <w:lsdException w:name="Colorful Shading Accent 6" w:uiPriority="71"/>
+    <w:lsdException w:name="Colorful List Accent 6" w:uiPriority="72"/>
+    <w:lsdException w:name="Colorful Grid Accent 6" w:uiPriority="73"/>
+    <w:lsdException w:name="Subtle Emphasis" w:uiPriority="19" w:qFormat="1"/>
+    <w:lsdException w:name="Intense Emphasis" w:uiPriority="21" w:qFormat="1"/>
+    <w:lsdException w:name="Subtle Reference" w:uiPriority="31" w:qFormat="1"/>
+    <w:lsdException w:name="Intense Reference" w:uiPriority="32" w:qFormat="1"/>
+    <w:lsdException w:name="Book Title" w:uiPriority="33" w:qFormat="1"/>
+    <w:lsdException w:name="Bibliography" w:semiHidden="1" w:uiPriority="37" w:unhideWhenUsed="1"/>
+    <w:lsdException w:name="TOC Heading" w:semiHidden="1" w:uiPriority="39" w:unhideWhenUsed="1" w:qFormat="1"/>
+    <w:lsdException w:name="Plain Table 1" w:uiPriority="41"/>
+    <w:lsdException w:name="Plain Table 2" w:uiPriority="42"/>
+    <w:lsdException w:name="Plain Table 3" w:uiPriority="43"/>
+    <w:lsdException w:name="Plain Table 4" w:uiPriority="44"/>
+    <w:lsdException w:name="Plain Table 5" w:uiPriority="45"/>
+    <w:lsdException w:name="Grid Table Light" w:uiPriority="40"/>
+    <w:lsdException w:name="Grid Table 1 Light" w:uiPriority="46"/>
+    <w:lsdException w:name="Grid Table 2" w:uiPriority="47"/>
+    <w:lsdException w:name="Grid Table 3" w:uiPriority="48"/>
+    <w:lsdException w:name="Grid Table 4" w:uiPriority="49"/>
+    <w:lsdException w:name="Grid Table 5 Dark" w:uiPriority="50"/>
+    <w:lsdException w:name="Grid Table 6 Colorful" w:uiPriority="51"/>
+    <w:lsdException w:name="Grid Table 7 Colorful" w:uiPriority="52"/>
+    <w:lsdException w:name="Grid Table 1 Light Accent 1" w:uiPriority="46"/>
+    <w:lsdException w:name="Grid Table 2 Accent 1" w:uiPriority="47"/>
+    <w:lsdException w:name="Grid Table 3 Accent 1" w:uiPriority="48"/>
+    <w:lsdException w:name="Grid Table 4 Accent 1" w:uiPriority="49"/>
+    <w:lsdException w:name="Grid Table 5 Dark Accent 1" w:uiPriority="50"/>
+    <w:lsdException w:name="Grid Table 6 Colorful Accent 1" w:uiPriority="51"/>
+    <w:lsdException w:name="Grid Table 7 Colorful Accent 1" w:uiPriority="52"/>
+    <w:lsdException w:name="Grid Table 1 Light Accent 2" w:uiPriority="46"/>
+    <w:lsdException w:name="Grid Table 2 Accent 2" w:uiPriority="47"/>
+    <w:lsdException w:name="Grid Table 3 Accent 2" w:uiPriority="48"/>
+    <w:lsdException w:name="Grid Table 4 Accent 2" w:uiPriority="49"/>
+    <w:lsdException w:name="Grid Table 5 Dark Accent 2" w:uiPriority="50"/>
+    <w:lsdException w:name="Grid Table 6 Colorful Accent 2" w:uiPriority="51"/>
+    <w:lsdException w:name="Grid Table 7 Colorful Accent 2" w:uiPriority="52"/>
+    <w:lsdException w:name="Grid Table 1 Light Accent 3" w:uiPriority="46"/>
+    <w:lsdException w:name="Grid Table 2 Accent 3" w:uiPriority="47"/>
+    <w:lsdException w:name="Grid Table 3 Accent 3" w:uiPriority="48"/>
+    <w:lsdException w:name="Grid Table 4 Accent 3" w:uiPriority="49"/>
+    <w:lsdException w:name="Grid Table 5 Dark Accent 3" w:uiPriority="50"/>
+    <w:lsdException w:name="Grid Table 6 Colorful Accent 3" w:uiPriority="51"/>
+    <w:lsdException w:name="Grid Table 7 Colorful Accent 3" w:uiPriority="52"/>
+    <w:lsdException w:name="Grid Table 1 Light Accent 4" w:uiPriority="46"/>
+    <w:lsdException w:name="Grid Table 2 Accent 4" w:uiPriority="47"/>
+    <w:lsdException w:name="Grid Table 3 Accent 4" w:uiPriority="48"/>
+    <w:lsdException w:name="Grid Table 4 Accent 4" w:uiPriority="49"/>
+    <w:lsdException w:name="Grid Table 5 Dark Accent 4" w:uiPriority="50"/>
+    <w:lsdException w:name="Grid Table 6 Colorful Accent 4" w:uiPriority="51"/>
+    <w:lsdException w:name="Grid Table 7 Colorful Accent 4" w:uiPriority="52"/>
+    <w:lsdException w:name="Grid Table 1 Light Accent 5" w:uiPriority="46"/>
+    <w:lsdException w:name="Grid Table 2 Accent 5" w:uiPriority="47"/>
+    <w:lsdException w:name="Grid Table 3 Accent 5" w:uiPriority="48"/>
+    <w:lsdException w:name="Grid Table 4 Accent 5" w:uiPriority="49"/>
+    <w:lsdException w:name="Grid Table 5 Dark Accent 5" w:uiPriority="50"/>
+    <w:lsdException w:name="Grid Table 6 Colorful Accent 5" w:uiPriority="51"/>
+    <w:lsdException w:name="Grid Table 7 Colorful Accent 5" w:uiPriority="52"/>
+    <w:lsdException w:name="Grid Table 1 Light Accent 6" w:uiPriority="46"/>
+    <w:lsdException w:name="Grid Table 2 Accent 6" w:uiPriority="47"/>
+    <w:lsdException w:name="Grid Table 3 Accent 6" w:uiPriority="48"/>
+    <w:lsdException w:name="Grid Table 4 Accent 6" w:uiPriority="49"/>
+    <w:lsdException w:name="Grid Table 5 Dark Accent 6" w:uiPriority="50"/>
+    <w:lsdException w:name="Grid Table 6 Colorful Accent 6" w:uiPriority="51"/>
+    <w:lsdException w:name="Grid Table 7 Colorful Accent 6" w:uiPriority="52"/>
+    <w:lsdException w:name="List Table 1 Light" w:uiPriority="46"/>
+    <w:lsdException w:name="List Table 2" w:uiPriority="47"/>
+    <w:lsdException w:name="List Table 3" w:uiPriority="48"/>
+    <w:lsdException w:name="List Table 4" w:uiPriority="49"/>
+    <w:lsdException w:name="List Table 5 Dark" w:uiPriority="50"/>
+    <w:lsdException w:name="List Table 6 Colorful" w:uiPriority="51"/>
+    <w:lsdException w:name="List Table 7 Colorful" w:uiPriority="52"/>
+    <w:lsdException w:name="List Table 1 Light Accent 1" w:uiPriority="46"/>
+    <w:lsdException w:name="List Table 2 Accent 1" w:uiPriority="47"/>
+    <w:lsdException w:name="List Table 3 Accent 1" w:uiPriority="48"/>
+    <w:lsdException w:name="List Table 4 Accent 1" w:uiPriority="49"/>
+    <w:lsdException w:name="List Table 5 Dark Accent 1" w:uiPriority="50"/>
+    <w:lsdException w:name="List Table 6 Colorful Accent 1" w:uiPriority="51"/>
+    <w:lsdException w:name="List Table 7 Colorful Accent 1" w:uiPriority="52"/>
+    <w:lsdException w:name="List Table 1 Light Accent 2" w:uiPriority="46"/>
+    <w:lsdException w:name="List Table 2 Accent 2" w:uiPriority="47"/>
+    <w:lsdException w:name="List Table 3 Accent 2" w:uiPriority="48"/>
+    <w:lsdException w:name="List Table 4 Accent 2" w:uiPriority="49"/>
+    <w:lsdException w:name="List Table 5 Dark Accent 2" w:uiPriority="50"/>
+    <w:lsdException w:name="List Table 6 Colorful Accent 2" w:uiPriority="51"/>
+    <w:lsdException w:name="List Table 7 Colorful Accent 2" w:uiPriority="52"/>
+    <w:lsdException w:name="List Table 1 Light Accent 3" w:uiPriority="46"/>
+    <w:lsdException w:name="List Table 2 Accent 3" w:uiPriority="47"/>
+    <w:lsdException w:name="List Table 3 Accent 3" w:uiPriority="48"/>
+    <w:lsdException w:name="List Table 4 Accent 3" w:uiPriority="49"/>
+    <w:lsdException w:name="List Table 5 Dark Accent 3" w:uiPriority="50"/>
+    <w:lsdException w:name="List Table 6 Colorful Accent 3" w:uiPriority="51"/>
+    <w:lsdException w:name="List Table 7 Colorful Accent 3" w:uiPriority="52"/>
+    <w:lsdException w:name="List Table 1 Light Accent 4" w:uiPriority="46"/>
+    <w:lsdException w:name="List Table 2 Accent 4" w:uiPriority="47"/>
+    <w:lsdException w:name="List Table 3 Accent 4" w:uiPriority="48"/>
+    <w:lsdException w:name="List Table 4 Accent 4" w:uiPriority="49"/>
+    <w:lsdException w:name="List Table 5 Dark Accent 4" w:uiPriority="50"/>
+    <w:lsdException w:name="List Table 6 Colorful Accent 4" w:uiPriority="51"/>
+    <w:lsdException w:name="List Table 7 Colorful Accent 4" w:uiPriority="52"/>
+    <w:lsdException w:name="List Table 1 Light Accent 5" w:uiPriority="46"/>
+    <w:lsdException w:name="List Table 2 Accent 5" w:uiPriority="47"/>
+    <w:lsdException w:name="List Table 3 Accent 5" w:uiPriority="48"/>
+    <w:lsdException w:name="List Table 4 Accent 5" w:uiPriority="49"/>
+    <w:lsdException w:name="List Table 5 Dark Accent 5" w:uiPriority="50"/>
+    <w:lsdException w:name="List Table 6 Colorful Accent 5" w:uiPriority="51"/>
+    <w:lsdException w:name="List Table 7 Colorful Accent 5" w:uiPriority="52"/>
+    <w:lsdException w:name="List Table 1 Light Accent 6" w:uiPriority="46"/>
+    <w:lsdException w:name="List Table 2 Accent 6" w:uiPriority="47"/>
+    <w:lsdException w:name="List Table 3 Accent 6" w:uiPriority="48"/>
+    <w:lsdException w:name="List Table 4 Accent 6" w:uiPriority="49"/>
+    <w:lsdException w:name="List Table 5 Dark Accent 6" w:uiPriority="50"/>
+    <w:lsdException w:name="List Table 6 Colorful Accent 6" w:uiPriority="51"/>
+    <w:lsdException w:name="List Table 7 Colorful Accent 6" w:uiPriority="52"/>
   </w:latentStyles>
   <w:style w:type="paragraph" w:default="1" w:styleId="Normal">
     <w:name w:val="Normal"/>
@@ -13613,7 +13848,6 @@
       <w:rFonts w:eastAsiaTheme="minorHAnsi"/>
     </w:rPr>
     <w:tblPr>
-      <w:tblInd w:w="0" w:type="dxa"/>
       <w:tblBorders>
         <w:top w:val="single" w:sz="4" w:space="0" w:color="auto"/>
         <w:left w:val="single" w:sz="4" w:space="0" w:color="auto"/>
@@ -13622,722 +13856,6 @@
         <w:insideH w:val="single" w:sz="4" w:space="0" w:color="auto"/>
         <w:insideV w:val="single" w:sz="4" w:space="0" w:color="auto"/>
       </w:tblBorders>
-      <w:tblCellMar>
-        <w:top w:w="0" w:type="dxa"/>
-        <w:left w:w="108" w:type="dxa"/>
-        <w:bottom w:w="0" w:type="dxa"/>
-        <w:right w:w="108" w:type="dxa"/>
-      </w:tblCellMar>
-    </w:tblPr>
-  </w:style>
-  <w:style w:type="character" w:styleId="Hyperlink">
-    <w:name w:val="Hyperlink"/>
-    <w:basedOn w:val="DefaultParagraphFont"/>
-    <w:uiPriority w:val="99"/>
-    <w:rsid w:val="00F02575"/>
-    <w:rPr>
-      <w:color w:val="0000FF" w:themeColor="hyperlink"/>
-      <w:u w:val="single"/>
-    </w:rPr>
-  </w:style>
-  <w:style w:type="character" w:styleId="FollowedHyperlink">
-    <w:name w:val="FollowedHyperlink"/>
-    <w:basedOn w:val="DefaultParagraphFont"/>
-    <w:uiPriority w:val="99"/>
-    <w:rsid w:val="001B1C30"/>
-    <w:rPr>
-      <w:color w:val="800080" w:themeColor="followedHyperlink"/>
-      <w:u w:val="single"/>
-    </w:rPr>
-  </w:style>
-  <w:style w:type="paragraph" w:styleId="NoSpacing">
-    <w:name w:val="No Spacing"/>
-    <w:uiPriority w:val="1"/>
-    <w:qFormat/>
-    <w:rsid w:val="00D40A84"/>
-  </w:style>
-  <w:style w:type="character" w:customStyle="1" w:styleId="BodyTextChar">
-    <w:name w:val="Body Text Char"/>
-    <w:basedOn w:val="DefaultParagraphFont"/>
-    <w:link w:val="BodyText"/>
-    <w:rsid w:val="0078420B"/>
-  </w:style>
-  <w:style w:type="character" w:styleId="PlaceholderText">
-    <w:name w:val="Placeholder Text"/>
-    <w:basedOn w:val="DefaultParagraphFont"/>
-    <w:uiPriority w:val="99"/>
-    <w:semiHidden/>
-    <w:rsid w:val="003229E0"/>
-    <w:rPr>
-      <w:color w:val="808080"/>
-    </w:rPr>
-  </w:style>
-  <w:style w:type="paragraph" w:styleId="HTMLPreformatted">
-    <w:name w:val="HTML Preformatted"/>
-    <w:basedOn w:val="Normal"/>
-    <w:link w:val="HTMLPreformattedChar"/>
-    <w:uiPriority w:val="99"/>
-    <w:semiHidden/>
-    <w:unhideWhenUsed/>
-    <w:rsid w:val="00855467"/>
-    <w:pPr>
-      <w:tabs>
-        <w:tab w:val="left" w:pos="916"/>
-        <w:tab w:val="left" w:pos="1832"/>
-        <w:tab w:val="left" w:pos="2748"/>
-        <w:tab w:val="left" w:pos="3664"/>
-        <w:tab w:val="left" w:pos="4580"/>
-        <w:tab w:val="left" w:pos="5496"/>
-        <w:tab w:val="left" w:pos="6412"/>
-        <w:tab w:val="left" w:pos="7328"/>
-        <w:tab w:val="left" w:pos="8244"/>
-        <w:tab w:val="left" w:pos="9160"/>
-        <w:tab w:val="left" w:pos="10076"/>
-        <w:tab w:val="left" w:pos="10992"/>
-        <w:tab w:val="left" w:pos="11908"/>
-        <w:tab w:val="left" w:pos="12824"/>
-        <w:tab w:val="left" w:pos="13740"/>
-        <w:tab w:val="left" w:pos="14656"/>
-      </w:tabs>
-    </w:pPr>
-    <w:rPr>
-      <w:rFonts w:ascii="Courier New" w:eastAsiaTheme="minorHAnsi" w:hAnsi="Courier New" w:cs="Courier New"/>
-    </w:rPr>
-  </w:style>
-  <w:style w:type="character" w:customStyle="1" w:styleId="HTMLPreformattedChar">
-    <w:name w:val="HTML Preformatted Char"/>
-    <w:basedOn w:val="DefaultParagraphFont"/>
-    <w:link w:val="HTMLPreformatted"/>
-    <w:uiPriority w:val="99"/>
-    <w:semiHidden/>
-    <w:rsid w:val="00855467"/>
-    <w:rPr>
-      <w:rFonts w:ascii="Courier New" w:eastAsiaTheme="minorHAnsi" w:hAnsi="Courier New" w:cs="Courier New"/>
-    </w:rPr>
-  </w:style>
-  <w:style w:type="character" w:customStyle="1" w:styleId="json-open-bracket">
-    <w:name w:val="json-open-bracket"/>
-    <w:basedOn w:val="DefaultParagraphFont"/>
-    <w:rsid w:val="00855467"/>
-  </w:style>
-  <w:style w:type="character" w:customStyle="1" w:styleId="json-collapse-1">
-    <w:name w:val="json-collapse-1"/>
-    <w:basedOn w:val="DefaultParagraphFont"/>
-    <w:rsid w:val="00855467"/>
-  </w:style>
-  <w:style w:type="character" w:customStyle="1" w:styleId="json-indent">
-    <w:name w:val="json-indent"/>
-    <w:basedOn w:val="DefaultParagraphFont"/>
-    <w:rsid w:val="00855467"/>
-  </w:style>
-  <w:style w:type="character" w:customStyle="1" w:styleId="json-property">
-    <w:name w:val="json-property"/>
-    <w:basedOn w:val="DefaultParagraphFont"/>
-    <w:rsid w:val="00855467"/>
-  </w:style>
-  <w:style w:type="character" w:customStyle="1" w:styleId="json-semi-colon">
-    <w:name w:val="json-semi-colon"/>
-    <w:basedOn w:val="DefaultParagraphFont"/>
-    <w:rsid w:val="00855467"/>
-  </w:style>
-  <w:style w:type="character" w:customStyle="1" w:styleId="json-value">
-    <w:name w:val="json-value"/>
-    <w:basedOn w:val="DefaultParagraphFont"/>
-    <w:rsid w:val="00855467"/>
-  </w:style>
-  <w:style w:type="character" w:customStyle="1" w:styleId="json-comma">
-    <w:name w:val="json-comma"/>
-    <w:basedOn w:val="DefaultParagraphFont"/>
-    <w:rsid w:val="00855467"/>
-  </w:style>
-  <w:style w:type="character" w:customStyle="1" w:styleId="json-collapse-2">
-    <w:name w:val="json-collapse-2"/>
-    <w:basedOn w:val="DefaultParagraphFont"/>
-    <w:rsid w:val="00855467"/>
-  </w:style>
-  <w:style w:type="character" w:customStyle="1" w:styleId="json-close-bracket">
-    <w:name w:val="json-close-bracket"/>
-    <w:basedOn w:val="DefaultParagraphFont"/>
-    <w:rsid w:val="00855467"/>
-  </w:style>
-  <w:style w:type="character" w:customStyle="1" w:styleId="textitem">
-    <w:name w:val="textitem"/>
-    <w:basedOn w:val="DefaultParagraphFont"/>
-    <w:rsid w:val="00E6367F"/>
-  </w:style>
-  <w:style w:type="paragraph" w:styleId="NormalWeb">
-    <w:name w:val="Normal (Web)"/>
-    <w:basedOn w:val="Normal"/>
-    <w:uiPriority w:val="99"/>
-    <w:semiHidden/>
-    <w:unhideWhenUsed/>
-    <w:rsid w:val="00AF1B4B"/>
-    <w:pPr>
-      <w:spacing w:before="100" w:beforeAutospacing="1" w:after="100" w:afterAutospacing="1"/>
-    </w:pPr>
-    <w:rPr>
-      <w:sz w:val="24"/>
-      <w:szCs w:val="24"/>
-    </w:rPr>
-  </w:style>
-  <w:style w:type="character" w:customStyle="1" w:styleId="description">
-    <w:name w:val="description"/>
-    <w:basedOn w:val="DefaultParagraphFont"/>
-    <w:rsid w:val="00541A64"/>
-  </w:style>
-  <w:style w:type="character" w:customStyle="1" w:styleId="emailstyle17">
-    <w:name w:val="emailstyle17"/>
-    <w:basedOn w:val="DefaultParagraphFont"/>
-    <w:semiHidden/>
-    <w:rsid w:val="0062123C"/>
-    <w:rPr>
-      <w:rFonts w:ascii="Calibri" w:hAnsi="Calibri" w:cs="Calibri" w:hint="default"/>
-      <w:color w:val="auto"/>
-    </w:rPr>
-  </w:style>
-  <w:style w:type="character" w:customStyle="1" w:styleId="emailstyle18">
-    <w:name w:val="emailstyle18"/>
-    <w:basedOn w:val="DefaultParagraphFont"/>
-    <w:semiHidden/>
-    <w:rsid w:val="0062123C"/>
-    <w:rPr>
-      <w:rFonts w:ascii="Calibri" w:hAnsi="Calibri" w:cs="Calibri" w:hint="default"/>
-      <w:color w:val="1F497D"/>
-    </w:rPr>
-  </w:style>
-  <w:style w:type="character" w:customStyle="1" w:styleId="webkit-html-tag">
-    <w:name w:val="webkit-html-tag"/>
-    <w:basedOn w:val="DefaultParagraphFont"/>
-    <w:rsid w:val="00346929"/>
-  </w:style>
-  <w:style w:type="character" w:customStyle="1" w:styleId="text">
-    <w:name w:val="text"/>
-    <w:basedOn w:val="DefaultParagraphFont"/>
-    <w:rsid w:val="00346929"/>
-  </w:style>
-  <w:style w:type="paragraph" w:styleId="Caption">
-    <w:name w:val="caption"/>
-    <w:basedOn w:val="Normal"/>
-    <w:next w:val="Normal"/>
-    <w:semiHidden/>
-    <w:unhideWhenUsed/>
-    <w:qFormat/>
-    <w:rsid w:val="00186E26"/>
-    <w:pPr>
-      <w:spacing w:after="200"/>
-    </w:pPr>
-    <w:rPr>
-      <w:i/>
-      <w:iCs/>
-      <w:color w:val="1F497D" w:themeColor="text2"/>
-      <w:sz w:val="18"/>
-      <w:szCs w:val="18"/>
-    </w:rPr>
-  </w:style>
-</w:styles>
-</file>
-
-<file path=word/stylesWithEffects.xml><?xml version="1.0" encoding="utf-8"?>
-<w:styles xmlns:wpc="http://schemas.microsoft.com/office/word/2010/wordprocessingCanvas" xmlns:mc="http://schemas.openxmlformats.org/markup-compatibility/2006" xmlns:o="urn:schemas-microsoft-com:office:office" xmlns:r="http://schemas.openxmlformats.org/officeDocument/2006/relationships" xmlns:m="http://schemas.openxmlformats.org/officeDocument/2006/math" xmlns:v="urn:schemas-microsoft-com:vml" xmlns:wp14="http://schemas.microsoft.com/office/word/2010/wordprocessingDrawing" xmlns:wp="http://schemas.openxmlformats.org/drawingml/2006/wordprocessingDrawing" xmlns:w10="urn:schemas-microsoft-com:office:word" xmlns:w="http://schemas.openxmlformats.org/wordprocessingml/2006/main" xmlns:w14="http://schemas.microsoft.com/office/word/2010/wordml" xmlns:wpg="http://schemas.microsoft.com/office/word/2010/wordprocessingGroup" xmlns:wpi="http://schemas.microsoft.com/office/word/2010/wordprocessingInk" xmlns:wne="http://schemas.microsoft.com/office/word/2006/wordml" xmlns:wps="http://schemas.microsoft.com/office/word/2010/wordprocessingShape" mc:Ignorable="w14 wp14">
-  <w:docDefaults>
-    <w:rPrDefault>
-      <w:rPr>
-        <w:rFonts w:ascii="Times New Roman" w:eastAsia="Times New Roman" w:hAnsi="Times New Roman" w:cs="Times New Roman"/>
-        <w:lang w:val="en-US" w:eastAsia="en-US" w:bidi="ar-SA"/>
-      </w:rPr>
-    </w:rPrDefault>
-    <w:pPrDefault/>
-  </w:docDefaults>
-  <w:latentStyles w:defLockedState="0" w:defUIPriority="0" w:defSemiHidden="1" w:defUnhideWhenUsed="1" w:defQFormat="0" w:count="267">
-    <w:lsdException w:name="Normal" w:semiHidden="0" w:unhideWhenUsed="0" w:qFormat="1"/>
-    <w:lsdException w:name="heading 1" w:semiHidden="0" w:uiPriority="9" w:unhideWhenUsed="0" w:qFormat="1"/>
-    <w:lsdException w:name="heading 2" w:semiHidden="0" w:uiPriority="9" w:unhideWhenUsed="0" w:qFormat="1"/>
-    <w:lsdException w:name="heading 3" w:semiHidden="0" w:uiPriority="9" w:unhideWhenUsed="0" w:qFormat="1"/>
-    <w:lsdException w:name="heading 4" w:semiHidden="0" w:uiPriority="9" w:unhideWhenUsed="0" w:qFormat="1"/>
-    <w:lsdException w:name="heading 5" w:qFormat="1"/>
-    <w:lsdException w:name="heading 6" w:qFormat="1"/>
-    <w:lsdException w:name="heading 7" w:qFormat="1"/>
-    <w:lsdException w:name="heading 8" w:qFormat="1"/>
-    <w:lsdException w:name="heading 9" w:qFormat="1"/>
-    <w:lsdException w:name="toc 1" w:uiPriority="39"/>
-    <w:lsdException w:name="toc 2" w:uiPriority="39"/>
-    <w:lsdException w:name="toc 3" w:uiPriority="39"/>
-    <w:lsdException w:name="caption" w:qFormat="1"/>
-    <w:lsdException w:name="List Number" w:semiHidden="0" w:unhideWhenUsed="0"/>
-    <w:lsdException w:name="List 4" w:semiHidden="0" w:unhideWhenUsed="0"/>
-    <w:lsdException w:name="List 5" w:semiHidden="0" w:unhideWhenUsed="0"/>
-    <w:lsdException w:name="Title" w:semiHidden="0" w:unhideWhenUsed="0" w:qFormat="1"/>
-    <w:lsdException w:name="Default Paragraph Font" w:uiPriority="1"/>
-    <w:lsdException w:name="Subtitle" w:semiHidden="0" w:unhideWhenUsed="0" w:qFormat="1"/>
-    <w:lsdException w:name="Salutation" w:semiHidden="0" w:unhideWhenUsed="0"/>
-    <w:lsdException w:name="Date" w:semiHidden="0" w:unhideWhenUsed="0"/>
-    <w:lsdException w:name="Body Text First Indent" w:semiHidden="0" w:unhideWhenUsed="0"/>
-    <w:lsdException w:name="Hyperlink" w:uiPriority="99"/>
-    <w:lsdException w:name="FollowedHyperlink" w:uiPriority="99"/>
-    <w:lsdException w:name="Strong" w:semiHidden="0" w:unhideWhenUsed="0" w:qFormat="1"/>
-    <w:lsdException w:name="Emphasis" w:semiHidden="0" w:unhideWhenUsed="0" w:qFormat="1"/>
-    <w:lsdException w:name="Normal (Web)" w:uiPriority="99"/>
-    <w:lsdException w:name="HTML Preformatted" w:uiPriority="99"/>
-    <w:lsdException w:name="No List" w:uiPriority="99"/>
-    <w:lsdException w:name="Table Grid" w:semiHidden="0" w:uiPriority="59" w:unhideWhenUsed="0"/>
-    <w:lsdException w:name="Placeholder Text" w:uiPriority="99" w:unhideWhenUsed="0"/>
-    <w:lsdException w:name="No Spacing" w:semiHidden="0" w:uiPriority="1" w:unhideWhenUsed="0" w:qFormat="1"/>
-    <w:lsdException w:name="Light Shading" w:semiHidden="0" w:uiPriority="60" w:unhideWhenUsed="0"/>
-    <w:lsdException w:name="Light List" w:semiHidden="0" w:uiPriority="61" w:unhideWhenUsed="0"/>
-    <w:lsdException w:name="Light Grid" w:semiHidden="0" w:uiPriority="62" w:unhideWhenUsed="0"/>
-    <w:lsdException w:name="Medium Shading 1" w:semiHidden="0" w:uiPriority="63" w:unhideWhenUsed="0"/>
-    <w:lsdException w:name="Medium Shading 2" w:semiHidden="0" w:uiPriority="64" w:unhideWhenUsed="0"/>
-    <w:lsdException w:name="Medium List 1" w:semiHidden="0" w:uiPriority="65" w:unhideWhenUsed="0"/>
-    <w:lsdException w:name="Medium List 2" w:semiHidden="0" w:uiPriority="66" w:unhideWhenUsed="0"/>
-    <w:lsdException w:name="Medium Grid 1" w:semiHidden="0" w:uiPriority="67" w:unhideWhenUsed="0"/>
-    <w:lsdException w:name="Medium Grid 2" w:semiHidden="0" w:uiPriority="68" w:unhideWhenUsed="0"/>
-    <w:lsdException w:name="Medium Grid 3" w:semiHidden="0" w:uiPriority="69" w:unhideWhenUsed="0"/>
-    <w:lsdException w:name="Dark List" w:semiHidden="0" w:uiPriority="70" w:unhideWhenUsed="0"/>
-    <w:lsdException w:name="Colorful Shading" w:semiHidden="0" w:uiPriority="71" w:unhideWhenUsed="0"/>
-    <w:lsdException w:name="Colorful List" w:semiHidden="0" w:uiPriority="72" w:unhideWhenUsed="0"/>
-    <w:lsdException w:name="Colorful Grid" w:semiHidden="0" w:uiPriority="73" w:unhideWhenUsed="0"/>
-    <w:lsdException w:name="Light Shading Accent 1" w:semiHidden="0" w:uiPriority="60" w:unhideWhenUsed="0"/>
-    <w:lsdException w:name="Light List Accent 1" w:semiHidden="0" w:uiPriority="61" w:unhideWhenUsed="0"/>
-    <w:lsdException w:name="Light Grid Accent 1" w:semiHidden="0" w:uiPriority="62" w:unhideWhenUsed="0"/>
-    <w:lsdException w:name="Medium Shading 1 Accent 1" w:semiHidden="0" w:uiPriority="63" w:unhideWhenUsed="0"/>
-    <w:lsdException w:name="Medium Shading 2 Accent 1" w:semiHidden="0" w:uiPriority="64" w:unhideWhenUsed="0"/>
-    <w:lsdException w:name="Medium List 1 Accent 1" w:semiHidden="0" w:uiPriority="65" w:unhideWhenUsed="0"/>
-    <w:lsdException w:name="Revision" w:uiPriority="99" w:unhideWhenUsed="0"/>
-    <w:lsdException w:name="List Paragraph" w:semiHidden="0" w:uiPriority="34" w:unhideWhenUsed="0" w:qFormat="1"/>
-    <w:lsdException w:name="Quote" w:semiHidden="0" w:uiPriority="29" w:unhideWhenUsed="0" w:qFormat="1"/>
-    <w:lsdException w:name="Intense Quote" w:semiHidden="0" w:uiPriority="30" w:unhideWhenUsed="0" w:qFormat="1"/>
-    <w:lsdException w:name="Medium List 2 Accent 1" w:semiHidden="0" w:uiPriority="66" w:unhideWhenUsed="0"/>
-    <w:lsdException w:name="Medium Grid 1 Accent 1" w:semiHidden="0" w:uiPriority="67" w:unhideWhenUsed="0"/>
-    <w:lsdException w:name="Medium Grid 2 Accent 1" w:semiHidden="0" w:uiPriority="68" w:unhideWhenUsed="0"/>
-    <w:lsdException w:name="Medium Grid 3 Accent 1" w:semiHidden="0" w:uiPriority="69" w:unhideWhenUsed="0"/>
-    <w:lsdException w:name="Dark List Accent 1" w:semiHidden="0" w:uiPriority="70" w:unhideWhenUsed="0"/>
-    <w:lsdException w:name="Colorful Shading Accent 1" w:semiHidden="0" w:uiPriority="71" w:unhideWhenUsed="0"/>
-    <w:lsdException w:name="Colorful List Accent 1" w:semiHidden="0" w:uiPriority="72" w:unhideWhenUsed="0"/>
-    <w:lsdException w:name="Colorful Grid Accent 1" w:semiHidden="0" w:uiPriority="73" w:unhideWhenUsed="0"/>
-    <w:lsdException w:name="Light Shading Accent 2" w:semiHidden="0" w:uiPriority="60" w:unhideWhenUsed="0"/>
-    <w:lsdException w:name="Light List Accent 2" w:semiHidden="0" w:uiPriority="61" w:unhideWhenUsed="0"/>
-    <w:lsdException w:name="Light Grid Accent 2" w:semiHidden="0" w:uiPriority="62" w:unhideWhenUsed="0"/>
-    <w:lsdException w:name="Medium Shading 1 Accent 2" w:semiHidden="0" w:uiPriority="63" w:unhideWhenUsed="0"/>
-    <w:lsdException w:name="Medium Shading 2 Accent 2" w:semiHidden="0" w:uiPriority="64" w:unhideWhenUsed="0"/>
-    <w:lsdException w:name="Medium List 1 Accent 2" w:semiHidden="0" w:uiPriority="65" w:unhideWhenUsed="0"/>
-    <w:lsdException w:name="Medium List 2 Accent 2" w:semiHidden="0" w:uiPriority="66" w:unhideWhenUsed="0"/>
-    <w:lsdException w:name="Medium Grid 1 Accent 2" w:semiHidden="0" w:uiPriority="67" w:unhideWhenUsed="0"/>
-    <w:lsdException w:name="Medium Grid 2 Accent 2" w:semiHidden="0" w:uiPriority="68" w:unhideWhenUsed="0"/>
-    <w:lsdException w:name="Medium Grid 3 Accent 2" w:semiHidden="0" w:uiPriority="69" w:unhideWhenUsed="0"/>
-    <w:lsdException w:name="Dark List Accent 2" w:semiHidden="0" w:uiPriority="70" w:unhideWhenUsed="0"/>
-    <w:lsdException w:name="Colorful Shading Accent 2" w:semiHidden="0" w:uiPriority="71" w:unhideWhenUsed="0"/>
-    <w:lsdException w:name="Colorful List Accent 2" w:semiHidden="0" w:uiPriority="72" w:unhideWhenUsed="0"/>
-    <w:lsdException w:name="Colorful Grid Accent 2" w:semiHidden="0" w:uiPriority="73" w:unhideWhenUsed="0"/>
-    <w:lsdException w:name="Light Shading Accent 3" w:semiHidden="0" w:uiPriority="60" w:unhideWhenUsed="0"/>
-    <w:lsdException w:name="Light List Accent 3" w:semiHidden="0" w:uiPriority="61" w:unhideWhenUsed="0"/>
-    <w:lsdException w:name="Light Grid Accent 3" w:semiHidden="0" w:uiPriority="62" w:unhideWhenUsed="0"/>
-    <w:lsdException w:name="Medium Shading 1 Accent 3" w:semiHidden="0" w:uiPriority="63" w:unhideWhenUsed="0"/>
-    <w:lsdException w:name="Medium Shading 2 Accent 3" w:semiHidden="0" w:uiPriority="64" w:unhideWhenUsed="0"/>
-    <w:lsdException w:name="Medium List 1 Accent 3" w:semiHidden="0" w:uiPriority="65" w:unhideWhenUsed="0"/>
-    <w:lsdException w:name="Medium List 2 Accent 3" w:semiHidden="0" w:uiPriority="66" w:unhideWhenUsed="0"/>
-    <w:lsdException w:name="Medium Grid 1 Accent 3" w:semiHidden="0" w:uiPriority="67" w:unhideWhenUsed="0"/>
-    <w:lsdException w:name="Medium Grid 2 Accent 3" w:semiHidden="0" w:uiPriority="68" w:unhideWhenUsed="0"/>
-    <w:lsdException w:name="Medium Grid 3 Accent 3" w:semiHidden="0" w:uiPriority="69" w:unhideWhenUsed="0"/>
-    <w:lsdException w:name="Dark List Accent 3" w:semiHidden="0" w:uiPriority="70" w:unhideWhenUsed="0"/>
-    <w:lsdException w:name="Colorful Shading Accent 3" w:semiHidden="0" w:uiPriority="71" w:unhideWhenUsed="0"/>
-    <w:lsdException w:name="Colorful List Accent 3" w:semiHidden="0" w:uiPriority="72" w:unhideWhenUsed="0"/>
-    <w:lsdException w:name="Colorful Grid Accent 3" w:semiHidden="0" w:uiPriority="73" w:unhideWhenUsed="0"/>
-    <w:lsdException w:name="Light Shading Accent 4" w:semiHidden="0" w:uiPriority="60" w:unhideWhenUsed="0"/>
-    <w:lsdException w:name="Light List Accent 4" w:semiHidden="0" w:uiPriority="61" w:unhideWhenUsed="0"/>
-    <w:lsdException w:name="Light Grid Accent 4" w:semiHidden="0" w:uiPriority="62" w:unhideWhenUsed="0"/>
-    <w:lsdException w:name="Medium Shading 1 Accent 4" w:semiHidden="0" w:uiPriority="63" w:unhideWhenUsed="0"/>
-    <w:lsdException w:name="Medium Shading 2 Accent 4" w:semiHidden="0" w:uiPriority="64" w:unhideWhenUsed="0"/>
-    <w:lsdException w:name="Medium List 1 Accent 4" w:semiHidden="0" w:uiPriority="65" w:unhideWhenUsed="0"/>
-    <w:lsdException w:name="Medium List 2 Accent 4" w:semiHidden="0" w:uiPriority="66" w:unhideWhenUsed="0"/>
-    <w:lsdException w:name="Medium Grid 1 Accent 4" w:semiHidden="0" w:uiPriority="67" w:unhideWhenUsed="0"/>
-    <w:lsdException w:name="Medium Grid 2 Accent 4" w:semiHidden="0" w:uiPriority="68" w:unhideWhenUsed="0"/>
-    <w:lsdException w:name="Medium Grid 3 Accent 4" w:semiHidden="0" w:uiPriority="69" w:unhideWhenUsed="0"/>
-    <w:lsdException w:name="Dark List Accent 4" w:semiHidden="0" w:uiPriority="70" w:unhideWhenUsed="0"/>
-    <w:lsdException w:name="Colorful Shading Accent 4" w:semiHidden="0" w:uiPriority="71" w:unhideWhenUsed="0"/>
-    <w:lsdException w:name="Colorful List Accent 4" w:semiHidden="0" w:uiPriority="72" w:unhideWhenUsed="0"/>
-    <w:lsdException w:name="Colorful Grid Accent 4" w:semiHidden="0" w:uiPriority="73" w:unhideWhenUsed="0"/>
-    <w:lsdException w:name="Light Shading Accent 5" w:semiHidden="0" w:uiPriority="60" w:unhideWhenUsed="0"/>
-    <w:lsdException w:name="Light List Accent 5" w:semiHidden="0" w:uiPriority="61" w:unhideWhenUsed="0"/>
-    <w:lsdException w:name="Light Grid Accent 5" w:semiHidden="0" w:uiPriority="62" w:unhideWhenUsed="0"/>
-    <w:lsdException w:name="Medium Shading 1 Accent 5" w:semiHidden="0" w:uiPriority="63" w:unhideWhenUsed="0"/>
-    <w:lsdException w:name="Medium Shading 2 Accent 5" w:semiHidden="0" w:uiPriority="64" w:unhideWhenUsed="0"/>
-    <w:lsdException w:name="Medium List 1 Accent 5" w:semiHidden="0" w:uiPriority="65" w:unhideWhenUsed="0"/>
-    <w:lsdException w:name="Medium List 2 Accent 5" w:semiHidden="0" w:uiPriority="66" w:unhideWhenUsed="0"/>
-    <w:lsdException w:name="Medium Grid 1 Accent 5" w:semiHidden="0" w:uiPriority="67" w:unhideWhenUsed="0"/>
-    <w:lsdException w:name="Medium Grid 2 Accent 5" w:semiHidden="0" w:uiPriority="68" w:unhideWhenUsed="0"/>
-    <w:lsdException w:name="Medium Grid 3 Accent 5" w:semiHidden="0" w:uiPriority="69" w:unhideWhenUsed="0"/>
-    <w:lsdException w:name="Dark List Accent 5" w:semiHidden="0" w:uiPriority="70" w:unhideWhenUsed="0"/>
-    <w:lsdException w:name="Colorful Shading Accent 5" w:semiHidden="0" w:uiPriority="71" w:unhideWhenUsed="0"/>
-    <w:lsdException w:name="Colorful List Accent 5" w:semiHidden="0" w:uiPriority="72" w:unhideWhenUsed="0"/>
-    <w:lsdException w:name="Colorful Grid Accent 5" w:semiHidden="0" w:uiPriority="73" w:unhideWhenUsed="0"/>
-    <w:lsdException w:name="Light Shading Accent 6" w:semiHidden="0" w:uiPriority="60" w:unhideWhenUsed="0"/>
-    <w:lsdException w:name="Light List Accent 6" w:semiHidden="0" w:uiPriority="61" w:unhideWhenUsed="0"/>
-    <w:lsdException w:name="Light Grid Accent 6" w:semiHidden="0" w:uiPriority="62" w:unhideWhenUsed="0"/>
-    <w:lsdException w:name="Medium Shading 1 Accent 6" w:semiHidden="0" w:uiPriority="63" w:unhideWhenUsed="0"/>
-    <w:lsdException w:name="Medium Shading 2 Accent 6" w:semiHidden="0" w:uiPriority="64" w:unhideWhenUsed="0"/>
-    <w:lsdException w:name="Medium List 1 Accent 6" w:semiHidden="0" w:uiPriority="65" w:unhideWhenUsed="0"/>
-    <w:lsdException w:name="Medium List 2 Accent 6" w:semiHidden="0" w:uiPriority="66" w:unhideWhenUsed="0"/>
-    <w:lsdException w:name="Medium Grid 1 Accent 6" w:semiHidden="0" w:uiPriority="67" w:unhideWhenUsed="0"/>
-    <w:lsdException w:name="Medium Grid 2 Accent 6" w:semiHidden="0" w:uiPriority="68" w:unhideWhenUsed="0"/>
-    <w:lsdException w:name="Medium Grid 3 Accent 6" w:semiHidden="0" w:uiPriority="69" w:unhideWhenUsed="0"/>
-    <w:lsdException w:name="Dark List Accent 6" w:semiHidden="0" w:uiPriority="70" w:unhideWhenUsed="0"/>
-    <w:lsdException w:name="Colorful Shading Accent 6" w:semiHidden="0" w:uiPriority="71" w:unhideWhenUsed="0"/>
-    <w:lsdException w:name="Colorful List Accent 6" w:semiHidden="0" w:uiPriority="72" w:unhideWhenUsed="0"/>
-    <w:lsdException w:name="Colorful Grid Accent 6" w:semiHidden="0" w:uiPriority="73" w:unhideWhenUsed="0"/>
-    <w:lsdException w:name="Subtle Emphasis" w:semiHidden="0" w:uiPriority="19" w:unhideWhenUsed="0" w:qFormat="1"/>
-    <w:lsdException w:name="Intense Emphasis" w:semiHidden="0" w:uiPriority="21" w:unhideWhenUsed="0" w:qFormat="1"/>
-    <w:lsdException w:name="Subtle Reference" w:semiHidden="0" w:uiPriority="31" w:unhideWhenUsed="0" w:qFormat="1"/>
-    <w:lsdException w:name="Intense Reference" w:semiHidden="0" w:uiPriority="32" w:unhideWhenUsed="0" w:qFormat="1"/>
-    <w:lsdException w:name="Book Title" w:semiHidden="0" w:uiPriority="33" w:unhideWhenUsed="0" w:qFormat="1"/>
-    <w:lsdException w:name="Bibliography" w:uiPriority="37"/>
-    <w:lsdException w:name="TOC Heading" w:uiPriority="39" w:qFormat="1"/>
-  </w:latentStyles>
-  <w:style w:type="paragraph" w:default="1" w:styleId="Normal">
-    <w:name w:val="Normal"/>
-    <w:qFormat/>
-    <w:rsid w:val="002D420E"/>
-  </w:style>
-  <w:style w:type="paragraph" w:styleId="Heading1">
-    <w:name w:val="heading 1"/>
-    <w:basedOn w:val="Normal"/>
-    <w:next w:val="BodyText"/>
-    <w:uiPriority w:val="9"/>
-    <w:qFormat/>
-    <w:rsid w:val="002D420E"/>
-    <w:pPr>
-      <w:keepNext/>
-      <w:numPr>
-        <w:numId w:val="1"/>
-      </w:numPr>
-      <w:spacing w:before="240" w:after="120"/>
-      <w:outlineLvl w:val="0"/>
-    </w:pPr>
-    <w:rPr>
-      <w:rFonts w:ascii="Arial" w:hAnsi="Arial"/>
-      <w:b/>
-      <w:kern w:val="28"/>
-      <w:sz w:val="36"/>
-    </w:rPr>
-  </w:style>
-  <w:style w:type="paragraph" w:styleId="Heading2">
-    <w:name w:val="heading 2"/>
-    <w:basedOn w:val="Normal"/>
-    <w:next w:val="BodyText"/>
-    <w:uiPriority w:val="9"/>
-    <w:qFormat/>
-    <w:rsid w:val="002D420E"/>
-    <w:pPr>
-      <w:keepNext/>
-      <w:numPr>
-        <w:ilvl w:val="1"/>
-        <w:numId w:val="1"/>
-      </w:numPr>
-      <w:spacing w:before="160" w:after="120"/>
-      <w:outlineLvl w:val="1"/>
-    </w:pPr>
-    <w:rPr>
-      <w:rFonts w:ascii="Arial" w:hAnsi="Arial"/>
-      <w:b/>
-      <w:i/>
-      <w:kern w:val="28"/>
-      <w:sz w:val="28"/>
-    </w:rPr>
-  </w:style>
-  <w:style w:type="paragraph" w:styleId="Heading3">
-    <w:name w:val="heading 3"/>
-    <w:basedOn w:val="Normal"/>
-    <w:next w:val="BodyText"/>
-    <w:uiPriority w:val="9"/>
-    <w:qFormat/>
-    <w:rsid w:val="00A16533"/>
-    <w:pPr>
-      <w:keepNext/>
-      <w:numPr>
-        <w:ilvl w:val="2"/>
-        <w:numId w:val="1"/>
-      </w:numPr>
-      <w:spacing w:before="120" w:after="80"/>
-      <w:outlineLvl w:val="2"/>
-    </w:pPr>
-    <w:rPr>
-      <w:b/>
-      <w:kern w:val="28"/>
-      <w:sz w:val="24"/>
-    </w:rPr>
-  </w:style>
-  <w:style w:type="paragraph" w:styleId="Heading4">
-    <w:name w:val="heading 4"/>
-    <w:basedOn w:val="Normal"/>
-    <w:next w:val="BodyText"/>
-    <w:uiPriority w:val="9"/>
-    <w:qFormat/>
-    <w:rsid w:val="002D420E"/>
-    <w:pPr>
-      <w:keepNext/>
-      <w:numPr>
-        <w:ilvl w:val="3"/>
-        <w:numId w:val="1"/>
-      </w:numPr>
-      <w:spacing w:before="120" w:after="80"/>
-      <w:outlineLvl w:val="3"/>
-    </w:pPr>
-    <w:rPr>
-      <w:b/>
-      <w:i/>
-      <w:kern w:val="28"/>
-      <w:sz w:val="24"/>
-    </w:rPr>
-  </w:style>
-  <w:style w:type="character" w:default="1" w:styleId="DefaultParagraphFont">
-    <w:name w:val="Default Paragraph Font"/>
-    <w:uiPriority w:val="1"/>
-    <w:semiHidden/>
-    <w:unhideWhenUsed/>
-  </w:style>
-  <w:style w:type="table" w:default="1" w:styleId="TableNormal">
-    <w:name w:val="Normal Table"/>
-    <w:uiPriority w:val="99"/>
-    <w:semiHidden/>
-    <w:unhideWhenUsed/>
-    <w:tblPr>
-      <w:tblInd w:w="0" w:type="dxa"/>
-      <w:tblCellMar>
-        <w:top w:w="0" w:type="dxa"/>
-        <w:left w:w="108" w:type="dxa"/>
-        <w:bottom w:w="0" w:type="dxa"/>
-        <w:right w:w="108" w:type="dxa"/>
-      </w:tblCellMar>
-    </w:tblPr>
-  </w:style>
-  <w:style w:type="numbering" w:default="1" w:styleId="NoList">
-    <w:name w:val="No List"/>
-    <w:uiPriority w:val="99"/>
-    <w:semiHidden/>
-    <w:unhideWhenUsed/>
-  </w:style>
-  <w:style w:type="paragraph" w:styleId="BodyText">
-    <w:name w:val="Body Text"/>
-    <w:basedOn w:val="Normal"/>
-    <w:link w:val="BodyTextChar"/>
-    <w:rsid w:val="002D420E"/>
-    <w:pPr>
-      <w:spacing w:after="160"/>
-    </w:pPr>
-  </w:style>
-  <w:style w:type="paragraph" w:styleId="Header">
-    <w:name w:val="header"/>
-    <w:basedOn w:val="Normal"/>
-    <w:rsid w:val="002D420E"/>
-    <w:pPr>
-      <w:keepLines/>
-      <w:tabs>
-        <w:tab w:val="center" w:pos="4320"/>
-        <w:tab w:val="right" w:pos="8640"/>
-      </w:tabs>
-    </w:pPr>
-  </w:style>
-  <w:style w:type="paragraph" w:styleId="Footer">
-    <w:name w:val="footer"/>
-    <w:basedOn w:val="Normal"/>
-    <w:rsid w:val="002D420E"/>
-    <w:pPr>
-      <w:keepLines/>
-      <w:tabs>
-        <w:tab w:val="center" w:pos="4320"/>
-        <w:tab w:val="right" w:pos="8640"/>
-      </w:tabs>
-    </w:pPr>
-  </w:style>
-  <w:style w:type="character" w:styleId="PageNumber">
-    <w:name w:val="page number"/>
-    <w:rsid w:val="002D420E"/>
-    <w:rPr>
-      <w:b/>
-    </w:rPr>
-  </w:style>
-  <w:style w:type="paragraph" w:styleId="TOC1">
-    <w:name w:val="toc 1"/>
-    <w:basedOn w:val="Normal"/>
-    <w:uiPriority w:val="39"/>
-    <w:rsid w:val="002D420E"/>
-    <w:pPr>
-      <w:tabs>
-        <w:tab w:val="right" w:leader="dot" w:pos="9000"/>
-      </w:tabs>
-      <w:spacing w:before="120" w:after="120"/>
-    </w:pPr>
-    <w:rPr>
-      <w:b/>
-      <w:caps/>
-    </w:rPr>
-  </w:style>
-  <w:style w:type="paragraph" w:styleId="TOC2">
-    <w:name w:val="toc 2"/>
-    <w:basedOn w:val="Normal"/>
-    <w:uiPriority w:val="39"/>
-    <w:rsid w:val="002D420E"/>
-    <w:pPr>
-      <w:tabs>
-        <w:tab w:val="right" w:leader="dot" w:pos="9000"/>
-      </w:tabs>
-      <w:ind w:left="200"/>
-    </w:pPr>
-    <w:rPr>
-      <w:smallCaps/>
-    </w:rPr>
-  </w:style>
-  <w:style w:type="paragraph" w:styleId="Title">
-    <w:name w:val="Title"/>
-    <w:basedOn w:val="Normal"/>
-    <w:qFormat/>
-    <w:rsid w:val="002D420E"/>
-    <w:pPr>
-      <w:keepNext/>
-      <w:keepLines/>
-      <w:spacing w:before="360" w:after="160"/>
-      <w:jc w:val="center"/>
-    </w:pPr>
-    <w:rPr>
-      <w:rFonts w:ascii="Arial" w:hAnsi="Arial"/>
-      <w:b/>
-      <w:kern w:val="28"/>
-      <w:sz w:val="40"/>
-    </w:rPr>
-  </w:style>
-  <w:style w:type="paragraph" w:customStyle="1" w:styleId="Paragraph1">
-    <w:name w:val="Paragraph1"/>
-    <w:basedOn w:val="Normal"/>
-    <w:rsid w:val="002D420E"/>
-    <w:pPr>
-      <w:widowControl w:val="0"/>
-      <w:spacing w:before="80"/>
-      <w:jc w:val="both"/>
-    </w:pPr>
-  </w:style>
-  <w:style w:type="paragraph" w:customStyle="1" w:styleId="RevHistory">
-    <w:name w:val="RevHistory"/>
-    <w:basedOn w:val="Normal"/>
-    <w:rsid w:val="002D420E"/>
-    <w:pPr>
-      <w:pageBreakBefore/>
-      <w:widowControl w:val="0"/>
-      <w:spacing w:before="1280"/>
-      <w:jc w:val="center"/>
-    </w:pPr>
-    <w:rPr>
-      <w:sz w:val="36"/>
-    </w:rPr>
-  </w:style>
-  <w:style w:type="paragraph" w:customStyle="1" w:styleId="TableText">
-    <w:name w:val="Table Text"/>
-    <w:rsid w:val="002D420E"/>
-    <w:pPr>
-      <w:widowControl w:val="0"/>
-      <w:spacing w:before="40" w:after="40"/>
-    </w:pPr>
-  </w:style>
-  <w:style w:type="paragraph" w:customStyle="1" w:styleId="Paragraph2">
-    <w:name w:val="Paragraph2"/>
-    <w:basedOn w:val="Paragraph1"/>
-    <w:rsid w:val="002D420E"/>
-    <w:pPr>
-      <w:widowControl/>
-      <w:ind w:left="720"/>
-    </w:pPr>
-    <w:rPr>
-      <w:color w:val="000080"/>
-    </w:rPr>
-  </w:style>
-  <w:style w:type="paragraph" w:customStyle="1" w:styleId="Paragraph3">
-    <w:name w:val="Paragraph3"/>
-    <w:basedOn w:val="Paragraph1"/>
-    <w:rsid w:val="002D420E"/>
-    <w:pPr>
-      <w:ind w:left="1530"/>
-    </w:pPr>
-  </w:style>
-  <w:style w:type="paragraph" w:customStyle="1" w:styleId="Paragraph4">
-    <w:name w:val="Paragraph4"/>
-    <w:basedOn w:val="Paragraph1"/>
-    <w:rsid w:val="002D420E"/>
-    <w:pPr>
-      <w:ind w:left="2250"/>
-    </w:pPr>
-  </w:style>
-  <w:style w:type="paragraph" w:customStyle="1" w:styleId="Bullet1">
-    <w:name w:val="Bullet1"/>
-    <w:basedOn w:val="Normal"/>
-    <w:rsid w:val="002D420E"/>
-    <w:pPr>
-      <w:widowControl w:val="0"/>
-      <w:ind w:left="720" w:hanging="432"/>
-    </w:pPr>
-  </w:style>
-  <w:style w:type="paragraph" w:customStyle="1" w:styleId="Bullet2">
-    <w:name w:val="Bullet2"/>
-    <w:basedOn w:val="Bullet1"/>
-    <w:rsid w:val="002D420E"/>
-    <w:pPr>
-      <w:ind w:left="1440" w:hanging="360"/>
-    </w:pPr>
-  </w:style>
-  <w:style w:type="paragraph" w:styleId="TOC3">
-    <w:name w:val="toc 3"/>
-    <w:basedOn w:val="Normal"/>
-    <w:next w:val="Normal"/>
-    <w:autoRedefine/>
-    <w:uiPriority w:val="39"/>
-    <w:rsid w:val="002D420E"/>
-    <w:pPr>
-      <w:ind w:left="400"/>
-    </w:pPr>
-  </w:style>
-  <w:style w:type="paragraph" w:styleId="BalloonText">
-    <w:name w:val="Balloon Text"/>
-    <w:basedOn w:val="Normal"/>
-    <w:semiHidden/>
-    <w:rsid w:val="002D420E"/>
-    <w:rPr>
-      <w:rFonts w:ascii="Tahoma" w:hAnsi="Tahoma" w:cs="Tahoma"/>
-      <w:sz w:val="16"/>
-      <w:szCs w:val="16"/>
-    </w:rPr>
-  </w:style>
-  <w:style w:type="paragraph" w:styleId="ListParagraph">
-    <w:name w:val="List Paragraph"/>
-    <w:basedOn w:val="Normal"/>
-    <w:uiPriority w:val="34"/>
-    <w:qFormat/>
-    <w:rsid w:val="00A16533"/>
-    <w:pPr>
-      <w:ind w:left="720"/>
-      <w:contextualSpacing/>
-    </w:pPr>
-  </w:style>
-  <w:style w:type="table" w:styleId="TableGrid">
-    <w:name w:val="Table Grid"/>
-    <w:basedOn w:val="TableNormal"/>
-    <w:uiPriority w:val="59"/>
-    <w:rsid w:val="00A16533"/>
-    <w:rPr>
-      <w:rFonts w:eastAsiaTheme="minorHAnsi"/>
-    </w:rPr>
-    <w:tblPr>
-      <w:tblInd w:w="0" w:type="dxa"/>
-      <w:tblBorders>
-        <w:top w:val="single" w:sz="4" w:space="0" w:color="auto"/>
-        <w:left w:val="single" w:sz="4" w:space="0" w:color="auto"/>
-        <w:bottom w:val="single" w:sz="4" w:space="0" w:color="auto"/>
-        <w:right w:val="single" w:sz="4" w:space="0" w:color="auto"/>
-        <w:insideH w:val="single" w:sz="4" w:space="0" w:color="auto"/>
-        <w:insideV w:val="single" w:sz="4" w:space="0" w:color="auto"/>
-      </w:tblBorders>
-      <w:tblCellMar>
-        <w:top w:w="0" w:type="dxa"/>
-        <w:left w:w="108" w:type="dxa"/>
-        <w:bottom w:w="0" w:type="dxa"/>
-        <w:right w:w="108" w:type="dxa"/>
-      </w:tblCellMar>
     </w:tblPr>
   </w:style>
   <w:style w:type="character" w:styleId="Hyperlink">
@@ -14831,21 +14349,6 @@
 </file>
 
 <file path=customXml/item1.xml><?xml version="1.0" encoding="utf-8"?>
-<?mso-contentType ?>
-<FormTemplates xmlns="http://schemas.microsoft.com/sharepoint/v3/contenttype/forms">
-  <Display>DocumentLibraryForm</Display>
-  <Edit>DocumentLibraryForm</Edit>
-  <New>DocumentLibraryForm</New>
-</FormTemplates>
-</file>
-
-<file path=customXml/item2.xml><?xml version="1.0" encoding="utf-8"?>
-<p:properties xmlns:p="http://schemas.microsoft.com/office/2006/metadata/properties" xmlns:xsi="http://www.w3.org/2001/XMLSchema-instance">
-  <documentManagement/>
-</p:properties>
-</file>
-
-<file path=customXml/item3.xml><?xml version="1.0" encoding="utf-8"?>
 <ct:contentTypeSchema xmlns:ct="http://schemas.microsoft.com/office/2006/metadata/contentType" xmlns:ma="http://schemas.microsoft.com/office/2006/metadata/properties/metaAttributes" ct:_="" ma:_="" ma:contentTypeName="Document" ma:contentTypeID="0x01010018842DDE8D4CC842BB0697CEAAF48470" ma:contentTypeVersion="0" ma:contentTypeDescription="Create a new document." ma:contentTypeScope="" ma:versionID="334a666bd13a236186a4d4f22b8d93ec">
   <xsd:schema xmlns:xsd="http://www.w3.org/2001/XMLSchema" xmlns:xs="http://www.w3.org/2001/XMLSchema" xmlns:p="http://schemas.microsoft.com/office/2006/metadata/properties" targetNamespace="http://schemas.microsoft.com/office/2006/metadata/properties" ma:root="true" ma:fieldsID="1b05d82d297216baf5b26c55225140df">
     <xsd:element name="properties">
@@ -14959,27 +14462,26 @@
 </ct:contentTypeSchema>
 </file>
 
+<file path=customXml/item2.xml><?xml version="1.0" encoding="utf-8"?>
+<p:properties xmlns:p="http://schemas.microsoft.com/office/2006/metadata/properties" xmlns:xsi="http://www.w3.org/2001/XMLSchema-instance">
+  <documentManagement/>
+</p:properties>
+</file>
+
+<file path=customXml/item3.xml><?xml version="1.0" encoding="utf-8"?>
+<?mso-contentType ?>
+<FormTemplates xmlns="http://schemas.microsoft.com/sharepoint/v3/contenttype/forms">
+  <Display>DocumentLibraryForm</Display>
+  <Edit>DocumentLibraryForm</Edit>
+  <New>DocumentLibraryForm</New>
+</FormTemplates>
+</file>
+
 <file path=customXml/item4.xml><?xml version="1.0" encoding="utf-8"?>
 <b:Sources xmlns:b="http://schemas.openxmlformats.org/officeDocument/2006/bibliography" xmlns="http://schemas.openxmlformats.org/officeDocument/2006/bibliography" SelectedStyle="\APA.XSL" StyleName="APA"/>
 </file>
 
 <file path=customXml/itemProps1.xml><?xml version="1.0" encoding="utf-8"?>
-<ds:datastoreItem xmlns:ds="http://schemas.openxmlformats.org/officeDocument/2006/customXml" ds:itemID="{3CBB50F0-8F85-42BF-AC23-9DA2DC66E259}">
-  <ds:schemaRefs>
-    <ds:schemaRef ds:uri="http://schemas.microsoft.com/sharepoint/v3/contenttype/forms"/>
-  </ds:schemaRefs>
-</ds:datastoreItem>
-</file>
-
-<file path=customXml/itemProps2.xml><?xml version="1.0" encoding="utf-8"?>
-<ds:datastoreItem xmlns:ds="http://schemas.openxmlformats.org/officeDocument/2006/customXml" ds:itemID="{E5265DE5-3E8E-4120-8280-8EC419E03148}">
-  <ds:schemaRefs>
-    <ds:schemaRef ds:uri="http://schemas.microsoft.com/office/2006/metadata/properties"/>
-  </ds:schemaRefs>
-</ds:datastoreItem>
-</file>
-
-<file path=customXml/itemProps3.xml><?xml version="1.0" encoding="utf-8"?>
 <ds:datastoreItem xmlns:ds="http://schemas.openxmlformats.org/officeDocument/2006/customXml" ds:itemID="{265BF5E8-36F6-469F-8D42-3ABE6D2744B7}">
   <ds:schemaRefs>
     <ds:schemaRef ds:uri="http://schemas.microsoft.com/office/2006/metadata/contentType"/>
@@ -14995,8 +14497,24 @@
 </ds:datastoreItem>
 </file>
 
+<file path=customXml/itemProps2.xml><?xml version="1.0" encoding="utf-8"?>
+<ds:datastoreItem xmlns:ds="http://schemas.openxmlformats.org/officeDocument/2006/customXml" ds:itemID="{E5265DE5-3E8E-4120-8280-8EC419E03148}">
+  <ds:schemaRefs>
+    <ds:schemaRef ds:uri="http://schemas.microsoft.com/office/2006/metadata/properties"/>
+  </ds:schemaRefs>
+</ds:datastoreItem>
+</file>
+
+<file path=customXml/itemProps3.xml><?xml version="1.0" encoding="utf-8"?>
+<ds:datastoreItem xmlns:ds="http://schemas.openxmlformats.org/officeDocument/2006/customXml" ds:itemID="{3CBB50F0-8F85-42BF-AC23-9DA2DC66E259}">
+  <ds:schemaRefs>
+    <ds:schemaRef ds:uri="http://schemas.microsoft.com/sharepoint/v3/contenttype/forms"/>
+  </ds:schemaRefs>
+</ds:datastoreItem>
+</file>
+
 <file path=customXml/itemProps4.xml><?xml version="1.0" encoding="utf-8"?>
-<ds:datastoreItem xmlns:ds="http://schemas.openxmlformats.org/officeDocument/2006/customXml" ds:itemID="{F535B91B-E3AA-400D-84A0-2558B5BB4B10}">
+<ds:datastoreItem xmlns:ds="http://schemas.openxmlformats.org/officeDocument/2006/customXml" ds:itemID="{247D33E3-4CE1-4C2B-8794-B295D8121EF3}">
   <ds:schemaRefs>
     <ds:schemaRef ds:uri="http://schemas.openxmlformats.org/officeDocument/2006/bibliography"/>
   </ds:schemaRefs>

</xml_diff>

<commit_message>
#449 update competitor design
</commit_message>
<xml_diff>
--- a/design/Design Specification - Capture - CRM Competitor Changes.docx
+++ b/design/Design Specification - Capture - CRM Competitor Changes.docx
@@ -1,6 +1,6 @@
 
 <file path=word/document.xml><?xml version="1.0" encoding="utf-8"?>
-<w:document xmlns:wpc="http://schemas.microsoft.com/office/word/2010/wordprocessingCanvas" xmlns:mc="http://schemas.openxmlformats.org/markup-compatibility/2006" xmlns:o="urn:schemas-microsoft-com:office:office" xmlns:r="http://schemas.openxmlformats.org/officeDocument/2006/relationships" xmlns:m="http://schemas.openxmlformats.org/officeDocument/2006/math" xmlns:v="urn:schemas-microsoft-com:vml" xmlns:wp14="http://schemas.microsoft.com/office/word/2010/wordprocessingDrawing" xmlns:wp="http://schemas.openxmlformats.org/drawingml/2006/wordprocessingDrawing" xmlns:w10="urn:schemas-microsoft-com:office:word" xmlns:w="http://schemas.openxmlformats.org/wordprocessingml/2006/main" xmlns:w14="http://schemas.microsoft.com/office/word/2010/wordml" xmlns:wpg="http://schemas.microsoft.com/office/word/2010/wordprocessingGroup" xmlns:wpi="http://schemas.microsoft.com/office/word/2010/wordprocessingInk" xmlns:wne="http://schemas.microsoft.com/office/word/2006/wordml" xmlns:wps="http://schemas.microsoft.com/office/word/2010/wordprocessingShape" mc:Ignorable="w14 wp14">
+<w:document xmlns:wpc="http://schemas.microsoft.com/office/word/2010/wordprocessingCanvas" xmlns:mc="http://schemas.openxmlformats.org/markup-compatibility/2006" xmlns:o="urn:schemas-microsoft-com:office:office" xmlns:r="http://schemas.openxmlformats.org/officeDocument/2006/relationships" xmlns:m="http://schemas.openxmlformats.org/officeDocument/2006/math" xmlns:v="urn:schemas-microsoft-com:vml" xmlns:wp14="http://schemas.microsoft.com/office/word/2010/wordprocessingDrawing" xmlns:wp="http://schemas.openxmlformats.org/drawingml/2006/wordprocessingDrawing" xmlns:w10="urn:schemas-microsoft-com:office:word" xmlns:w="http://schemas.openxmlformats.org/wordprocessingml/2006/main" xmlns:w14="http://schemas.microsoft.com/office/word/2010/wordml" xmlns:w15="http://schemas.microsoft.com/office/word/2012/wordml" xmlns:wpg="http://schemas.microsoft.com/office/word/2010/wordprocessingGroup" xmlns:wpi="http://schemas.microsoft.com/office/word/2010/wordprocessingInk" xmlns:wne="http://schemas.microsoft.com/office/word/2006/wordml" xmlns:wps="http://schemas.microsoft.com/office/word/2010/wordprocessingShape" mc:Ignorable="w14 w15 wp14">
   <w:body>
     <w:p>
       <w:pPr>
@@ -281,10 +281,10 @@
           <w:rFonts w:asciiTheme="minorHAnsi" w:hAnsiTheme="minorHAnsi" w:cs="Arial"/>
         </w:rPr>
         <w:sectPr>
-          <w:headerReference w:type="default" r:id="rId12"/>
-          <w:footerReference w:type="even" r:id="rId13"/>
-          <w:footerReference w:type="default" r:id="rId14"/>
-          <w:headerReference w:type="first" r:id="rId15"/>
+          <w:headerReference w:type="default" r:id="rId11"/>
+          <w:footerReference w:type="even" r:id="rId12"/>
+          <w:footerReference w:type="default" r:id="rId13"/>
+          <w:headerReference w:type="first" r:id="rId14"/>
           <w:pgSz w:w="12240" w:h="15840"/>
           <w:pgMar w:top="720" w:right="720" w:bottom="720" w:left="720" w:header="720" w:footer="720" w:gutter="0"/>
           <w:pgNumType w:fmt="lowerRoman" w:start="2" w:chapSep="emDash"/>
@@ -910,6 +910,12 @@
                 <w:rFonts w:asciiTheme="minorHAnsi" w:hAnsiTheme="minorHAnsi"/>
               </w:rPr>
             </w:pPr>
+            <w:r>
+              <w:rPr>
+                <w:rFonts w:asciiTheme="minorHAnsi" w:hAnsiTheme="minorHAnsi"/>
+              </w:rPr>
+              <w:t>3/27/2015</w:t>
+            </w:r>
           </w:p>
         </w:tc>
         <w:tc>
@@ -925,6 +931,12 @@
                 <w:rFonts w:asciiTheme="minorHAnsi" w:hAnsiTheme="minorHAnsi"/>
               </w:rPr>
             </w:pPr>
+            <w:r>
+              <w:rPr>
+                <w:rFonts w:asciiTheme="minorHAnsi" w:hAnsiTheme="minorHAnsi"/>
+              </w:rPr>
+              <w:t>1.5</w:t>
+            </w:r>
           </w:p>
         </w:tc>
         <w:tc>
@@ -935,11 +947,16 @@
           <w:p>
             <w:pPr>
               <w:pStyle w:val="TableText"/>
-              <w:jc w:val="center"/>
               <w:rPr>
                 <w:rFonts w:asciiTheme="minorHAnsi" w:hAnsiTheme="minorHAnsi"/>
               </w:rPr>
             </w:pPr>
+            <w:r>
+              <w:rPr>
+                <w:rFonts w:asciiTheme="minorHAnsi" w:hAnsiTheme="minorHAnsi"/>
+              </w:rPr>
+              <w:t>Updated BFR-004 TBD answer</w:t>
+            </w:r>
           </w:p>
         </w:tc>
         <w:tc>
@@ -954,6 +971,12 @@
                 <w:rFonts w:asciiTheme="minorHAnsi" w:hAnsiTheme="minorHAnsi"/>
               </w:rPr>
             </w:pPr>
+            <w:r>
+              <w:rPr>
+                <w:rFonts w:asciiTheme="minorHAnsi" w:hAnsiTheme="minorHAnsi"/>
+              </w:rPr>
+              <w:t>John Palubinskas</w:t>
+            </w:r>
           </w:p>
         </w:tc>
       </w:tr>
@@ -998,6 +1021,8 @@
           <w:rFonts w:asciiTheme="minorHAnsi" w:hAnsiTheme="minorHAnsi" w:cs="Arial"/>
         </w:rPr>
       </w:pPr>
+      <w:bookmarkStart w:id="0" w:name="_GoBack"/>
+      <w:bookmarkEnd w:id="0"/>
     </w:p>
     <w:p>
       <w:pPr>
@@ -1188,7 +1213,7 @@
           </mc:Choice>
           <mc:Fallback>
             <w:pict>
-              <v:shapetype id="_x0000_t202" coordsize="21600,21600" o:spt="202" path="m,l,21600r21600,l21600,xe">
+              <v:shapetype w14:anchorId="3CA008B8" id="_x0000_t202" coordsize="21600,21600" o:spt="202" path="m,l,21600r21600,l21600,xe">
                 <v:stroke joinstyle="miter"/>
                 <v:path gradientshapeok="t" o:connecttype="rect"/>
               </v:shapetype>
@@ -2546,12 +2571,12 @@
         </w:rPr>
         <w:fldChar w:fldCharType="end"/>
       </w:r>
-      <w:bookmarkStart w:id="0" w:name="_Toc314721060"/>
-      <w:bookmarkStart w:id="1" w:name="_Toc314721188"/>
-      <w:bookmarkStart w:id="2" w:name="_Toc314721491"/>
-      <w:bookmarkStart w:id="3" w:name="_Toc314823104"/>
-      <w:bookmarkStart w:id="4" w:name="_Toc314827285"/>
-      <w:bookmarkStart w:id="5" w:name="_Toc420970829"/>
+      <w:bookmarkStart w:id="1" w:name="_Toc314721060"/>
+      <w:bookmarkStart w:id="2" w:name="_Toc314721188"/>
+      <w:bookmarkStart w:id="3" w:name="_Toc314721491"/>
+      <w:bookmarkStart w:id="4" w:name="_Toc314823104"/>
+      <w:bookmarkStart w:id="5" w:name="_Toc314827285"/>
+      <w:bookmarkStart w:id="6" w:name="_Toc420970829"/>
       <w:r>
         <w:rPr>
           <w:rFonts w:asciiTheme="minorHAnsi" w:hAnsiTheme="minorHAnsi"/>
@@ -2568,13 +2593,13 @@
           <w:rFonts w:asciiTheme="minorHAnsi" w:hAnsiTheme="minorHAnsi"/>
         </w:rPr>
       </w:pPr>
-      <w:bookmarkStart w:id="6" w:name="_Toc413667981"/>
-      <w:bookmarkEnd w:id="0"/>
+      <w:bookmarkStart w:id="7" w:name="_Toc413667981"/>
       <w:bookmarkEnd w:id="1"/>
       <w:bookmarkEnd w:id="2"/>
       <w:bookmarkEnd w:id="3"/>
       <w:bookmarkEnd w:id="4"/>
       <w:bookmarkEnd w:id="5"/>
+      <w:bookmarkEnd w:id="6"/>
       <w:r>
         <w:rPr>
           <w:rFonts w:asciiTheme="minorHAnsi" w:hAnsiTheme="minorHAnsi"/>
@@ -2582,7 +2607,7 @@
         <w:lastRenderedPageBreak/>
         <w:t>Business Requirements</w:t>
       </w:r>
-      <w:bookmarkEnd w:id="6"/>
+      <w:bookmarkEnd w:id="7"/>
     </w:p>
     <w:p>
       <w:pPr>
@@ -2592,26 +2617,26 @@
           <w:rFonts w:asciiTheme="minorHAnsi" w:hAnsiTheme="minorHAnsi"/>
         </w:rPr>
       </w:pPr>
-      <w:bookmarkStart w:id="7" w:name="_Toc342757859"/>
-      <w:bookmarkStart w:id="8" w:name="_Toc346297767"/>
-      <w:bookmarkStart w:id="9" w:name="_Toc404134497"/>
-      <w:bookmarkStart w:id="10" w:name="_Toc413667982"/>
+      <w:bookmarkStart w:id="8" w:name="_Toc342757859"/>
+      <w:bookmarkStart w:id="9" w:name="_Toc346297767"/>
+      <w:bookmarkStart w:id="10" w:name="_Toc404134497"/>
+      <w:bookmarkStart w:id="11" w:name="_Toc413667982"/>
       <w:r>
         <w:rPr>
           <w:rFonts w:asciiTheme="minorHAnsi" w:hAnsiTheme="minorHAnsi"/>
         </w:rPr>
         <w:t xml:space="preserve">Purpose of the </w:t>
       </w:r>
-      <w:bookmarkEnd w:id="7"/>
       <w:bookmarkEnd w:id="8"/>
       <w:bookmarkEnd w:id="9"/>
+      <w:bookmarkEnd w:id="10"/>
       <w:r>
         <w:rPr>
           <w:rFonts w:asciiTheme="minorHAnsi" w:hAnsiTheme="minorHAnsi"/>
         </w:rPr>
         <w:t>Design Specification</w:t>
       </w:r>
-      <w:bookmarkEnd w:id="10"/>
+      <w:bookmarkEnd w:id="11"/>
     </w:p>
     <w:p>
       <w:pPr>
@@ -2670,10 +2695,10 @@
           <w:rFonts w:asciiTheme="minorHAnsi" w:hAnsiTheme="minorHAnsi"/>
         </w:rPr>
       </w:pPr>
-      <w:bookmarkStart w:id="11" w:name="_Toc413667983"/>
-      <w:bookmarkStart w:id="12" w:name="_Toc342757861"/>
-      <w:bookmarkStart w:id="13" w:name="_Toc346297769"/>
-      <w:bookmarkStart w:id="14" w:name="_Toc404134499"/>
+      <w:bookmarkStart w:id="12" w:name="_Toc413667983"/>
+      <w:bookmarkStart w:id="13" w:name="_Toc342757861"/>
+      <w:bookmarkStart w:id="14" w:name="_Toc346297769"/>
+      <w:bookmarkStart w:id="15" w:name="_Toc404134499"/>
       <w:r>
         <w:rPr>
           <w:rFonts w:asciiTheme="minorHAnsi" w:hAnsiTheme="minorHAnsi"/>
@@ -2686,7 +2711,7 @@
         </w:rPr>
         <w:t xml:space="preserve"> / Configuration</w:t>
       </w:r>
-      <w:bookmarkEnd w:id="11"/>
+      <w:bookmarkEnd w:id="12"/>
     </w:p>
     <w:p>
       <w:pPr>
@@ -2935,7 +2960,20 @@
               <w:rPr>
                 <w:rFonts w:asciiTheme="minorHAnsi" w:hAnsiTheme="minorHAnsi"/>
               </w:rPr>
-              <w:t>- The entries should be displayed alphabetically by the competitor name, but stored using the competitor code.</w:t>
+              <w:t xml:space="preserve">- The entries </w:t>
+            </w:r>
+            <w:r>
+              <w:rPr>
+                <w:rFonts w:asciiTheme="minorHAnsi" w:hAnsiTheme="minorHAnsi"/>
+                <w:highlight w:val="yellow"/>
+              </w:rPr>
+              <w:t>should be displayed alphabetically</w:t>
+            </w:r>
+            <w:r>
+              <w:rPr>
+                <w:rFonts w:asciiTheme="minorHAnsi" w:hAnsiTheme="minorHAnsi"/>
+              </w:rPr>
+              <w:t xml:space="preserve"> by the competitor name, but stored using the competitor code.</w:t>
             </w:r>
           </w:p>
           <w:p>
@@ -2954,8 +2992,15 @@
             <w:r>
               <w:rPr>
                 <w:rFonts w:asciiTheme="minorHAnsi" w:hAnsiTheme="minorHAnsi"/>
-              </w:rPr>
-              <w:t>Help text should assist the user determine when to choose a value from the competitor list.</w:t>
+                <w:highlight w:val="yellow"/>
+              </w:rPr>
+              <w:t>Help text</w:t>
+            </w:r>
+            <w:r>
+              <w:rPr>
+                <w:rFonts w:asciiTheme="minorHAnsi" w:hAnsiTheme="minorHAnsi"/>
+              </w:rPr>
+              <w:t xml:space="preserve"> should assist the user determine when to choose a value from the competitor list.</w:t>
             </w:r>
           </w:p>
         </w:tc>
@@ -3115,12 +3160,12 @@
                 <w:rFonts w:asciiTheme="minorHAnsi" w:hAnsiTheme="minorHAnsi"/>
               </w:rPr>
             </w:pPr>
-            <w:bookmarkStart w:id="15" w:name="_Toc342757862"/>
-            <w:bookmarkStart w:id="16" w:name="_Toc346297770"/>
-            <w:bookmarkStart w:id="17" w:name="_Toc404134500"/>
-            <w:bookmarkEnd w:id="12"/>
+            <w:bookmarkStart w:id="16" w:name="_Toc342757862"/>
+            <w:bookmarkStart w:id="17" w:name="_Toc346297770"/>
+            <w:bookmarkStart w:id="18" w:name="_Toc404134500"/>
             <w:bookmarkEnd w:id="13"/>
             <w:bookmarkEnd w:id="14"/>
+            <w:bookmarkEnd w:id="15"/>
           </w:p>
           <w:p>
             <w:pPr>
@@ -3301,10 +3346,10 @@
                   <v:path o:extrusionok="f" gradientshapeok="t" o:connecttype="rect"/>
                   <o:lock v:ext="edit" aspectratio="t"/>
                 </v:shapetype>
-                <v:shape id="_x0000_i1025" type="#_x0000_t75" style="width:101.9pt;height:67.25pt" o:ole="">
-                  <v:imagedata r:id="rId16" o:title=""/>
+                <v:shape id="_x0000_i1025" type="#_x0000_t75" style="width:102.1pt;height:67.15pt" o:ole="">
+                  <v:imagedata r:id="rId15" o:title=""/>
                 </v:shape>
-                <o:OLEObject Type="Embed" ProgID="AcroExch.Document.7" ShapeID="_x0000_i1025" DrawAspect="Icon" ObjectID="_1487512515" r:id="rId17"/>
+                <o:OLEObject Type="Embed" ProgID="AcroExch.Document.11" ShapeID="_x0000_i1025" DrawAspect="Icon" ObjectID="_1488974623" r:id="rId16"/>
               </w:object>
             </w:r>
           </w:p>
@@ -3581,7 +3626,27 @@
               <w:rPr>
                 <w:rFonts w:asciiTheme="minorHAnsi" w:hAnsiTheme="minorHAnsi"/>
               </w:rPr>
-              <w:t>TBD: what do we code if overall units do not change, but service levels are adjusted? (Brittany waiting on confirmation from STR reporting)</w:t>
+              <w:t>TBD</w:t>
+            </w:r>
+            <w:r>
+              <w:rPr>
+                <w:rFonts w:asciiTheme="minorHAnsi" w:hAnsiTheme="minorHAnsi"/>
+              </w:rPr>
+              <w:t>: what do we code if overall units do not change, but service levels are adjusted? (Brittany waiting on confirmation from STR reporting)</w:t>
+            </w:r>
+          </w:p>
+          <w:p>
+            <w:pPr>
+              <w:spacing w:line="276" w:lineRule="auto"/>
+              <w:rPr>
+                <w:rFonts w:asciiTheme="minorHAnsi" w:hAnsiTheme="minorHAnsi"/>
+              </w:rPr>
+            </w:pPr>
+            <w:r>
+              <w:rPr>
+                <w:rFonts w:asciiTheme="minorHAnsi" w:hAnsiTheme="minorHAnsi"/>
+              </w:rPr>
+              <w:t>3/27/2015 Per Brittany, code as 02-58.</w:t>
             </w:r>
           </w:p>
           <w:p>
@@ -3644,14 +3709,14 @@
           <w:rFonts w:asciiTheme="minorHAnsi" w:hAnsiTheme="minorHAnsi"/>
         </w:rPr>
       </w:pPr>
-      <w:bookmarkStart w:id="18" w:name="_Toc413667984"/>
+      <w:bookmarkStart w:id="19" w:name="_Toc413667984"/>
       <w:r>
         <w:rPr>
           <w:rFonts w:asciiTheme="minorHAnsi" w:hAnsiTheme="minorHAnsi"/>
         </w:rPr>
         <w:t>Technical Design Requirements</w:t>
       </w:r>
-      <w:bookmarkEnd w:id="18"/>
+      <w:bookmarkEnd w:id="19"/>
       <w:r>
         <w:rPr>
           <w:rFonts w:asciiTheme="minorHAnsi" w:hAnsiTheme="minorHAnsi"/>
@@ -5579,8 +5644,6 @@
           <w:rFonts w:asciiTheme="minorHAnsi" w:hAnsiTheme="minorHAnsi"/>
         </w:rPr>
       </w:pPr>
-      <w:bookmarkStart w:id="19" w:name="_GoBack"/>
-      <w:bookmarkEnd w:id="19"/>
     </w:p>
     <w:p>
       <w:pPr>
@@ -5652,12 +5715,14 @@
       <w:r>
         <w:rPr>
           <w:rFonts w:asciiTheme="minorHAnsi" w:hAnsiTheme="minorHAnsi"/>
+          <w:highlight w:val="yellow"/>
         </w:rPr>
         <w:t>Close Account</w:t>
       </w:r>
       <w:r>
         <w:rPr>
           <w:rFonts w:asciiTheme="minorHAnsi" w:hAnsiTheme="minorHAnsi"/>
+          <w:highlight w:val="yellow"/>
         </w:rPr>
         <w:t xml:space="preserve"> and Close Site</w:t>
       </w:r>
@@ -6016,7 +6081,7 @@
           </mc:Choice>
           <mc:Fallback>
             <w:pict>
-              <v:shapetype id="_x0000_t62" coordsize="21600,21600" o:spt="62" adj="1350,25920" path="m3600,qx,3600l0@8@12@24,0@9,,18000qy3600,21600l@6,21600@15@27@7,21600,18000,21600qx21600,18000l21600@9@18@30,21600@8,21600,3600qy18000,l@7,0@21@33@6,xe">
+              <v:shapetype w14:anchorId="52147AAD" id="_x0000_t62" coordsize="21600,21600" o:spt="62" adj="1350,25920" path="m3600,qx,3600l0@8@12@24,0@9,,18000qy3600,21600l@6,21600@15@27@7,21600,18000,21600qx21600,18000l21600@9@18@30,21600@8,21600,3600qy18000,l@7,0@21@33@6,xe">
                 <v:stroke joinstyle="miter"/>
                 <v:formulas>
                   <v:f eqn="sum 10800 0 #0"/>
@@ -6186,7 +6251,7 @@
                     <pic:cNvPicPr/>
                   </pic:nvPicPr>
                   <pic:blipFill>
-                    <a:blip r:embed="rId18"/>
+                    <a:blip r:embed="rId17"/>
                     <a:stretch>
                       <a:fillRect/>
                     </a:stretch>
@@ -6279,7 +6344,7 @@
                     <pic:cNvPicPr/>
                   </pic:nvPicPr>
                   <pic:blipFill>
-                    <a:blip r:embed="rId19"/>
+                    <a:blip r:embed="rId18"/>
                     <a:stretch>
                       <a:fillRect/>
                     </a:stretch>
@@ -6407,9 +6472,9 @@
               </wp:anchor>
             </w:drawing>
           </mc:Choice>
-          <mc:Fallback xmlns:w15="http://schemas.microsoft.com/office/word/2012/wordml">
+          <mc:Fallback>
             <w:pict>
-              <v:shapetype w14:anchorId="278BA3A8" id="_x0000_t32" coordsize="21600,21600" o:spt="32" o:oned="t" path="m,l21600,21600e" filled="f">
+              <v:shapetype w14:anchorId="58FAA3E1" id="_x0000_t32" coordsize="21600,21600" o:spt="32" o:oned="t" path="m,l21600,21600e" filled="f">
                 <v:path arrowok="t" fillok="f" o:connecttype="none"/>
                 <o:lock v:ext="edit" shapetype="t"/>
               </v:shapetype>
@@ -6546,7 +6611,7 @@
           </mc:Choice>
           <mc:Fallback>
             <w:pict>
-              <v:roundrect id="Rounded Rectangle 19" o:spid="_x0000_s1028" style="position:absolute;margin-left:-38.55pt;margin-top:16.35pt;width:142.7pt;height:39.4pt;z-index:251656704;visibility:visible;mso-wrap-style:square;mso-width-percent:0;mso-height-percent:0;mso-wrap-distance-left:9pt;mso-wrap-distance-top:0;mso-wrap-distance-right:9pt;mso-wrap-distance-bottom:0;mso-position-horizontal:absolute;mso-position-horizontal-relative:text;mso-position-vertical:absolute;mso-position-vertical-relative:text;mso-width-percent:0;mso-height-percent:0;mso-width-relative:margin;mso-height-relative:margin;v-text-anchor:middle" arcsize="10923f" o:gfxdata="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" fillcolor="white [3212]" strokecolor="red" strokeweight="2pt">
+              <v:roundrect w14:anchorId="3249401C" id="Rounded Rectangle 19" o:spid="_x0000_s1028" style="position:absolute;margin-left:-38.55pt;margin-top:16.35pt;width:142.7pt;height:39.4pt;z-index:251656704;visibility:visible;mso-wrap-style:square;mso-width-percent:0;mso-height-percent:0;mso-wrap-distance-left:9pt;mso-wrap-distance-top:0;mso-wrap-distance-right:9pt;mso-wrap-distance-bottom:0;mso-position-horizontal:absolute;mso-position-horizontal-relative:text;mso-position-vertical:absolute;mso-position-vertical-relative:text;mso-width-percent:0;mso-height-percent:0;mso-width-relative:margin;mso-height-relative:margin;v-text-anchor:middle" arcsize="10923f" o:gfxdata="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" fillcolor="white [3212]" strokecolor="red" strokeweight="2pt">
                 <v:textbox>
                   <w:txbxContent>
                     <w:p>
@@ -6620,7 +6685,7 @@
                     <pic:cNvPicPr/>
                   </pic:nvPicPr>
                   <pic:blipFill>
-                    <a:blip r:embed="rId20"/>
+                    <a:blip r:embed="rId19"/>
                     <a:stretch>
                       <a:fillRect/>
                     </a:stretch>
@@ -6757,9 +6822,9 @@
               </wp:anchor>
             </w:drawing>
           </mc:Choice>
-          <mc:Fallback xmlns:w15="http://schemas.microsoft.com/office/word/2012/wordml">
+          <mc:Fallback>
             <w:pict>
-              <v:shape w14:anchorId="28FC9FA6" id="Straight Arrow Connector 20" o:spid="_x0000_s1026" type="#_x0000_t32" style="position:absolute;margin-left:64.75pt;margin-top:48.45pt;width:65.7pt;height:136.95pt;z-index:251657728;visibility:visible;mso-wrap-style:square;mso-width-percent:0;mso-height-percent:0;mso-wrap-distance-left:9pt;mso-wrap-distance-top:0;mso-wrap-distance-right:9pt;mso-wrap-distance-bottom:0;mso-position-horizontal:absolute;mso-position-horizontal-relative:text;mso-position-vertical:absolute;mso-position-vertical-relative:text;mso-width-percent:0;mso-height-percent:0;mso-width-relative:margin;mso-height-relative:margin" o:gfxdata="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" strokecolor="red" strokeweight="1pt">
+              <v:shape w14:anchorId="170AD8F5" id="Straight Arrow Connector 20" o:spid="_x0000_s1026" type="#_x0000_t32" style="position:absolute;margin-left:64.75pt;margin-top:48.45pt;width:65.7pt;height:136.95pt;z-index:251657728;visibility:visible;mso-wrap-style:square;mso-width-percent:0;mso-height-percent:0;mso-wrap-distance-left:9pt;mso-wrap-distance-top:0;mso-wrap-distance-right:9pt;mso-wrap-distance-bottom:0;mso-position-horizontal:absolute;mso-position-horizontal-relative:text;mso-position-vertical:absolute;mso-position-vertical-relative:text;mso-width-percent:0;mso-height-percent:0;mso-width-relative:margin;mso-height-relative:margin" o:gfxdata="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" strokecolor="red" strokeweight="1pt">
                 <v:stroke endarrow="open"/>
               </v:shape>
             </w:pict>
@@ -6891,7 +6956,7 @@
           </mc:Choice>
           <mc:Fallback>
             <w:pict>
-              <v:roundrect id="Rounded Rectangle 17" o:spid="_x0000_s1029" style="position:absolute;margin-left:-14pt;margin-top:13.65pt;width:124.95pt;height:35.1pt;z-index:251655680;visibility:visible;mso-wrap-style:square;mso-width-percent:0;mso-height-percent:0;mso-wrap-distance-left:9pt;mso-wrap-distance-top:0;mso-wrap-distance-right:9pt;mso-wrap-distance-bottom:0;mso-position-horizontal:absolute;mso-position-horizontal-relative:text;mso-position-vertical:absolute;mso-position-vertical-relative:text;mso-width-percent:0;mso-height-percent:0;mso-width-relative:margin;mso-height-relative:margin;v-text-anchor:middle" arcsize="10923f" o:gfxdata="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" fillcolor="white [3212]" strokecolor="red" strokeweight="2pt">
+              <v:roundrect w14:anchorId="36DE3FB1" id="Rounded Rectangle 17" o:spid="_x0000_s1029" style="position:absolute;margin-left:-14pt;margin-top:13.65pt;width:124.95pt;height:35.1pt;z-index:251655680;visibility:visible;mso-wrap-style:square;mso-width-percent:0;mso-height-percent:0;mso-wrap-distance-left:9pt;mso-wrap-distance-top:0;mso-wrap-distance-right:9pt;mso-wrap-distance-bottom:0;mso-position-horizontal:absolute;mso-position-horizontal-relative:text;mso-position-vertical:absolute;mso-position-vertical-relative:text;mso-width-percent:0;mso-height-percent:0;mso-width-relative:margin;mso-height-relative:margin;v-text-anchor:middle" arcsize="10923f" o:gfxdata="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" fillcolor="white [3212]" strokecolor="red" strokeweight="2pt">
                 <v:textbox>
                   <w:txbxContent>
                     <w:p>
@@ -6965,7 +7030,7 @@
                     <pic:cNvPicPr/>
                   </pic:nvPicPr>
                   <pic:blipFill>
-                    <a:blip r:embed="rId21"/>
+                    <a:blip r:embed="rId20"/>
                     <a:stretch>
                       <a:fillRect/>
                     </a:stretch>
@@ -7186,7 +7251,7 @@
           </mc:Choice>
           <mc:Fallback>
             <w:pict>
-              <v:shape id="Rounded Rectangular Callout 5" o:spid="_x0000_s1030" type="#_x0000_t62" style="position:absolute;margin-left:225.35pt;margin-top:155.2pt;width:185.9pt;height:50.5pt;z-index:251659776;visibility:visible;mso-wrap-style:square;mso-width-percent:0;mso-height-percent:0;mso-wrap-distance-left:9pt;mso-wrap-distance-top:0;mso-wrap-distance-right:9pt;mso-wrap-distance-bottom:0;mso-position-horizontal:absolute;mso-position-horizontal-relative:text;mso-position-vertical:absolute;mso-position-vertical-relative:text;mso-width-percent:0;mso-height-percent:0;mso-width-relative:margin;mso-height-relative:margin;v-text-anchor:middle" o:gfxdata="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" adj="-1758,33663" fillcolor="white [3201]" strokecolor="#c0504d [3205]" strokeweight="2pt">
+              <v:shape w14:anchorId="4FDC6347" id="Rounded Rectangular Callout 5" o:spid="_x0000_s1030" type="#_x0000_t62" style="position:absolute;margin-left:225.35pt;margin-top:155.2pt;width:185.9pt;height:50.5pt;z-index:251659776;visibility:visible;mso-wrap-style:square;mso-width-percent:0;mso-height-percent:0;mso-wrap-distance-left:9pt;mso-wrap-distance-top:0;mso-wrap-distance-right:9pt;mso-wrap-distance-bottom:0;mso-position-horizontal:absolute;mso-position-horizontal-relative:text;mso-position-vertical:absolute;mso-position-vertical-relative:text;mso-width-percent:0;mso-height-percent:0;mso-width-relative:margin;mso-height-relative:margin;v-text-anchor:middle" o:gfxdata="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" adj="-1758,33663" fillcolor="white [3201]" strokecolor="#c0504d [3205]" strokeweight="2pt">
                 <v:textbox>
                   <w:txbxContent>
                     <w:p>
@@ -7408,7 +7473,7 @@
           </mc:Choice>
           <mc:Fallback>
             <w:pict>
-              <v:shapetype id="_x0000_t61" coordsize="21600,21600" o:spt="61" adj="1350,25920" path="m,l0@8@12@24,0@9,,21600@6,21600@15@27@7,21600,21600,21600,21600@9@18@30,21600@8,21600,0@7,0@21@33@6,xe">
+              <v:shapetype w14:anchorId="4D7D1BD6" id="_x0000_t61" coordsize="21600,21600" o:spt="61" adj="1350,25920" path="m,l0@8@12@24,0@9,,21600@6,21600@15@27@7,21600,21600,21600,21600@9@18@30,21600@8,21600,0@7,0@21@33@6,xe">
                 <v:stroke joinstyle="miter"/>
                 <v:formulas>
                   <v:f eqn="sum 10800 0 #0"/>
@@ -7629,9 +7694,9 @@
               </wp:anchor>
             </w:drawing>
           </mc:Choice>
-          <mc:Fallback xmlns:w15="http://schemas.microsoft.com/office/word/2012/wordml">
+          <mc:Fallback>
             <w:pict>
-              <v:roundrect w14:anchorId="640261E0" id="Rounded Rectangle 2" o:spid="_x0000_s1026" style="position:absolute;margin-left:134.8pt;margin-top:222.15pt;width:75.45pt;height:23.6pt;z-index:251658752;visibility:visible;mso-wrap-style:square;mso-width-percent:0;mso-height-percent:0;mso-wrap-distance-left:9pt;mso-wrap-distance-top:0;mso-wrap-distance-right:9pt;mso-wrap-distance-bottom:0;mso-position-horizontal:absolute;mso-position-horizontal-relative:text;mso-position-vertical:absolute;mso-position-vertical-relative:text;mso-width-percent:0;mso-height-percent:0;mso-width-relative:margin;mso-height-relative:margin;v-text-anchor:middle" arcsize="10923f" o:gfxdata="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" filled="f" strokecolor="red" strokeweight="2pt"/>
+              <v:roundrect w14:anchorId="48DA1213" id="Rounded Rectangle 2" o:spid="_x0000_s1026" style="position:absolute;margin-left:134.8pt;margin-top:222.15pt;width:75.45pt;height:23.6pt;z-index:251658752;visibility:visible;mso-wrap-style:square;mso-width-percent:0;mso-height-percent:0;mso-wrap-distance-left:9pt;mso-wrap-distance-top:0;mso-wrap-distance-right:9pt;mso-wrap-distance-bottom:0;mso-position-horizontal:absolute;mso-position-horizontal-relative:text;mso-position-vertical:absolute;mso-position-vertical-relative:text;mso-width-percent:0;mso-height-percent:0;mso-width-relative:margin;mso-height-relative:margin;v-text-anchor:middle" arcsize="10923f" o:gfxdata="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" filled="f" strokecolor="red" strokeweight="2pt"/>
             </w:pict>
           </mc:Fallback>
         </mc:AlternateContent>
@@ -7656,7 +7721,7 @@
                     <pic:cNvPicPr/>
                   </pic:nvPicPr>
                   <pic:blipFill>
-                    <a:blip r:embed="rId22"/>
+                    <a:blip r:embed="rId21"/>
                     <a:stretch>
                       <a:fillRect/>
                     </a:stretch>
@@ -7790,7 +7855,7 @@
         </w:rPr>
         <w:t xml:space="preserve"> </w:t>
       </w:r>
-      <w:hyperlink r:id="rId23" w:history="1">
+      <w:hyperlink r:id="rId22" w:history="1">
         <w:r>
           <w:rPr>
             <w:rStyle w:val="Hyperlink"/>
@@ -8000,7 +8065,13 @@
         <w:spacing w:after="200" w:line="276" w:lineRule="auto"/>
       </w:pPr>
       <w:r>
-        <w:t>In the design document it is noted that if it is a multiple competitor quote the additional transaction/reason codes will be placed in the comments section.  Please confirm this will be a display only move and that the additional codes will still go into the new line level transaction and reason code tags.  Same question applies to the competitor code if multiple are present.</w:t>
+        <w:rPr>
+          <w:highlight w:val="yellow"/>
+        </w:rPr>
+        <w:t>In the design document</w:t>
+      </w:r>
+      <w:r>
+        <w:t xml:space="preserve"> it is noted that if it is a multiple competitor quote the additional transaction/reason codes will be placed in the comments section.  Please confirm this will be a display only move and that the additional codes will still go into the new line level transaction and reason code tags.  Same question applies to the competitor code if multiple are present.</w:t>
       </w:r>
     </w:p>
     <w:p>
@@ -8155,9 +8226,9 @@
         <w:t xml:space="preserve"> </w:t>
       </w:r>
     </w:p>
-    <w:bookmarkEnd w:id="15"/>
     <w:bookmarkEnd w:id="16"/>
     <w:bookmarkEnd w:id="17"/>
+    <w:bookmarkEnd w:id="18"/>
     <w:p>
       <w:pPr>
         <w:jc w:val="both"/>
@@ -8167,8 +8238,8 @@
       </w:pPr>
     </w:p>
     <w:sectPr>
-      <w:headerReference w:type="default" r:id="rId24"/>
-      <w:footerReference w:type="default" r:id="rId25"/>
+      <w:headerReference w:type="default" r:id="rId23"/>
+      <w:footerReference w:type="default" r:id="rId24"/>
       <w:pgSz w:w="12240" w:h="15840" w:code="1"/>
       <w:pgMar w:top="1440" w:right="1440" w:bottom="1440" w:left="1800" w:header="720" w:footer="720" w:gutter="0"/>
       <w:pgNumType w:start="4"/>
@@ -8180,7 +8251,7 @@
 </file>
 
 <file path=word/endnotes.xml><?xml version="1.0" encoding="utf-8"?>
-<w:endnotes xmlns:wpc="http://schemas.microsoft.com/office/word/2010/wordprocessingCanvas" xmlns:mc="http://schemas.openxmlformats.org/markup-compatibility/2006" xmlns:o="urn:schemas-microsoft-com:office:office" xmlns:r="http://schemas.openxmlformats.org/officeDocument/2006/relationships" xmlns:m="http://schemas.openxmlformats.org/officeDocument/2006/math" xmlns:v="urn:schemas-microsoft-com:vml" xmlns:wp14="http://schemas.microsoft.com/office/word/2010/wordprocessingDrawing" xmlns:wp="http://schemas.openxmlformats.org/drawingml/2006/wordprocessingDrawing" xmlns:w10="urn:schemas-microsoft-com:office:word" xmlns:w="http://schemas.openxmlformats.org/wordprocessingml/2006/main" xmlns:w14="http://schemas.microsoft.com/office/word/2010/wordml" xmlns:wpg="http://schemas.microsoft.com/office/word/2010/wordprocessingGroup" xmlns:wpi="http://schemas.microsoft.com/office/word/2010/wordprocessingInk" xmlns:wne="http://schemas.microsoft.com/office/word/2006/wordml" xmlns:wps="http://schemas.microsoft.com/office/word/2010/wordprocessingShape" mc:Ignorable="w14 wp14">
+<w:endnotes xmlns:wpc="http://schemas.microsoft.com/office/word/2010/wordprocessingCanvas" xmlns:mc="http://schemas.openxmlformats.org/markup-compatibility/2006" xmlns:o="urn:schemas-microsoft-com:office:office" xmlns:r="http://schemas.openxmlformats.org/officeDocument/2006/relationships" xmlns:m="http://schemas.openxmlformats.org/officeDocument/2006/math" xmlns:v="urn:schemas-microsoft-com:vml" xmlns:wp14="http://schemas.microsoft.com/office/word/2010/wordprocessingDrawing" xmlns:wp="http://schemas.openxmlformats.org/drawingml/2006/wordprocessingDrawing" xmlns:w10="urn:schemas-microsoft-com:office:word" xmlns:w="http://schemas.openxmlformats.org/wordprocessingml/2006/main" xmlns:w14="http://schemas.microsoft.com/office/word/2010/wordml" xmlns:w15="http://schemas.microsoft.com/office/word/2012/wordml" xmlns:wpg="http://schemas.microsoft.com/office/word/2010/wordprocessingGroup" xmlns:wpi="http://schemas.microsoft.com/office/word/2010/wordprocessingInk" xmlns:wne="http://schemas.microsoft.com/office/word/2006/wordml" xmlns:wps="http://schemas.microsoft.com/office/word/2010/wordprocessingShape" mc:Ignorable="w14 w15 wp14">
   <w:endnote w:type="separator" w:id="-1">
     <w:p>
       <w:r>
@@ -8202,7 +8273,7 @@
 </file>
 
 <file path=word/footer1.xml><?xml version="1.0" encoding="utf-8"?>
-<w:ftr xmlns:wpc="http://schemas.microsoft.com/office/word/2010/wordprocessingCanvas" xmlns:mc="http://schemas.openxmlformats.org/markup-compatibility/2006" xmlns:o="urn:schemas-microsoft-com:office:office" xmlns:r="http://schemas.openxmlformats.org/officeDocument/2006/relationships" xmlns:m="http://schemas.openxmlformats.org/officeDocument/2006/math" xmlns:v="urn:schemas-microsoft-com:vml" xmlns:wp14="http://schemas.microsoft.com/office/word/2010/wordprocessingDrawing" xmlns:wp="http://schemas.openxmlformats.org/drawingml/2006/wordprocessingDrawing" xmlns:w10="urn:schemas-microsoft-com:office:word" xmlns:w="http://schemas.openxmlformats.org/wordprocessingml/2006/main" xmlns:w14="http://schemas.microsoft.com/office/word/2010/wordml" xmlns:wpg="http://schemas.microsoft.com/office/word/2010/wordprocessingGroup" xmlns:wpi="http://schemas.microsoft.com/office/word/2010/wordprocessingInk" xmlns:wne="http://schemas.microsoft.com/office/word/2006/wordml" xmlns:wps="http://schemas.microsoft.com/office/word/2010/wordprocessingShape" mc:Ignorable="w14 wp14">
+<w:ftr xmlns:wpc="http://schemas.microsoft.com/office/word/2010/wordprocessingCanvas" xmlns:mc="http://schemas.openxmlformats.org/markup-compatibility/2006" xmlns:o="urn:schemas-microsoft-com:office:office" xmlns:r="http://schemas.openxmlformats.org/officeDocument/2006/relationships" xmlns:m="http://schemas.openxmlformats.org/officeDocument/2006/math" xmlns:v="urn:schemas-microsoft-com:vml" xmlns:wp14="http://schemas.microsoft.com/office/word/2010/wordprocessingDrawing" xmlns:wp="http://schemas.openxmlformats.org/drawingml/2006/wordprocessingDrawing" xmlns:w10="urn:schemas-microsoft-com:office:word" xmlns:w="http://schemas.openxmlformats.org/wordprocessingml/2006/main" xmlns:w14="http://schemas.microsoft.com/office/word/2010/wordml" xmlns:w15="http://schemas.microsoft.com/office/word/2012/wordml" xmlns:wpg="http://schemas.microsoft.com/office/word/2010/wordprocessingGroup" xmlns:wpi="http://schemas.microsoft.com/office/word/2010/wordprocessingInk" xmlns:wne="http://schemas.microsoft.com/office/word/2006/wordml" xmlns:wps="http://schemas.microsoft.com/office/word/2010/wordprocessingShape" mc:Ignorable="w14 w15 wp14">
   <w:p>
     <w:pPr>
       <w:pStyle w:val="Footer"/>
@@ -8253,7 +8324,7 @@
 </file>
 
 <file path=word/footer2.xml><?xml version="1.0" encoding="utf-8"?>
-<w:ftr xmlns:wpc="http://schemas.microsoft.com/office/word/2010/wordprocessingCanvas" xmlns:mc="http://schemas.openxmlformats.org/markup-compatibility/2006" xmlns:o="urn:schemas-microsoft-com:office:office" xmlns:r="http://schemas.openxmlformats.org/officeDocument/2006/relationships" xmlns:m="http://schemas.openxmlformats.org/officeDocument/2006/math" xmlns:v="urn:schemas-microsoft-com:vml" xmlns:wp14="http://schemas.microsoft.com/office/word/2010/wordprocessingDrawing" xmlns:wp="http://schemas.openxmlformats.org/drawingml/2006/wordprocessingDrawing" xmlns:w10="urn:schemas-microsoft-com:office:word" xmlns:w="http://schemas.openxmlformats.org/wordprocessingml/2006/main" xmlns:w14="http://schemas.microsoft.com/office/word/2010/wordml" xmlns:wpg="http://schemas.microsoft.com/office/word/2010/wordprocessingGroup" xmlns:wpi="http://schemas.microsoft.com/office/word/2010/wordprocessingInk" xmlns:wne="http://schemas.microsoft.com/office/word/2006/wordml" xmlns:wps="http://schemas.microsoft.com/office/word/2010/wordprocessingShape" mc:Ignorable="w14 wp14">
+<w:ftr xmlns:wpc="http://schemas.microsoft.com/office/word/2010/wordprocessingCanvas" xmlns:mc="http://schemas.openxmlformats.org/markup-compatibility/2006" xmlns:o="urn:schemas-microsoft-com:office:office" xmlns:r="http://schemas.openxmlformats.org/officeDocument/2006/relationships" xmlns:m="http://schemas.openxmlformats.org/officeDocument/2006/math" xmlns:v="urn:schemas-microsoft-com:vml" xmlns:wp14="http://schemas.microsoft.com/office/word/2010/wordprocessingDrawing" xmlns:wp="http://schemas.openxmlformats.org/drawingml/2006/wordprocessingDrawing" xmlns:w10="urn:schemas-microsoft-com:office:word" xmlns:w="http://schemas.openxmlformats.org/wordprocessingml/2006/main" xmlns:w14="http://schemas.microsoft.com/office/word/2010/wordml" xmlns:w15="http://schemas.microsoft.com/office/word/2012/wordml" xmlns:wpg="http://schemas.microsoft.com/office/word/2010/wordprocessingGroup" xmlns:wpi="http://schemas.microsoft.com/office/word/2010/wordprocessingInk" xmlns:wne="http://schemas.microsoft.com/office/word/2006/wordml" xmlns:wps="http://schemas.microsoft.com/office/word/2010/wordprocessingShape" mc:Ignorable="w14 w15 wp14">
   <w:p>
     <w:pPr>
       <w:pStyle w:val="Footer"/>
@@ -8313,7 +8384,7 @@
 </file>
 
 <file path=word/footer3.xml><?xml version="1.0" encoding="utf-8"?>
-<w:ftr xmlns:wpc="http://schemas.microsoft.com/office/word/2010/wordprocessingCanvas" xmlns:mc="http://schemas.openxmlformats.org/markup-compatibility/2006" xmlns:o="urn:schemas-microsoft-com:office:office" xmlns:r="http://schemas.openxmlformats.org/officeDocument/2006/relationships" xmlns:m="http://schemas.openxmlformats.org/officeDocument/2006/math" xmlns:v="urn:schemas-microsoft-com:vml" xmlns:wp14="http://schemas.microsoft.com/office/word/2010/wordprocessingDrawing" xmlns:wp="http://schemas.openxmlformats.org/drawingml/2006/wordprocessingDrawing" xmlns:w10="urn:schemas-microsoft-com:office:word" xmlns:w="http://schemas.openxmlformats.org/wordprocessingml/2006/main" xmlns:w14="http://schemas.microsoft.com/office/word/2010/wordml" xmlns:wpg="http://schemas.microsoft.com/office/word/2010/wordprocessingGroup" xmlns:wpi="http://schemas.microsoft.com/office/word/2010/wordprocessingInk" xmlns:wne="http://schemas.microsoft.com/office/word/2006/wordml" xmlns:wps="http://schemas.microsoft.com/office/word/2010/wordprocessingShape" mc:Ignorable="w14 wp14">
+<w:ftr xmlns:wpc="http://schemas.microsoft.com/office/word/2010/wordprocessingCanvas" xmlns:mc="http://schemas.openxmlformats.org/markup-compatibility/2006" xmlns:o="urn:schemas-microsoft-com:office:office" xmlns:r="http://schemas.openxmlformats.org/officeDocument/2006/relationships" xmlns:m="http://schemas.openxmlformats.org/officeDocument/2006/math" xmlns:v="urn:schemas-microsoft-com:vml" xmlns:wp14="http://schemas.microsoft.com/office/word/2010/wordprocessingDrawing" xmlns:wp="http://schemas.openxmlformats.org/drawingml/2006/wordprocessingDrawing" xmlns:w10="urn:schemas-microsoft-com:office:word" xmlns:w="http://schemas.openxmlformats.org/wordprocessingml/2006/main" xmlns:w14="http://schemas.microsoft.com/office/word/2010/wordml" xmlns:w15="http://schemas.microsoft.com/office/word/2012/wordml" xmlns:wpg="http://schemas.microsoft.com/office/word/2010/wordprocessingGroup" xmlns:wpi="http://schemas.microsoft.com/office/word/2010/wordprocessingInk" xmlns:wne="http://schemas.microsoft.com/office/word/2006/wordml" xmlns:wps="http://schemas.microsoft.com/office/word/2010/wordprocessingShape" mc:Ignorable="w14 w15 wp14">
   <w:p>
     <w:pPr>
       <w:pStyle w:val="Footer"/>
@@ -8360,7 +8431,7 @@
       <w:rPr>
         <w:noProof/>
       </w:rPr>
-      <w:t>3/10/2015 5:07:51 PM</w:t>
+      <w:t>3/27/2015 2:36:34 PM</w:t>
     </w:r>
     <w:r>
       <w:rPr>
@@ -8423,7 +8494,7 @@
         <w:sz w:val="16"/>
         <w:szCs w:val="16"/>
       </w:rPr>
-      <w:t>6</w:t>
+      <w:t>4</w:t>
     </w:r>
     <w:r>
       <w:rPr>
@@ -8441,7 +8512,7 @@
 </file>
 
 <file path=word/footnotes.xml><?xml version="1.0" encoding="utf-8"?>
-<w:footnotes xmlns:wpc="http://schemas.microsoft.com/office/word/2010/wordprocessingCanvas" xmlns:mc="http://schemas.openxmlformats.org/markup-compatibility/2006" xmlns:o="urn:schemas-microsoft-com:office:office" xmlns:r="http://schemas.openxmlformats.org/officeDocument/2006/relationships" xmlns:m="http://schemas.openxmlformats.org/officeDocument/2006/math" xmlns:v="urn:schemas-microsoft-com:vml" xmlns:wp14="http://schemas.microsoft.com/office/word/2010/wordprocessingDrawing" xmlns:wp="http://schemas.openxmlformats.org/drawingml/2006/wordprocessingDrawing" xmlns:w10="urn:schemas-microsoft-com:office:word" xmlns:w="http://schemas.openxmlformats.org/wordprocessingml/2006/main" xmlns:w14="http://schemas.microsoft.com/office/word/2010/wordml" xmlns:wpg="http://schemas.microsoft.com/office/word/2010/wordprocessingGroup" xmlns:wpi="http://schemas.microsoft.com/office/word/2010/wordprocessingInk" xmlns:wne="http://schemas.microsoft.com/office/word/2006/wordml" xmlns:wps="http://schemas.microsoft.com/office/word/2010/wordprocessingShape" mc:Ignorable="w14 wp14">
+<w:footnotes xmlns:wpc="http://schemas.microsoft.com/office/word/2010/wordprocessingCanvas" xmlns:mc="http://schemas.openxmlformats.org/markup-compatibility/2006" xmlns:o="urn:schemas-microsoft-com:office:office" xmlns:r="http://schemas.openxmlformats.org/officeDocument/2006/relationships" xmlns:m="http://schemas.openxmlformats.org/officeDocument/2006/math" xmlns:v="urn:schemas-microsoft-com:vml" xmlns:wp14="http://schemas.microsoft.com/office/word/2010/wordprocessingDrawing" xmlns:wp="http://schemas.openxmlformats.org/drawingml/2006/wordprocessingDrawing" xmlns:w10="urn:schemas-microsoft-com:office:word" xmlns:w="http://schemas.openxmlformats.org/wordprocessingml/2006/main" xmlns:w14="http://schemas.microsoft.com/office/word/2010/wordml" xmlns:w15="http://schemas.microsoft.com/office/word/2012/wordml" xmlns:wpg="http://schemas.microsoft.com/office/word/2010/wordprocessingGroup" xmlns:wpi="http://schemas.microsoft.com/office/word/2010/wordprocessingInk" xmlns:wne="http://schemas.microsoft.com/office/word/2006/wordml" xmlns:wps="http://schemas.microsoft.com/office/word/2010/wordprocessingShape" mc:Ignorable="w14 w15 wp14">
   <w:footnote w:type="separator" w:id="-1">
     <w:p>
       <w:r>
@@ -8463,7 +8534,7 @@
 </file>
 
 <file path=word/header1.xml><?xml version="1.0" encoding="utf-8"?>
-<w:hdr xmlns:wpc="http://schemas.microsoft.com/office/word/2010/wordprocessingCanvas" xmlns:mc="http://schemas.openxmlformats.org/markup-compatibility/2006" xmlns:o="urn:schemas-microsoft-com:office:office" xmlns:r="http://schemas.openxmlformats.org/officeDocument/2006/relationships" xmlns:m="http://schemas.openxmlformats.org/officeDocument/2006/math" xmlns:v="urn:schemas-microsoft-com:vml" xmlns:wp14="http://schemas.microsoft.com/office/word/2010/wordprocessingDrawing" xmlns:wp="http://schemas.openxmlformats.org/drawingml/2006/wordprocessingDrawing" xmlns:w10="urn:schemas-microsoft-com:office:word" xmlns:w="http://schemas.openxmlformats.org/wordprocessingml/2006/main" xmlns:w14="http://schemas.microsoft.com/office/word/2010/wordml" xmlns:wpg="http://schemas.microsoft.com/office/word/2010/wordprocessingGroup" xmlns:wpi="http://schemas.microsoft.com/office/word/2010/wordprocessingInk" xmlns:wne="http://schemas.microsoft.com/office/word/2006/wordml" xmlns:wps="http://schemas.microsoft.com/office/word/2010/wordprocessingShape" mc:Ignorable="w14 wp14">
+<w:hdr xmlns:wpc="http://schemas.microsoft.com/office/word/2010/wordprocessingCanvas" xmlns:mc="http://schemas.openxmlformats.org/markup-compatibility/2006" xmlns:o="urn:schemas-microsoft-com:office:office" xmlns:r="http://schemas.openxmlformats.org/officeDocument/2006/relationships" xmlns:m="http://schemas.openxmlformats.org/officeDocument/2006/math" xmlns:v="urn:schemas-microsoft-com:vml" xmlns:wp14="http://schemas.microsoft.com/office/word/2010/wordprocessingDrawing" xmlns:wp="http://schemas.openxmlformats.org/drawingml/2006/wordprocessingDrawing" xmlns:w10="urn:schemas-microsoft-com:office:word" xmlns:w="http://schemas.openxmlformats.org/wordprocessingml/2006/main" xmlns:w14="http://schemas.microsoft.com/office/word/2010/wordml" xmlns:w15="http://schemas.microsoft.com/office/word/2012/wordml" xmlns:wpg="http://schemas.microsoft.com/office/word/2010/wordprocessingGroup" xmlns:wpi="http://schemas.microsoft.com/office/word/2010/wordprocessingInk" xmlns:wne="http://schemas.microsoft.com/office/word/2006/wordml" xmlns:wps="http://schemas.microsoft.com/office/word/2010/wordprocessingShape" mc:Ignorable="w14 w15 wp14">
   <w:p>
     <w:pPr>
       <w:pStyle w:val="Header"/>
@@ -8527,7 +8598,7 @@
 </file>
 
 <file path=word/header2.xml><?xml version="1.0" encoding="utf-8"?>
-<w:hdr xmlns:wpc="http://schemas.microsoft.com/office/word/2010/wordprocessingCanvas" xmlns:mc="http://schemas.openxmlformats.org/markup-compatibility/2006" xmlns:o="urn:schemas-microsoft-com:office:office" xmlns:r="http://schemas.openxmlformats.org/officeDocument/2006/relationships" xmlns:m="http://schemas.openxmlformats.org/officeDocument/2006/math" xmlns:v="urn:schemas-microsoft-com:vml" xmlns:wp14="http://schemas.microsoft.com/office/word/2010/wordprocessingDrawing" xmlns:wp="http://schemas.openxmlformats.org/drawingml/2006/wordprocessingDrawing" xmlns:w10="urn:schemas-microsoft-com:office:word" xmlns:w="http://schemas.openxmlformats.org/wordprocessingml/2006/main" xmlns:w14="http://schemas.microsoft.com/office/word/2010/wordml" xmlns:wpg="http://schemas.microsoft.com/office/word/2010/wordprocessingGroup" xmlns:wpi="http://schemas.microsoft.com/office/word/2010/wordprocessingInk" xmlns:wne="http://schemas.microsoft.com/office/word/2006/wordml" xmlns:wps="http://schemas.microsoft.com/office/word/2010/wordprocessingShape" mc:Ignorable="w14 wp14">
+<w:hdr xmlns:wpc="http://schemas.microsoft.com/office/word/2010/wordprocessingCanvas" xmlns:mc="http://schemas.openxmlformats.org/markup-compatibility/2006" xmlns:o="urn:schemas-microsoft-com:office:office" xmlns:r="http://schemas.openxmlformats.org/officeDocument/2006/relationships" xmlns:m="http://schemas.openxmlformats.org/officeDocument/2006/math" xmlns:v="urn:schemas-microsoft-com:vml" xmlns:wp14="http://schemas.microsoft.com/office/word/2010/wordprocessingDrawing" xmlns:wp="http://schemas.openxmlformats.org/drawingml/2006/wordprocessingDrawing" xmlns:w10="urn:schemas-microsoft-com:office:word" xmlns:w="http://schemas.openxmlformats.org/wordprocessingml/2006/main" xmlns:w14="http://schemas.microsoft.com/office/word/2010/wordml" xmlns:w15="http://schemas.microsoft.com/office/word/2012/wordml" xmlns:wpg="http://schemas.microsoft.com/office/word/2010/wordprocessingGroup" xmlns:wpi="http://schemas.microsoft.com/office/word/2010/wordprocessingInk" xmlns:wne="http://schemas.microsoft.com/office/word/2006/wordml" xmlns:wps="http://schemas.microsoft.com/office/word/2010/wordprocessingShape" mc:Ignorable="w14 w15 wp14">
   <w:p>
     <w:pPr>
       <w:pStyle w:val="Header"/>
@@ -8654,7 +8725,7 @@
 </file>
 
 <file path=word/header3.xml><?xml version="1.0" encoding="utf-8"?>
-<w:hdr xmlns:wpc="http://schemas.microsoft.com/office/word/2010/wordprocessingCanvas" xmlns:mc="http://schemas.openxmlformats.org/markup-compatibility/2006" xmlns:o="urn:schemas-microsoft-com:office:office" xmlns:r="http://schemas.openxmlformats.org/officeDocument/2006/relationships" xmlns:m="http://schemas.openxmlformats.org/officeDocument/2006/math" xmlns:v="urn:schemas-microsoft-com:vml" xmlns:wp14="http://schemas.microsoft.com/office/word/2010/wordprocessingDrawing" xmlns:wp="http://schemas.openxmlformats.org/drawingml/2006/wordprocessingDrawing" xmlns:w10="urn:schemas-microsoft-com:office:word" xmlns:w="http://schemas.openxmlformats.org/wordprocessingml/2006/main" xmlns:w14="http://schemas.microsoft.com/office/word/2010/wordml" xmlns:wpg="http://schemas.microsoft.com/office/word/2010/wordprocessingGroup" xmlns:wpi="http://schemas.microsoft.com/office/word/2010/wordprocessingInk" xmlns:wne="http://schemas.microsoft.com/office/word/2006/wordml" xmlns:wps="http://schemas.microsoft.com/office/word/2010/wordprocessingShape" mc:Ignorable="w14 wp14">
+<w:hdr xmlns:wpc="http://schemas.microsoft.com/office/word/2010/wordprocessingCanvas" xmlns:mc="http://schemas.openxmlformats.org/markup-compatibility/2006" xmlns:o="urn:schemas-microsoft-com:office:office" xmlns:r="http://schemas.openxmlformats.org/officeDocument/2006/relationships" xmlns:m="http://schemas.openxmlformats.org/officeDocument/2006/math" xmlns:v="urn:schemas-microsoft-com:vml" xmlns:wp14="http://schemas.microsoft.com/office/word/2010/wordprocessingDrawing" xmlns:wp="http://schemas.openxmlformats.org/drawingml/2006/wordprocessingDrawing" xmlns:w10="urn:schemas-microsoft-com:office:word" xmlns:w="http://schemas.openxmlformats.org/wordprocessingml/2006/main" xmlns:w14="http://schemas.microsoft.com/office/word/2010/wordml" xmlns:w15="http://schemas.microsoft.com/office/word/2012/wordml" xmlns:wpg="http://schemas.microsoft.com/office/word/2010/wordprocessingGroup" xmlns:wpi="http://schemas.microsoft.com/office/word/2010/wordprocessingInk" xmlns:wne="http://schemas.microsoft.com/office/word/2006/wordml" xmlns:wps="http://schemas.microsoft.com/office/word/2010/wordprocessingShape" mc:Ignorable="w14 w15 wp14">
   <w:p>
     <w:pPr>
       <w:pStyle w:val="Header"/>
@@ -8730,7 +8801,7 @@
 </file>
 
 <file path=word/numbering.xml><?xml version="1.0" encoding="utf-8"?>
-<w:numbering xmlns:wpc="http://schemas.microsoft.com/office/word/2010/wordprocessingCanvas" xmlns:mc="http://schemas.openxmlformats.org/markup-compatibility/2006" xmlns:o="urn:schemas-microsoft-com:office:office" xmlns:r="http://schemas.openxmlformats.org/officeDocument/2006/relationships" xmlns:m="http://schemas.openxmlformats.org/officeDocument/2006/math" xmlns:v="urn:schemas-microsoft-com:vml" xmlns:wp14="http://schemas.microsoft.com/office/word/2010/wordprocessingDrawing" xmlns:wp="http://schemas.openxmlformats.org/drawingml/2006/wordprocessingDrawing" xmlns:w10="urn:schemas-microsoft-com:office:word" xmlns:w="http://schemas.openxmlformats.org/wordprocessingml/2006/main" xmlns:w14="http://schemas.microsoft.com/office/word/2010/wordml" xmlns:wpg="http://schemas.microsoft.com/office/word/2010/wordprocessingGroup" xmlns:wpi="http://schemas.microsoft.com/office/word/2010/wordprocessingInk" xmlns:wne="http://schemas.microsoft.com/office/word/2006/wordml" xmlns:wps="http://schemas.microsoft.com/office/word/2010/wordprocessingShape" mc:Ignorable="w14 wp14">
+<w:numbering xmlns:wpc="http://schemas.microsoft.com/office/word/2010/wordprocessingCanvas" xmlns:mc="http://schemas.openxmlformats.org/markup-compatibility/2006" xmlns:o="urn:schemas-microsoft-com:office:office" xmlns:r="http://schemas.openxmlformats.org/officeDocument/2006/relationships" xmlns:m="http://schemas.openxmlformats.org/officeDocument/2006/math" xmlns:v="urn:schemas-microsoft-com:vml" xmlns:wp14="http://schemas.microsoft.com/office/word/2010/wordprocessingDrawing" xmlns:wp="http://schemas.openxmlformats.org/drawingml/2006/wordprocessingDrawing" xmlns:w10="urn:schemas-microsoft-com:office:word" xmlns:w="http://schemas.openxmlformats.org/wordprocessingml/2006/main" xmlns:w14="http://schemas.microsoft.com/office/word/2010/wordml" xmlns:w15="http://schemas.microsoft.com/office/word/2012/wordml" xmlns:wpg="http://schemas.microsoft.com/office/word/2010/wordprocessingGroup" xmlns:wpi="http://schemas.microsoft.com/office/word/2010/wordprocessingInk" xmlns:wne="http://schemas.microsoft.com/office/word/2006/wordml" xmlns:wps="http://schemas.microsoft.com/office/word/2010/wordprocessingShape" mc:Ignorable="w14 w15 wp14">
   <w:abstractNum w:abstractNumId="0">
     <w:nsid w:val="004A51E2"/>
     <w:multiLevelType w:val="hybridMultilevel"/>
@@ -13199,7 +13270,7 @@
 </file>
 
 <file path=word/styles.xml><?xml version="1.0" encoding="utf-8"?>
-<w:styles xmlns:mc="http://schemas.openxmlformats.org/markup-compatibility/2006" xmlns:r="http://schemas.openxmlformats.org/officeDocument/2006/relationships" xmlns:w="http://schemas.openxmlformats.org/wordprocessingml/2006/main" xmlns:w14="http://schemas.microsoft.com/office/word/2010/wordml" mc:Ignorable="w14">
+<w:styles xmlns:mc="http://schemas.openxmlformats.org/markup-compatibility/2006" xmlns:r="http://schemas.openxmlformats.org/officeDocument/2006/relationships" xmlns:w="http://schemas.openxmlformats.org/wordprocessingml/2006/main" xmlns:w14="http://schemas.microsoft.com/office/word/2010/wordml" xmlns:w15="http://schemas.microsoft.com/office/word/2012/wordml" mc:Ignorable="w14 w15">
   <w:docDefaults>
     <w:rPrDefault>
       <w:rPr>
@@ -13209,149 +13280,372 @@
     </w:rPrDefault>
     <w:pPrDefault/>
   </w:docDefaults>
-  <w:latentStyles w:defLockedState="0" w:defUIPriority="0" w:defSemiHidden="1" w:defUnhideWhenUsed="1" w:defQFormat="0" w:count="267">
-    <w:lsdException w:name="Normal" w:semiHidden="0" w:unhideWhenUsed="0" w:qFormat="1"/>
-    <w:lsdException w:name="heading 1" w:semiHidden="0" w:uiPriority="9" w:unhideWhenUsed="0" w:qFormat="1"/>
-    <w:lsdException w:name="heading 2" w:semiHidden="0" w:uiPriority="9" w:unhideWhenUsed="0" w:qFormat="1"/>
-    <w:lsdException w:name="heading 3" w:semiHidden="0" w:uiPriority="9" w:unhideWhenUsed="0" w:qFormat="1"/>
-    <w:lsdException w:name="heading 4" w:semiHidden="0" w:uiPriority="9" w:unhideWhenUsed="0" w:qFormat="1"/>
-    <w:lsdException w:name="heading 5" w:qFormat="1"/>
-    <w:lsdException w:name="heading 6" w:qFormat="1"/>
-    <w:lsdException w:name="heading 7" w:qFormat="1"/>
-    <w:lsdException w:name="heading 8" w:qFormat="1"/>
-    <w:lsdException w:name="heading 9" w:qFormat="1"/>
-    <w:lsdException w:name="toc 1" w:uiPriority="39"/>
-    <w:lsdException w:name="toc 2" w:uiPriority="39"/>
-    <w:lsdException w:name="toc 3" w:uiPriority="39"/>
-    <w:lsdException w:name="caption" w:qFormat="1"/>
-    <w:lsdException w:name="List Number" w:semiHidden="0" w:unhideWhenUsed="0"/>
-    <w:lsdException w:name="List 4" w:semiHidden="0" w:unhideWhenUsed="0"/>
-    <w:lsdException w:name="List 5" w:semiHidden="0" w:unhideWhenUsed="0"/>
-    <w:lsdException w:name="Title" w:semiHidden="0" w:unhideWhenUsed="0" w:qFormat="1"/>
-    <w:lsdException w:name="Default Paragraph Font" w:uiPriority="1"/>
-    <w:lsdException w:name="Subtitle" w:semiHidden="0" w:unhideWhenUsed="0" w:qFormat="1"/>
-    <w:lsdException w:name="Salutation" w:semiHidden="0" w:unhideWhenUsed="0"/>
-    <w:lsdException w:name="Date" w:semiHidden="0" w:unhideWhenUsed="0"/>
-    <w:lsdException w:name="Body Text First Indent" w:semiHidden="0" w:unhideWhenUsed="0"/>
-    <w:lsdException w:name="Hyperlink" w:uiPriority="99"/>
-    <w:lsdException w:name="FollowedHyperlink" w:uiPriority="99"/>
-    <w:lsdException w:name="Strong" w:semiHidden="0" w:unhideWhenUsed="0" w:qFormat="1"/>
-    <w:lsdException w:name="Emphasis" w:semiHidden="0" w:unhideWhenUsed="0" w:qFormat="1"/>
-    <w:lsdException w:name="Normal (Web)" w:uiPriority="99"/>
-    <w:lsdException w:name="HTML Preformatted" w:uiPriority="99"/>
-    <w:lsdException w:name="No List" w:uiPriority="99"/>
-    <w:lsdException w:name="Table Grid" w:semiHidden="0" w:uiPriority="59" w:unhideWhenUsed="0"/>
-    <w:lsdException w:name="Placeholder Text" w:uiPriority="99" w:unhideWhenUsed="0"/>
-    <w:lsdException w:name="No Spacing" w:semiHidden="0" w:uiPriority="1" w:unhideWhenUsed="0" w:qFormat="1"/>
-    <w:lsdException w:name="Light Shading" w:semiHidden="0" w:uiPriority="60" w:unhideWhenUsed="0"/>
-    <w:lsdException w:name="Light List" w:semiHidden="0" w:uiPriority="61" w:unhideWhenUsed="0"/>
-    <w:lsdException w:name="Light Grid" w:semiHidden="0" w:uiPriority="62" w:unhideWhenUsed="0"/>
-    <w:lsdException w:name="Medium Shading 1" w:semiHidden="0" w:uiPriority="63" w:unhideWhenUsed="0"/>
-    <w:lsdException w:name="Medium Shading 2" w:semiHidden="0" w:uiPriority="64" w:unhideWhenUsed="0"/>
-    <w:lsdException w:name="Medium List 1" w:semiHidden="0" w:uiPriority="65" w:unhideWhenUsed="0"/>
-    <w:lsdException w:name="Medium List 2" w:semiHidden="0" w:uiPriority="66" w:unhideWhenUsed="0"/>
-    <w:lsdException w:name="Medium Grid 1" w:semiHidden="0" w:uiPriority="67" w:unhideWhenUsed="0"/>
-    <w:lsdException w:name="Medium Grid 2" w:semiHidden="0" w:uiPriority="68" w:unhideWhenUsed="0"/>
-    <w:lsdException w:name="Medium Grid 3" w:semiHidden="0" w:uiPriority="69" w:unhideWhenUsed="0"/>
-    <w:lsdException w:name="Dark List" w:semiHidden="0" w:uiPriority="70" w:unhideWhenUsed="0"/>
-    <w:lsdException w:name="Colorful Shading" w:semiHidden="0" w:uiPriority="71" w:unhideWhenUsed="0"/>
-    <w:lsdException w:name="Colorful List" w:semiHidden="0" w:uiPriority="72" w:unhideWhenUsed="0"/>
-    <w:lsdException w:name="Colorful Grid" w:semiHidden="0" w:uiPriority="73" w:unhideWhenUsed="0"/>
-    <w:lsdException w:name="Light Shading Accent 1" w:semiHidden="0" w:uiPriority="60" w:unhideWhenUsed="0"/>
-    <w:lsdException w:name="Light List Accent 1" w:semiHidden="0" w:uiPriority="61" w:unhideWhenUsed="0"/>
-    <w:lsdException w:name="Light Grid Accent 1" w:semiHidden="0" w:uiPriority="62" w:unhideWhenUsed="0"/>
-    <w:lsdException w:name="Medium Shading 1 Accent 1" w:semiHidden="0" w:uiPriority="63" w:unhideWhenUsed="0"/>
-    <w:lsdException w:name="Medium Shading 2 Accent 1" w:semiHidden="0" w:uiPriority="64" w:unhideWhenUsed="0"/>
-    <w:lsdException w:name="Medium List 1 Accent 1" w:semiHidden="0" w:uiPriority="65" w:unhideWhenUsed="0"/>
-    <w:lsdException w:name="Revision" w:uiPriority="99" w:unhideWhenUsed="0"/>
-    <w:lsdException w:name="List Paragraph" w:semiHidden="0" w:uiPriority="34" w:unhideWhenUsed="0" w:qFormat="1"/>
-    <w:lsdException w:name="Quote" w:semiHidden="0" w:uiPriority="29" w:unhideWhenUsed="0" w:qFormat="1"/>
-    <w:lsdException w:name="Intense Quote" w:semiHidden="0" w:uiPriority="30" w:unhideWhenUsed="0" w:qFormat="1"/>
-    <w:lsdException w:name="Medium List 2 Accent 1" w:semiHidden="0" w:uiPriority="66" w:unhideWhenUsed="0"/>
-    <w:lsdException w:name="Medium Grid 1 Accent 1" w:semiHidden="0" w:uiPriority="67" w:unhideWhenUsed="0"/>
-    <w:lsdException w:name="Medium Grid 2 Accent 1" w:semiHidden="0" w:uiPriority="68" w:unhideWhenUsed="0"/>
-    <w:lsdException w:name="Medium Grid 3 Accent 1" w:semiHidden="0" w:uiPriority="69" w:unhideWhenUsed="0"/>
-    <w:lsdException w:name="Dark List Accent 1" w:semiHidden="0" w:uiPriority="70" w:unhideWhenUsed="0"/>
-    <w:lsdException w:name="Colorful Shading Accent 1" w:semiHidden="0" w:uiPriority="71" w:unhideWhenUsed="0"/>
-    <w:lsdException w:name="Colorful List Accent 1" w:semiHidden="0" w:uiPriority="72" w:unhideWhenUsed="0"/>
-    <w:lsdException w:name="Colorful Grid Accent 1" w:semiHidden="0" w:uiPriority="73" w:unhideWhenUsed="0"/>
-    <w:lsdException w:name="Light Shading Accent 2" w:semiHidden="0" w:uiPriority="60" w:unhideWhenUsed="0"/>
-    <w:lsdException w:name="Light List Accent 2" w:semiHidden="0" w:uiPriority="61" w:unhideWhenUsed="0"/>
-    <w:lsdException w:name="Light Grid Accent 2" w:semiHidden="0" w:uiPriority="62" w:unhideWhenUsed="0"/>
-    <w:lsdException w:name="Medium Shading 1 Accent 2" w:semiHidden="0" w:uiPriority="63" w:unhideWhenUsed="0"/>
-    <w:lsdException w:name="Medium Shading 2 Accent 2" w:semiHidden="0" w:uiPriority="64" w:unhideWhenUsed="0"/>
-    <w:lsdException w:name="Medium List 1 Accent 2" w:semiHidden="0" w:uiPriority="65" w:unhideWhenUsed="0"/>
-    <w:lsdException w:name="Medium List 2 Accent 2" w:semiHidden="0" w:uiPriority="66" w:unhideWhenUsed="0"/>
-    <w:lsdException w:name="Medium Grid 1 Accent 2" w:semiHidden="0" w:uiPriority="67" w:unhideWhenUsed="0"/>
-    <w:lsdException w:name="Medium Grid 2 Accent 2" w:semiHidden="0" w:uiPriority="68" w:unhideWhenUsed="0"/>
-    <w:lsdException w:name="Medium Grid 3 Accent 2" w:semiHidden="0" w:uiPriority="69" w:unhideWhenUsed="0"/>
-    <w:lsdException w:name="Dark List Accent 2" w:semiHidden="0" w:uiPriority="70" w:unhideWhenUsed="0"/>
-    <w:lsdException w:name="Colorful Shading Accent 2" w:semiHidden="0" w:uiPriority="71" w:unhideWhenUsed="0"/>
-    <w:lsdException w:name="Colorful List Accent 2" w:semiHidden="0" w:uiPriority="72" w:unhideWhenUsed="0"/>
-    <w:lsdException w:name="Colorful Grid Accent 2" w:semiHidden="0" w:uiPriority="73" w:unhideWhenUsed="0"/>
-    <w:lsdException w:name="Light Shading Accent 3" w:semiHidden="0" w:uiPriority="60" w:unhideWhenUsed="0"/>
-    <w:lsdException w:name="Light List Accent 3" w:semiHidden="0" w:uiPriority="61" w:unhideWhenUsed="0"/>
-    <w:lsdException w:name="Light Grid Accent 3" w:semiHidden="0" w:uiPriority="62" w:unhideWhenUsed="0"/>
-    <w:lsdException w:name="Medium Shading 1 Accent 3" w:semiHidden="0" w:uiPriority="63" w:unhideWhenUsed="0"/>
-    <w:lsdException w:name="Medium Shading 2 Accent 3" w:semiHidden="0" w:uiPriority="64" w:unhideWhenUsed="0"/>
-    <w:lsdException w:name="Medium List 1 Accent 3" w:semiHidden="0" w:uiPriority="65" w:unhideWhenUsed="0"/>
-    <w:lsdException w:name="Medium List 2 Accent 3" w:semiHidden="0" w:uiPriority="66" w:unhideWhenUsed="0"/>
-    <w:lsdException w:name="Medium Grid 1 Accent 3" w:semiHidden="0" w:uiPriority="67" w:unhideWhenUsed="0"/>
-    <w:lsdException w:name="Medium Grid 2 Accent 3" w:semiHidden="0" w:uiPriority="68" w:unhideWhenUsed="0"/>
-    <w:lsdException w:name="Medium Grid 3 Accent 3" w:semiHidden="0" w:uiPriority="69" w:unhideWhenUsed="0"/>
-    <w:lsdException w:name="Dark List Accent 3" w:semiHidden="0" w:uiPriority="70" w:unhideWhenUsed="0"/>
-    <w:lsdException w:name="Colorful Shading Accent 3" w:semiHidden="0" w:uiPriority="71" w:unhideWhenUsed="0"/>
-    <w:lsdException w:name="Colorful List Accent 3" w:semiHidden="0" w:uiPriority="72" w:unhideWhenUsed="0"/>
-    <w:lsdException w:name="Colorful Grid Accent 3" w:semiHidden="0" w:uiPriority="73" w:unhideWhenUsed="0"/>
-    <w:lsdException w:name="Light Shading Accent 4" w:semiHidden="0" w:uiPriority="60" w:unhideWhenUsed="0"/>
-    <w:lsdException w:name="Light List Accent 4" w:semiHidden="0" w:uiPriority="61" w:unhideWhenUsed="0"/>
-    <w:lsdException w:name="Light Grid Accent 4" w:semiHidden="0" w:uiPriority="62" w:unhideWhenUsed="0"/>
-    <w:lsdException w:name="Medium Shading 1 Accent 4" w:semiHidden="0" w:uiPriority="63" w:unhideWhenUsed="0"/>
-    <w:lsdException w:name="Medium Shading 2 Accent 4" w:semiHidden="0" w:uiPriority="64" w:unhideWhenUsed="0"/>
-    <w:lsdException w:name="Medium List 1 Accent 4" w:semiHidden="0" w:uiPriority="65" w:unhideWhenUsed="0"/>
-    <w:lsdException w:name="Medium List 2 Accent 4" w:semiHidden="0" w:uiPriority="66" w:unhideWhenUsed="0"/>
-    <w:lsdException w:name="Medium Grid 1 Accent 4" w:semiHidden="0" w:uiPriority="67" w:unhideWhenUsed="0"/>
-    <w:lsdException w:name="Medium Grid 2 Accent 4" w:semiHidden="0" w:uiPriority="68" w:unhideWhenUsed="0"/>
-    <w:lsdException w:name="Medium Grid 3 Accent 4" w:semiHidden="0" w:uiPriority="69" w:unhideWhenUsed="0"/>
-    <w:lsdException w:name="Dark List Accent 4" w:semiHidden="0" w:uiPriority="70" w:unhideWhenUsed="0"/>
-    <w:lsdException w:name="Colorful Shading Accent 4" w:semiHidden="0" w:uiPriority="71" w:unhideWhenUsed="0"/>
-    <w:lsdException w:name="Colorful List Accent 4" w:semiHidden="0" w:uiPriority="72" w:unhideWhenUsed="0"/>
-    <w:lsdException w:name="Colorful Grid Accent 4" w:semiHidden="0" w:uiPriority="73" w:unhideWhenUsed="0"/>
-    <w:lsdException w:name="Light Shading Accent 5" w:semiHidden="0" w:uiPriority="60" w:unhideWhenUsed="0"/>
-    <w:lsdException w:name="Light List Accent 5" w:semiHidden="0" w:uiPriority="61" w:unhideWhenUsed="0"/>
-    <w:lsdException w:name="Light Grid Accent 5" w:semiHidden="0" w:uiPriority="62" w:unhideWhenUsed="0"/>
-    <w:lsdException w:name="Medium Shading 1 Accent 5" w:semiHidden="0" w:uiPriority="63" w:unhideWhenUsed="0"/>
-    <w:lsdException w:name="Medium Shading 2 Accent 5" w:semiHidden="0" w:uiPriority="64" w:unhideWhenUsed="0"/>
-    <w:lsdException w:name="Medium List 1 Accent 5" w:semiHidden="0" w:uiPriority="65" w:unhideWhenUsed="0"/>
-    <w:lsdException w:name="Medium List 2 Accent 5" w:semiHidden="0" w:uiPriority="66" w:unhideWhenUsed="0"/>
-    <w:lsdException w:name="Medium Grid 1 Accent 5" w:semiHidden="0" w:uiPriority="67" w:unhideWhenUsed="0"/>
-    <w:lsdException w:name="Medium Grid 2 Accent 5" w:semiHidden="0" w:uiPriority="68" w:unhideWhenUsed="0"/>
-    <w:lsdException w:name="Medium Grid 3 Accent 5" w:semiHidden="0" w:uiPriority="69" w:unhideWhenUsed="0"/>
-    <w:lsdException w:name="Dark List Accent 5" w:semiHidden="0" w:uiPriority="70" w:unhideWhenUsed="0"/>
-    <w:lsdException w:name="Colorful Shading Accent 5" w:semiHidden="0" w:uiPriority="71" w:unhideWhenUsed="0"/>
-    <w:lsdException w:name="Colorful List Accent 5" w:semiHidden="0" w:uiPriority="72" w:unhideWhenUsed="0"/>
-    <w:lsdException w:name="Colorful Grid Accent 5" w:semiHidden="0" w:uiPriority="73" w:unhideWhenUsed="0"/>
-    <w:lsdException w:name="Light Shading Accent 6" w:semiHidden="0" w:uiPriority="60" w:unhideWhenUsed="0"/>
-    <w:lsdException w:name="Light List Accent 6" w:semiHidden="0" w:uiPriority="61" w:unhideWhenUsed="0"/>
-    <w:lsdException w:name="Light Grid Accent 6" w:semiHidden="0" w:uiPriority="62" w:unhideWhenUsed="0"/>
-    <w:lsdException w:name="Medium Shading 1 Accent 6" w:semiHidden="0" w:uiPriority="63" w:unhideWhenUsed="0"/>
-    <w:lsdException w:name="Medium Shading 2 Accent 6" w:semiHidden="0" w:uiPriority="64" w:unhideWhenUsed="0"/>
-    <w:lsdException w:name="Medium List 1 Accent 6" w:semiHidden="0" w:uiPriority="65" w:unhideWhenUsed="0"/>
-    <w:lsdException w:name="Medium List 2 Accent 6" w:semiHidden="0" w:uiPriority="66" w:unhideWhenUsed="0"/>
-    <w:lsdException w:name="Medium Grid 1 Accent 6" w:semiHidden="0" w:uiPriority="67" w:unhideWhenUsed="0"/>
-    <w:lsdException w:name="Medium Grid 2 Accent 6" w:semiHidden="0" w:uiPriority="68" w:unhideWhenUsed="0"/>
-    <w:lsdException w:name="Medium Grid 3 Accent 6" w:semiHidden="0" w:uiPriority="69" w:unhideWhenUsed="0"/>
-    <w:lsdException w:name="Dark List Accent 6" w:semiHidden="0" w:uiPriority="70" w:unhideWhenUsed="0"/>
-    <w:lsdException w:name="Colorful Shading Accent 6" w:semiHidden="0" w:uiPriority="71" w:unhideWhenUsed="0"/>
-    <w:lsdException w:name="Colorful List Accent 6" w:semiHidden="0" w:uiPriority="72" w:unhideWhenUsed="0"/>
-    <w:lsdException w:name="Colorful Grid Accent 6" w:semiHidden="0" w:uiPriority="73" w:unhideWhenUsed="0"/>
-    <w:lsdException w:name="Subtle Emphasis" w:semiHidden="0" w:uiPriority="19" w:unhideWhenUsed="0" w:qFormat="1"/>
-    <w:lsdException w:name="Intense Emphasis" w:semiHidden="0" w:uiPriority="21" w:unhideWhenUsed="0" w:qFormat="1"/>
-    <w:lsdException w:name="Subtle Reference" w:semiHidden="0" w:uiPriority="31" w:unhideWhenUsed="0" w:qFormat="1"/>
-    <w:lsdException w:name="Intense Reference" w:semiHidden="0" w:uiPriority="32" w:unhideWhenUsed="0" w:qFormat="1"/>
-    <w:lsdException w:name="Book Title" w:semiHidden="0" w:uiPriority="33" w:unhideWhenUsed="0" w:qFormat="1"/>
-    <w:lsdException w:name="Bibliography" w:uiPriority="37"/>
-    <w:lsdException w:name="TOC Heading" w:uiPriority="39" w:qFormat="1"/>
+  <w:latentStyles w:defLockedState="0" w:defUIPriority="0" w:defSemiHidden="0" w:defUnhideWhenUsed="0" w:defQFormat="0" w:count="371">
+    <w:lsdException w:name="Normal" w:qFormat="1"/>
+    <w:lsdException w:name="heading 1" w:uiPriority="9" w:qFormat="1"/>
+    <w:lsdException w:name="heading 2" w:uiPriority="9" w:qFormat="1"/>
+    <w:lsdException w:name="heading 3" w:uiPriority="9" w:qFormat="1"/>
+    <w:lsdException w:name="heading 4" w:uiPriority="9" w:qFormat="1"/>
+    <w:lsdException w:name="heading 5" w:semiHidden="1" w:unhideWhenUsed="1" w:qFormat="1"/>
+    <w:lsdException w:name="heading 6" w:semiHidden="1" w:unhideWhenUsed="1" w:qFormat="1"/>
+    <w:lsdException w:name="heading 7" w:semiHidden="1" w:unhideWhenUsed="1" w:qFormat="1"/>
+    <w:lsdException w:name="heading 8" w:semiHidden="1" w:unhideWhenUsed="1" w:qFormat="1"/>
+    <w:lsdException w:name="heading 9" w:semiHidden="1" w:unhideWhenUsed="1" w:qFormat="1"/>
+    <w:lsdException w:name="index 1" w:semiHidden="1" w:unhideWhenUsed="1"/>
+    <w:lsdException w:name="index 2" w:semiHidden="1" w:unhideWhenUsed="1"/>
+    <w:lsdException w:name="index 3" w:semiHidden="1" w:unhideWhenUsed="1"/>
+    <w:lsdException w:name="index 4" w:semiHidden="1" w:unhideWhenUsed="1"/>
+    <w:lsdException w:name="index 5" w:semiHidden="1" w:unhideWhenUsed="1"/>
+    <w:lsdException w:name="index 6" w:semiHidden="1" w:unhideWhenUsed="1"/>
+    <w:lsdException w:name="index 7" w:semiHidden="1" w:unhideWhenUsed="1"/>
+    <w:lsdException w:name="index 8" w:semiHidden="1" w:unhideWhenUsed="1"/>
+    <w:lsdException w:name="index 9" w:semiHidden="1" w:unhideWhenUsed="1"/>
+    <w:lsdException w:name="toc 1" w:semiHidden="1" w:uiPriority="39" w:unhideWhenUsed="1"/>
+    <w:lsdException w:name="toc 2" w:semiHidden="1" w:uiPriority="39" w:unhideWhenUsed="1"/>
+    <w:lsdException w:name="toc 3" w:semiHidden="1" w:uiPriority="39" w:unhideWhenUsed="1"/>
+    <w:lsdException w:name="toc 4" w:semiHidden="1" w:unhideWhenUsed="1"/>
+    <w:lsdException w:name="toc 5" w:semiHidden="1" w:unhideWhenUsed="1"/>
+    <w:lsdException w:name="toc 6" w:semiHidden="1" w:unhideWhenUsed="1"/>
+    <w:lsdException w:name="toc 7" w:semiHidden="1" w:unhideWhenUsed="1"/>
+    <w:lsdException w:name="toc 8" w:semiHidden="1" w:unhideWhenUsed="1"/>
+    <w:lsdException w:name="toc 9" w:semiHidden="1" w:unhideWhenUsed="1"/>
+    <w:lsdException w:name="Normal Indent" w:semiHidden="1" w:unhideWhenUsed="1"/>
+    <w:lsdException w:name="footnote text" w:semiHidden="1" w:unhideWhenUsed="1"/>
+    <w:lsdException w:name="annotation text" w:semiHidden="1" w:unhideWhenUsed="1"/>
+    <w:lsdException w:name="header" w:semiHidden="1" w:unhideWhenUsed="1"/>
+    <w:lsdException w:name="footer" w:semiHidden="1" w:unhideWhenUsed="1"/>
+    <w:lsdException w:name="index heading" w:semiHidden="1" w:unhideWhenUsed="1"/>
+    <w:lsdException w:name="caption" w:semiHidden="1" w:unhideWhenUsed="1" w:qFormat="1"/>
+    <w:lsdException w:name="table of figures" w:semiHidden="1" w:unhideWhenUsed="1"/>
+    <w:lsdException w:name="envelope address" w:semiHidden="1" w:unhideWhenUsed="1"/>
+    <w:lsdException w:name="envelope return" w:semiHidden="1" w:unhideWhenUsed="1"/>
+    <w:lsdException w:name="footnote reference" w:semiHidden="1" w:unhideWhenUsed="1"/>
+    <w:lsdException w:name="annotation reference" w:semiHidden="1" w:unhideWhenUsed="1"/>
+    <w:lsdException w:name="line number" w:semiHidden="1" w:unhideWhenUsed="1"/>
+    <w:lsdException w:name="page number" w:semiHidden="1" w:unhideWhenUsed="1"/>
+    <w:lsdException w:name="endnote reference" w:semiHidden="1" w:unhideWhenUsed="1"/>
+    <w:lsdException w:name="endnote text" w:semiHidden="1" w:unhideWhenUsed="1"/>
+    <w:lsdException w:name="table of authorities" w:semiHidden="1" w:unhideWhenUsed="1"/>
+    <w:lsdException w:name="macro" w:semiHidden="1" w:unhideWhenUsed="1"/>
+    <w:lsdException w:name="toa heading" w:semiHidden="1" w:unhideWhenUsed="1"/>
+    <w:lsdException w:name="List" w:semiHidden="1" w:unhideWhenUsed="1"/>
+    <w:lsdException w:name="List Bullet" w:semiHidden="1" w:unhideWhenUsed="1"/>
+    <w:lsdException w:name="List 2" w:semiHidden="1" w:unhideWhenUsed="1"/>
+    <w:lsdException w:name="List 3" w:semiHidden="1" w:unhideWhenUsed="1"/>
+    <w:lsdException w:name="List Bullet 2" w:semiHidden="1" w:unhideWhenUsed="1"/>
+    <w:lsdException w:name="List Bullet 3" w:semiHidden="1" w:unhideWhenUsed="1"/>
+    <w:lsdException w:name="List Bullet 4" w:semiHidden="1" w:unhideWhenUsed="1"/>
+    <w:lsdException w:name="List Bullet 5" w:semiHidden="1" w:unhideWhenUsed="1"/>
+    <w:lsdException w:name="List Number 2" w:semiHidden="1" w:unhideWhenUsed="1"/>
+    <w:lsdException w:name="List Number 3" w:semiHidden="1" w:unhideWhenUsed="1"/>
+    <w:lsdException w:name="List Number 4" w:semiHidden="1" w:unhideWhenUsed="1"/>
+    <w:lsdException w:name="List Number 5" w:semiHidden="1" w:unhideWhenUsed="1"/>
+    <w:lsdException w:name="Title" w:qFormat="1"/>
+    <w:lsdException w:name="Closing" w:semiHidden="1" w:unhideWhenUsed="1"/>
+    <w:lsdException w:name="Signature" w:semiHidden="1" w:unhideWhenUsed="1"/>
+    <w:lsdException w:name="Default Paragraph Font" w:semiHidden="1" w:uiPriority="1" w:unhideWhenUsed="1"/>
+    <w:lsdException w:name="Body Text" w:semiHidden="1" w:unhideWhenUsed="1"/>
+    <w:lsdException w:name="Body Text Indent" w:semiHidden="1" w:unhideWhenUsed="1"/>
+    <w:lsdException w:name="List Continue" w:semiHidden="1" w:unhideWhenUsed="1"/>
+    <w:lsdException w:name="List Continue 2" w:semiHidden="1" w:unhideWhenUsed="1"/>
+    <w:lsdException w:name="List Continue 3" w:semiHidden="1" w:unhideWhenUsed="1"/>
+    <w:lsdException w:name="List Continue 4" w:semiHidden="1" w:unhideWhenUsed="1"/>
+    <w:lsdException w:name="List Continue 5" w:semiHidden="1" w:unhideWhenUsed="1"/>
+    <w:lsdException w:name="Message Header" w:semiHidden="1" w:unhideWhenUsed="1"/>
+    <w:lsdException w:name="Subtitle" w:qFormat="1"/>
+    <w:lsdException w:name="Body Text First Indent 2" w:semiHidden="1" w:unhideWhenUsed="1"/>
+    <w:lsdException w:name="Note Heading" w:semiHidden="1" w:unhideWhenUsed="1"/>
+    <w:lsdException w:name="Body Text 2" w:semiHidden="1" w:unhideWhenUsed="1"/>
+    <w:lsdException w:name="Body Text 3" w:semiHidden="1" w:unhideWhenUsed="1"/>
+    <w:lsdException w:name="Body Text Indent 2" w:semiHidden="1" w:unhideWhenUsed="1"/>
+    <w:lsdException w:name="Body Text Indent 3" w:semiHidden="1" w:unhideWhenUsed="1"/>
+    <w:lsdException w:name="Block Text" w:semiHidden="1" w:unhideWhenUsed="1"/>
+    <w:lsdException w:name="Hyperlink" w:semiHidden="1" w:uiPriority="99" w:unhideWhenUsed="1"/>
+    <w:lsdException w:name="FollowedHyperlink" w:semiHidden="1" w:uiPriority="99" w:unhideWhenUsed="1"/>
+    <w:lsdException w:name="Strong" w:qFormat="1"/>
+    <w:lsdException w:name="Emphasis" w:qFormat="1"/>
+    <w:lsdException w:name="Document Map" w:semiHidden="1" w:unhideWhenUsed="1"/>
+    <w:lsdException w:name="Plain Text" w:semiHidden="1" w:unhideWhenUsed="1"/>
+    <w:lsdException w:name="E-mail Signature" w:semiHidden="1" w:unhideWhenUsed="1"/>
+    <w:lsdException w:name="HTML Top of Form" w:semiHidden="1" w:unhideWhenUsed="1"/>
+    <w:lsdException w:name="HTML Bottom of Form" w:semiHidden="1" w:unhideWhenUsed="1"/>
+    <w:lsdException w:name="Normal (Web)" w:semiHidden="1" w:uiPriority="99" w:unhideWhenUsed="1"/>
+    <w:lsdException w:name="HTML Acronym" w:semiHidden="1" w:unhideWhenUsed="1"/>
+    <w:lsdException w:name="HTML Address" w:semiHidden="1" w:unhideWhenUsed="1"/>
+    <w:lsdException w:name="HTML Cite" w:semiHidden="1" w:unhideWhenUsed="1"/>
+    <w:lsdException w:name="HTML Code" w:semiHidden="1" w:unhideWhenUsed="1"/>
+    <w:lsdException w:name="HTML Definition" w:semiHidden="1" w:unhideWhenUsed="1"/>
+    <w:lsdException w:name="HTML Keyboard" w:semiHidden="1" w:unhideWhenUsed="1"/>
+    <w:lsdException w:name="HTML Preformatted" w:semiHidden="1" w:uiPriority="99" w:unhideWhenUsed="1"/>
+    <w:lsdException w:name="HTML Sample" w:semiHidden="1" w:unhideWhenUsed="1"/>
+    <w:lsdException w:name="HTML Typewriter" w:semiHidden="1" w:unhideWhenUsed="1"/>
+    <w:lsdException w:name="HTML Variable" w:semiHidden="1" w:unhideWhenUsed="1"/>
+    <w:lsdException w:name="Normal Table" w:semiHidden="1" w:unhideWhenUsed="1"/>
+    <w:lsdException w:name="annotation subject" w:semiHidden="1" w:unhideWhenUsed="1"/>
+    <w:lsdException w:name="No List" w:semiHidden="1" w:uiPriority="99" w:unhideWhenUsed="1"/>
+    <w:lsdException w:name="Outline List 1" w:semiHidden="1" w:unhideWhenUsed="1"/>
+    <w:lsdException w:name="Outline List 2" w:semiHidden="1" w:unhideWhenUsed="1"/>
+    <w:lsdException w:name="Outline List 3" w:semiHidden="1" w:unhideWhenUsed="1"/>
+    <w:lsdException w:name="Table Simple 1" w:semiHidden="1" w:unhideWhenUsed="1"/>
+    <w:lsdException w:name="Table Simple 2" w:semiHidden="1" w:unhideWhenUsed="1"/>
+    <w:lsdException w:name="Table Simple 3" w:semiHidden="1" w:unhideWhenUsed="1"/>
+    <w:lsdException w:name="Table Classic 1" w:semiHidden="1" w:unhideWhenUsed="1"/>
+    <w:lsdException w:name="Table Classic 2" w:semiHidden="1" w:unhideWhenUsed="1"/>
+    <w:lsdException w:name="Table Classic 3" w:semiHidden="1" w:unhideWhenUsed="1"/>
+    <w:lsdException w:name="Table Classic 4" w:semiHidden="1" w:unhideWhenUsed="1"/>
+    <w:lsdException w:name="Table Colorful 1" w:semiHidden="1" w:unhideWhenUsed="1"/>
+    <w:lsdException w:name="Table Colorful 2" w:semiHidden="1" w:unhideWhenUsed="1"/>
+    <w:lsdException w:name="Table Colorful 3" w:semiHidden="1" w:unhideWhenUsed="1"/>
+    <w:lsdException w:name="Table Columns 1" w:semiHidden="1" w:unhideWhenUsed="1"/>
+    <w:lsdException w:name="Table Columns 2" w:semiHidden="1" w:unhideWhenUsed="1"/>
+    <w:lsdException w:name="Table Columns 3" w:semiHidden="1" w:unhideWhenUsed="1"/>
+    <w:lsdException w:name="Table Columns 4" w:semiHidden="1" w:unhideWhenUsed="1"/>
+    <w:lsdException w:name="Table Columns 5" w:semiHidden="1" w:unhideWhenUsed="1"/>
+    <w:lsdException w:name="Table Grid 1" w:semiHidden="1" w:unhideWhenUsed="1"/>
+    <w:lsdException w:name="Table Grid 2" w:semiHidden="1" w:unhideWhenUsed="1"/>
+    <w:lsdException w:name="Table Grid 3" w:semiHidden="1" w:unhideWhenUsed="1"/>
+    <w:lsdException w:name="Table Grid 4" w:semiHidden="1" w:unhideWhenUsed="1"/>
+    <w:lsdException w:name="Table Grid 5" w:semiHidden="1" w:unhideWhenUsed="1"/>
+    <w:lsdException w:name="Table Grid 6" w:semiHidden="1" w:unhideWhenUsed="1"/>
+    <w:lsdException w:name="Table Grid 7" w:semiHidden="1" w:unhideWhenUsed="1"/>
+    <w:lsdException w:name="Table Grid 8" w:semiHidden="1" w:unhideWhenUsed="1"/>
+    <w:lsdException w:name="Table List 1" w:semiHidden="1" w:unhideWhenUsed="1"/>
+    <w:lsdException w:name="Table List 2" w:semiHidden="1" w:unhideWhenUsed="1"/>
+    <w:lsdException w:name="Table List 3" w:semiHidden="1" w:unhideWhenUsed="1"/>
+    <w:lsdException w:name="Table List 4" w:semiHidden="1" w:unhideWhenUsed="1"/>
+    <w:lsdException w:name="Table List 5" w:semiHidden="1" w:unhideWhenUsed="1"/>
+    <w:lsdException w:name="Table List 6" w:semiHidden="1" w:unhideWhenUsed="1"/>
+    <w:lsdException w:name="Table List 7" w:semiHidden="1" w:unhideWhenUsed="1"/>
+    <w:lsdException w:name="Table List 8" w:semiHidden="1" w:unhideWhenUsed="1"/>
+    <w:lsdException w:name="Table 3D effects 1" w:semiHidden="1" w:unhideWhenUsed="1"/>
+    <w:lsdException w:name="Table 3D effects 2" w:semiHidden="1" w:unhideWhenUsed="1"/>
+    <w:lsdException w:name="Table 3D effects 3" w:semiHidden="1" w:unhideWhenUsed="1"/>
+    <w:lsdException w:name="Table Contemporary" w:semiHidden="1" w:unhideWhenUsed="1"/>
+    <w:lsdException w:name="Table Elegant" w:semiHidden="1" w:unhideWhenUsed="1"/>
+    <w:lsdException w:name="Table Professional" w:semiHidden="1" w:unhideWhenUsed="1"/>
+    <w:lsdException w:name="Table Subtle 1" w:semiHidden="1" w:unhideWhenUsed="1"/>
+    <w:lsdException w:name="Table Subtle 2" w:semiHidden="1" w:unhideWhenUsed="1"/>
+    <w:lsdException w:name="Table Web 1" w:semiHidden="1" w:unhideWhenUsed="1"/>
+    <w:lsdException w:name="Table Web 2" w:semiHidden="1" w:unhideWhenUsed="1"/>
+    <w:lsdException w:name="Table Web 3" w:semiHidden="1" w:unhideWhenUsed="1"/>
+    <w:lsdException w:name="Balloon Text" w:semiHidden="1" w:unhideWhenUsed="1"/>
+    <w:lsdException w:name="Table Grid" w:uiPriority="59"/>
+    <w:lsdException w:name="Table Theme" w:semiHidden="1" w:unhideWhenUsed="1"/>
+    <w:lsdException w:name="Placeholder Text" w:semiHidden="1" w:uiPriority="99"/>
+    <w:lsdException w:name="No Spacing" w:uiPriority="1" w:qFormat="1"/>
+    <w:lsdException w:name="Light Shading" w:uiPriority="60"/>
+    <w:lsdException w:name="Light List" w:uiPriority="61"/>
+    <w:lsdException w:name="Light Grid" w:uiPriority="62"/>
+    <w:lsdException w:name="Medium Shading 1" w:uiPriority="63"/>
+    <w:lsdException w:name="Medium Shading 2" w:uiPriority="64"/>
+    <w:lsdException w:name="Medium List 1" w:uiPriority="65"/>
+    <w:lsdException w:name="Medium List 2" w:uiPriority="66"/>
+    <w:lsdException w:name="Medium Grid 1" w:uiPriority="67"/>
+    <w:lsdException w:name="Medium Grid 2" w:uiPriority="68"/>
+    <w:lsdException w:name="Medium Grid 3" w:uiPriority="69"/>
+    <w:lsdException w:name="Dark List" w:uiPriority="70"/>
+    <w:lsdException w:name="Colorful Shading" w:uiPriority="71"/>
+    <w:lsdException w:name="Colorful List" w:uiPriority="72"/>
+    <w:lsdException w:name="Colorful Grid" w:uiPriority="73"/>
+    <w:lsdException w:name="Light Shading Accent 1" w:uiPriority="60"/>
+    <w:lsdException w:name="Light List Accent 1" w:uiPriority="61"/>
+    <w:lsdException w:name="Light Grid Accent 1" w:uiPriority="62"/>
+    <w:lsdException w:name="Medium Shading 1 Accent 1" w:uiPriority="63"/>
+    <w:lsdException w:name="Medium Shading 2 Accent 1" w:uiPriority="64"/>
+    <w:lsdException w:name="Medium List 1 Accent 1" w:uiPriority="65"/>
+    <w:lsdException w:name="Revision" w:semiHidden="1" w:uiPriority="99"/>
+    <w:lsdException w:name="List Paragraph" w:uiPriority="34" w:qFormat="1"/>
+    <w:lsdException w:name="Quote" w:uiPriority="29" w:qFormat="1"/>
+    <w:lsdException w:name="Intense Quote" w:uiPriority="30" w:qFormat="1"/>
+    <w:lsdException w:name="Medium List 2 Accent 1" w:uiPriority="66"/>
+    <w:lsdException w:name="Medium Grid 1 Accent 1" w:uiPriority="67"/>
+    <w:lsdException w:name="Medium Grid 2 Accent 1" w:uiPriority="68"/>
+    <w:lsdException w:name="Medium Grid 3 Accent 1" w:uiPriority="69"/>
+    <w:lsdException w:name="Dark List Accent 1" w:uiPriority="70"/>
+    <w:lsdException w:name="Colorful Shading Accent 1" w:uiPriority="71"/>
+    <w:lsdException w:name="Colorful List Accent 1" w:uiPriority="72"/>
+    <w:lsdException w:name="Colorful Grid Accent 1" w:uiPriority="73"/>
+    <w:lsdException w:name="Light Shading Accent 2" w:uiPriority="60"/>
+    <w:lsdException w:name="Light List Accent 2" w:uiPriority="61"/>
+    <w:lsdException w:name="Light Grid Accent 2" w:uiPriority="62"/>
+    <w:lsdException w:name="Medium Shading 1 Accent 2" w:uiPriority="63"/>
+    <w:lsdException w:name="Medium Shading 2 Accent 2" w:uiPriority="64"/>
+    <w:lsdException w:name="Medium List 1 Accent 2" w:uiPriority="65"/>
+    <w:lsdException w:name="Medium List 2 Accent 2" w:uiPriority="66"/>
+    <w:lsdException w:name="Medium Grid 1 Accent 2" w:uiPriority="67"/>
+    <w:lsdException w:name="Medium Grid 2 Accent 2" w:uiPriority="68"/>
+    <w:lsdException w:name="Medium Grid 3 Accent 2" w:uiPriority="69"/>
+    <w:lsdException w:name="Dark List Accent 2" w:uiPriority="70"/>
+    <w:lsdException w:name="Colorful Shading Accent 2" w:uiPriority="71"/>
+    <w:lsdException w:name="Colorful List Accent 2" w:uiPriority="72"/>
+    <w:lsdException w:name="Colorful Grid Accent 2" w:uiPriority="73"/>
+    <w:lsdException w:name="Light Shading Accent 3" w:uiPriority="60"/>
+    <w:lsdException w:name="Light List Accent 3" w:uiPriority="61"/>
+    <w:lsdException w:name="Light Grid Accent 3" w:uiPriority="62"/>
+    <w:lsdException w:name="Medium Shading 1 Accent 3" w:uiPriority="63"/>
+    <w:lsdException w:name="Medium Shading 2 Accent 3" w:uiPriority="64"/>
+    <w:lsdException w:name="Medium List 1 Accent 3" w:uiPriority="65"/>
+    <w:lsdException w:name="Medium List 2 Accent 3" w:uiPriority="66"/>
+    <w:lsdException w:name="Medium Grid 1 Accent 3" w:uiPriority="67"/>
+    <w:lsdException w:name="Medium Grid 2 Accent 3" w:uiPriority="68"/>
+    <w:lsdException w:name="Medium Grid 3 Accent 3" w:uiPriority="69"/>
+    <w:lsdException w:name="Dark List Accent 3" w:uiPriority="70"/>
+    <w:lsdException w:name="Colorful Shading Accent 3" w:uiPriority="71"/>
+    <w:lsdException w:name="Colorful List Accent 3" w:uiPriority="72"/>
+    <w:lsdException w:name="Colorful Grid Accent 3" w:uiPriority="73"/>
+    <w:lsdException w:name="Light Shading Accent 4" w:uiPriority="60"/>
+    <w:lsdException w:name="Light List Accent 4" w:uiPriority="61"/>
+    <w:lsdException w:name="Light Grid Accent 4" w:uiPriority="62"/>
+    <w:lsdException w:name="Medium Shading 1 Accent 4" w:uiPriority="63"/>
+    <w:lsdException w:name="Medium Shading 2 Accent 4" w:uiPriority="64"/>
+    <w:lsdException w:name="Medium List 1 Accent 4" w:uiPriority="65"/>
+    <w:lsdException w:name="Medium List 2 Accent 4" w:uiPriority="66"/>
+    <w:lsdException w:name="Medium Grid 1 Accent 4" w:uiPriority="67"/>
+    <w:lsdException w:name="Medium Grid 2 Accent 4" w:uiPriority="68"/>
+    <w:lsdException w:name="Medium Grid 3 Accent 4" w:uiPriority="69"/>
+    <w:lsdException w:name="Dark List Accent 4" w:uiPriority="70"/>
+    <w:lsdException w:name="Colorful Shading Accent 4" w:uiPriority="71"/>
+    <w:lsdException w:name="Colorful List Accent 4" w:uiPriority="72"/>
+    <w:lsdException w:name="Colorful Grid Accent 4" w:uiPriority="73"/>
+    <w:lsdException w:name="Light Shading Accent 5" w:uiPriority="60"/>
+    <w:lsdException w:name="Light List Accent 5" w:uiPriority="61"/>
+    <w:lsdException w:name="Light Grid Accent 5" w:uiPriority="62"/>
+    <w:lsdException w:name="Medium Shading 1 Accent 5" w:uiPriority="63"/>
+    <w:lsdException w:name="Medium Shading 2 Accent 5" w:uiPriority="64"/>
+    <w:lsdException w:name="Medium List 1 Accent 5" w:uiPriority="65"/>
+    <w:lsdException w:name="Medium List 2 Accent 5" w:uiPriority="66"/>
+    <w:lsdException w:name="Medium Grid 1 Accent 5" w:uiPriority="67"/>
+    <w:lsdException w:name="Medium Grid 2 Accent 5" w:uiPriority="68"/>
+    <w:lsdException w:name="Medium Grid 3 Accent 5" w:uiPriority="69"/>
+    <w:lsdException w:name="Dark List Accent 5" w:uiPriority="70"/>
+    <w:lsdException w:name="Colorful Shading Accent 5" w:uiPriority="71"/>
+    <w:lsdException w:name="Colorful List Accent 5" w:uiPriority="72"/>
+    <w:lsdException w:name="Colorful Grid Accent 5" w:uiPriority="73"/>
+    <w:lsdException w:name="Light Shading Accent 6" w:uiPriority="60"/>
+    <w:lsdException w:name="Light List Accent 6" w:uiPriority="61"/>
+    <w:lsdException w:name="Light Grid Accent 6" w:uiPriority="62"/>
+    <w:lsdException w:name="Medium Shading 1 Accent 6" w:uiPriority="63"/>
+    <w:lsdException w:name="Medium Shading 2 Accent 6" w:uiPriority="64"/>
+    <w:lsdException w:name="Medium List 1 Accent 6" w:uiPriority="65"/>
+    <w:lsdException w:name="Medium List 2 Accent 6" w:uiPriority="66"/>
+    <w:lsdException w:name="Medium Grid 1 Accent 6" w:uiPriority="67"/>
+    <w:lsdException w:name="Medium Grid 2 Accent 6" w:uiPriority="68"/>
+    <w:lsdException w:name="Medium Grid 3 Accent 6" w:uiPriority="69"/>
+    <w:lsdException w:name="Dark List Accent 6" w:uiPriority="70"/>
+    <w:lsdException w:name="Colorful Shading Accent 6" w:uiPriority="71"/>
+    <w:lsdException w:name="Colorful List Accent 6" w:uiPriority="72"/>
+    <w:lsdException w:name="Colorful Grid Accent 6" w:uiPriority="73"/>
+    <w:lsdException w:name="Subtle Emphasis" w:uiPriority="19" w:qFormat="1"/>
+    <w:lsdException w:name="Intense Emphasis" w:uiPriority="21" w:qFormat="1"/>
+    <w:lsdException w:name="Subtle Reference" w:uiPriority="31" w:qFormat="1"/>
+    <w:lsdException w:name="Intense Reference" w:uiPriority="32" w:qFormat="1"/>
+    <w:lsdException w:name="Book Title" w:uiPriority="33" w:qFormat="1"/>
+    <w:lsdException w:name="Bibliography" w:semiHidden="1" w:uiPriority="37" w:unhideWhenUsed="1"/>
+    <w:lsdException w:name="TOC Heading" w:semiHidden="1" w:uiPriority="39" w:unhideWhenUsed="1" w:qFormat="1"/>
+    <w:lsdException w:name="Plain Table 1" w:uiPriority="41"/>
+    <w:lsdException w:name="Plain Table 2" w:uiPriority="42"/>
+    <w:lsdException w:name="Plain Table 3" w:uiPriority="43"/>
+    <w:lsdException w:name="Plain Table 4" w:uiPriority="44"/>
+    <w:lsdException w:name="Plain Table 5" w:uiPriority="45"/>
+    <w:lsdException w:name="Grid Table Light" w:uiPriority="40"/>
+    <w:lsdException w:name="Grid Table 1 Light" w:uiPriority="46"/>
+    <w:lsdException w:name="Grid Table 2" w:uiPriority="47"/>
+    <w:lsdException w:name="Grid Table 3" w:uiPriority="48"/>
+    <w:lsdException w:name="Grid Table 4" w:uiPriority="49"/>
+    <w:lsdException w:name="Grid Table 5 Dark" w:uiPriority="50"/>
+    <w:lsdException w:name="Grid Table 6 Colorful" w:uiPriority="51"/>
+    <w:lsdException w:name="Grid Table 7 Colorful" w:uiPriority="52"/>
+    <w:lsdException w:name="Grid Table 1 Light Accent 1" w:uiPriority="46"/>
+    <w:lsdException w:name="Grid Table 2 Accent 1" w:uiPriority="47"/>
+    <w:lsdException w:name="Grid Table 3 Accent 1" w:uiPriority="48"/>
+    <w:lsdException w:name="Grid Table 4 Accent 1" w:uiPriority="49"/>
+    <w:lsdException w:name="Grid Table 5 Dark Accent 1" w:uiPriority="50"/>
+    <w:lsdException w:name="Grid Table 6 Colorful Accent 1" w:uiPriority="51"/>
+    <w:lsdException w:name="Grid Table 7 Colorful Accent 1" w:uiPriority="52"/>
+    <w:lsdException w:name="Grid Table 1 Light Accent 2" w:uiPriority="46"/>
+    <w:lsdException w:name="Grid Table 2 Accent 2" w:uiPriority="47"/>
+    <w:lsdException w:name="Grid Table 3 Accent 2" w:uiPriority="48"/>
+    <w:lsdException w:name="Grid Table 4 Accent 2" w:uiPriority="49"/>
+    <w:lsdException w:name="Grid Table 5 Dark Accent 2" w:uiPriority="50"/>
+    <w:lsdException w:name="Grid Table 6 Colorful Accent 2" w:uiPriority="51"/>
+    <w:lsdException w:name="Grid Table 7 Colorful Accent 2" w:uiPriority="52"/>
+    <w:lsdException w:name="Grid Table 1 Light Accent 3" w:uiPriority="46"/>
+    <w:lsdException w:name="Grid Table 2 Accent 3" w:uiPriority="47"/>
+    <w:lsdException w:name="Grid Table 3 Accent 3" w:uiPriority="48"/>
+    <w:lsdException w:name="Grid Table 4 Accent 3" w:uiPriority="49"/>
+    <w:lsdException w:name="Grid Table 5 Dark Accent 3" w:uiPriority="50"/>
+    <w:lsdException w:name="Grid Table 6 Colorful Accent 3" w:uiPriority="51"/>
+    <w:lsdException w:name="Grid Table 7 Colorful Accent 3" w:uiPriority="52"/>
+    <w:lsdException w:name="Grid Table 1 Light Accent 4" w:uiPriority="46"/>
+    <w:lsdException w:name="Grid Table 2 Accent 4" w:uiPriority="47"/>
+    <w:lsdException w:name="Grid Table 3 Accent 4" w:uiPriority="48"/>
+    <w:lsdException w:name="Grid Table 4 Accent 4" w:uiPriority="49"/>
+    <w:lsdException w:name="Grid Table 5 Dark Accent 4" w:uiPriority="50"/>
+    <w:lsdException w:name="Grid Table 6 Colorful Accent 4" w:uiPriority="51"/>
+    <w:lsdException w:name="Grid Table 7 Colorful Accent 4" w:uiPriority="52"/>
+    <w:lsdException w:name="Grid Table 1 Light Accent 5" w:uiPriority="46"/>
+    <w:lsdException w:name="Grid Table 2 Accent 5" w:uiPriority="47"/>
+    <w:lsdException w:name="Grid Table 3 Accent 5" w:uiPriority="48"/>
+    <w:lsdException w:name="Grid Table 4 Accent 5" w:uiPriority="49"/>
+    <w:lsdException w:name="Grid Table 5 Dark Accent 5" w:uiPriority="50"/>
+    <w:lsdException w:name="Grid Table 6 Colorful Accent 5" w:uiPriority="51"/>
+    <w:lsdException w:name="Grid Table 7 Colorful Accent 5" w:uiPriority="52"/>
+    <w:lsdException w:name="Grid Table 1 Light Accent 6" w:uiPriority="46"/>
+    <w:lsdException w:name="Grid Table 2 Accent 6" w:uiPriority="47"/>
+    <w:lsdException w:name="Grid Table 3 Accent 6" w:uiPriority="48"/>
+    <w:lsdException w:name="Grid Table 4 Accent 6" w:uiPriority="49"/>
+    <w:lsdException w:name="Grid Table 5 Dark Accent 6" w:uiPriority="50"/>
+    <w:lsdException w:name="Grid Table 6 Colorful Accent 6" w:uiPriority="51"/>
+    <w:lsdException w:name="Grid Table 7 Colorful Accent 6" w:uiPriority="52"/>
+    <w:lsdException w:name="List Table 1 Light" w:uiPriority="46"/>
+    <w:lsdException w:name="List Table 2" w:uiPriority="47"/>
+    <w:lsdException w:name="List Table 3" w:uiPriority="48"/>
+    <w:lsdException w:name="List Table 4" w:uiPriority="49"/>
+    <w:lsdException w:name="List Table 5 Dark" w:uiPriority="50"/>
+    <w:lsdException w:name="List Table 6 Colorful" w:uiPriority="51"/>
+    <w:lsdException w:name="List Table 7 Colorful" w:uiPriority="52"/>
+    <w:lsdException w:name="List Table 1 Light Accent 1" w:uiPriority="46"/>
+    <w:lsdException w:name="List Table 2 Accent 1" w:uiPriority="47"/>
+    <w:lsdException w:name="List Table 3 Accent 1" w:uiPriority="48"/>
+    <w:lsdException w:name="List Table 4 Accent 1" w:uiPriority="49"/>
+    <w:lsdException w:name="List Table 5 Dark Accent 1" w:uiPriority="50"/>
+    <w:lsdException w:name="List Table 6 Colorful Accent 1" w:uiPriority="51"/>
+    <w:lsdException w:name="List Table 7 Colorful Accent 1" w:uiPriority="52"/>
+    <w:lsdException w:name="List Table 1 Light Accent 2" w:uiPriority="46"/>
+    <w:lsdException w:name="List Table 2 Accent 2" w:uiPriority="47"/>
+    <w:lsdException w:name="List Table 3 Accent 2" w:uiPriority="48"/>
+    <w:lsdException w:name="List Table 4 Accent 2" w:uiPriority="49"/>
+    <w:lsdException w:name="List Table 5 Dark Accent 2" w:uiPriority="50"/>
+    <w:lsdException w:name="List Table 6 Colorful Accent 2" w:uiPriority="51"/>
+    <w:lsdException w:name="List Table 7 Colorful Accent 2" w:uiPriority="52"/>
+    <w:lsdException w:name="List Table 1 Light Accent 3" w:uiPriority="46"/>
+    <w:lsdException w:name="List Table 2 Accent 3" w:uiPriority="47"/>
+    <w:lsdException w:name="List Table 3 Accent 3" w:uiPriority="48"/>
+    <w:lsdException w:name="List Table 4 Accent 3" w:uiPriority="49"/>
+    <w:lsdException w:name="List Table 5 Dark Accent 3" w:uiPriority="50"/>
+    <w:lsdException w:name="List Table 6 Colorful Accent 3" w:uiPriority="51"/>
+    <w:lsdException w:name="List Table 7 Colorful Accent 3" w:uiPriority="52"/>
+    <w:lsdException w:name="List Table 1 Light Accent 4" w:uiPriority="46"/>
+    <w:lsdException w:name="List Table 2 Accent 4" w:uiPriority="47"/>
+    <w:lsdException w:name="List Table 3 Accent 4" w:uiPriority="48"/>
+    <w:lsdException w:name="List Table 4 Accent 4" w:uiPriority="49"/>
+    <w:lsdException w:name="List Table 5 Dark Accent 4" w:uiPriority="50"/>
+    <w:lsdException w:name="List Table 6 Colorful Accent 4" w:uiPriority="51"/>
+    <w:lsdException w:name="List Table 7 Colorful Accent 4" w:uiPriority="52"/>
+    <w:lsdException w:name="List Table 1 Light Accent 5" w:uiPriority="46"/>
+    <w:lsdException w:name="List Table 2 Accent 5" w:uiPriority="47"/>
+    <w:lsdException w:name="List Table 3 Accent 5" w:uiPriority="48"/>
+    <w:lsdException w:name="List Table 4 Accent 5" w:uiPriority="49"/>
+    <w:lsdException w:name="List Table 5 Dark Accent 5" w:uiPriority="50"/>
+    <w:lsdException w:name="List Table 6 Colorful Accent 5" w:uiPriority="51"/>
+    <w:lsdException w:name="List Table 7 Colorful Accent 5" w:uiPriority="52"/>
+    <w:lsdException w:name="List Table 1 Light Accent 6" w:uiPriority="46"/>
+    <w:lsdException w:name="List Table 2 Accent 6" w:uiPriority="47"/>
+    <w:lsdException w:name="List Table 3 Accent 6" w:uiPriority="48"/>
+    <w:lsdException w:name="List Table 4 Accent 6" w:uiPriority="49"/>
+    <w:lsdException w:name="List Table 5 Dark Accent 6" w:uiPriority="50"/>
+    <w:lsdException w:name="List Table 6 Colorful Accent 6" w:uiPriority="51"/>
+    <w:lsdException w:name="List Table 7 Colorful Accent 6" w:uiPriority="52"/>
   </w:latentStyles>
   <w:style w:type="paragraph" w:default="1" w:styleId="Normal">
     <w:name w:val="Normal"/>
@@ -13684,7 +13978,6 @@
       <w:rFonts w:eastAsiaTheme="minorHAnsi"/>
     </w:rPr>
     <w:tblPr>
-      <w:tblInd w:w="0" w:type="dxa"/>
       <w:tblBorders>
         <w:top w:val="single" w:sz="4" w:space="0" w:color="auto"/>
         <w:left w:val="single" w:sz="4" w:space="0" w:color="auto"/>
@@ -13693,747 +13986,6 @@
         <w:insideH w:val="single" w:sz="4" w:space="0" w:color="auto"/>
         <w:insideV w:val="single" w:sz="4" w:space="0" w:color="auto"/>
       </w:tblBorders>
-      <w:tblCellMar>
-        <w:top w:w="0" w:type="dxa"/>
-        <w:left w:w="108" w:type="dxa"/>
-        <w:bottom w:w="0" w:type="dxa"/>
-        <w:right w:w="108" w:type="dxa"/>
-      </w:tblCellMar>
-    </w:tblPr>
-  </w:style>
-  <w:style w:type="character" w:styleId="Hyperlink">
-    <w:name w:val="Hyperlink"/>
-    <w:basedOn w:val="DefaultParagraphFont"/>
-    <w:uiPriority w:val="99"/>
-    <w:rsid w:val="00F02575"/>
-    <w:rPr>
-      <w:color w:val="0000FF" w:themeColor="hyperlink"/>
-      <w:u w:val="single"/>
-    </w:rPr>
-  </w:style>
-  <w:style w:type="character" w:styleId="FollowedHyperlink">
-    <w:name w:val="FollowedHyperlink"/>
-    <w:basedOn w:val="DefaultParagraphFont"/>
-    <w:uiPriority w:val="99"/>
-    <w:rsid w:val="001B1C30"/>
-    <w:rPr>
-      <w:color w:val="800080" w:themeColor="followedHyperlink"/>
-      <w:u w:val="single"/>
-    </w:rPr>
-  </w:style>
-  <w:style w:type="paragraph" w:styleId="NoSpacing">
-    <w:name w:val="No Spacing"/>
-    <w:uiPriority w:val="1"/>
-    <w:qFormat/>
-    <w:rsid w:val="00D40A84"/>
-  </w:style>
-  <w:style w:type="character" w:customStyle="1" w:styleId="BodyTextChar">
-    <w:name w:val="Body Text Char"/>
-    <w:basedOn w:val="DefaultParagraphFont"/>
-    <w:link w:val="BodyText"/>
-    <w:rsid w:val="0078420B"/>
-  </w:style>
-  <w:style w:type="character" w:styleId="PlaceholderText">
-    <w:name w:val="Placeholder Text"/>
-    <w:basedOn w:val="DefaultParagraphFont"/>
-    <w:uiPriority w:val="99"/>
-    <w:semiHidden/>
-    <w:rsid w:val="003229E0"/>
-    <w:rPr>
-      <w:color w:val="808080"/>
-    </w:rPr>
-  </w:style>
-  <w:style w:type="paragraph" w:styleId="HTMLPreformatted">
-    <w:name w:val="HTML Preformatted"/>
-    <w:basedOn w:val="Normal"/>
-    <w:link w:val="HTMLPreformattedChar"/>
-    <w:uiPriority w:val="99"/>
-    <w:semiHidden/>
-    <w:unhideWhenUsed/>
-    <w:rsid w:val="00855467"/>
-    <w:pPr>
-      <w:tabs>
-        <w:tab w:val="left" w:pos="916"/>
-        <w:tab w:val="left" w:pos="1832"/>
-        <w:tab w:val="left" w:pos="2748"/>
-        <w:tab w:val="left" w:pos="3664"/>
-        <w:tab w:val="left" w:pos="4580"/>
-        <w:tab w:val="left" w:pos="5496"/>
-        <w:tab w:val="left" w:pos="6412"/>
-        <w:tab w:val="left" w:pos="7328"/>
-        <w:tab w:val="left" w:pos="8244"/>
-        <w:tab w:val="left" w:pos="9160"/>
-        <w:tab w:val="left" w:pos="10076"/>
-        <w:tab w:val="left" w:pos="10992"/>
-        <w:tab w:val="left" w:pos="11908"/>
-        <w:tab w:val="left" w:pos="12824"/>
-        <w:tab w:val="left" w:pos="13740"/>
-        <w:tab w:val="left" w:pos="14656"/>
-      </w:tabs>
-    </w:pPr>
-    <w:rPr>
-      <w:rFonts w:ascii="Courier New" w:eastAsiaTheme="minorHAnsi" w:hAnsi="Courier New" w:cs="Courier New"/>
-    </w:rPr>
-  </w:style>
-  <w:style w:type="character" w:customStyle="1" w:styleId="HTMLPreformattedChar">
-    <w:name w:val="HTML Preformatted Char"/>
-    <w:basedOn w:val="DefaultParagraphFont"/>
-    <w:link w:val="HTMLPreformatted"/>
-    <w:uiPriority w:val="99"/>
-    <w:semiHidden/>
-    <w:rsid w:val="00855467"/>
-    <w:rPr>
-      <w:rFonts w:ascii="Courier New" w:eastAsiaTheme="minorHAnsi" w:hAnsi="Courier New" w:cs="Courier New"/>
-    </w:rPr>
-  </w:style>
-  <w:style w:type="character" w:customStyle="1" w:styleId="json-open-bracket">
-    <w:name w:val="json-open-bracket"/>
-    <w:basedOn w:val="DefaultParagraphFont"/>
-    <w:rsid w:val="00855467"/>
-  </w:style>
-  <w:style w:type="character" w:customStyle="1" w:styleId="json-collapse-1">
-    <w:name w:val="json-collapse-1"/>
-    <w:basedOn w:val="DefaultParagraphFont"/>
-    <w:rsid w:val="00855467"/>
-  </w:style>
-  <w:style w:type="character" w:customStyle="1" w:styleId="json-indent">
-    <w:name w:val="json-indent"/>
-    <w:basedOn w:val="DefaultParagraphFont"/>
-    <w:rsid w:val="00855467"/>
-  </w:style>
-  <w:style w:type="character" w:customStyle="1" w:styleId="json-property">
-    <w:name w:val="json-property"/>
-    <w:basedOn w:val="DefaultParagraphFont"/>
-    <w:rsid w:val="00855467"/>
-  </w:style>
-  <w:style w:type="character" w:customStyle="1" w:styleId="json-semi-colon">
-    <w:name w:val="json-semi-colon"/>
-    <w:basedOn w:val="DefaultParagraphFont"/>
-    <w:rsid w:val="00855467"/>
-  </w:style>
-  <w:style w:type="character" w:customStyle="1" w:styleId="json-value">
-    <w:name w:val="json-value"/>
-    <w:basedOn w:val="DefaultParagraphFont"/>
-    <w:rsid w:val="00855467"/>
-  </w:style>
-  <w:style w:type="character" w:customStyle="1" w:styleId="json-comma">
-    <w:name w:val="json-comma"/>
-    <w:basedOn w:val="DefaultParagraphFont"/>
-    <w:rsid w:val="00855467"/>
-  </w:style>
-  <w:style w:type="character" w:customStyle="1" w:styleId="json-collapse-2">
-    <w:name w:val="json-collapse-2"/>
-    <w:basedOn w:val="DefaultParagraphFont"/>
-    <w:rsid w:val="00855467"/>
-  </w:style>
-  <w:style w:type="character" w:customStyle="1" w:styleId="json-close-bracket">
-    <w:name w:val="json-close-bracket"/>
-    <w:basedOn w:val="DefaultParagraphFont"/>
-    <w:rsid w:val="00855467"/>
-  </w:style>
-  <w:style w:type="character" w:customStyle="1" w:styleId="textitem">
-    <w:name w:val="textitem"/>
-    <w:basedOn w:val="DefaultParagraphFont"/>
-    <w:rsid w:val="00E6367F"/>
-  </w:style>
-  <w:style w:type="paragraph" w:styleId="NormalWeb">
-    <w:name w:val="Normal (Web)"/>
-    <w:basedOn w:val="Normal"/>
-    <w:uiPriority w:val="99"/>
-    <w:semiHidden/>
-    <w:unhideWhenUsed/>
-    <w:rsid w:val="00AF1B4B"/>
-    <w:pPr>
-      <w:spacing w:before="100" w:beforeAutospacing="1" w:after="100" w:afterAutospacing="1"/>
-    </w:pPr>
-    <w:rPr>
-      <w:sz w:val="24"/>
-      <w:szCs w:val="24"/>
-    </w:rPr>
-  </w:style>
-  <w:style w:type="character" w:customStyle="1" w:styleId="description">
-    <w:name w:val="description"/>
-    <w:basedOn w:val="DefaultParagraphFont"/>
-    <w:rsid w:val="00541A64"/>
-  </w:style>
-  <w:style w:type="character" w:customStyle="1" w:styleId="emailstyle17">
-    <w:name w:val="emailstyle17"/>
-    <w:basedOn w:val="DefaultParagraphFont"/>
-    <w:semiHidden/>
-    <w:rsid w:val="0062123C"/>
-    <w:rPr>
-      <w:rFonts w:ascii="Calibri" w:hAnsi="Calibri" w:cs="Calibri" w:hint="default"/>
-      <w:color w:val="auto"/>
-    </w:rPr>
-  </w:style>
-  <w:style w:type="character" w:customStyle="1" w:styleId="emailstyle18">
-    <w:name w:val="emailstyle18"/>
-    <w:basedOn w:val="DefaultParagraphFont"/>
-    <w:semiHidden/>
-    <w:rsid w:val="0062123C"/>
-    <w:rPr>
-      <w:rFonts w:ascii="Calibri" w:hAnsi="Calibri" w:cs="Calibri" w:hint="default"/>
-      <w:color w:val="1F497D"/>
-    </w:rPr>
-  </w:style>
-  <w:style w:type="character" w:customStyle="1" w:styleId="webkit-html-tag">
-    <w:name w:val="webkit-html-tag"/>
-    <w:basedOn w:val="DefaultParagraphFont"/>
-    <w:rsid w:val="00346929"/>
-  </w:style>
-  <w:style w:type="character" w:customStyle="1" w:styleId="text">
-    <w:name w:val="text"/>
-    <w:basedOn w:val="DefaultParagraphFont"/>
-    <w:rsid w:val="00346929"/>
-  </w:style>
-  <w:style w:type="paragraph" w:styleId="Caption">
-    <w:name w:val="caption"/>
-    <w:basedOn w:val="Normal"/>
-    <w:next w:val="Normal"/>
-    <w:semiHidden/>
-    <w:unhideWhenUsed/>
-    <w:qFormat/>
-    <w:rsid w:val="00186E26"/>
-    <w:pPr>
-      <w:spacing w:after="200"/>
-    </w:pPr>
-    <w:rPr>
-      <w:i/>
-      <w:iCs/>
-      <w:color w:val="1F497D" w:themeColor="text2"/>
-      <w:sz w:val="18"/>
-      <w:szCs w:val="18"/>
-    </w:rPr>
-  </w:style>
-  <w:style w:type="character" w:customStyle="1" w:styleId="html-tag">
-    <w:name w:val="html-tag"/>
-    <w:basedOn w:val="DefaultParagraphFont"/>
-    <w:rsid w:val="00B60A30"/>
-  </w:style>
-  <w:style w:type="character" w:customStyle="1" w:styleId="html-attribute">
-    <w:name w:val="html-attribute"/>
-    <w:basedOn w:val="DefaultParagraphFont"/>
-    <w:rsid w:val="00B60A30"/>
-  </w:style>
-  <w:style w:type="character" w:customStyle="1" w:styleId="apple-converted-space">
-    <w:name w:val="apple-converted-space"/>
-    <w:basedOn w:val="DefaultParagraphFont"/>
-    <w:rsid w:val="00B60A30"/>
-  </w:style>
-  <w:style w:type="character" w:customStyle="1" w:styleId="html-attribute-name">
-    <w:name w:val="html-attribute-name"/>
-    <w:basedOn w:val="DefaultParagraphFont"/>
-    <w:rsid w:val="00B60A30"/>
-  </w:style>
-  <w:style w:type="character" w:customStyle="1" w:styleId="html-attribute-value">
-    <w:name w:val="html-attribute-value"/>
-    <w:basedOn w:val="DefaultParagraphFont"/>
-    <w:rsid w:val="00B60A30"/>
-  </w:style>
-</w:styles>
-</file>
-
-<file path=word/stylesWithEffects.xml><?xml version="1.0" encoding="utf-8"?>
-<w:styles xmlns:wpc="http://schemas.microsoft.com/office/word/2010/wordprocessingCanvas" xmlns:mc="http://schemas.openxmlformats.org/markup-compatibility/2006" xmlns:o="urn:schemas-microsoft-com:office:office" xmlns:r="http://schemas.openxmlformats.org/officeDocument/2006/relationships" xmlns:m="http://schemas.openxmlformats.org/officeDocument/2006/math" xmlns:v="urn:schemas-microsoft-com:vml" xmlns:wp14="http://schemas.microsoft.com/office/word/2010/wordprocessingDrawing" xmlns:wp="http://schemas.openxmlformats.org/drawingml/2006/wordprocessingDrawing" xmlns:w10="urn:schemas-microsoft-com:office:word" xmlns:w="http://schemas.openxmlformats.org/wordprocessingml/2006/main" xmlns:w14="http://schemas.microsoft.com/office/word/2010/wordml" xmlns:wpg="http://schemas.microsoft.com/office/word/2010/wordprocessingGroup" xmlns:wpi="http://schemas.microsoft.com/office/word/2010/wordprocessingInk" xmlns:wne="http://schemas.microsoft.com/office/word/2006/wordml" xmlns:wps="http://schemas.microsoft.com/office/word/2010/wordprocessingShape" mc:Ignorable="w14 wp14">
-  <w:docDefaults>
-    <w:rPrDefault>
-      <w:rPr>
-        <w:rFonts w:ascii="Times New Roman" w:eastAsia="Times New Roman" w:hAnsi="Times New Roman" w:cs="Times New Roman"/>
-        <w:lang w:val="en-US" w:eastAsia="en-US" w:bidi="ar-SA"/>
-      </w:rPr>
-    </w:rPrDefault>
-    <w:pPrDefault/>
-  </w:docDefaults>
-  <w:latentStyles w:defLockedState="0" w:defUIPriority="0" w:defSemiHidden="1" w:defUnhideWhenUsed="1" w:defQFormat="0" w:count="267">
-    <w:lsdException w:name="Normal" w:semiHidden="0" w:unhideWhenUsed="0" w:qFormat="1"/>
-    <w:lsdException w:name="heading 1" w:semiHidden="0" w:uiPriority="9" w:unhideWhenUsed="0" w:qFormat="1"/>
-    <w:lsdException w:name="heading 2" w:semiHidden="0" w:uiPriority="9" w:unhideWhenUsed="0" w:qFormat="1"/>
-    <w:lsdException w:name="heading 3" w:semiHidden="0" w:uiPriority="9" w:unhideWhenUsed="0" w:qFormat="1"/>
-    <w:lsdException w:name="heading 4" w:semiHidden="0" w:uiPriority="9" w:unhideWhenUsed="0" w:qFormat="1"/>
-    <w:lsdException w:name="heading 5" w:qFormat="1"/>
-    <w:lsdException w:name="heading 6" w:qFormat="1"/>
-    <w:lsdException w:name="heading 7" w:qFormat="1"/>
-    <w:lsdException w:name="heading 8" w:qFormat="1"/>
-    <w:lsdException w:name="heading 9" w:qFormat="1"/>
-    <w:lsdException w:name="toc 1" w:uiPriority="39"/>
-    <w:lsdException w:name="toc 2" w:uiPriority="39"/>
-    <w:lsdException w:name="toc 3" w:uiPriority="39"/>
-    <w:lsdException w:name="caption" w:qFormat="1"/>
-    <w:lsdException w:name="List Number" w:semiHidden="0" w:unhideWhenUsed="0"/>
-    <w:lsdException w:name="List 4" w:semiHidden="0" w:unhideWhenUsed="0"/>
-    <w:lsdException w:name="List 5" w:semiHidden="0" w:unhideWhenUsed="0"/>
-    <w:lsdException w:name="Title" w:semiHidden="0" w:unhideWhenUsed="0" w:qFormat="1"/>
-    <w:lsdException w:name="Default Paragraph Font" w:uiPriority="1"/>
-    <w:lsdException w:name="Subtitle" w:semiHidden="0" w:unhideWhenUsed="0" w:qFormat="1"/>
-    <w:lsdException w:name="Salutation" w:semiHidden="0" w:unhideWhenUsed="0"/>
-    <w:lsdException w:name="Date" w:semiHidden="0" w:unhideWhenUsed="0"/>
-    <w:lsdException w:name="Body Text First Indent" w:semiHidden="0" w:unhideWhenUsed="0"/>
-    <w:lsdException w:name="Hyperlink" w:uiPriority="99"/>
-    <w:lsdException w:name="FollowedHyperlink" w:uiPriority="99"/>
-    <w:lsdException w:name="Strong" w:semiHidden="0" w:unhideWhenUsed="0" w:qFormat="1"/>
-    <w:lsdException w:name="Emphasis" w:semiHidden="0" w:unhideWhenUsed="0" w:qFormat="1"/>
-    <w:lsdException w:name="Normal (Web)" w:uiPriority="99"/>
-    <w:lsdException w:name="HTML Preformatted" w:uiPriority="99"/>
-    <w:lsdException w:name="No List" w:uiPriority="99"/>
-    <w:lsdException w:name="Table Grid" w:semiHidden="0" w:uiPriority="59" w:unhideWhenUsed="0"/>
-    <w:lsdException w:name="Placeholder Text" w:uiPriority="99" w:unhideWhenUsed="0"/>
-    <w:lsdException w:name="No Spacing" w:semiHidden="0" w:uiPriority="1" w:unhideWhenUsed="0" w:qFormat="1"/>
-    <w:lsdException w:name="Light Shading" w:semiHidden="0" w:uiPriority="60" w:unhideWhenUsed="0"/>
-    <w:lsdException w:name="Light List" w:semiHidden="0" w:uiPriority="61" w:unhideWhenUsed="0"/>
-    <w:lsdException w:name="Light Grid" w:semiHidden="0" w:uiPriority="62" w:unhideWhenUsed="0"/>
-    <w:lsdException w:name="Medium Shading 1" w:semiHidden="0" w:uiPriority="63" w:unhideWhenUsed="0"/>
-    <w:lsdException w:name="Medium Shading 2" w:semiHidden="0" w:uiPriority="64" w:unhideWhenUsed="0"/>
-    <w:lsdException w:name="Medium List 1" w:semiHidden="0" w:uiPriority="65" w:unhideWhenUsed="0"/>
-    <w:lsdException w:name="Medium List 2" w:semiHidden="0" w:uiPriority="66" w:unhideWhenUsed="0"/>
-    <w:lsdException w:name="Medium Grid 1" w:semiHidden="0" w:uiPriority="67" w:unhideWhenUsed="0"/>
-    <w:lsdException w:name="Medium Grid 2" w:semiHidden="0" w:uiPriority="68" w:unhideWhenUsed="0"/>
-    <w:lsdException w:name="Medium Grid 3" w:semiHidden="0" w:uiPriority="69" w:unhideWhenUsed="0"/>
-    <w:lsdException w:name="Dark List" w:semiHidden="0" w:uiPriority="70" w:unhideWhenUsed="0"/>
-    <w:lsdException w:name="Colorful Shading" w:semiHidden="0" w:uiPriority="71" w:unhideWhenUsed="0"/>
-    <w:lsdException w:name="Colorful List" w:semiHidden="0" w:uiPriority="72" w:unhideWhenUsed="0"/>
-    <w:lsdException w:name="Colorful Grid" w:semiHidden="0" w:uiPriority="73" w:unhideWhenUsed="0"/>
-    <w:lsdException w:name="Light Shading Accent 1" w:semiHidden="0" w:uiPriority="60" w:unhideWhenUsed="0"/>
-    <w:lsdException w:name="Light List Accent 1" w:semiHidden="0" w:uiPriority="61" w:unhideWhenUsed="0"/>
-    <w:lsdException w:name="Light Grid Accent 1" w:semiHidden="0" w:uiPriority="62" w:unhideWhenUsed="0"/>
-    <w:lsdException w:name="Medium Shading 1 Accent 1" w:semiHidden="0" w:uiPriority="63" w:unhideWhenUsed="0"/>
-    <w:lsdException w:name="Medium Shading 2 Accent 1" w:semiHidden="0" w:uiPriority="64" w:unhideWhenUsed="0"/>
-    <w:lsdException w:name="Medium List 1 Accent 1" w:semiHidden="0" w:uiPriority="65" w:unhideWhenUsed="0"/>
-    <w:lsdException w:name="Revision" w:uiPriority="99" w:unhideWhenUsed="0"/>
-    <w:lsdException w:name="List Paragraph" w:semiHidden="0" w:uiPriority="34" w:unhideWhenUsed="0" w:qFormat="1"/>
-    <w:lsdException w:name="Quote" w:semiHidden="0" w:uiPriority="29" w:unhideWhenUsed="0" w:qFormat="1"/>
-    <w:lsdException w:name="Intense Quote" w:semiHidden="0" w:uiPriority="30" w:unhideWhenUsed="0" w:qFormat="1"/>
-    <w:lsdException w:name="Medium List 2 Accent 1" w:semiHidden="0" w:uiPriority="66" w:unhideWhenUsed="0"/>
-    <w:lsdException w:name="Medium Grid 1 Accent 1" w:semiHidden="0" w:uiPriority="67" w:unhideWhenUsed="0"/>
-    <w:lsdException w:name="Medium Grid 2 Accent 1" w:semiHidden="0" w:uiPriority="68" w:unhideWhenUsed="0"/>
-    <w:lsdException w:name="Medium Grid 3 Accent 1" w:semiHidden="0" w:uiPriority="69" w:unhideWhenUsed="0"/>
-    <w:lsdException w:name="Dark List Accent 1" w:semiHidden="0" w:uiPriority="70" w:unhideWhenUsed="0"/>
-    <w:lsdException w:name="Colorful Shading Accent 1" w:semiHidden="0" w:uiPriority="71" w:unhideWhenUsed="0"/>
-    <w:lsdException w:name="Colorful List Accent 1" w:semiHidden="0" w:uiPriority="72" w:unhideWhenUsed="0"/>
-    <w:lsdException w:name="Colorful Grid Accent 1" w:semiHidden="0" w:uiPriority="73" w:unhideWhenUsed="0"/>
-    <w:lsdException w:name="Light Shading Accent 2" w:semiHidden="0" w:uiPriority="60" w:unhideWhenUsed="0"/>
-    <w:lsdException w:name="Light List Accent 2" w:semiHidden="0" w:uiPriority="61" w:unhideWhenUsed="0"/>
-    <w:lsdException w:name="Light Grid Accent 2" w:semiHidden="0" w:uiPriority="62" w:unhideWhenUsed="0"/>
-    <w:lsdException w:name="Medium Shading 1 Accent 2" w:semiHidden="0" w:uiPriority="63" w:unhideWhenUsed="0"/>
-    <w:lsdException w:name="Medium Shading 2 Accent 2" w:semiHidden="0" w:uiPriority="64" w:unhideWhenUsed="0"/>
-    <w:lsdException w:name="Medium List 1 Accent 2" w:semiHidden="0" w:uiPriority="65" w:unhideWhenUsed="0"/>
-    <w:lsdException w:name="Medium List 2 Accent 2" w:semiHidden="0" w:uiPriority="66" w:unhideWhenUsed="0"/>
-    <w:lsdException w:name="Medium Grid 1 Accent 2" w:semiHidden="0" w:uiPriority="67" w:unhideWhenUsed="0"/>
-    <w:lsdException w:name="Medium Grid 2 Accent 2" w:semiHidden="0" w:uiPriority="68" w:unhideWhenUsed="0"/>
-    <w:lsdException w:name="Medium Grid 3 Accent 2" w:semiHidden="0" w:uiPriority="69" w:unhideWhenUsed="0"/>
-    <w:lsdException w:name="Dark List Accent 2" w:semiHidden="0" w:uiPriority="70" w:unhideWhenUsed="0"/>
-    <w:lsdException w:name="Colorful Shading Accent 2" w:semiHidden="0" w:uiPriority="71" w:unhideWhenUsed="0"/>
-    <w:lsdException w:name="Colorful List Accent 2" w:semiHidden="0" w:uiPriority="72" w:unhideWhenUsed="0"/>
-    <w:lsdException w:name="Colorful Grid Accent 2" w:semiHidden="0" w:uiPriority="73" w:unhideWhenUsed="0"/>
-    <w:lsdException w:name="Light Shading Accent 3" w:semiHidden="0" w:uiPriority="60" w:unhideWhenUsed="0"/>
-    <w:lsdException w:name="Light List Accent 3" w:semiHidden="0" w:uiPriority="61" w:unhideWhenUsed="0"/>
-    <w:lsdException w:name="Light Grid Accent 3" w:semiHidden="0" w:uiPriority="62" w:unhideWhenUsed="0"/>
-    <w:lsdException w:name="Medium Shading 1 Accent 3" w:semiHidden="0" w:uiPriority="63" w:unhideWhenUsed="0"/>
-    <w:lsdException w:name="Medium Shading 2 Accent 3" w:semiHidden="0" w:uiPriority="64" w:unhideWhenUsed="0"/>
-    <w:lsdException w:name="Medium List 1 Accent 3" w:semiHidden="0" w:uiPriority="65" w:unhideWhenUsed="0"/>
-    <w:lsdException w:name="Medium List 2 Accent 3" w:semiHidden="0" w:uiPriority="66" w:unhideWhenUsed="0"/>
-    <w:lsdException w:name="Medium Grid 1 Accent 3" w:semiHidden="0" w:uiPriority="67" w:unhideWhenUsed="0"/>
-    <w:lsdException w:name="Medium Grid 2 Accent 3" w:semiHidden="0" w:uiPriority="68" w:unhideWhenUsed="0"/>
-    <w:lsdException w:name="Medium Grid 3 Accent 3" w:semiHidden="0" w:uiPriority="69" w:unhideWhenUsed="0"/>
-    <w:lsdException w:name="Dark List Accent 3" w:semiHidden="0" w:uiPriority="70" w:unhideWhenUsed="0"/>
-    <w:lsdException w:name="Colorful Shading Accent 3" w:semiHidden="0" w:uiPriority="71" w:unhideWhenUsed="0"/>
-    <w:lsdException w:name="Colorful List Accent 3" w:semiHidden="0" w:uiPriority="72" w:unhideWhenUsed="0"/>
-    <w:lsdException w:name="Colorful Grid Accent 3" w:semiHidden="0" w:uiPriority="73" w:unhideWhenUsed="0"/>
-    <w:lsdException w:name="Light Shading Accent 4" w:semiHidden="0" w:uiPriority="60" w:unhideWhenUsed="0"/>
-    <w:lsdException w:name="Light List Accent 4" w:semiHidden="0" w:uiPriority="61" w:unhideWhenUsed="0"/>
-    <w:lsdException w:name="Light Grid Accent 4" w:semiHidden="0" w:uiPriority="62" w:unhideWhenUsed="0"/>
-    <w:lsdException w:name="Medium Shading 1 Accent 4" w:semiHidden="0" w:uiPriority="63" w:unhideWhenUsed="0"/>
-    <w:lsdException w:name="Medium Shading 2 Accent 4" w:semiHidden="0" w:uiPriority="64" w:unhideWhenUsed="0"/>
-    <w:lsdException w:name="Medium List 1 Accent 4" w:semiHidden="0" w:uiPriority="65" w:unhideWhenUsed="0"/>
-    <w:lsdException w:name="Medium List 2 Accent 4" w:semiHidden="0" w:uiPriority="66" w:unhideWhenUsed="0"/>
-    <w:lsdException w:name="Medium Grid 1 Accent 4" w:semiHidden="0" w:uiPriority="67" w:unhideWhenUsed="0"/>
-    <w:lsdException w:name="Medium Grid 2 Accent 4" w:semiHidden="0" w:uiPriority="68" w:unhideWhenUsed="0"/>
-    <w:lsdException w:name="Medium Grid 3 Accent 4" w:semiHidden="0" w:uiPriority="69" w:unhideWhenUsed="0"/>
-    <w:lsdException w:name="Dark List Accent 4" w:semiHidden="0" w:uiPriority="70" w:unhideWhenUsed="0"/>
-    <w:lsdException w:name="Colorful Shading Accent 4" w:semiHidden="0" w:uiPriority="71" w:unhideWhenUsed="0"/>
-    <w:lsdException w:name="Colorful List Accent 4" w:semiHidden="0" w:uiPriority="72" w:unhideWhenUsed="0"/>
-    <w:lsdException w:name="Colorful Grid Accent 4" w:semiHidden="0" w:uiPriority="73" w:unhideWhenUsed="0"/>
-    <w:lsdException w:name="Light Shading Accent 5" w:semiHidden="0" w:uiPriority="60" w:unhideWhenUsed="0"/>
-    <w:lsdException w:name="Light List Accent 5" w:semiHidden="0" w:uiPriority="61" w:unhideWhenUsed="0"/>
-    <w:lsdException w:name="Light Grid Accent 5" w:semiHidden="0" w:uiPriority="62" w:unhideWhenUsed="0"/>
-    <w:lsdException w:name="Medium Shading 1 Accent 5" w:semiHidden="0" w:uiPriority="63" w:unhideWhenUsed="0"/>
-    <w:lsdException w:name="Medium Shading 2 Accent 5" w:semiHidden="0" w:uiPriority="64" w:unhideWhenUsed="0"/>
-    <w:lsdException w:name="Medium List 1 Accent 5" w:semiHidden="0" w:uiPriority="65" w:unhideWhenUsed="0"/>
-    <w:lsdException w:name="Medium List 2 Accent 5" w:semiHidden="0" w:uiPriority="66" w:unhideWhenUsed="0"/>
-    <w:lsdException w:name="Medium Grid 1 Accent 5" w:semiHidden="0" w:uiPriority="67" w:unhideWhenUsed="0"/>
-    <w:lsdException w:name="Medium Grid 2 Accent 5" w:semiHidden="0" w:uiPriority="68" w:unhideWhenUsed="0"/>
-    <w:lsdException w:name="Medium Grid 3 Accent 5" w:semiHidden="0" w:uiPriority="69" w:unhideWhenUsed="0"/>
-    <w:lsdException w:name="Dark List Accent 5" w:semiHidden="0" w:uiPriority="70" w:unhideWhenUsed="0"/>
-    <w:lsdException w:name="Colorful Shading Accent 5" w:semiHidden="0" w:uiPriority="71" w:unhideWhenUsed="0"/>
-    <w:lsdException w:name="Colorful List Accent 5" w:semiHidden="0" w:uiPriority="72" w:unhideWhenUsed="0"/>
-    <w:lsdException w:name="Colorful Grid Accent 5" w:semiHidden="0" w:uiPriority="73" w:unhideWhenUsed="0"/>
-    <w:lsdException w:name="Light Shading Accent 6" w:semiHidden="0" w:uiPriority="60" w:unhideWhenUsed="0"/>
-    <w:lsdException w:name="Light List Accent 6" w:semiHidden="0" w:uiPriority="61" w:unhideWhenUsed="0"/>
-    <w:lsdException w:name="Light Grid Accent 6" w:semiHidden="0" w:uiPriority="62" w:unhideWhenUsed="0"/>
-    <w:lsdException w:name="Medium Shading 1 Accent 6" w:semiHidden="0" w:uiPriority="63" w:unhideWhenUsed="0"/>
-    <w:lsdException w:name="Medium Shading 2 Accent 6" w:semiHidden="0" w:uiPriority="64" w:unhideWhenUsed="0"/>
-    <w:lsdException w:name="Medium List 1 Accent 6" w:semiHidden="0" w:uiPriority="65" w:unhideWhenUsed="0"/>
-    <w:lsdException w:name="Medium List 2 Accent 6" w:semiHidden="0" w:uiPriority="66" w:unhideWhenUsed="0"/>
-    <w:lsdException w:name="Medium Grid 1 Accent 6" w:semiHidden="0" w:uiPriority="67" w:unhideWhenUsed="0"/>
-    <w:lsdException w:name="Medium Grid 2 Accent 6" w:semiHidden="0" w:uiPriority="68" w:unhideWhenUsed="0"/>
-    <w:lsdException w:name="Medium Grid 3 Accent 6" w:semiHidden="0" w:uiPriority="69" w:unhideWhenUsed="0"/>
-    <w:lsdException w:name="Dark List Accent 6" w:semiHidden="0" w:uiPriority="70" w:unhideWhenUsed="0"/>
-    <w:lsdException w:name="Colorful Shading Accent 6" w:semiHidden="0" w:uiPriority="71" w:unhideWhenUsed="0"/>
-    <w:lsdException w:name="Colorful List Accent 6" w:semiHidden="0" w:uiPriority="72" w:unhideWhenUsed="0"/>
-    <w:lsdException w:name="Colorful Grid Accent 6" w:semiHidden="0" w:uiPriority="73" w:unhideWhenUsed="0"/>
-    <w:lsdException w:name="Subtle Emphasis" w:semiHidden="0" w:uiPriority="19" w:unhideWhenUsed="0" w:qFormat="1"/>
-    <w:lsdException w:name="Intense Emphasis" w:semiHidden="0" w:uiPriority="21" w:unhideWhenUsed="0" w:qFormat="1"/>
-    <w:lsdException w:name="Subtle Reference" w:semiHidden="0" w:uiPriority="31" w:unhideWhenUsed="0" w:qFormat="1"/>
-    <w:lsdException w:name="Intense Reference" w:semiHidden="0" w:uiPriority="32" w:unhideWhenUsed="0" w:qFormat="1"/>
-    <w:lsdException w:name="Book Title" w:semiHidden="0" w:uiPriority="33" w:unhideWhenUsed="0" w:qFormat="1"/>
-    <w:lsdException w:name="Bibliography" w:uiPriority="37"/>
-    <w:lsdException w:name="TOC Heading" w:uiPriority="39" w:qFormat="1"/>
-  </w:latentStyles>
-  <w:style w:type="paragraph" w:default="1" w:styleId="Normal">
-    <w:name w:val="Normal"/>
-    <w:qFormat/>
-    <w:rsid w:val="002D420E"/>
-  </w:style>
-  <w:style w:type="paragraph" w:styleId="Heading1">
-    <w:name w:val="heading 1"/>
-    <w:basedOn w:val="Normal"/>
-    <w:next w:val="BodyText"/>
-    <w:uiPriority w:val="9"/>
-    <w:qFormat/>
-    <w:rsid w:val="002D420E"/>
-    <w:pPr>
-      <w:keepNext/>
-      <w:numPr>
-        <w:numId w:val="1"/>
-      </w:numPr>
-      <w:spacing w:before="240" w:after="120"/>
-      <w:outlineLvl w:val="0"/>
-    </w:pPr>
-    <w:rPr>
-      <w:rFonts w:ascii="Arial" w:hAnsi="Arial"/>
-      <w:b/>
-      <w:kern w:val="28"/>
-      <w:sz w:val="36"/>
-    </w:rPr>
-  </w:style>
-  <w:style w:type="paragraph" w:styleId="Heading2">
-    <w:name w:val="heading 2"/>
-    <w:basedOn w:val="Normal"/>
-    <w:next w:val="BodyText"/>
-    <w:uiPriority w:val="9"/>
-    <w:qFormat/>
-    <w:rsid w:val="002D420E"/>
-    <w:pPr>
-      <w:keepNext/>
-      <w:numPr>
-        <w:ilvl w:val="1"/>
-        <w:numId w:val="1"/>
-      </w:numPr>
-      <w:spacing w:before="160" w:after="120"/>
-      <w:outlineLvl w:val="1"/>
-    </w:pPr>
-    <w:rPr>
-      <w:rFonts w:ascii="Arial" w:hAnsi="Arial"/>
-      <w:b/>
-      <w:i/>
-      <w:kern w:val="28"/>
-      <w:sz w:val="28"/>
-    </w:rPr>
-  </w:style>
-  <w:style w:type="paragraph" w:styleId="Heading3">
-    <w:name w:val="heading 3"/>
-    <w:basedOn w:val="Normal"/>
-    <w:next w:val="BodyText"/>
-    <w:uiPriority w:val="9"/>
-    <w:qFormat/>
-    <w:rsid w:val="00A16533"/>
-    <w:pPr>
-      <w:keepNext/>
-      <w:numPr>
-        <w:ilvl w:val="2"/>
-        <w:numId w:val="1"/>
-      </w:numPr>
-      <w:spacing w:before="120" w:after="80"/>
-      <w:outlineLvl w:val="2"/>
-    </w:pPr>
-    <w:rPr>
-      <w:b/>
-      <w:kern w:val="28"/>
-      <w:sz w:val="24"/>
-    </w:rPr>
-  </w:style>
-  <w:style w:type="paragraph" w:styleId="Heading4">
-    <w:name w:val="heading 4"/>
-    <w:basedOn w:val="Normal"/>
-    <w:next w:val="BodyText"/>
-    <w:uiPriority w:val="9"/>
-    <w:qFormat/>
-    <w:rsid w:val="002D420E"/>
-    <w:pPr>
-      <w:keepNext/>
-      <w:numPr>
-        <w:ilvl w:val="3"/>
-        <w:numId w:val="1"/>
-      </w:numPr>
-      <w:spacing w:before="120" w:after="80"/>
-      <w:outlineLvl w:val="3"/>
-    </w:pPr>
-    <w:rPr>
-      <w:b/>
-      <w:i/>
-      <w:kern w:val="28"/>
-      <w:sz w:val="24"/>
-    </w:rPr>
-  </w:style>
-  <w:style w:type="character" w:default="1" w:styleId="DefaultParagraphFont">
-    <w:name w:val="Default Paragraph Font"/>
-    <w:uiPriority w:val="1"/>
-    <w:semiHidden/>
-    <w:unhideWhenUsed/>
-  </w:style>
-  <w:style w:type="table" w:default="1" w:styleId="TableNormal">
-    <w:name w:val="Normal Table"/>
-    <w:uiPriority w:val="99"/>
-    <w:semiHidden/>
-    <w:unhideWhenUsed/>
-    <w:tblPr>
-      <w:tblInd w:w="0" w:type="dxa"/>
-      <w:tblCellMar>
-        <w:top w:w="0" w:type="dxa"/>
-        <w:left w:w="108" w:type="dxa"/>
-        <w:bottom w:w="0" w:type="dxa"/>
-        <w:right w:w="108" w:type="dxa"/>
-      </w:tblCellMar>
-    </w:tblPr>
-  </w:style>
-  <w:style w:type="numbering" w:default="1" w:styleId="NoList">
-    <w:name w:val="No List"/>
-    <w:uiPriority w:val="99"/>
-    <w:semiHidden/>
-    <w:unhideWhenUsed/>
-  </w:style>
-  <w:style w:type="paragraph" w:styleId="BodyText">
-    <w:name w:val="Body Text"/>
-    <w:basedOn w:val="Normal"/>
-    <w:link w:val="BodyTextChar"/>
-    <w:rsid w:val="002D420E"/>
-    <w:pPr>
-      <w:spacing w:after="160"/>
-    </w:pPr>
-  </w:style>
-  <w:style w:type="paragraph" w:styleId="Header">
-    <w:name w:val="header"/>
-    <w:basedOn w:val="Normal"/>
-    <w:rsid w:val="002D420E"/>
-    <w:pPr>
-      <w:keepLines/>
-      <w:tabs>
-        <w:tab w:val="center" w:pos="4320"/>
-        <w:tab w:val="right" w:pos="8640"/>
-      </w:tabs>
-    </w:pPr>
-  </w:style>
-  <w:style w:type="paragraph" w:styleId="Footer">
-    <w:name w:val="footer"/>
-    <w:basedOn w:val="Normal"/>
-    <w:rsid w:val="002D420E"/>
-    <w:pPr>
-      <w:keepLines/>
-      <w:tabs>
-        <w:tab w:val="center" w:pos="4320"/>
-        <w:tab w:val="right" w:pos="8640"/>
-      </w:tabs>
-    </w:pPr>
-  </w:style>
-  <w:style w:type="character" w:styleId="PageNumber">
-    <w:name w:val="page number"/>
-    <w:rsid w:val="002D420E"/>
-    <w:rPr>
-      <w:b/>
-    </w:rPr>
-  </w:style>
-  <w:style w:type="paragraph" w:styleId="TOC1">
-    <w:name w:val="toc 1"/>
-    <w:basedOn w:val="Normal"/>
-    <w:uiPriority w:val="39"/>
-    <w:rsid w:val="002D420E"/>
-    <w:pPr>
-      <w:tabs>
-        <w:tab w:val="right" w:leader="dot" w:pos="9000"/>
-      </w:tabs>
-      <w:spacing w:before="120" w:after="120"/>
-    </w:pPr>
-    <w:rPr>
-      <w:b/>
-      <w:caps/>
-    </w:rPr>
-  </w:style>
-  <w:style w:type="paragraph" w:styleId="TOC2">
-    <w:name w:val="toc 2"/>
-    <w:basedOn w:val="Normal"/>
-    <w:uiPriority w:val="39"/>
-    <w:rsid w:val="002D420E"/>
-    <w:pPr>
-      <w:tabs>
-        <w:tab w:val="right" w:leader="dot" w:pos="9000"/>
-      </w:tabs>
-      <w:ind w:left="200"/>
-    </w:pPr>
-    <w:rPr>
-      <w:smallCaps/>
-    </w:rPr>
-  </w:style>
-  <w:style w:type="paragraph" w:styleId="Title">
-    <w:name w:val="Title"/>
-    <w:basedOn w:val="Normal"/>
-    <w:qFormat/>
-    <w:rsid w:val="002D420E"/>
-    <w:pPr>
-      <w:keepNext/>
-      <w:keepLines/>
-      <w:spacing w:before="360" w:after="160"/>
-      <w:jc w:val="center"/>
-    </w:pPr>
-    <w:rPr>
-      <w:rFonts w:ascii="Arial" w:hAnsi="Arial"/>
-      <w:b/>
-      <w:kern w:val="28"/>
-      <w:sz w:val="40"/>
-    </w:rPr>
-  </w:style>
-  <w:style w:type="paragraph" w:customStyle="1" w:styleId="Paragraph1">
-    <w:name w:val="Paragraph1"/>
-    <w:basedOn w:val="Normal"/>
-    <w:rsid w:val="002D420E"/>
-    <w:pPr>
-      <w:widowControl w:val="0"/>
-      <w:spacing w:before="80"/>
-      <w:jc w:val="both"/>
-    </w:pPr>
-  </w:style>
-  <w:style w:type="paragraph" w:customStyle="1" w:styleId="RevHistory">
-    <w:name w:val="RevHistory"/>
-    <w:basedOn w:val="Normal"/>
-    <w:rsid w:val="002D420E"/>
-    <w:pPr>
-      <w:pageBreakBefore/>
-      <w:widowControl w:val="0"/>
-      <w:spacing w:before="1280"/>
-      <w:jc w:val="center"/>
-    </w:pPr>
-    <w:rPr>
-      <w:sz w:val="36"/>
-    </w:rPr>
-  </w:style>
-  <w:style w:type="paragraph" w:customStyle="1" w:styleId="TableText">
-    <w:name w:val="Table Text"/>
-    <w:rsid w:val="002D420E"/>
-    <w:pPr>
-      <w:widowControl w:val="0"/>
-      <w:spacing w:before="40" w:after="40"/>
-    </w:pPr>
-  </w:style>
-  <w:style w:type="paragraph" w:customStyle="1" w:styleId="Paragraph2">
-    <w:name w:val="Paragraph2"/>
-    <w:basedOn w:val="Paragraph1"/>
-    <w:rsid w:val="002D420E"/>
-    <w:pPr>
-      <w:widowControl/>
-      <w:ind w:left="720"/>
-    </w:pPr>
-    <w:rPr>
-      <w:color w:val="000080"/>
-    </w:rPr>
-  </w:style>
-  <w:style w:type="paragraph" w:customStyle="1" w:styleId="Paragraph3">
-    <w:name w:val="Paragraph3"/>
-    <w:basedOn w:val="Paragraph1"/>
-    <w:rsid w:val="002D420E"/>
-    <w:pPr>
-      <w:ind w:left="1530"/>
-    </w:pPr>
-  </w:style>
-  <w:style w:type="paragraph" w:customStyle="1" w:styleId="Paragraph4">
-    <w:name w:val="Paragraph4"/>
-    <w:basedOn w:val="Paragraph1"/>
-    <w:rsid w:val="002D420E"/>
-    <w:pPr>
-      <w:ind w:left="2250"/>
-    </w:pPr>
-  </w:style>
-  <w:style w:type="paragraph" w:customStyle="1" w:styleId="Bullet1">
-    <w:name w:val="Bullet1"/>
-    <w:basedOn w:val="Normal"/>
-    <w:rsid w:val="002D420E"/>
-    <w:pPr>
-      <w:widowControl w:val="0"/>
-      <w:ind w:left="720" w:hanging="432"/>
-    </w:pPr>
-  </w:style>
-  <w:style w:type="paragraph" w:customStyle="1" w:styleId="Bullet2">
-    <w:name w:val="Bullet2"/>
-    <w:basedOn w:val="Bullet1"/>
-    <w:rsid w:val="002D420E"/>
-    <w:pPr>
-      <w:ind w:left="1440" w:hanging="360"/>
-    </w:pPr>
-  </w:style>
-  <w:style w:type="paragraph" w:styleId="TOC3">
-    <w:name w:val="toc 3"/>
-    <w:basedOn w:val="Normal"/>
-    <w:next w:val="Normal"/>
-    <w:autoRedefine/>
-    <w:uiPriority w:val="39"/>
-    <w:rsid w:val="002D420E"/>
-    <w:pPr>
-      <w:ind w:left="400"/>
-    </w:pPr>
-  </w:style>
-  <w:style w:type="paragraph" w:styleId="BalloonText">
-    <w:name w:val="Balloon Text"/>
-    <w:basedOn w:val="Normal"/>
-    <w:semiHidden/>
-    <w:rsid w:val="002D420E"/>
-    <w:rPr>
-      <w:rFonts w:ascii="Tahoma" w:hAnsi="Tahoma" w:cs="Tahoma"/>
-      <w:sz w:val="16"/>
-      <w:szCs w:val="16"/>
-    </w:rPr>
-  </w:style>
-  <w:style w:type="paragraph" w:styleId="ListParagraph">
-    <w:name w:val="List Paragraph"/>
-    <w:basedOn w:val="Normal"/>
-    <w:uiPriority w:val="34"/>
-    <w:qFormat/>
-    <w:rsid w:val="00A16533"/>
-    <w:pPr>
-      <w:ind w:left="720"/>
-      <w:contextualSpacing/>
-    </w:pPr>
-  </w:style>
-  <w:style w:type="table" w:styleId="TableGrid">
-    <w:name w:val="Table Grid"/>
-    <w:basedOn w:val="TableNormal"/>
-    <w:uiPriority w:val="59"/>
-    <w:rsid w:val="00A16533"/>
-    <w:rPr>
-      <w:rFonts w:eastAsiaTheme="minorHAnsi"/>
-    </w:rPr>
-    <w:tblPr>
-      <w:tblInd w:w="0" w:type="dxa"/>
-      <w:tblBorders>
-        <w:top w:val="single" w:sz="4" w:space="0" w:color="auto"/>
-        <w:left w:val="single" w:sz="4" w:space="0" w:color="auto"/>
-        <w:bottom w:val="single" w:sz="4" w:space="0" w:color="auto"/>
-        <w:right w:val="single" w:sz="4" w:space="0" w:color="auto"/>
-        <w:insideH w:val="single" w:sz="4" w:space="0" w:color="auto"/>
-        <w:insideV w:val="single" w:sz="4" w:space="0" w:color="auto"/>
-      </w:tblBorders>
-      <w:tblCellMar>
-        <w:top w:w="0" w:type="dxa"/>
-        <w:left w:w="108" w:type="dxa"/>
-        <w:bottom w:w="0" w:type="dxa"/>
-        <w:right w:w="108" w:type="dxa"/>
-      </w:tblCellMar>
     </w:tblPr>
   </w:style>
   <w:style w:type="character" w:styleId="Hyperlink">
@@ -15117,7 +14669,7 @@
 </file>
 
 <file path=customXml/itemProps4.xml><?xml version="1.0" encoding="utf-8"?>
-<ds:datastoreItem xmlns:ds="http://schemas.openxmlformats.org/officeDocument/2006/customXml" ds:itemID="{4B8EC600-5079-4908-BE20-B160ED431B63}">
+<ds:datastoreItem xmlns:ds="http://schemas.openxmlformats.org/officeDocument/2006/customXml" ds:itemID="{43C2B5E5-5298-4A58-9F01-26A16820AC95}">
   <ds:schemaRefs>
     <ds:schemaRef ds:uri="http://schemas.openxmlformats.org/officeDocument/2006/bibliography"/>
   </ds:schemaRefs>

</xml_diff>

<commit_message>
#449 competitor updates and remove unused util functions
</commit_message>
<xml_diff>
--- a/design/Design Specification - Capture - CRM Competitor Changes.docx
+++ b/design/Design Specification - Capture - CRM Competitor Changes.docx
@@ -611,21 +611,7 @@
               <w:rPr>
                 <w:rFonts w:asciiTheme="minorHAnsi" w:hAnsiTheme="minorHAnsi"/>
               </w:rPr>
-              <w:t xml:space="preserve">Completed the </w:t>
-            </w:r>
-            <w:proofErr w:type="spellStart"/>
-            <w:r>
-              <w:rPr>
-                <w:rFonts w:asciiTheme="minorHAnsi" w:hAnsiTheme="minorHAnsi"/>
-              </w:rPr>
-              <w:t>InfoPro</w:t>
-            </w:r>
-            <w:proofErr w:type="spellEnd"/>
-            <w:r>
-              <w:rPr>
-                <w:rFonts w:asciiTheme="minorHAnsi" w:hAnsiTheme="minorHAnsi"/>
-              </w:rPr>
-              <w:t xml:space="preserve"> interface section</w:t>
+              <w:t>Completed the InfoPro interface section</w:t>
             </w:r>
           </w:p>
         </w:tc>
@@ -980,6 +966,89 @@
           </w:p>
         </w:tc>
       </w:tr>
+      <w:tr>
+        <w:tc>
+          <w:tcPr>
+            <w:tcW w:w="1278" w:type="dxa"/>
+            <w:vAlign w:val="center"/>
+          </w:tcPr>
+          <w:p>
+            <w:pPr>
+              <w:pStyle w:val="TableText"/>
+              <w:rPr>
+                <w:rFonts w:asciiTheme="minorHAnsi" w:hAnsiTheme="minorHAnsi"/>
+              </w:rPr>
+            </w:pPr>
+            <w:r>
+              <w:rPr>
+                <w:rFonts w:asciiTheme="minorHAnsi" w:hAnsiTheme="minorHAnsi"/>
+              </w:rPr>
+              <w:t>4/1/2015</w:t>
+            </w:r>
+          </w:p>
+        </w:tc>
+        <w:tc>
+          <w:tcPr>
+            <w:tcW w:w="1080" w:type="dxa"/>
+            <w:vAlign w:val="center"/>
+          </w:tcPr>
+          <w:p>
+            <w:pPr>
+              <w:pStyle w:val="TableText"/>
+              <w:jc w:val="center"/>
+              <w:rPr>
+                <w:rFonts w:asciiTheme="minorHAnsi" w:hAnsiTheme="minorHAnsi"/>
+              </w:rPr>
+            </w:pPr>
+            <w:r>
+              <w:rPr>
+                <w:rFonts w:asciiTheme="minorHAnsi" w:hAnsiTheme="minorHAnsi"/>
+              </w:rPr>
+              <w:t>1.6</w:t>
+            </w:r>
+          </w:p>
+        </w:tc>
+        <w:tc>
+          <w:tcPr>
+            <w:tcW w:w="3814" w:type="dxa"/>
+            <w:vAlign w:val="center"/>
+          </w:tcPr>
+          <w:p>
+            <w:pPr>
+              <w:pStyle w:val="TableText"/>
+              <w:rPr>
+                <w:rFonts w:asciiTheme="minorHAnsi" w:hAnsiTheme="minorHAnsi"/>
+              </w:rPr>
+            </w:pPr>
+            <w:r>
+              <w:rPr>
+                <w:rFonts w:asciiTheme="minorHAnsi" w:hAnsiTheme="minorHAnsi"/>
+              </w:rPr>
+              <w:t>Added section 5.1 addendums for post review meeting changes</w:t>
+            </w:r>
+          </w:p>
+        </w:tc>
+        <w:tc>
+          <w:tcPr>
+            <w:tcW w:w="2576" w:type="dxa"/>
+            <w:vAlign w:val="center"/>
+          </w:tcPr>
+          <w:p>
+            <w:pPr>
+              <w:pStyle w:val="TableText"/>
+              <w:rPr>
+                <w:rFonts w:asciiTheme="minorHAnsi" w:hAnsiTheme="minorHAnsi"/>
+              </w:rPr>
+            </w:pPr>
+            <w:r>
+              <w:rPr>
+                <w:rFonts w:asciiTheme="minorHAnsi" w:hAnsiTheme="minorHAnsi"/>
+              </w:rPr>
+              <w:t>John Palubinskas</w:t>
+            </w:r>
+          </w:p>
+        </w:tc>
+      </w:tr>
     </w:tbl>
     <w:p>
       <w:pPr>
@@ -1021,8 +1090,6 @@
           <w:rFonts w:asciiTheme="minorHAnsi" w:hAnsiTheme="minorHAnsi" w:cs="Arial"/>
         </w:rPr>
       </w:pPr>
-      <w:bookmarkStart w:id="0" w:name="_GoBack"/>
-      <w:bookmarkEnd w:id="0"/>
     </w:p>
     <w:p>
       <w:pPr>
@@ -2571,12 +2638,12 @@
         </w:rPr>
         <w:fldChar w:fldCharType="end"/>
       </w:r>
-      <w:bookmarkStart w:id="1" w:name="_Toc314721060"/>
-      <w:bookmarkStart w:id="2" w:name="_Toc314721188"/>
-      <w:bookmarkStart w:id="3" w:name="_Toc314721491"/>
-      <w:bookmarkStart w:id="4" w:name="_Toc314823104"/>
-      <w:bookmarkStart w:id="5" w:name="_Toc314827285"/>
-      <w:bookmarkStart w:id="6" w:name="_Toc420970829"/>
+      <w:bookmarkStart w:id="0" w:name="_Toc314721060"/>
+      <w:bookmarkStart w:id="1" w:name="_Toc314721188"/>
+      <w:bookmarkStart w:id="2" w:name="_Toc314721491"/>
+      <w:bookmarkStart w:id="3" w:name="_Toc314823104"/>
+      <w:bookmarkStart w:id="4" w:name="_Toc314827285"/>
+      <w:bookmarkStart w:id="5" w:name="_Toc420970829"/>
       <w:r>
         <w:rPr>
           <w:rFonts w:asciiTheme="minorHAnsi" w:hAnsiTheme="minorHAnsi"/>
@@ -2593,13 +2660,13 @@
           <w:rFonts w:asciiTheme="minorHAnsi" w:hAnsiTheme="minorHAnsi"/>
         </w:rPr>
       </w:pPr>
-      <w:bookmarkStart w:id="7" w:name="_Toc413667981"/>
+      <w:bookmarkStart w:id="6" w:name="_Toc413667981"/>
+      <w:bookmarkEnd w:id="0"/>
       <w:bookmarkEnd w:id="1"/>
       <w:bookmarkEnd w:id="2"/>
       <w:bookmarkEnd w:id="3"/>
       <w:bookmarkEnd w:id="4"/>
       <w:bookmarkEnd w:id="5"/>
-      <w:bookmarkEnd w:id="6"/>
       <w:r>
         <w:rPr>
           <w:rFonts w:asciiTheme="minorHAnsi" w:hAnsiTheme="minorHAnsi"/>
@@ -2607,7 +2674,7 @@
         <w:lastRenderedPageBreak/>
         <w:t>Business Requirements</w:t>
       </w:r>
-      <w:bookmarkEnd w:id="7"/>
+      <w:bookmarkEnd w:id="6"/>
     </w:p>
     <w:p>
       <w:pPr>
@@ -2617,101 +2684,101 @@
           <w:rFonts w:asciiTheme="minorHAnsi" w:hAnsiTheme="minorHAnsi"/>
         </w:rPr>
       </w:pPr>
-      <w:bookmarkStart w:id="8" w:name="_Toc342757859"/>
-      <w:bookmarkStart w:id="9" w:name="_Toc346297767"/>
-      <w:bookmarkStart w:id="10" w:name="_Toc404134497"/>
-      <w:bookmarkStart w:id="11" w:name="_Toc413667982"/>
+      <w:bookmarkStart w:id="7" w:name="_Toc342757859"/>
+      <w:bookmarkStart w:id="8" w:name="_Toc346297767"/>
+      <w:bookmarkStart w:id="9" w:name="_Toc404134497"/>
+      <w:bookmarkStart w:id="10" w:name="_Toc413667982"/>
       <w:r>
         <w:rPr>
           <w:rFonts w:asciiTheme="minorHAnsi" w:hAnsiTheme="minorHAnsi"/>
         </w:rPr>
         <w:t xml:space="preserve">Purpose of the </w:t>
       </w:r>
+      <w:bookmarkEnd w:id="7"/>
       <w:bookmarkEnd w:id="8"/>
       <w:bookmarkEnd w:id="9"/>
+      <w:r>
+        <w:rPr>
+          <w:rFonts w:asciiTheme="minorHAnsi" w:hAnsiTheme="minorHAnsi"/>
+        </w:rPr>
+        <w:t>Design Specification</w:t>
+      </w:r>
       <w:bookmarkEnd w:id="10"/>
-      <w:r>
-        <w:rPr>
-          <w:rFonts w:asciiTheme="minorHAnsi" w:hAnsiTheme="minorHAnsi"/>
-        </w:rPr>
-        <w:t>Design Specification</w:t>
+    </w:p>
+    <w:p>
+      <w:pPr>
+        <w:pStyle w:val="BodyText"/>
+        <w:rPr>
+          <w:rFonts w:asciiTheme="minorHAnsi" w:hAnsiTheme="minorHAnsi"/>
+        </w:rPr>
+      </w:pPr>
+      <w:r>
+        <w:rPr>
+          <w:rFonts w:asciiTheme="minorHAnsi" w:hAnsiTheme="minorHAnsi"/>
+        </w:rPr>
+        <w:t xml:space="preserve">This document highlights </w:t>
+      </w:r>
+      <w:r>
+        <w:rPr>
+          <w:rFonts w:asciiTheme="minorHAnsi" w:hAnsiTheme="minorHAnsi"/>
+        </w:rPr>
+        <w:t>the redesign of</w:t>
+      </w:r>
+      <w:r>
+        <w:rPr>
+          <w:rFonts w:asciiTheme="minorHAnsi" w:hAnsiTheme="minorHAnsi"/>
+        </w:rPr>
+        <w:t xml:space="preserve"> </w:t>
+      </w:r>
+      <w:r>
+        <w:rPr>
+          <w:rFonts w:asciiTheme="minorHAnsi" w:hAnsiTheme="minorHAnsi"/>
+        </w:rPr>
+        <w:t>Competitors to be part of the container configuration section of a quote</w:t>
+      </w:r>
+      <w:r>
+        <w:rPr>
+          <w:rFonts w:asciiTheme="minorHAnsi" w:hAnsiTheme="minorHAnsi"/>
+        </w:rPr>
+        <w:t xml:space="preserve">.  </w:t>
+      </w:r>
+      <w:r>
+        <w:rPr>
+          <w:rFonts w:asciiTheme="minorHAnsi" w:hAnsiTheme="minorHAnsi"/>
+        </w:rPr>
+        <w:t>This functionality will allow quoting new business for a site that is serviced by multiple competitors within a single quote.</w:t>
+      </w:r>
+      <w:r>
+        <w:rPr>
+          <w:rFonts w:asciiTheme="minorHAnsi" w:hAnsiTheme="minorHAnsi"/>
+        </w:rPr>
+        <w:t xml:space="preserve">  </w:t>
+      </w:r>
+    </w:p>
+    <w:p>
+      <w:pPr>
+        <w:pStyle w:val="Heading3"/>
+        <w:rPr>
+          <w:rFonts w:asciiTheme="minorHAnsi" w:hAnsiTheme="minorHAnsi"/>
+        </w:rPr>
+      </w:pPr>
+      <w:bookmarkStart w:id="11" w:name="_Toc413667983"/>
+      <w:bookmarkStart w:id="12" w:name="_Toc342757861"/>
+      <w:bookmarkStart w:id="13" w:name="_Toc346297769"/>
+      <w:bookmarkStart w:id="14" w:name="_Toc404134499"/>
+      <w:r>
+        <w:rPr>
+          <w:rFonts w:asciiTheme="minorHAnsi" w:hAnsiTheme="minorHAnsi"/>
+        </w:rPr>
+        <w:t>Business Functional Requirements</w:t>
+      </w:r>
+      <w:r>
+        <w:rPr>
+          <w:rFonts w:asciiTheme="minorHAnsi" w:hAnsiTheme="minorHAnsi"/>
+        </w:rPr>
+        <w:t xml:space="preserve"> / Configuration</w:t>
       </w:r>
       <w:bookmarkEnd w:id="11"/>
-    </w:p>
-    <w:p>
-      <w:pPr>
-        <w:pStyle w:val="BodyText"/>
-        <w:rPr>
-          <w:rFonts w:asciiTheme="minorHAnsi" w:hAnsiTheme="minorHAnsi"/>
-        </w:rPr>
-      </w:pPr>
-      <w:r>
-        <w:rPr>
-          <w:rFonts w:asciiTheme="minorHAnsi" w:hAnsiTheme="minorHAnsi"/>
-        </w:rPr>
-        <w:t xml:space="preserve">This document highlights </w:t>
-      </w:r>
-      <w:r>
-        <w:rPr>
-          <w:rFonts w:asciiTheme="minorHAnsi" w:hAnsiTheme="minorHAnsi"/>
-        </w:rPr>
-        <w:t>the redesign of</w:t>
-      </w:r>
-      <w:r>
-        <w:rPr>
-          <w:rFonts w:asciiTheme="minorHAnsi" w:hAnsiTheme="minorHAnsi"/>
-        </w:rPr>
-        <w:t xml:space="preserve"> </w:t>
-      </w:r>
-      <w:r>
-        <w:rPr>
-          <w:rFonts w:asciiTheme="minorHAnsi" w:hAnsiTheme="minorHAnsi"/>
-        </w:rPr>
-        <w:t>Competitors to be part of the container configuration section of a quote</w:t>
-      </w:r>
-      <w:r>
-        <w:rPr>
-          <w:rFonts w:asciiTheme="minorHAnsi" w:hAnsiTheme="minorHAnsi"/>
-        </w:rPr>
-        <w:t xml:space="preserve">.  </w:t>
-      </w:r>
-      <w:r>
-        <w:rPr>
-          <w:rFonts w:asciiTheme="minorHAnsi" w:hAnsiTheme="minorHAnsi"/>
-        </w:rPr>
-        <w:t>This functionality will allow quoting new business for a site that is serviced by multiple competitors within a single quote.</w:t>
-      </w:r>
-      <w:r>
-        <w:rPr>
-          <w:rFonts w:asciiTheme="minorHAnsi" w:hAnsiTheme="minorHAnsi"/>
-        </w:rPr>
-        <w:t xml:space="preserve">  </w:t>
-      </w:r>
-    </w:p>
-    <w:p>
-      <w:pPr>
-        <w:pStyle w:val="Heading3"/>
-        <w:rPr>
-          <w:rFonts w:asciiTheme="minorHAnsi" w:hAnsiTheme="minorHAnsi"/>
-        </w:rPr>
-      </w:pPr>
-      <w:bookmarkStart w:id="12" w:name="_Toc413667983"/>
-      <w:bookmarkStart w:id="13" w:name="_Toc342757861"/>
-      <w:bookmarkStart w:id="14" w:name="_Toc346297769"/>
-      <w:bookmarkStart w:id="15" w:name="_Toc404134499"/>
-      <w:r>
-        <w:rPr>
-          <w:rFonts w:asciiTheme="minorHAnsi" w:hAnsiTheme="minorHAnsi"/>
-        </w:rPr>
-        <w:t>Business Functional Requirements</w:t>
-      </w:r>
-      <w:r>
-        <w:rPr>
-          <w:rFonts w:asciiTheme="minorHAnsi" w:hAnsiTheme="minorHAnsi"/>
-        </w:rPr>
-        <w:t xml:space="preserve"> / Configuration</w:t>
-      </w:r>
-      <w:bookmarkEnd w:id="12"/>
     </w:p>
     <w:p>
       <w:pPr>
@@ -2900,21 +2967,7 @@
               <w:rPr>
                 <w:rFonts w:asciiTheme="minorHAnsi" w:hAnsiTheme="minorHAnsi"/>
               </w:rPr>
-              <w:t xml:space="preserve">On the </w:t>
-            </w:r>
-            <w:proofErr w:type="spellStart"/>
-            <w:r>
-              <w:rPr>
-                <w:rFonts w:asciiTheme="minorHAnsi" w:hAnsiTheme="minorHAnsi"/>
-              </w:rPr>
-              <w:t>config</w:t>
-            </w:r>
-            <w:proofErr w:type="spellEnd"/>
-            <w:r>
-              <w:rPr>
-                <w:rFonts w:asciiTheme="minorHAnsi" w:hAnsiTheme="minorHAnsi"/>
-              </w:rPr>
-              <w:t xml:space="preserve"> page display a dropdown list of the competitors for that division</w:t>
+              <w:t>On the config page display a dropdown list of the competitors for that division</w:t>
             </w:r>
             <w:r>
               <w:rPr>
@@ -2965,7 +3018,6 @@
             <w:r>
               <w:rPr>
                 <w:rFonts w:asciiTheme="minorHAnsi" w:hAnsiTheme="minorHAnsi"/>
-                <w:highlight w:val="yellow"/>
               </w:rPr>
               <w:t>should be displayed alphabetically</w:t>
             </w:r>
@@ -3160,12 +3212,12 @@
                 <w:rFonts w:asciiTheme="minorHAnsi" w:hAnsiTheme="minorHAnsi"/>
               </w:rPr>
             </w:pPr>
-            <w:bookmarkStart w:id="16" w:name="_Toc342757862"/>
-            <w:bookmarkStart w:id="17" w:name="_Toc346297770"/>
-            <w:bookmarkStart w:id="18" w:name="_Toc404134500"/>
+            <w:bookmarkStart w:id="15" w:name="_Toc342757862"/>
+            <w:bookmarkStart w:id="16" w:name="_Toc346297770"/>
+            <w:bookmarkStart w:id="17" w:name="_Toc404134500"/>
+            <w:bookmarkEnd w:id="12"/>
             <w:bookmarkEnd w:id="13"/>
             <w:bookmarkEnd w:id="14"/>
-            <w:bookmarkEnd w:id="15"/>
           </w:p>
           <w:p>
             <w:pPr>
@@ -3346,10 +3398,10 @@
                   <v:path o:extrusionok="f" gradientshapeok="t" o:connecttype="rect"/>
                   <o:lock v:ext="edit" aspectratio="t"/>
                 </v:shapetype>
-                <v:shape id="_x0000_i1025" type="#_x0000_t75" style="width:102.1pt;height:67.15pt" o:ole="">
+                <v:shape id="_x0000_i1025" type="#_x0000_t75" style="width:102pt;height:67pt" o:ole="">
                   <v:imagedata r:id="rId15" o:title=""/>
                 </v:shape>
-                <o:OLEObject Type="Embed" ProgID="AcroExch.Document.11" ShapeID="_x0000_i1025" DrawAspect="Icon" ObjectID="_1488974623" r:id="rId16"/>
+                <o:OLEObject Type="Embed" ProgID="AcroExch.Document.11" ShapeID="_x0000_i1025" DrawAspect="Icon" ObjectID="_1489408951" r:id="rId16"/>
               </w:object>
             </w:r>
           </w:p>
@@ -3474,21 +3526,7 @@
               <w:rPr>
                 <w:rFonts w:asciiTheme="minorHAnsi" w:hAnsiTheme="minorHAnsi"/>
               </w:rPr>
-              <w:t xml:space="preserve">Rate Adjustment – Rollback due to </w:t>
-            </w:r>
-            <w:proofErr w:type="spellStart"/>
-            <w:r>
-              <w:rPr>
-                <w:rFonts w:asciiTheme="minorHAnsi" w:hAnsiTheme="minorHAnsi"/>
-              </w:rPr>
-              <w:t>Competitve</w:t>
-            </w:r>
-            <w:proofErr w:type="spellEnd"/>
-            <w:r>
-              <w:rPr>
-                <w:rFonts w:asciiTheme="minorHAnsi" w:hAnsiTheme="minorHAnsi"/>
-              </w:rPr>
-              <w:t xml:space="preserve"> Bid</w:t>
+              <w:t>Rate Adjustment – Rollback due to Competitve Bid</w:t>
             </w:r>
           </w:p>
           <w:p>
@@ -3709,14 +3747,14 @@
           <w:rFonts w:asciiTheme="minorHAnsi" w:hAnsiTheme="minorHAnsi"/>
         </w:rPr>
       </w:pPr>
-      <w:bookmarkStart w:id="19" w:name="_Toc413667984"/>
+      <w:bookmarkStart w:id="18" w:name="_Toc413667984"/>
       <w:r>
         <w:rPr>
           <w:rFonts w:asciiTheme="minorHAnsi" w:hAnsiTheme="minorHAnsi"/>
         </w:rPr>
         <w:t>Technical Design Requirements</w:t>
       </w:r>
-      <w:bookmarkEnd w:id="19"/>
+      <w:bookmarkEnd w:id="18"/>
       <w:r>
         <w:rPr>
           <w:rFonts w:asciiTheme="minorHAnsi" w:hAnsiTheme="minorHAnsi"/>
@@ -3850,7 +3888,6 @@
                 <w:rFonts w:asciiTheme="minorHAnsi" w:hAnsiTheme="minorHAnsi"/>
               </w:rPr>
             </w:pPr>
-            <w:proofErr w:type="spellStart"/>
             <w:r>
               <w:rPr>
                 <w:rFonts w:asciiTheme="minorHAnsi" w:hAnsiTheme="minorHAnsi"/>
@@ -3863,7 +3900,6 @@
               </w:rPr>
               <w:t>ig</w:t>
             </w:r>
-            <w:proofErr w:type="spellEnd"/>
           </w:p>
         </w:tc>
         <w:tc>
@@ -3929,21 +3965,7 @@
               <w:rPr>
                 <w:rFonts w:asciiTheme="minorHAnsi" w:hAnsiTheme="minorHAnsi"/>
               </w:rPr>
-              <w:t xml:space="preserve">to small and large container </w:t>
-            </w:r>
-            <w:proofErr w:type="spellStart"/>
-            <w:r>
-              <w:rPr>
-                <w:rFonts w:asciiTheme="minorHAnsi" w:hAnsiTheme="minorHAnsi"/>
-              </w:rPr>
-              <w:t>configs</w:t>
-            </w:r>
-            <w:proofErr w:type="spellEnd"/>
-            <w:r>
-              <w:rPr>
-                <w:rFonts w:asciiTheme="minorHAnsi" w:hAnsiTheme="minorHAnsi"/>
-              </w:rPr>
-              <w:t xml:space="preserve"> per </w:t>
+              <w:t xml:space="preserve">to small and large container configs per </w:t>
             </w:r>
             <w:r>
               <w:rPr>
@@ -4004,16 +4026,8 @@
               <w:rPr>
                 <w:rFonts w:asciiTheme="minorHAnsi" w:hAnsiTheme="minorHAnsi"/>
               </w:rPr>
-              <w:t xml:space="preserve">- Small Container </w:t>
-            </w:r>
-            <w:proofErr w:type="spellStart"/>
-            <w:r>
-              <w:rPr>
-                <w:rFonts w:asciiTheme="minorHAnsi" w:hAnsiTheme="minorHAnsi"/>
-              </w:rPr>
-              <w:t>Config</w:t>
-            </w:r>
-            <w:proofErr w:type="spellEnd"/>
+              <w:t>- Small Container Config</w:t>
+            </w:r>
             <w:r>
               <w:rPr>
                 <w:rFonts w:asciiTheme="minorHAnsi" w:hAnsiTheme="minorHAnsi"/>
@@ -4085,16 +4099,8 @@
               <w:rPr>
                 <w:rFonts w:asciiTheme="minorHAnsi" w:hAnsiTheme="minorHAnsi"/>
               </w:rPr>
-              <w:t xml:space="preserve">- Large Container </w:t>
-            </w:r>
-            <w:proofErr w:type="spellStart"/>
-            <w:r>
-              <w:rPr>
-                <w:rFonts w:asciiTheme="minorHAnsi" w:hAnsiTheme="minorHAnsi"/>
-              </w:rPr>
-              <w:t>Config</w:t>
-            </w:r>
-            <w:proofErr w:type="spellEnd"/>
+              <w:t>- Large Container Config</w:t>
+            </w:r>
             <w:r>
               <w:rPr>
                 <w:rFonts w:asciiTheme="minorHAnsi" w:hAnsiTheme="minorHAnsi"/>
@@ -4125,35 +4131,7 @@
               <w:rPr>
                 <w:rFonts w:asciiTheme="minorHAnsi" w:hAnsiTheme="minorHAnsi"/>
               </w:rPr>
-              <w:t xml:space="preserve">Modify any constraint rules based on the </w:t>
-            </w:r>
-            <w:proofErr w:type="spellStart"/>
-            <w:r>
-              <w:rPr>
-                <w:rFonts w:asciiTheme="minorHAnsi" w:hAnsiTheme="minorHAnsi"/>
-              </w:rPr>
-              <w:t>Area_Competitor</w:t>
-            </w:r>
-            <w:proofErr w:type="spellEnd"/>
-            <w:r>
-              <w:rPr>
-                <w:rFonts w:asciiTheme="minorHAnsi" w:hAnsiTheme="minorHAnsi"/>
-              </w:rPr>
-              <w:t xml:space="preserve"> table to use </w:t>
-            </w:r>
-            <w:proofErr w:type="spellStart"/>
-            <w:r>
-              <w:rPr>
-                <w:rFonts w:asciiTheme="minorHAnsi" w:hAnsiTheme="minorHAnsi"/>
-              </w:rPr>
-              <w:t>div_competitor_adj</w:t>
-            </w:r>
-            <w:proofErr w:type="spellEnd"/>
-            <w:r>
-              <w:rPr>
-                <w:rFonts w:asciiTheme="minorHAnsi" w:hAnsiTheme="minorHAnsi"/>
-              </w:rPr>
-              <w:t xml:space="preserve"> where needed.</w:t>
+              <w:t>Modify any constraint rules based on the Area_Competitor table to use div_competitor_adj where needed.</w:t>
             </w:r>
           </w:p>
           <w:p>
@@ -4173,21 +4151,7 @@
               <w:rPr>
                 <w:rFonts w:asciiTheme="minorHAnsi" w:hAnsiTheme="minorHAnsi"/>
               </w:rPr>
-              <w:t>Constrain the competitor dropdown to only display competitors based on the selected division for the quote (</w:t>
-            </w:r>
-            <w:proofErr w:type="spellStart"/>
-            <w:r>
-              <w:rPr>
-                <w:rFonts w:asciiTheme="minorHAnsi" w:hAnsiTheme="minorHAnsi"/>
-              </w:rPr>
-              <w:t>division_quote</w:t>
-            </w:r>
-            <w:proofErr w:type="spellEnd"/>
-            <w:r>
-              <w:rPr>
-                <w:rFonts w:asciiTheme="minorHAnsi" w:hAnsiTheme="minorHAnsi"/>
-              </w:rPr>
-              <w:t>)</w:t>
+              <w:t>Constrain the competitor dropdown to only display competitors based on the selected division for the quote (division_quote)</w:t>
             </w:r>
           </w:p>
           <w:p>
@@ -4207,30 +4171,8 @@
               <w:rPr>
                 <w:rFonts w:asciiTheme="minorHAnsi" w:hAnsiTheme="minorHAnsi"/>
               </w:rPr>
-              <w:t>Update all competitor menu items to be the Displayed Text (</w:t>
-            </w:r>
-            <w:proofErr w:type="spellStart"/>
-            <w:r>
-              <w:rPr>
-                <w:rFonts w:asciiTheme="minorHAnsi" w:hAnsiTheme="minorHAnsi"/>
-              </w:rPr>
-              <w:t>Competitor_Nm</w:t>
-            </w:r>
-            <w:proofErr w:type="spellEnd"/>
-            <w:r>
-              <w:rPr>
-                <w:rFonts w:asciiTheme="minorHAnsi" w:hAnsiTheme="minorHAnsi"/>
-              </w:rPr>
-              <w:t>) and Variable Name (</w:t>
-            </w:r>
-            <w:proofErr w:type="spellStart"/>
-            <w:r>
-              <w:rPr>
-                <w:rFonts w:asciiTheme="minorHAnsi" w:hAnsiTheme="minorHAnsi"/>
-              </w:rPr>
-              <w:t>Competitor_Cd</w:t>
-            </w:r>
-            <w:proofErr w:type="spellEnd"/>
+              <w:t>Update all competitor menu items to be the Displayed Text (Competitor_Nm) and Variable Name (Competitor_Cd</w:t>
+            </w:r>
             <w:r>
               <w:rPr>
                 <w:rFonts w:asciiTheme="minorHAnsi" w:hAnsiTheme="minorHAnsi"/>
@@ -4514,21 +4456,7 @@
               <w:rPr>
                 <w:rFonts w:asciiTheme="minorHAnsi" w:hAnsiTheme="minorHAnsi"/>
               </w:rPr>
-              <w:t xml:space="preserve">that </w:t>
-            </w:r>
-            <w:proofErr w:type="spellStart"/>
-            <w:r>
-              <w:rPr>
-                <w:rFonts w:asciiTheme="minorHAnsi" w:hAnsiTheme="minorHAnsi"/>
-              </w:rPr>
-              <w:t>refrerence</w:t>
-            </w:r>
-            <w:proofErr w:type="spellEnd"/>
-            <w:r>
-              <w:rPr>
-                <w:rFonts w:asciiTheme="minorHAnsi" w:hAnsiTheme="minorHAnsi"/>
-              </w:rPr>
-              <w:t xml:space="preserve"> ‘New/New’ as needed</w:t>
+              <w:t>that refrerence ‘New/New’ as needed</w:t>
             </w:r>
           </w:p>
           <w:p>
@@ -4852,44 +4780,8 @@
               <w:rPr>
                 <w:rFonts w:asciiTheme="minorHAnsi" w:hAnsiTheme="minorHAnsi"/>
               </w:rPr>
-              <w:t xml:space="preserve"> the </w:t>
-            </w:r>
-            <w:proofErr w:type="spellStart"/>
-            <w:r>
-              <w:rPr>
-                <w:rFonts w:asciiTheme="minorHAnsi" w:hAnsiTheme="minorHAnsi"/>
-              </w:rPr>
-              <w:t>transactionCode_line</w:t>
-            </w:r>
-            <w:proofErr w:type="spellEnd"/>
-            <w:r>
-              <w:rPr>
-                <w:rFonts w:asciiTheme="minorHAnsi" w:hAnsiTheme="minorHAnsi"/>
-              </w:rPr>
-              <w:t xml:space="preserve">, </w:t>
-            </w:r>
-            <w:proofErr w:type="spellStart"/>
-            <w:r>
-              <w:rPr>
-                <w:rFonts w:asciiTheme="minorHAnsi" w:hAnsiTheme="minorHAnsi"/>
-              </w:rPr>
-              <w:t>reasonCode_line</w:t>
-            </w:r>
-            <w:proofErr w:type="spellEnd"/>
-            <w:r>
-              <w:rPr>
-                <w:rFonts w:asciiTheme="minorHAnsi" w:hAnsiTheme="minorHAnsi"/>
-              </w:rPr>
-              <w:t xml:space="preserve">, </w:t>
-            </w:r>
-            <w:proofErr w:type="spellStart"/>
-            <w:r>
-              <w:rPr>
-                <w:rFonts w:asciiTheme="minorHAnsi" w:hAnsiTheme="minorHAnsi"/>
-              </w:rPr>
-              <w:t>competitorCode_line</w:t>
-            </w:r>
-            <w:proofErr w:type="spellEnd"/>
+              <w:t xml:space="preserve"> the transactionCode_line, reasonCode_line, competitorCode_line</w:t>
+            </w:r>
           </w:p>
           <w:p>
             <w:pPr>
@@ -5062,19 +4954,11 @@
                 <w:rFonts w:asciiTheme="minorHAnsi" w:hAnsiTheme="minorHAnsi"/>
               </w:rPr>
             </w:pPr>
-            <w:proofErr w:type="spellStart"/>
-            <w:r>
-              <w:rPr>
-                <w:rFonts w:asciiTheme="minorHAnsi" w:hAnsiTheme="minorHAnsi"/>
-              </w:rPr>
-              <w:t>InfoPro</w:t>
-            </w:r>
-            <w:proofErr w:type="spellEnd"/>
-            <w:r>
-              <w:rPr>
-                <w:rFonts w:asciiTheme="minorHAnsi" w:hAnsiTheme="minorHAnsi"/>
-              </w:rPr>
-              <w:t xml:space="preserve"> Interf</w:t>
+            <w:r>
+              <w:rPr>
+                <w:rFonts w:asciiTheme="minorHAnsi" w:hAnsiTheme="minorHAnsi"/>
+              </w:rPr>
+              <w:t>InfoPro Interf</w:t>
             </w:r>
             <w:r>
               <w:rPr>
@@ -5128,14 +5012,12 @@
                 <w:rFonts w:asciiTheme="minorHAnsi" w:hAnsiTheme="minorHAnsi"/>
               </w:rPr>
             </w:pPr>
-            <w:proofErr w:type="spellStart"/>
             <w:r>
               <w:rPr>
                 <w:rFonts w:asciiTheme="minorHAnsi" w:hAnsiTheme="minorHAnsi"/>
               </w:rPr>
               <w:t>transactionCode_line</w:t>
             </w:r>
-            <w:proofErr w:type="spellEnd"/>
             <w:r>
               <w:rPr>
                 <w:rFonts w:asciiTheme="minorHAnsi" w:hAnsiTheme="minorHAnsi"/>
@@ -5154,14 +5036,12 @@
                 <w:rFonts w:asciiTheme="minorHAnsi" w:hAnsiTheme="minorHAnsi"/>
               </w:rPr>
             </w:pPr>
-            <w:proofErr w:type="spellStart"/>
             <w:r>
               <w:rPr>
                 <w:rFonts w:asciiTheme="minorHAnsi" w:hAnsiTheme="minorHAnsi"/>
               </w:rPr>
               <w:t>reasonCode_line</w:t>
             </w:r>
-            <w:proofErr w:type="spellEnd"/>
             <w:r>
               <w:rPr>
                 <w:rFonts w:asciiTheme="minorHAnsi" w:hAnsiTheme="minorHAnsi"/>
@@ -5180,60 +5060,17 @@
                 <w:rFonts w:asciiTheme="minorHAnsi" w:hAnsiTheme="minorHAnsi"/>
               </w:rPr>
             </w:pPr>
-            <w:proofErr w:type="spellStart"/>
             <w:r>
               <w:rPr>
                 <w:rFonts w:asciiTheme="minorHAnsi" w:hAnsiTheme="minorHAnsi"/>
               </w:rPr>
               <w:t>competitorCode_line</w:t>
             </w:r>
-            <w:proofErr w:type="spellEnd"/>
             <w:r>
               <w:rPr>
                 <w:rFonts w:asciiTheme="minorHAnsi" w:hAnsiTheme="minorHAnsi"/>
               </w:rPr>
               <w:t xml:space="preserve"> – 3 character competitor code</w:t>
-            </w:r>
-          </w:p>
-          <w:p>
-            <w:pPr>
-              <w:pStyle w:val="ListParagraph"/>
-              <w:ind w:left="360"/>
-              <w:rPr>
-                <w:rFonts w:asciiTheme="minorHAnsi" w:hAnsiTheme="minorHAnsi"/>
-              </w:rPr>
-            </w:pPr>
-          </w:p>
-          <w:p>
-            <w:pPr>
-              <w:pStyle w:val="ListParagraph"/>
-              <w:ind w:left="252"/>
-              <w:rPr>
-                <w:rFonts w:asciiTheme="minorHAnsi" w:hAnsiTheme="minorHAnsi"/>
-                <w:b/>
-              </w:rPr>
-            </w:pPr>
-            <w:r>
-              <w:rPr>
-                <w:rFonts w:asciiTheme="minorHAnsi" w:hAnsiTheme="minorHAnsi"/>
-                <w:b/>
-              </w:rPr>
-              <w:t>Retired Attributes</w:t>
-            </w:r>
-          </w:p>
-          <w:p>
-            <w:pPr>
-              <w:pStyle w:val="ListParagraph"/>
-              <w:ind w:left="360"/>
-              <w:rPr>
-                <w:rFonts w:asciiTheme="minorHAnsi" w:hAnsiTheme="minorHAnsi"/>
-              </w:rPr>
-            </w:pPr>
-            <w:r>
-              <w:rPr>
-                <w:rFonts w:asciiTheme="minorHAnsi" w:hAnsiTheme="minorHAnsi"/>
-              </w:rPr>
-              <w:t>For this release, we will populate the existing attributes below with the corresponding line item attributes from the first line item.  Note that this is temporary.  In a future release, these attributes will be retained but blanked out.</w:t>
             </w:r>
           </w:p>
           <w:p>
@@ -5247,14 +5084,53 @@
                 <w:rFonts w:asciiTheme="minorHAnsi" w:hAnsiTheme="minorHAnsi"/>
               </w:rPr>
             </w:pPr>
-            <w:proofErr w:type="spellStart"/>
-            <w:r>
-              <w:rPr>
-                <w:rFonts w:asciiTheme="minorHAnsi" w:hAnsiTheme="minorHAnsi"/>
-              </w:rPr>
-              <w:t>transactionCode_quote</w:t>
-            </w:r>
-            <w:proofErr w:type="spellEnd"/>
+            <w:r>
+              <w:rPr>
+                <w:rFonts w:asciiTheme="minorHAnsi" w:hAnsiTheme="minorHAnsi"/>
+              </w:rPr>
+              <w:t>competitorFactor_line – float value containing the competitor adjustment factor (no Infopro impact as they do not consume this attribute)</w:t>
+            </w:r>
+          </w:p>
+          <w:p>
+            <w:pPr>
+              <w:pStyle w:val="ListParagraph"/>
+              <w:ind w:left="360"/>
+              <w:rPr>
+                <w:rFonts w:asciiTheme="minorHAnsi" w:hAnsiTheme="minorHAnsi"/>
+              </w:rPr>
+            </w:pPr>
+          </w:p>
+          <w:p>
+            <w:pPr>
+              <w:pStyle w:val="ListParagraph"/>
+              <w:ind w:left="252"/>
+              <w:rPr>
+                <w:rFonts w:asciiTheme="minorHAnsi" w:hAnsiTheme="minorHAnsi"/>
+                <w:b/>
+              </w:rPr>
+            </w:pPr>
+            <w:r>
+              <w:rPr>
+                <w:rFonts w:asciiTheme="minorHAnsi" w:hAnsiTheme="minorHAnsi"/>
+                <w:b/>
+              </w:rPr>
+              <w:t>Retired Attributes</w:t>
+            </w:r>
+          </w:p>
+          <w:p>
+            <w:pPr>
+              <w:pStyle w:val="ListParagraph"/>
+              <w:ind w:left="360"/>
+              <w:rPr>
+                <w:rFonts w:asciiTheme="minorHAnsi" w:hAnsiTheme="minorHAnsi"/>
+              </w:rPr>
+            </w:pPr>
+            <w:r>
+              <w:rPr>
+                <w:rFonts w:asciiTheme="minorHAnsi" w:hAnsiTheme="minorHAnsi"/>
+              </w:rPr>
+              <w:t>For this release, we will populate the existing attributes below with the corresponding line item attributes from the first line item.  Note that this is temporary.  In a future release, these attributes will be retained but blanked out.</w:t>
+            </w:r>
           </w:p>
           <w:p>
             <w:pPr>
@@ -5267,14 +5143,12 @@
                 <w:rFonts w:asciiTheme="minorHAnsi" w:hAnsiTheme="minorHAnsi"/>
               </w:rPr>
             </w:pPr>
-            <w:proofErr w:type="spellStart"/>
-            <w:r>
-              <w:rPr>
-                <w:rFonts w:asciiTheme="minorHAnsi" w:hAnsiTheme="minorHAnsi"/>
-              </w:rPr>
-              <w:t>reasonCode_quote</w:t>
-            </w:r>
-            <w:proofErr w:type="spellEnd"/>
+            <w:r>
+              <w:rPr>
+                <w:rFonts w:asciiTheme="minorHAnsi" w:hAnsiTheme="minorHAnsi"/>
+              </w:rPr>
+              <w:t>transactionCode_quote</w:t>
+            </w:r>
           </w:p>
           <w:p>
             <w:pPr>
@@ -5287,14 +5161,48 @@
                 <w:rFonts w:asciiTheme="minorHAnsi" w:hAnsiTheme="minorHAnsi"/>
               </w:rPr>
             </w:pPr>
-            <w:proofErr w:type="spellStart"/>
+            <w:r>
+              <w:rPr>
+                <w:rFonts w:asciiTheme="minorHAnsi" w:hAnsiTheme="minorHAnsi"/>
+              </w:rPr>
+              <w:t>reasonCode_quote</w:t>
+            </w:r>
+          </w:p>
+          <w:p>
+            <w:pPr>
+              <w:pStyle w:val="ListParagraph"/>
+              <w:numPr>
+                <w:ilvl w:val="0"/>
+                <w:numId w:val="39"/>
+              </w:numPr>
+              <w:rPr>
+                <w:rFonts w:asciiTheme="minorHAnsi" w:hAnsiTheme="minorHAnsi"/>
+              </w:rPr>
+            </w:pPr>
             <w:r>
               <w:rPr>
                 <w:rFonts w:asciiTheme="minorHAnsi" w:hAnsiTheme="minorHAnsi"/>
               </w:rPr>
               <w:t>competitorCode_quote</w:t>
             </w:r>
-            <w:proofErr w:type="spellEnd"/>
+          </w:p>
+          <w:p>
+            <w:pPr>
+              <w:pStyle w:val="ListParagraph"/>
+              <w:numPr>
+                <w:ilvl w:val="0"/>
+                <w:numId w:val="39"/>
+              </w:numPr>
+              <w:rPr>
+                <w:rFonts w:asciiTheme="minorHAnsi" w:hAnsiTheme="minorHAnsi"/>
+              </w:rPr>
+            </w:pPr>
+            <w:r>
+              <w:rPr>
+                <w:rFonts w:asciiTheme="minorHAnsi" w:hAnsiTheme="minorHAnsi"/>
+              </w:rPr>
+              <w:t>competitorFactor_quote</w:t>
+            </w:r>
           </w:p>
           <w:p>
             <w:pPr>
@@ -5375,35 +5283,7 @@
               <w:rPr>
                 <w:rFonts w:asciiTheme="minorHAnsi" w:hAnsiTheme="minorHAnsi"/>
               </w:rPr>
-              <w:t xml:space="preserve">As competitors are now based on the divisional table </w:t>
-            </w:r>
-            <w:proofErr w:type="spellStart"/>
-            <w:r>
-              <w:rPr>
-                <w:rFonts w:asciiTheme="minorHAnsi" w:hAnsiTheme="minorHAnsi"/>
-              </w:rPr>
-              <w:t>div_competitor_adj</w:t>
-            </w:r>
-            <w:proofErr w:type="spellEnd"/>
-            <w:r>
-              <w:rPr>
-                <w:rFonts w:asciiTheme="minorHAnsi" w:hAnsiTheme="minorHAnsi"/>
-              </w:rPr>
-              <w:t xml:space="preserve">, the </w:t>
-            </w:r>
-            <w:proofErr w:type="spellStart"/>
-            <w:r>
-              <w:rPr>
-                <w:rFonts w:asciiTheme="minorHAnsi" w:hAnsiTheme="minorHAnsi"/>
-              </w:rPr>
-              <w:t>Area_Competitors</w:t>
-            </w:r>
-            <w:proofErr w:type="spellEnd"/>
-            <w:r>
-              <w:rPr>
-                <w:rFonts w:asciiTheme="minorHAnsi" w:hAnsiTheme="minorHAnsi"/>
-              </w:rPr>
-              <w:t xml:space="preserve"> </w:t>
+              <w:t xml:space="preserve">As competitors are now based on the divisional table div_competitor_adj, the Area_Competitors </w:t>
             </w:r>
             <w:r>
               <w:rPr>
@@ -5441,33 +5321,11 @@
                 <w:rFonts w:asciiTheme="minorHAnsi" w:hAnsiTheme="minorHAnsi"/>
               </w:rPr>
             </w:pPr>
-            <w:proofErr w:type="spellStart"/>
-            <w:r>
-              <w:rPr>
-                <w:rFonts w:asciiTheme="minorHAnsi" w:hAnsiTheme="minorHAnsi"/>
-              </w:rPr>
-              <w:t>Div_competitor_adj</w:t>
-            </w:r>
-            <w:proofErr w:type="spellEnd"/>
-            <w:r>
-              <w:rPr>
-                <w:rFonts w:asciiTheme="minorHAnsi" w:hAnsiTheme="minorHAnsi"/>
-              </w:rPr>
-              <w:t xml:space="preserve"> requires a new String column ‘region’ populated with the </w:t>
-            </w:r>
-            <w:proofErr w:type="spellStart"/>
-            <w:r>
-              <w:rPr>
-                <w:rFonts w:asciiTheme="minorHAnsi" w:hAnsiTheme="minorHAnsi"/>
-              </w:rPr>
-              <w:t>InfoPro</w:t>
-            </w:r>
-            <w:proofErr w:type="spellEnd"/>
-            <w:r>
-              <w:rPr>
-                <w:rFonts w:asciiTheme="minorHAnsi" w:hAnsiTheme="minorHAnsi"/>
-              </w:rPr>
-              <w:t xml:space="preserve"> Region letter (A,E,F,M,N,O,R,S,V,W)</w:t>
+            <w:r>
+              <w:rPr>
+                <w:rFonts w:asciiTheme="minorHAnsi" w:hAnsiTheme="minorHAnsi"/>
+              </w:rPr>
+              <w:t>Div_competitor_adj requires a new String column ‘region’ populated with the InfoPro Region letter (A,E,F,M,N,O,R,S,V,W)</w:t>
             </w:r>
           </w:p>
           <w:p>
@@ -5497,35 +5355,7 @@
               <w:rPr>
                 <w:rFonts w:asciiTheme="minorHAnsi" w:hAnsiTheme="minorHAnsi"/>
               </w:rPr>
-              <w:t xml:space="preserve"> </w:t>
-            </w:r>
-            <w:proofErr w:type="spellStart"/>
-            <w:r>
-              <w:rPr>
-                <w:rFonts w:asciiTheme="minorHAnsi" w:hAnsiTheme="minorHAnsi"/>
-              </w:rPr>
-              <w:t>Competitor_Cd</w:t>
-            </w:r>
-            <w:proofErr w:type="spellEnd"/>
-            <w:r>
-              <w:rPr>
-                <w:rFonts w:asciiTheme="minorHAnsi" w:hAnsiTheme="minorHAnsi"/>
-              </w:rPr>
-              <w:t xml:space="preserve">) should be specified on the </w:t>
-            </w:r>
-            <w:proofErr w:type="spellStart"/>
-            <w:r>
-              <w:rPr>
-                <w:rFonts w:asciiTheme="minorHAnsi" w:hAnsiTheme="minorHAnsi"/>
-              </w:rPr>
-              <w:t>div_competitor_adj</w:t>
-            </w:r>
-            <w:proofErr w:type="spellEnd"/>
-            <w:r>
-              <w:rPr>
-                <w:rFonts w:asciiTheme="minorHAnsi" w:hAnsiTheme="minorHAnsi"/>
-              </w:rPr>
-              <w:t xml:space="preserve"> data table</w:t>
+              <w:t xml:space="preserve"> Competitor_Cd) should be specified on the div_competitor_adj data table</w:t>
             </w:r>
           </w:p>
           <w:p>
@@ -5561,77 +5391,7 @@
               <w:rPr>
                 <w:rFonts w:asciiTheme="minorHAnsi" w:hAnsiTheme="minorHAnsi"/>
               </w:rPr>
-              <w:t xml:space="preserve">The R ETL process should validate all </w:t>
-            </w:r>
-            <w:proofErr w:type="spellStart"/>
-            <w:r>
-              <w:rPr>
-                <w:rFonts w:asciiTheme="minorHAnsi" w:hAnsiTheme="minorHAnsi"/>
-              </w:rPr>
-              <w:t>Competitor_Cd</w:t>
-            </w:r>
-            <w:proofErr w:type="spellEnd"/>
-            <w:r>
-              <w:rPr>
-                <w:rFonts w:asciiTheme="minorHAnsi" w:hAnsiTheme="minorHAnsi"/>
-              </w:rPr>
-              <w:t xml:space="preserve"> values against what is in </w:t>
-            </w:r>
-            <w:proofErr w:type="spellStart"/>
-            <w:r>
-              <w:rPr>
-                <w:rFonts w:asciiTheme="minorHAnsi" w:hAnsiTheme="minorHAnsi"/>
-              </w:rPr>
-              <w:t>InfoPro</w:t>
-            </w:r>
-            <w:proofErr w:type="spellEnd"/>
-            <w:r>
-              <w:rPr>
-                <w:rFonts w:asciiTheme="minorHAnsi" w:hAnsiTheme="minorHAnsi"/>
-              </w:rPr>
-              <w:t xml:space="preserve"> before populating </w:t>
-            </w:r>
-            <w:proofErr w:type="spellStart"/>
-            <w:r>
-              <w:rPr>
-                <w:rFonts w:asciiTheme="minorHAnsi" w:hAnsiTheme="minorHAnsi"/>
-              </w:rPr>
-              <w:t>div_competitor_adj</w:t>
-            </w:r>
-            <w:proofErr w:type="spellEnd"/>
-            <w:r>
-              <w:rPr>
-                <w:rFonts w:asciiTheme="minorHAnsi" w:hAnsiTheme="minorHAnsi"/>
-              </w:rPr>
-              <w:t xml:space="preserve">.  Check against BI </w:t>
-            </w:r>
-            <w:proofErr w:type="spellStart"/>
-            <w:r>
-              <w:rPr>
-                <w:rFonts w:asciiTheme="minorHAnsi" w:hAnsiTheme="minorHAnsi"/>
-              </w:rPr>
-              <w:t>DWCORE.Dim_Competitor</w:t>
-            </w:r>
-            <w:proofErr w:type="spellEnd"/>
-            <w:r>
-              <w:rPr>
-                <w:rFonts w:asciiTheme="minorHAnsi" w:hAnsiTheme="minorHAnsi"/>
-              </w:rPr>
-              <w:t xml:space="preserve">.  This should prevent invalid </w:t>
-            </w:r>
-            <w:proofErr w:type="spellStart"/>
-            <w:r>
-              <w:rPr>
-                <w:rFonts w:asciiTheme="minorHAnsi" w:hAnsiTheme="minorHAnsi"/>
-              </w:rPr>
-              <w:t>competitor_cd</w:t>
-            </w:r>
-            <w:proofErr w:type="spellEnd"/>
-            <w:r>
-              <w:rPr>
-                <w:rFonts w:asciiTheme="minorHAnsi" w:hAnsiTheme="minorHAnsi"/>
-              </w:rPr>
-              <w:t xml:space="preserve"> value within Capture.</w:t>
+              <w:t>The R ETL process should validate all Competitor_Cd values against what is in InfoPro before populating div_competitor_adj.  Check against BI DWCORE.Dim_Competitor.  This should prevent invalid competitor_cd value within Capture.</w:t>
             </w:r>
           </w:p>
         </w:tc>
@@ -5654,7 +5414,7 @@
           <w:sz w:val="36"/>
         </w:rPr>
       </w:pPr>
-      <w:bookmarkStart w:id="20" w:name="_Toc379450809"/>
+      <w:bookmarkStart w:id="19" w:name="_Toc379450809"/>
       <w:r>
         <w:rPr>
           <w:rFonts w:asciiTheme="minorHAnsi" w:hAnsiTheme="minorHAnsi"/>
@@ -5669,7 +5429,7 @@
           <w:rFonts w:asciiTheme="minorHAnsi" w:hAnsiTheme="minorHAnsi"/>
         </w:rPr>
       </w:pPr>
-      <w:bookmarkStart w:id="21" w:name="_Toc413667985"/>
+      <w:bookmarkStart w:id="20" w:name="_Toc413667985"/>
       <w:r>
         <w:rPr>
           <w:rFonts w:asciiTheme="minorHAnsi" w:hAnsiTheme="minorHAnsi"/>
@@ -5677,8 +5437,8 @@
         <w:lastRenderedPageBreak/>
         <w:t>Assumptions</w:t>
       </w:r>
+      <w:bookmarkEnd w:id="19"/>
       <w:bookmarkEnd w:id="20"/>
-      <w:bookmarkEnd w:id="21"/>
     </w:p>
     <w:p>
       <w:pPr>
@@ -5791,14 +5551,14 @@
           <w:rFonts w:asciiTheme="minorHAnsi" w:hAnsiTheme="minorHAnsi"/>
         </w:rPr>
       </w:pPr>
-      <w:bookmarkStart w:id="22" w:name="_Toc413667986"/>
+      <w:bookmarkStart w:id="21" w:name="_Toc413667986"/>
       <w:r>
         <w:rPr>
           <w:rFonts w:asciiTheme="minorHAnsi" w:hAnsiTheme="minorHAnsi"/>
         </w:rPr>
         <w:t>Technical Design</w:t>
       </w:r>
-      <w:bookmarkEnd w:id="22"/>
+      <w:bookmarkEnd w:id="21"/>
     </w:p>
     <w:p>
       <w:pPr>
@@ -5808,14 +5568,14 @@
           <w:rFonts w:asciiTheme="minorHAnsi" w:hAnsiTheme="minorHAnsi"/>
         </w:rPr>
       </w:pPr>
-      <w:bookmarkStart w:id="23" w:name="_Toc413667987"/>
+      <w:bookmarkStart w:id="22" w:name="_Toc413667987"/>
       <w:r>
         <w:rPr>
           <w:rFonts w:asciiTheme="minorHAnsi" w:hAnsiTheme="minorHAnsi"/>
         </w:rPr>
         <w:t>Referenced Documents</w:t>
       </w:r>
-      <w:bookmarkEnd w:id="23"/>
+      <w:bookmarkEnd w:id="22"/>
     </w:p>
     <w:p>
       <w:pPr>
@@ -5844,14 +5604,14 @@
           <w:rFonts w:asciiTheme="minorHAnsi" w:hAnsiTheme="minorHAnsi"/>
         </w:rPr>
       </w:pPr>
-      <w:bookmarkStart w:id="24" w:name="_Toc413667988"/>
+      <w:bookmarkStart w:id="23" w:name="_Toc413667988"/>
       <w:r>
         <w:rPr>
           <w:rFonts w:asciiTheme="minorHAnsi" w:hAnsiTheme="minorHAnsi"/>
         </w:rPr>
         <w:t>Process Flow and Mock Ups</w:t>
       </w:r>
-      <w:bookmarkEnd w:id="24"/>
+      <w:bookmarkEnd w:id="23"/>
     </w:p>
     <w:p>
       <w:pPr>
@@ -5863,33 +5623,59 @@
         <w:pStyle w:val="Caption"/>
         <w:keepNext/>
       </w:pPr>
-      <w:bookmarkStart w:id="25" w:name="_Ref413330272"/>
+      <w:bookmarkStart w:id="24" w:name="_Ref413330272"/>
       <w:r>
         <w:t xml:space="preserve">Figure </w:t>
       </w:r>
-      <w:fldSimple w:instr=" STYLEREF 1 \s ">
-        <w:r>
-          <w:rPr>
-            <w:noProof/>
-          </w:rPr>
-          <w:t>3</w:t>
-        </w:r>
-      </w:fldSimple>
+      <w:r>
+        <w:fldChar w:fldCharType="begin"/>
+      </w:r>
+      <w:r>
+        <w:instrText xml:space="preserve"> STYLEREF 1 \s </w:instrText>
+      </w:r>
+      <w:r>
+        <w:fldChar w:fldCharType="separate"/>
+      </w:r>
+      <w:r>
+        <w:rPr>
+          <w:noProof/>
+        </w:rPr>
+        <w:t>3</w:t>
+      </w:r>
+      <w:r>
+        <w:rPr>
+          <w:noProof/>
+        </w:rPr>
+        <w:fldChar w:fldCharType="end"/>
+      </w:r>
       <w:r>
         <w:noBreakHyphen/>
       </w:r>
-      <w:fldSimple w:instr=" SEQ Figure \* ARABIC \s 1 ">
-        <w:r>
-          <w:rPr>
-            <w:noProof/>
-          </w:rPr>
-          <w:t>1</w:t>
-        </w:r>
-      </w:fldSimple>
+      <w:r>
+        <w:fldChar w:fldCharType="begin"/>
+      </w:r>
+      <w:r>
+        <w:instrText xml:space="preserve"> SEQ Figure \* ARABIC \s 1 </w:instrText>
+      </w:r>
+      <w:r>
+        <w:fldChar w:fldCharType="separate"/>
+      </w:r>
+      <w:r>
+        <w:rPr>
+          <w:noProof/>
+        </w:rPr>
+        <w:t>1</w:t>
+      </w:r>
+      <w:r>
+        <w:rPr>
+          <w:noProof/>
+        </w:rPr>
+        <w:fldChar w:fldCharType="end"/>
+      </w:r>
       <w:r>
         <w:t xml:space="preserve">- </w:t>
       </w:r>
-      <w:bookmarkEnd w:id="25"/>
+      <w:bookmarkEnd w:id="24"/>
       <w:r>
         <w:t>Start New Quote Page Updates</w:t>
       </w:r>
@@ -6294,25 +6080,51 @@
         <w:lastRenderedPageBreak/>
         <w:t xml:space="preserve">Figure </w:t>
       </w:r>
-      <w:fldSimple w:instr=" STYLEREF 1 \s ">
-        <w:r>
-          <w:rPr>
-            <w:noProof/>
-          </w:rPr>
-          <w:t>3</w:t>
-        </w:r>
-      </w:fldSimple>
+      <w:r>
+        <w:fldChar w:fldCharType="begin"/>
+      </w:r>
+      <w:r>
+        <w:instrText xml:space="preserve"> STYLEREF 1 \s </w:instrText>
+      </w:r>
+      <w:r>
+        <w:fldChar w:fldCharType="separate"/>
+      </w:r>
+      <w:r>
+        <w:rPr>
+          <w:noProof/>
+        </w:rPr>
+        <w:t>3</w:t>
+      </w:r>
+      <w:r>
+        <w:rPr>
+          <w:noProof/>
+        </w:rPr>
+        <w:fldChar w:fldCharType="end"/>
+      </w:r>
       <w:r>
         <w:noBreakHyphen/>
       </w:r>
-      <w:fldSimple w:instr=" SEQ Figure \* ARABIC \s 1 ">
-        <w:r>
-          <w:rPr>
-            <w:noProof/>
-          </w:rPr>
-          <w:t>2</w:t>
-        </w:r>
-      </w:fldSimple>
+      <w:r>
+        <w:fldChar w:fldCharType="begin"/>
+      </w:r>
+      <w:r>
+        <w:instrText xml:space="preserve"> SEQ Figure \* ARABIC \s 1 </w:instrText>
+      </w:r>
+      <w:r>
+        <w:fldChar w:fldCharType="separate"/>
+      </w:r>
+      <w:r>
+        <w:rPr>
+          <w:noProof/>
+        </w:rPr>
+        <w:t>2</w:t>
+      </w:r>
+      <w:r>
+        <w:rPr>
+          <w:noProof/>
+        </w:rPr>
+        <w:fldChar w:fldCharType="end"/>
+      </w:r>
       <w:r>
         <w:t xml:space="preserve"> - Competitor dropdown</w:t>
       </w:r>
@@ -6375,38 +6187,59 @@
         <w:pStyle w:val="Caption"/>
         <w:keepNext/>
       </w:pPr>
-      <w:bookmarkStart w:id="26" w:name="_Ref413329181"/>
+      <w:bookmarkStart w:id="25" w:name="_Ref413329181"/>
       <w:r>
         <w:t xml:space="preserve">Figure </w:t>
       </w:r>
-      <w:fldSimple w:instr=" STYLEREF 1 \s ">
-        <w:r>
-          <w:rPr>
-            <w:noProof/>
-          </w:rPr>
-          <w:t>3</w:t>
-        </w:r>
-      </w:fldSimple>
+      <w:r>
+        <w:fldChar w:fldCharType="begin"/>
+      </w:r>
+      <w:r>
+        <w:instrText xml:space="preserve"> STYLEREF 1 \s </w:instrText>
+      </w:r>
+      <w:r>
+        <w:fldChar w:fldCharType="separate"/>
+      </w:r>
+      <w:r>
+        <w:rPr>
+          <w:noProof/>
+        </w:rPr>
+        <w:t>3</w:t>
+      </w:r>
+      <w:r>
+        <w:rPr>
+          <w:noProof/>
+        </w:rPr>
+        <w:fldChar w:fldCharType="end"/>
+      </w:r>
       <w:r>
         <w:noBreakHyphen/>
       </w:r>
-      <w:fldSimple w:instr=" SEQ Figure \* ARABIC \s 1 ">
-        <w:r>
-          <w:rPr>
-            <w:noProof/>
-          </w:rPr>
-          <w:t>3</w:t>
-        </w:r>
-      </w:fldSimple>
-      <w:r>
-        <w:t xml:space="preserve">- Small Container </w:t>
-      </w:r>
-      <w:proofErr w:type="spellStart"/>
-      <w:r>
-        <w:t>Config</w:t>
-      </w:r>
-      <w:bookmarkEnd w:id="26"/>
-      <w:proofErr w:type="spellEnd"/>
+      <w:r>
+        <w:fldChar w:fldCharType="begin"/>
+      </w:r>
+      <w:r>
+        <w:instrText xml:space="preserve"> SEQ Figure \* ARABIC \s 1 </w:instrText>
+      </w:r>
+      <w:r>
+        <w:fldChar w:fldCharType="separate"/>
+      </w:r>
+      <w:r>
+        <w:rPr>
+          <w:noProof/>
+        </w:rPr>
+        <w:t>3</w:t>
+      </w:r>
+      <w:r>
+        <w:rPr>
+          <w:noProof/>
+        </w:rPr>
+        <w:fldChar w:fldCharType="end"/>
+      </w:r>
+      <w:r>
+        <w:t>- Small Container Config</w:t>
+      </w:r>
+      <w:bookmarkEnd w:id="25"/>
     </w:p>
     <w:p>
       <w:pPr>
@@ -6474,7 +6307,7 @@
           </mc:Choice>
           <mc:Fallback>
             <w:pict>
-              <v:shapetype w14:anchorId="58FAA3E1" id="_x0000_t32" coordsize="21600,21600" o:spt="32" o:oned="t" path="m,l21600,21600e" filled="f">
+              <v:shapetype w14:anchorId="29024B08" id="_x0000_t32" coordsize="21600,21600" o:spt="32" o:oned="t" path="m,l21600,21600e" filled="f">
                 <v:path arrowok="t" fillok="f" o:connecttype="none"/>
                 <o:lock v:ext="edit" shapetype="t"/>
               </v:shapetype>
@@ -6716,38 +6549,59 @@
         <w:pStyle w:val="Caption"/>
         <w:keepNext/>
       </w:pPr>
-      <w:bookmarkStart w:id="27" w:name="_Ref413329192"/>
+      <w:bookmarkStart w:id="26" w:name="_Ref413329192"/>
       <w:r>
         <w:t xml:space="preserve">Figure </w:t>
       </w:r>
-      <w:fldSimple w:instr=" STYLEREF 1 \s ">
-        <w:r>
-          <w:rPr>
-            <w:noProof/>
-          </w:rPr>
-          <w:t>3</w:t>
-        </w:r>
-      </w:fldSimple>
+      <w:r>
+        <w:fldChar w:fldCharType="begin"/>
+      </w:r>
+      <w:r>
+        <w:instrText xml:space="preserve"> STYLEREF 1 \s </w:instrText>
+      </w:r>
+      <w:r>
+        <w:fldChar w:fldCharType="separate"/>
+      </w:r>
+      <w:r>
+        <w:rPr>
+          <w:noProof/>
+        </w:rPr>
+        <w:t>3</w:t>
+      </w:r>
+      <w:r>
+        <w:rPr>
+          <w:noProof/>
+        </w:rPr>
+        <w:fldChar w:fldCharType="end"/>
+      </w:r>
       <w:r>
         <w:noBreakHyphen/>
       </w:r>
-      <w:fldSimple w:instr=" SEQ Figure \* ARABIC \s 1 ">
-        <w:r>
-          <w:rPr>
-            <w:noProof/>
-          </w:rPr>
-          <w:t>4</w:t>
-        </w:r>
-      </w:fldSimple>
-      <w:r>
-        <w:t xml:space="preserve">- Large Container </w:t>
-      </w:r>
-      <w:proofErr w:type="spellStart"/>
-      <w:r>
-        <w:t>Config</w:t>
-      </w:r>
-      <w:bookmarkEnd w:id="27"/>
-      <w:proofErr w:type="spellEnd"/>
+      <w:r>
+        <w:fldChar w:fldCharType="begin"/>
+      </w:r>
+      <w:r>
+        <w:instrText xml:space="preserve"> SEQ Figure \* ARABIC \s 1 </w:instrText>
+      </w:r>
+      <w:r>
+        <w:fldChar w:fldCharType="separate"/>
+      </w:r>
+      <w:r>
+        <w:rPr>
+          <w:noProof/>
+        </w:rPr>
+        <w:t>4</w:t>
+      </w:r>
+      <w:r>
+        <w:rPr>
+          <w:noProof/>
+        </w:rPr>
+        <w:fldChar w:fldCharType="end"/>
+      </w:r>
+      <w:r>
+        <w:t>- Large Container Config</w:t>
+      </w:r>
+      <w:bookmarkEnd w:id="26"/>
     </w:p>
     <w:p>
       <w:pPr>
@@ -6824,7 +6678,7 @@
           </mc:Choice>
           <mc:Fallback>
             <w:pict>
-              <v:shape w14:anchorId="170AD8F5" id="Straight Arrow Connector 20" o:spid="_x0000_s1026" type="#_x0000_t32" style="position:absolute;margin-left:64.75pt;margin-top:48.45pt;width:65.7pt;height:136.95pt;z-index:251657728;visibility:visible;mso-wrap-style:square;mso-width-percent:0;mso-height-percent:0;mso-wrap-distance-left:9pt;mso-wrap-distance-top:0;mso-wrap-distance-right:9pt;mso-wrap-distance-bottom:0;mso-position-horizontal:absolute;mso-position-horizontal-relative:text;mso-position-vertical:absolute;mso-position-vertical-relative:text;mso-width-percent:0;mso-height-percent:0;mso-width-relative:margin;mso-height-relative:margin" o:gfxdata="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" strokecolor="red" strokeweight="1pt">
+              <v:shape w14:anchorId="017CFE8B" id="Straight Arrow Connector 20" o:spid="_x0000_s1026" type="#_x0000_t32" style="position:absolute;margin-left:64.75pt;margin-top:48.45pt;width:65.7pt;height:136.95pt;z-index:251657728;visibility:visible;mso-wrap-style:square;mso-width-percent:0;mso-height-percent:0;mso-wrap-distance-left:9pt;mso-wrap-distance-top:0;mso-wrap-distance-right:9pt;mso-wrap-distance-bottom:0;mso-position-horizontal:absolute;mso-position-horizontal-relative:text;mso-position-vertical:absolute;mso-position-vertical-relative:text;mso-width-percent:0;mso-height-percent:0;mso-width-relative:margin;mso-height-relative:margin" o:gfxdata="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" strokecolor="red" strokeweight="1pt">
                 <v:stroke endarrow="open"/>
               </v:shape>
             </w:pict>
@@ -7097,33 +6951,59 @@
         <w:pStyle w:val="Caption"/>
         <w:keepNext/>
       </w:pPr>
-      <w:bookmarkStart w:id="28" w:name="_Ref413337632"/>
+      <w:bookmarkStart w:id="27" w:name="_Ref413337632"/>
       <w:r>
         <w:t xml:space="preserve">Figure </w:t>
       </w:r>
-      <w:fldSimple w:instr=" STYLEREF 1 \s ">
-        <w:r>
-          <w:rPr>
-            <w:noProof/>
-          </w:rPr>
-          <w:t>3</w:t>
-        </w:r>
-      </w:fldSimple>
+      <w:r>
+        <w:fldChar w:fldCharType="begin"/>
+      </w:r>
+      <w:r>
+        <w:instrText xml:space="preserve"> STYLEREF 1 \s </w:instrText>
+      </w:r>
+      <w:r>
+        <w:fldChar w:fldCharType="separate"/>
+      </w:r>
+      <w:r>
+        <w:rPr>
+          <w:noProof/>
+        </w:rPr>
+        <w:t>3</w:t>
+      </w:r>
+      <w:r>
+        <w:rPr>
+          <w:noProof/>
+        </w:rPr>
+        <w:fldChar w:fldCharType="end"/>
+      </w:r>
       <w:r>
         <w:noBreakHyphen/>
       </w:r>
-      <w:fldSimple w:instr=" SEQ Figure \* ARABIC \s 1 ">
-        <w:r>
-          <w:rPr>
-            <w:noProof/>
-          </w:rPr>
-          <w:t>5</w:t>
-        </w:r>
-      </w:fldSimple>
+      <w:r>
+        <w:fldChar w:fldCharType="begin"/>
+      </w:r>
+      <w:r>
+        <w:instrText xml:space="preserve"> SEQ Figure \* ARABIC \s 1 </w:instrText>
+      </w:r>
+      <w:r>
+        <w:fldChar w:fldCharType="separate"/>
+      </w:r>
+      <w:r>
+        <w:rPr>
+          <w:noProof/>
+        </w:rPr>
+        <w:t>5</w:t>
+      </w:r>
+      <w:r>
+        <w:rPr>
+          <w:noProof/>
+        </w:rPr>
+        <w:fldChar w:fldCharType="end"/>
+      </w:r>
       <w:r>
         <w:t>- Office Use CSA</w:t>
       </w:r>
-      <w:bookmarkEnd w:id="28"/>
+      <w:bookmarkEnd w:id="27"/>
     </w:p>
     <w:p>
       <w:pPr>
@@ -7696,7 +7576,7 @@
           </mc:Choice>
           <mc:Fallback>
             <w:pict>
-              <v:roundrect w14:anchorId="48DA1213" id="Rounded Rectangle 2" o:spid="_x0000_s1026" style="position:absolute;margin-left:134.8pt;margin-top:222.15pt;width:75.45pt;height:23.6pt;z-index:251658752;visibility:visible;mso-wrap-style:square;mso-width-percent:0;mso-height-percent:0;mso-wrap-distance-left:9pt;mso-wrap-distance-top:0;mso-wrap-distance-right:9pt;mso-wrap-distance-bottom:0;mso-position-horizontal:absolute;mso-position-horizontal-relative:text;mso-position-vertical:absolute;mso-position-vertical-relative:text;mso-width-percent:0;mso-height-percent:0;mso-width-relative:margin;mso-height-relative:margin;v-text-anchor:middle" arcsize="10923f" o:gfxdata="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" filled="f" strokecolor="red" strokeweight="2pt"/>
+              <v:roundrect w14:anchorId="6C492EA8" id="Rounded Rectangle 2" o:spid="_x0000_s1026" style="position:absolute;margin-left:134.8pt;margin-top:222.15pt;width:75.45pt;height:23.6pt;z-index:251658752;visibility:visible;mso-wrap-style:square;mso-width-percent:0;mso-height-percent:0;mso-wrap-distance-left:9pt;mso-wrap-distance-top:0;mso-wrap-distance-right:9pt;mso-wrap-distance-bottom:0;mso-position-horizontal:absolute;mso-position-horizontal-relative:text;mso-position-vertical:absolute;mso-position-vertical-relative:text;mso-width-percent:0;mso-height-percent:0;mso-width-relative:margin;mso-height-relative:margin;v-text-anchor:middle" arcsize="10923f" o:gfxdata="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" filled="f" strokecolor="red" strokeweight="2pt"/>
             </w:pict>
           </mc:Fallback>
         </mc:AlternateContent>
@@ -7767,7 +7647,7 @@
           <w:rFonts w:asciiTheme="minorHAnsi" w:hAnsiTheme="minorHAnsi"/>
         </w:rPr>
       </w:pPr>
-      <w:bookmarkStart w:id="29" w:name="_Toc413667989"/>
+      <w:bookmarkStart w:id="28" w:name="_Toc413667989"/>
       <w:r>
         <w:rPr>
           <w:rFonts w:asciiTheme="minorHAnsi" w:hAnsiTheme="minorHAnsi"/>
@@ -7780,7 +7660,7 @@
         </w:rPr>
         <w:t xml:space="preserve"> Logic</w:t>
       </w:r>
-      <w:bookmarkEnd w:id="29"/>
+      <w:bookmarkEnd w:id="28"/>
       <w:r>
         <w:rPr>
           <w:rFonts w:asciiTheme="minorHAnsi" w:hAnsiTheme="minorHAnsi"/>
@@ -7811,14 +7691,14 @@
           <w:rFonts w:asciiTheme="minorHAnsi" w:hAnsiTheme="minorHAnsi"/>
         </w:rPr>
       </w:pPr>
-      <w:bookmarkStart w:id="30" w:name="_Toc413667990"/>
+      <w:bookmarkStart w:id="29" w:name="_Toc413667990"/>
       <w:r>
         <w:rPr>
           <w:rFonts w:asciiTheme="minorHAnsi" w:hAnsiTheme="minorHAnsi"/>
         </w:rPr>
         <w:t>Data Sources &amp; Mapping</w:t>
       </w:r>
-      <w:bookmarkEnd w:id="30"/>
+      <w:bookmarkEnd w:id="29"/>
     </w:p>
     <w:p>
       <w:pPr>
@@ -7928,21 +7808,13 @@
           <w:rFonts w:asciiTheme="minorHAnsi" w:hAnsiTheme="minorHAnsi"/>
         </w:rPr>
       </w:pPr>
-      <w:bookmarkStart w:id="31" w:name="_Toc413667991"/>
-      <w:proofErr w:type="spellStart"/>
+      <w:bookmarkStart w:id="30" w:name="_Toc413667991"/>
       <w:r>
         <w:rPr>
           <w:rFonts w:asciiTheme="minorHAnsi" w:hAnsiTheme="minorHAnsi"/>
         </w:rPr>
         <w:lastRenderedPageBreak/>
-        <w:t>InfoPro</w:t>
-      </w:r>
-      <w:proofErr w:type="spellEnd"/>
-      <w:r>
-        <w:rPr>
-          <w:rFonts w:asciiTheme="minorHAnsi" w:hAnsiTheme="minorHAnsi"/>
-        </w:rPr>
-        <w:t xml:space="preserve"> </w:t>
+        <w:t xml:space="preserve">InfoPro </w:t>
       </w:r>
       <w:r>
         <w:rPr>
@@ -7950,7 +7822,7 @@
         </w:rPr>
         <w:t>Interface</w:t>
       </w:r>
-      <w:bookmarkEnd w:id="31"/>
+      <w:bookmarkEnd w:id="30"/>
     </w:p>
     <w:p>
       <w:pPr>
@@ -8103,15 +7975,7 @@
         <w:spacing w:after="200" w:line="276" w:lineRule="auto"/>
       </w:pPr>
       <w:r>
-        <w:t xml:space="preserve">Remap the new tags – This will require updates by </w:t>
-      </w:r>
-      <w:proofErr w:type="spellStart"/>
-      <w:r>
-        <w:t>Tibco</w:t>
-      </w:r>
-      <w:proofErr w:type="spellEnd"/>
-      <w:r>
-        <w:t xml:space="preserve"> and the AAE development team.  The development effort will be approximately 8 hours total.  </w:t>
+        <w:t xml:space="preserve">Remap the new tags – This will require updates by Tibco and the AAE development team.  The development effort will be approximately 8 hours total.  </w:t>
       </w:r>
     </w:p>
     <w:p>
@@ -8180,14 +8044,14 @@
           <w:rFonts w:asciiTheme="minorHAnsi" w:hAnsiTheme="minorHAnsi"/>
         </w:rPr>
       </w:pPr>
-      <w:bookmarkStart w:id="32" w:name="_Toc413667992"/>
+      <w:bookmarkStart w:id="31" w:name="_Toc413667992"/>
       <w:r>
         <w:rPr>
           <w:rFonts w:asciiTheme="minorHAnsi" w:hAnsiTheme="minorHAnsi"/>
         </w:rPr>
         <w:t>Report Changes</w:t>
       </w:r>
-      <w:bookmarkEnd w:id="32"/>
+      <w:bookmarkEnd w:id="31"/>
     </w:p>
     <w:p>
       <w:pPr>
@@ -8211,14 +8075,14 @@
           <w:rFonts w:asciiTheme="minorHAnsi" w:hAnsiTheme="minorHAnsi"/>
         </w:rPr>
       </w:pPr>
-      <w:bookmarkStart w:id="33" w:name="_Toc413667993"/>
+      <w:bookmarkStart w:id="32" w:name="_Toc413667993"/>
       <w:r>
         <w:rPr>
           <w:rFonts w:asciiTheme="minorHAnsi" w:hAnsiTheme="minorHAnsi"/>
         </w:rPr>
         <w:t>Appendix</w:t>
       </w:r>
-      <w:bookmarkEnd w:id="33"/>
+      <w:bookmarkEnd w:id="32"/>
       <w:r>
         <w:rPr>
           <w:rFonts w:asciiTheme="minorHAnsi" w:hAnsiTheme="minorHAnsi"/>
@@ -8226,9 +8090,23 @@
         <w:t xml:space="preserve"> </w:t>
       </w:r>
     </w:p>
+    <w:bookmarkEnd w:id="15"/>
     <w:bookmarkEnd w:id="16"/>
     <w:bookmarkEnd w:id="17"/>
-    <w:bookmarkEnd w:id="18"/>
+    <w:p>
+      <w:pPr>
+        <w:pStyle w:val="Heading2"/>
+      </w:pPr>
+      <w:r>
+        <w:t xml:space="preserve">Design Specification </w:t>
+      </w:r>
+      <w:r>
+        <w:t>A</w:t>
+      </w:r>
+      <w:r>
+        <w:t>ddendums</w:t>
+      </w:r>
+    </w:p>
     <w:p>
       <w:pPr>
         <w:jc w:val="both"/>
@@ -8236,6 +8114,78 @@
           <w:rFonts w:asciiTheme="minorHAnsi" w:hAnsiTheme="minorHAnsi"/>
         </w:rPr>
       </w:pPr>
+      <w:r>
+        <w:rPr>
+          <w:rFonts w:asciiTheme="minorHAnsi" w:hAnsiTheme="minorHAnsi"/>
+        </w:rPr>
+        <w:t xml:space="preserve">Design Specification </w:t>
+      </w:r>
+      <w:r>
+        <w:rPr>
+          <w:rFonts w:asciiTheme="minorHAnsi" w:hAnsiTheme="minorHAnsi"/>
+        </w:rPr>
+        <w:t xml:space="preserve">addendums that were needed after the design </w:t>
+      </w:r>
+      <w:r>
+        <w:rPr>
+          <w:rFonts w:asciiTheme="minorHAnsi" w:hAnsiTheme="minorHAnsi"/>
+        </w:rPr>
+        <w:t xml:space="preserve">review meeting </w:t>
+      </w:r>
+      <w:r>
+        <w:rPr>
+          <w:rFonts w:asciiTheme="minorHAnsi" w:hAnsiTheme="minorHAnsi"/>
+        </w:rPr>
+        <w:t>were held:</w:t>
+      </w:r>
+    </w:p>
+    <w:p>
+      <w:pPr>
+        <w:jc w:val="both"/>
+        <w:rPr>
+          <w:rFonts w:asciiTheme="minorHAnsi" w:hAnsiTheme="minorHAnsi"/>
+        </w:rPr>
+      </w:pPr>
+    </w:p>
+    <w:p>
+      <w:pPr>
+        <w:pStyle w:val="ListParagraph"/>
+        <w:numPr>
+          <w:ilvl w:val="0"/>
+          <w:numId w:val="46"/>
+        </w:numPr>
+        <w:jc w:val="both"/>
+        <w:rPr>
+          <w:rFonts w:asciiTheme="minorHAnsi" w:hAnsiTheme="minorHAnsi"/>
+        </w:rPr>
+      </w:pPr>
+      <w:r>
+        <w:rPr>
+          <w:rFonts w:asciiTheme="minorHAnsi" w:hAnsiTheme="minorHAnsi"/>
+        </w:rPr>
+        <w:t>The quote level competitor is shown on the approval email.  With competitor moving to a line level attribute, update the approval email to show any competitors as a comma delimited list of competitor names.</w:t>
+      </w:r>
+    </w:p>
+    <w:p>
+      <w:pPr>
+        <w:pStyle w:val="ListParagraph"/>
+        <w:numPr>
+          <w:ilvl w:val="0"/>
+          <w:numId w:val="46"/>
+        </w:numPr>
+        <w:jc w:val="both"/>
+        <w:rPr>
+          <w:rFonts w:asciiTheme="minorHAnsi" w:hAnsiTheme="minorHAnsi"/>
+        </w:rPr>
+      </w:pPr>
+      <w:r>
+        <w:rPr>
+          <w:rFonts w:asciiTheme="minorHAnsi" w:hAnsiTheme="minorHAnsi"/>
+        </w:rPr>
+        <w:t>competitorFactor_quote will move to the line level as well.  New attribute competitorFactor_line will be created and included in output XML.  Infopro does not need this attribute.</w:t>
+      </w:r>
+      <w:bookmarkStart w:id="33" w:name="_GoBack"/>
+      <w:bookmarkEnd w:id="33"/>
     </w:p>
     <w:sectPr>
       <w:headerReference w:type="default" r:id="rId23"/>
@@ -8431,7 +8381,7 @@
       <w:rPr>
         <w:noProof/>
       </w:rPr>
-      <w:t>3/27/2015 2:36:34 PM</w:t>
+      <w:t>4/1/2015 1:36:55 PM</w:t>
     </w:r>
     <w:r>
       <w:rPr>
@@ -8494,7 +8444,7 @@
         <w:sz w:val="16"/>
         <w:szCs w:val="16"/>
       </w:rPr>
-      <w:t>4</w:t>
+      <w:t>14</w:t>
     </w:r>
     <w:r>
       <w:rPr>
@@ -11870,6 +11820,119 @@
     </w:lvl>
   </w:abstractNum>
   <w:abstractNum w:abstractNumId="28">
+    <w:nsid w:val="52C46F37"/>
+    <w:multiLevelType w:val="hybridMultilevel"/>
+    <w:tmpl w:val="BAD29834"/>
+    <w:lvl w:ilvl="0" w:tplc="04090001">
+      <w:start w:val="1"/>
+      <w:numFmt w:val="bullet"/>
+      <w:lvlText w:val=""/>
+      <w:lvlJc w:val="left"/>
+      <w:pPr>
+        <w:ind w:left="720" w:hanging="360"/>
+      </w:pPr>
+      <w:rPr>
+        <w:rFonts w:ascii="Symbol" w:hAnsi="Symbol" w:hint="default"/>
+      </w:rPr>
+    </w:lvl>
+    <w:lvl w:ilvl="1" w:tplc="04090003" w:tentative="1">
+      <w:start w:val="1"/>
+      <w:numFmt w:val="bullet"/>
+      <w:lvlText w:val="o"/>
+      <w:lvlJc w:val="left"/>
+      <w:pPr>
+        <w:ind w:left="1440" w:hanging="360"/>
+      </w:pPr>
+      <w:rPr>
+        <w:rFonts w:ascii="Courier New" w:hAnsi="Courier New" w:cs="Courier New" w:hint="default"/>
+      </w:rPr>
+    </w:lvl>
+    <w:lvl w:ilvl="2" w:tplc="04090005" w:tentative="1">
+      <w:start w:val="1"/>
+      <w:numFmt w:val="bullet"/>
+      <w:lvlText w:val=""/>
+      <w:lvlJc w:val="left"/>
+      <w:pPr>
+        <w:ind w:left="2160" w:hanging="360"/>
+      </w:pPr>
+      <w:rPr>
+        <w:rFonts w:ascii="Wingdings" w:hAnsi="Wingdings" w:hint="default"/>
+      </w:rPr>
+    </w:lvl>
+    <w:lvl w:ilvl="3" w:tplc="04090001" w:tentative="1">
+      <w:start w:val="1"/>
+      <w:numFmt w:val="bullet"/>
+      <w:lvlText w:val=""/>
+      <w:lvlJc w:val="left"/>
+      <w:pPr>
+        <w:ind w:left="2880" w:hanging="360"/>
+      </w:pPr>
+      <w:rPr>
+        <w:rFonts w:ascii="Symbol" w:hAnsi="Symbol" w:hint="default"/>
+      </w:rPr>
+    </w:lvl>
+    <w:lvl w:ilvl="4" w:tplc="04090003" w:tentative="1">
+      <w:start w:val="1"/>
+      <w:numFmt w:val="bullet"/>
+      <w:lvlText w:val="o"/>
+      <w:lvlJc w:val="left"/>
+      <w:pPr>
+        <w:ind w:left="3600" w:hanging="360"/>
+      </w:pPr>
+      <w:rPr>
+        <w:rFonts w:ascii="Courier New" w:hAnsi="Courier New" w:cs="Courier New" w:hint="default"/>
+      </w:rPr>
+    </w:lvl>
+    <w:lvl w:ilvl="5" w:tplc="04090005" w:tentative="1">
+      <w:start w:val="1"/>
+      <w:numFmt w:val="bullet"/>
+      <w:lvlText w:val=""/>
+      <w:lvlJc w:val="left"/>
+      <w:pPr>
+        <w:ind w:left="4320" w:hanging="360"/>
+      </w:pPr>
+      <w:rPr>
+        <w:rFonts w:ascii="Wingdings" w:hAnsi="Wingdings" w:hint="default"/>
+      </w:rPr>
+    </w:lvl>
+    <w:lvl w:ilvl="6" w:tplc="04090001" w:tentative="1">
+      <w:start w:val="1"/>
+      <w:numFmt w:val="bullet"/>
+      <w:lvlText w:val=""/>
+      <w:lvlJc w:val="left"/>
+      <w:pPr>
+        <w:ind w:left="5040" w:hanging="360"/>
+      </w:pPr>
+      <w:rPr>
+        <w:rFonts w:ascii="Symbol" w:hAnsi="Symbol" w:hint="default"/>
+      </w:rPr>
+    </w:lvl>
+    <w:lvl w:ilvl="7" w:tplc="04090003" w:tentative="1">
+      <w:start w:val="1"/>
+      <w:numFmt w:val="bullet"/>
+      <w:lvlText w:val="o"/>
+      <w:lvlJc w:val="left"/>
+      <w:pPr>
+        <w:ind w:left="5760" w:hanging="360"/>
+      </w:pPr>
+      <w:rPr>
+        <w:rFonts w:ascii="Courier New" w:hAnsi="Courier New" w:cs="Courier New" w:hint="default"/>
+      </w:rPr>
+    </w:lvl>
+    <w:lvl w:ilvl="8" w:tplc="04090005" w:tentative="1">
+      <w:start w:val="1"/>
+      <w:numFmt w:val="bullet"/>
+      <w:lvlText w:val=""/>
+      <w:lvlJc w:val="left"/>
+      <w:pPr>
+        <w:ind w:left="6480" w:hanging="360"/>
+      </w:pPr>
+      <w:rPr>
+        <w:rFonts w:ascii="Wingdings" w:hAnsi="Wingdings" w:hint="default"/>
+      </w:rPr>
+    </w:lvl>
+  </w:abstractNum>
+  <w:abstractNum w:abstractNumId="29">
     <w:nsid w:val="53202AD5"/>
     <w:multiLevelType w:val="hybridMultilevel"/>
     <w:tmpl w:val="F45E79F8"/>
@@ -11982,7 +12045,7 @@
       </w:rPr>
     </w:lvl>
   </w:abstractNum>
-  <w:abstractNum w:abstractNumId="29">
+  <w:abstractNum w:abstractNumId="30">
     <w:nsid w:val="62731739"/>
     <w:multiLevelType w:val="hybridMultilevel"/>
     <w:tmpl w:val="E538323E"/>
@@ -12097,7 +12160,7 @@
       </w:pPr>
     </w:lvl>
   </w:abstractNum>
-  <w:abstractNum w:abstractNumId="30">
+  <w:abstractNum w:abstractNumId="31">
     <w:nsid w:val="64B300E3"/>
     <w:multiLevelType w:val="hybridMultilevel"/>
     <w:tmpl w:val="822AFA90"/>
@@ -12210,7 +12273,7 @@
       </w:rPr>
     </w:lvl>
   </w:abstractNum>
-  <w:abstractNum w:abstractNumId="31">
+  <w:abstractNum w:abstractNumId="32">
     <w:nsid w:val="6C5D6E81"/>
     <w:multiLevelType w:val="hybridMultilevel"/>
     <w:tmpl w:val="DC2E5970"/>
@@ -12323,7 +12386,7 @@
       </w:rPr>
     </w:lvl>
   </w:abstractNum>
-  <w:abstractNum w:abstractNumId="32">
+  <w:abstractNum w:abstractNumId="33">
     <w:nsid w:val="6E9A4BF6"/>
     <w:multiLevelType w:val="hybridMultilevel"/>
     <w:tmpl w:val="D2EC38A4"/>
@@ -12436,7 +12499,7 @@
       </w:rPr>
     </w:lvl>
   </w:abstractNum>
-  <w:abstractNum w:abstractNumId="33">
+  <w:abstractNum w:abstractNumId="34">
     <w:nsid w:val="76922076"/>
     <w:multiLevelType w:val="hybridMultilevel"/>
     <w:tmpl w:val="B34AB972"/>
@@ -12526,7 +12589,7 @@
       </w:pPr>
     </w:lvl>
   </w:abstractNum>
-  <w:abstractNum w:abstractNumId="34">
+  <w:abstractNum w:abstractNumId="35">
     <w:nsid w:val="774A154F"/>
     <w:multiLevelType w:val="hybridMultilevel"/>
     <w:tmpl w:val="647AF3B8"/>
@@ -12639,7 +12702,7 @@
       </w:rPr>
     </w:lvl>
   </w:abstractNum>
-  <w:abstractNum w:abstractNumId="35">
+  <w:abstractNum w:abstractNumId="36">
     <w:nsid w:val="782564EF"/>
     <w:multiLevelType w:val="hybridMultilevel"/>
     <w:tmpl w:val="71FEACA4"/>
@@ -12752,7 +12815,7 @@
       </w:rPr>
     </w:lvl>
   </w:abstractNum>
-  <w:abstractNum w:abstractNumId="36">
+  <w:abstractNum w:abstractNumId="37">
     <w:nsid w:val="7A706B20"/>
     <w:multiLevelType w:val="hybridMultilevel"/>
     <w:tmpl w:val="EBF81660"/>
@@ -12838,7 +12901,7 @@
       </w:pPr>
     </w:lvl>
   </w:abstractNum>
-  <w:abstractNum w:abstractNumId="37">
+  <w:abstractNum w:abstractNumId="38">
     <w:nsid w:val="7AA42BA4"/>
     <w:multiLevelType w:val="hybridMultilevel"/>
     <w:tmpl w:val="28243534"/>
@@ -12951,7 +13014,7 @@
       </w:rPr>
     </w:lvl>
   </w:abstractNum>
-  <w:abstractNum w:abstractNumId="38">
+  <w:abstractNum w:abstractNumId="39">
     <w:nsid w:val="7E805677"/>
     <w:multiLevelType w:val="hybridMultilevel"/>
     <w:tmpl w:val="B5CCE06A"/>
@@ -13077,16 +13140,16 @@
     <w:abstractNumId w:val="17"/>
   </w:num>
   <w:num w:numId="5">
-    <w:abstractNumId w:val="29"/>
+    <w:abstractNumId w:val="30"/>
   </w:num>
   <w:num w:numId="6">
-    <w:abstractNumId w:val="33"/>
+    <w:abstractNumId w:val="34"/>
   </w:num>
   <w:num w:numId="7">
-    <w:abstractNumId w:val="31"/>
+    <w:abstractNumId w:val="32"/>
   </w:num>
   <w:num w:numId="8">
-    <w:abstractNumId w:val="36"/>
+    <w:abstractNumId w:val="37"/>
   </w:num>
   <w:num w:numId="9">
     <w:abstractNumId w:val="17"/>
@@ -13227,19 +13290,19 @@
     <w:abstractNumId w:val="11"/>
   </w:num>
   <w:num w:numId="33">
-    <w:abstractNumId w:val="38"/>
+    <w:abstractNumId w:val="39"/>
   </w:num>
   <w:num w:numId="34">
     <w:abstractNumId w:val="15"/>
   </w:num>
   <w:num w:numId="35">
-    <w:abstractNumId w:val="32"/>
+    <w:abstractNumId w:val="33"/>
   </w:num>
   <w:num w:numId="36">
-    <w:abstractNumId w:val="34"/>
+    <w:abstractNumId w:val="35"/>
   </w:num>
   <w:num w:numId="37">
-    <w:abstractNumId w:val="37"/>
+    <w:abstractNumId w:val="38"/>
   </w:num>
   <w:num w:numId="38">
     <w:abstractNumId w:val="25"/>
@@ -13248,7 +13311,7 @@
     <w:abstractNumId w:val="14"/>
   </w:num>
   <w:num w:numId="40">
-    <w:abstractNumId w:val="30"/>
+    <w:abstractNumId w:val="31"/>
   </w:num>
   <w:num w:numId="41">
     <w:abstractNumId w:val="0"/>
@@ -13257,13 +13320,16 @@
     <w:abstractNumId w:val="26"/>
   </w:num>
   <w:num w:numId="43">
-    <w:abstractNumId w:val="35"/>
+    <w:abstractNumId w:val="36"/>
   </w:num>
   <w:num w:numId="44">
-    <w:abstractNumId w:val="28"/>
+    <w:abstractNumId w:val="29"/>
   </w:num>
   <w:num w:numId="45">
     <w:abstractNumId w:val="19"/>
+  </w:num>
+  <w:num w:numId="46">
+    <w:abstractNumId w:val="28"/>
   </w:num>
   <w:numIdMacAtCleanup w:val="7"/>
 </w:numbering>
@@ -14504,6 +14570,21 @@
 </file>
 
 <file path=customXml/item1.xml><?xml version="1.0" encoding="utf-8"?>
+<?mso-contentType ?>
+<FormTemplates xmlns="http://schemas.microsoft.com/sharepoint/v3/contenttype/forms">
+  <Display>DocumentLibraryForm</Display>
+  <Edit>DocumentLibraryForm</Edit>
+  <New>DocumentLibraryForm</New>
+</FormTemplates>
+</file>
+
+<file path=customXml/item2.xml><?xml version="1.0" encoding="utf-8"?>
+<p:properties xmlns:p="http://schemas.microsoft.com/office/2006/metadata/properties" xmlns:xsi="http://www.w3.org/2001/XMLSchema-instance">
+  <documentManagement/>
+</p:properties>
+</file>
+
+<file path=customXml/item3.xml><?xml version="1.0" encoding="utf-8"?>
 <ct:contentTypeSchema xmlns:ct="http://schemas.microsoft.com/office/2006/metadata/contentType" xmlns:ma="http://schemas.microsoft.com/office/2006/metadata/properties/metaAttributes" ct:_="" ma:_="" ma:contentTypeName="Document" ma:contentTypeID="0x01010018842DDE8D4CC842BB0697CEAAF48470" ma:contentTypeVersion="0" ma:contentTypeDescription="Create a new document." ma:contentTypeScope="" ma:versionID="334a666bd13a236186a4d4f22b8d93ec">
   <xsd:schema xmlns:xsd="http://www.w3.org/2001/XMLSchema" xmlns:xs="http://www.w3.org/2001/XMLSchema" xmlns:p="http://schemas.microsoft.com/office/2006/metadata/properties" targetNamespace="http://schemas.microsoft.com/office/2006/metadata/properties" ma:root="true" ma:fieldsID="1b05d82d297216baf5b26c55225140df">
     <xsd:element name="properties">
@@ -14617,26 +14698,27 @@
 </ct:contentTypeSchema>
 </file>
 
-<file path=customXml/item2.xml><?xml version="1.0" encoding="utf-8"?>
-<p:properties xmlns:p="http://schemas.microsoft.com/office/2006/metadata/properties" xmlns:xsi="http://www.w3.org/2001/XMLSchema-instance">
-  <documentManagement/>
-</p:properties>
-</file>
-
-<file path=customXml/item3.xml><?xml version="1.0" encoding="utf-8"?>
-<?mso-contentType ?>
-<FormTemplates xmlns="http://schemas.microsoft.com/sharepoint/v3/contenttype/forms">
-  <Display>DocumentLibraryForm</Display>
-  <Edit>DocumentLibraryForm</Edit>
-  <New>DocumentLibraryForm</New>
-</FormTemplates>
-</file>
-
 <file path=customXml/item4.xml><?xml version="1.0" encoding="utf-8"?>
 <b:Sources xmlns:b="http://schemas.openxmlformats.org/officeDocument/2006/bibliography" xmlns="http://schemas.openxmlformats.org/officeDocument/2006/bibliography" SelectedStyle="\APA.XSL" StyleName="APA"/>
 </file>
 
 <file path=customXml/itemProps1.xml><?xml version="1.0" encoding="utf-8"?>
+<ds:datastoreItem xmlns:ds="http://schemas.openxmlformats.org/officeDocument/2006/customXml" ds:itemID="{3CBB50F0-8F85-42BF-AC23-9DA2DC66E259}">
+  <ds:schemaRefs>
+    <ds:schemaRef ds:uri="http://schemas.microsoft.com/sharepoint/v3/contenttype/forms"/>
+  </ds:schemaRefs>
+</ds:datastoreItem>
+</file>
+
+<file path=customXml/itemProps2.xml><?xml version="1.0" encoding="utf-8"?>
+<ds:datastoreItem xmlns:ds="http://schemas.openxmlformats.org/officeDocument/2006/customXml" ds:itemID="{E5265DE5-3E8E-4120-8280-8EC419E03148}">
+  <ds:schemaRefs>
+    <ds:schemaRef ds:uri="http://schemas.microsoft.com/office/2006/metadata/properties"/>
+  </ds:schemaRefs>
+</ds:datastoreItem>
+</file>
+
+<file path=customXml/itemProps3.xml><?xml version="1.0" encoding="utf-8"?>
 <ds:datastoreItem xmlns:ds="http://schemas.openxmlformats.org/officeDocument/2006/customXml" ds:itemID="{265BF5E8-36F6-469F-8D42-3ABE6D2744B7}">
   <ds:schemaRefs>
     <ds:schemaRef ds:uri="http://schemas.microsoft.com/office/2006/metadata/contentType"/>
@@ -14652,24 +14734,8 @@
 </ds:datastoreItem>
 </file>
 
-<file path=customXml/itemProps2.xml><?xml version="1.0" encoding="utf-8"?>
-<ds:datastoreItem xmlns:ds="http://schemas.openxmlformats.org/officeDocument/2006/customXml" ds:itemID="{E5265DE5-3E8E-4120-8280-8EC419E03148}">
-  <ds:schemaRefs>
-    <ds:schemaRef ds:uri="http://schemas.microsoft.com/office/2006/metadata/properties"/>
-  </ds:schemaRefs>
-</ds:datastoreItem>
-</file>
-
-<file path=customXml/itemProps3.xml><?xml version="1.0" encoding="utf-8"?>
-<ds:datastoreItem xmlns:ds="http://schemas.openxmlformats.org/officeDocument/2006/customXml" ds:itemID="{3CBB50F0-8F85-42BF-AC23-9DA2DC66E259}">
-  <ds:schemaRefs>
-    <ds:schemaRef ds:uri="http://schemas.microsoft.com/sharepoint/v3/contenttype/forms"/>
-  </ds:schemaRefs>
-</ds:datastoreItem>
-</file>
-
 <file path=customXml/itemProps4.xml><?xml version="1.0" encoding="utf-8"?>
-<ds:datastoreItem xmlns:ds="http://schemas.openxmlformats.org/officeDocument/2006/customXml" ds:itemID="{43C2B5E5-5298-4A58-9F01-26A16820AC95}">
+<ds:datastoreItem xmlns:ds="http://schemas.openxmlformats.org/officeDocument/2006/customXml" ds:itemID="{CC694918-D667-4E23-B452-3AE40CDC90A7}">
   <ds:schemaRefs>
     <ds:schemaRef ds:uri="http://schemas.openxmlformats.org/officeDocument/2006/bibliography"/>
   </ds:schemaRefs>

</xml_diff>

<commit_message>
#449 updated design doc to clarify trans-reason setting
</commit_message>
<xml_diff>
--- a/design/Design Specification - Capture - CRM Competitor Changes.docx
+++ b/design/Design Specification - Capture - CRM Competitor Changes.docx
@@ -1,6 +1,6 @@
 
 <file path=word/document.xml><?xml version="1.0" encoding="utf-8"?>
-<w:document xmlns:wpc="http://schemas.microsoft.com/office/word/2010/wordprocessingCanvas" xmlns:mc="http://schemas.openxmlformats.org/markup-compatibility/2006" xmlns:o="urn:schemas-microsoft-com:office:office" xmlns:r="http://schemas.openxmlformats.org/officeDocument/2006/relationships" xmlns:m="http://schemas.openxmlformats.org/officeDocument/2006/math" xmlns:v="urn:schemas-microsoft-com:vml" xmlns:wp14="http://schemas.microsoft.com/office/word/2010/wordprocessingDrawing" xmlns:wp="http://schemas.openxmlformats.org/drawingml/2006/wordprocessingDrawing" xmlns:w10="urn:schemas-microsoft-com:office:word" xmlns:w="http://schemas.openxmlformats.org/wordprocessingml/2006/main" xmlns:w14="http://schemas.microsoft.com/office/word/2010/wordml" xmlns:wpg="http://schemas.microsoft.com/office/word/2010/wordprocessingGroup" xmlns:wpi="http://schemas.microsoft.com/office/word/2010/wordprocessingInk" xmlns:wne="http://schemas.microsoft.com/office/word/2006/wordml" xmlns:wps="http://schemas.microsoft.com/office/word/2010/wordprocessingShape" mc:Ignorable="w14 wp14">
+<w:document xmlns:wpc="http://schemas.microsoft.com/office/word/2010/wordprocessingCanvas" xmlns:mc="http://schemas.openxmlformats.org/markup-compatibility/2006" xmlns:o="urn:schemas-microsoft-com:office:office" xmlns:r="http://schemas.openxmlformats.org/officeDocument/2006/relationships" xmlns:m="http://schemas.openxmlformats.org/officeDocument/2006/math" xmlns:v="urn:schemas-microsoft-com:vml" xmlns:wp14="http://schemas.microsoft.com/office/word/2010/wordprocessingDrawing" xmlns:wp="http://schemas.openxmlformats.org/drawingml/2006/wordprocessingDrawing" xmlns:w10="urn:schemas-microsoft-com:office:word" xmlns:w="http://schemas.openxmlformats.org/wordprocessingml/2006/main" xmlns:w14="http://schemas.microsoft.com/office/word/2010/wordml" xmlns:w15="http://schemas.microsoft.com/office/word/2012/wordml" xmlns:wpg="http://schemas.microsoft.com/office/word/2010/wordprocessingGroup" xmlns:wpi="http://schemas.microsoft.com/office/word/2010/wordprocessingInk" xmlns:wne="http://schemas.microsoft.com/office/word/2006/wordml" xmlns:wps="http://schemas.microsoft.com/office/word/2010/wordprocessingShape" mc:Ignorable="w14 w15 wp14">
   <w:body>
     <w:p>
       <w:pPr>
@@ -281,10 +281,10 @@
           <w:rFonts w:asciiTheme="minorHAnsi" w:hAnsiTheme="minorHAnsi" w:cs="Arial"/>
         </w:rPr>
         <w:sectPr>
-          <w:headerReference w:type="default" r:id="rId12"/>
-          <w:footerReference w:type="even" r:id="rId13"/>
-          <w:footerReference w:type="default" r:id="rId14"/>
-          <w:headerReference w:type="first" r:id="rId15"/>
+          <w:headerReference w:type="default" r:id="rId11"/>
+          <w:footerReference w:type="even" r:id="rId12"/>
+          <w:footerReference w:type="default" r:id="rId13"/>
+          <w:headerReference w:type="first" r:id="rId14"/>
           <w:pgSz w:w="12240" w:h="15840"/>
           <w:pgMar w:top="720" w:right="720" w:bottom="720" w:left="720" w:header="720" w:footer="720" w:gutter="0"/>
           <w:pgNumType w:fmt="lowerRoman" w:start="2" w:chapSep="emDash"/>
@@ -1142,6 +1142,89 @@
                 <w:rFonts w:asciiTheme="minorHAnsi" w:hAnsiTheme="minorHAnsi"/>
               </w:rPr>
               <w:t>Roger Behm</w:t>
+            </w:r>
+          </w:p>
+        </w:tc>
+      </w:tr>
+      <w:tr>
+        <w:tc>
+          <w:tcPr>
+            <w:tcW w:w="1278" w:type="dxa"/>
+            <w:vAlign w:val="center"/>
+          </w:tcPr>
+          <w:p>
+            <w:pPr>
+              <w:pStyle w:val="TableText"/>
+              <w:rPr>
+                <w:rFonts w:asciiTheme="minorHAnsi" w:hAnsiTheme="minorHAnsi"/>
+              </w:rPr>
+            </w:pPr>
+            <w:r>
+              <w:rPr>
+                <w:rFonts w:asciiTheme="minorHAnsi" w:hAnsiTheme="minorHAnsi"/>
+              </w:rPr>
+              <w:t>4/9/2015</w:t>
+            </w:r>
+          </w:p>
+        </w:tc>
+        <w:tc>
+          <w:tcPr>
+            <w:tcW w:w="1080" w:type="dxa"/>
+            <w:vAlign w:val="center"/>
+          </w:tcPr>
+          <w:p>
+            <w:pPr>
+              <w:pStyle w:val="TableText"/>
+              <w:jc w:val="center"/>
+              <w:rPr>
+                <w:rFonts w:asciiTheme="minorHAnsi" w:hAnsiTheme="minorHAnsi"/>
+              </w:rPr>
+            </w:pPr>
+            <w:r>
+              <w:rPr>
+                <w:rFonts w:asciiTheme="minorHAnsi" w:hAnsiTheme="minorHAnsi"/>
+              </w:rPr>
+              <w:t>1.8</w:t>
+            </w:r>
+          </w:p>
+        </w:tc>
+        <w:tc>
+          <w:tcPr>
+            <w:tcW w:w="3814" w:type="dxa"/>
+            <w:vAlign w:val="center"/>
+          </w:tcPr>
+          <w:p>
+            <w:pPr>
+              <w:pStyle w:val="TableText"/>
+              <w:rPr>
+                <w:rFonts w:asciiTheme="minorHAnsi" w:hAnsiTheme="minorHAnsi"/>
+              </w:rPr>
+            </w:pPr>
+            <w:r>
+              <w:rPr>
+                <w:rFonts w:asciiTheme="minorHAnsi" w:hAnsiTheme="minorHAnsi"/>
+              </w:rPr>
+              <w:t>Added addendum regarding trans/reason codes being consolidated on the CSA.</w:t>
+            </w:r>
+          </w:p>
+        </w:tc>
+        <w:tc>
+          <w:tcPr>
+            <w:tcW w:w="2576" w:type="dxa"/>
+            <w:vAlign w:val="center"/>
+          </w:tcPr>
+          <w:p>
+            <w:pPr>
+              <w:pStyle w:val="TableText"/>
+              <w:rPr>
+                <w:rFonts w:asciiTheme="minorHAnsi" w:hAnsiTheme="minorHAnsi"/>
+              </w:rPr>
+            </w:pPr>
+            <w:r>
+              <w:rPr>
+                <w:rFonts w:asciiTheme="minorHAnsi" w:hAnsiTheme="minorHAnsi"/>
+              </w:rPr>
+              <w:t>John Palubinskas</w:t>
             </w:r>
           </w:p>
         </w:tc>
@@ -1340,7 +1423,6 @@
                                 <w:rFonts w:ascii="Arial" w:hAnsi="Arial" w:cs="Arial"/>
                               </w:rPr>
                             </w:pPr>
-                            <w:proofErr w:type="gramStart"/>
                             <w:r>
                               <w:rPr>
                                 <w:rFonts w:ascii="Arial" w:hAnsi="Arial" w:cs="Arial"/>
@@ -1353,7 +1435,6 @@
                               </w:rPr>
                               <w:t>, Republic Services Inc. - All rights reserved.</w:t>
                             </w:r>
-                            <w:proofErr w:type="gramEnd"/>
                           </w:p>
                           <w:p>
                             <w:pPr>
@@ -1377,7 +1458,7 @@
               </wp:anchor>
             </w:drawing>
           </mc:Choice>
-          <mc:Fallback xmlns:w15="http://schemas.microsoft.com/office/word/2012/wordml">
+          <mc:Fallback>
             <w:pict>
               <v:shapetype w14:anchorId="3CA008B8" id="_x0000_t202" coordsize="21600,21600" o:spt="202" path="m,l,21600r21600,l21600,xe">
                 <v:stroke joinstyle="miter"/>
@@ -3213,15 +3294,7 @@
               <w:rPr>
                 <w:rFonts w:asciiTheme="minorHAnsi" w:hAnsiTheme="minorHAnsi"/>
               </w:rPr>
-              <w:t xml:space="preserve"> assist the user determine when to choose a </w:t>
-            </w:r>
-            <w:bookmarkStart w:id="15" w:name="_GoBack"/>
-            <w:bookmarkEnd w:id="15"/>
-            <w:r>
-              <w:rPr>
-                <w:rFonts w:asciiTheme="minorHAnsi" w:hAnsiTheme="minorHAnsi"/>
-              </w:rPr>
-              <w:t>value from the competitor list.</w:t>
+              <w:t xml:space="preserve"> assist the user determine when to choose a value from the competitor list.</w:t>
             </w:r>
           </w:p>
         </w:tc>
@@ -3381,9 +3454,9 @@
                 <w:rFonts w:asciiTheme="minorHAnsi" w:hAnsiTheme="minorHAnsi"/>
               </w:rPr>
             </w:pPr>
-            <w:bookmarkStart w:id="16" w:name="_Toc342757862"/>
-            <w:bookmarkStart w:id="17" w:name="_Toc346297770"/>
-            <w:bookmarkStart w:id="18" w:name="_Toc404134500"/>
+            <w:bookmarkStart w:id="15" w:name="_Toc342757862"/>
+            <w:bookmarkStart w:id="16" w:name="_Toc346297770"/>
+            <w:bookmarkStart w:id="17" w:name="_Toc404134500"/>
             <w:bookmarkEnd w:id="12"/>
             <w:bookmarkEnd w:id="13"/>
             <w:bookmarkEnd w:id="14"/>
@@ -3567,10 +3640,10 @@
                   <v:path o:extrusionok="f" gradientshapeok="t" o:connecttype="rect"/>
                   <o:lock v:ext="edit" aspectratio="t"/>
                 </v:shapetype>
-                <v:shape id="_x0000_i1025" type="#_x0000_t75" style="width:101.9pt;height:67.25pt" o:ole="">
-                  <v:imagedata r:id="rId16" o:title=""/>
+                <v:shape id="_x0000_i1025" type="#_x0000_t75" style="width:102pt;height:67pt" o:ole="">
+                  <v:imagedata r:id="rId15" o:title=""/>
                 </v:shape>
-                <o:OLEObject Type="Embed" ProgID="AcroExch.Document.7" ShapeID="_x0000_i1025" DrawAspect="Icon" ObjectID="_1489844256" r:id="rId17"/>
+                <o:OLEObject Type="Embed" ProgID="AcroExch.Document.11" ShapeID="_x0000_i1025" DrawAspect="Icon" ObjectID="_1490080239" r:id="rId16"/>
               </w:object>
             </w:r>
           </w:p>
@@ -3930,14 +4003,14 @@
           <w:rFonts w:asciiTheme="minorHAnsi" w:hAnsiTheme="minorHAnsi"/>
         </w:rPr>
       </w:pPr>
-      <w:bookmarkStart w:id="19" w:name="_Toc413667984"/>
+      <w:bookmarkStart w:id="18" w:name="_Toc413667984"/>
       <w:r>
         <w:rPr>
           <w:rFonts w:asciiTheme="minorHAnsi" w:hAnsiTheme="minorHAnsi"/>
         </w:rPr>
         <w:t>Technical Design Requirements</w:t>
       </w:r>
-      <w:bookmarkEnd w:id="19"/>
+      <w:bookmarkEnd w:id="18"/>
       <w:r>
         <w:rPr>
           <w:rFonts w:asciiTheme="minorHAnsi" w:hAnsiTheme="minorHAnsi"/>
@@ -5935,7 +6008,7 @@
           <w:sz w:val="36"/>
         </w:rPr>
       </w:pPr>
-      <w:bookmarkStart w:id="20" w:name="_Toc379450809"/>
+      <w:bookmarkStart w:id="19" w:name="_Toc379450809"/>
       <w:r>
         <w:rPr>
           <w:rFonts w:asciiTheme="minorHAnsi" w:hAnsiTheme="minorHAnsi"/>
@@ -5950,7 +6023,7 @@
           <w:rFonts w:asciiTheme="minorHAnsi" w:hAnsiTheme="minorHAnsi"/>
         </w:rPr>
       </w:pPr>
-      <w:bookmarkStart w:id="21" w:name="_Toc413667985"/>
+      <w:bookmarkStart w:id="20" w:name="_Toc413667985"/>
       <w:r>
         <w:rPr>
           <w:rFonts w:asciiTheme="minorHAnsi" w:hAnsiTheme="minorHAnsi"/>
@@ -5958,8 +6031,8 @@
         <w:lastRenderedPageBreak/>
         <w:t>Assumptions</w:t>
       </w:r>
+      <w:bookmarkEnd w:id="19"/>
       <w:bookmarkEnd w:id="20"/>
-      <w:bookmarkEnd w:id="21"/>
     </w:p>
     <w:p>
       <w:pPr>
@@ -6072,14 +6145,14 @@
           <w:rFonts w:asciiTheme="minorHAnsi" w:hAnsiTheme="minorHAnsi"/>
         </w:rPr>
       </w:pPr>
-      <w:bookmarkStart w:id="22" w:name="_Toc413667986"/>
+      <w:bookmarkStart w:id="21" w:name="_Toc413667986"/>
       <w:r>
         <w:rPr>
           <w:rFonts w:asciiTheme="minorHAnsi" w:hAnsiTheme="minorHAnsi"/>
         </w:rPr>
         <w:t>Technical Design</w:t>
       </w:r>
-      <w:bookmarkEnd w:id="22"/>
+      <w:bookmarkEnd w:id="21"/>
     </w:p>
     <w:p>
       <w:pPr>
@@ -6089,14 +6162,14 @@
           <w:rFonts w:asciiTheme="minorHAnsi" w:hAnsiTheme="minorHAnsi"/>
         </w:rPr>
       </w:pPr>
-      <w:bookmarkStart w:id="23" w:name="_Toc413667987"/>
+      <w:bookmarkStart w:id="22" w:name="_Toc413667987"/>
       <w:r>
         <w:rPr>
           <w:rFonts w:asciiTheme="minorHAnsi" w:hAnsiTheme="minorHAnsi"/>
         </w:rPr>
         <w:t>Referenced Documents</w:t>
       </w:r>
-      <w:bookmarkEnd w:id="23"/>
+      <w:bookmarkEnd w:id="22"/>
     </w:p>
     <w:p>
       <w:pPr>
@@ -6125,14 +6198,14 @@
           <w:rFonts w:asciiTheme="minorHAnsi" w:hAnsiTheme="minorHAnsi"/>
         </w:rPr>
       </w:pPr>
-      <w:bookmarkStart w:id="24" w:name="_Toc413667988"/>
+      <w:bookmarkStart w:id="23" w:name="_Toc413667988"/>
       <w:r>
         <w:rPr>
           <w:rFonts w:asciiTheme="minorHAnsi" w:hAnsiTheme="minorHAnsi"/>
         </w:rPr>
         <w:t>Process Flow and Mock Ups</w:t>
       </w:r>
-      <w:bookmarkEnd w:id="24"/>
+      <w:bookmarkEnd w:id="23"/>
     </w:p>
     <w:p>
       <w:pPr>
@@ -6144,33 +6217,59 @@
         <w:pStyle w:val="Caption"/>
         <w:keepNext/>
       </w:pPr>
-      <w:bookmarkStart w:id="25" w:name="_Ref413330272"/>
+      <w:bookmarkStart w:id="24" w:name="_Ref413330272"/>
       <w:r>
         <w:t xml:space="preserve">Figure </w:t>
       </w:r>
-      <w:fldSimple w:instr=" STYLEREF 1 \s ">
-        <w:r>
-          <w:rPr>
-            <w:noProof/>
-          </w:rPr>
-          <w:t>3</w:t>
-        </w:r>
-      </w:fldSimple>
+      <w:r>
+        <w:fldChar w:fldCharType="begin"/>
+      </w:r>
+      <w:r>
+        <w:instrText xml:space="preserve"> STYLEREF 1 \s </w:instrText>
+      </w:r>
+      <w:r>
+        <w:fldChar w:fldCharType="separate"/>
+      </w:r>
+      <w:r>
+        <w:rPr>
+          <w:noProof/>
+        </w:rPr>
+        <w:t>3</w:t>
+      </w:r>
+      <w:r>
+        <w:rPr>
+          <w:noProof/>
+        </w:rPr>
+        <w:fldChar w:fldCharType="end"/>
+      </w:r>
       <w:r>
         <w:noBreakHyphen/>
       </w:r>
-      <w:fldSimple w:instr=" SEQ Figure \* ARABIC \s 1 ">
-        <w:r>
-          <w:rPr>
-            <w:noProof/>
-          </w:rPr>
-          <w:t>1</w:t>
-        </w:r>
-      </w:fldSimple>
+      <w:r>
+        <w:fldChar w:fldCharType="begin"/>
+      </w:r>
+      <w:r>
+        <w:instrText xml:space="preserve"> SEQ Figure \* ARABIC \s 1 </w:instrText>
+      </w:r>
+      <w:r>
+        <w:fldChar w:fldCharType="separate"/>
+      </w:r>
+      <w:r>
+        <w:rPr>
+          <w:noProof/>
+        </w:rPr>
+        <w:t>1</w:t>
+      </w:r>
+      <w:r>
+        <w:rPr>
+          <w:noProof/>
+        </w:rPr>
+        <w:fldChar w:fldCharType="end"/>
+      </w:r>
       <w:r>
         <w:t xml:space="preserve">- </w:t>
       </w:r>
-      <w:bookmarkEnd w:id="25"/>
+      <w:bookmarkEnd w:id="24"/>
       <w:r>
         <w:t>Start New Quote Page Updates</w:t>
       </w:r>
@@ -6360,7 +6459,7 @@
               </wp:anchor>
             </w:drawing>
           </mc:Choice>
-          <mc:Fallback xmlns:w15="http://schemas.microsoft.com/office/word/2012/wordml">
+          <mc:Fallback>
             <w:pict>
               <v:shapetype w14:anchorId="52147AAD" id="_x0000_t62" coordsize="21600,21600" o:spt="62" adj="1350,25920" path="m3600,qx,3600l0@8@12@24,0@9,,18000qy3600,21600l@6,21600@15@27@7,21600,18000,21600qx21600,18000l21600@9@18@30,21600@8,21600,3600qy18000,l@7,0@21@33@6,xe">
                 <v:stroke joinstyle="miter"/>
@@ -6532,7 +6631,7 @@
                     <pic:cNvPicPr/>
                   </pic:nvPicPr>
                   <pic:blipFill>
-                    <a:blip r:embed="rId18"/>
+                    <a:blip r:embed="rId17"/>
                     <a:stretch>
                       <a:fillRect/>
                     </a:stretch>
@@ -6575,25 +6674,51 @@
         <w:lastRenderedPageBreak/>
         <w:t xml:space="preserve">Figure </w:t>
       </w:r>
-      <w:fldSimple w:instr=" STYLEREF 1 \s ">
-        <w:r>
-          <w:rPr>
-            <w:noProof/>
-          </w:rPr>
-          <w:t>3</w:t>
-        </w:r>
-      </w:fldSimple>
+      <w:r>
+        <w:fldChar w:fldCharType="begin"/>
+      </w:r>
+      <w:r>
+        <w:instrText xml:space="preserve"> STYLEREF 1 \s </w:instrText>
+      </w:r>
+      <w:r>
+        <w:fldChar w:fldCharType="separate"/>
+      </w:r>
+      <w:r>
+        <w:rPr>
+          <w:noProof/>
+        </w:rPr>
+        <w:t>3</w:t>
+      </w:r>
+      <w:r>
+        <w:rPr>
+          <w:noProof/>
+        </w:rPr>
+        <w:fldChar w:fldCharType="end"/>
+      </w:r>
       <w:r>
         <w:noBreakHyphen/>
       </w:r>
-      <w:fldSimple w:instr=" SEQ Figure \* ARABIC \s 1 ">
-        <w:r>
-          <w:rPr>
-            <w:noProof/>
-          </w:rPr>
-          <w:t>2</w:t>
-        </w:r>
-      </w:fldSimple>
+      <w:r>
+        <w:fldChar w:fldCharType="begin"/>
+      </w:r>
+      <w:r>
+        <w:instrText xml:space="preserve"> SEQ Figure \* ARABIC \s 1 </w:instrText>
+      </w:r>
+      <w:r>
+        <w:fldChar w:fldCharType="separate"/>
+      </w:r>
+      <w:r>
+        <w:rPr>
+          <w:noProof/>
+        </w:rPr>
+        <w:t>2</w:t>
+      </w:r>
+      <w:r>
+        <w:rPr>
+          <w:noProof/>
+        </w:rPr>
+        <w:fldChar w:fldCharType="end"/>
+      </w:r>
       <w:r>
         <w:t xml:space="preserve"> - Competitor dropdown</w:t>
       </w:r>
@@ -6625,7 +6750,7 @@
                     <pic:cNvPicPr/>
                   </pic:nvPicPr>
                   <pic:blipFill>
-                    <a:blip r:embed="rId19"/>
+                    <a:blip r:embed="rId18"/>
                     <a:stretch>
                       <a:fillRect/>
                     </a:stretch>
@@ -6656,29 +6781,55 @@
         <w:pStyle w:val="Caption"/>
         <w:keepNext/>
       </w:pPr>
-      <w:bookmarkStart w:id="26" w:name="_Ref413329181"/>
+      <w:bookmarkStart w:id="25" w:name="_Ref413329181"/>
       <w:r>
         <w:t xml:space="preserve">Figure </w:t>
       </w:r>
-      <w:fldSimple w:instr=" STYLEREF 1 \s ">
-        <w:r>
-          <w:rPr>
-            <w:noProof/>
-          </w:rPr>
-          <w:t>3</w:t>
-        </w:r>
-      </w:fldSimple>
+      <w:r>
+        <w:fldChar w:fldCharType="begin"/>
+      </w:r>
+      <w:r>
+        <w:instrText xml:space="preserve"> STYLEREF 1 \s </w:instrText>
+      </w:r>
+      <w:r>
+        <w:fldChar w:fldCharType="separate"/>
+      </w:r>
+      <w:r>
+        <w:rPr>
+          <w:noProof/>
+        </w:rPr>
+        <w:t>3</w:t>
+      </w:r>
+      <w:r>
+        <w:rPr>
+          <w:noProof/>
+        </w:rPr>
+        <w:fldChar w:fldCharType="end"/>
+      </w:r>
       <w:r>
         <w:noBreakHyphen/>
       </w:r>
-      <w:fldSimple w:instr=" SEQ Figure \* ARABIC \s 1 ">
-        <w:r>
-          <w:rPr>
-            <w:noProof/>
-          </w:rPr>
-          <w:t>3</w:t>
-        </w:r>
-      </w:fldSimple>
+      <w:r>
+        <w:fldChar w:fldCharType="begin"/>
+      </w:r>
+      <w:r>
+        <w:instrText xml:space="preserve"> SEQ Figure \* ARABIC \s 1 </w:instrText>
+      </w:r>
+      <w:r>
+        <w:fldChar w:fldCharType="separate"/>
+      </w:r>
+      <w:r>
+        <w:rPr>
+          <w:noProof/>
+        </w:rPr>
+        <w:t>3</w:t>
+      </w:r>
+      <w:r>
+        <w:rPr>
+          <w:noProof/>
+        </w:rPr>
+        <w:fldChar w:fldCharType="end"/>
+      </w:r>
       <w:r>
         <w:t xml:space="preserve">- Small Container </w:t>
       </w:r>
@@ -6686,7 +6837,7 @@
       <w:r>
         <w:t>Config</w:t>
       </w:r>
-      <w:bookmarkEnd w:id="26"/>
+      <w:bookmarkEnd w:id="25"/>
       <w:proofErr w:type="spellEnd"/>
     </w:p>
     <w:p>
@@ -6753,9 +6904,9 @@
               </wp:anchor>
             </w:drawing>
           </mc:Choice>
-          <mc:Fallback xmlns:w15="http://schemas.microsoft.com/office/word/2012/wordml">
+          <mc:Fallback>
             <w:pict>
-              <v:shapetype w14:anchorId="29024B08" id="_x0000_t32" coordsize="21600,21600" o:spt="32" o:oned="t" path="m,l21600,21600e" filled="f">
+              <v:shapetype w14:anchorId="7E8B04B9" id="_x0000_t32" coordsize="21600,21600" o:spt="32" o:oned="t" path="m,l21600,21600e" filled="f">
                 <v:path arrowok="t" fillok="f" o:connecttype="none"/>
                 <o:lock v:ext="edit" shapetype="t"/>
               </v:shapetype>
@@ -6890,7 +7041,7 @@
               </wp:anchor>
             </w:drawing>
           </mc:Choice>
-          <mc:Fallback xmlns:w15="http://schemas.microsoft.com/office/word/2012/wordml">
+          <mc:Fallback>
             <w:pict>
               <v:roundrect w14:anchorId="3249401C" id="Rounded Rectangle 19" o:spid="_x0000_s1028" style="position:absolute;margin-left:-38.55pt;margin-top:16.35pt;width:142.7pt;height:39.4pt;z-index:251656704;visibility:visible;mso-wrap-style:square;mso-width-percent:0;mso-height-percent:0;mso-wrap-distance-left:9pt;mso-wrap-distance-top:0;mso-wrap-distance-right:9pt;mso-wrap-distance-bottom:0;mso-position-horizontal:absolute;mso-position-horizontal-relative:text;mso-position-vertical:absolute;mso-position-vertical-relative:text;mso-width-percent:0;mso-height-percent:0;mso-width-relative:margin;mso-height-relative:margin;v-text-anchor:middle" arcsize="10923f" o:gfxdata="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" fillcolor="white [3212]" strokecolor="red" strokeweight="2pt">
                 <v:textbox>
@@ -6966,7 +7117,7 @@
                     <pic:cNvPicPr/>
                   </pic:nvPicPr>
                   <pic:blipFill>
-                    <a:blip r:embed="rId20"/>
+                    <a:blip r:embed="rId19"/>
                     <a:stretch>
                       <a:fillRect/>
                     </a:stretch>
@@ -6997,29 +7148,55 @@
         <w:pStyle w:val="Caption"/>
         <w:keepNext/>
       </w:pPr>
-      <w:bookmarkStart w:id="27" w:name="_Ref413329192"/>
+      <w:bookmarkStart w:id="26" w:name="_Ref413329192"/>
       <w:r>
         <w:t xml:space="preserve">Figure </w:t>
       </w:r>
-      <w:fldSimple w:instr=" STYLEREF 1 \s ">
-        <w:r>
-          <w:rPr>
-            <w:noProof/>
-          </w:rPr>
-          <w:t>3</w:t>
-        </w:r>
-      </w:fldSimple>
+      <w:r>
+        <w:fldChar w:fldCharType="begin"/>
+      </w:r>
+      <w:r>
+        <w:instrText xml:space="preserve"> STYLEREF 1 \s </w:instrText>
+      </w:r>
+      <w:r>
+        <w:fldChar w:fldCharType="separate"/>
+      </w:r>
+      <w:r>
+        <w:rPr>
+          <w:noProof/>
+        </w:rPr>
+        <w:t>3</w:t>
+      </w:r>
+      <w:r>
+        <w:rPr>
+          <w:noProof/>
+        </w:rPr>
+        <w:fldChar w:fldCharType="end"/>
+      </w:r>
       <w:r>
         <w:noBreakHyphen/>
       </w:r>
-      <w:fldSimple w:instr=" SEQ Figure \* ARABIC \s 1 ">
-        <w:r>
-          <w:rPr>
-            <w:noProof/>
-          </w:rPr>
-          <w:t>4</w:t>
-        </w:r>
-      </w:fldSimple>
+      <w:r>
+        <w:fldChar w:fldCharType="begin"/>
+      </w:r>
+      <w:r>
+        <w:instrText xml:space="preserve"> SEQ Figure \* ARABIC \s 1 </w:instrText>
+      </w:r>
+      <w:r>
+        <w:fldChar w:fldCharType="separate"/>
+      </w:r>
+      <w:r>
+        <w:rPr>
+          <w:noProof/>
+        </w:rPr>
+        <w:t>4</w:t>
+      </w:r>
+      <w:r>
+        <w:rPr>
+          <w:noProof/>
+        </w:rPr>
+        <w:fldChar w:fldCharType="end"/>
+      </w:r>
       <w:r>
         <w:t xml:space="preserve">- Large Container </w:t>
       </w:r>
@@ -7027,7 +7204,7 @@
       <w:r>
         <w:t>Config</w:t>
       </w:r>
-      <w:bookmarkEnd w:id="27"/>
+      <w:bookmarkEnd w:id="26"/>
       <w:proofErr w:type="spellEnd"/>
     </w:p>
     <w:p>
@@ -7103,9 +7280,9 @@
               </wp:anchor>
             </w:drawing>
           </mc:Choice>
-          <mc:Fallback xmlns:w15="http://schemas.microsoft.com/office/word/2012/wordml">
+          <mc:Fallback>
             <w:pict>
-              <v:shape w14:anchorId="017CFE8B" id="Straight Arrow Connector 20" o:spid="_x0000_s1026" type="#_x0000_t32" style="position:absolute;margin-left:64.75pt;margin-top:48.45pt;width:65.7pt;height:136.95pt;z-index:251657728;visibility:visible;mso-wrap-style:square;mso-width-percent:0;mso-height-percent:0;mso-wrap-distance-left:9pt;mso-wrap-distance-top:0;mso-wrap-distance-right:9pt;mso-wrap-distance-bottom:0;mso-position-horizontal:absolute;mso-position-horizontal-relative:text;mso-position-vertical:absolute;mso-position-vertical-relative:text;mso-width-percent:0;mso-height-percent:0;mso-width-relative:margin;mso-height-relative:margin" o:gfxdata="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" strokecolor="red" strokeweight="1pt">
+              <v:shape w14:anchorId="6142E188" id="Straight Arrow Connector 20" o:spid="_x0000_s1026" type="#_x0000_t32" style="position:absolute;margin-left:64.75pt;margin-top:48.45pt;width:65.7pt;height:136.95pt;z-index:251657728;visibility:visible;mso-wrap-style:square;mso-width-percent:0;mso-height-percent:0;mso-wrap-distance-left:9pt;mso-wrap-distance-top:0;mso-wrap-distance-right:9pt;mso-wrap-distance-bottom:0;mso-position-horizontal:absolute;mso-position-horizontal-relative:text;mso-position-vertical:absolute;mso-position-vertical-relative:text;mso-width-percent:0;mso-height-percent:0;mso-width-relative:margin;mso-height-relative:margin" o:gfxdata="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" strokecolor="red" strokeweight="1pt">
                 <v:stroke endarrow="open"/>
               </v:shape>
             </w:pict>
@@ -7235,7 +7412,7 @@
               </wp:anchor>
             </w:drawing>
           </mc:Choice>
-          <mc:Fallback xmlns:w15="http://schemas.microsoft.com/office/word/2012/wordml">
+          <mc:Fallback>
             <w:pict>
               <v:roundrect w14:anchorId="36DE3FB1" id="Rounded Rectangle 17" o:spid="_x0000_s1029" style="position:absolute;margin-left:-14pt;margin-top:13.65pt;width:124.95pt;height:35.1pt;z-index:251655680;visibility:visible;mso-wrap-style:square;mso-width-percent:0;mso-height-percent:0;mso-wrap-distance-left:9pt;mso-wrap-distance-top:0;mso-wrap-distance-right:9pt;mso-wrap-distance-bottom:0;mso-position-horizontal:absolute;mso-position-horizontal-relative:text;mso-position-vertical:absolute;mso-position-vertical-relative:text;mso-width-percent:0;mso-height-percent:0;mso-width-relative:margin;mso-height-relative:margin;v-text-anchor:middle" arcsize="10923f" o:gfxdata="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" fillcolor="white [3212]" strokecolor="red" strokeweight="2pt">
                 <v:textbox>
@@ -7311,7 +7488,7 @@
                     <pic:cNvPicPr/>
                   </pic:nvPicPr>
                   <pic:blipFill>
-                    <a:blip r:embed="rId21"/>
+                    <a:blip r:embed="rId20"/>
                     <a:stretch>
                       <a:fillRect/>
                     </a:stretch>
@@ -7378,33 +7555,59 @@
         <w:pStyle w:val="Caption"/>
         <w:keepNext/>
       </w:pPr>
-      <w:bookmarkStart w:id="28" w:name="_Ref413337632"/>
+      <w:bookmarkStart w:id="27" w:name="_Ref413337632"/>
       <w:r>
         <w:t xml:space="preserve">Figure </w:t>
       </w:r>
-      <w:fldSimple w:instr=" STYLEREF 1 \s ">
-        <w:r>
-          <w:rPr>
-            <w:noProof/>
-          </w:rPr>
-          <w:t>3</w:t>
-        </w:r>
-      </w:fldSimple>
+      <w:r>
+        <w:fldChar w:fldCharType="begin"/>
+      </w:r>
+      <w:r>
+        <w:instrText xml:space="preserve"> STYLEREF 1 \s </w:instrText>
+      </w:r>
+      <w:r>
+        <w:fldChar w:fldCharType="separate"/>
+      </w:r>
+      <w:r>
+        <w:rPr>
+          <w:noProof/>
+        </w:rPr>
+        <w:t>3</w:t>
+      </w:r>
+      <w:r>
+        <w:rPr>
+          <w:noProof/>
+        </w:rPr>
+        <w:fldChar w:fldCharType="end"/>
+      </w:r>
       <w:r>
         <w:noBreakHyphen/>
       </w:r>
-      <w:fldSimple w:instr=" SEQ Figure \* ARABIC \s 1 ">
-        <w:r>
-          <w:rPr>
-            <w:noProof/>
-          </w:rPr>
-          <w:t>5</w:t>
-        </w:r>
-      </w:fldSimple>
+      <w:r>
+        <w:fldChar w:fldCharType="begin"/>
+      </w:r>
+      <w:r>
+        <w:instrText xml:space="preserve"> SEQ Figure \* ARABIC \s 1 </w:instrText>
+      </w:r>
+      <w:r>
+        <w:fldChar w:fldCharType="separate"/>
+      </w:r>
+      <w:r>
+        <w:rPr>
+          <w:noProof/>
+        </w:rPr>
+        <w:t>5</w:t>
+      </w:r>
+      <w:r>
+        <w:rPr>
+          <w:noProof/>
+        </w:rPr>
+        <w:fldChar w:fldCharType="end"/>
+      </w:r>
       <w:r>
         <w:t>- Office Use CSA</w:t>
       </w:r>
-      <w:bookmarkEnd w:id="28"/>
+      <w:bookmarkEnd w:id="27"/>
     </w:p>
     <w:p>
       <w:pPr>
@@ -7495,7 +7698,6 @@
                               </w:rPr>
                               <w:t xml:space="preserve">will </w:t>
                             </w:r>
-                            <w:proofErr w:type="gramStart"/>
                             <w:r>
                               <w:rPr>
                                 <w:rFonts w:asciiTheme="minorHAnsi" w:hAnsiTheme="minorHAnsi" w:cstheme="minorHAnsi"/>
@@ -7503,7 +7705,6 @@
                               </w:rPr>
                               <w:t>removed</w:t>
                             </w:r>
-                            <w:proofErr w:type="gramEnd"/>
                             <w:r>
                               <w:rPr>
                                 <w:rFonts w:asciiTheme="minorHAnsi" w:hAnsiTheme="minorHAnsi" w:cstheme="minorHAnsi"/>
@@ -7532,7 +7733,7 @@
               </wp:anchor>
             </w:drawing>
           </mc:Choice>
-          <mc:Fallback xmlns:w15="http://schemas.microsoft.com/office/word/2012/wordml">
+          <mc:Fallback>
             <w:pict>
               <v:shape w14:anchorId="4FDC6347" id="Rounded Rectangular Callout 5" o:spid="_x0000_s1030" type="#_x0000_t62" style="position:absolute;margin-left:225.35pt;margin-top:155.2pt;width:185.9pt;height:50.5pt;z-index:251659776;visibility:visible;mso-wrap-style:square;mso-width-percent:0;mso-height-percent:0;mso-wrap-distance-left:9pt;mso-wrap-distance-top:0;mso-wrap-distance-right:9pt;mso-wrap-distance-bottom:0;mso-position-horizontal:absolute;mso-position-horizontal-relative:text;mso-position-vertical:absolute;mso-position-vertical-relative:text;mso-width-percent:0;mso-height-percent:0;mso-width-relative:margin;mso-height-relative:margin;v-text-anchor:middle" o:gfxdata="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" adj="-1758,33663" fillcolor="white [3201]" strokecolor="#c0504d [3205]" strokeweight="2pt">
                 <v:textbox>
@@ -7754,7 +7955,7 @@
               </wp:anchor>
             </w:drawing>
           </mc:Choice>
-          <mc:Fallback xmlns:w15="http://schemas.microsoft.com/office/word/2012/wordml">
+          <mc:Fallback>
             <w:pict>
               <v:shapetype w14:anchorId="4D7D1BD6" id="_x0000_t61" coordsize="21600,21600" o:spt="61" adj="1350,25920" path="m,l0@8@12@24,0@9,,21600@6,21600@15@27@7,21600,21600,21600,21600@9@18@30,21600@8,21600,0@7,0@21@33@6,xe">
                 <v:stroke joinstyle="miter"/>
@@ -7977,9 +8178,9 @@
               </wp:anchor>
             </w:drawing>
           </mc:Choice>
-          <mc:Fallback xmlns:w15="http://schemas.microsoft.com/office/word/2012/wordml">
+          <mc:Fallback>
             <w:pict>
-              <v:roundrect w14:anchorId="6C492EA8" id="Rounded Rectangle 2" o:spid="_x0000_s1026" style="position:absolute;margin-left:134.8pt;margin-top:222.15pt;width:75.45pt;height:23.6pt;z-index:251658752;visibility:visible;mso-wrap-style:square;mso-width-percent:0;mso-height-percent:0;mso-wrap-distance-left:9pt;mso-wrap-distance-top:0;mso-wrap-distance-right:9pt;mso-wrap-distance-bottom:0;mso-position-horizontal:absolute;mso-position-horizontal-relative:text;mso-position-vertical:absolute;mso-position-vertical-relative:text;mso-width-percent:0;mso-height-percent:0;mso-width-relative:margin;mso-height-relative:margin;v-text-anchor:middle" arcsize="10923f" o:gfxdata="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" filled="f" strokecolor="red" strokeweight="2pt"/>
+              <v:roundrect w14:anchorId="48BC36B8" id="Rounded Rectangle 2" o:spid="_x0000_s1026" style="position:absolute;margin-left:134.8pt;margin-top:222.15pt;width:75.45pt;height:23.6pt;z-index:251658752;visibility:visible;mso-wrap-style:square;mso-width-percent:0;mso-height-percent:0;mso-wrap-distance-left:9pt;mso-wrap-distance-top:0;mso-wrap-distance-right:9pt;mso-wrap-distance-bottom:0;mso-position-horizontal:absolute;mso-position-horizontal-relative:text;mso-position-vertical:absolute;mso-position-vertical-relative:text;mso-width-percent:0;mso-height-percent:0;mso-width-relative:margin;mso-height-relative:margin;v-text-anchor:middle" arcsize="10923f" o:gfxdata="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" filled="f" strokecolor="red" strokeweight="2pt"/>
             </w:pict>
           </mc:Fallback>
         </mc:AlternateContent>
@@ -8004,7 +8205,7 @@
                     <pic:cNvPicPr/>
                   </pic:nvPicPr>
                   <pic:blipFill>
-                    <a:blip r:embed="rId22"/>
+                    <a:blip r:embed="rId21"/>
                     <a:stretch>
                       <a:fillRect/>
                     </a:stretch>
@@ -8050,7 +8251,7 @@
           <w:rFonts w:asciiTheme="minorHAnsi" w:hAnsiTheme="minorHAnsi"/>
         </w:rPr>
       </w:pPr>
-      <w:bookmarkStart w:id="29" w:name="_Toc413667989"/>
+      <w:bookmarkStart w:id="28" w:name="_Toc413667989"/>
       <w:r>
         <w:rPr>
           <w:rFonts w:asciiTheme="minorHAnsi" w:hAnsiTheme="minorHAnsi"/>
@@ -8063,7 +8264,7 @@
         </w:rPr>
         <w:t xml:space="preserve"> Logic</w:t>
       </w:r>
-      <w:bookmarkEnd w:id="29"/>
+      <w:bookmarkEnd w:id="28"/>
       <w:r>
         <w:rPr>
           <w:rFonts w:asciiTheme="minorHAnsi" w:hAnsiTheme="minorHAnsi"/>
@@ -8094,14 +8295,14 @@
           <w:rFonts w:asciiTheme="minorHAnsi" w:hAnsiTheme="minorHAnsi"/>
         </w:rPr>
       </w:pPr>
-      <w:bookmarkStart w:id="30" w:name="_Toc413667990"/>
+      <w:bookmarkStart w:id="29" w:name="_Toc413667990"/>
       <w:r>
         <w:rPr>
           <w:rFonts w:asciiTheme="minorHAnsi" w:hAnsiTheme="minorHAnsi"/>
         </w:rPr>
         <w:t>Data Sources &amp; Mapping</w:t>
       </w:r>
-      <w:bookmarkEnd w:id="30"/>
+      <w:bookmarkEnd w:id="29"/>
     </w:p>
     <w:p>
       <w:pPr>
@@ -8138,7 +8339,7 @@
         </w:rPr>
         <w:t xml:space="preserve"> </w:t>
       </w:r>
-      <w:hyperlink r:id="rId23" w:history="1">
+      <w:hyperlink r:id="rId22" w:history="1">
         <w:r>
           <w:rPr>
             <w:rStyle w:val="Hyperlink"/>
@@ -8211,7 +8412,7 @@
           <w:rFonts w:asciiTheme="minorHAnsi" w:hAnsiTheme="minorHAnsi"/>
         </w:rPr>
       </w:pPr>
-      <w:bookmarkStart w:id="31" w:name="_Toc413667991"/>
+      <w:bookmarkStart w:id="30" w:name="_Toc413667991"/>
       <w:proofErr w:type="spellStart"/>
       <w:r>
         <w:rPr>
@@ -8233,7 +8434,7 @@
         </w:rPr>
         <w:t>Interface</w:t>
       </w:r>
-      <w:bookmarkEnd w:id="31"/>
+      <w:bookmarkEnd w:id="30"/>
     </w:p>
     <w:p>
       <w:pPr>
@@ -8463,14 +8664,14 @@
           <w:rFonts w:asciiTheme="minorHAnsi" w:hAnsiTheme="minorHAnsi"/>
         </w:rPr>
       </w:pPr>
-      <w:bookmarkStart w:id="32" w:name="_Toc413667992"/>
+      <w:bookmarkStart w:id="31" w:name="_Toc413667992"/>
       <w:r>
         <w:rPr>
           <w:rFonts w:asciiTheme="minorHAnsi" w:hAnsiTheme="minorHAnsi"/>
         </w:rPr>
         <w:t>Report Changes</w:t>
       </w:r>
-      <w:bookmarkEnd w:id="32"/>
+      <w:bookmarkEnd w:id="31"/>
     </w:p>
     <w:p>
       <w:pPr>
@@ -8494,14 +8695,14 @@
           <w:rFonts w:asciiTheme="minorHAnsi" w:hAnsiTheme="minorHAnsi"/>
         </w:rPr>
       </w:pPr>
-      <w:bookmarkStart w:id="33" w:name="_Toc413667993"/>
+      <w:bookmarkStart w:id="32" w:name="_Toc413667993"/>
       <w:r>
         <w:rPr>
           <w:rFonts w:asciiTheme="minorHAnsi" w:hAnsiTheme="minorHAnsi"/>
         </w:rPr>
         <w:t>Appendix</w:t>
       </w:r>
-      <w:bookmarkEnd w:id="33"/>
+      <w:bookmarkEnd w:id="32"/>
       <w:r>
         <w:rPr>
           <w:rFonts w:asciiTheme="minorHAnsi" w:hAnsiTheme="minorHAnsi"/>
@@ -8509,9 +8710,9 @@
         <w:t xml:space="preserve"> </w:t>
       </w:r>
     </w:p>
+    <w:bookmarkEnd w:id="15"/>
     <w:bookmarkEnd w:id="16"/>
     <w:bookmarkEnd w:id="17"/>
-    <w:bookmarkEnd w:id="18"/>
     <w:p>
       <w:pPr>
         <w:pStyle w:val="Heading2"/>
@@ -8543,27 +8744,13 @@
         <w:rPr>
           <w:rFonts w:asciiTheme="minorHAnsi" w:hAnsiTheme="minorHAnsi"/>
         </w:rPr>
-        <w:t xml:space="preserve">review </w:t>
-      </w:r>
-      <w:proofErr w:type="gramStart"/>
-      <w:r>
-        <w:rPr>
-          <w:rFonts w:asciiTheme="minorHAnsi" w:hAnsiTheme="minorHAnsi"/>
-        </w:rPr>
-        <w:t xml:space="preserve">meeting </w:t>
-      </w:r>
-      <w:r>
-        <w:rPr>
-          <w:rFonts w:asciiTheme="minorHAnsi" w:hAnsiTheme="minorHAnsi"/>
-        </w:rPr>
-        <w:t>were</w:t>
-      </w:r>
-      <w:proofErr w:type="gramEnd"/>
-      <w:r>
-        <w:rPr>
-          <w:rFonts w:asciiTheme="minorHAnsi" w:hAnsiTheme="minorHAnsi"/>
-        </w:rPr>
-        <w:t xml:space="preserve"> held:</w:t>
+        <w:t xml:space="preserve">review meeting </w:t>
+      </w:r>
+      <w:r>
+        <w:rPr>
+          <w:rFonts w:asciiTheme="minorHAnsi" w:hAnsiTheme="minorHAnsi"/>
+        </w:rPr>
+        <w:t>were held:</w:t>
       </w:r>
     </w:p>
     <w:p>
@@ -8650,9 +8837,135 @@
         <w:t xml:space="preserve"> does not need this attribute.</w:t>
       </w:r>
     </w:p>
+    <w:p>
+      <w:pPr>
+        <w:pStyle w:val="ListParagraph"/>
+        <w:numPr>
+          <w:ilvl w:val="0"/>
+          <w:numId w:val="46"/>
+        </w:numPr>
+        <w:jc w:val="both"/>
+        <w:rPr>
+          <w:rFonts w:asciiTheme="minorHAnsi" w:hAnsiTheme="minorHAnsi"/>
+        </w:rPr>
+      </w:pPr>
+      <w:r>
+        <w:rPr>
+          <w:rFonts w:asciiTheme="minorHAnsi" w:hAnsiTheme="minorHAnsi"/>
+        </w:rPr>
+        <w:t xml:space="preserve">Moving the transaction/reason codes to the line level resulted in additional changes to how they’re processed.  Per Brittany, even though we have the ability to set codes at the individual container level, we need to show them on the CSA with a consolidated trans/reason code, even if that means overwriting some line level trans/reason code data.  For example, if an existing customer chooses </w:t>
+      </w:r>
+      <w:r>
+        <w:rPr>
+          <w:rFonts w:asciiTheme="minorHAnsi" w:hAnsiTheme="minorHAnsi"/>
+        </w:rPr>
+        <w:lastRenderedPageBreak/>
+        <w:t>‘close container group – service issues’ for one container (a 04-18), and then also chooses to add another container (02-58) on the same quote, we should overwrite the 04-18 with 02-58 if the net units calculated for the two container groups is positive, or a 05-58 if it is negative.</w:t>
+      </w:r>
+      <w:r>
+        <w:rPr>
+          <w:rFonts w:asciiTheme="minorHAnsi" w:hAnsiTheme="minorHAnsi"/>
+        </w:rPr>
+        <w:t xml:space="preserve">  </w:t>
+      </w:r>
+    </w:p>
+    <w:p>
+      <w:pPr>
+        <w:pStyle w:val="ListParagraph"/>
+        <w:jc w:val="both"/>
+        <w:rPr>
+          <w:rFonts w:asciiTheme="minorHAnsi" w:hAnsiTheme="minorHAnsi"/>
+        </w:rPr>
+      </w:pPr>
+    </w:p>
+    <w:p>
+      <w:pPr>
+        <w:pStyle w:val="ListParagraph"/>
+        <w:jc w:val="both"/>
+        <w:rPr>
+          <w:rFonts w:asciiTheme="minorHAnsi" w:hAnsiTheme="minorHAnsi"/>
+        </w:rPr>
+      </w:pPr>
+      <w:r>
+        <w:rPr>
+          <w:rFonts w:asciiTheme="minorHAnsi" w:hAnsiTheme="minorHAnsi"/>
+        </w:rPr>
+        <w:t xml:space="preserve">My original development was based on using the actual line item trans/reason codes without </w:t>
+      </w:r>
+      <w:r>
+        <w:rPr>
+          <w:rFonts w:asciiTheme="minorHAnsi" w:hAnsiTheme="minorHAnsi"/>
+        </w:rPr>
+        <w:t>consolidating</w:t>
+      </w:r>
+      <w:r>
+        <w:rPr>
+          <w:rFonts w:asciiTheme="minorHAnsi" w:hAnsiTheme="minorHAnsi"/>
+        </w:rPr>
+        <w:t xml:space="preserve"> them on a per quote basis, so the </w:t>
+      </w:r>
+      <w:proofErr w:type="spellStart"/>
+      <w:r>
+        <w:rPr>
+          <w:rFonts w:asciiTheme="minorHAnsi" w:hAnsiTheme="minorHAnsi"/>
+        </w:rPr>
+        <w:t>setTransactionCode</w:t>
+      </w:r>
+      <w:proofErr w:type="spellEnd"/>
+      <w:r>
+        <w:rPr>
+          <w:rFonts w:asciiTheme="minorHAnsi" w:hAnsiTheme="minorHAnsi"/>
+        </w:rPr>
+        <w:t xml:space="preserve"> commerce function will be updated to </w:t>
+      </w:r>
+      <w:r>
+        <w:rPr>
+          <w:rFonts w:asciiTheme="minorHAnsi" w:hAnsiTheme="minorHAnsi"/>
+        </w:rPr>
+        <w:t>implement</w:t>
+      </w:r>
+      <w:r>
+        <w:rPr>
+          <w:rFonts w:asciiTheme="minorHAnsi" w:hAnsiTheme="minorHAnsi"/>
+        </w:rPr>
+        <w:t xml:space="preserve"> that requirement.</w:t>
+      </w:r>
+      <w:r>
+        <w:rPr>
+          <w:rFonts w:asciiTheme="minorHAnsi" w:hAnsiTheme="minorHAnsi"/>
+        </w:rPr>
+        <w:t xml:space="preserve">  </w:t>
+      </w:r>
+    </w:p>
+    <w:p>
+      <w:pPr>
+        <w:pStyle w:val="ListParagraph"/>
+        <w:jc w:val="both"/>
+        <w:rPr>
+          <w:rFonts w:asciiTheme="minorHAnsi" w:hAnsiTheme="minorHAnsi"/>
+        </w:rPr>
+      </w:pPr>
+      <w:bookmarkStart w:id="33" w:name="_GoBack"/>
+      <w:bookmarkEnd w:id="33"/>
+    </w:p>
+    <w:p>
+      <w:pPr>
+        <w:pStyle w:val="ListParagraph"/>
+        <w:jc w:val="both"/>
+        <w:rPr>
+          <w:rFonts w:asciiTheme="minorHAnsi" w:hAnsiTheme="minorHAnsi"/>
+        </w:rPr>
+      </w:pPr>
+      <w:r>
+        <w:rPr>
+          <w:rFonts w:asciiTheme="minorHAnsi" w:hAnsiTheme="minorHAnsi"/>
+        </w:rPr>
+        <w:t>Additionally, this resulted in a new GitHub issue #512 Service Change vs Lost Account, requesting changes that will change the ‘close container group’ to be ‘lost account/site’, and properly put the current ‘close container group’ functionality as a Service Change.  Mark gets numerous support tickets around the existing functionality.</w:t>
+      </w:r>
+    </w:p>
     <w:sectPr>
-      <w:headerReference w:type="default" r:id="rId24"/>
-      <w:footerReference w:type="default" r:id="rId25"/>
+      <w:headerReference w:type="default" r:id="rId23"/>
+      <w:footerReference w:type="default" r:id="rId24"/>
       <w:pgSz w:w="12240" w:h="15840" w:code="1"/>
       <w:pgMar w:top="1440" w:right="1440" w:bottom="1440" w:left="1800" w:header="720" w:footer="720" w:gutter="0"/>
       <w:pgNumType w:start="4"/>
@@ -8664,7 +8977,7 @@
 </file>
 
 <file path=word/endnotes.xml><?xml version="1.0" encoding="utf-8"?>
-<w:endnotes xmlns:wpc="http://schemas.microsoft.com/office/word/2010/wordprocessingCanvas" xmlns:mc="http://schemas.openxmlformats.org/markup-compatibility/2006" xmlns:o="urn:schemas-microsoft-com:office:office" xmlns:r="http://schemas.openxmlformats.org/officeDocument/2006/relationships" xmlns:m="http://schemas.openxmlformats.org/officeDocument/2006/math" xmlns:v="urn:schemas-microsoft-com:vml" xmlns:wp14="http://schemas.microsoft.com/office/word/2010/wordprocessingDrawing" xmlns:wp="http://schemas.openxmlformats.org/drawingml/2006/wordprocessingDrawing" xmlns:w10="urn:schemas-microsoft-com:office:word" xmlns:w="http://schemas.openxmlformats.org/wordprocessingml/2006/main" xmlns:w14="http://schemas.microsoft.com/office/word/2010/wordml" xmlns:wpg="http://schemas.microsoft.com/office/word/2010/wordprocessingGroup" xmlns:wpi="http://schemas.microsoft.com/office/word/2010/wordprocessingInk" xmlns:wne="http://schemas.microsoft.com/office/word/2006/wordml" xmlns:wps="http://schemas.microsoft.com/office/word/2010/wordprocessingShape" mc:Ignorable="w14 wp14">
+<w:endnotes xmlns:wpc="http://schemas.microsoft.com/office/word/2010/wordprocessingCanvas" xmlns:mc="http://schemas.openxmlformats.org/markup-compatibility/2006" xmlns:o="urn:schemas-microsoft-com:office:office" xmlns:r="http://schemas.openxmlformats.org/officeDocument/2006/relationships" xmlns:m="http://schemas.openxmlformats.org/officeDocument/2006/math" xmlns:v="urn:schemas-microsoft-com:vml" xmlns:wp14="http://schemas.microsoft.com/office/word/2010/wordprocessingDrawing" xmlns:wp="http://schemas.openxmlformats.org/drawingml/2006/wordprocessingDrawing" xmlns:w10="urn:schemas-microsoft-com:office:word" xmlns:w="http://schemas.openxmlformats.org/wordprocessingml/2006/main" xmlns:w14="http://schemas.microsoft.com/office/word/2010/wordml" xmlns:w15="http://schemas.microsoft.com/office/word/2012/wordml" xmlns:wpg="http://schemas.microsoft.com/office/word/2010/wordprocessingGroup" xmlns:wpi="http://schemas.microsoft.com/office/word/2010/wordprocessingInk" xmlns:wne="http://schemas.microsoft.com/office/word/2006/wordml" xmlns:wps="http://schemas.microsoft.com/office/word/2010/wordprocessingShape" mc:Ignorable="w14 w15 wp14">
   <w:endnote w:type="separator" w:id="-1">
     <w:p>
       <w:r>
@@ -8686,7 +8999,7 @@
 </file>
 
 <file path=word/footer1.xml><?xml version="1.0" encoding="utf-8"?>
-<w:ftr xmlns:wpc="http://schemas.microsoft.com/office/word/2010/wordprocessingCanvas" xmlns:mc="http://schemas.openxmlformats.org/markup-compatibility/2006" xmlns:o="urn:schemas-microsoft-com:office:office" xmlns:r="http://schemas.openxmlformats.org/officeDocument/2006/relationships" xmlns:m="http://schemas.openxmlformats.org/officeDocument/2006/math" xmlns:v="urn:schemas-microsoft-com:vml" xmlns:wp14="http://schemas.microsoft.com/office/word/2010/wordprocessingDrawing" xmlns:wp="http://schemas.openxmlformats.org/drawingml/2006/wordprocessingDrawing" xmlns:w10="urn:schemas-microsoft-com:office:word" xmlns:w="http://schemas.openxmlformats.org/wordprocessingml/2006/main" xmlns:w14="http://schemas.microsoft.com/office/word/2010/wordml" xmlns:wpg="http://schemas.microsoft.com/office/word/2010/wordprocessingGroup" xmlns:wpi="http://schemas.microsoft.com/office/word/2010/wordprocessingInk" xmlns:wne="http://schemas.microsoft.com/office/word/2006/wordml" xmlns:wps="http://schemas.microsoft.com/office/word/2010/wordprocessingShape" mc:Ignorable="w14 wp14">
+<w:ftr xmlns:wpc="http://schemas.microsoft.com/office/word/2010/wordprocessingCanvas" xmlns:mc="http://schemas.openxmlformats.org/markup-compatibility/2006" xmlns:o="urn:schemas-microsoft-com:office:office" xmlns:r="http://schemas.openxmlformats.org/officeDocument/2006/relationships" xmlns:m="http://schemas.openxmlformats.org/officeDocument/2006/math" xmlns:v="urn:schemas-microsoft-com:vml" xmlns:wp14="http://schemas.microsoft.com/office/word/2010/wordprocessingDrawing" xmlns:wp="http://schemas.openxmlformats.org/drawingml/2006/wordprocessingDrawing" xmlns:w10="urn:schemas-microsoft-com:office:word" xmlns:w="http://schemas.openxmlformats.org/wordprocessingml/2006/main" xmlns:w14="http://schemas.microsoft.com/office/word/2010/wordml" xmlns:w15="http://schemas.microsoft.com/office/word/2012/wordml" xmlns:wpg="http://schemas.microsoft.com/office/word/2010/wordprocessingGroup" xmlns:wpi="http://schemas.microsoft.com/office/word/2010/wordprocessingInk" xmlns:wne="http://schemas.microsoft.com/office/word/2006/wordml" xmlns:wps="http://schemas.microsoft.com/office/word/2010/wordprocessingShape" mc:Ignorable="w14 w15 wp14">
   <w:p>
     <w:pPr>
       <w:pStyle w:val="Footer"/>
@@ -8737,7 +9050,7 @@
 </file>
 
 <file path=word/footer2.xml><?xml version="1.0" encoding="utf-8"?>
-<w:ftr xmlns:wpc="http://schemas.microsoft.com/office/word/2010/wordprocessingCanvas" xmlns:mc="http://schemas.openxmlformats.org/markup-compatibility/2006" xmlns:o="urn:schemas-microsoft-com:office:office" xmlns:r="http://schemas.openxmlformats.org/officeDocument/2006/relationships" xmlns:m="http://schemas.openxmlformats.org/officeDocument/2006/math" xmlns:v="urn:schemas-microsoft-com:vml" xmlns:wp14="http://schemas.microsoft.com/office/word/2010/wordprocessingDrawing" xmlns:wp="http://schemas.openxmlformats.org/drawingml/2006/wordprocessingDrawing" xmlns:w10="urn:schemas-microsoft-com:office:word" xmlns:w="http://schemas.openxmlformats.org/wordprocessingml/2006/main" xmlns:w14="http://schemas.microsoft.com/office/word/2010/wordml" xmlns:wpg="http://schemas.microsoft.com/office/word/2010/wordprocessingGroup" xmlns:wpi="http://schemas.microsoft.com/office/word/2010/wordprocessingInk" xmlns:wne="http://schemas.microsoft.com/office/word/2006/wordml" xmlns:wps="http://schemas.microsoft.com/office/word/2010/wordprocessingShape" mc:Ignorable="w14 wp14">
+<w:ftr xmlns:wpc="http://schemas.microsoft.com/office/word/2010/wordprocessingCanvas" xmlns:mc="http://schemas.openxmlformats.org/markup-compatibility/2006" xmlns:o="urn:schemas-microsoft-com:office:office" xmlns:r="http://schemas.openxmlformats.org/officeDocument/2006/relationships" xmlns:m="http://schemas.openxmlformats.org/officeDocument/2006/math" xmlns:v="urn:schemas-microsoft-com:vml" xmlns:wp14="http://schemas.microsoft.com/office/word/2010/wordprocessingDrawing" xmlns:wp="http://schemas.openxmlformats.org/drawingml/2006/wordprocessingDrawing" xmlns:w10="urn:schemas-microsoft-com:office:word" xmlns:w="http://schemas.openxmlformats.org/wordprocessingml/2006/main" xmlns:w14="http://schemas.microsoft.com/office/word/2010/wordml" xmlns:w15="http://schemas.microsoft.com/office/word/2012/wordml" xmlns:wpg="http://schemas.microsoft.com/office/word/2010/wordprocessingGroup" xmlns:wpi="http://schemas.microsoft.com/office/word/2010/wordprocessingInk" xmlns:wne="http://schemas.microsoft.com/office/word/2006/wordml" xmlns:wps="http://schemas.microsoft.com/office/word/2010/wordprocessingShape" mc:Ignorable="w14 w15 wp14">
   <w:p>
     <w:pPr>
       <w:pStyle w:val="Footer"/>
@@ -8797,7 +9110,7 @@
 </file>
 
 <file path=word/footer3.xml><?xml version="1.0" encoding="utf-8"?>
-<w:ftr xmlns:wpc="http://schemas.microsoft.com/office/word/2010/wordprocessingCanvas" xmlns:mc="http://schemas.openxmlformats.org/markup-compatibility/2006" xmlns:o="urn:schemas-microsoft-com:office:office" xmlns:r="http://schemas.openxmlformats.org/officeDocument/2006/relationships" xmlns:m="http://schemas.openxmlformats.org/officeDocument/2006/math" xmlns:v="urn:schemas-microsoft-com:vml" xmlns:wp14="http://schemas.microsoft.com/office/word/2010/wordprocessingDrawing" xmlns:wp="http://schemas.openxmlformats.org/drawingml/2006/wordprocessingDrawing" xmlns:w10="urn:schemas-microsoft-com:office:word" xmlns:w="http://schemas.openxmlformats.org/wordprocessingml/2006/main" xmlns:w14="http://schemas.microsoft.com/office/word/2010/wordml" xmlns:wpg="http://schemas.microsoft.com/office/word/2010/wordprocessingGroup" xmlns:wpi="http://schemas.microsoft.com/office/word/2010/wordprocessingInk" xmlns:wne="http://schemas.microsoft.com/office/word/2006/wordml" xmlns:wps="http://schemas.microsoft.com/office/word/2010/wordprocessingShape" mc:Ignorable="w14 wp14">
+<w:ftr xmlns:wpc="http://schemas.microsoft.com/office/word/2010/wordprocessingCanvas" xmlns:mc="http://schemas.openxmlformats.org/markup-compatibility/2006" xmlns:o="urn:schemas-microsoft-com:office:office" xmlns:r="http://schemas.openxmlformats.org/officeDocument/2006/relationships" xmlns:m="http://schemas.openxmlformats.org/officeDocument/2006/math" xmlns:v="urn:schemas-microsoft-com:vml" xmlns:wp14="http://schemas.microsoft.com/office/word/2010/wordprocessingDrawing" xmlns:wp="http://schemas.openxmlformats.org/drawingml/2006/wordprocessingDrawing" xmlns:w10="urn:schemas-microsoft-com:office:word" xmlns:w="http://schemas.openxmlformats.org/wordprocessingml/2006/main" xmlns:w14="http://schemas.microsoft.com/office/word/2010/wordml" xmlns:w15="http://schemas.microsoft.com/office/word/2012/wordml" xmlns:wpg="http://schemas.microsoft.com/office/word/2010/wordprocessingGroup" xmlns:wpi="http://schemas.microsoft.com/office/word/2010/wordprocessingInk" xmlns:wne="http://schemas.microsoft.com/office/word/2006/wordml" xmlns:wps="http://schemas.microsoft.com/office/word/2010/wordprocessingShape" mc:Ignorable="w14 w15 wp14">
   <w:p>
     <w:pPr>
       <w:pStyle w:val="Footer"/>
@@ -8844,7 +9157,7 @@
       <w:rPr>
         <w:noProof/>
       </w:rPr>
-      <w:t>4/6/2015 12:56:53 PM</w:t>
+      <w:t>4/9/2015 9:37:17 AM</w:t>
     </w:r>
     <w:r>
       <w:rPr>
@@ -8907,7 +9220,7 @@
         <w:sz w:val="16"/>
         <w:szCs w:val="16"/>
       </w:rPr>
-      <w:t>6</w:t>
+      <w:t>15</w:t>
     </w:r>
     <w:r>
       <w:rPr>
@@ -8925,7 +9238,7 @@
 </file>
 
 <file path=word/footnotes.xml><?xml version="1.0" encoding="utf-8"?>
-<w:footnotes xmlns:wpc="http://schemas.microsoft.com/office/word/2010/wordprocessingCanvas" xmlns:mc="http://schemas.openxmlformats.org/markup-compatibility/2006" xmlns:o="urn:schemas-microsoft-com:office:office" xmlns:r="http://schemas.openxmlformats.org/officeDocument/2006/relationships" xmlns:m="http://schemas.openxmlformats.org/officeDocument/2006/math" xmlns:v="urn:schemas-microsoft-com:vml" xmlns:wp14="http://schemas.microsoft.com/office/word/2010/wordprocessingDrawing" xmlns:wp="http://schemas.openxmlformats.org/drawingml/2006/wordprocessingDrawing" xmlns:w10="urn:schemas-microsoft-com:office:word" xmlns:w="http://schemas.openxmlformats.org/wordprocessingml/2006/main" xmlns:w14="http://schemas.microsoft.com/office/word/2010/wordml" xmlns:wpg="http://schemas.microsoft.com/office/word/2010/wordprocessingGroup" xmlns:wpi="http://schemas.microsoft.com/office/word/2010/wordprocessingInk" xmlns:wne="http://schemas.microsoft.com/office/word/2006/wordml" xmlns:wps="http://schemas.microsoft.com/office/word/2010/wordprocessingShape" mc:Ignorable="w14 wp14">
+<w:footnotes xmlns:wpc="http://schemas.microsoft.com/office/word/2010/wordprocessingCanvas" xmlns:mc="http://schemas.openxmlformats.org/markup-compatibility/2006" xmlns:o="urn:schemas-microsoft-com:office:office" xmlns:r="http://schemas.openxmlformats.org/officeDocument/2006/relationships" xmlns:m="http://schemas.openxmlformats.org/officeDocument/2006/math" xmlns:v="urn:schemas-microsoft-com:vml" xmlns:wp14="http://schemas.microsoft.com/office/word/2010/wordprocessingDrawing" xmlns:wp="http://schemas.openxmlformats.org/drawingml/2006/wordprocessingDrawing" xmlns:w10="urn:schemas-microsoft-com:office:word" xmlns:w="http://schemas.openxmlformats.org/wordprocessingml/2006/main" xmlns:w14="http://schemas.microsoft.com/office/word/2010/wordml" xmlns:w15="http://schemas.microsoft.com/office/word/2012/wordml" xmlns:wpg="http://schemas.microsoft.com/office/word/2010/wordprocessingGroup" xmlns:wpi="http://schemas.microsoft.com/office/word/2010/wordprocessingInk" xmlns:wne="http://schemas.microsoft.com/office/word/2006/wordml" xmlns:wps="http://schemas.microsoft.com/office/word/2010/wordprocessingShape" mc:Ignorable="w14 w15 wp14">
   <w:footnote w:type="separator" w:id="-1">
     <w:p>
       <w:r>
@@ -8947,7 +9260,7 @@
 </file>
 
 <file path=word/header1.xml><?xml version="1.0" encoding="utf-8"?>
-<w:hdr xmlns:wpc="http://schemas.microsoft.com/office/word/2010/wordprocessingCanvas" xmlns:mc="http://schemas.openxmlformats.org/markup-compatibility/2006" xmlns:o="urn:schemas-microsoft-com:office:office" xmlns:r="http://schemas.openxmlformats.org/officeDocument/2006/relationships" xmlns:m="http://schemas.openxmlformats.org/officeDocument/2006/math" xmlns:v="urn:schemas-microsoft-com:vml" xmlns:wp14="http://schemas.microsoft.com/office/word/2010/wordprocessingDrawing" xmlns:wp="http://schemas.openxmlformats.org/drawingml/2006/wordprocessingDrawing" xmlns:w10="urn:schemas-microsoft-com:office:word" xmlns:w="http://schemas.openxmlformats.org/wordprocessingml/2006/main" xmlns:w14="http://schemas.microsoft.com/office/word/2010/wordml" xmlns:wpg="http://schemas.microsoft.com/office/word/2010/wordprocessingGroup" xmlns:wpi="http://schemas.microsoft.com/office/word/2010/wordprocessingInk" xmlns:wne="http://schemas.microsoft.com/office/word/2006/wordml" xmlns:wps="http://schemas.microsoft.com/office/word/2010/wordprocessingShape" mc:Ignorable="w14 wp14">
+<w:hdr xmlns:wpc="http://schemas.microsoft.com/office/word/2010/wordprocessingCanvas" xmlns:mc="http://schemas.openxmlformats.org/markup-compatibility/2006" xmlns:o="urn:schemas-microsoft-com:office:office" xmlns:r="http://schemas.openxmlformats.org/officeDocument/2006/relationships" xmlns:m="http://schemas.openxmlformats.org/officeDocument/2006/math" xmlns:v="urn:schemas-microsoft-com:vml" xmlns:wp14="http://schemas.microsoft.com/office/word/2010/wordprocessingDrawing" xmlns:wp="http://schemas.openxmlformats.org/drawingml/2006/wordprocessingDrawing" xmlns:w10="urn:schemas-microsoft-com:office:word" xmlns:w="http://schemas.openxmlformats.org/wordprocessingml/2006/main" xmlns:w14="http://schemas.microsoft.com/office/word/2010/wordml" xmlns:w15="http://schemas.microsoft.com/office/word/2012/wordml" xmlns:wpg="http://schemas.microsoft.com/office/word/2010/wordprocessingGroup" xmlns:wpi="http://schemas.microsoft.com/office/word/2010/wordprocessingInk" xmlns:wne="http://schemas.microsoft.com/office/word/2006/wordml" xmlns:wps="http://schemas.microsoft.com/office/word/2010/wordprocessingShape" mc:Ignorable="w14 w15 wp14">
   <w:p>
     <w:pPr>
       <w:pStyle w:val="Header"/>
@@ -9011,7 +9324,7 @@
 </file>
 
 <file path=word/header2.xml><?xml version="1.0" encoding="utf-8"?>
-<w:hdr xmlns:wpc="http://schemas.microsoft.com/office/word/2010/wordprocessingCanvas" xmlns:mc="http://schemas.openxmlformats.org/markup-compatibility/2006" xmlns:o="urn:schemas-microsoft-com:office:office" xmlns:r="http://schemas.openxmlformats.org/officeDocument/2006/relationships" xmlns:m="http://schemas.openxmlformats.org/officeDocument/2006/math" xmlns:v="urn:schemas-microsoft-com:vml" xmlns:wp14="http://schemas.microsoft.com/office/word/2010/wordprocessingDrawing" xmlns:wp="http://schemas.openxmlformats.org/drawingml/2006/wordprocessingDrawing" xmlns:w10="urn:schemas-microsoft-com:office:word" xmlns:w="http://schemas.openxmlformats.org/wordprocessingml/2006/main" xmlns:w14="http://schemas.microsoft.com/office/word/2010/wordml" xmlns:wpg="http://schemas.microsoft.com/office/word/2010/wordprocessingGroup" xmlns:wpi="http://schemas.microsoft.com/office/word/2010/wordprocessingInk" xmlns:wne="http://schemas.microsoft.com/office/word/2006/wordml" xmlns:wps="http://schemas.microsoft.com/office/word/2010/wordprocessingShape" mc:Ignorable="w14 wp14">
+<w:hdr xmlns:wpc="http://schemas.microsoft.com/office/word/2010/wordprocessingCanvas" xmlns:mc="http://schemas.openxmlformats.org/markup-compatibility/2006" xmlns:o="urn:schemas-microsoft-com:office:office" xmlns:r="http://schemas.openxmlformats.org/officeDocument/2006/relationships" xmlns:m="http://schemas.openxmlformats.org/officeDocument/2006/math" xmlns:v="urn:schemas-microsoft-com:vml" xmlns:wp14="http://schemas.microsoft.com/office/word/2010/wordprocessingDrawing" xmlns:wp="http://schemas.openxmlformats.org/drawingml/2006/wordprocessingDrawing" xmlns:w10="urn:schemas-microsoft-com:office:word" xmlns:w="http://schemas.openxmlformats.org/wordprocessingml/2006/main" xmlns:w14="http://schemas.microsoft.com/office/word/2010/wordml" xmlns:w15="http://schemas.microsoft.com/office/word/2012/wordml" xmlns:wpg="http://schemas.microsoft.com/office/word/2010/wordprocessingGroup" xmlns:wpi="http://schemas.microsoft.com/office/word/2010/wordprocessingInk" xmlns:wne="http://schemas.microsoft.com/office/word/2006/wordml" xmlns:wps="http://schemas.microsoft.com/office/word/2010/wordprocessingShape" mc:Ignorable="w14 w15 wp14">
   <w:p>
     <w:pPr>
       <w:pStyle w:val="Header"/>
@@ -9138,7 +9451,7 @@
 </file>
 
 <file path=word/header3.xml><?xml version="1.0" encoding="utf-8"?>
-<w:hdr xmlns:wpc="http://schemas.microsoft.com/office/word/2010/wordprocessingCanvas" xmlns:mc="http://schemas.openxmlformats.org/markup-compatibility/2006" xmlns:o="urn:schemas-microsoft-com:office:office" xmlns:r="http://schemas.openxmlformats.org/officeDocument/2006/relationships" xmlns:m="http://schemas.openxmlformats.org/officeDocument/2006/math" xmlns:v="urn:schemas-microsoft-com:vml" xmlns:wp14="http://schemas.microsoft.com/office/word/2010/wordprocessingDrawing" xmlns:wp="http://schemas.openxmlformats.org/drawingml/2006/wordprocessingDrawing" xmlns:w10="urn:schemas-microsoft-com:office:word" xmlns:w="http://schemas.openxmlformats.org/wordprocessingml/2006/main" xmlns:w14="http://schemas.microsoft.com/office/word/2010/wordml" xmlns:wpg="http://schemas.microsoft.com/office/word/2010/wordprocessingGroup" xmlns:wpi="http://schemas.microsoft.com/office/word/2010/wordprocessingInk" xmlns:wne="http://schemas.microsoft.com/office/word/2006/wordml" xmlns:wps="http://schemas.microsoft.com/office/word/2010/wordprocessingShape" mc:Ignorable="w14 wp14">
+<w:hdr xmlns:wpc="http://schemas.microsoft.com/office/word/2010/wordprocessingCanvas" xmlns:mc="http://schemas.openxmlformats.org/markup-compatibility/2006" xmlns:o="urn:schemas-microsoft-com:office:office" xmlns:r="http://schemas.openxmlformats.org/officeDocument/2006/relationships" xmlns:m="http://schemas.openxmlformats.org/officeDocument/2006/math" xmlns:v="urn:schemas-microsoft-com:vml" xmlns:wp14="http://schemas.microsoft.com/office/word/2010/wordprocessingDrawing" xmlns:wp="http://schemas.openxmlformats.org/drawingml/2006/wordprocessingDrawing" xmlns:w10="urn:schemas-microsoft-com:office:word" xmlns:w="http://schemas.openxmlformats.org/wordprocessingml/2006/main" xmlns:w14="http://schemas.microsoft.com/office/word/2010/wordml" xmlns:w15="http://schemas.microsoft.com/office/word/2012/wordml" xmlns:wpg="http://schemas.microsoft.com/office/word/2010/wordprocessingGroup" xmlns:wpi="http://schemas.microsoft.com/office/word/2010/wordprocessingInk" xmlns:wne="http://schemas.microsoft.com/office/word/2006/wordml" xmlns:wps="http://schemas.microsoft.com/office/word/2010/wordprocessingShape" mc:Ignorable="w14 w15 wp14">
   <w:p>
     <w:pPr>
       <w:pStyle w:val="Header"/>
@@ -9214,7 +9527,7 @@
 </file>
 
 <file path=word/numbering.xml><?xml version="1.0" encoding="utf-8"?>
-<w:numbering xmlns:wpc="http://schemas.microsoft.com/office/word/2010/wordprocessingCanvas" xmlns:mc="http://schemas.openxmlformats.org/markup-compatibility/2006" xmlns:o="urn:schemas-microsoft-com:office:office" xmlns:r="http://schemas.openxmlformats.org/officeDocument/2006/relationships" xmlns:m="http://schemas.openxmlformats.org/officeDocument/2006/math" xmlns:v="urn:schemas-microsoft-com:vml" xmlns:wp14="http://schemas.microsoft.com/office/word/2010/wordprocessingDrawing" xmlns:wp="http://schemas.openxmlformats.org/drawingml/2006/wordprocessingDrawing" xmlns:w10="urn:schemas-microsoft-com:office:word" xmlns:w="http://schemas.openxmlformats.org/wordprocessingml/2006/main" xmlns:w14="http://schemas.microsoft.com/office/word/2010/wordml" xmlns:wpg="http://schemas.microsoft.com/office/word/2010/wordprocessingGroup" xmlns:wpi="http://schemas.microsoft.com/office/word/2010/wordprocessingInk" xmlns:wne="http://schemas.microsoft.com/office/word/2006/wordml" xmlns:wps="http://schemas.microsoft.com/office/word/2010/wordprocessingShape" mc:Ignorable="w14 wp14">
+<w:numbering xmlns:wpc="http://schemas.microsoft.com/office/word/2010/wordprocessingCanvas" xmlns:mc="http://schemas.openxmlformats.org/markup-compatibility/2006" xmlns:o="urn:schemas-microsoft-com:office:office" xmlns:r="http://schemas.openxmlformats.org/officeDocument/2006/relationships" xmlns:m="http://schemas.openxmlformats.org/officeDocument/2006/math" xmlns:v="urn:schemas-microsoft-com:vml" xmlns:wp14="http://schemas.microsoft.com/office/word/2010/wordprocessingDrawing" xmlns:wp="http://schemas.openxmlformats.org/drawingml/2006/wordprocessingDrawing" xmlns:w10="urn:schemas-microsoft-com:office:word" xmlns:w="http://schemas.openxmlformats.org/wordprocessingml/2006/main" xmlns:w14="http://schemas.microsoft.com/office/word/2010/wordml" xmlns:w15="http://schemas.microsoft.com/office/word/2012/wordml" xmlns:wpg="http://schemas.microsoft.com/office/word/2010/wordprocessingGroup" xmlns:wpi="http://schemas.microsoft.com/office/word/2010/wordprocessingInk" xmlns:wne="http://schemas.microsoft.com/office/word/2006/wordml" xmlns:wps="http://schemas.microsoft.com/office/word/2010/wordprocessingShape" mc:Ignorable="w14 w15 wp14">
   <w:abstractNum w:abstractNumId="0">
     <w:nsid w:val="004A51E2"/>
     <w:multiLevelType w:val="hybridMultilevel"/>
@@ -13799,7 +14112,7 @@
 </file>
 
 <file path=word/styles.xml><?xml version="1.0" encoding="utf-8"?>
-<w:styles xmlns:mc="http://schemas.openxmlformats.org/markup-compatibility/2006" xmlns:r="http://schemas.openxmlformats.org/officeDocument/2006/relationships" xmlns:w="http://schemas.openxmlformats.org/wordprocessingml/2006/main" xmlns:w14="http://schemas.microsoft.com/office/word/2010/wordml" mc:Ignorable="w14">
+<w:styles xmlns:mc="http://schemas.openxmlformats.org/markup-compatibility/2006" xmlns:r="http://schemas.openxmlformats.org/officeDocument/2006/relationships" xmlns:w="http://schemas.openxmlformats.org/wordprocessingml/2006/main" xmlns:w14="http://schemas.microsoft.com/office/word/2010/wordml" xmlns:w15="http://schemas.microsoft.com/office/word/2012/wordml" mc:Ignorable="w14 w15">
   <w:docDefaults>
     <w:rPrDefault>
       <w:rPr>
@@ -13809,149 +14122,372 @@
     </w:rPrDefault>
     <w:pPrDefault/>
   </w:docDefaults>
-  <w:latentStyles w:defLockedState="0" w:defUIPriority="0" w:defSemiHidden="1" w:defUnhideWhenUsed="1" w:defQFormat="0" w:count="267">
-    <w:lsdException w:name="Normal" w:semiHidden="0" w:unhideWhenUsed="0" w:qFormat="1"/>
-    <w:lsdException w:name="heading 1" w:semiHidden="0" w:uiPriority="9" w:unhideWhenUsed="0" w:qFormat="1"/>
-    <w:lsdException w:name="heading 2" w:semiHidden="0" w:uiPriority="9" w:unhideWhenUsed="0" w:qFormat="1"/>
-    <w:lsdException w:name="heading 3" w:semiHidden="0" w:uiPriority="9" w:unhideWhenUsed="0" w:qFormat="1"/>
-    <w:lsdException w:name="heading 4" w:semiHidden="0" w:uiPriority="9" w:unhideWhenUsed="0" w:qFormat="1"/>
-    <w:lsdException w:name="heading 5" w:qFormat="1"/>
-    <w:lsdException w:name="heading 6" w:qFormat="1"/>
-    <w:lsdException w:name="heading 7" w:qFormat="1"/>
-    <w:lsdException w:name="heading 8" w:qFormat="1"/>
-    <w:lsdException w:name="heading 9" w:qFormat="1"/>
-    <w:lsdException w:name="toc 1" w:uiPriority="39"/>
-    <w:lsdException w:name="toc 2" w:uiPriority="39"/>
-    <w:lsdException w:name="toc 3" w:uiPriority="39"/>
-    <w:lsdException w:name="caption" w:qFormat="1"/>
-    <w:lsdException w:name="List Number" w:semiHidden="0" w:unhideWhenUsed="0"/>
-    <w:lsdException w:name="List 4" w:semiHidden="0" w:unhideWhenUsed="0"/>
-    <w:lsdException w:name="List 5" w:semiHidden="0" w:unhideWhenUsed="0"/>
-    <w:lsdException w:name="Title" w:semiHidden="0" w:unhideWhenUsed="0" w:qFormat="1"/>
-    <w:lsdException w:name="Default Paragraph Font" w:uiPriority="1"/>
-    <w:lsdException w:name="Subtitle" w:semiHidden="0" w:unhideWhenUsed="0" w:qFormat="1"/>
-    <w:lsdException w:name="Salutation" w:semiHidden="0" w:unhideWhenUsed="0"/>
-    <w:lsdException w:name="Date" w:semiHidden="0" w:unhideWhenUsed="0"/>
-    <w:lsdException w:name="Body Text First Indent" w:semiHidden="0" w:unhideWhenUsed="0"/>
-    <w:lsdException w:name="Hyperlink" w:uiPriority="99"/>
-    <w:lsdException w:name="FollowedHyperlink" w:uiPriority="99"/>
-    <w:lsdException w:name="Strong" w:semiHidden="0" w:unhideWhenUsed="0" w:qFormat="1"/>
-    <w:lsdException w:name="Emphasis" w:semiHidden="0" w:unhideWhenUsed="0" w:qFormat="1"/>
-    <w:lsdException w:name="Normal (Web)" w:uiPriority="99"/>
-    <w:lsdException w:name="HTML Preformatted" w:uiPriority="99"/>
-    <w:lsdException w:name="No List" w:uiPriority="99"/>
-    <w:lsdException w:name="Table Grid" w:semiHidden="0" w:uiPriority="59" w:unhideWhenUsed="0"/>
-    <w:lsdException w:name="Placeholder Text" w:uiPriority="99" w:unhideWhenUsed="0"/>
-    <w:lsdException w:name="No Spacing" w:semiHidden="0" w:uiPriority="1" w:unhideWhenUsed="0" w:qFormat="1"/>
-    <w:lsdException w:name="Light Shading" w:semiHidden="0" w:uiPriority="60" w:unhideWhenUsed="0"/>
-    <w:lsdException w:name="Light List" w:semiHidden="0" w:uiPriority="61" w:unhideWhenUsed="0"/>
-    <w:lsdException w:name="Light Grid" w:semiHidden="0" w:uiPriority="62" w:unhideWhenUsed="0"/>
-    <w:lsdException w:name="Medium Shading 1" w:semiHidden="0" w:uiPriority="63" w:unhideWhenUsed="0"/>
-    <w:lsdException w:name="Medium Shading 2" w:semiHidden="0" w:uiPriority="64" w:unhideWhenUsed="0"/>
-    <w:lsdException w:name="Medium List 1" w:semiHidden="0" w:uiPriority="65" w:unhideWhenUsed="0"/>
-    <w:lsdException w:name="Medium List 2" w:semiHidden="0" w:uiPriority="66" w:unhideWhenUsed="0"/>
-    <w:lsdException w:name="Medium Grid 1" w:semiHidden="0" w:uiPriority="67" w:unhideWhenUsed="0"/>
-    <w:lsdException w:name="Medium Grid 2" w:semiHidden="0" w:uiPriority="68" w:unhideWhenUsed="0"/>
-    <w:lsdException w:name="Medium Grid 3" w:semiHidden="0" w:uiPriority="69" w:unhideWhenUsed="0"/>
-    <w:lsdException w:name="Dark List" w:semiHidden="0" w:uiPriority="70" w:unhideWhenUsed="0"/>
-    <w:lsdException w:name="Colorful Shading" w:semiHidden="0" w:uiPriority="71" w:unhideWhenUsed="0"/>
-    <w:lsdException w:name="Colorful List" w:semiHidden="0" w:uiPriority="72" w:unhideWhenUsed="0"/>
-    <w:lsdException w:name="Colorful Grid" w:semiHidden="0" w:uiPriority="73" w:unhideWhenUsed="0"/>
-    <w:lsdException w:name="Light Shading Accent 1" w:semiHidden="0" w:uiPriority="60" w:unhideWhenUsed="0"/>
-    <w:lsdException w:name="Light List Accent 1" w:semiHidden="0" w:uiPriority="61" w:unhideWhenUsed="0"/>
-    <w:lsdException w:name="Light Grid Accent 1" w:semiHidden="0" w:uiPriority="62" w:unhideWhenUsed="0"/>
-    <w:lsdException w:name="Medium Shading 1 Accent 1" w:semiHidden="0" w:uiPriority="63" w:unhideWhenUsed="0"/>
-    <w:lsdException w:name="Medium Shading 2 Accent 1" w:semiHidden="0" w:uiPriority="64" w:unhideWhenUsed="0"/>
-    <w:lsdException w:name="Medium List 1 Accent 1" w:semiHidden="0" w:uiPriority="65" w:unhideWhenUsed="0"/>
-    <w:lsdException w:name="Revision" w:uiPriority="99" w:unhideWhenUsed="0"/>
-    <w:lsdException w:name="List Paragraph" w:semiHidden="0" w:uiPriority="34" w:unhideWhenUsed="0" w:qFormat="1"/>
-    <w:lsdException w:name="Quote" w:semiHidden="0" w:uiPriority="29" w:unhideWhenUsed="0" w:qFormat="1"/>
-    <w:lsdException w:name="Intense Quote" w:semiHidden="0" w:uiPriority="30" w:unhideWhenUsed="0" w:qFormat="1"/>
-    <w:lsdException w:name="Medium List 2 Accent 1" w:semiHidden="0" w:uiPriority="66" w:unhideWhenUsed="0"/>
-    <w:lsdException w:name="Medium Grid 1 Accent 1" w:semiHidden="0" w:uiPriority="67" w:unhideWhenUsed="0"/>
-    <w:lsdException w:name="Medium Grid 2 Accent 1" w:semiHidden="0" w:uiPriority="68" w:unhideWhenUsed="0"/>
-    <w:lsdException w:name="Medium Grid 3 Accent 1" w:semiHidden="0" w:uiPriority="69" w:unhideWhenUsed="0"/>
-    <w:lsdException w:name="Dark List Accent 1" w:semiHidden="0" w:uiPriority="70" w:unhideWhenUsed="0"/>
-    <w:lsdException w:name="Colorful Shading Accent 1" w:semiHidden="0" w:uiPriority="71" w:unhideWhenUsed="0"/>
-    <w:lsdException w:name="Colorful List Accent 1" w:semiHidden="0" w:uiPriority="72" w:unhideWhenUsed="0"/>
-    <w:lsdException w:name="Colorful Grid Accent 1" w:semiHidden="0" w:uiPriority="73" w:unhideWhenUsed="0"/>
-    <w:lsdException w:name="Light Shading Accent 2" w:semiHidden="0" w:uiPriority="60" w:unhideWhenUsed="0"/>
-    <w:lsdException w:name="Light List Accent 2" w:semiHidden="0" w:uiPriority="61" w:unhideWhenUsed="0"/>
-    <w:lsdException w:name="Light Grid Accent 2" w:semiHidden="0" w:uiPriority="62" w:unhideWhenUsed="0"/>
-    <w:lsdException w:name="Medium Shading 1 Accent 2" w:semiHidden="0" w:uiPriority="63" w:unhideWhenUsed="0"/>
-    <w:lsdException w:name="Medium Shading 2 Accent 2" w:semiHidden="0" w:uiPriority="64" w:unhideWhenUsed="0"/>
-    <w:lsdException w:name="Medium List 1 Accent 2" w:semiHidden="0" w:uiPriority="65" w:unhideWhenUsed="0"/>
-    <w:lsdException w:name="Medium List 2 Accent 2" w:semiHidden="0" w:uiPriority="66" w:unhideWhenUsed="0"/>
-    <w:lsdException w:name="Medium Grid 1 Accent 2" w:semiHidden="0" w:uiPriority="67" w:unhideWhenUsed="0"/>
-    <w:lsdException w:name="Medium Grid 2 Accent 2" w:semiHidden="0" w:uiPriority="68" w:unhideWhenUsed="0"/>
-    <w:lsdException w:name="Medium Grid 3 Accent 2" w:semiHidden="0" w:uiPriority="69" w:unhideWhenUsed="0"/>
-    <w:lsdException w:name="Dark List Accent 2" w:semiHidden="0" w:uiPriority="70" w:unhideWhenUsed="0"/>
-    <w:lsdException w:name="Colorful Shading Accent 2" w:semiHidden="0" w:uiPriority="71" w:unhideWhenUsed="0"/>
-    <w:lsdException w:name="Colorful List Accent 2" w:semiHidden="0" w:uiPriority="72" w:unhideWhenUsed="0"/>
-    <w:lsdException w:name="Colorful Grid Accent 2" w:semiHidden="0" w:uiPriority="73" w:unhideWhenUsed="0"/>
-    <w:lsdException w:name="Light Shading Accent 3" w:semiHidden="0" w:uiPriority="60" w:unhideWhenUsed="0"/>
-    <w:lsdException w:name="Light List Accent 3" w:semiHidden="0" w:uiPriority="61" w:unhideWhenUsed="0"/>
-    <w:lsdException w:name="Light Grid Accent 3" w:semiHidden="0" w:uiPriority="62" w:unhideWhenUsed="0"/>
-    <w:lsdException w:name="Medium Shading 1 Accent 3" w:semiHidden="0" w:uiPriority="63" w:unhideWhenUsed="0"/>
-    <w:lsdException w:name="Medium Shading 2 Accent 3" w:semiHidden="0" w:uiPriority="64" w:unhideWhenUsed="0"/>
-    <w:lsdException w:name="Medium List 1 Accent 3" w:semiHidden="0" w:uiPriority="65" w:unhideWhenUsed="0"/>
-    <w:lsdException w:name="Medium List 2 Accent 3" w:semiHidden="0" w:uiPriority="66" w:unhideWhenUsed="0"/>
-    <w:lsdException w:name="Medium Grid 1 Accent 3" w:semiHidden="0" w:uiPriority="67" w:unhideWhenUsed="0"/>
-    <w:lsdException w:name="Medium Grid 2 Accent 3" w:semiHidden="0" w:uiPriority="68" w:unhideWhenUsed="0"/>
-    <w:lsdException w:name="Medium Grid 3 Accent 3" w:semiHidden="0" w:uiPriority="69" w:unhideWhenUsed="0"/>
-    <w:lsdException w:name="Dark List Accent 3" w:semiHidden="0" w:uiPriority="70" w:unhideWhenUsed="0"/>
-    <w:lsdException w:name="Colorful Shading Accent 3" w:semiHidden="0" w:uiPriority="71" w:unhideWhenUsed="0"/>
-    <w:lsdException w:name="Colorful List Accent 3" w:semiHidden="0" w:uiPriority="72" w:unhideWhenUsed="0"/>
-    <w:lsdException w:name="Colorful Grid Accent 3" w:semiHidden="0" w:uiPriority="73" w:unhideWhenUsed="0"/>
-    <w:lsdException w:name="Light Shading Accent 4" w:semiHidden="0" w:uiPriority="60" w:unhideWhenUsed="0"/>
-    <w:lsdException w:name="Light List Accent 4" w:semiHidden="0" w:uiPriority="61" w:unhideWhenUsed="0"/>
-    <w:lsdException w:name="Light Grid Accent 4" w:semiHidden="0" w:uiPriority="62" w:unhideWhenUsed="0"/>
-    <w:lsdException w:name="Medium Shading 1 Accent 4" w:semiHidden="0" w:uiPriority="63" w:unhideWhenUsed="0"/>
-    <w:lsdException w:name="Medium Shading 2 Accent 4" w:semiHidden="0" w:uiPriority="64" w:unhideWhenUsed="0"/>
-    <w:lsdException w:name="Medium List 1 Accent 4" w:semiHidden="0" w:uiPriority="65" w:unhideWhenUsed="0"/>
-    <w:lsdException w:name="Medium List 2 Accent 4" w:semiHidden="0" w:uiPriority="66" w:unhideWhenUsed="0"/>
-    <w:lsdException w:name="Medium Grid 1 Accent 4" w:semiHidden="0" w:uiPriority="67" w:unhideWhenUsed="0"/>
-    <w:lsdException w:name="Medium Grid 2 Accent 4" w:semiHidden="0" w:uiPriority="68" w:unhideWhenUsed="0"/>
-    <w:lsdException w:name="Medium Grid 3 Accent 4" w:semiHidden="0" w:uiPriority="69" w:unhideWhenUsed="0"/>
-    <w:lsdException w:name="Dark List Accent 4" w:semiHidden="0" w:uiPriority="70" w:unhideWhenUsed="0"/>
-    <w:lsdException w:name="Colorful Shading Accent 4" w:semiHidden="0" w:uiPriority="71" w:unhideWhenUsed="0"/>
-    <w:lsdException w:name="Colorful List Accent 4" w:semiHidden="0" w:uiPriority="72" w:unhideWhenUsed="0"/>
-    <w:lsdException w:name="Colorful Grid Accent 4" w:semiHidden="0" w:uiPriority="73" w:unhideWhenUsed="0"/>
-    <w:lsdException w:name="Light Shading Accent 5" w:semiHidden="0" w:uiPriority="60" w:unhideWhenUsed="0"/>
-    <w:lsdException w:name="Light List Accent 5" w:semiHidden="0" w:uiPriority="61" w:unhideWhenUsed="0"/>
-    <w:lsdException w:name="Light Grid Accent 5" w:semiHidden="0" w:uiPriority="62" w:unhideWhenUsed="0"/>
-    <w:lsdException w:name="Medium Shading 1 Accent 5" w:semiHidden="0" w:uiPriority="63" w:unhideWhenUsed="0"/>
-    <w:lsdException w:name="Medium Shading 2 Accent 5" w:semiHidden="0" w:uiPriority="64" w:unhideWhenUsed="0"/>
-    <w:lsdException w:name="Medium List 1 Accent 5" w:semiHidden="0" w:uiPriority="65" w:unhideWhenUsed="0"/>
-    <w:lsdException w:name="Medium List 2 Accent 5" w:semiHidden="0" w:uiPriority="66" w:unhideWhenUsed="0"/>
-    <w:lsdException w:name="Medium Grid 1 Accent 5" w:semiHidden="0" w:uiPriority="67" w:unhideWhenUsed="0"/>
-    <w:lsdException w:name="Medium Grid 2 Accent 5" w:semiHidden="0" w:uiPriority="68" w:unhideWhenUsed="0"/>
-    <w:lsdException w:name="Medium Grid 3 Accent 5" w:semiHidden="0" w:uiPriority="69" w:unhideWhenUsed="0"/>
-    <w:lsdException w:name="Dark List Accent 5" w:semiHidden="0" w:uiPriority="70" w:unhideWhenUsed="0"/>
-    <w:lsdException w:name="Colorful Shading Accent 5" w:semiHidden="0" w:uiPriority="71" w:unhideWhenUsed="0"/>
-    <w:lsdException w:name="Colorful List Accent 5" w:semiHidden="0" w:uiPriority="72" w:unhideWhenUsed="0"/>
-    <w:lsdException w:name="Colorful Grid Accent 5" w:semiHidden="0" w:uiPriority="73" w:unhideWhenUsed="0"/>
-    <w:lsdException w:name="Light Shading Accent 6" w:semiHidden="0" w:uiPriority="60" w:unhideWhenUsed="0"/>
-    <w:lsdException w:name="Light List Accent 6" w:semiHidden="0" w:uiPriority="61" w:unhideWhenUsed="0"/>
-    <w:lsdException w:name="Light Grid Accent 6" w:semiHidden="0" w:uiPriority="62" w:unhideWhenUsed="0"/>
-    <w:lsdException w:name="Medium Shading 1 Accent 6" w:semiHidden="0" w:uiPriority="63" w:unhideWhenUsed="0"/>
-    <w:lsdException w:name="Medium Shading 2 Accent 6" w:semiHidden="0" w:uiPriority="64" w:unhideWhenUsed="0"/>
-    <w:lsdException w:name="Medium List 1 Accent 6" w:semiHidden="0" w:uiPriority="65" w:unhideWhenUsed="0"/>
-    <w:lsdException w:name="Medium List 2 Accent 6" w:semiHidden="0" w:uiPriority="66" w:unhideWhenUsed="0"/>
-    <w:lsdException w:name="Medium Grid 1 Accent 6" w:semiHidden="0" w:uiPriority="67" w:unhideWhenUsed="0"/>
-    <w:lsdException w:name="Medium Grid 2 Accent 6" w:semiHidden="0" w:uiPriority="68" w:unhideWhenUsed="0"/>
-    <w:lsdException w:name="Medium Grid 3 Accent 6" w:semiHidden="0" w:uiPriority="69" w:unhideWhenUsed="0"/>
-    <w:lsdException w:name="Dark List Accent 6" w:semiHidden="0" w:uiPriority="70" w:unhideWhenUsed="0"/>
-    <w:lsdException w:name="Colorful Shading Accent 6" w:semiHidden="0" w:uiPriority="71" w:unhideWhenUsed="0"/>
-    <w:lsdException w:name="Colorful List Accent 6" w:semiHidden="0" w:uiPriority="72" w:unhideWhenUsed="0"/>
-    <w:lsdException w:name="Colorful Grid Accent 6" w:semiHidden="0" w:uiPriority="73" w:unhideWhenUsed="0"/>
-    <w:lsdException w:name="Subtle Emphasis" w:semiHidden="0" w:uiPriority="19" w:unhideWhenUsed="0" w:qFormat="1"/>
-    <w:lsdException w:name="Intense Emphasis" w:semiHidden="0" w:uiPriority="21" w:unhideWhenUsed="0" w:qFormat="1"/>
-    <w:lsdException w:name="Subtle Reference" w:semiHidden="0" w:uiPriority="31" w:unhideWhenUsed="0" w:qFormat="1"/>
-    <w:lsdException w:name="Intense Reference" w:semiHidden="0" w:uiPriority="32" w:unhideWhenUsed="0" w:qFormat="1"/>
-    <w:lsdException w:name="Book Title" w:semiHidden="0" w:uiPriority="33" w:unhideWhenUsed="0" w:qFormat="1"/>
-    <w:lsdException w:name="Bibliography" w:uiPriority="37"/>
-    <w:lsdException w:name="TOC Heading" w:uiPriority="39" w:qFormat="1"/>
+  <w:latentStyles w:defLockedState="0" w:defUIPriority="0" w:defSemiHidden="0" w:defUnhideWhenUsed="0" w:defQFormat="0" w:count="371">
+    <w:lsdException w:name="Normal" w:qFormat="1"/>
+    <w:lsdException w:name="heading 1" w:uiPriority="9" w:qFormat="1"/>
+    <w:lsdException w:name="heading 2" w:uiPriority="9" w:qFormat="1"/>
+    <w:lsdException w:name="heading 3" w:uiPriority="9" w:qFormat="1"/>
+    <w:lsdException w:name="heading 4" w:uiPriority="9" w:qFormat="1"/>
+    <w:lsdException w:name="heading 5" w:semiHidden="1" w:unhideWhenUsed="1" w:qFormat="1"/>
+    <w:lsdException w:name="heading 6" w:semiHidden="1" w:unhideWhenUsed="1" w:qFormat="1"/>
+    <w:lsdException w:name="heading 7" w:semiHidden="1" w:unhideWhenUsed="1" w:qFormat="1"/>
+    <w:lsdException w:name="heading 8" w:semiHidden="1" w:unhideWhenUsed="1" w:qFormat="1"/>
+    <w:lsdException w:name="heading 9" w:semiHidden="1" w:unhideWhenUsed="1" w:qFormat="1"/>
+    <w:lsdException w:name="index 1" w:semiHidden="1" w:unhideWhenUsed="1"/>
+    <w:lsdException w:name="index 2" w:semiHidden="1" w:unhideWhenUsed="1"/>
+    <w:lsdException w:name="index 3" w:semiHidden="1" w:unhideWhenUsed="1"/>
+    <w:lsdException w:name="index 4" w:semiHidden="1" w:unhideWhenUsed="1"/>
+    <w:lsdException w:name="index 5" w:semiHidden="1" w:unhideWhenUsed="1"/>
+    <w:lsdException w:name="index 6" w:semiHidden="1" w:unhideWhenUsed="1"/>
+    <w:lsdException w:name="index 7" w:semiHidden="1" w:unhideWhenUsed="1"/>
+    <w:lsdException w:name="index 8" w:semiHidden="1" w:unhideWhenUsed="1"/>
+    <w:lsdException w:name="index 9" w:semiHidden="1" w:unhideWhenUsed="1"/>
+    <w:lsdException w:name="toc 1" w:semiHidden="1" w:uiPriority="39" w:unhideWhenUsed="1"/>
+    <w:lsdException w:name="toc 2" w:semiHidden="1" w:uiPriority="39" w:unhideWhenUsed="1"/>
+    <w:lsdException w:name="toc 3" w:semiHidden="1" w:uiPriority="39" w:unhideWhenUsed="1"/>
+    <w:lsdException w:name="toc 4" w:semiHidden="1" w:unhideWhenUsed="1"/>
+    <w:lsdException w:name="toc 5" w:semiHidden="1" w:unhideWhenUsed="1"/>
+    <w:lsdException w:name="toc 6" w:semiHidden="1" w:unhideWhenUsed="1"/>
+    <w:lsdException w:name="toc 7" w:semiHidden="1" w:unhideWhenUsed="1"/>
+    <w:lsdException w:name="toc 8" w:semiHidden="1" w:unhideWhenUsed="1"/>
+    <w:lsdException w:name="toc 9" w:semiHidden="1" w:unhideWhenUsed="1"/>
+    <w:lsdException w:name="Normal Indent" w:semiHidden="1" w:unhideWhenUsed="1"/>
+    <w:lsdException w:name="footnote text" w:semiHidden="1" w:unhideWhenUsed="1"/>
+    <w:lsdException w:name="annotation text" w:semiHidden="1" w:unhideWhenUsed="1"/>
+    <w:lsdException w:name="header" w:semiHidden="1" w:unhideWhenUsed="1"/>
+    <w:lsdException w:name="footer" w:semiHidden="1" w:unhideWhenUsed="1"/>
+    <w:lsdException w:name="index heading" w:semiHidden="1" w:unhideWhenUsed="1"/>
+    <w:lsdException w:name="caption" w:semiHidden="1" w:unhideWhenUsed="1" w:qFormat="1"/>
+    <w:lsdException w:name="table of figures" w:semiHidden="1" w:unhideWhenUsed="1"/>
+    <w:lsdException w:name="envelope address" w:semiHidden="1" w:unhideWhenUsed="1"/>
+    <w:lsdException w:name="envelope return" w:semiHidden="1" w:unhideWhenUsed="1"/>
+    <w:lsdException w:name="footnote reference" w:semiHidden="1" w:unhideWhenUsed="1"/>
+    <w:lsdException w:name="annotation reference" w:semiHidden="1" w:unhideWhenUsed="1"/>
+    <w:lsdException w:name="line number" w:semiHidden="1" w:unhideWhenUsed="1"/>
+    <w:lsdException w:name="page number" w:semiHidden="1" w:unhideWhenUsed="1"/>
+    <w:lsdException w:name="endnote reference" w:semiHidden="1" w:unhideWhenUsed="1"/>
+    <w:lsdException w:name="endnote text" w:semiHidden="1" w:unhideWhenUsed="1"/>
+    <w:lsdException w:name="table of authorities" w:semiHidden="1" w:unhideWhenUsed="1"/>
+    <w:lsdException w:name="macro" w:semiHidden="1" w:unhideWhenUsed="1"/>
+    <w:lsdException w:name="toa heading" w:semiHidden="1" w:unhideWhenUsed="1"/>
+    <w:lsdException w:name="List" w:semiHidden="1" w:unhideWhenUsed="1"/>
+    <w:lsdException w:name="List Bullet" w:semiHidden="1" w:unhideWhenUsed="1"/>
+    <w:lsdException w:name="List 2" w:semiHidden="1" w:unhideWhenUsed="1"/>
+    <w:lsdException w:name="List 3" w:semiHidden="1" w:unhideWhenUsed="1"/>
+    <w:lsdException w:name="List Bullet 2" w:semiHidden="1" w:unhideWhenUsed="1"/>
+    <w:lsdException w:name="List Bullet 3" w:semiHidden="1" w:unhideWhenUsed="1"/>
+    <w:lsdException w:name="List Bullet 4" w:semiHidden="1" w:unhideWhenUsed="1"/>
+    <w:lsdException w:name="List Bullet 5" w:semiHidden="1" w:unhideWhenUsed="1"/>
+    <w:lsdException w:name="List Number 2" w:semiHidden="1" w:unhideWhenUsed="1"/>
+    <w:lsdException w:name="List Number 3" w:semiHidden="1" w:unhideWhenUsed="1"/>
+    <w:lsdException w:name="List Number 4" w:semiHidden="1" w:unhideWhenUsed="1"/>
+    <w:lsdException w:name="List Number 5" w:semiHidden="1" w:unhideWhenUsed="1"/>
+    <w:lsdException w:name="Title" w:qFormat="1"/>
+    <w:lsdException w:name="Closing" w:semiHidden="1" w:unhideWhenUsed="1"/>
+    <w:lsdException w:name="Signature" w:semiHidden="1" w:unhideWhenUsed="1"/>
+    <w:lsdException w:name="Default Paragraph Font" w:semiHidden="1" w:uiPriority="1" w:unhideWhenUsed="1"/>
+    <w:lsdException w:name="Body Text" w:semiHidden="1" w:unhideWhenUsed="1"/>
+    <w:lsdException w:name="Body Text Indent" w:semiHidden="1" w:unhideWhenUsed="1"/>
+    <w:lsdException w:name="List Continue" w:semiHidden="1" w:unhideWhenUsed="1"/>
+    <w:lsdException w:name="List Continue 2" w:semiHidden="1" w:unhideWhenUsed="1"/>
+    <w:lsdException w:name="List Continue 3" w:semiHidden="1" w:unhideWhenUsed="1"/>
+    <w:lsdException w:name="List Continue 4" w:semiHidden="1" w:unhideWhenUsed="1"/>
+    <w:lsdException w:name="List Continue 5" w:semiHidden="1" w:unhideWhenUsed="1"/>
+    <w:lsdException w:name="Message Header" w:semiHidden="1" w:unhideWhenUsed="1"/>
+    <w:lsdException w:name="Subtitle" w:qFormat="1"/>
+    <w:lsdException w:name="Body Text First Indent 2" w:semiHidden="1" w:unhideWhenUsed="1"/>
+    <w:lsdException w:name="Note Heading" w:semiHidden="1" w:unhideWhenUsed="1"/>
+    <w:lsdException w:name="Body Text 2" w:semiHidden="1" w:unhideWhenUsed="1"/>
+    <w:lsdException w:name="Body Text 3" w:semiHidden="1" w:unhideWhenUsed="1"/>
+    <w:lsdException w:name="Body Text Indent 2" w:semiHidden="1" w:unhideWhenUsed="1"/>
+    <w:lsdException w:name="Body Text Indent 3" w:semiHidden="1" w:unhideWhenUsed="1"/>
+    <w:lsdException w:name="Block Text" w:semiHidden="1" w:unhideWhenUsed="1"/>
+    <w:lsdException w:name="Hyperlink" w:semiHidden="1" w:uiPriority="99" w:unhideWhenUsed="1"/>
+    <w:lsdException w:name="FollowedHyperlink" w:semiHidden="1" w:uiPriority="99" w:unhideWhenUsed="1"/>
+    <w:lsdException w:name="Strong" w:qFormat="1"/>
+    <w:lsdException w:name="Emphasis" w:qFormat="1"/>
+    <w:lsdException w:name="Document Map" w:semiHidden="1" w:unhideWhenUsed="1"/>
+    <w:lsdException w:name="Plain Text" w:semiHidden="1" w:unhideWhenUsed="1"/>
+    <w:lsdException w:name="E-mail Signature" w:semiHidden="1" w:unhideWhenUsed="1"/>
+    <w:lsdException w:name="HTML Top of Form" w:semiHidden="1" w:unhideWhenUsed="1"/>
+    <w:lsdException w:name="HTML Bottom of Form" w:semiHidden="1" w:unhideWhenUsed="1"/>
+    <w:lsdException w:name="Normal (Web)" w:semiHidden="1" w:uiPriority="99" w:unhideWhenUsed="1"/>
+    <w:lsdException w:name="HTML Acronym" w:semiHidden="1" w:unhideWhenUsed="1"/>
+    <w:lsdException w:name="HTML Address" w:semiHidden="1" w:unhideWhenUsed="1"/>
+    <w:lsdException w:name="HTML Cite" w:semiHidden="1" w:unhideWhenUsed="1"/>
+    <w:lsdException w:name="HTML Code" w:semiHidden="1" w:unhideWhenUsed="1"/>
+    <w:lsdException w:name="HTML Definition" w:semiHidden="1" w:unhideWhenUsed="1"/>
+    <w:lsdException w:name="HTML Keyboard" w:semiHidden="1" w:unhideWhenUsed="1"/>
+    <w:lsdException w:name="HTML Preformatted" w:semiHidden="1" w:uiPriority="99" w:unhideWhenUsed="1"/>
+    <w:lsdException w:name="HTML Sample" w:semiHidden="1" w:unhideWhenUsed="1"/>
+    <w:lsdException w:name="HTML Typewriter" w:semiHidden="1" w:unhideWhenUsed="1"/>
+    <w:lsdException w:name="HTML Variable" w:semiHidden="1" w:unhideWhenUsed="1"/>
+    <w:lsdException w:name="Normal Table" w:semiHidden="1" w:unhideWhenUsed="1"/>
+    <w:lsdException w:name="annotation subject" w:semiHidden="1" w:unhideWhenUsed="1"/>
+    <w:lsdException w:name="No List" w:semiHidden="1" w:uiPriority="99" w:unhideWhenUsed="1"/>
+    <w:lsdException w:name="Outline List 1" w:semiHidden="1" w:unhideWhenUsed="1"/>
+    <w:lsdException w:name="Outline List 2" w:semiHidden="1" w:unhideWhenUsed="1"/>
+    <w:lsdException w:name="Outline List 3" w:semiHidden="1" w:unhideWhenUsed="1"/>
+    <w:lsdException w:name="Table Simple 1" w:semiHidden="1" w:unhideWhenUsed="1"/>
+    <w:lsdException w:name="Table Simple 2" w:semiHidden="1" w:unhideWhenUsed="1"/>
+    <w:lsdException w:name="Table Simple 3" w:semiHidden="1" w:unhideWhenUsed="1"/>
+    <w:lsdException w:name="Table Classic 1" w:semiHidden="1" w:unhideWhenUsed="1"/>
+    <w:lsdException w:name="Table Classic 2" w:semiHidden="1" w:unhideWhenUsed="1"/>
+    <w:lsdException w:name="Table Classic 3" w:semiHidden="1" w:unhideWhenUsed="1"/>
+    <w:lsdException w:name="Table Classic 4" w:semiHidden="1" w:unhideWhenUsed="1"/>
+    <w:lsdException w:name="Table Colorful 1" w:semiHidden="1" w:unhideWhenUsed="1"/>
+    <w:lsdException w:name="Table Colorful 2" w:semiHidden="1" w:unhideWhenUsed="1"/>
+    <w:lsdException w:name="Table Colorful 3" w:semiHidden="1" w:unhideWhenUsed="1"/>
+    <w:lsdException w:name="Table Columns 1" w:semiHidden="1" w:unhideWhenUsed="1"/>
+    <w:lsdException w:name="Table Columns 2" w:semiHidden="1" w:unhideWhenUsed="1"/>
+    <w:lsdException w:name="Table Columns 3" w:semiHidden="1" w:unhideWhenUsed="1"/>
+    <w:lsdException w:name="Table Columns 4" w:semiHidden="1" w:unhideWhenUsed="1"/>
+    <w:lsdException w:name="Table Columns 5" w:semiHidden="1" w:unhideWhenUsed="1"/>
+    <w:lsdException w:name="Table Grid 1" w:semiHidden="1" w:unhideWhenUsed="1"/>
+    <w:lsdException w:name="Table Grid 2" w:semiHidden="1" w:unhideWhenUsed="1"/>
+    <w:lsdException w:name="Table Grid 3" w:semiHidden="1" w:unhideWhenUsed="1"/>
+    <w:lsdException w:name="Table Grid 4" w:semiHidden="1" w:unhideWhenUsed="1"/>
+    <w:lsdException w:name="Table Grid 5" w:semiHidden="1" w:unhideWhenUsed="1"/>
+    <w:lsdException w:name="Table Grid 6" w:semiHidden="1" w:unhideWhenUsed="1"/>
+    <w:lsdException w:name="Table Grid 7" w:semiHidden="1" w:unhideWhenUsed="1"/>
+    <w:lsdException w:name="Table Grid 8" w:semiHidden="1" w:unhideWhenUsed="1"/>
+    <w:lsdException w:name="Table List 1" w:semiHidden="1" w:unhideWhenUsed="1"/>
+    <w:lsdException w:name="Table List 2" w:semiHidden="1" w:unhideWhenUsed="1"/>
+    <w:lsdException w:name="Table List 3" w:semiHidden="1" w:unhideWhenUsed="1"/>
+    <w:lsdException w:name="Table List 4" w:semiHidden="1" w:unhideWhenUsed="1"/>
+    <w:lsdException w:name="Table List 5" w:semiHidden="1" w:unhideWhenUsed="1"/>
+    <w:lsdException w:name="Table List 6" w:semiHidden="1" w:unhideWhenUsed="1"/>
+    <w:lsdException w:name="Table List 7" w:semiHidden="1" w:unhideWhenUsed="1"/>
+    <w:lsdException w:name="Table List 8" w:semiHidden="1" w:unhideWhenUsed="1"/>
+    <w:lsdException w:name="Table 3D effects 1" w:semiHidden="1" w:unhideWhenUsed="1"/>
+    <w:lsdException w:name="Table 3D effects 2" w:semiHidden="1" w:unhideWhenUsed="1"/>
+    <w:lsdException w:name="Table 3D effects 3" w:semiHidden="1" w:unhideWhenUsed="1"/>
+    <w:lsdException w:name="Table Contemporary" w:semiHidden="1" w:unhideWhenUsed="1"/>
+    <w:lsdException w:name="Table Elegant" w:semiHidden="1" w:unhideWhenUsed="1"/>
+    <w:lsdException w:name="Table Professional" w:semiHidden="1" w:unhideWhenUsed="1"/>
+    <w:lsdException w:name="Table Subtle 1" w:semiHidden="1" w:unhideWhenUsed="1"/>
+    <w:lsdException w:name="Table Subtle 2" w:semiHidden="1" w:unhideWhenUsed="1"/>
+    <w:lsdException w:name="Table Web 1" w:semiHidden="1" w:unhideWhenUsed="1"/>
+    <w:lsdException w:name="Table Web 2" w:semiHidden="1" w:unhideWhenUsed="1"/>
+    <w:lsdException w:name="Table Web 3" w:semiHidden="1" w:unhideWhenUsed="1"/>
+    <w:lsdException w:name="Balloon Text" w:semiHidden="1" w:unhideWhenUsed="1"/>
+    <w:lsdException w:name="Table Grid" w:uiPriority="59"/>
+    <w:lsdException w:name="Table Theme" w:semiHidden="1" w:unhideWhenUsed="1"/>
+    <w:lsdException w:name="Placeholder Text" w:semiHidden="1" w:uiPriority="99"/>
+    <w:lsdException w:name="No Spacing" w:uiPriority="1" w:qFormat="1"/>
+    <w:lsdException w:name="Light Shading" w:uiPriority="60"/>
+    <w:lsdException w:name="Light List" w:uiPriority="61"/>
+    <w:lsdException w:name="Light Grid" w:uiPriority="62"/>
+    <w:lsdException w:name="Medium Shading 1" w:uiPriority="63"/>
+    <w:lsdException w:name="Medium Shading 2" w:uiPriority="64"/>
+    <w:lsdException w:name="Medium List 1" w:uiPriority="65"/>
+    <w:lsdException w:name="Medium List 2" w:uiPriority="66"/>
+    <w:lsdException w:name="Medium Grid 1" w:uiPriority="67"/>
+    <w:lsdException w:name="Medium Grid 2" w:uiPriority="68"/>
+    <w:lsdException w:name="Medium Grid 3" w:uiPriority="69"/>
+    <w:lsdException w:name="Dark List" w:uiPriority="70"/>
+    <w:lsdException w:name="Colorful Shading" w:uiPriority="71"/>
+    <w:lsdException w:name="Colorful List" w:uiPriority="72"/>
+    <w:lsdException w:name="Colorful Grid" w:uiPriority="73"/>
+    <w:lsdException w:name="Light Shading Accent 1" w:uiPriority="60"/>
+    <w:lsdException w:name="Light List Accent 1" w:uiPriority="61"/>
+    <w:lsdException w:name="Light Grid Accent 1" w:uiPriority="62"/>
+    <w:lsdException w:name="Medium Shading 1 Accent 1" w:uiPriority="63"/>
+    <w:lsdException w:name="Medium Shading 2 Accent 1" w:uiPriority="64"/>
+    <w:lsdException w:name="Medium List 1 Accent 1" w:uiPriority="65"/>
+    <w:lsdException w:name="Revision" w:semiHidden="1" w:uiPriority="99"/>
+    <w:lsdException w:name="List Paragraph" w:uiPriority="34" w:qFormat="1"/>
+    <w:lsdException w:name="Quote" w:uiPriority="29" w:qFormat="1"/>
+    <w:lsdException w:name="Intense Quote" w:uiPriority="30" w:qFormat="1"/>
+    <w:lsdException w:name="Medium List 2 Accent 1" w:uiPriority="66"/>
+    <w:lsdException w:name="Medium Grid 1 Accent 1" w:uiPriority="67"/>
+    <w:lsdException w:name="Medium Grid 2 Accent 1" w:uiPriority="68"/>
+    <w:lsdException w:name="Medium Grid 3 Accent 1" w:uiPriority="69"/>
+    <w:lsdException w:name="Dark List Accent 1" w:uiPriority="70"/>
+    <w:lsdException w:name="Colorful Shading Accent 1" w:uiPriority="71"/>
+    <w:lsdException w:name="Colorful List Accent 1" w:uiPriority="72"/>
+    <w:lsdException w:name="Colorful Grid Accent 1" w:uiPriority="73"/>
+    <w:lsdException w:name="Light Shading Accent 2" w:uiPriority="60"/>
+    <w:lsdException w:name="Light List Accent 2" w:uiPriority="61"/>
+    <w:lsdException w:name="Light Grid Accent 2" w:uiPriority="62"/>
+    <w:lsdException w:name="Medium Shading 1 Accent 2" w:uiPriority="63"/>
+    <w:lsdException w:name="Medium Shading 2 Accent 2" w:uiPriority="64"/>
+    <w:lsdException w:name="Medium List 1 Accent 2" w:uiPriority="65"/>
+    <w:lsdException w:name="Medium List 2 Accent 2" w:uiPriority="66"/>
+    <w:lsdException w:name="Medium Grid 1 Accent 2" w:uiPriority="67"/>
+    <w:lsdException w:name="Medium Grid 2 Accent 2" w:uiPriority="68"/>
+    <w:lsdException w:name="Medium Grid 3 Accent 2" w:uiPriority="69"/>
+    <w:lsdException w:name="Dark List Accent 2" w:uiPriority="70"/>
+    <w:lsdException w:name="Colorful Shading Accent 2" w:uiPriority="71"/>
+    <w:lsdException w:name="Colorful List Accent 2" w:uiPriority="72"/>
+    <w:lsdException w:name="Colorful Grid Accent 2" w:uiPriority="73"/>
+    <w:lsdException w:name="Light Shading Accent 3" w:uiPriority="60"/>
+    <w:lsdException w:name="Light List Accent 3" w:uiPriority="61"/>
+    <w:lsdException w:name="Light Grid Accent 3" w:uiPriority="62"/>
+    <w:lsdException w:name="Medium Shading 1 Accent 3" w:uiPriority="63"/>
+    <w:lsdException w:name="Medium Shading 2 Accent 3" w:uiPriority="64"/>
+    <w:lsdException w:name="Medium List 1 Accent 3" w:uiPriority="65"/>
+    <w:lsdException w:name="Medium List 2 Accent 3" w:uiPriority="66"/>
+    <w:lsdException w:name="Medium Grid 1 Accent 3" w:uiPriority="67"/>
+    <w:lsdException w:name="Medium Grid 2 Accent 3" w:uiPriority="68"/>
+    <w:lsdException w:name="Medium Grid 3 Accent 3" w:uiPriority="69"/>
+    <w:lsdException w:name="Dark List Accent 3" w:uiPriority="70"/>
+    <w:lsdException w:name="Colorful Shading Accent 3" w:uiPriority="71"/>
+    <w:lsdException w:name="Colorful List Accent 3" w:uiPriority="72"/>
+    <w:lsdException w:name="Colorful Grid Accent 3" w:uiPriority="73"/>
+    <w:lsdException w:name="Light Shading Accent 4" w:uiPriority="60"/>
+    <w:lsdException w:name="Light List Accent 4" w:uiPriority="61"/>
+    <w:lsdException w:name="Light Grid Accent 4" w:uiPriority="62"/>
+    <w:lsdException w:name="Medium Shading 1 Accent 4" w:uiPriority="63"/>
+    <w:lsdException w:name="Medium Shading 2 Accent 4" w:uiPriority="64"/>
+    <w:lsdException w:name="Medium List 1 Accent 4" w:uiPriority="65"/>
+    <w:lsdException w:name="Medium List 2 Accent 4" w:uiPriority="66"/>
+    <w:lsdException w:name="Medium Grid 1 Accent 4" w:uiPriority="67"/>
+    <w:lsdException w:name="Medium Grid 2 Accent 4" w:uiPriority="68"/>
+    <w:lsdException w:name="Medium Grid 3 Accent 4" w:uiPriority="69"/>
+    <w:lsdException w:name="Dark List Accent 4" w:uiPriority="70"/>
+    <w:lsdException w:name="Colorful Shading Accent 4" w:uiPriority="71"/>
+    <w:lsdException w:name="Colorful List Accent 4" w:uiPriority="72"/>
+    <w:lsdException w:name="Colorful Grid Accent 4" w:uiPriority="73"/>
+    <w:lsdException w:name="Light Shading Accent 5" w:uiPriority="60"/>
+    <w:lsdException w:name="Light List Accent 5" w:uiPriority="61"/>
+    <w:lsdException w:name="Light Grid Accent 5" w:uiPriority="62"/>
+    <w:lsdException w:name="Medium Shading 1 Accent 5" w:uiPriority="63"/>
+    <w:lsdException w:name="Medium Shading 2 Accent 5" w:uiPriority="64"/>
+    <w:lsdException w:name="Medium List 1 Accent 5" w:uiPriority="65"/>
+    <w:lsdException w:name="Medium List 2 Accent 5" w:uiPriority="66"/>
+    <w:lsdException w:name="Medium Grid 1 Accent 5" w:uiPriority="67"/>
+    <w:lsdException w:name="Medium Grid 2 Accent 5" w:uiPriority="68"/>
+    <w:lsdException w:name="Medium Grid 3 Accent 5" w:uiPriority="69"/>
+    <w:lsdException w:name="Dark List Accent 5" w:uiPriority="70"/>
+    <w:lsdException w:name="Colorful Shading Accent 5" w:uiPriority="71"/>
+    <w:lsdException w:name="Colorful List Accent 5" w:uiPriority="72"/>
+    <w:lsdException w:name="Colorful Grid Accent 5" w:uiPriority="73"/>
+    <w:lsdException w:name="Light Shading Accent 6" w:uiPriority="60"/>
+    <w:lsdException w:name="Light List Accent 6" w:uiPriority="61"/>
+    <w:lsdException w:name="Light Grid Accent 6" w:uiPriority="62"/>
+    <w:lsdException w:name="Medium Shading 1 Accent 6" w:uiPriority="63"/>
+    <w:lsdException w:name="Medium Shading 2 Accent 6" w:uiPriority="64"/>
+    <w:lsdException w:name="Medium List 1 Accent 6" w:uiPriority="65"/>
+    <w:lsdException w:name="Medium List 2 Accent 6" w:uiPriority="66"/>
+    <w:lsdException w:name="Medium Grid 1 Accent 6" w:uiPriority="67"/>
+    <w:lsdException w:name="Medium Grid 2 Accent 6" w:uiPriority="68"/>
+    <w:lsdException w:name="Medium Grid 3 Accent 6" w:uiPriority="69"/>
+    <w:lsdException w:name="Dark List Accent 6" w:uiPriority="70"/>
+    <w:lsdException w:name="Colorful Shading Accent 6" w:uiPriority="71"/>
+    <w:lsdException w:name="Colorful List Accent 6" w:uiPriority="72"/>
+    <w:lsdException w:name="Colorful Grid Accent 6" w:uiPriority="73"/>
+    <w:lsdException w:name="Subtle Emphasis" w:uiPriority="19" w:qFormat="1"/>
+    <w:lsdException w:name="Intense Emphasis" w:uiPriority="21" w:qFormat="1"/>
+    <w:lsdException w:name="Subtle Reference" w:uiPriority="31" w:qFormat="1"/>
+    <w:lsdException w:name="Intense Reference" w:uiPriority="32" w:qFormat="1"/>
+    <w:lsdException w:name="Book Title" w:uiPriority="33" w:qFormat="1"/>
+    <w:lsdException w:name="Bibliography" w:semiHidden="1" w:uiPriority="37" w:unhideWhenUsed="1"/>
+    <w:lsdException w:name="TOC Heading" w:semiHidden="1" w:uiPriority="39" w:unhideWhenUsed="1" w:qFormat="1"/>
+    <w:lsdException w:name="Plain Table 1" w:uiPriority="41"/>
+    <w:lsdException w:name="Plain Table 2" w:uiPriority="42"/>
+    <w:lsdException w:name="Plain Table 3" w:uiPriority="43"/>
+    <w:lsdException w:name="Plain Table 4" w:uiPriority="44"/>
+    <w:lsdException w:name="Plain Table 5" w:uiPriority="45"/>
+    <w:lsdException w:name="Grid Table Light" w:uiPriority="40"/>
+    <w:lsdException w:name="Grid Table 1 Light" w:uiPriority="46"/>
+    <w:lsdException w:name="Grid Table 2" w:uiPriority="47"/>
+    <w:lsdException w:name="Grid Table 3" w:uiPriority="48"/>
+    <w:lsdException w:name="Grid Table 4" w:uiPriority="49"/>
+    <w:lsdException w:name="Grid Table 5 Dark" w:uiPriority="50"/>
+    <w:lsdException w:name="Grid Table 6 Colorful" w:uiPriority="51"/>
+    <w:lsdException w:name="Grid Table 7 Colorful" w:uiPriority="52"/>
+    <w:lsdException w:name="Grid Table 1 Light Accent 1" w:uiPriority="46"/>
+    <w:lsdException w:name="Grid Table 2 Accent 1" w:uiPriority="47"/>
+    <w:lsdException w:name="Grid Table 3 Accent 1" w:uiPriority="48"/>
+    <w:lsdException w:name="Grid Table 4 Accent 1" w:uiPriority="49"/>
+    <w:lsdException w:name="Grid Table 5 Dark Accent 1" w:uiPriority="50"/>
+    <w:lsdException w:name="Grid Table 6 Colorful Accent 1" w:uiPriority="51"/>
+    <w:lsdException w:name="Grid Table 7 Colorful Accent 1" w:uiPriority="52"/>
+    <w:lsdException w:name="Grid Table 1 Light Accent 2" w:uiPriority="46"/>
+    <w:lsdException w:name="Grid Table 2 Accent 2" w:uiPriority="47"/>
+    <w:lsdException w:name="Grid Table 3 Accent 2" w:uiPriority="48"/>
+    <w:lsdException w:name="Grid Table 4 Accent 2" w:uiPriority="49"/>
+    <w:lsdException w:name="Grid Table 5 Dark Accent 2" w:uiPriority="50"/>
+    <w:lsdException w:name="Grid Table 6 Colorful Accent 2" w:uiPriority="51"/>
+    <w:lsdException w:name="Grid Table 7 Colorful Accent 2" w:uiPriority="52"/>
+    <w:lsdException w:name="Grid Table 1 Light Accent 3" w:uiPriority="46"/>
+    <w:lsdException w:name="Grid Table 2 Accent 3" w:uiPriority="47"/>
+    <w:lsdException w:name="Grid Table 3 Accent 3" w:uiPriority="48"/>
+    <w:lsdException w:name="Grid Table 4 Accent 3" w:uiPriority="49"/>
+    <w:lsdException w:name="Grid Table 5 Dark Accent 3" w:uiPriority="50"/>
+    <w:lsdException w:name="Grid Table 6 Colorful Accent 3" w:uiPriority="51"/>
+    <w:lsdException w:name="Grid Table 7 Colorful Accent 3" w:uiPriority="52"/>
+    <w:lsdException w:name="Grid Table 1 Light Accent 4" w:uiPriority="46"/>
+    <w:lsdException w:name="Grid Table 2 Accent 4" w:uiPriority="47"/>
+    <w:lsdException w:name="Grid Table 3 Accent 4" w:uiPriority="48"/>
+    <w:lsdException w:name="Grid Table 4 Accent 4" w:uiPriority="49"/>
+    <w:lsdException w:name="Grid Table 5 Dark Accent 4" w:uiPriority="50"/>
+    <w:lsdException w:name="Grid Table 6 Colorful Accent 4" w:uiPriority="51"/>
+    <w:lsdException w:name="Grid Table 7 Colorful Accent 4" w:uiPriority="52"/>
+    <w:lsdException w:name="Grid Table 1 Light Accent 5" w:uiPriority="46"/>
+    <w:lsdException w:name="Grid Table 2 Accent 5" w:uiPriority="47"/>
+    <w:lsdException w:name="Grid Table 3 Accent 5" w:uiPriority="48"/>
+    <w:lsdException w:name="Grid Table 4 Accent 5" w:uiPriority="49"/>
+    <w:lsdException w:name="Grid Table 5 Dark Accent 5" w:uiPriority="50"/>
+    <w:lsdException w:name="Grid Table 6 Colorful Accent 5" w:uiPriority="51"/>
+    <w:lsdException w:name="Grid Table 7 Colorful Accent 5" w:uiPriority="52"/>
+    <w:lsdException w:name="Grid Table 1 Light Accent 6" w:uiPriority="46"/>
+    <w:lsdException w:name="Grid Table 2 Accent 6" w:uiPriority="47"/>
+    <w:lsdException w:name="Grid Table 3 Accent 6" w:uiPriority="48"/>
+    <w:lsdException w:name="Grid Table 4 Accent 6" w:uiPriority="49"/>
+    <w:lsdException w:name="Grid Table 5 Dark Accent 6" w:uiPriority="50"/>
+    <w:lsdException w:name="Grid Table 6 Colorful Accent 6" w:uiPriority="51"/>
+    <w:lsdException w:name="Grid Table 7 Colorful Accent 6" w:uiPriority="52"/>
+    <w:lsdException w:name="List Table 1 Light" w:uiPriority="46"/>
+    <w:lsdException w:name="List Table 2" w:uiPriority="47"/>
+    <w:lsdException w:name="List Table 3" w:uiPriority="48"/>
+    <w:lsdException w:name="List Table 4" w:uiPriority="49"/>
+    <w:lsdException w:name="List Table 5 Dark" w:uiPriority="50"/>
+    <w:lsdException w:name="List Table 6 Colorful" w:uiPriority="51"/>
+    <w:lsdException w:name="List Table 7 Colorful" w:uiPriority="52"/>
+    <w:lsdException w:name="List Table 1 Light Accent 1" w:uiPriority="46"/>
+    <w:lsdException w:name="List Table 2 Accent 1" w:uiPriority="47"/>
+    <w:lsdException w:name="List Table 3 Accent 1" w:uiPriority="48"/>
+    <w:lsdException w:name="List Table 4 Accent 1" w:uiPriority="49"/>
+    <w:lsdException w:name="List Table 5 Dark Accent 1" w:uiPriority="50"/>
+    <w:lsdException w:name="List Table 6 Colorful Accent 1" w:uiPriority="51"/>
+    <w:lsdException w:name="List Table 7 Colorful Accent 1" w:uiPriority="52"/>
+    <w:lsdException w:name="List Table 1 Light Accent 2" w:uiPriority="46"/>
+    <w:lsdException w:name="List Table 2 Accent 2" w:uiPriority="47"/>
+    <w:lsdException w:name="List Table 3 Accent 2" w:uiPriority="48"/>
+    <w:lsdException w:name="List Table 4 Accent 2" w:uiPriority="49"/>
+    <w:lsdException w:name="List Table 5 Dark Accent 2" w:uiPriority="50"/>
+    <w:lsdException w:name="List Table 6 Colorful Accent 2" w:uiPriority="51"/>
+    <w:lsdException w:name="List Table 7 Colorful Accent 2" w:uiPriority="52"/>
+    <w:lsdException w:name="List Table 1 Light Accent 3" w:uiPriority="46"/>
+    <w:lsdException w:name="List Table 2 Accent 3" w:uiPriority="47"/>
+    <w:lsdException w:name="List Table 3 Accent 3" w:uiPriority="48"/>
+    <w:lsdException w:name="List Table 4 Accent 3" w:uiPriority="49"/>
+    <w:lsdException w:name="List Table 5 Dark Accent 3" w:uiPriority="50"/>
+    <w:lsdException w:name="List Table 6 Colorful Accent 3" w:uiPriority="51"/>
+    <w:lsdException w:name="List Table 7 Colorful Accent 3" w:uiPriority="52"/>
+    <w:lsdException w:name="List Table 1 Light Accent 4" w:uiPriority="46"/>
+    <w:lsdException w:name="List Table 2 Accent 4" w:uiPriority="47"/>
+    <w:lsdException w:name="List Table 3 Accent 4" w:uiPriority="48"/>
+    <w:lsdException w:name="List Table 4 Accent 4" w:uiPriority="49"/>
+    <w:lsdException w:name="List Table 5 Dark Accent 4" w:uiPriority="50"/>
+    <w:lsdException w:name="List Table 6 Colorful Accent 4" w:uiPriority="51"/>
+    <w:lsdException w:name="List Table 7 Colorful Accent 4" w:uiPriority="52"/>
+    <w:lsdException w:name="List Table 1 Light Accent 5" w:uiPriority="46"/>
+    <w:lsdException w:name="List Table 2 Accent 5" w:uiPriority="47"/>
+    <w:lsdException w:name="List Table 3 Accent 5" w:uiPriority="48"/>
+    <w:lsdException w:name="List Table 4 Accent 5" w:uiPriority="49"/>
+    <w:lsdException w:name="List Table 5 Dark Accent 5" w:uiPriority="50"/>
+    <w:lsdException w:name="List Table 6 Colorful Accent 5" w:uiPriority="51"/>
+    <w:lsdException w:name="List Table 7 Colorful Accent 5" w:uiPriority="52"/>
+    <w:lsdException w:name="List Table 1 Light Accent 6" w:uiPriority="46"/>
+    <w:lsdException w:name="List Table 2 Accent 6" w:uiPriority="47"/>
+    <w:lsdException w:name="List Table 3 Accent 6" w:uiPriority="48"/>
+    <w:lsdException w:name="List Table 4 Accent 6" w:uiPriority="49"/>
+    <w:lsdException w:name="List Table 5 Dark Accent 6" w:uiPriority="50"/>
+    <w:lsdException w:name="List Table 6 Colorful Accent 6" w:uiPriority="51"/>
+    <w:lsdException w:name="List Table 7 Colorful Accent 6" w:uiPriority="52"/>
   </w:latentStyles>
   <w:style w:type="paragraph" w:default="1" w:styleId="Normal">
     <w:name w:val="Normal"/>
@@ -14284,7 +14820,6 @@
       <w:rFonts w:eastAsiaTheme="minorHAnsi"/>
     </w:rPr>
     <w:tblPr>
-      <w:tblInd w:w="0" w:type="dxa"/>
       <w:tblBorders>
         <w:top w:val="single" w:sz="4" w:space="0" w:color="auto"/>
         <w:left w:val="single" w:sz="4" w:space="0" w:color="auto"/>
@@ -14293,747 +14828,6 @@
         <w:insideH w:val="single" w:sz="4" w:space="0" w:color="auto"/>
         <w:insideV w:val="single" w:sz="4" w:space="0" w:color="auto"/>
       </w:tblBorders>
-      <w:tblCellMar>
-        <w:top w:w="0" w:type="dxa"/>
-        <w:left w:w="108" w:type="dxa"/>
-        <w:bottom w:w="0" w:type="dxa"/>
-        <w:right w:w="108" w:type="dxa"/>
-      </w:tblCellMar>
-    </w:tblPr>
-  </w:style>
-  <w:style w:type="character" w:styleId="Hyperlink">
-    <w:name w:val="Hyperlink"/>
-    <w:basedOn w:val="DefaultParagraphFont"/>
-    <w:uiPriority w:val="99"/>
-    <w:rsid w:val="00F02575"/>
-    <w:rPr>
-      <w:color w:val="0000FF" w:themeColor="hyperlink"/>
-      <w:u w:val="single"/>
-    </w:rPr>
-  </w:style>
-  <w:style w:type="character" w:styleId="FollowedHyperlink">
-    <w:name w:val="FollowedHyperlink"/>
-    <w:basedOn w:val="DefaultParagraphFont"/>
-    <w:uiPriority w:val="99"/>
-    <w:rsid w:val="001B1C30"/>
-    <w:rPr>
-      <w:color w:val="800080" w:themeColor="followedHyperlink"/>
-      <w:u w:val="single"/>
-    </w:rPr>
-  </w:style>
-  <w:style w:type="paragraph" w:styleId="NoSpacing">
-    <w:name w:val="No Spacing"/>
-    <w:uiPriority w:val="1"/>
-    <w:qFormat/>
-    <w:rsid w:val="00D40A84"/>
-  </w:style>
-  <w:style w:type="character" w:customStyle="1" w:styleId="BodyTextChar">
-    <w:name w:val="Body Text Char"/>
-    <w:basedOn w:val="DefaultParagraphFont"/>
-    <w:link w:val="BodyText"/>
-    <w:rsid w:val="0078420B"/>
-  </w:style>
-  <w:style w:type="character" w:styleId="PlaceholderText">
-    <w:name w:val="Placeholder Text"/>
-    <w:basedOn w:val="DefaultParagraphFont"/>
-    <w:uiPriority w:val="99"/>
-    <w:semiHidden/>
-    <w:rsid w:val="003229E0"/>
-    <w:rPr>
-      <w:color w:val="808080"/>
-    </w:rPr>
-  </w:style>
-  <w:style w:type="paragraph" w:styleId="HTMLPreformatted">
-    <w:name w:val="HTML Preformatted"/>
-    <w:basedOn w:val="Normal"/>
-    <w:link w:val="HTMLPreformattedChar"/>
-    <w:uiPriority w:val="99"/>
-    <w:semiHidden/>
-    <w:unhideWhenUsed/>
-    <w:rsid w:val="00855467"/>
-    <w:pPr>
-      <w:tabs>
-        <w:tab w:val="left" w:pos="916"/>
-        <w:tab w:val="left" w:pos="1832"/>
-        <w:tab w:val="left" w:pos="2748"/>
-        <w:tab w:val="left" w:pos="3664"/>
-        <w:tab w:val="left" w:pos="4580"/>
-        <w:tab w:val="left" w:pos="5496"/>
-        <w:tab w:val="left" w:pos="6412"/>
-        <w:tab w:val="left" w:pos="7328"/>
-        <w:tab w:val="left" w:pos="8244"/>
-        <w:tab w:val="left" w:pos="9160"/>
-        <w:tab w:val="left" w:pos="10076"/>
-        <w:tab w:val="left" w:pos="10992"/>
-        <w:tab w:val="left" w:pos="11908"/>
-        <w:tab w:val="left" w:pos="12824"/>
-        <w:tab w:val="left" w:pos="13740"/>
-        <w:tab w:val="left" w:pos="14656"/>
-      </w:tabs>
-    </w:pPr>
-    <w:rPr>
-      <w:rFonts w:ascii="Courier New" w:eastAsiaTheme="minorHAnsi" w:hAnsi="Courier New" w:cs="Courier New"/>
-    </w:rPr>
-  </w:style>
-  <w:style w:type="character" w:customStyle="1" w:styleId="HTMLPreformattedChar">
-    <w:name w:val="HTML Preformatted Char"/>
-    <w:basedOn w:val="DefaultParagraphFont"/>
-    <w:link w:val="HTMLPreformatted"/>
-    <w:uiPriority w:val="99"/>
-    <w:semiHidden/>
-    <w:rsid w:val="00855467"/>
-    <w:rPr>
-      <w:rFonts w:ascii="Courier New" w:eastAsiaTheme="minorHAnsi" w:hAnsi="Courier New" w:cs="Courier New"/>
-    </w:rPr>
-  </w:style>
-  <w:style w:type="character" w:customStyle="1" w:styleId="json-open-bracket">
-    <w:name w:val="json-open-bracket"/>
-    <w:basedOn w:val="DefaultParagraphFont"/>
-    <w:rsid w:val="00855467"/>
-  </w:style>
-  <w:style w:type="character" w:customStyle="1" w:styleId="json-collapse-1">
-    <w:name w:val="json-collapse-1"/>
-    <w:basedOn w:val="DefaultParagraphFont"/>
-    <w:rsid w:val="00855467"/>
-  </w:style>
-  <w:style w:type="character" w:customStyle="1" w:styleId="json-indent">
-    <w:name w:val="json-indent"/>
-    <w:basedOn w:val="DefaultParagraphFont"/>
-    <w:rsid w:val="00855467"/>
-  </w:style>
-  <w:style w:type="character" w:customStyle="1" w:styleId="json-property">
-    <w:name w:val="json-property"/>
-    <w:basedOn w:val="DefaultParagraphFont"/>
-    <w:rsid w:val="00855467"/>
-  </w:style>
-  <w:style w:type="character" w:customStyle="1" w:styleId="json-semi-colon">
-    <w:name w:val="json-semi-colon"/>
-    <w:basedOn w:val="DefaultParagraphFont"/>
-    <w:rsid w:val="00855467"/>
-  </w:style>
-  <w:style w:type="character" w:customStyle="1" w:styleId="json-value">
-    <w:name w:val="json-value"/>
-    <w:basedOn w:val="DefaultParagraphFont"/>
-    <w:rsid w:val="00855467"/>
-  </w:style>
-  <w:style w:type="character" w:customStyle="1" w:styleId="json-comma">
-    <w:name w:val="json-comma"/>
-    <w:basedOn w:val="DefaultParagraphFont"/>
-    <w:rsid w:val="00855467"/>
-  </w:style>
-  <w:style w:type="character" w:customStyle="1" w:styleId="json-collapse-2">
-    <w:name w:val="json-collapse-2"/>
-    <w:basedOn w:val="DefaultParagraphFont"/>
-    <w:rsid w:val="00855467"/>
-  </w:style>
-  <w:style w:type="character" w:customStyle="1" w:styleId="json-close-bracket">
-    <w:name w:val="json-close-bracket"/>
-    <w:basedOn w:val="DefaultParagraphFont"/>
-    <w:rsid w:val="00855467"/>
-  </w:style>
-  <w:style w:type="character" w:customStyle="1" w:styleId="textitem">
-    <w:name w:val="textitem"/>
-    <w:basedOn w:val="DefaultParagraphFont"/>
-    <w:rsid w:val="00E6367F"/>
-  </w:style>
-  <w:style w:type="paragraph" w:styleId="NormalWeb">
-    <w:name w:val="Normal (Web)"/>
-    <w:basedOn w:val="Normal"/>
-    <w:uiPriority w:val="99"/>
-    <w:semiHidden/>
-    <w:unhideWhenUsed/>
-    <w:rsid w:val="00AF1B4B"/>
-    <w:pPr>
-      <w:spacing w:before="100" w:beforeAutospacing="1" w:after="100" w:afterAutospacing="1"/>
-    </w:pPr>
-    <w:rPr>
-      <w:sz w:val="24"/>
-      <w:szCs w:val="24"/>
-    </w:rPr>
-  </w:style>
-  <w:style w:type="character" w:customStyle="1" w:styleId="description">
-    <w:name w:val="description"/>
-    <w:basedOn w:val="DefaultParagraphFont"/>
-    <w:rsid w:val="00541A64"/>
-  </w:style>
-  <w:style w:type="character" w:customStyle="1" w:styleId="emailstyle17">
-    <w:name w:val="emailstyle17"/>
-    <w:basedOn w:val="DefaultParagraphFont"/>
-    <w:semiHidden/>
-    <w:rsid w:val="0062123C"/>
-    <w:rPr>
-      <w:rFonts w:ascii="Calibri" w:hAnsi="Calibri" w:cs="Calibri" w:hint="default"/>
-      <w:color w:val="auto"/>
-    </w:rPr>
-  </w:style>
-  <w:style w:type="character" w:customStyle="1" w:styleId="emailstyle18">
-    <w:name w:val="emailstyle18"/>
-    <w:basedOn w:val="DefaultParagraphFont"/>
-    <w:semiHidden/>
-    <w:rsid w:val="0062123C"/>
-    <w:rPr>
-      <w:rFonts w:ascii="Calibri" w:hAnsi="Calibri" w:cs="Calibri" w:hint="default"/>
-      <w:color w:val="1F497D"/>
-    </w:rPr>
-  </w:style>
-  <w:style w:type="character" w:customStyle="1" w:styleId="webkit-html-tag">
-    <w:name w:val="webkit-html-tag"/>
-    <w:basedOn w:val="DefaultParagraphFont"/>
-    <w:rsid w:val="00346929"/>
-  </w:style>
-  <w:style w:type="character" w:customStyle="1" w:styleId="text">
-    <w:name w:val="text"/>
-    <w:basedOn w:val="DefaultParagraphFont"/>
-    <w:rsid w:val="00346929"/>
-  </w:style>
-  <w:style w:type="paragraph" w:styleId="Caption">
-    <w:name w:val="caption"/>
-    <w:basedOn w:val="Normal"/>
-    <w:next w:val="Normal"/>
-    <w:semiHidden/>
-    <w:unhideWhenUsed/>
-    <w:qFormat/>
-    <w:rsid w:val="00186E26"/>
-    <w:pPr>
-      <w:spacing w:after="200"/>
-    </w:pPr>
-    <w:rPr>
-      <w:i/>
-      <w:iCs/>
-      <w:color w:val="1F497D" w:themeColor="text2"/>
-      <w:sz w:val="18"/>
-      <w:szCs w:val="18"/>
-    </w:rPr>
-  </w:style>
-  <w:style w:type="character" w:customStyle="1" w:styleId="html-tag">
-    <w:name w:val="html-tag"/>
-    <w:basedOn w:val="DefaultParagraphFont"/>
-    <w:rsid w:val="00B60A30"/>
-  </w:style>
-  <w:style w:type="character" w:customStyle="1" w:styleId="html-attribute">
-    <w:name w:val="html-attribute"/>
-    <w:basedOn w:val="DefaultParagraphFont"/>
-    <w:rsid w:val="00B60A30"/>
-  </w:style>
-  <w:style w:type="character" w:customStyle="1" w:styleId="apple-converted-space">
-    <w:name w:val="apple-converted-space"/>
-    <w:basedOn w:val="DefaultParagraphFont"/>
-    <w:rsid w:val="00B60A30"/>
-  </w:style>
-  <w:style w:type="character" w:customStyle="1" w:styleId="html-attribute-name">
-    <w:name w:val="html-attribute-name"/>
-    <w:basedOn w:val="DefaultParagraphFont"/>
-    <w:rsid w:val="00B60A30"/>
-  </w:style>
-  <w:style w:type="character" w:customStyle="1" w:styleId="html-attribute-value">
-    <w:name w:val="html-attribute-value"/>
-    <w:basedOn w:val="DefaultParagraphFont"/>
-    <w:rsid w:val="00B60A30"/>
-  </w:style>
-</w:styles>
-</file>
-
-<file path=word/stylesWithEffects.xml><?xml version="1.0" encoding="utf-8"?>
-<w:styles xmlns:wpc="http://schemas.microsoft.com/office/word/2010/wordprocessingCanvas" xmlns:mc="http://schemas.openxmlformats.org/markup-compatibility/2006" xmlns:o="urn:schemas-microsoft-com:office:office" xmlns:r="http://schemas.openxmlformats.org/officeDocument/2006/relationships" xmlns:m="http://schemas.openxmlformats.org/officeDocument/2006/math" xmlns:v="urn:schemas-microsoft-com:vml" xmlns:wp14="http://schemas.microsoft.com/office/word/2010/wordprocessingDrawing" xmlns:wp="http://schemas.openxmlformats.org/drawingml/2006/wordprocessingDrawing" xmlns:w10="urn:schemas-microsoft-com:office:word" xmlns:w="http://schemas.openxmlformats.org/wordprocessingml/2006/main" xmlns:w14="http://schemas.microsoft.com/office/word/2010/wordml" xmlns:wpg="http://schemas.microsoft.com/office/word/2010/wordprocessingGroup" xmlns:wpi="http://schemas.microsoft.com/office/word/2010/wordprocessingInk" xmlns:wne="http://schemas.microsoft.com/office/word/2006/wordml" xmlns:wps="http://schemas.microsoft.com/office/word/2010/wordprocessingShape" mc:Ignorable="w14 wp14">
-  <w:docDefaults>
-    <w:rPrDefault>
-      <w:rPr>
-        <w:rFonts w:ascii="Times New Roman" w:eastAsia="Times New Roman" w:hAnsi="Times New Roman" w:cs="Times New Roman"/>
-        <w:lang w:val="en-US" w:eastAsia="en-US" w:bidi="ar-SA"/>
-      </w:rPr>
-    </w:rPrDefault>
-    <w:pPrDefault/>
-  </w:docDefaults>
-  <w:latentStyles w:defLockedState="0" w:defUIPriority="0" w:defSemiHidden="1" w:defUnhideWhenUsed="1" w:defQFormat="0" w:count="267">
-    <w:lsdException w:name="Normal" w:semiHidden="0" w:unhideWhenUsed="0" w:qFormat="1"/>
-    <w:lsdException w:name="heading 1" w:semiHidden="0" w:uiPriority="9" w:unhideWhenUsed="0" w:qFormat="1"/>
-    <w:lsdException w:name="heading 2" w:semiHidden="0" w:uiPriority="9" w:unhideWhenUsed="0" w:qFormat="1"/>
-    <w:lsdException w:name="heading 3" w:semiHidden="0" w:uiPriority="9" w:unhideWhenUsed="0" w:qFormat="1"/>
-    <w:lsdException w:name="heading 4" w:semiHidden="0" w:uiPriority="9" w:unhideWhenUsed="0" w:qFormat="1"/>
-    <w:lsdException w:name="heading 5" w:qFormat="1"/>
-    <w:lsdException w:name="heading 6" w:qFormat="1"/>
-    <w:lsdException w:name="heading 7" w:qFormat="1"/>
-    <w:lsdException w:name="heading 8" w:qFormat="1"/>
-    <w:lsdException w:name="heading 9" w:qFormat="1"/>
-    <w:lsdException w:name="toc 1" w:uiPriority="39"/>
-    <w:lsdException w:name="toc 2" w:uiPriority="39"/>
-    <w:lsdException w:name="toc 3" w:uiPriority="39"/>
-    <w:lsdException w:name="caption" w:qFormat="1"/>
-    <w:lsdException w:name="List Number" w:semiHidden="0" w:unhideWhenUsed="0"/>
-    <w:lsdException w:name="List 4" w:semiHidden="0" w:unhideWhenUsed="0"/>
-    <w:lsdException w:name="List 5" w:semiHidden="0" w:unhideWhenUsed="0"/>
-    <w:lsdException w:name="Title" w:semiHidden="0" w:unhideWhenUsed="0" w:qFormat="1"/>
-    <w:lsdException w:name="Default Paragraph Font" w:uiPriority="1"/>
-    <w:lsdException w:name="Subtitle" w:semiHidden="0" w:unhideWhenUsed="0" w:qFormat="1"/>
-    <w:lsdException w:name="Salutation" w:semiHidden="0" w:unhideWhenUsed="0"/>
-    <w:lsdException w:name="Date" w:semiHidden="0" w:unhideWhenUsed="0"/>
-    <w:lsdException w:name="Body Text First Indent" w:semiHidden="0" w:unhideWhenUsed="0"/>
-    <w:lsdException w:name="Hyperlink" w:uiPriority="99"/>
-    <w:lsdException w:name="FollowedHyperlink" w:uiPriority="99"/>
-    <w:lsdException w:name="Strong" w:semiHidden="0" w:unhideWhenUsed="0" w:qFormat="1"/>
-    <w:lsdException w:name="Emphasis" w:semiHidden="0" w:unhideWhenUsed="0" w:qFormat="1"/>
-    <w:lsdException w:name="Normal (Web)" w:uiPriority="99"/>
-    <w:lsdException w:name="HTML Preformatted" w:uiPriority="99"/>
-    <w:lsdException w:name="No List" w:uiPriority="99"/>
-    <w:lsdException w:name="Table Grid" w:semiHidden="0" w:uiPriority="59" w:unhideWhenUsed="0"/>
-    <w:lsdException w:name="Placeholder Text" w:uiPriority="99" w:unhideWhenUsed="0"/>
-    <w:lsdException w:name="No Spacing" w:semiHidden="0" w:uiPriority="1" w:unhideWhenUsed="0" w:qFormat="1"/>
-    <w:lsdException w:name="Light Shading" w:semiHidden="0" w:uiPriority="60" w:unhideWhenUsed="0"/>
-    <w:lsdException w:name="Light List" w:semiHidden="0" w:uiPriority="61" w:unhideWhenUsed="0"/>
-    <w:lsdException w:name="Light Grid" w:semiHidden="0" w:uiPriority="62" w:unhideWhenUsed="0"/>
-    <w:lsdException w:name="Medium Shading 1" w:semiHidden="0" w:uiPriority="63" w:unhideWhenUsed="0"/>
-    <w:lsdException w:name="Medium Shading 2" w:semiHidden="0" w:uiPriority="64" w:unhideWhenUsed="0"/>
-    <w:lsdException w:name="Medium List 1" w:semiHidden="0" w:uiPriority="65" w:unhideWhenUsed="0"/>
-    <w:lsdException w:name="Medium List 2" w:semiHidden="0" w:uiPriority="66" w:unhideWhenUsed="0"/>
-    <w:lsdException w:name="Medium Grid 1" w:semiHidden="0" w:uiPriority="67" w:unhideWhenUsed="0"/>
-    <w:lsdException w:name="Medium Grid 2" w:semiHidden="0" w:uiPriority="68" w:unhideWhenUsed="0"/>
-    <w:lsdException w:name="Medium Grid 3" w:semiHidden="0" w:uiPriority="69" w:unhideWhenUsed="0"/>
-    <w:lsdException w:name="Dark List" w:semiHidden="0" w:uiPriority="70" w:unhideWhenUsed="0"/>
-    <w:lsdException w:name="Colorful Shading" w:semiHidden="0" w:uiPriority="71" w:unhideWhenUsed="0"/>
-    <w:lsdException w:name="Colorful List" w:semiHidden="0" w:uiPriority="72" w:unhideWhenUsed="0"/>
-    <w:lsdException w:name="Colorful Grid" w:semiHidden="0" w:uiPriority="73" w:unhideWhenUsed="0"/>
-    <w:lsdException w:name="Light Shading Accent 1" w:semiHidden="0" w:uiPriority="60" w:unhideWhenUsed="0"/>
-    <w:lsdException w:name="Light List Accent 1" w:semiHidden="0" w:uiPriority="61" w:unhideWhenUsed="0"/>
-    <w:lsdException w:name="Light Grid Accent 1" w:semiHidden="0" w:uiPriority="62" w:unhideWhenUsed="0"/>
-    <w:lsdException w:name="Medium Shading 1 Accent 1" w:semiHidden="0" w:uiPriority="63" w:unhideWhenUsed="0"/>
-    <w:lsdException w:name="Medium Shading 2 Accent 1" w:semiHidden="0" w:uiPriority="64" w:unhideWhenUsed="0"/>
-    <w:lsdException w:name="Medium List 1 Accent 1" w:semiHidden="0" w:uiPriority="65" w:unhideWhenUsed="0"/>
-    <w:lsdException w:name="Revision" w:uiPriority="99" w:unhideWhenUsed="0"/>
-    <w:lsdException w:name="List Paragraph" w:semiHidden="0" w:uiPriority="34" w:unhideWhenUsed="0" w:qFormat="1"/>
-    <w:lsdException w:name="Quote" w:semiHidden="0" w:uiPriority="29" w:unhideWhenUsed="0" w:qFormat="1"/>
-    <w:lsdException w:name="Intense Quote" w:semiHidden="0" w:uiPriority="30" w:unhideWhenUsed="0" w:qFormat="1"/>
-    <w:lsdException w:name="Medium List 2 Accent 1" w:semiHidden="0" w:uiPriority="66" w:unhideWhenUsed="0"/>
-    <w:lsdException w:name="Medium Grid 1 Accent 1" w:semiHidden="0" w:uiPriority="67" w:unhideWhenUsed="0"/>
-    <w:lsdException w:name="Medium Grid 2 Accent 1" w:semiHidden="0" w:uiPriority="68" w:unhideWhenUsed="0"/>
-    <w:lsdException w:name="Medium Grid 3 Accent 1" w:semiHidden="0" w:uiPriority="69" w:unhideWhenUsed="0"/>
-    <w:lsdException w:name="Dark List Accent 1" w:semiHidden="0" w:uiPriority="70" w:unhideWhenUsed="0"/>
-    <w:lsdException w:name="Colorful Shading Accent 1" w:semiHidden="0" w:uiPriority="71" w:unhideWhenUsed="0"/>
-    <w:lsdException w:name="Colorful List Accent 1" w:semiHidden="0" w:uiPriority="72" w:unhideWhenUsed="0"/>
-    <w:lsdException w:name="Colorful Grid Accent 1" w:semiHidden="0" w:uiPriority="73" w:unhideWhenUsed="0"/>
-    <w:lsdException w:name="Light Shading Accent 2" w:semiHidden="0" w:uiPriority="60" w:unhideWhenUsed="0"/>
-    <w:lsdException w:name="Light List Accent 2" w:semiHidden="0" w:uiPriority="61" w:unhideWhenUsed="0"/>
-    <w:lsdException w:name="Light Grid Accent 2" w:semiHidden="0" w:uiPriority="62" w:unhideWhenUsed="0"/>
-    <w:lsdException w:name="Medium Shading 1 Accent 2" w:semiHidden="0" w:uiPriority="63" w:unhideWhenUsed="0"/>
-    <w:lsdException w:name="Medium Shading 2 Accent 2" w:semiHidden="0" w:uiPriority="64" w:unhideWhenUsed="0"/>
-    <w:lsdException w:name="Medium List 1 Accent 2" w:semiHidden="0" w:uiPriority="65" w:unhideWhenUsed="0"/>
-    <w:lsdException w:name="Medium List 2 Accent 2" w:semiHidden="0" w:uiPriority="66" w:unhideWhenUsed="0"/>
-    <w:lsdException w:name="Medium Grid 1 Accent 2" w:semiHidden="0" w:uiPriority="67" w:unhideWhenUsed="0"/>
-    <w:lsdException w:name="Medium Grid 2 Accent 2" w:semiHidden="0" w:uiPriority="68" w:unhideWhenUsed="0"/>
-    <w:lsdException w:name="Medium Grid 3 Accent 2" w:semiHidden="0" w:uiPriority="69" w:unhideWhenUsed="0"/>
-    <w:lsdException w:name="Dark List Accent 2" w:semiHidden="0" w:uiPriority="70" w:unhideWhenUsed="0"/>
-    <w:lsdException w:name="Colorful Shading Accent 2" w:semiHidden="0" w:uiPriority="71" w:unhideWhenUsed="0"/>
-    <w:lsdException w:name="Colorful List Accent 2" w:semiHidden="0" w:uiPriority="72" w:unhideWhenUsed="0"/>
-    <w:lsdException w:name="Colorful Grid Accent 2" w:semiHidden="0" w:uiPriority="73" w:unhideWhenUsed="0"/>
-    <w:lsdException w:name="Light Shading Accent 3" w:semiHidden="0" w:uiPriority="60" w:unhideWhenUsed="0"/>
-    <w:lsdException w:name="Light List Accent 3" w:semiHidden="0" w:uiPriority="61" w:unhideWhenUsed="0"/>
-    <w:lsdException w:name="Light Grid Accent 3" w:semiHidden="0" w:uiPriority="62" w:unhideWhenUsed="0"/>
-    <w:lsdException w:name="Medium Shading 1 Accent 3" w:semiHidden="0" w:uiPriority="63" w:unhideWhenUsed="0"/>
-    <w:lsdException w:name="Medium Shading 2 Accent 3" w:semiHidden="0" w:uiPriority="64" w:unhideWhenUsed="0"/>
-    <w:lsdException w:name="Medium List 1 Accent 3" w:semiHidden="0" w:uiPriority="65" w:unhideWhenUsed="0"/>
-    <w:lsdException w:name="Medium List 2 Accent 3" w:semiHidden="0" w:uiPriority="66" w:unhideWhenUsed="0"/>
-    <w:lsdException w:name="Medium Grid 1 Accent 3" w:semiHidden="0" w:uiPriority="67" w:unhideWhenUsed="0"/>
-    <w:lsdException w:name="Medium Grid 2 Accent 3" w:semiHidden="0" w:uiPriority="68" w:unhideWhenUsed="0"/>
-    <w:lsdException w:name="Medium Grid 3 Accent 3" w:semiHidden="0" w:uiPriority="69" w:unhideWhenUsed="0"/>
-    <w:lsdException w:name="Dark List Accent 3" w:semiHidden="0" w:uiPriority="70" w:unhideWhenUsed="0"/>
-    <w:lsdException w:name="Colorful Shading Accent 3" w:semiHidden="0" w:uiPriority="71" w:unhideWhenUsed="0"/>
-    <w:lsdException w:name="Colorful List Accent 3" w:semiHidden="0" w:uiPriority="72" w:unhideWhenUsed="0"/>
-    <w:lsdException w:name="Colorful Grid Accent 3" w:semiHidden="0" w:uiPriority="73" w:unhideWhenUsed="0"/>
-    <w:lsdException w:name="Light Shading Accent 4" w:semiHidden="0" w:uiPriority="60" w:unhideWhenUsed="0"/>
-    <w:lsdException w:name="Light List Accent 4" w:semiHidden="0" w:uiPriority="61" w:unhideWhenUsed="0"/>
-    <w:lsdException w:name="Light Grid Accent 4" w:semiHidden="0" w:uiPriority="62" w:unhideWhenUsed="0"/>
-    <w:lsdException w:name="Medium Shading 1 Accent 4" w:semiHidden="0" w:uiPriority="63" w:unhideWhenUsed="0"/>
-    <w:lsdException w:name="Medium Shading 2 Accent 4" w:semiHidden="0" w:uiPriority="64" w:unhideWhenUsed="0"/>
-    <w:lsdException w:name="Medium List 1 Accent 4" w:semiHidden="0" w:uiPriority="65" w:unhideWhenUsed="0"/>
-    <w:lsdException w:name="Medium List 2 Accent 4" w:semiHidden="0" w:uiPriority="66" w:unhideWhenUsed="0"/>
-    <w:lsdException w:name="Medium Grid 1 Accent 4" w:semiHidden="0" w:uiPriority="67" w:unhideWhenUsed="0"/>
-    <w:lsdException w:name="Medium Grid 2 Accent 4" w:semiHidden="0" w:uiPriority="68" w:unhideWhenUsed="0"/>
-    <w:lsdException w:name="Medium Grid 3 Accent 4" w:semiHidden="0" w:uiPriority="69" w:unhideWhenUsed="0"/>
-    <w:lsdException w:name="Dark List Accent 4" w:semiHidden="0" w:uiPriority="70" w:unhideWhenUsed="0"/>
-    <w:lsdException w:name="Colorful Shading Accent 4" w:semiHidden="0" w:uiPriority="71" w:unhideWhenUsed="0"/>
-    <w:lsdException w:name="Colorful List Accent 4" w:semiHidden="0" w:uiPriority="72" w:unhideWhenUsed="0"/>
-    <w:lsdException w:name="Colorful Grid Accent 4" w:semiHidden="0" w:uiPriority="73" w:unhideWhenUsed="0"/>
-    <w:lsdException w:name="Light Shading Accent 5" w:semiHidden="0" w:uiPriority="60" w:unhideWhenUsed="0"/>
-    <w:lsdException w:name="Light List Accent 5" w:semiHidden="0" w:uiPriority="61" w:unhideWhenUsed="0"/>
-    <w:lsdException w:name="Light Grid Accent 5" w:semiHidden="0" w:uiPriority="62" w:unhideWhenUsed="0"/>
-    <w:lsdException w:name="Medium Shading 1 Accent 5" w:semiHidden="0" w:uiPriority="63" w:unhideWhenUsed="0"/>
-    <w:lsdException w:name="Medium Shading 2 Accent 5" w:semiHidden="0" w:uiPriority="64" w:unhideWhenUsed="0"/>
-    <w:lsdException w:name="Medium List 1 Accent 5" w:semiHidden="0" w:uiPriority="65" w:unhideWhenUsed="0"/>
-    <w:lsdException w:name="Medium List 2 Accent 5" w:semiHidden="0" w:uiPriority="66" w:unhideWhenUsed="0"/>
-    <w:lsdException w:name="Medium Grid 1 Accent 5" w:semiHidden="0" w:uiPriority="67" w:unhideWhenUsed="0"/>
-    <w:lsdException w:name="Medium Grid 2 Accent 5" w:semiHidden="0" w:uiPriority="68" w:unhideWhenUsed="0"/>
-    <w:lsdException w:name="Medium Grid 3 Accent 5" w:semiHidden="0" w:uiPriority="69" w:unhideWhenUsed="0"/>
-    <w:lsdException w:name="Dark List Accent 5" w:semiHidden="0" w:uiPriority="70" w:unhideWhenUsed="0"/>
-    <w:lsdException w:name="Colorful Shading Accent 5" w:semiHidden="0" w:uiPriority="71" w:unhideWhenUsed="0"/>
-    <w:lsdException w:name="Colorful List Accent 5" w:semiHidden="0" w:uiPriority="72" w:unhideWhenUsed="0"/>
-    <w:lsdException w:name="Colorful Grid Accent 5" w:semiHidden="0" w:uiPriority="73" w:unhideWhenUsed="0"/>
-    <w:lsdException w:name="Light Shading Accent 6" w:semiHidden="0" w:uiPriority="60" w:unhideWhenUsed="0"/>
-    <w:lsdException w:name="Light List Accent 6" w:semiHidden="0" w:uiPriority="61" w:unhideWhenUsed="0"/>
-    <w:lsdException w:name="Light Grid Accent 6" w:semiHidden="0" w:uiPriority="62" w:unhideWhenUsed="0"/>
-    <w:lsdException w:name="Medium Shading 1 Accent 6" w:semiHidden="0" w:uiPriority="63" w:unhideWhenUsed="0"/>
-    <w:lsdException w:name="Medium Shading 2 Accent 6" w:semiHidden="0" w:uiPriority="64" w:unhideWhenUsed="0"/>
-    <w:lsdException w:name="Medium List 1 Accent 6" w:semiHidden="0" w:uiPriority="65" w:unhideWhenUsed="0"/>
-    <w:lsdException w:name="Medium List 2 Accent 6" w:semiHidden="0" w:uiPriority="66" w:unhideWhenUsed="0"/>
-    <w:lsdException w:name="Medium Grid 1 Accent 6" w:semiHidden="0" w:uiPriority="67" w:unhideWhenUsed="0"/>
-    <w:lsdException w:name="Medium Grid 2 Accent 6" w:semiHidden="0" w:uiPriority="68" w:unhideWhenUsed="0"/>
-    <w:lsdException w:name="Medium Grid 3 Accent 6" w:semiHidden="0" w:uiPriority="69" w:unhideWhenUsed="0"/>
-    <w:lsdException w:name="Dark List Accent 6" w:semiHidden="0" w:uiPriority="70" w:unhideWhenUsed="0"/>
-    <w:lsdException w:name="Colorful Shading Accent 6" w:semiHidden="0" w:uiPriority="71" w:unhideWhenUsed="0"/>
-    <w:lsdException w:name="Colorful List Accent 6" w:semiHidden="0" w:uiPriority="72" w:unhideWhenUsed="0"/>
-    <w:lsdException w:name="Colorful Grid Accent 6" w:semiHidden="0" w:uiPriority="73" w:unhideWhenUsed="0"/>
-    <w:lsdException w:name="Subtle Emphasis" w:semiHidden="0" w:uiPriority="19" w:unhideWhenUsed="0" w:qFormat="1"/>
-    <w:lsdException w:name="Intense Emphasis" w:semiHidden="0" w:uiPriority="21" w:unhideWhenUsed="0" w:qFormat="1"/>
-    <w:lsdException w:name="Subtle Reference" w:semiHidden="0" w:uiPriority="31" w:unhideWhenUsed="0" w:qFormat="1"/>
-    <w:lsdException w:name="Intense Reference" w:semiHidden="0" w:uiPriority="32" w:unhideWhenUsed="0" w:qFormat="1"/>
-    <w:lsdException w:name="Book Title" w:semiHidden="0" w:uiPriority="33" w:unhideWhenUsed="0" w:qFormat="1"/>
-    <w:lsdException w:name="Bibliography" w:uiPriority="37"/>
-    <w:lsdException w:name="TOC Heading" w:uiPriority="39" w:qFormat="1"/>
-  </w:latentStyles>
-  <w:style w:type="paragraph" w:default="1" w:styleId="Normal">
-    <w:name w:val="Normal"/>
-    <w:qFormat/>
-    <w:rsid w:val="002D420E"/>
-  </w:style>
-  <w:style w:type="paragraph" w:styleId="Heading1">
-    <w:name w:val="heading 1"/>
-    <w:basedOn w:val="Normal"/>
-    <w:next w:val="BodyText"/>
-    <w:uiPriority w:val="9"/>
-    <w:qFormat/>
-    <w:rsid w:val="002D420E"/>
-    <w:pPr>
-      <w:keepNext/>
-      <w:numPr>
-        <w:numId w:val="1"/>
-      </w:numPr>
-      <w:spacing w:before="240" w:after="120"/>
-      <w:outlineLvl w:val="0"/>
-    </w:pPr>
-    <w:rPr>
-      <w:rFonts w:ascii="Arial" w:hAnsi="Arial"/>
-      <w:b/>
-      <w:kern w:val="28"/>
-      <w:sz w:val="36"/>
-    </w:rPr>
-  </w:style>
-  <w:style w:type="paragraph" w:styleId="Heading2">
-    <w:name w:val="heading 2"/>
-    <w:basedOn w:val="Normal"/>
-    <w:next w:val="BodyText"/>
-    <w:uiPriority w:val="9"/>
-    <w:qFormat/>
-    <w:rsid w:val="002D420E"/>
-    <w:pPr>
-      <w:keepNext/>
-      <w:numPr>
-        <w:ilvl w:val="1"/>
-        <w:numId w:val="1"/>
-      </w:numPr>
-      <w:spacing w:before="160" w:after="120"/>
-      <w:outlineLvl w:val="1"/>
-    </w:pPr>
-    <w:rPr>
-      <w:rFonts w:ascii="Arial" w:hAnsi="Arial"/>
-      <w:b/>
-      <w:i/>
-      <w:kern w:val="28"/>
-      <w:sz w:val="28"/>
-    </w:rPr>
-  </w:style>
-  <w:style w:type="paragraph" w:styleId="Heading3">
-    <w:name w:val="heading 3"/>
-    <w:basedOn w:val="Normal"/>
-    <w:next w:val="BodyText"/>
-    <w:uiPriority w:val="9"/>
-    <w:qFormat/>
-    <w:rsid w:val="00A16533"/>
-    <w:pPr>
-      <w:keepNext/>
-      <w:numPr>
-        <w:ilvl w:val="2"/>
-        <w:numId w:val="1"/>
-      </w:numPr>
-      <w:spacing w:before="120" w:after="80"/>
-      <w:outlineLvl w:val="2"/>
-    </w:pPr>
-    <w:rPr>
-      <w:b/>
-      <w:kern w:val="28"/>
-      <w:sz w:val="24"/>
-    </w:rPr>
-  </w:style>
-  <w:style w:type="paragraph" w:styleId="Heading4">
-    <w:name w:val="heading 4"/>
-    <w:basedOn w:val="Normal"/>
-    <w:next w:val="BodyText"/>
-    <w:uiPriority w:val="9"/>
-    <w:qFormat/>
-    <w:rsid w:val="002D420E"/>
-    <w:pPr>
-      <w:keepNext/>
-      <w:numPr>
-        <w:ilvl w:val="3"/>
-        <w:numId w:val="1"/>
-      </w:numPr>
-      <w:spacing w:before="120" w:after="80"/>
-      <w:outlineLvl w:val="3"/>
-    </w:pPr>
-    <w:rPr>
-      <w:b/>
-      <w:i/>
-      <w:kern w:val="28"/>
-      <w:sz w:val="24"/>
-    </w:rPr>
-  </w:style>
-  <w:style w:type="character" w:default="1" w:styleId="DefaultParagraphFont">
-    <w:name w:val="Default Paragraph Font"/>
-    <w:uiPriority w:val="1"/>
-    <w:semiHidden/>
-    <w:unhideWhenUsed/>
-  </w:style>
-  <w:style w:type="table" w:default="1" w:styleId="TableNormal">
-    <w:name w:val="Normal Table"/>
-    <w:uiPriority w:val="99"/>
-    <w:semiHidden/>
-    <w:unhideWhenUsed/>
-    <w:tblPr>
-      <w:tblInd w:w="0" w:type="dxa"/>
-      <w:tblCellMar>
-        <w:top w:w="0" w:type="dxa"/>
-        <w:left w:w="108" w:type="dxa"/>
-        <w:bottom w:w="0" w:type="dxa"/>
-        <w:right w:w="108" w:type="dxa"/>
-      </w:tblCellMar>
-    </w:tblPr>
-  </w:style>
-  <w:style w:type="numbering" w:default="1" w:styleId="NoList">
-    <w:name w:val="No List"/>
-    <w:uiPriority w:val="99"/>
-    <w:semiHidden/>
-    <w:unhideWhenUsed/>
-  </w:style>
-  <w:style w:type="paragraph" w:styleId="BodyText">
-    <w:name w:val="Body Text"/>
-    <w:basedOn w:val="Normal"/>
-    <w:link w:val="BodyTextChar"/>
-    <w:rsid w:val="002D420E"/>
-    <w:pPr>
-      <w:spacing w:after="160"/>
-    </w:pPr>
-  </w:style>
-  <w:style w:type="paragraph" w:styleId="Header">
-    <w:name w:val="header"/>
-    <w:basedOn w:val="Normal"/>
-    <w:rsid w:val="002D420E"/>
-    <w:pPr>
-      <w:keepLines/>
-      <w:tabs>
-        <w:tab w:val="center" w:pos="4320"/>
-        <w:tab w:val="right" w:pos="8640"/>
-      </w:tabs>
-    </w:pPr>
-  </w:style>
-  <w:style w:type="paragraph" w:styleId="Footer">
-    <w:name w:val="footer"/>
-    <w:basedOn w:val="Normal"/>
-    <w:rsid w:val="002D420E"/>
-    <w:pPr>
-      <w:keepLines/>
-      <w:tabs>
-        <w:tab w:val="center" w:pos="4320"/>
-        <w:tab w:val="right" w:pos="8640"/>
-      </w:tabs>
-    </w:pPr>
-  </w:style>
-  <w:style w:type="character" w:styleId="PageNumber">
-    <w:name w:val="page number"/>
-    <w:rsid w:val="002D420E"/>
-    <w:rPr>
-      <w:b/>
-    </w:rPr>
-  </w:style>
-  <w:style w:type="paragraph" w:styleId="TOC1">
-    <w:name w:val="toc 1"/>
-    <w:basedOn w:val="Normal"/>
-    <w:uiPriority w:val="39"/>
-    <w:rsid w:val="002D420E"/>
-    <w:pPr>
-      <w:tabs>
-        <w:tab w:val="right" w:leader="dot" w:pos="9000"/>
-      </w:tabs>
-      <w:spacing w:before="120" w:after="120"/>
-    </w:pPr>
-    <w:rPr>
-      <w:b/>
-      <w:caps/>
-    </w:rPr>
-  </w:style>
-  <w:style w:type="paragraph" w:styleId="TOC2">
-    <w:name w:val="toc 2"/>
-    <w:basedOn w:val="Normal"/>
-    <w:uiPriority w:val="39"/>
-    <w:rsid w:val="002D420E"/>
-    <w:pPr>
-      <w:tabs>
-        <w:tab w:val="right" w:leader="dot" w:pos="9000"/>
-      </w:tabs>
-      <w:ind w:left="200"/>
-    </w:pPr>
-    <w:rPr>
-      <w:smallCaps/>
-    </w:rPr>
-  </w:style>
-  <w:style w:type="paragraph" w:styleId="Title">
-    <w:name w:val="Title"/>
-    <w:basedOn w:val="Normal"/>
-    <w:qFormat/>
-    <w:rsid w:val="002D420E"/>
-    <w:pPr>
-      <w:keepNext/>
-      <w:keepLines/>
-      <w:spacing w:before="360" w:after="160"/>
-      <w:jc w:val="center"/>
-    </w:pPr>
-    <w:rPr>
-      <w:rFonts w:ascii="Arial" w:hAnsi="Arial"/>
-      <w:b/>
-      <w:kern w:val="28"/>
-      <w:sz w:val="40"/>
-    </w:rPr>
-  </w:style>
-  <w:style w:type="paragraph" w:customStyle="1" w:styleId="Paragraph1">
-    <w:name w:val="Paragraph1"/>
-    <w:basedOn w:val="Normal"/>
-    <w:rsid w:val="002D420E"/>
-    <w:pPr>
-      <w:widowControl w:val="0"/>
-      <w:spacing w:before="80"/>
-      <w:jc w:val="both"/>
-    </w:pPr>
-  </w:style>
-  <w:style w:type="paragraph" w:customStyle="1" w:styleId="RevHistory">
-    <w:name w:val="RevHistory"/>
-    <w:basedOn w:val="Normal"/>
-    <w:rsid w:val="002D420E"/>
-    <w:pPr>
-      <w:pageBreakBefore/>
-      <w:widowControl w:val="0"/>
-      <w:spacing w:before="1280"/>
-      <w:jc w:val="center"/>
-    </w:pPr>
-    <w:rPr>
-      <w:sz w:val="36"/>
-    </w:rPr>
-  </w:style>
-  <w:style w:type="paragraph" w:customStyle="1" w:styleId="TableText">
-    <w:name w:val="Table Text"/>
-    <w:rsid w:val="002D420E"/>
-    <w:pPr>
-      <w:widowControl w:val="0"/>
-      <w:spacing w:before="40" w:after="40"/>
-    </w:pPr>
-  </w:style>
-  <w:style w:type="paragraph" w:customStyle="1" w:styleId="Paragraph2">
-    <w:name w:val="Paragraph2"/>
-    <w:basedOn w:val="Paragraph1"/>
-    <w:rsid w:val="002D420E"/>
-    <w:pPr>
-      <w:widowControl/>
-      <w:ind w:left="720"/>
-    </w:pPr>
-    <w:rPr>
-      <w:color w:val="000080"/>
-    </w:rPr>
-  </w:style>
-  <w:style w:type="paragraph" w:customStyle="1" w:styleId="Paragraph3">
-    <w:name w:val="Paragraph3"/>
-    <w:basedOn w:val="Paragraph1"/>
-    <w:rsid w:val="002D420E"/>
-    <w:pPr>
-      <w:ind w:left="1530"/>
-    </w:pPr>
-  </w:style>
-  <w:style w:type="paragraph" w:customStyle="1" w:styleId="Paragraph4">
-    <w:name w:val="Paragraph4"/>
-    <w:basedOn w:val="Paragraph1"/>
-    <w:rsid w:val="002D420E"/>
-    <w:pPr>
-      <w:ind w:left="2250"/>
-    </w:pPr>
-  </w:style>
-  <w:style w:type="paragraph" w:customStyle="1" w:styleId="Bullet1">
-    <w:name w:val="Bullet1"/>
-    <w:basedOn w:val="Normal"/>
-    <w:rsid w:val="002D420E"/>
-    <w:pPr>
-      <w:widowControl w:val="0"/>
-      <w:ind w:left="720" w:hanging="432"/>
-    </w:pPr>
-  </w:style>
-  <w:style w:type="paragraph" w:customStyle="1" w:styleId="Bullet2">
-    <w:name w:val="Bullet2"/>
-    <w:basedOn w:val="Bullet1"/>
-    <w:rsid w:val="002D420E"/>
-    <w:pPr>
-      <w:ind w:left="1440" w:hanging="360"/>
-    </w:pPr>
-  </w:style>
-  <w:style w:type="paragraph" w:styleId="TOC3">
-    <w:name w:val="toc 3"/>
-    <w:basedOn w:val="Normal"/>
-    <w:next w:val="Normal"/>
-    <w:autoRedefine/>
-    <w:uiPriority w:val="39"/>
-    <w:rsid w:val="002D420E"/>
-    <w:pPr>
-      <w:ind w:left="400"/>
-    </w:pPr>
-  </w:style>
-  <w:style w:type="paragraph" w:styleId="BalloonText">
-    <w:name w:val="Balloon Text"/>
-    <w:basedOn w:val="Normal"/>
-    <w:semiHidden/>
-    <w:rsid w:val="002D420E"/>
-    <w:rPr>
-      <w:rFonts w:ascii="Tahoma" w:hAnsi="Tahoma" w:cs="Tahoma"/>
-      <w:sz w:val="16"/>
-      <w:szCs w:val="16"/>
-    </w:rPr>
-  </w:style>
-  <w:style w:type="paragraph" w:styleId="ListParagraph">
-    <w:name w:val="List Paragraph"/>
-    <w:basedOn w:val="Normal"/>
-    <w:uiPriority w:val="34"/>
-    <w:qFormat/>
-    <w:rsid w:val="00A16533"/>
-    <w:pPr>
-      <w:ind w:left="720"/>
-      <w:contextualSpacing/>
-    </w:pPr>
-  </w:style>
-  <w:style w:type="table" w:styleId="TableGrid">
-    <w:name w:val="Table Grid"/>
-    <w:basedOn w:val="TableNormal"/>
-    <w:uiPriority w:val="59"/>
-    <w:rsid w:val="00A16533"/>
-    <w:rPr>
-      <w:rFonts w:eastAsiaTheme="minorHAnsi"/>
-    </w:rPr>
-    <w:tblPr>
-      <w:tblInd w:w="0" w:type="dxa"/>
-      <w:tblBorders>
-        <w:top w:val="single" w:sz="4" w:space="0" w:color="auto"/>
-        <w:left w:val="single" w:sz="4" w:space="0" w:color="auto"/>
-        <w:bottom w:val="single" w:sz="4" w:space="0" w:color="auto"/>
-        <w:right w:val="single" w:sz="4" w:space="0" w:color="auto"/>
-        <w:insideH w:val="single" w:sz="4" w:space="0" w:color="auto"/>
-        <w:insideV w:val="single" w:sz="4" w:space="0" w:color="auto"/>
-      </w:tblBorders>
-      <w:tblCellMar>
-        <w:top w:w="0" w:type="dxa"/>
-        <w:left w:w="108" w:type="dxa"/>
-        <w:bottom w:w="0" w:type="dxa"/>
-        <w:right w:w="108" w:type="dxa"/>
-      </w:tblCellMar>
     </w:tblPr>
   </w:style>
   <w:style w:type="character" w:styleId="Hyperlink">
@@ -15552,6 +15346,21 @@
 </file>
 
 <file path=customXml/item1.xml><?xml version="1.0" encoding="utf-8"?>
+<?mso-contentType ?>
+<FormTemplates xmlns="http://schemas.microsoft.com/sharepoint/v3/contenttype/forms">
+  <Display>DocumentLibraryForm</Display>
+  <Edit>DocumentLibraryForm</Edit>
+  <New>DocumentLibraryForm</New>
+</FormTemplates>
+</file>
+
+<file path=customXml/item2.xml><?xml version="1.0" encoding="utf-8"?>
+<p:properties xmlns:p="http://schemas.microsoft.com/office/2006/metadata/properties" xmlns:xsi="http://www.w3.org/2001/XMLSchema-instance">
+  <documentManagement/>
+</p:properties>
+</file>
+
+<file path=customXml/item3.xml><?xml version="1.0" encoding="utf-8"?>
 <ct:contentTypeSchema xmlns:ct="http://schemas.microsoft.com/office/2006/metadata/contentType" xmlns:ma="http://schemas.microsoft.com/office/2006/metadata/properties/metaAttributes" ct:_="" ma:_="" ma:contentTypeName="Document" ma:contentTypeID="0x01010018842DDE8D4CC842BB0697CEAAF48470" ma:contentTypeVersion="0" ma:contentTypeDescription="Create a new document." ma:contentTypeScope="" ma:versionID="334a666bd13a236186a4d4f22b8d93ec">
   <xsd:schema xmlns:xsd="http://www.w3.org/2001/XMLSchema" xmlns:xs="http://www.w3.org/2001/XMLSchema" xmlns:p="http://schemas.microsoft.com/office/2006/metadata/properties" targetNamespace="http://schemas.microsoft.com/office/2006/metadata/properties" ma:root="true" ma:fieldsID="1b05d82d297216baf5b26c55225140df">
     <xsd:element name="properties">
@@ -15665,26 +15474,27 @@
 </ct:contentTypeSchema>
 </file>
 
-<file path=customXml/item2.xml><?xml version="1.0" encoding="utf-8"?>
-<p:properties xmlns:p="http://schemas.microsoft.com/office/2006/metadata/properties" xmlns:xsi="http://www.w3.org/2001/XMLSchema-instance">
-  <documentManagement/>
-</p:properties>
-</file>
-
-<file path=customXml/item3.xml><?xml version="1.0" encoding="utf-8"?>
-<?mso-contentType ?>
-<FormTemplates xmlns="http://schemas.microsoft.com/sharepoint/v3/contenttype/forms">
-  <Display>DocumentLibraryForm</Display>
-  <Edit>DocumentLibraryForm</Edit>
-  <New>DocumentLibraryForm</New>
-</FormTemplates>
-</file>
-
 <file path=customXml/item4.xml><?xml version="1.0" encoding="utf-8"?>
 <b:Sources xmlns:b="http://schemas.openxmlformats.org/officeDocument/2006/bibliography" xmlns="http://schemas.openxmlformats.org/officeDocument/2006/bibliography" SelectedStyle="\APA.XSL" StyleName="APA"/>
 </file>
 
 <file path=customXml/itemProps1.xml><?xml version="1.0" encoding="utf-8"?>
+<ds:datastoreItem xmlns:ds="http://schemas.openxmlformats.org/officeDocument/2006/customXml" ds:itemID="{3CBB50F0-8F85-42BF-AC23-9DA2DC66E259}">
+  <ds:schemaRefs>
+    <ds:schemaRef ds:uri="http://schemas.microsoft.com/sharepoint/v3/contenttype/forms"/>
+  </ds:schemaRefs>
+</ds:datastoreItem>
+</file>
+
+<file path=customXml/itemProps2.xml><?xml version="1.0" encoding="utf-8"?>
+<ds:datastoreItem xmlns:ds="http://schemas.openxmlformats.org/officeDocument/2006/customXml" ds:itemID="{E5265DE5-3E8E-4120-8280-8EC419E03148}">
+  <ds:schemaRefs>
+    <ds:schemaRef ds:uri="http://schemas.microsoft.com/office/2006/metadata/properties"/>
+  </ds:schemaRefs>
+</ds:datastoreItem>
+</file>
+
+<file path=customXml/itemProps3.xml><?xml version="1.0" encoding="utf-8"?>
 <ds:datastoreItem xmlns:ds="http://schemas.openxmlformats.org/officeDocument/2006/customXml" ds:itemID="{265BF5E8-36F6-469F-8D42-3ABE6D2744B7}">
   <ds:schemaRefs>
     <ds:schemaRef ds:uri="http://schemas.microsoft.com/office/2006/metadata/contentType"/>
@@ -15700,24 +15510,8 @@
 </ds:datastoreItem>
 </file>
 
-<file path=customXml/itemProps2.xml><?xml version="1.0" encoding="utf-8"?>
-<ds:datastoreItem xmlns:ds="http://schemas.openxmlformats.org/officeDocument/2006/customXml" ds:itemID="{E5265DE5-3E8E-4120-8280-8EC419E03148}">
-  <ds:schemaRefs>
-    <ds:schemaRef ds:uri="http://schemas.microsoft.com/office/2006/metadata/properties"/>
-  </ds:schemaRefs>
-</ds:datastoreItem>
-</file>
-
-<file path=customXml/itemProps3.xml><?xml version="1.0" encoding="utf-8"?>
-<ds:datastoreItem xmlns:ds="http://schemas.openxmlformats.org/officeDocument/2006/customXml" ds:itemID="{3CBB50F0-8F85-42BF-AC23-9DA2DC66E259}">
-  <ds:schemaRefs>
-    <ds:schemaRef ds:uri="http://schemas.microsoft.com/sharepoint/v3/contenttype/forms"/>
-  </ds:schemaRefs>
-</ds:datastoreItem>
-</file>
-
 <file path=customXml/itemProps4.xml><?xml version="1.0" encoding="utf-8"?>
-<ds:datastoreItem xmlns:ds="http://schemas.openxmlformats.org/officeDocument/2006/customXml" ds:itemID="{D341E04D-C734-4A8F-9237-16FDD570200D}">
+<ds:datastoreItem xmlns:ds="http://schemas.openxmlformats.org/officeDocument/2006/customXml" ds:itemID="{B1C37F8F-1BB0-49BF-AAA1-A31FF1156DD8}">
   <ds:schemaRefs>
     <ds:schemaRef ds:uri="http://schemas.openxmlformats.org/officeDocument/2006/bibliography"/>
   </ds:schemaRefs>

</xml_diff>

<commit_message>
fix merge issues by reverting
</commit_message>
<xml_diff>
--- a/design/Design Specification - Capture - CRM Competitor Changes.docx
+++ b/design/Design Specification - Capture - CRM Competitor Changes.docx
@@ -980,6 +980,255 @@
           </w:p>
         </w:tc>
       </w:tr>
+      <w:tr>
+        <w:tc>
+          <w:tcPr>
+            <w:tcW w:w="1278" w:type="dxa"/>
+            <w:vAlign w:val="center"/>
+          </w:tcPr>
+          <w:p>
+            <w:pPr>
+              <w:pStyle w:val="TableText"/>
+              <w:rPr>
+                <w:rFonts w:asciiTheme="minorHAnsi" w:hAnsiTheme="minorHAnsi"/>
+              </w:rPr>
+            </w:pPr>
+            <w:r>
+              <w:rPr>
+                <w:rFonts w:asciiTheme="minorHAnsi" w:hAnsiTheme="minorHAnsi"/>
+              </w:rPr>
+              <w:t>4/1/2015</w:t>
+            </w:r>
+          </w:p>
+        </w:tc>
+        <w:tc>
+          <w:tcPr>
+            <w:tcW w:w="1080" w:type="dxa"/>
+            <w:vAlign w:val="center"/>
+          </w:tcPr>
+          <w:p>
+            <w:pPr>
+              <w:pStyle w:val="TableText"/>
+              <w:jc w:val="center"/>
+              <w:rPr>
+                <w:rFonts w:asciiTheme="minorHAnsi" w:hAnsiTheme="minorHAnsi"/>
+              </w:rPr>
+            </w:pPr>
+            <w:r>
+              <w:rPr>
+                <w:rFonts w:asciiTheme="minorHAnsi" w:hAnsiTheme="minorHAnsi"/>
+              </w:rPr>
+              <w:t>1.6</w:t>
+            </w:r>
+          </w:p>
+        </w:tc>
+        <w:tc>
+          <w:tcPr>
+            <w:tcW w:w="3814" w:type="dxa"/>
+            <w:vAlign w:val="center"/>
+          </w:tcPr>
+          <w:p>
+            <w:pPr>
+              <w:pStyle w:val="TableText"/>
+              <w:rPr>
+                <w:rFonts w:asciiTheme="minorHAnsi" w:hAnsiTheme="minorHAnsi"/>
+              </w:rPr>
+            </w:pPr>
+            <w:r>
+              <w:rPr>
+                <w:rFonts w:asciiTheme="minorHAnsi" w:hAnsiTheme="minorHAnsi"/>
+              </w:rPr>
+              <w:t>Added section 5.1 addendums for post review meeting changes</w:t>
+            </w:r>
+          </w:p>
+        </w:tc>
+        <w:tc>
+          <w:tcPr>
+            <w:tcW w:w="2576" w:type="dxa"/>
+            <w:vAlign w:val="center"/>
+          </w:tcPr>
+          <w:p>
+            <w:pPr>
+              <w:pStyle w:val="TableText"/>
+              <w:rPr>
+                <w:rFonts w:asciiTheme="minorHAnsi" w:hAnsiTheme="minorHAnsi"/>
+              </w:rPr>
+            </w:pPr>
+            <w:r>
+              <w:rPr>
+                <w:rFonts w:asciiTheme="minorHAnsi" w:hAnsiTheme="minorHAnsi"/>
+              </w:rPr>
+              <w:t>John Palubinskas</w:t>
+            </w:r>
+          </w:p>
+        </w:tc>
+      </w:tr>
+      <w:tr>
+        <w:tc>
+          <w:tcPr>
+            <w:tcW w:w="1278" w:type="dxa"/>
+            <w:vAlign w:val="center"/>
+          </w:tcPr>
+          <w:p>
+            <w:pPr>
+              <w:pStyle w:val="TableText"/>
+              <w:rPr>
+                <w:rFonts w:asciiTheme="minorHAnsi" w:hAnsiTheme="minorHAnsi"/>
+              </w:rPr>
+            </w:pPr>
+            <w:r>
+              <w:rPr>
+                <w:rFonts w:asciiTheme="minorHAnsi" w:hAnsiTheme="minorHAnsi"/>
+              </w:rPr>
+              <w:t>4/6/2015</w:t>
+            </w:r>
+          </w:p>
+        </w:tc>
+        <w:tc>
+          <w:tcPr>
+            <w:tcW w:w="1080" w:type="dxa"/>
+            <w:vAlign w:val="center"/>
+          </w:tcPr>
+          <w:p>
+            <w:pPr>
+              <w:pStyle w:val="TableText"/>
+              <w:jc w:val="center"/>
+              <w:rPr>
+                <w:rFonts w:asciiTheme="minorHAnsi" w:hAnsiTheme="minorHAnsi"/>
+              </w:rPr>
+            </w:pPr>
+            <w:r>
+              <w:rPr>
+                <w:rFonts w:asciiTheme="minorHAnsi" w:hAnsiTheme="minorHAnsi"/>
+              </w:rPr>
+              <w:t>1.7</w:t>
+            </w:r>
+          </w:p>
+        </w:tc>
+        <w:tc>
+          <w:tcPr>
+            <w:tcW w:w="3814" w:type="dxa"/>
+            <w:vAlign w:val="center"/>
+          </w:tcPr>
+          <w:p>
+            <w:pPr>
+              <w:pStyle w:val="TableText"/>
+              <w:rPr>
+                <w:rFonts w:asciiTheme="minorHAnsi" w:hAnsiTheme="minorHAnsi"/>
+              </w:rPr>
+            </w:pPr>
+            <w:r>
+              <w:rPr>
+                <w:rFonts w:asciiTheme="minorHAnsi" w:hAnsiTheme="minorHAnsi"/>
+              </w:rPr>
+              <w:t>Added logic for enforcing decision (outlined in BFR 01) of New/New or New from competitor.</w:t>
+            </w:r>
+          </w:p>
+        </w:tc>
+        <w:tc>
+          <w:tcPr>
+            <w:tcW w:w="2576" w:type="dxa"/>
+            <w:vAlign w:val="center"/>
+          </w:tcPr>
+          <w:p>
+            <w:pPr>
+              <w:pStyle w:val="TableText"/>
+              <w:rPr>
+                <w:rFonts w:asciiTheme="minorHAnsi" w:hAnsiTheme="minorHAnsi"/>
+              </w:rPr>
+            </w:pPr>
+            <w:r>
+              <w:rPr>
+                <w:rFonts w:asciiTheme="minorHAnsi" w:hAnsiTheme="minorHAnsi"/>
+              </w:rPr>
+              <w:t>Roger Behm</w:t>
+            </w:r>
+          </w:p>
+        </w:tc>
+      </w:tr>
+      <w:tr>
+        <w:tc>
+          <w:tcPr>
+            <w:tcW w:w="1278" w:type="dxa"/>
+            <w:vAlign w:val="center"/>
+          </w:tcPr>
+          <w:p>
+            <w:pPr>
+              <w:pStyle w:val="TableText"/>
+              <w:rPr>
+                <w:rFonts w:asciiTheme="minorHAnsi" w:hAnsiTheme="minorHAnsi"/>
+              </w:rPr>
+            </w:pPr>
+            <w:r>
+              <w:rPr>
+                <w:rFonts w:asciiTheme="minorHAnsi" w:hAnsiTheme="minorHAnsi"/>
+              </w:rPr>
+              <w:t>4/9/2015</w:t>
+            </w:r>
+          </w:p>
+        </w:tc>
+        <w:tc>
+          <w:tcPr>
+            <w:tcW w:w="1080" w:type="dxa"/>
+            <w:vAlign w:val="center"/>
+          </w:tcPr>
+          <w:p>
+            <w:pPr>
+              <w:pStyle w:val="TableText"/>
+              <w:jc w:val="center"/>
+              <w:rPr>
+                <w:rFonts w:asciiTheme="minorHAnsi" w:hAnsiTheme="minorHAnsi"/>
+              </w:rPr>
+            </w:pPr>
+            <w:r>
+              <w:rPr>
+                <w:rFonts w:asciiTheme="minorHAnsi" w:hAnsiTheme="minorHAnsi"/>
+              </w:rPr>
+              <w:t>1.8</w:t>
+            </w:r>
+          </w:p>
+        </w:tc>
+        <w:tc>
+          <w:tcPr>
+            <w:tcW w:w="3814" w:type="dxa"/>
+            <w:vAlign w:val="center"/>
+          </w:tcPr>
+          <w:p>
+            <w:pPr>
+              <w:pStyle w:val="TableText"/>
+              <w:rPr>
+                <w:rFonts w:asciiTheme="minorHAnsi" w:hAnsiTheme="minorHAnsi"/>
+              </w:rPr>
+            </w:pPr>
+            <w:r>
+              <w:rPr>
+                <w:rFonts w:asciiTheme="minorHAnsi" w:hAnsiTheme="minorHAnsi"/>
+              </w:rPr>
+              <w:t>Added addendum regarding trans/reason codes being consolidated on the CSA.</w:t>
+            </w:r>
+          </w:p>
+        </w:tc>
+        <w:tc>
+          <w:tcPr>
+            <w:tcW w:w="2576" w:type="dxa"/>
+            <w:vAlign w:val="center"/>
+          </w:tcPr>
+          <w:p>
+            <w:pPr>
+              <w:pStyle w:val="TableText"/>
+              <w:rPr>
+                <w:rFonts w:asciiTheme="minorHAnsi" w:hAnsiTheme="minorHAnsi"/>
+              </w:rPr>
+            </w:pPr>
+            <w:r>
+              <w:rPr>
+                <w:rFonts w:asciiTheme="minorHAnsi" w:hAnsiTheme="minorHAnsi"/>
+              </w:rPr>
+              <w:t>John Palubinskas</w:t>
+            </w:r>
+          </w:p>
+        </w:tc>
+      </w:tr>
     </w:tbl>
     <w:p>
       <w:pPr>
@@ -1021,8 +1270,6 @@
           <w:rFonts w:asciiTheme="minorHAnsi" w:hAnsiTheme="minorHAnsi" w:cs="Arial"/>
         </w:rPr>
       </w:pPr>
-      <w:bookmarkStart w:id="0" w:name="_GoBack"/>
-      <w:bookmarkEnd w:id="0"/>
     </w:p>
     <w:p>
       <w:pPr>
@@ -2571,12 +2818,12 @@
         </w:rPr>
         <w:fldChar w:fldCharType="end"/>
       </w:r>
-      <w:bookmarkStart w:id="1" w:name="_Toc314721060"/>
-      <w:bookmarkStart w:id="2" w:name="_Toc314721188"/>
-      <w:bookmarkStart w:id="3" w:name="_Toc314721491"/>
-      <w:bookmarkStart w:id="4" w:name="_Toc314823104"/>
-      <w:bookmarkStart w:id="5" w:name="_Toc314827285"/>
-      <w:bookmarkStart w:id="6" w:name="_Toc420970829"/>
+      <w:bookmarkStart w:id="0" w:name="_Toc314721060"/>
+      <w:bookmarkStart w:id="1" w:name="_Toc314721188"/>
+      <w:bookmarkStart w:id="2" w:name="_Toc314721491"/>
+      <w:bookmarkStart w:id="3" w:name="_Toc314823104"/>
+      <w:bookmarkStart w:id="4" w:name="_Toc314827285"/>
+      <w:bookmarkStart w:id="5" w:name="_Toc420970829"/>
       <w:r>
         <w:rPr>
           <w:rFonts w:asciiTheme="minorHAnsi" w:hAnsiTheme="minorHAnsi"/>
@@ -2593,13 +2840,13 @@
           <w:rFonts w:asciiTheme="minorHAnsi" w:hAnsiTheme="minorHAnsi"/>
         </w:rPr>
       </w:pPr>
-      <w:bookmarkStart w:id="7" w:name="_Toc413667981"/>
+      <w:bookmarkStart w:id="6" w:name="_Toc413667981"/>
+      <w:bookmarkEnd w:id="0"/>
       <w:bookmarkEnd w:id="1"/>
       <w:bookmarkEnd w:id="2"/>
       <w:bookmarkEnd w:id="3"/>
       <w:bookmarkEnd w:id="4"/>
       <w:bookmarkEnd w:id="5"/>
-      <w:bookmarkEnd w:id="6"/>
       <w:r>
         <w:rPr>
           <w:rFonts w:asciiTheme="minorHAnsi" w:hAnsiTheme="minorHAnsi"/>
@@ -2607,7 +2854,7 @@
         <w:lastRenderedPageBreak/>
         <w:t>Business Requirements</w:t>
       </w:r>
-      <w:bookmarkEnd w:id="7"/>
+      <w:bookmarkEnd w:id="6"/>
     </w:p>
     <w:p>
       <w:pPr>
@@ -2617,101 +2864,101 @@
           <w:rFonts w:asciiTheme="minorHAnsi" w:hAnsiTheme="minorHAnsi"/>
         </w:rPr>
       </w:pPr>
-      <w:bookmarkStart w:id="8" w:name="_Toc342757859"/>
-      <w:bookmarkStart w:id="9" w:name="_Toc346297767"/>
-      <w:bookmarkStart w:id="10" w:name="_Toc404134497"/>
-      <w:bookmarkStart w:id="11" w:name="_Toc413667982"/>
+      <w:bookmarkStart w:id="7" w:name="_Toc342757859"/>
+      <w:bookmarkStart w:id="8" w:name="_Toc346297767"/>
+      <w:bookmarkStart w:id="9" w:name="_Toc404134497"/>
+      <w:bookmarkStart w:id="10" w:name="_Toc413667982"/>
       <w:r>
         <w:rPr>
           <w:rFonts w:asciiTheme="minorHAnsi" w:hAnsiTheme="minorHAnsi"/>
         </w:rPr>
         <w:t xml:space="preserve">Purpose of the </w:t>
       </w:r>
+      <w:bookmarkEnd w:id="7"/>
       <w:bookmarkEnd w:id="8"/>
       <w:bookmarkEnd w:id="9"/>
+      <w:r>
+        <w:rPr>
+          <w:rFonts w:asciiTheme="minorHAnsi" w:hAnsiTheme="minorHAnsi"/>
+        </w:rPr>
+        <w:t>Design Specification</w:t>
+      </w:r>
       <w:bookmarkEnd w:id="10"/>
-      <w:r>
-        <w:rPr>
-          <w:rFonts w:asciiTheme="minorHAnsi" w:hAnsiTheme="minorHAnsi"/>
-        </w:rPr>
-        <w:t>Design Specification</w:t>
+    </w:p>
+    <w:p>
+      <w:pPr>
+        <w:pStyle w:val="BodyText"/>
+        <w:rPr>
+          <w:rFonts w:asciiTheme="minorHAnsi" w:hAnsiTheme="minorHAnsi"/>
+        </w:rPr>
+      </w:pPr>
+      <w:r>
+        <w:rPr>
+          <w:rFonts w:asciiTheme="minorHAnsi" w:hAnsiTheme="minorHAnsi"/>
+        </w:rPr>
+        <w:t xml:space="preserve">This document highlights </w:t>
+      </w:r>
+      <w:r>
+        <w:rPr>
+          <w:rFonts w:asciiTheme="minorHAnsi" w:hAnsiTheme="minorHAnsi"/>
+        </w:rPr>
+        <w:t>the redesign of</w:t>
+      </w:r>
+      <w:r>
+        <w:rPr>
+          <w:rFonts w:asciiTheme="minorHAnsi" w:hAnsiTheme="minorHAnsi"/>
+        </w:rPr>
+        <w:t xml:space="preserve"> </w:t>
+      </w:r>
+      <w:r>
+        <w:rPr>
+          <w:rFonts w:asciiTheme="minorHAnsi" w:hAnsiTheme="minorHAnsi"/>
+        </w:rPr>
+        <w:t>Competitors to be part of the container configuration section of a quote</w:t>
+      </w:r>
+      <w:r>
+        <w:rPr>
+          <w:rFonts w:asciiTheme="minorHAnsi" w:hAnsiTheme="minorHAnsi"/>
+        </w:rPr>
+        <w:t xml:space="preserve">.  </w:t>
+      </w:r>
+      <w:r>
+        <w:rPr>
+          <w:rFonts w:asciiTheme="minorHAnsi" w:hAnsiTheme="minorHAnsi"/>
+        </w:rPr>
+        <w:t>This functionality will allow quoting new business for a site that is serviced by multiple competitors within a single quote.</w:t>
+      </w:r>
+      <w:r>
+        <w:rPr>
+          <w:rFonts w:asciiTheme="minorHAnsi" w:hAnsiTheme="minorHAnsi"/>
+        </w:rPr>
+        <w:t xml:space="preserve">  </w:t>
+      </w:r>
+    </w:p>
+    <w:p>
+      <w:pPr>
+        <w:pStyle w:val="Heading3"/>
+        <w:rPr>
+          <w:rFonts w:asciiTheme="minorHAnsi" w:hAnsiTheme="minorHAnsi"/>
+        </w:rPr>
+      </w:pPr>
+      <w:bookmarkStart w:id="11" w:name="_Toc413667983"/>
+      <w:bookmarkStart w:id="12" w:name="_Toc342757861"/>
+      <w:bookmarkStart w:id="13" w:name="_Toc346297769"/>
+      <w:bookmarkStart w:id="14" w:name="_Toc404134499"/>
+      <w:r>
+        <w:rPr>
+          <w:rFonts w:asciiTheme="minorHAnsi" w:hAnsiTheme="minorHAnsi"/>
+        </w:rPr>
+        <w:t>Business Functional Requirements</w:t>
+      </w:r>
+      <w:r>
+        <w:rPr>
+          <w:rFonts w:asciiTheme="minorHAnsi" w:hAnsiTheme="minorHAnsi"/>
+        </w:rPr>
+        <w:t xml:space="preserve"> / Configuration</w:t>
       </w:r>
       <w:bookmarkEnd w:id="11"/>
-    </w:p>
-    <w:p>
-      <w:pPr>
-        <w:pStyle w:val="BodyText"/>
-        <w:rPr>
-          <w:rFonts w:asciiTheme="minorHAnsi" w:hAnsiTheme="minorHAnsi"/>
-        </w:rPr>
-      </w:pPr>
-      <w:r>
-        <w:rPr>
-          <w:rFonts w:asciiTheme="minorHAnsi" w:hAnsiTheme="minorHAnsi"/>
-        </w:rPr>
-        <w:t xml:space="preserve">This document highlights </w:t>
-      </w:r>
-      <w:r>
-        <w:rPr>
-          <w:rFonts w:asciiTheme="minorHAnsi" w:hAnsiTheme="minorHAnsi"/>
-        </w:rPr>
-        <w:t>the redesign of</w:t>
-      </w:r>
-      <w:r>
-        <w:rPr>
-          <w:rFonts w:asciiTheme="minorHAnsi" w:hAnsiTheme="minorHAnsi"/>
-        </w:rPr>
-        <w:t xml:space="preserve"> </w:t>
-      </w:r>
-      <w:r>
-        <w:rPr>
-          <w:rFonts w:asciiTheme="minorHAnsi" w:hAnsiTheme="minorHAnsi"/>
-        </w:rPr>
-        <w:t>Competitors to be part of the container configuration section of a quote</w:t>
-      </w:r>
-      <w:r>
-        <w:rPr>
-          <w:rFonts w:asciiTheme="minorHAnsi" w:hAnsiTheme="minorHAnsi"/>
-        </w:rPr>
-        <w:t xml:space="preserve">.  </w:t>
-      </w:r>
-      <w:r>
-        <w:rPr>
-          <w:rFonts w:asciiTheme="minorHAnsi" w:hAnsiTheme="minorHAnsi"/>
-        </w:rPr>
-        <w:t>This functionality will allow quoting new business for a site that is serviced by multiple competitors within a single quote.</w:t>
-      </w:r>
-      <w:r>
-        <w:rPr>
-          <w:rFonts w:asciiTheme="minorHAnsi" w:hAnsiTheme="minorHAnsi"/>
-        </w:rPr>
-        <w:t xml:space="preserve">  </w:t>
-      </w:r>
-    </w:p>
-    <w:p>
-      <w:pPr>
-        <w:pStyle w:val="Heading3"/>
-        <w:rPr>
-          <w:rFonts w:asciiTheme="minorHAnsi" w:hAnsiTheme="minorHAnsi"/>
-        </w:rPr>
-      </w:pPr>
-      <w:bookmarkStart w:id="12" w:name="_Toc413667983"/>
-      <w:bookmarkStart w:id="13" w:name="_Toc342757861"/>
-      <w:bookmarkStart w:id="14" w:name="_Toc346297769"/>
-      <w:bookmarkStart w:id="15" w:name="_Toc404134499"/>
-      <w:r>
-        <w:rPr>
-          <w:rFonts w:asciiTheme="minorHAnsi" w:hAnsiTheme="minorHAnsi"/>
-        </w:rPr>
-        <w:t>Business Functional Requirements</w:t>
-      </w:r>
-      <w:r>
-        <w:rPr>
-          <w:rFonts w:asciiTheme="minorHAnsi" w:hAnsiTheme="minorHAnsi"/>
-        </w:rPr>
-        <w:t xml:space="preserve"> / Configuration</w:t>
-      </w:r>
-      <w:bookmarkEnd w:id="12"/>
     </w:p>
     <w:p>
       <w:pPr>
@@ -2965,7 +3212,6 @@
             <w:r>
               <w:rPr>
                 <w:rFonts w:asciiTheme="minorHAnsi" w:hAnsiTheme="minorHAnsi"/>
-                <w:highlight w:val="yellow"/>
               </w:rPr>
               <w:t>should be displayed alphabetically</w:t>
             </w:r>
@@ -2987,6 +3233,48 @@
               <w:rPr>
                 <w:rFonts w:asciiTheme="minorHAnsi" w:hAnsiTheme="minorHAnsi"/>
               </w:rPr>
+              <w:t>- The first entry should always be “New/New” distinguishing that this business was not acquired from a competitor.</w:t>
+            </w:r>
+          </w:p>
+          <w:p>
+            <w:pPr>
+              <w:spacing w:line="276" w:lineRule="auto"/>
+              <w:rPr>
+                <w:rFonts w:asciiTheme="minorHAnsi" w:hAnsiTheme="minorHAnsi"/>
+              </w:rPr>
+            </w:pPr>
+            <w:r>
+              <w:rPr>
+                <w:rFonts w:asciiTheme="minorHAnsi" w:hAnsiTheme="minorHAnsi"/>
+              </w:rPr>
+              <w:t xml:space="preserve">- A validation rule should be created forcing the user to </w:t>
+            </w:r>
+            <w:proofErr w:type="gramStart"/>
+            <w:r>
+              <w:rPr>
+                <w:rFonts w:asciiTheme="minorHAnsi" w:hAnsiTheme="minorHAnsi"/>
+              </w:rPr>
+              <w:t>selected</w:t>
+            </w:r>
+            <w:proofErr w:type="gramEnd"/>
+            <w:r>
+              <w:rPr>
+                <w:rFonts w:asciiTheme="minorHAnsi" w:hAnsiTheme="minorHAnsi"/>
+              </w:rPr>
+              <w:t xml:space="preserve"> something prior to moving to the pricing page.</w:t>
+            </w:r>
+          </w:p>
+          <w:p>
+            <w:pPr>
+              <w:spacing w:line="276" w:lineRule="auto"/>
+              <w:rPr>
+                <w:rFonts w:asciiTheme="minorHAnsi" w:hAnsiTheme="minorHAnsi"/>
+              </w:rPr>
+            </w:pPr>
+            <w:r>
+              <w:rPr>
+                <w:rFonts w:asciiTheme="minorHAnsi" w:hAnsiTheme="minorHAnsi"/>
+              </w:rPr>
               <w:t xml:space="preserve">- </w:t>
             </w:r>
             <w:r>
@@ -3000,7 +3288,13 @@
               <w:rPr>
                 <w:rFonts w:asciiTheme="minorHAnsi" w:hAnsiTheme="minorHAnsi"/>
               </w:rPr>
-              <w:t xml:space="preserve"> should assist the user determine when to choose a value from the competitor list.</w:t>
+              <w:t xml:space="preserve"> should</w:t>
+            </w:r>
+            <w:r>
+              <w:rPr>
+                <w:rFonts w:asciiTheme="minorHAnsi" w:hAnsiTheme="minorHAnsi"/>
+              </w:rPr>
+              <w:t xml:space="preserve"> assist the user determine when to choose a value from the competitor list.</w:t>
             </w:r>
           </w:p>
         </w:tc>
@@ -3160,12 +3454,12 @@
                 <w:rFonts w:asciiTheme="minorHAnsi" w:hAnsiTheme="minorHAnsi"/>
               </w:rPr>
             </w:pPr>
-            <w:bookmarkStart w:id="16" w:name="_Toc342757862"/>
-            <w:bookmarkStart w:id="17" w:name="_Toc346297770"/>
-            <w:bookmarkStart w:id="18" w:name="_Toc404134500"/>
+            <w:bookmarkStart w:id="15" w:name="_Toc342757862"/>
+            <w:bookmarkStart w:id="16" w:name="_Toc346297770"/>
+            <w:bookmarkStart w:id="17" w:name="_Toc404134500"/>
+            <w:bookmarkEnd w:id="12"/>
             <w:bookmarkEnd w:id="13"/>
             <w:bookmarkEnd w:id="14"/>
-            <w:bookmarkEnd w:id="15"/>
           </w:p>
           <w:p>
             <w:pPr>
@@ -3346,10 +3640,10 @@
                   <v:path o:extrusionok="f" gradientshapeok="t" o:connecttype="rect"/>
                   <o:lock v:ext="edit" aspectratio="t"/>
                 </v:shapetype>
-                <v:shape id="_x0000_i1025" type="#_x0000_t75" style="width:102.1pt;height:67.15pt" o:ole="">
+                <v:shape id="_x0000_i1025" type="#_x0000_t75" style="width:102pt;height:67pt" o:ole="">
                   <v:imagedata r:id="rId15" o:title=""/>
                 </v:shape>
-                <o:OLEObject Type="Embed" ProgID="AcroExch.Document.11" ShapeID="_x0000_i1025" DrawAspect="Icon" ObjectID="_1488974623" r:id="rId16"/>
+                <o:OLEObject Type="Embed" ProgID="AcroExch.Document.11" ShapeID="_x0000_i1025" DrawAspect="Icon" ObjectID="_1490080239" r:id="rId16"/>
               </w:object>
             </w:r>
           </w:p>
@@ -3709,14 +4003,14 @@
           <w:rFonts w:asciiTheme="minorHAnsi" w:hAnsiTheme="minorHAnsi"/>
         </w:rPr>
       </w:pPr>
-      <w:bookmarkStart w:id="19" w:name="_Toc413667984"/>
+      <w:bookmarkStart w:id="18" w:name="_Toc413667984"/>
       <w:r>
         <w:rPr>
           <w:rFonts w:asciiTheme="minorHAnsi" w:hAnsiTheme="minorHAnsi"/>
         </w:rPr>
         <w:t>Technical Design Requirements</w:t>
       </w:r>
-      <w:bookmarkEnd w:id="19"/>
+      <w:bookmarkEnd w:id="18"/>
       <w:r>
         <w:rPr>
           <w:rFonts w:asciiTheme="minorHAnsi" w:hAnsiTheme="minorHAnsi"/>
@@ -5198,6 +5492,46 @@
           <w:p>
             <w:pPr>
               <w:pStyle w:val="ListParagraph"/>
+              <w:numPr>
+                <w:ilvl w:val="0"/>
+                <w:numId w:val="39"/>
+              </w:numPr>
+              <w:rPr>
+                <w:rFonts w:asciiTheme="minorHAnsi" w:hAnsiTheme="minorHAnsi"/>
+              </w:rPr>
+            </w:pPr>
+            <w:proofErr w:type="spellStart"/>
+            <w:r>
+              <w:rPr>
+                <w:rFonts w:asciiTheme="minorHAnsi" w:hAnsiTheme="minorHAnsi"/>
+              </w:rPr>
+              <w:t>competitorFactor_line</w:t>
+            </w:r>
+            <w:proofErr w:type="spellEnd"/>
+            <w:r>
+              <w:rPr>
+                <w:rFonts w:asciiTheme="minorHAnsi" w:hAnsiTheme="minorHAnsi"/>
+              </w:rPr>
+              <w:t xml:space="preserve"> – float value containing the competitor adjustment factor (no </w:t>
+            </w:r>
+            <w:proofErr w:type="spellStart"/>
+            <w:r>
+              <w:rPr>
+                <w:rFonts w:asciiTheme="minorHAnsi" w:hAnsiTheme="minorHAnsi"/>
+              </w:rPr>
+              <w:t>Infopro</w:t>
+            </w:r>
+            <w:proofErr w:type="spellEnd"/>
+            <w:r>
+              <w:rPr>
+                <w:rFonts w:asciiTheme="minorHAnsi" w:hAnsiTheme="minorHAnsi"/>
+              </w:rPr>
+              <w:t xml:space="preserve"> impact as they do not consume this attribute)</w:t>
+            </w:r>
+          </w:p>
+          <w:p>
+            <w:pPr>
+              <w:pStyle w:val="ListParagraph"/>
               <w:ind w:left="360"/>
               <w:rPr>
                 <w:rFonts w:asciiTheme="minorHAnsi" w:hAnsiTheme="minorHAnsi"/>
@@ -5293,6 +5627,26 @@
                 <w:rFonts w:asciiTheme="minorHAnsi" w:hAnsiTheme="minorHAnsi"/>
               </w:rPr>
               <w:t>competitorCode_quote</w:t>
+            </w:r>
+            <w:proofErr w:type="spellEnd"/>
+          </w:p>
+          <w:p>
+            <w:pPr>
+              <w:pStyle w:val="ListParagraph"/>
+              <w:numPr>
+                <w:ilvl w:val="0"/>
+                <w:numId w:val="39"/>
+              </w:numPr>
+              <w:rPr>
+                <w:rFonts w:asciiTheme="minorHAnsi" w:hAnsiTheme="minorHAnsi"/>
+              </w:rPr>
+            </w:pPr>
+            <w:proofErr w:type="spellStart"/>
+            <w:r>
+              <w:rPr>
+                <w:rFonts w:asciiTheme="minorHAnsi" w:hAnsiTheme="minorHAnsi"/>
+              </w:rPr>
+              <w:t>competitorFactor_quote</w:t>
             </w:r>
             <w:proofErr w:type="spellEnd"/>
           </w:p>
@@ -5654,7 +6008,7 @@
           <w:sz w:val="36"/>
         </w:rPr>
       </w:pPr>
-      <w:bookmarkStart w:id="20" w:name="_Toc379450809"/>
+      <w:bookmarkStart w:id="19" w:name="_Toc379450809"/>
       <w:r>
         <w:rPr>
           <w:rFonts w:asciiTheme="minorHAnsi" w:hAnsiTheme="minorHAnsi"/>
@@ -5669,7 +6023,7 @@
           <w:rFonts w:asciiTheme="minorHAnsi" w:hAnsiTheme="minorHAnsi"/>
         </w:rPr>
       </w:pPr>
-      <w:bookmarkStart w:id="21" w:name="_Toc413667985"/>
+      <w:bookmarkStart w:id="20" w:name="_Toc413667985"/>
       <w:r>
         <w:rPr>
           <w:rFonts w:asciiTheme="minorHAnsi" w:hAnsiTheme="minorHAnsi"/>
@@ -5677,8 +6031,8 @@
         <w:lastRenderedPageBreak/>
         <w:t>Assumptions</w:t>
       </w:r>
+      <w:bookmarkEnd w:id="19"/>
       <w:bookmarkEnd w:id="20"/>
-      <w:bookmarkEnd w:id="21"/>
     </w:p>
     <w:p>
       <w:pPr>
@@ -5791,14 +6145,14 @@
           <w:rFonts w:asciiTheme="minorHAnsi" w:hAnsiTheme="minorHAnsi"/>
         </w:rPr>
       </w:pPr>
-      <w:bookmarkStart w:id="22" w:name="_Toc413667986"/>
+      <w:bookmarkStart w:id="21" w:name="_Toc413667986"/>
       <w:r>
         <w:rPr>
           <w:rFonts w:asciiTheme="minorHAnsi" w:hAnsiTheme="minorHAnsi"/>
         </w:rPr>
         <w:t>Technical Design</w:t>
       </w:r>
-      <w:bookmarkEnd w:id="22"/>
+      <w:bookmarkEnd w:id="21"/>
     </w:p>
     <w:p>
       <w:pPr>
@@ -5808,14 +6162,14 @@
           <w:rFonts w:asciiTheme="minorHAnsi" w:hAnsiTheme="minorHAnsi"/>
         </w:rPr>
       </w:pPr>
-      <w:bookmarkStart w:id="23" w:name="_Toc413667987"/>
+      <w:bookmarkStart w:id="22" w:name="_Toc413667987"/>
       <w:r>
         <w:rPr>
           <w:rFonts w:asciiTheme="minorHAnsi" w:hAnsiTheme="minorHAnsi"/>
         </w:rPr>
         <w:t>Referenced Documents</w:t>
       </w:r>
-      <w:bookmarkEnd w:id="23"/>
+      <w:bookmarkEnd w:id="22"/>
     </w:p>
     <w:p>
       <w:pPr>
@@ -5844,14 +6198,14 @@
           <w:rFonts w:asciiTheme="minorHAnsi" w:hAnsiTheme="minorHAnsi"/>
         </w:rPr>
       </w:pPr>
-      <w:bookmarkStart w:id="24" w:name="_Toc413667988"/>
+      <w:bookmarkStart w:id="23" w:name="_Toc413667988"/>
       <w:r>
         <w:rPr>
           <w:rFonts w:asciiTheme="minorHAnsi" w:hAnsiTheme="minorHAnsi"/>
         </w:rPr>
         <w:t>Process Flow and Mock Ups</w:t>
       </w:r>
-      <w:bookmarkEnd w:id="24"/>
+      <w:bookmarkEnd w:id="23"/>
     </w:p>
     <w:p>
       <w:pPr>
@@ -5863,33 +6217,59 @@
         <w:pStyle w:val="Caption"/>
         <w:keepNext/>
       </w:pPr>
-      <w:bookmarkStart w:id="25" w:name="_Ref413330272"/>
+      <w:bookmarkStart w:id="24" w:name="_Ref413330272"/>
       <w:r>
         <w:t xml:space="preserve">Figure </w:t>
       </w:r>
-      <w:fldSimple w:instr=" STYLEREF 1 \s ">
-        <w:r>
-          <w:rPr>
-            <w:noProof/>
-          </w:rPr>
-          <w:t>3</w:t>
-        </w:r>
-      </w:fldSimple>
+      <w:r>
+        <w:fldChar w:fldCharType="begin"/>
+      </w:r>
+      <w:r>
+        <w:instrText xml:space="preserve"> STYLEREF 1 \s </w:instrText>
+      </w:r>
+      <w:r>
+        <w:fldChar w:fldCharType="separate"/>
+      </w:r>
+      <w:r>
+        <w:rPr>
+          <w:noProof/>
+        </w:rPr>
+        <w:t>3</w:t>
+      </w:r>
+      <w:r>
+        <w:rPr>
+          <w:noProof/>
+        </w:rPr>
+        <w:fldChar w:fldCharType="end"/>
+      </w:r>
       <w:r>
         <w:noBreakHyphen/>
       </w:r>
-      <w:fldSimple w:instr=" SEQ Figure \* ARABIC \s 1 ">
-        <w:r>
-          <w:rPr>
-            <w:noProof/>
-          </w:rPr>
-          <w:t>1</w:t>
-        </w:r>
-      </w:fldSimple>
+      <w:r>
+        <w:fldChar w:fldCharType="begin"/>
+      </w:r>
+      <w:r>
+        <w:instrText xml:space="preserve"> SEQ Figure \* ARABIC \s 1 </w:instrText>
+      </w:r>
+      <w:r>
+        <w:fldChar w:fldCharType="separate"/>
+      </w:r>
+      <w:r>
+        <w:rPr>
+          <w:noProof/>
+        </w:rPr>
+        <w:t>1</w:t>
+      </w:r>
+      <w:r>
+        <w:rPr>
+          <w:noProof/>
+        </w:rPr>
+        <w:fldChar w:fldCharType="end"/>
+      </w:r>
       <w:r>
         <w:t xml:space="preserve">- </w:t>
       </w:r>
-      <w:bookmarkEnd w:id="25"/>
+      <w:bookmarkEnd w:id="24"/>
       <w:r>
         <w:t>Start New Quote Page Updates</w:t>
       </w:r>
@@ -6294,25 +6674,51 @@
         <w:lastRenderedPageBreak/>
         <w:t xml:space="preserve">Figure </w:t>
       </w:r>
-      <w:fldSimple w:instr=" STYLEREF 1 \s ">
-        <w:r>
-          <w:rPr>
-            <w:noProof/>
-          </w:rPr>
-          <w:t>3</w:t>
-        </w:r>
-      </w:fldSimple>
+      <w:r>
+        <w:fldChar w:fldCharType="begin"/>
+      </w:r>
+      <w:r>
+        <w:instrText xml:space="preserve"> STYLEREF 1 \s </w:instrText>
+      </w:r>
+      <w:r>
+        <w:fldChar w:fldCharType="separate"/>
+      </w:r>
+      <w:r>
+        <w:rPr>
+          <w:noProof/>
+        </w:rPr>
+        <w:t>3</w:t>
+      </w:r>
+      <w:r>
+        <w:rPr>
+          <w:noProof/>
+        </w:rPr>
+        <w:fldChar w:fldCharType="end"/>
+      </w:r>
       <w:r>
         <w:noBreakHyphen/>
       </w:r>
-      <w:fldSimple w:instr=" SEQ Figure \* ARABIC \s 1 ">
-        <w:r>
-          <w:rPr>
-            <w:noProof/>
-          </w:rPr>
-          <w:t>2</w:t>
-        </w:r>
-      </w:fldSimple>
+      <w:r>
+        <w:fldChar w:fldCharType="begin"/>
+      </w:r>
+      <w:r>
+        <w:instrText xml:space="preserve"> SEQ Figure \* ARABIC \s 1 </w:instrText>
+      </w:r>
+      <w:r>
+        <w:fldChar w:fldCharType="separate"/>
+      </w:r>
+      <w:r>
+        <w:rPr>
+          <w:noProof/>
+        </w:rPr>
+        <w:t>2</w:t>
+      </w:r>
+      <w:r>
+        <w:rPr>
+          <w:noProof/>
+        </w:rPr>
+        <w:fldChar w:fldCharType="end"/>
+      </w:r>
       <w:r>
         <w:t xml:space="preserve"> - Competitor dropdown</w:t>
       </w:r>
@@ -6375,29 +6781,55 @@
         <w:pStyle w:val="Caption"/>
         <w:keepNext/>
       </w:pPr>
-      <w:bookmarkStart w:id="26" w:name="_Ref413329181"/>
+      <w:bookmarkStart w:id="25" w:name="_Ref413329181"/>
       <w:r>
         <w:t xml:space="preserve">Figure </w:t>
       </w:r>
-      <w:fldSimple w:instr=" STYLEREF 1 \s ">
-        <w:r>
-          <w:rPr>
-            <w:noProof/>
-          </w:rPr>
-          <w:t>3</w:t>
-        </w:r>
-      </w:fldSimple>
+      <w:r>
+        <w:fldChar w:fldCharType="begin"/>
+      </w:r>
+      <w:r>
+        <w:instrText xml:space="preserve"> STYLEREF 1 \s </w:instrText>
+      </w:r>
+      <w:r>
+        <w:fldChar w:fldCharType="separate"/>
+      </w:r>
+      <w:r>
+        <w:rPr>
+          <w:noProof/>
+        </w:rPr>
+        <w:t>3</w:t>
+      </w:r>
+      <w:r>
+        <w:rPr>
+          <w:noProof/>
+        </w:rPr>
+        <w:fldChar w:fldCharType="end"/>
+      </w:r>
       <w:r>
         <w:noBreakHyphen/>
       </w:r>
-      <w:fldSimple w:instr=" SEQ Figure \* ARABIC \s 1 ">
-        <w:r>
-          <w:rPr>
-            <w:noProof/>
-          </w:rPr>
-          <w:t>3</w:t>
-        </w:r>
-      </w:fldSimple>
+      <w:r>
+        <w:fldChar w:fldCharType="begin"/>
+      </w:r>
+      <w:r>
+        <w:instrText xml:space="preserve"> SEQ Figure \* ARABIC \s 1 </w:instrText>
+      </w:r>
+      <w:r>
+        <w:fldChar w:fldCharType="separate"/>
+      </w:r>
+      <w:r>
+        <w:rPr>
+          <w:noProof/>
+        </w:rPr>
+        <w:t>3</w:t>
+      </w:r>
+      <w:r>
+        <w:rPr>
+          <w:noProof/>
+        </w:rPr>
+        <w:fldChar w:fldCharType="end"/>
+      </w:r>
       <w:r>
         <w:t xml:space="preserve">- Small Container </w:t>
       </w:r>
@@ -6405,7 +6837,7 @@
       <w:r>
         <w:t>Config</w:t>
       </w:r>
-      <w:bookmarkEnd w:id="26"/>
+      <w:bookmarkEnd w:id="25"/>
       <w:proofErr w:type="spellEnd"/>
     </w:p>
     <w:p>
@@ -6474,7 +6906,7 @@
           </mc:Choice>
           <mc:Fallback>
             <w:pict>
-              <v:shapetype w14:anchorId="58FAA3E1" id="_x0000_t32" coordsize="21600,21600" o:spt="32" o:oned="t" path="m,l21600,21600e" filled="f">
+              <v:shapetype w14:anchorId="7E8B04B9" id="_x0000_t32" coordsize="21600,21600" o:spt="32" o:oned="t" path="m,l21600,21600e" filled="f">
                 <v:path arrowok="t" fillok="f" o:connecttype="none"/>
                 <o:lock v:ext="edit" shapetype="t"/>
               </v:shapetype>
@@ -6716,29 +7148,55 @@
         <w:pStyle w:val="Caption"/>
         <w:keepNext/>
       </w:pPr>
-      <w:bookmarkStart w:id="27" w:name="_Ref413329192"/>
+      <w:bookmarkStart w:id="26" w:name="_Ref413329192"/>
       <w:r>
         <w:t xml:space="preserve">Figure </w:t>
       </w:r>
-      <w:fldSimple w:instr=" STYLEREF 1 \s ">
-        <w:r>
-          <w:rPr>
-            <w:noProof/>
-          </w:rPr>
-          <w:t>3</w:t>
-        </w:r>
-      </w:fldSimple>
+      <w:r>
+        <w:fldChar w:fldCharType="begin"/>
+      </w:r>
+      <w:r>
+        <w:instrText xml:space="preserve"> STYLEREF 1 \s </w:instrText>
+      </w:r>
+      <w:r>
+        <w:fldChar w:fldCharType="separate"/>
+      </w:r>
+      <w:r>
+        <w:rPr>
+          <w:noProof/>
+        </w:rPr>
+        <w:t>3</w:t>
+      </w:r>
+      <w:r>
+        <w:rPr>
+          <w:noProof/>
+        </w:rPr>
+        <w:fldChar w:fldCharType="end"/>
+      </w:r>
       <w:r>
         <w:noBreakHyphen/>
       </w:r>
-      <w:fldSimple w:instr=" SEQ Figure \* ARABIC \s 1 ">
-        <w:r>
-          <w:rPr>
-            <w:noProof/>
-          </w:rPr>
-          <w:t>4</w:t>
-        </w:r>
-      </w:fldSimple>
+      <w:r>
+        <w:fldChar w:fldCharType="begin"/>
+      </w:r>
+      <w:r>
+        <w:instrText xml:space="preserve"> SEQ Figure \* ARABIC \s 1 </w:instrText>
+      </w:r>
+      <w:r>
+        <w:fldChar w:fldCharType="separate"/>
+      </w:r>
+      <w:r>
+        <w:rPr>
+          <w:noProof/>
+        </w:rPr>
+        <w:t>4</w:t>
+      </w:r>
+      <w:r>
+        <w:rPr>
+          <w:noProof/>
+        </w:rPr>
+        <w:fldChar w:fldCharType="end"/>
+      </w:r>
       <w:r>
         <w:t xml:space="preserve">- Large Container </w:t>
       </w:r>
@@ -6746,7 +7204,7 @@
       <w:r>
         <w:t>Config</w:t>
       </w:r>
-      <w:bookmarkEnd w:id="27"/>
+      <w:bookmarkEnd w:id="26"/>
       <w:proofErr w:type="spellEnd"/>
     </w:p>
     <w:p>
@@ -6824,7 +7282,7 @@
           </mc:Choice>
           <mc:Fallback>
             <w:pict>
-              <v:shape w14:anchorId="170AD8F5" id="Straight Arrow Connector 20" o:spid="_x0000_s1026" type="#_x0000_t32" style="position:absolute;margin-left:64.75pt;margin-top:48.45pt;width:65.7pt;height:136.95pt;z-index:251657728;visibility:visible;mso-wrap-style:square;mso-width-percent:0;mso-height-percent:0;mso-wrap-distance-left:9pt;mso-wrap-distance-top:0;mso-wrap-distance-right:9pt;mso-wrap-distance-bottom:0;mso-position-horizontal:absolute;mso-position-horizontal-relative:text;mso-position-vertical:absolute;mso-position-vertical-relative:text;mso-width-percent:0;mso-height-percent:0;mso-width-relative:margin;mso-height-relative:margin" o:gfxdata="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" strokecolor="red" strokeweight="1pt">
+              <v:shape w14:anchorId="6142E188" id="Straight Arrow Connector 20" o:spid="_x0000_s1026" type="#_x0000_t32" style="position:absolute;margin-left:64.75pt;margin-top:48.45pt;width:65.7pt;height:136.95pt;z-index:251657728;visibility:visible;mso-wrap-style:square;mso-width-percent:0;mso-height-percent:0;mso-wrap-distance-left:9pt;mso-wrap-distance-top:0;mso-wrap-distance-right:9pt;mso-wrap-distance-bottom:0;mso-position-horizontal:absolute;mso-position-horizontal-relative:text;mso-position-vertical:absolute;mso-position-vertical-relative:text;mso-width-percent:0;mso-height-percent:0;mso-width-relative:margin;mso-height-relative:margin" o:gfxdata="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" strokecolor="red" strokeweight="1pt">
                 <v:stroke endarrow="open"/>
               </v:shape>
             </w:pict>
@@ -7097,33 +7555,59 @@
         <w:pStyle w:val="Caption"/>
         <w:keepNext/>
       </w:pPr>
-      <w:bookmarkStart w:id="28" w:name="_Ref413337632"/>
+      <w:bookmarkStart w:id="27" w:name="_Ref413337632"/>
       <w:r>
         <w:t xml:space="preserve">Figure </w:t>
       </w:r>
-      <w:fldSimple w:instr=" STYLEREF 1 \s ">
-        <w:r>
-          <w:rPr>
-            <w:noProof/>
-          </w:rPr>
-          <w:t>3</w:t>
-        </w:r>
-      </w:fldSimple>
+      <w:r>
+        <w:fldChar w:fldCharType="begin"/>
+      </w:r>
+      <w:r>
+        <w:instrText xml:space="preserve"> STYLEREF 1 \s </w:instrText>
+      </w:r>
+      <w:r>
+        <w:fldChar w:fldCharType="separate"/>
+      </w:r>
+      <w:r>
+        <w:rPr>
+          <w:noProof/>
+        </w:rPr>
+        <w:t>3</w:t>
+      </w:r>
+      <w:r>
+        <w:rPr>
+          <w:noProof/>
+        </w:rPr>
+        <w:fldChar w:fldCharType="end"/>
+      </w:r>
       <w:r>
         <w:noBreakHyphen/>
       </w:r>
-      <w:fldSimple w:instr=" SEQ Figure \* ARABIC \s 1 ">
-        <w:r>
-          <w:rPr>
-            <w:noProof/>
-          </w:rPr>
-          <w:t>5</w:t>
-        </w:r>
-      </w:fldSimple>
+      <w:r>
+        <w:fldChar w:fldCharType="begin"/>
+      </w:r>
+      <w:r>
+        <w:instrText xml:space="preserve"> SEQ Figure \* ARABIC \s 1 </w:instrText>
+      </w:r>
+      <w:r>
+        <w:fldChar w:fldCharType="separate"/>
+      </w:r>
+      <w:r>
+        <w:rPr>
+          <w:noProof/>
+        </w:rPr>
+        <w:t>5</w:t>
+      </w:r>
+      <w:r>
+        <w:rPr>
+          <w:noProof/>
+        </w:rPr>
+        <w:fldChar w:fldCharType="end"/>
+      </w:r>
       <w:r>
         <w:t>- Office Use CSA</w:t>
       </w:r>
-      <w:bookmarkEnd w:id="28"/>
+      <w:bookmarkEnd w:id="27"/>
     </w:p>
     <w:p>
       <w:pPr>
@@ -7696,7 +8180,7 @@
           </mc:Choice>
           <mc:Fallback>
             <w:pict>
-              <v:roundrect w14:anchorId="48DA1213" id="Rounded Rectangle 2" o:spid="_x0000_s1026" style="position:absolute;margin-left:134.8pt;margin-top:222.15pt;width:75.45pt;height:23.6pt;z-index:251658752;visibility:visible;mso-wrap-style:square;mso-width-percent:0;mso-height-percent:0;mso-wrap-distance-left:9pt;mso-wrap-distance-top:0;mso-wrap-distance-right:9pt;mso-wrap-distance-bottom:0;mso-position-horizontal:absolute;mso-position-horizontal-relative:text;mso-position-vertical:absolute;mso-position-vertical-relative:text;mso-width-percent:0;mso-height-percent:0;mso-width-relative:margin;mso-height-relative:margin;v-text-anchor:middle" arcsize="10923f" o:gfxdata="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" filled="f" strokecolor="red" strokeweight="2pt"/>
+              <v:roundrect w14:anchorId="48BC36B8" id="Rounded Rectangle 2" o:spid="_x0000_s1026" style="position:absolute;margin-left:134.8pt;margin-top:222.15pt;width:75.45pt;height:23.6pt;z-index:251658752;visibility:visible;mso-wrap-style:square;mso-width-percent:0;mso-height-percent:0;mso-wrap-distance-left:9pt;mso-wrap-distance-top:0;mso-wrap-distance-right:9pt;mso-wrap-distance-bottom:0;mso-position-horizontal:absolute;mso-position-horizontal-relative:text;mso-position-vertical:absolute;mso-position-vertical-relative:text;mso-width-percent:0;mso-height-percent:0;mso-width-relative:margin;mso-height-relative:margin;v-text-anchor:middle" arcsize="10923f" o:gfxdata="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" filled="f" strokecolor="red" strokeweight="2pt"/>
             </w:pict>
           </mc:Fallback>
         </mc:AlternateContent>
@@ -7767,7 +8251,7 @@
           <w:rFonts w:asciiTheme="minorHAnsi" w:hAnsiTheme="minorHAnsi"/>
         </w:rPr>
       </w:pPr>
-      <w:bookmarkStart w:id="29" w:name="_Toc413667989"/>
+      <w:bookmarkStart w:id="28" w:name="_Toc413667989"/>
       <w:r>
         <w:rPr>
           <w:rFonts w:asciiTheme="minorHAnsi" w:hAnsiTheme="minorHAnsi"/>
@@ -7780,7 +8264,7 @@
         </w:rPr>
         <w:t xml:space="preserve"> Logic</w:t>
       </w:r>
-      <w:bookmarkEnd w:id="29"/>
+      <w:bookmarkEnd w:id="28"/>
       <w:r>
         <w:rPr>
           <w:rFonts w:asciiTheme="minorHAnsi" w:hAnsiTheme="minorHAnsi"/>
@@ -7811,14 +8295,14 @@
           <w:rFonts w:asciiTheme="minorHAnsi" w:hAnsiTheme="minorHAnsi"/>
         </w:rPr>
       </w:pPr>
-      <w:bookmarkStart w:id="30" w:name="_Toc413667990"/>
+      <w:bookmarkStart w:id="29" w:name="_Toc413667990"/>
       <w:r>
         <w:rPr>
           <w:rFonts w:asciiTheme="minorHAnsi" w:hAnsiTheme="minorHAnsi"/>
         </w:rPr>
         <w:t>Data Sources &amp; Mapping</w:t>
       </w:r>
-      <w:bookmarkEnd w:id="30"/>
+      <w:bookmarkEnd w:id="29"/>
     </w:p>
     <w:p>
       <w:pPr>
@@ -7928,7 +8412,7 @@
           <w:rFonts w:asciiTheme="minorHAnsi" w:hAnsiTheme="minorHAnsi"/>
         </w:rPr>
       </w:pPr>
-      <w:bookmarkStart w:id="31" w:name="_Toc413667991"/>
+      <w:bookmarkStart w:id="30" w:name="_Toc413667991"/>
       <w:proofErr w:type="spellStart"/>
       <w:r>
         <w:rPr>
@@ -7950,7 +8434,7 @@
         </w:rPr>
         <w:t>Interface</w:t>
       </w:r>
-      <w:bookmarkEnd w:id="31"/>
+      <w:bookmarkEnd w:id="30"/>
     </w:p>
     <w:p>
       <w:pPr>
@@ -8180,14 +8664,14 @@
           <w:rFonts w:asciiTheme="minorHAnsi" w:hAnsiTheme="minorHAnsi"/>
         </w:rPr>
       </w:pPr>
-      <w:bookmarkStart w:id="32" w:name="_Toc413667992"/>
+      <w:bookmarkStart w:id="31" w:name="_Toc413667992"/>
       <w:r>
         <w:rPr>
           <w:rFonts w:asciiTheme="minorHAnsi" w:hAnsiTheme="minorHAnsi"/>
         </w:rPr>
         <w:t>Report Changes</w:t>
       </w:r>
-      <w:bookmarkEnd w:id="32"/>
+      <w:bookmarkEnd w:id="31"/>
     </w:p>
     <w:p>
       <w:pPr>
@@ -8211,14 +8695,14 @@
           <w:rFonts w:asciiTheme="minorHAnsi" w:hAnsiTheme="minorHAnsi"/>
         </w:rPr>
       </w:pPr>
-      <w:bookmarkStart w:id="33" w:name="_Toc413667993"/>
+      <w:bookmarkStart w:id="32" w:name="_Toc413667993"/>
       <w:r>
         <w:rPr>
           <w:rFonts w:asciiTheme="minorHAnsi" w:hAnsiTheme="minorHAnsi"/>
         </w:rPr>
         <w:t>Appendix</w:t>
       </w:r>
-      <w:bookmarkEnd w:id="33"/>
+      <w:bookmarkEnd w:id="32"/>
       <w:r>
         <w:rPr>
           <w:rFonts w:asciiTheme="minorHAnsi" w:hAnsiTheme="minorHAnsi"/>
@@ -8226,9 +8710,17 @@
         <w:t xml:space="preserve"> </w:t>
       </w:r>
     </w:p>
+    <w:bookmarkEnd w:id="15"/>
     <w:bookmarkEnd w:id="16"/>
     <w:bookmarkEnd w:id="17"/>
-    <w:bookmarkEnd w:id="18"/>
+    <w:p>
+      <w:pPr>
+        <w:pStyle w:val="Heading2"/>
+      </w:pPr>
+      <w:r>
+        <w:t>Design Specification Addendums</w:t>
+      </w:r>
+    </w:p>
     <w:p>
       <w:pPr>
         <w:jc w:val="both"/>
@@ -8236,6 +8728,240 @@
           <w:rFonts w:asciiTheme="minorHAnsi" w:hAnsiTheme="minorHAnsi"/>
         </w:rPr>
       </w:pPr>
+      <w:r>
+        <w:rPr>
+          <w:rFonts w:asciiTheme="minorHAnsi" w:hAnsiTheme="minorHAnsi"/>
+        </w:rPr>
+        <w:t xml:space="preserve">Design Specification </w:t>
+      </w:r>
+      <w:r>
+        <w:rPr>
+          <w:rFonts w:asciiTheme="minorHAnsi" w:hAnsiTheme="minorHAnsi"/>
+        </w:rPr>
+        <w:t xml:space="preserve">addendums that were needed after the design </w:t>
+      </w:r>
+      <w:r>
+        <w:rPr>
+          <w:rFonts w:asciiTheme="minorHAnsi" w:hAnsiTheme="minorHAnsi"/>
+        </w:rPr>
+        <w:t xml:space="preserve">review meeting </w:t>
+      </w:r>
+      <w:r>
+        <w:rPr>
+          <w:rFonts w:asciiTheme="minorHAnsi" w:hAnsiTheme="minorHAnsi"/>
+        </w:rPr>
+        <w:t>were held:</w:t>
+      </w:r>
+    </w:p>
+    <w:p>
+      <w:pPr>
+        <w:jc w:val="both"/>
+        <w:rPr>
+          <w:rFonts w:asciiTheme="minorHAnsi" w:hAnsiTheme="minorHAnsi"/>
+        </w:rPr>
+      </w:pPr>
+    </w:p>
+    <w:p>
+      <w:pPr>
+        <w:pStyle w:val="ListParagraph"/>
+        <w:numPr>
+          <w:ilvl w:val="0"/>
+          <w:numId w:val="46"/>
+        </w:numPr>
+        <w:jc w:val="both"/>
+        <w:rPr>
+          <w:rFonts w:asciiTheme="minorHAnsi" w:hAnsiTheme="minorHAnsi"/>
+        </w:rPr>
+      </w:pPr>
+      <w:r>
+        <w:rPr>
+          <w:rFonts w:asciiTheme="minorHAnsi" w:hAnsiTheme="minorHAnsi"/>
+        </w:rPr>
+        <w:t>The quote level competitor is shown on the approval email.  With competitor moving to a line level attribute, update the approval email to show any competitors as a comma delimited list of competitor names.</w:t>
+      </w:r>
+    </w:p>
+    <w:p>
+      <w:pPr>
+        <w:pStyle w:val="ListParagraph"/>
+        <w:numPr>
+          <w:ilvl w:val="0"/>
+          <w:numId w:val="46"/>
+        </w:numPr>
+        <w:jc w:val="both"/>
+        <w:rPr>
+          <w:rFonts w:asciiTheme="minorHAnsi" w:hAnsiTheme="minorHAnsi"/>
+        </w:rPr>
+      </w:pPr>
+      <w:proofErr w:type="spellStart"/>
+      <w:proofErr w:type="gramStart"/>
+      <w:r>
+        <w:rPr>
+          <w:rFonts w:asciiTheme="minorHAnsi" w:hAnsiTheme="minorHAnsi"/>
+        </w:rPr>
+        <w:t>competitorFactor_quote</w:t>
+      </w:r>
+      <w:proofErr w:type="spellEnd"/>
+      <w:proofErr w:type="gramEnd"/>
+      <w:r>
+        <w:rPr>
+          <w:rFonts w:asciiTheme="minorHAnsi" w:hAnsiTheme="minorHAnsi"/>
+        </w:rPr>
+        <w:t xml:space="preserve"> will move to the line level as well.  New attribute </w:t>
+      </w:r>
+      <w:proofErr w:type="spellStart"/>
+      <w:r>
+        <w:rPr>
+          <w:rFonts w:asciiTheme="minorHAnsi" w:hAnsiTheme="minorHAnsi"/>
+        </w:rPr>
+        <w:t>competitorFactor_line</w:t>
+      </w:r>
+      <w:proofErr w:type="spellEnd"/>
+      <w:r>
+        <w:rPr>
+          <w:rFonts w:asciiTheme="minorHAnsi" w:hAnsiTheme="minorHAnsi"/>
+        </w:rPr>
+        <w:t xml:space="preserve"> will be created and included in output XML.  </w:t>
+      </w:r>
+      <w:proofErr w:type="spellStart"/>
+      <w:r>
+        <w:rPr>
+          <w:rFonts w:asciiTheme="minorHAnsi" w:hAnsiTheme="minorHAnsi"/>
+        </w:rPr>
+        <w:t>Infopro</w:t>
+      </w:r>
+      <w:proofErr w:type="spellEnd"/>
+      <w:r>
+        <w:rPr>
+          <w:rFonts w:asciiTheme="minorHAnsi" w:hAnsiTheme="minorHAnsi"/>
+        </w:rPr>
+        <w:t xml:space="preserve"> does not need this attribute.</w:t>
+      </w:r>
+    </w:p>
+    <w:p>
+      <w:pPr>
+        <w:pStyle w:val="ListParagraph"/>
+        <w:numPr>
+          <w:ilvl w:val="0"/>
+          <w:numId w:val="46"/>
+        </w:numPr>
+        <w:jc w:val="both"/>
+        <w:rPr>
+          <w:rFonts w:asciiTheme="minorHAnsi" w:hAnsiTheme="minorHAnsi"/>
+        </w:rPr>
+      </w:pPr>
+      <w:r>
+        <w:rPr>
+          <w:rFonts w:asciiTheme="minorHAnsi" w:hAnsiTheme="minorHAnsi"/>
+        </w:rPr>
+        <w:t xml:space="preserve">Moving the transaction/reason codes to the line level resulted in additional changes to how they’re processed.  Per Brittany, even though we have the ability to set codes at the individual container level, we need to show them on the CSA with a consolidated trans/reason code, even if that means overwriting some line level trans/reason code data.  For example, if an existing customer chooses </w:t>
+      </w:r>
+      <w:r>
+        <w:rPr>
+          <w:rFonts w:asciiTheme="minorHAnsi" w:hAnsiTheme="minorHAnsi"/>
+        </w:rPr>
+        <w:lastRenderedPageBreak/>
+        <w:t>‘close container group – service issues’ for one container (a 04-18), and then also chooses to add another container (02-58) on the same quote, we should overwrite the 04-18 with 02-58 if the net units calculated for the two container groups is positive, or a 05-58 if it is negative.</w:t>
+      </w:r>
+      <w:r>
+        <w:rPr>
+          <w:rFonts w:asciiTheme="minorHAnsi" w:hAnsiTheme="minorHAnsi"/>
+        </w:rPr>
+        <w:t xml:space="preserve">  </w:t>
+      </w:r>
+    </w:p>
+    <w:p>
+      <w:pPr>
+        <w:pStyle w:val="ListParagraph"/>
+        <w:jc w:val="both"/>
+        <w:rPr>
+          <w:rFonts w:asciiTheme="minorHAnsi" w:hAnsiTheme="minorHAnsi"/>
+        </w:rPr>
+      </w:pPr>
+    </w:p>
+    <w:p>
+      <w:pPr>
+        <w:pStyle w:val="ListParagraph"/>
+        <w:jc w:val="both"/>
+        <w:rPr>
+          <w:rFonts w:asciiTheme="minorHAnsi" w:hAnsiTheme="minorHAnsi"/>
+        </w:rPr>
+      </w:pPr>
+      <w:r>
+        <w:rPr>
+          <w:rFonts w:asciiTheme="minorHAnsi" w:hAnsiTheme="minorHAnsi"/>
+        </w:rPr>
+        <w:t xml:space="preserve">My original development was based on using the actual line item trans/reason codes without </w:t>
+      </w:r>
+      <w:r>
+        <w:rPr>
+          <w:rFonts w:asciiTheme="minorHAnsi" w:hAnsiTheme="minorHAnsi"/>
+        </w:rPr>
+        <w:t>consolidating</w:t>
+      </w:r>
+      <w:r>
+        <w:rPr>
+          <w:rFonts w:asciiTheme="minorHAnsi" w:hAnsiTheme="minorHAnsi"/>
+        </w:rPr>
+        <w:t xml:space="preserve"> them on a per quote basis, so the </w:t>
+      </w:r>
+      <w:proofErr w:type="spellStart"/>
+      <w:r>
+        <w:rPr>
+          <w:rFonts w:asciiTheme="minorHAnsi" w:hAnsiTheme="minorHAnsi"/>
+        </w:rPr>
+        <w:t>setTransactionCode</w:t>
+      </w:r>
+      <w:proofErr w:type="spellEnd"/>
+      <w:r>
+        <w:rPr>
+          <w:rFonts w:asciiTheme="minorHAnsi" w:hAnsiTheme="minorHAnsi"/>
+        </w:rPr>
+        <w:t xml:space="preserve"> commerce function will be updated to </w:t>
+      </w:r>
+      <w:r>
+        <w:rPr>
+          <w:rFonts w:asciiTheme="minorHAnsi" w:hAnsiTheme="minorHAnsi"/>
+        </w:rPr>
+        <w:t>implement</w:t>
+      </w:r>
+      <w:r>
+        <w:rPr>
+          <w:rFonts w:asciiTheme="minorHAnsi" w:hAnsiTheme="minorHAnsi"/>
+        </w:rPr>
+        <w:t xml:space="preserve"> that requirement.</w:t>
+      </w:r>
+      <w:r>
+        <w:rPr>
+          <w:rFonts w:asciiTheme="minorHAnsi" w:hAnsiTheme="minorHAnsi"/>
+        </w:rPr>
+        <w:t xml:space="preserve">  </w:t>
+      </w:r>
+    </w:p>
+    <w:p>
+      <w:pPr>
+        <w:pStyle w:val="ListParagraph"/>
+        <w:jc w:val="both"/>
+        <w:rPr>
+          <w:rFonts w:asciiTheme="minorHAnsi" w:hAnsiTheme="minorHAnsi"/>
+        </w:rPr>
+      </w:pPr>
+      <w:bookmarkStart w:id="33" w:name="_GoBack"/>
+      <w:bookmarkEnd w:id="33"/>
+    </w:p>
+    <w:p>
+      <w:pPr>
+        <w:pStyle w:val="ListParagraph"/>
+        <w:jc w:val="both"/>
+        <w:rPr>
+          <w:rFonts w:asciiTheme="minorHAnsi" w:hAnsiTheme="minorHAnsi"/>
+        </w:rPr>
+      </w:pPr>
+      <w:r>
+        <w:rPr>
+          <w:rFonts w:asciiTheme="minorHAnsi" w:hAnsiTheme="minorHAnsi"/>
+        </w:rPr>
+        <w:t>Additionally, this resulted in a new GitHub issue #512 Service Change vs Lost Account, requesting changes that will change the ‘close container group’ to be ‘lost account/site’, and properly put the current ‘close container group’ functionality as a Service Change.  Mark gets numerous support tickets around the existing functionality.</w:t>
+      </w:r>
     </w:p>
     <w:sectPr>
       <w:headerReference w:type="default" r:id="rId23"/>
@@ -8431,7 +9157,7 @@
       <w:rPr>
         <w:noProof/>
       </w:rPr>
-      <w:t>3/27/2015 2:36:34 PM</w:t>
+      <w:t>4/9/2015 9:37:17 AM</w:t>
     </w:r>
     <w:r>
       <w:rPr>
@@ -8494,7 +9220,7 @@
         <w:sz w:val="16"/>
         <w:szCs w:val="16"/>
       </w:rPr>
-      <w:t>4</w:t>
+      <w:t>15</w:t>
     </w:r>
     <w:r>
       <w:rPr>
@@ -11870,6 +12596,119 @@
     </w:lvl>
   </w:abstractNum>
   <w:abstractNum w:abstractNumId="28">
+    <w:nsid w:val="52C46F37"/>
+    <w:multiLevelType w:val="hybridMultilevel"/>
+    <w:tmpl w:val="BAD29834"/>
+    <w:lvl w:ilvl="0" w:tplc="04090001">
+      <w:start w:val="1"/>
+      <w:numFmt w:val="bullet"/>
+      <w:lvlText w:val=""/>
+      <w:lvlJc w:val="left"/>
+      <w:pPr>
+        <w:ind w:left="720" w:hanging="360"/>
+      </w:pPr>
+      <w:rPr>
+        <w:rFonts w:ascii="Symbol" w:hAnsi="Symbol" w:hint="default"/>
+      </w:rPr>
+    </w:lvl>
+    <w:lvl w:ilvl="1" w:tplc="04090003" w:tentative="1">
+      <w:start w:val="1"/>
+      <w:numFmt w:val="bullet"/>
+      <w:lvlText w:val="o"/>
+      <w:lvlJc w:val="left"/>
+      <w:pPr>
+        <w:ind w:left="1440" w:hanging="360"/>
+      </w:pPr>
+      <w:rPr>
+        <w:rFonts w:ascii="Courier New" w:hAnsi="Courier New" w:cs="Courier New" w:hint="default"/>
+      </w:rPr>
+    </w:lvl>
+    <w:lvl w:ilvl="2" w:tplc="04090005" w:tentative="1">
+      <w:start w:val="1"/>
+      <w:numFmt w:val="bullet"/>
+      <w:lvlText w:val=""/>
+      <w:lvlJc w:val="left"/>
+      <w:pPr>
+        <w:ind w:left="2160" w:hanging="360"/>
+      </w:pPr>
+      <w:rPr>
+        <w:rFonts w:ascii="Wingdings" w:hAnsi="Wingdings" w:hint="default"/>
+      </w:rPr>
+    </w:lvl>
+    <w:lvl w:ilvl="3" w:tplc="04090001" w:tentative="1">
+      <w:start w:val="1"/>
+      <w:numFmt w:val="bullet"/>
+      <w:lvlText w:val=""/>
+      <w:lvlJc w:val="left"/>
+      <w:pPr>
+        <w:ind w:left="2880" w:hanging="360"/>
+      </w:pPr>
+      <w:rPr>
+        <w:rFonts w:ascii="Symbol" w:hAnsi="Symbol" w:hint="default"/>
+      </w:rPr>
+    </w:lvl>
+    <w:lvl w:ilvl="4" w:tplc="04090003" w:tentative="1">
+      <w:start w:val="1"/>
+      <w:numFmt w:val="bullet"/>
+      <w:lvlText w:val="o"/>
+      <w:lvlJc w:val="left"/>
+      <w:pPr>
+        <w:ind w:left="3600" w:hanging="360"/>
+      </w:pPr>
+      <w:rPr>
+        <w:rFonts w:ascii="Courier New" w:hAnsi="Courier New" w:cs="Courier New" w:hint="default"/>
+      </w:rPr>
+    </w:lvl>
+    <w:lvl w:ilvl="5" w:tplc="04090005" w:tentative="1">
+      <w:start w:val="1"/>
+      <w:numFmt w:val="bullet"/>
+      <w:lvlText w:val=""/>
+      <w:lvlJc w:val="left"/>
+      <w:pPr>
+        <w:ind w:left="4320" w:hanging="360"/>
+      </w:pPr>
+      <w:rPr>
+        <w:rFonts w:ascii="Wingdings" w:hAnsi="Wingdings" w:hint="default"/>
+      </w:rPr>
+    </w:lvl>
+    <w:lvl w:ilvl="6" w:tplc="04090001" w:tentative="1">
+      <w:start w:val="1"/>
+      <w:numFmt w:val="bullet"/>
+      <w:lvlText w:val=""/>
+      <w:lvlJc w:val="left"/>
+      <w:pPr>
+        <w:ind w:left="5040" w:hanging="360"/>
+      </w:pPr>
+      <w:rPr>
+        <w:rFonts w:ascii="Symbol" w:hAnsi="Symbol" w:hint="default"/>
+      </w:rPr>
+    </w:lvl>
+    <w:lvl w:ilvl="7" w:tplc="04090003" w:tentative="1">
+      <w:start w:val="1"/>
+      <w:numFmt w:val="bullet"/>
+      <w:lvlText w:val="o"/>
+      <w:lvlJc w:val="left"/>
+      <w:pPr>
+        <w:ind w:left="5760" w:hanging="360"/>
+      </w:pPr>
+      <w:rPr>
+        <w:rFonts w:ascii="Courier New" w:hAnsi="Courier New" w:cs="Courier New" w:hint="default"/>
+      </w:rPr>
+    </w:lvl>
+    <w:lvl w:ilvl="8" w:tplc="04090005" w:tentative="1">
+      <w:start w:val="1"/>
+      <w:numFmt w:val="bullet"/>
+      <w:lvlText w:val=""/>
+      <w:lvlJc w:val="left"/>
+      <w:pPr>
+        <w:ind w:left="6480" w:hanging="360"/>
+      </w:pPr>
+      <w:rPr>
+        <w:rFonts w:ascii="Wingdings" w:hAnsi="Wingdings" w:hint="default"/>
+      </w:rPr>
+    </w:lvl>
+  </w:abstractNum>
+  <w:abstractNum w:abstractNumId="29">
     <w:nsid w:val="53202AD5"/>
     <w:multiLevelType w:val="hybridMultilevel"/>
     <w:tmpl w:val="F45E79F8"/>
@@ -11982,7 +12821,7 @@
       </w:rPr>
     </w:lvl>
   </w:abstractNum>
-  <w:abstractNum w:abstractNumId="29">
+  <w:abstractNum w:abstractNumId="30">
     <w:nsid w:val="62731739"/>
     <w:multiLevelType w:val="hybridMultilevel"/>
     <w:tmpl w:val="E538323E"/>
@@ -12097,7 +12936,7 @@
       </w:pPr>
     </w:lvl>
   </w:abstractNum>
-  <w:abstractNum w:abstractNumId="30">
+  <w:abstractNum w:abstractNumId="31">
     <w:nsid w:val="64B300E3"/>
     <w:multiLevelType w:val="hybridMultilevel"/>
     <w:tmpl w:val="822AFA90"/>
@@ -12210,7 +13049,7 @@
       </w:rPr>
     </w:lvl>
   </w:abstractNum>
-  <w:abstractNum w:abstractNumId="31">
+  <w:abstractNum w:abstractNumId="32">
     <w:nsid w:val="6C5D6E81"/>
     <w:multiLevelType w:val="hybridMultilevel"/>
     <w:tmpl w:val="DC2E5970"/>
@@ -12323,7 +13162,7 @@
       </w:rPr>
     </w:lvl>
   </w:abstractNum>
-  <w:abstractNum w:abstractNumId="32">
+  <w:abstractNum w:abstractNumId="33">
     <w:nsid w:val="6E9A4BF6"/>
     <w:multiLevelType w:val="hybridMultilevel"/>
     <w:tmpl w:val="D2EC38A4"/>
@@ -12436,7 +13275,7 @@
       </w:rPr>
     </w:lvl>
   </w:abstractNum>
-  <w:abstractNum w:abstractNumId="33">
+  <w:abstractNum w:abstractNumId="34">
     <w:nsid w:val="76922076"/>
     <w:multiLevelType w:val="hybridMultilevel"/>
     <w:tmpl w:val="B34AB972"/>
@@ -12526,7 +13365,7 @@
       </w:pPr>
     </w:lvl>
   </w:abstractNum>
-  <w:abstractNum w:abstractNumId="34">
+  <w:abstractNum w:abstractNumId="35">
     <w:nsid w:val="774A154F"/>
     <w:multiLevelType w:val="hybridMultilevel"/>
     <w:tmpl w:val="647AF3B8"/>
@@ -12639,7 +13478,7 @@
       </w:rPr>
     </w:lvl>
   </w:abstractNum>
-  <w:abstractNum w:abstractNumId="35">
+  <w:abstractNum w:abstractNumId="36">
     <w:nsid w:val="782564EF"/>
     <w:multiLevelType w:val="hybridMultilevel"/>
     <w:tmpl w:val="71FEACA4"/>
@@ -12752,7 +13591,7 @@
       </w:rPr>
     </w:lvl>
   </w:abstractNum>
-  <w:abstractNum w:abstractNumId="36">
+  <w:abstractNum w:abstractNumId="37">
     <w:nsid w:val="7A706B20"/>
     <w:multiLevelType w:val="hybridMultilevel"/>
     <w:tmpl w:val="EBF81660"/>
@@ -12838,7 +13677,7 @@
       </w:pPr>
     </w:lvl>
   </w:abstractNum>
-  <w:abstractNum w:abstractNumId="37">
+  <w:abstractNum w:abstractNumId="38">
     <w:nsid w:val="7AA42BA4"/>
     <w:multiLevelType w:val="hybridMultilevel"/>
     <w:tmpl w:val="28243534"/>
@@ -12951,7 +13790,7 @@
       </w:rPr>
     </w:lvl>
   </w:abstractNum>
-  <w:abstractNum w:abstractNumId="38">
+  <w:abstractNum w:abstractNumId="39">
     <w:nsid w:val="7E805677"/>
     <w:multiLevelType w:val="hybridMultilevel"/>
     <w:tmpl w:val="B5CCE06A"/>
@@ -13077,16 +13916,16 @@
     <w:abstractNumId w:val="17"/>
   </w:num>
   <w:num w:numId="5">
-    <w:abstractNumId w:val="29"/>
+    <w:abstractNumId w:val="30"/>
   </w:num>
   <w:num w:numId="6">
-    <w:abstractNumId w:val="33"/>
+    <w:abstractNumId w:val="34"/>
   </w:num>
   <w:num w:numId="7">
-    <w:abstractNumId w:val="31"/>
+    <w:abstractNumId w:val="32"/>
   </w:num>
   <w:num w:numId="8">
-    <w:abstractNumId w:val="36"/>
+    <w:abstractNumId w:val="37"/>
   </w:num>
   <w:num w:numId="9">
     <w:abstractNumId w:val="17"/>
@@ -13227,19 +14066,19 @@
     <w:abstractNumId w:val="11"/>
   </w:num>
   <w:num w:numId="33">
-    <w:abstractNumId w:val="38"/>
+    <w:abstractNumId w:val="39"/>
   </w:num>
   <w:num w:numId="34">
     <w:abstractNumId w:val="15"/>
   </w:num>
   <w:num w:numId="35">
-    <w:abstractNumId w:val="32"/>
+    <w:abstractNumId w:val="33"/>
   </w:num>
   <w:num w:numId="36">
-    <w:abstractNumId w:val="34"/>
+    <w:abstractNumId w:val="35"/>
   </w:num>
   <w:num w:numId="37">
-    <w:abstractNumId w:val="37"/>
+    <w:abstractNumId w:val="38"/>
   </w:num>
   <w:num w:numId="38">
     <w:abstractNumId w:val="25"/>
@@ -13248,7 +14087,7 @@
     <w:abstractNumId w:val="14"/>
   </w:num>
   <w:num w:numId="40">
-    <w:abstractNumId w:val="30"/>
+    <w:abstractNumId w:val="31"/>
   </w:num>
   <w:num w:numId="41">
     <w:abstractNumId w:val="0"/>
@@ -13257,13 +14096,16 @@
     <w:abstractNumId w:val="26"/>
   </w:num>
   <w:num w:numId="43">
-    <w:abstractNumId w:val="35"/>
+    <w:abstractNumId w:val="36"/>
   </w:num>
   <w:num w:numId="44">
-    <w:abstractNumId w:val="28"/>
+    <w:abstractNumId w:val="29"/>
   </w:num>
   <w:num w:numId="45">
     <w:abstractNumId w:val="19"/>
+  </w:num>
+  <w:num w:numId="46">
+    <w:abstractNumId w:val="28"/>
   </w:num>
   <w:numIdMacAtCleanup w:val="7"/>
 </w:numbering>
@@ -14504,6 +15346,21 @@
 </file>
 
 <file path=customXml/item1.xml><?xml version="1.0" encoding="utf-8"?>
+<?mso-contentType ?>
+<FormTemplates xmlns="http://schemas.microsoft.com/sharepoint/v3/contenttype/forms">
+  <Display>DocumentLibraryForm</Display>
+  <Edit>DocumentLibraryForm</Edit>
+  <New>DocumentLibraryForm</New>
+</FormTemplates>
+</file>
+
+<file path=customXml/item2.xml><?xml version="1.0" encoding="utf-8"?>
+<p:properties xmlns:p="http://schemas.microsoft.com/office/2006/metadata/properties" xmlns:xsi="http://www.w3.org/2001/XMLSchema-instance">
+  <documentManagement/>
+</p:properties>
+</file>
+
+<file path=customXml/item3.xml><?xml version="1.0" encoding="utf-8"?>
 <ct:contentTypeSchema xmlns:ct="http://schemas.microsoft.com/office/2006/metadata/contentType" xmlns:ma="http://schemas.microsoft.com/office/2006/metadata/properties/metaAttributes" ct:_="" ma:_="" ma:contentTypeName="Document" ma:contentTypeID="0x01010018842DDE8D4CC842BB0697CEAAF48470" ma:contentTypeVersion="0" ma:contentTypeDescription="Create a new document." ma:contentTypeScope="" ma:versionID="334a666bd13a236186a4d4f22b8d93ec">
   <xsd:schema xmlns:xsd="http://www.w3.org/2001/XMLSchema" xmlns:xs="http://www.w3.org/2001/XMLSchema" xmlns:p="http://schemas.microsoft.com/office/2006/metadata/properties" targetNamespace="http://schemas.microsoft.com/office/2006/metadata/properties" ma:root="true" ma:fieldsID="1b05d82d297216baf5b26c55225140df">
     <xsd:element name="properties">
@@ -14617,26 +15474,27 @@
 </ct:contentTypeSchema>
 </file>
 
-<file path=customXml/item2.xml><?xml version="1.0" encoding="utf-8"?>
-<p:properties xmlns:p="http://schemas.microsoft.com/office/2006/metadata/properties" xmlns:xsi="http://www.w3.org/2001/XMLSchema-instance">
-  <documentManagement/>
-</p:properties>
-</file>
-
-<file path=customXml/item3.xml><?xml version="1.0" encoding="utf-8"?>
-<?mso-contentType ?>
-<FormTemplates xmlns="http://schemas.microsoft.com/sharepoint/v3/contenttype/forms">
-  <Display>DocumentLibraryForm</Display>
-  <Edit>DocumentLibraryForm</Edit>
-  <New>DocumentLibraryForm</New>
-</FormTemplates>
-</file>
-
 <file path=customXml/item4.xml><?xml version="1.0" encoding="utf-8"?>
 <b:Sources xmlns:b="http://schemas.openxmlformats.org/officeDocument/2006/bibliography" xmlns="http://schemas.openxmlformats.org/officeDocument/2006/bibliography" SelectedStyle="\APA.XSL" StyleName="APA"/>
 </file>
 
 <file path=customXml/itemProps1.xml><?xml version="1.0" encoding="utf-8"?>
+<ds:datastoreItem xmlns:ds="http://schemas.openxmlformats.org/officeDocument/2006/customXml" ds:itemID="{3CBB50F0-8F85-42BF-AC23-9DA2DC66E259}">
+  <ds:schemaRefs>
+    <ds:schemaRef ds:uri="http://schemas.microsoft.com/sharepoint/v3/contenttype/forms"/>
+  </ds:schemaRefs>
+</ds:datastoreItem>
+</file>
+
+<file path=customXml/itemProps2.xml><?xml version="1.0" encoding="utf-8"?>
+<ds:datastoreItem xmlns:ds="http://schemas.openxmlformats.org/officeDocument/2006/customXml" ds:itemID="{E5265DE5-3E8E-4120-8280-8EC419E03148}">
+  <ds:schemaRefs>
+    <ds:schemaRef ds:uri="http://schemas.microsoft.com/office/2006/metadata/properties"/>
+  </ds:schemaRefs>
+</ds:datastoreItem>
+</file>
+
+<file path=customXml/itemProps3.xml><?xml version="1.0" encoding="utf-8"?>
 <ds:datastoreItem xmlns:ds="http://schemas.openxmlformats.org/officeDocument/2006/customXml" ds:itemID="{265BF5E8-36F6-469F-8D42-3ABE6D2744B7}">
   <ds:schemaRefs>
     <ds:schemaRef ds:uri="http://schemas.microsoft.com/office/2006/metadata/contentType"/>
@@ -14652,24 +15510,8 @@
 </ds:datastoreItem>
 </file>
 
-<file path=customXml/itemProps2.xml><?xml version="1.0" encoding="utf-8"?>
-<ds:datastoreItem xmlns:ds="http://schemas.openxmlformats.org/officeDocument/2006/customXml" ds:itemID="{E5265DE5-3E8E-4120-8280-8EC419E03148}">
-  <ds:schemaRefs>
-    <ds:schemaRef ds:uri="http://schemas.microsoft.com/office/2006/metadata/properties"/>
-  </ds:schemaRefs>
-</ds:datastoreItem>
-</file>
-
-<file path=customXml/itemProps3.xml><?xml version="1.0" encoding="utf-8"?>
-<ds:datastoreItem xmlns:ds="http://schemas.openxmlformats.org/officeDocument/2006/customXml" ds:itemID="{3CBB50F0-8F85-42BF-AC23-9DA2DC66E259}">
-  <ds:schemaRefs>
-    <ds:schemaRef ds:uri="http://schemas.microsoft.com/sharepoint/v3/contenttype/forms"/>
-  </ds:schemaRefs>
-</ds:datastoreItem>
-</file>
-
 <file path=customXml/itemProps4.xml><?xml version="1.0" encoding="utf-8"?>
-<ds:datastoreItem xmlns:ds="http://schemas.openxmlformats.org/officeDocument/2006/customXml" ds:itemID="{43C2B5E5-5298-4A58-9F01-26A16820AC95}">
+<ds:datastoreItem xmlns:ds="http://schemas.openxmlformats.org/officeDocument/2006/customXml" ds:itemID="{B1C37F8F-1BB0-49BF-AAA1-A31FF1156DD8}">
   <ds:schemaRefs>
     <ds:schemaRef ds:uri="http://schemas.openxmlformats.org/officeDocument/2006/bibliography"/>
   </ds:schemaRefs>

</xml_diff>